<commit_message>
figure compilation work and updated equestions
</commit_message>
<xml_diff>
--- a/doc/BBS GAM draft Feb 2020.docx
+++ b/doc/BBS GAM draft Feb 2020.docx
@@ -56,7 +56,19 @@
       </w:r>
       <w:proofErr w:type="gramStart"/>
       <w:r>
-        <w:t xml:space="preserve">Producing these estimates requires significant analytical expertise, time, and computing resources, but the estimates are an invaluable resource that are used by many conservation organizations and researchers to visualize, analyze, and assess the population status of over 400 species of birds (e.g., </w:t>
+        <w:t xml:space="preserve">Producing these estimates requires significant analytical expertise, time, and computing resources, but </w:t>
+      </w:r>
+      <w:r>
+        <w:t>they</w:t>
+      </w:r>
+      <w:r>
+        <w:t xml:space="preserve"> </w:t>
+      </w:r>
+      <w:r>
+        <w:t xml:space="preserve">are an invaluable resource that, </w:t>
+      </w:r>
+      <w:r>
+        <w:t xml:space="preserve">used by many conservation organizations and researchers to visualize, analyze, and assess the population status of over 400 species of birds (e.g., </w:t>
       </w:r>
       <w:proofErr w:type="spellStart"/>
       <w:r>
@@ -78,27 +90,30 @@
     </w:p>
     <w:p>
       <w:r>
-        <w:t xml:space="preserve">While the estimates of status and trend produced by the USGS and CWS </w:t>
+        <w:t>While the estimates of status and trend p</w:t>
+      </w:r>
+      <w:r>
+        <w:t xml:space="preserve">roduced by the USGS and CWS serve </w:t>
+      </w:r>
+      <w:r>
+        <w:t xml:space="preserve">many different purposes, not </w:t>
+      </w:r>
+      <w:r>
+        <w:t>all uses of the estimates</w:t>
+      </w:r>
+      <w:r>
+        <w:t xml:space="preserve"> </w:t>
       </w:r>
       <w:proofErr w:type="gramStart"/>
       <w:r>
-        <w:t>are used</w:t>
+        <w:t>are</w:t>
+      </w:r>
+      <w:r>
+        <w:t xml:space="preserve"> equally well supported</w:t>
       </w:r>
       <w:proofErr w:type="gramEnd"/>
       <w:r>
-        <w:t xml:space="preserve"> for many different purposes, not </w:t>
-      </w:r>
-      <w:r>
-        <w:t>all uses of the estimates</w:t>
-      </w:r>
-      <w:r>
-        <w:t xml:space="preserve"> </w:t>
-      </w:r>
-      <w:r>
-        <w:t>are</w:t>
-      </w:r>
-      <w:r>
-        <w:t xml:space="preserve"> equally well supported by the standard models</w:t>
+        <w:t xml:space="preserve"> by the standard models</w:t>
       </w:r>
       <w:r>
         <w:t>, and so there is a need for alternative models and for a continual evolution of the modeling</w:t>
@@ -262,7 +277,13 @@
     </w:p>
     <w:p>
       <w:r>
-        <w:t>GAMs provide a flexible framework for tracking changes in populations over time, without any assumptions about a particular pattern in population change</w:t>
+        <w:t>G</w:t>
+      </w:r>
+      <w:r>
+        <w:t>eneralized Additive Models (GAM, Wood 2017)</w:t>
+      </w:r>
+      <w:r>
+        <w:t xml:space="preserve"> provide a flexible framework for tracking changes in populations over time, without any assumptions about a particular pattern in population change</w:t>
       </w:r>
       <w:r>
         <w:t xml:space="preserve"> (</w:t>
@@ -299,7 +320,19 @@
         <w:t xml:space="preserve">. In addition, </w:t>
       </w:r>
       <w:r>
-        <w:t>the addition of contemporary data has little or no influence on estimates of population change in the earlier portions of the time-series.</w:t>
+        <w:t xml:space="preserve">the addition of </w:t>
+      </w:r>
+      <w:r>
+        <w:t>new</w:t>
+      </w:r>
+      <w:r>
+        <w:t xml:space="preserve"> data</w:t>
+      </w:r>
+      <w:r>
+        <w:t xml:space="preserve"> in subsequent years</w:t>
+      </w:r>
+      <w:r>
+        <w:t xml:space="preserve"> has little or no influence on estimates of population change in the earlier portions of the time-series.</w:t>
       </w:r>
       <w:r>
         <w:t xml:space="preserve"> By contrast, t</w:t>
@@ -311,17 +344,17 @@
         <w:t>As a result,</w:t>
       </w:r>
       <w:r>
-        <w:t xml:space="preserve"> estimates of the rate of a species population change in the early portion of the time series (e.g., during the 1970s or 80s) will change </w:t>
-      </w:r>
-      <w:r>
-        <w:t>as new data are added</w:t>
-      </w:r>
-      <w:r>
-        <w:t xml:space="preserve"> in response to contemporary data and </w:t>
+        <w:t xml:space="preserve"> estimates of the rate of a species population change in the early portion of the time series (e.g., during the 1970s or 80s) will </w:t>
       </w:r>
       <w:r>
         <w:lastRenderedPageBreak/>
-        <w:t xml:space="preserve">recent rates of population change. </w:t>
+        <w:t xml:space="preserve">change in response to </w:t>
+      </w:r>
+      <w:r>
+        <w:t xml:space="preserve">the addition of </w:t>
+      </w:r>
+      <w:r>
+        <w:t xml:space="preserve">contemporary data and recent rates of population change. </w:t>
       </w:r>
       <w:r>
         <w:t>The random walk structure of a first-difference model (</w:t>
@@ -391,7 +424,7 @@
       </w:r>
       <w:proofErr w:type="gramEnd"/>
       <w:r>
-        <w:t xml:space="preserve"> as random effects within geographic strata, thus allowing the model to share information on the shape of a species population trajectory across sub-regions of a species range. </w:t>
+        <w:t xml:space="preserve"> as random effects within geographic strata, thus allowing the model to share information on the shape of a species population trajectory across a species range. </w:t>
       </w:r>
       <w:r>
         <w:t>In the terminology of Pedersen et al. 2019, this hierarchical structure on the GAM parameters would make our model a “HGAM”</w:t>
@@ -491,6 +524,9 @@
         <w:t>The inherently smooth temporal patterns generated by GAMs are well suited to particularly common conservation uses, such as assessments of trends in populations from any portion of a time-series</w:t>
       </w:r>
       <w:r>
+        <w:t>,</w:t>
+      </w:r>
+      <w:r>
         <w:t xml:space="preserve"> as well as assessments of the rate of change in the trends over time. </w:t>
       </w:r>
       <w:r>
@@ -508,7 +544,19 @@
         <w:t xml:space="preserve"> time</w:t>
       </w:r>
       <w:r>
-        <w:t xml:space="preserve"> is approximately 10-years and so short-term trends are generally used. Because of the annual fluctuations estimated by the standard model</w:t>
+        <w:t xml:space="preserve"> is approximately </w:t>
+      </w:r>
+      <w:r>
+        <w:t>the same as the 10-year,</w:t>
+      </w:r>
+      <w:r>
+        <w:t xml:space="preserve"> short-term trends</w:t>
+      </w:r>
+      <w:r>
+        <w:t xml:space="preserve"> produced by the CWS and USGS analyses</w:t>
+      </w:r>
+      <w:r>
+        <w:t>. Because of the annual fluctuations estimated by the standard model</w:t>
       </w:r>
       <w:r>
         <w:t>,</w:t>
@@ -527,7 +575,10 @@
       </w:r>
       <w:proofErr w:type="gramStart"/>
       <w:r>
-        <w:t>was assessed</w:t>
+        <w:t>is</w:t>
+      </w:r>
+      <w:r>
+        <w:t xml:space="preserve"> assessed</w:t>
       </w:r>
       <w:proofErr w:type="gramEnd"/>
       <w:r>
@@ -560,13 +611,7 @@
         <w:t xml:space="preserve"> to estimate the </w:t>
       </w:r>
       <w:r>
-        <w:t xml:space="preserve">annual </w:t>
-      </w:r>
-      <w:r>
-        <w:t xml:space="preserve">population </w:t>
-      </w:r>
-      <w:r>
-        <w:t>status of birds</w:t>
+        <w:t>relative abundance trajectory of bird populations,</w:t>
       </w:r>
       <w:r>
         <w:t xml:space="preserve"> </w:t>
@@ -594,7 +639,21 @@
         <w:t>version</w:t>
       </w:r>
       <w:r>
-        <w:t xml:space="preserve"> that also includes random year-effects, to the </w:t>
+        <w:t xml:space="preserve"> that also includes random year-effects</w:t>
+      </w:r>
+      <w:r>
+        <w:t xml:space="preserve"> (</w:t>
+      </w:r>
+      <w:proofErr w:type="spellStart"/>
+      <w:r>
+        <w:t>Knape</w:t>
+      </w:r>
+      <w:proofErr w:type="spellEnd"/>
+      <w:r>
+        <w:t xml:space="preserve"> et al. 2016)</w:t>
+      </w:r>
+      <w:r>
+        <w:t xml:space="preserve">, to the </w:t>
       </w:r>
       <w:r>
         <w:t xml:space="preserve">fit of the </w:t>
@@ -934,7 +993,13 @@
                     <w:rPr>
                       <w:rFonts w:ascii="Cambria Math" w:hAnsi="Cambria Math"/>
                     </w:rPr>
-                    <m:t>i,j,t</m:t>
+                    <m:t>s</m:t>
+                  </m:r>
+                  <m:r>
+                    <w:rPr>
+                      <w:rFonts w:ascii="Cambria Math" w:hAnsi="Cambria Math"/>
+                    </w:rPr>
+                    <m:t>,j,t</m:t>
                   </m:r>
                 </m:sub>
               </m:sSub>
@@ -967,7 +1032,7 @@
                 <w:rPr>
                   <w:rFonts w:ascii="Cambria Math" w:hAnsi="Cambria Math"/>
                 </w:rPr>
-                <m:t>i</m:t>
+                <m:t>s</m:t>
               </m:r>
             </m:sub>
           </m:sSub>
@@ -1001,7 +1066,7 @@
                 <w:rPr>
                   <w:rFonts w:ascii="Cambria Math" w:hAnsi="Cambria Math"/>
                 </w:rPr>
-                <m:t>i</m:t>
+                <m:t>s</m:t>
               </m:r>
             </m:sub>
           </m:sSub>
@@ -1105,7 +1170,13 @@
                 <w:rPr>
                   <w:rFonts w:ascii="Cambria Math" w:hAnsi="Cambria Math"/>
                 </w:rPr>
-                <m:t>i,j,t</m:t>
+                <m:t>s</m:t>
+              </m:r>
+              <m:r>
+                <w:rPr>
+                  <w:rFonts w:ascii="Cambria Math" w:hAnsi="Cambria Math"/>
+                </w:rPr>
+                <m:t>,j,t</m:t>
               </m:r>
             </m:sub>
           </m:sSub>
@@ -1127,11 +1198,107 @@
       <w:r>
         <w:t xml:space="preserve"> Poisson random variables, with mean </w:t>
       </w:r>
+      <m:oMath>
+        <m:sSub>
+          <m:sSubPr>
+            <m:ctrlPr>
+              <w:rPr>
+                <w:rFonts w:ascii="Cambria Math" w:hAnsi="Cambria Math"/>
+              </w:rPr>
+            </m:ctrlPr>
+          </m:sSubPr>
+          <m:e>
+            <m:r>
+              <w:rPr>
+                <w:rFonts w:ascii="Cambria Math" w:hAnsi="Cambria Math"/>
+              </w:rPr>
+              <m:t>λ</m:t>
+            </m:r>
+          </m:e>
+          <m:sub>
+            <m:r>
+              <w:rPr>
+                <w:rFonts w:ascii="Cambria Math" w:hAnsi="Cambria Math"/>
+              </w:rPr>
+              <m:t>s</m:t>
+            </m:r>
+            <m:r>
+              <w:rPr>
+                <w:rFonts w:ascii="Cambria Math" w:hAnsi="Cambria Math"/>
+              </w:rPr>
+              <m:t>,j,t</m:t>
+            </m:r>
+          </m:sub>
+        </m:sSub>
+      </m:oMath>
+      <w:r>
+        <w:t xml:space="preserve"> </w:t>
+      </w:r>
+      <w:r>
+        <w:t>(</w:t>
+      </w:r>
+      <w:r>
+        <w:t xml:space="preserve">i.e., </w:t>
+      </w:r>
+      <w:r>
+        <w:t>geographic stratum</w:t>
+      </w:r>
+      <w:r>
+        <w:t xml:space="preserve"> s</w:t>
+      </w:r>
+      <w:r>
+        <w:t>, observer and route</w:t>
+      </w:r>
+      <w:r>
+        <w:t xml:space="preserve"> combination j</w:t>
+      </w:r>
+      <w:r>
+        <w:t>, and</w:t>
+      </w:r>
+      <w:r>
+        <w:t xml:space="preserve"> year</w:t>
+      </w:r>
+      <w:r>
+        <w:t xml:space="preserve"> t)</w:t>
+      </w:r>
+      <w:r>
+        <w:t>. The means are log-linear functions of stratum-specific intercepts (</w:t>
+      </w:r>
+      <m:oMath>
+        <m:sSub>
+          <m:sSubPr>
+            <m:ctrlPr>
+              <w:rPr>
+                <w:rFonts w:ascii="Cambria Math" w:hAnsi="Cambria Math"/>
+              </w:rPr>
+            </m:ctrlPr>
+          </m:sSubPr>
+          <m:e>
+            <m:r>
+              <w:rPr>
+                <w:rFonts w:ascii="Cambria Math" w:hAnsi="Cambria Math"/>
+              </w:rPr>
+              <m:t>θ</m:t>
+            </m:r>
+          </m:e>
+          <m:sub>
+            <m:r>
+              <w:rPr>
+                <w:rFonts w:ascii="Cambria Math" w:hAnsi="Cambria Math"/>
+              </w:rPr>
+              <m:t>s</m:t>
+            </m:r>
+          </m:sub>
+        </m:sSub>
+      </m:oMath>
+      <w:r>
+        <w:t>), observer-route effects (</w:t>
+      </w:r>
       <w:r>
         <w:rPr>
           <w:position w:val="-14"/>
         </w:rPr>
-        <w:object w:dxaOrig="460" w:dyaOrig="380" w14:anchorId="3167A6CF">
+        <w:object w:dxaOrig="300" w:dyaOrig="380" w14:anchorId="22C91B31">
           <v:shapetype id="_x0000_t75" coordsize="21600,21600" o:spt="75" o:preferrelative="t" path="m@4@5l@4@11@9@11@9@5xe" filled="f" stroked="f">
             <v:stroke joinstyle="miter"/>
             <v:formulas>
@@ -1151,46 +1318,48 @@
             <v:path o:extrusionok="f" gradientshapeok="t" o:connecttype="rect"/>
             <o:lock v:ext="edit" aspectratio="t"/>
           </v:shapetype>
-          <v:shape id="_x0000_i1025" type="#_x0000_t75" style="width:23.45pt;height:18.4pt" o:ole="">
+          <v:shape id="_x0000_i1026" type="#_x0000_t75" style="width:15pt;height:18.45pt" o:ole="">
             <v:imagedata r:id="rId7" o:title=""/>
           </v:shape>
-          <o:OLEObject Type="Embed" ProgID="Equation.DSMT4" ShapeID="_x0000_i1025" DrawAspect="Content" ObjectID="_1642599787" r:id="rId8"/>
+          <o:OLEObject Type="Embed" ProgID="Equation.DSMT4" ShapeID="_x0000_i1026" DrawAspect="Content" ObjectID="_1642671026" r:id="rId8"/>
         </w:object>
       </w:r>
       <w:r>
-        <w:t>(</w:t>
-      </w:r>
-      <w:r>
-        <w:t xml:space="preserve">i.e., </w:t>
-      </w:r>
-      <w:r>
-        <w:t>geographic stratum</w:t>
+        <w:t>),</w:t>
       </w:r>
       <w:r>
         <w:t xml:space="preserve"> </w:t>
       </w:r>
+      <w:r>
+        <w:t>first-year startup effects for a given observer (</w:t>
+      </w:r>
+      <w:r>
+        <w:rPr>
+          <w:position w:val="-14"/>
+        </w:rPr>
+        <w:object w:dxaOrig="740" w:dyaOrig="400" w14:anchorId="1824F10F">
+          <v:shape id="_x0000_i1027" type="#_x0000_t75" style="width:36.85pt;height:19pt" o:ole="">
+            <v:imagedata r:id="rId9" o:title=""/>
+          </v:shape>
+          <o:OLEObject Type="Embed" ProgID="Equation.DSMT4" ShapeID="_x0000_i1027" DrawAspect="Content" ObjectID="_1642671027" r:id="rId10"/>
+        </w:object>
+      </w:r>
+      <w:r>
+        <w:t>)</w:t>
+      </w:r>
+      <w:r>
+        <w:t xml:space="preserve">, </w:t>
+      </w:r>
+      <w:r>
+        <w:t xml:space="preserve">a count-level random effect to model </w:t>
+      </w:r>
       <w:proofErr w:type="spellStart"/>
       <w:r>
-        <w:t>i</w:t>
+        <w:t>overdispersion</w:t>
       </w:r>
       <w:proofErr w:type="spellEnd"/>
       <w:r>
-        <w:t>, observer and route</w:t>
-      </w:r>
-      <w:r>
-        <w:t xml:space="preserve"> combination j</w:t>
-      </w:r>
-      <w:r>
-        <w:t>, and</w:t>
-      </w:r>
-      <w:r>
-        <w:t xml:space="preserve"> year</w:t>
-      </w:r>
-      <w:r>
-        <w:t xml:space="preserve"> t)</w:t>
-      </w:r>
-      <w:r>
-        <w:t>. The means are log-linear functions of stratum-specific intercepts (</w:t>
+        <w:t xml:space="preserve"> (</w:t>
       </w:r>
       <m:oMath>
         <m:sSub>
@@ -1206,7 +1375,7 @@
               <w:rPr>
                 <w:rFonts w:ascii="Cambria Math" w:hAnsi="Cambria Math"/>
               </w:rPr>
-              <m:t>θ</m:t>
+              <m:t>ε</m:t>
             </m:r>
           </m:e>
           <m:sub>
@@ -1214,73 +1383,17 @@
               <w:rPr>
                 <w:rFonts w:ascii="Cambria Math" w:hAnsi="Cambria Math"/>
               </w:rPr>
-              <m:t>i</m:t>
+              <m:t>s</m:t>
+            </m:r>
+            <m:r>
+              <w:rPr>
+                <w:rFonts w:ascii="Cambria Math" w:hAnsi="Cambria Math"/>
+              </w:rPr>
+              <m:t>,j,t</m:t>
             </m:r>
           </m:sub>
         </m:sSub>
       </m:oMath>
-      <w:r>
-        <w:t>), observer-route effects (</w:t>
-      </w:r>
-      <w:r>
-        <w:rPr>
-          <w:position w:val="-14"/>
-        </w:rPr>
-        <w:object w:dxaOrig="300" w:dyaOrig="380" w14:anchorId="22C91B31">
-          <v:shape id="_x0000_i1026" type="#_x0000_t75" style="width:15.05pt;height:18.4pt" o:ole="">
-            <v:imagedata r:id="rId9" o:title=""/>
-          </v:shape>
-          <o:OLEObject Type="Embed" ProgID="Equation.DSMT4" ShapeID="_x0000_i1026" DrawAspect="Content" ObjectID="_1642599788" r:id="rId10"/>
-        </w:object>
-      </w:r>
-      <w:r>
-        <w:t>),</w:t>
-      </w:r>
-      <w:r>
-        <w:t xml:space="preserve"> </w:t>
-      </w:r>
-      <w:r>
-        <w:t>first-year startup effects for a given observer (</w:t>
-      </w:r>
-      <w:r>
-        <w:rPr>
-          <w:position w:val="-14"/>
-        </w:rPr>
-        <w:object w:dxaOrig="740" w:dyaOrig="400" w14:anchorId="1824F10F">
-          <v:shape id="_x0000_i1027" type="#_x0000_t75" style="width:36.85pt;height:19.25pt" o:ole="">
-            <v:imagedata r:id="rId11" o:title=""/>
-          </v:shape>
-          <o:OLEObject Type="Embed" ProgID="Equation.DSMT4" ShapeID="_x0000_i1027" DrawAspect="Content" ObjectID="_1642599789" r:id="rId12"/>
-        </w:object>
-      </w:r>
-      <w:r>
-        <w:t>)</w:t>
-      </w:r>
-      <w:r>
-        <w:t xml:space="preserve">, </w:t>
-      </w:r>
-      <w:r>
-        <w:t xml:space="preserve">a count-level random effect to model </w:t>
-      </w:r>
-      <w:proofErr w:type="spellStart"/>
-      <w:r>
-        <w:t>overdispersion</w:t>
-      </w:r>
-      <w:proofErr w:type="spellEnd"/>
-      <w:r>
-        <w:t xml:space="preserve"> (</w:t>
-      </w:r>
-      <w:r>
-        <w:rPr>
-          <w:position w:val="-14"/>
-        </w:rPr>
-        <w:object w:dxaOrig="440" w:dyaOrig="380" w14:anchorId="5C408026">
-          <v:shape id="_x0000_i1028" type="#_x0000_t75" style="width:21.75pt;height:18.4pt" o:ole="">
-            <v:imagedata r:id="rId13" o:title=""/>
-          </v:shape>
-          <o:OLEObject Type="Embed" ProgID="Equation.DSMT4" ShapeID="_x0000_i1028" DrawAspect="Content" ObjectID="_1642599790" r:id="rId14"/>
-        </w:object>
-      </w:r>
       <w:r>
         <w:t>), and</w:t>
       </w:r>
@@ -1321,7 +1434,7 @@
               <w:rPr>
                 <w:rFonts w:ascii="Cambria Math" w:hAnsi="Cambria Math"/>
               </w:rPr>
-              <m:t>i</m:t>
+              <m:t>s</m:t>
             </m:r>
           </m:sub>
         </m:sSub>
@@ -1356,14 +1469,17 @@
       </w:r>
       <w:proofErr w:type="gramStart"/>
       <w:r>
-        <w:t>was estimated</w:t>
+        <w:t xml:space="preserve">was </w:t>
+      </w:r>
+      <w:r>
+        <w:t>modeled</w:t>
       </w:r>
       <w:proofErr w:type="gramEnd"/>
       <w:r>
-        <w:t xml:space="preserve"> </w:t>
-      </w:r>
-      <w:r>
-        <w:t xml:space="preserve">as a </w:t>
+        <w:t xml:space="preserve"> with</w:t>
+      </w:r>
+      <w:r>
+        <w:t xml:space="preserve"> a </w:t>
       </w:r>
       <w:r>
         <w:t>semi-parametric</w:t>
@@ -1422,7 +1538,7 @@
                 <w:rPr>
                   <w:rFonts w:ascii="Cambria Math" w:hAnsi="Cambria Math"/>
                 </w:rPr>
-                <m:t>i</m:t>
+                <m:t>s</m:t>
               </m:r>
             </m:sub>
           </m:sSub>
@@ -1498,7 +1614,13 @@
                     <w:rPr>
                       <w:rFonts w:ascii="Cambria Math" w:hAnsi="Cambria Math"/>
                     </w:rPr>
-                    <m:t>i,k</m:t>
+                    <m:t>s</m:t>
+                  </m:r>
+                  <m:r>
+                    <w:rPr>
+                      <w:rFonts w:ascii="Cambria Math" w:hAnsi="Cambria Math"/>
+                    </w:rPr>
+                    <m:t>,k</m:t>
                   </m:r>
                 </m:sub>
               </m:sSub>
@@ -1551,37 +1673,45 @@
       <w:r>
         <w:t xml:space="preserve"> the number of knots, </w:t>
       </w:r>
-      <w:r>
-        <w:rPr>
-          <w:position w:val="-14"/>
-        </w:rPr>
-        <w:object w:dxaOrig="400" w:dyaOrig="380" w14:anchorId="1C4D3823">
-          <v:shape id="_x0000_i1029" type="#_x0000_t75" style="width:19.25pt;height:18.4pt" o:ole="">
-            <v:imagedata r:id="rId15" o:title=""/>
+      <m:oMath>
+        <m:sSub>
+          <m:sSubPr>
+            <m:ctrlPr>
+              <w:rPr>
+                <w:rFonts w:ascii="Cambria Math" w:hAnsi="Cambria Math"/>
+              </w:rPr>
+            </m:ctrlPr>
+          </m:sSubPr>
+          <m:e>
+            <m:r>
+              <w:rPr>
+                <w:rFonts w:ascii="Cambria Math" w:hAnsi="Cambria Math"/>
+              </w:rPr>
+              <m:t>χ</m:t>
+            </m:r>
+          </m:e>
+          <m:sub>
+            <m:r>
+              <w:rPr>
+                <w:rFonts w:ascii="Cambria Math" w:hAnsi="Cambria Math"/>
+              </w:rPr>
+              <m:t>t,k</m:t>
+            </m:r>
+          </m:sub>
+        </m:sSub>
+      </m:oMath>
+      <w:r>
+        <w:t xml:space="preserve">is the year-t and k-th entry in the design matrix </w:t>
+      </w:r>
+      <w:r>
+        <w:rPr>
+          <w:position w:val="-4"/>
+        </w:rPr>
+        <w:object w:dxaOrig="260" w:dyaOrig="240" w14:anchorId="596F56DA">
+          <v:shape id="_x0000_i1030" type="#_x0000_t75" style="width:12.65pt;height:11.5pt" o:ole="">
+            <v:imagedata r:id="rId11" o:title=""/>
           </v:shape>
-          <o:OLEObject Type="Embed" ProgID="Equation.DSMT4" ShapeID="_x0000_i1029" DrawAspect="Content" ObjectID="_1642599791" r:id="rId16"/>
-        </w:object>
-      </w:r>
-      <w:r>
-        <w:t>is the year-t and k-</w:t>
-      </w:r>
-      <w:proofErr w:type="spellStart"/>
-      <w:r>
-        <w:t>th</w:t>
-      </w:r>
-      <w:proofErr w:type="spellEnd"/>
-      <w:r>
-        <w:t xml:space="preserve"> entry in the design matrix </w:t>
-      </w:r>
-      <w:r>
-        <w:rPr>
-          <w:position w:val="-4"/>
-        </w:rPr>
-        <w:object w:dxaOrig="260" w:dyaOrig="240" w14:anchorId="596F56DA">
-          <v:shape id="_x0000_i1030" type="#_x0000_t75" style="width:12.55pt;height:11.7pt" o:ole="">
-            <v:imagedata r:id="rId17" o:title=""/>
-          </v:shape>
-          <o:OLEObject Type="Embed" ProgID="Equation.DSMT4" ShapeID="_x0000_i1030" DrawAspect="Content" ObjectID="_1642599792" r:id="rId18"/>
+          <o:OLEObject Type="Embed" ProgID="Equation.DSMT4" ShapeID="_x0000_i1030" DrawAspect="Content" ObjectID="_1642671028" r:id="rId12"/>
         </w:object>
       </w:r>
       <w:r>
@@ -1638,13 +1768,11 @@
         <w:t xml:space="preserve">-length vector of </w:t>
       </w:r>
       <w:r>
-        <w:t>parameters that control the shape of the trajectory in stratum-</w:t>
-      </w:r>
-      <w:proofErr w:type="spellStart"/>
-      <w:r>
-        <w:t>i</w:t>
-      </w:r>
-      <w:proofErr w:type="spellEnd"/>
+        <w:t>parameters that control the shap</w:t>
+      </w:r>
+      <w:r>
+        <w:t>e of the trajectory in stratum-s</w:t>
+      </w:r>
       <w:r>
         <w:t>.</w:t>
       </w:r>
@@ -1682,7 +1810,13 @@
               <w:rPr>
                 <w:rFonts w:ascii="Cambria Math" w:hAnsi="Cambria Math"/>
               </w:rPr>
-              <m:t>i,k</m:t>
+              <m:t>s</m:t>
+            </m:r>
+            <m:r>
+              <w:rPr>
+                <w:rFonts w:ascii="Cambria Math" w:hAnsi="Cambria Math"/>
+              </w:rPr>
+              <m:t>,k</m:t>
             </m:r>
           </m:sub>
         </m:sSub>
@@ -1711,10 +1845,10 @@
           <w:position w:val="-12"/>
         </w:rPr>
         <w:object w:dxaOrig="300" w:dyaOrig="360" w14:anchorId="41D7C510">
-          <v:shape id="_x0000_i1031" type="#_x0000_t75" style="width:15.05pt;height:18.4pt" o:ole="">
-            <v:imagedata r:id="rId19" o:title=""/>
+          <v:shape id="_x0000_i1031" type="#_x0000_t75" style="width:15pt;height:18.45pt" o:ole="">
+            <v:imagedata r:id="rId13" o:title=""/>
           </v:shape>
-          <o:OLEObject Type="Embed" ProgID="Equation.DSMT4" ShapeID="_x0000_i1031" DrawAspect="Content" ObjectID="_1642599793" r:id="rId20"/>
+          <o:OLEObject Type="Embed" ProgID="Equation.DSMT4" ShapeID="_x0000_i1031" DrawAspect="Content" ObjectID="_1642671029" r:id="rId14"/>
         </w:object>
       </w:r>
       <w:r>
@@ -1745,7 +1879,13 @@
                 <w:rPr>
                   <w:rFonts w:ascii="Cambria Math" w:hAnsi="Cambria Math"/>
                 </w:rPr>
-                <m:t>i,k</m:t>
+                <m:t>s</m:t>
+              </m:r>
+              <m:r>
+                <w:rPr>
+                  <w:rFonts w:ascii="Cambria Math" w:hAnsi="Cambria Math"/>
+                </w:rPr>
+                <m:t>,k</m:t>
               </m:r>
             </m:sub>
           </m:sSub>
@@ -2031,31 +2171,25 @@
       <w:r>
         <w:t>(</w:t>
       </w:r>
-      <w:r>
-        <w:rPr>
-          <w:position w:val="-4"/>
-        </w:rPr>
-        <w:object w:dxaOrig="260" w:dyaOrig="240" w14:anchorId="62FE7912">
-          <v:shape id="_x0000_i1032" type="#_x0000_t75" style="width:12.55pt;height:11.7pt" o:ole="">
-            <v:imagedata r:id="rId21" o:title=""/>
-          </v:shape>
-          <o:OLEObject Type="Embed" ProgID="Equation.DSMT4" ShapeID="_x0000_i1032" DrawAspect="Content" ObjectID="_1642599794" r:id="rId22"/>
-        </w:object>
-      </w:r>
-      <w:r>
-        <w:t xml:space="preserve"> ) has a row for each year, and a column for each of </w:t>
-      </w:r>
-      <w:r>
-        <w:rPr>
-          <w:position w:val="-4"/>
-        </w:rPr>
-        <w:object w:dxaOrig="260" w:dyaOrig="240" w14:anchorId="5777A2F2">
-          <v:shape id="_x0000_i1033" type="#_x0000_t75" style="width:12.55pt;height:11.7pt" o:ole="">
-            <v:imagedata r:id="rId23" o:title=""/>
-          </v:shape>
-          <o:OLEObject Type="Embed" ProgID="Equation.DSMT4" ShapeID="_x0000_i1033" DrawAspect="Content" ObjectID="_1642599795" r:id="rId24"/>
-        </w:object>
-      </w:r>
+      <m:oMath>
+        <m:r>
+          <w:rPr>
+            <w:rFonts w:ascii="Cambria Math" w:hAnsi="Cambria Math"/>
+          </w:rPr>
+          <m:t>Χ</m:t>
+        </m:r>
+      </m:oMath>
+      <w:r>
+        <w:t xml:space="preserve">) has a row for each year, and a column for each of </w:t>
+      </w:r>
+      <m:oMath>
+        <m:r>
+          <w:rPr>
+            <w:rFonts w:ascii="Cambria Math" w:hAnsi="Cambria Math"/>
+          </w:rPr>
+          <m:t>Κ</m:t>
+        </m:r>
+      </m:oMath>
       <w:r>
         <w:t xml:space="preserve">knots. </w:t>
       </w:r>
@@ -2073,22 +2207,156 @@
       </w:r>
       <w:proofErr w:type="gramStart"/>
       <w:r>
-        <w:t xml:space="preserve">: </w:t>
+        <w:t>:</w:t>
+      </w:r>
+      <m:oMath>
+        <m:r>
+          <m:rPr>
+            <m:sty m:val="p"/>
+          </m:rPr>
+          <w:rPr>
+            <w:rFonts w:ascii="Cambria Math" w:hAnsi="Cambria Math"/>
+          </w:rPr>
+          <m:t xml:space="preserve"> </m:t>
+        </m:r>
+        <m:sSub>
+          <m:sSubPr>
+            <m:ctrlPr>
+              <w:rPr>
+                <w:rFonts w:ascii="Cambria Math" w:hAnsi="Cambria Math"/>
+              </w:rPr>
+            </m:ctrlPr>
+          </m:sSubPr>
+          <m:e>
+            <m:r>
+              <w:rPr>
+                <w:rFonts w:ascii="Cambria Math" w:hAnsi="Cambria Math"/>
+              </w:rPr>
+              <m:t>χ</m:t>
+            </m:r>
+          </m:e>
+          <m:sub>
+            <m:r>
+              <w:rPr>
+                <w:rFonts w:ascii="Cambria Math" w:hAnsi="Cambria Math"/>
+              </w:rPr>
+              <m:t>t,k</m:t>
+            </m:r>
+          </m:sub>
+        </m:sSub>
+        <m:r>
+          <w:rPr>
+            <w:rFonts w:ascii="Cambria Math" w:hAnsi="Cambria Math"/>
+          </w:rPr>
+          <m:t>=|</m:t>
+        </m:r>
+        <m:sSup>
+          <m:sSupPr>
+            <m:ctrlPr>
+              <w:rPr>
+                <w:rFonts w:ascii="Cambria Math" w:hAnsi="Cambria Math"/>
+              </w:rPr>
+            </m:ctrlPr>
+          </m:sSupPr>
+          <m:e>
+            <m:r>
+              <w:rPr>
+                <w:rFonts w:ascii="Cambria Math" w:hAnsi="Cambria Math"/>
+              </w:rPr>
+              <m:t>t</m:t>
+            </m:r>
+          </m:e>
+          <m:sup>
+            <m:r>
+              <w:rPr>
+                <w:rFonts w:ascii="Cambria Math" w:hAnsi="Cambria Math"/>
+              </w:rPr>
+              <m:t>'</m:t>
+            </m:r>
+          </m:sup>
+        </m:sSup>
+        <m:r>
+          <w:rPr>
+            <w:rFonts w:ascii="Cambria Math" w:hAnsi="Cambria Math"/>
+          </w:rPr>
+          <m:t>-</m:t>
+        </m:r>
+        <m:sSub>
+          <m:sSubPr>
+            <m:ctrlPr>
+              <w:rPr>
+                <w:rFonts w:ascii="Cambria Math" w:hAnsi="Cambria Math"/>
+              </w:rPr>
+            </m:ctrlPr>
+          </m:sSubPr>
+          <m:e>
+            <m:sSup>
+              <m:sSupPr>
+                <m:ctrlPr>
+                  <w:rPr>
+                    <w:rFonts w:ascii="Cambria Math" w:hAnsi="Cambria Math"/>
+                  </w:rPr>
+                </m:ctrlPr>
+              </m:sSupPr>
+              <m:e>
+                <m:r>
+                  <w:rPr>
+                    <w:rFonts w:ascii="Cambria Math" w:hAnsi="Cambria Math"/>
+                  </w:rPr>
+                  <m:t>t</m:t>
+                </m:r>
+              </m:e>
+              <m:sup>
+                <m:r>
+                  <w:rPr>
+                    <w:rFonts w:ascii="Cambria Math" w:hAnsi="Cambria Math"/>
+                  </w:rPr>
+                  <m:t>'</m:t>
+                </m:r>
+              </m:sup>
+            </m:sSup>
+          </m:e>
+          <m:sub>
+            <m:r>
+              <w:rPr>
+                <w:rFonts w:ascii="Cambria Math" w:hAnsi="Cambria Math"/>
+              </w:rPr>
+              <m:t>k</m:t>
+            </m:r>
+          </m:sub>
+        </m:sSub>
+        <m:sSup>
+          <m:sSupPr>
+            <m:ctrlPr>
+              <w:rPr>
+                <w:rFonts w:ascii="Cambria Math" w:hAnsi="Cambria Math"/>
+              </w:rPr>
+            </m:ctrlPr>
+          </m:sSupPr>
+          <m:e>
+            <m:r>
+              <w:rPr>
+                <w:rFonts w:ascii="Cambria Math" w:hAnsi="Cambria Math"/>
+              </w:rPr>
+              <m:t>|</m:t>
+            </m:r>
+          </m:e>
+          <m:sup>
+            <m:r>
+              <w:rPr>
+                <w:rFonts w:ascii="Cambria Math" w:hAnsi="Cambria Math"/>
+              </w:rPr>
+              <m:t>3</m:t>
+            </m:r>
+          </m:sup>
+        </m:sSup>
+      </m:oMath>
+      <w:r>
+        <w:t>,</w:t>
       </w:r>
       <w:proofErr w:type="gramEnd"/>
       <w:r>
-        <w:rPr>
-          <w:position w:val="-14"/>
-        </w:rPr>
-        <w:object w:dxaOrig="1340" w:dyaOrig="400" w14:anchorId="34EACB81">
-          <v:shape id="_x0000_i1034" type="#_x0000_t75" style="width:67.8pt;height:19.25pt" o:ole="">
-            <v:imagedata r:id="rId25" o:title=""/>
-          </v:shape>
-          <o:OLEObject Type="Embed" ProgID="Equation.DSMT4" ShapeID="_x0000_i1034" DrawAspect="Content" ObjectID="_1642599796" r:id="rId26"/>
-        </w:object>
-      </w:r>
-      <w:r>
-        <w:t>, and i</w:t>
+        <w:t xml:space="preserve"> and i</w:t>
       </w:r>
       <w:r>
         <w:t>t</w:t>
@@ -2687,11 +2955,7 @@
         <w:t>GAMYE</w:t>
       </w:r>
       <w:r>
-        <w:t xml:space="preserve"> was identical to the GAM, with the addition of </w:t>
-      </w:r>
-      <w:r>
-        <w:lastRenderedPageBreak/>
-        <w:t>random year effects (</w:t>
+        <w:t xml:space="preserve"> was identical to the GAM, with the addition of random year effects (</w:t>
       </w:r>
       <m:oMath>
         <m:sSub>
@@ -2715,7 +2979,13 @@
               <w:rPr>
                 <w:rFonts w:ascii="Cambria Math" w:hAnsi="Cambria Math"/>
               </w:rPr>
-              <m:t>t,i</m:t>
+              <m:t>t,</m:t>
+            </m:r>
+            <m:r>
+              <w:rPr>
+                <w:rFonts w:ascii="Cambria Math" w:hAnsi="Cambria Math"/>
+              </w:rPr>
+              <m:t>s</m:t>
             </m:r>
           </m:sub>
         </m:sSub>
@@ -2750,17 +3020,47 @@
       <w:r>
         <w:t>s</w:t>
       </w:r>
-      <w:r>
-        <w:rPr>
-          <w:position w:val="-14"/>
-        </w:rPr>
-        <w:object w:dxaOrig="400" w:dyaOrig="400" w14:anchorId="5DE50DE4">
-          <v:shape id="_x0000_i1035" type="#_x0000_t75" style="width:19.25pt;height:19.25pt" o:ole="">
-            <v:imagedata r:id="rId27" o:title=""/>
-          </v:shape>
-          <o:OLEObject Type="Embed" ProgID="Equation.DSMT4" ShapeID="_x0000_i1035" DrawAspect="Content" ObjectID="_1642599797" r:id="rId28"/>
-        </w:object>
-      </w:r>
+      <m:oMath>
+        <m:sSubSup>
+          <m:sSubSupPr>
+            <m:ctrlPr>
+              <w:rPr>
+                <w:rFonts w:ascii="Cambria Math" w:hAnsi="Cambria Math"/>
+              </w:rPr>
+            </m:ctrlPr>
+          </m:sSubSupPr>
+          <m:e>
+            <m:r>
+              <w:rPr>
+                <w:rFonts w:ascii="Cambria Math" w:hAnsi="Cambria Math"/>
+              </w:rPr>
+              <m:t>σ</m:t>
+            </m:r>
+          </m:e>
+          <m:sub>
+            <m:r>
+              <w:rPr>
+                <w:rFonts w:ascii="Cambria Math" w:hAnsi="Cambria Math"/>
+              </w:rPr>
+              <m:t>γ,</m:t>
+            </m:r>
+            <m:r>
+              <w:rPr>
+                <w:rFonts w:ascii="Cambria Math" w:hAnsi="Cambria Math"/>
+              </w:rPr>
+              <m:t>s</m:t>
+            </m:r>
+          </m:sub>
+          <m:sup>
+            <m:r>
+              <w:rPr>
+                <w:rFonts w:ascii="Cambria Math" w:hAnsi="Cambria Math"/>
+              </w:rPr>
+              <m:t>2</m:t>
+            </m:r>
+          </m:sup>
+        </m:sSubSup>
+      </m:oMath>
       <w:r>
         <w:t xml:space="preserve">.  </w:t>
       </w:r>
@@ -2792,7 +3092,7 @@
                 <w:rPr>
                   <w:rFonts w:ascii="Cambria Math" w:hAnsi="Cambria Math"/>
                 </w:rPr>
-                <m:t>i</m:t>
+                <m:t>s</m:t>
               </m:r>
             </m:sub>
           </m:sSub>
@@ -2868,7 +3168,13 @@
                     <w:rPr>
                       <w:rFonts w:ascii="Cambria Math" w:hAnsi="Cambria Math"/>
                     </w:rPr>
-                    <m:t>i,k</m:t>
+                    <m:t>s</m:t>
+                  </m:r>
+                  <m:r>
+                    <w:rPr>
+                      <w:rFonts w:ascii="Cambria Math" w:hAnsi="Cambria Math"/>
+                    </w:rPr>
+                    <m:t>,k</m:t>
                   </m:r>
                 </m:sub>
               </m:sSub>
@@ -2926,7 +3232,13 @@
                 <w:rPr>
                   <w:rFonts w:ascii="Cambria Math" w:hAnsi="Cambria Math"/>
                 </w:rPr>
-                <m:t>t,i</m:t>
+                <m:t>t,</m:t>
+              </m:r>
+              <m:r>
+                <w:rPr>
+                  <w:rFonts w:ascii="Cambria Math" w:hAnsi="Cambria Math"/>
+                </w:rPr>
+                <m:t>s</m:t>
               </m:r>
             </m:sub>
           </m:sSub>
@@ -3093,7 +3405,7 @@
                 <w:rPr>
                   <w:rFonts w:ascii="Cambria Math" w:hAnsi="Cambria Math"/>
                 </w:rPr>
-                <m:t>i</m:t>
+                <m:t>s</m:t>
               </m:r>
             </m:sub>
           </m:sSub>
@@ -3142,7 +3454,7 @@
                 <w:rPr>
                   <w:rFonts w:ascii="Cambria Math" w:hAnsi="Cambria Math"/>
                 </w:rPr>
-                <m:t>i</m:t>
+                <m:t>s</m:t>
               </m:r>
             </m:sub>
           </m:sSub>
@@ -3205,7 +3517,13 @@
                 <w:rPr>
                   <w:rFonts w:ascii="Cambria Math" w:hAnsi="Cambria Math"/>
                 </w:rPr>
-                <m:t>t,i</m:t>
+                <m:t>t,</m:t>
+              </m:r>
+              <m:r>
+                <w:rPr>
+                  <w:rFonts w:ascii="Cambria Math" w:hAnsi="Cambria Math"/>
+                </w:rPr>
+                <m:t>s</m:t>
               </m:r>
             </m:sub>
           </m:sSub>
@@ -3282,7 +3600,7 @@
                 <w:rPr>
                   <w:rFonts w:ascii="Cambria Math" w:hAnsi="Cambria Math"/>
                 </w:rPr>
-                <m:t>i</m:t>
+                <m:t>s</m:t>
               </m:r>
             </m:sub>
           </m:sSub>
@@ -3330,7 +3648,13 @@
                 <w:rPr>
                   <w:rFonts w:ascii="Cambria Math" w:hAnsi="Cambria Math"/>
                 </w:rPr>
-                <m:t>t,i</m:t>
+                <m:t>t,</m:t>
+              </m:r>
+              <m:r>
+                <w:rPr>
+                  <w:rFonts w:ascii="Cambria Math" w:hAnsi="Cambria Math"/>
+                </w:rPr>
+                <m:t>s</m:t>
               </m:r>
             </m:sub>
           </m:sSub>
@@ -3371,7 +3695,13 @@
                     <w:rPr>
                       <w:rFonts w:ascii="Cambria Math" w:hAnsi="Cambria Math"/>
                     </w:rPr>
-                    <m:t>t-1,i</m:t>
+                    <m:t>t-1,</m:t>
+                  </m:r>
+                  <m:r>
+                    <w:rPr>
+                      <w:rFonts w:ascii="Cambria Math" w:hAnsi="Cambria Math"/>
+                    </w:rPr>
+                    <m:t>s</m:t>
                   </m:r>
                 </m:sub>
               </m:sSub>
@@ -3421,7 +3751,7 @@
                         <w:rPr>
                           <w:rFonts w:ascii="Cambria Math" w:hAnsi="Cambria Math"/>
                         </w:rPr>
-                        <m:t>i</m:t>
+                        <m:t>s</m:t>
                       </m:r>
                     </m:sub>
                   </m:sSub>
@@ -3545,11 +3875,7 @@
         <w:t>GAMYE</w:t>
       </w:r>
       <w:r>
-        <w:t xml:space="preserve">, as well as all the code </w:t>
-      </w:r>
-      <w:r>
-        <w:lastRenderedPageBreak/>
-        <w:t xml:space="preserve">and data used to produce the analyses in this study </w:t>
+        <w:t xml:space="preserve">, as well as all the code and data used to produce the analyses in this study </w:t>
       </w:r>
       <w:proofErr w:type="gramStart"/>
       <w:r>
@@ -3603,7 +3929,9 @@
       </w:r>
     </w:p>
     <w:p>
-      <w:r>
+      <w:proofErr w:type="gramStart"/>
+      <w:r>
+        <w:lastRenderedPageBreak/>
         <w:t xml:space="preserve">We used a temporally and spatially stratified, </w:t>
       </w:r>
       <w:r>
@@ -3613,7 +3941,19 @@
         <w:t>-fold cross-validation</w:t>
       </w:r>
       <w:r>
-        <w:t xml:space="preserve"> (Burman 1983, often termed “k-fold”, but here we use v to distinguish it from “k” knots in the GAM)</w:t>
+        <w:t xml:space="preserve"> (Burman 1983, often termed “k-fold”, but here we use</w:t>
+      </w:r>
+      <w:r>
+        <w:t xml:space="preserve"> Berman’s original “</w:t>
+      </w:r>
+      <w:r>
+        <w:t>v</w:t>
+      </w:r>
+      <w:r>
+        <w:t>-fold”</w:t>
+      </w:r>
+      <w:r>
+        <w:t xml:space="preserve"> to distinguish it from “k” knots in the GAM)</w:t>
       </w:r>
       <w:r>
         <w:t xml:space="preserve"> with </w:t>
@@ -3628,7 +3968,11 @@
         <w:t>V</w:t>
       </w:r>
       <w:r>
-        <w:t xml:space="preserve">-folds included some observations from every combination of strata and years. We chose this approach over </w:t>
+        <w:t>-folds included some observations from every combination of strata and years.</w:t>
+      </w:r>
+      <w:proofErr w:type="gramEnd"/>
+      <w:r>
+        <w:t xml:space="preserve"> We chose this approach over </w:t>
       </w:r>
       <w:proofErr w:type="gramStart"/>
       <w:r>
@@ -3636,13 +3980,16 @@
       </w:r>
       <w:proofErr w:type="gramEnd"/>
       <w:r>
-        <w:t xml:space="preserve">. We followed a similar procedure to that outlined in Link et al. 2017 to implement the cross-validation in a parallel computing environment, using the R-packages </w:t>
+        <w:t>. We followed a similar procedure to that outlined in Link et al. 2017 to implement the cross-validation in a parallel computing en</w:t>
+      </w:r>
+      <w:r>
+        <w:t>vironment, using the R-package</w:t>
       </w:r>
       <w:r>
         <w:rPr>
           <w:highlight w:val="yellow"/>
         </w:rPr>
-        <w:t xml:space="preserve">parallel and </w:t>
+        <w:t xml:space="preserve"> </w:t>
       </w:r>
       <w:proofErr w:type="spellStart"/>
       <w:r>
@@ -3656,6 +4003,12 @@
         <w:rPr>
           <w:highlight w:val="yellow"/>
         </w:rPr>
+        <w:t xml:space="preserve"> (Microsoft and Weston 2019)</w:t>
+      </w:r>
+      <w:r>
+        <w:rPr>
+          <w:highlight w:val="yellow"/>
+        </w:rPr>
         <w:t>.</w:t>
       </w:r>
       <w:r>
@@ -3675,12 +4028,64 @@
       </w:r>
       <w:proofErr w:type="spellEnd"/>
       <w:r>
-        <w:t xml:space="preserve"> well for the BBS data (Link et al. 2017).</w:t>
+        <w:t xml:space="preserve"> well fo</w:t>
+      </w:r>
+      <w:r>
+        <w:t>r the BBS data (Link et al. 2017 and Link et al. 2019</w:t>
+      </w:r>
+      <w:r>
+        <w:t>).</w:t>
       </w:r>
     </w:p>
     <w:p>
       <w:r>
-        <w:t xml:space="preserve">We used the Bayesian Predictive Information Criterion (BPIC) to compare the out-of-sample predictive </w:t>
+        <w:t xml:space="preserve">We used the </w:t>
+      </w:r>
+      <w:r>
+        <w:t>estimated log predictive density (</w:t>
+      </w:r>
+      <m:oMath>
+        <m:sSub>
+          <m:sSubPr>
+            <m:ctrlPr>
+              <w:rPr>
+                <w:rFonts w:ascii="Cambria Math" w:hAnsi="Cambria Math"/>
+                <w:i/>
+              </w:rPr>
+            </m:ctrlPr>
+          </m:sSubPr>
+          <m:e>
+            <m:r>
+              <m:rPr>
+                <m:sty m:val="p"/>
+              </m:rPr>
+              <w:rPr>
+                <w:rFonts w:ascii="Cambria Math" w:hAnsi="Cambria Math"/>
+              </w:rPr>
+              <m:t>elpd</m:t>
+            </m:r>
+          </m:e>
+          <m:sub>
+            <m:r>
+              <w:rPr>
+                <w:rFonts w:ascii="Cambria Math" w:hAnsi="Cambria Math"/>
+              </w:rPr>
+              <m:t>i,M</m:t>
+            </m:r>
+          </m:sub>
+        </m:sSub>
+      </m:oMath>
+      <w:r>
+        <w:t>)</w:t>
+      </w:r>
+      <w:r>
+        <w:t xml:space="preserve"> to compare the </w:t>
+      </w:r>
+      <w:r>
+        <w:t xml:space="preserve">observation-level, </w:t>
+      </w:r>
+      <w:r>
+        <w:t xml:space="preserve">out-of-sample predictive </w:t>
       </w:r>
       <w:r>
         <w:t>success of all</w:t>
@@ -3692,10 +4097,24 @@
         <w:t>9</w:t>
       </w:r>
       <w:r>
-        <w:t xml:space="preserve">). BPIC </w:t>
-      </w:r>
-      <w:r>
-        <w:t>for a given model-</w:t>
+        <w:t xml:space="preserve">, </w:t>
+      </w:r>
+      <w:proofErr w:type="spellStart"/>
+      <w:r>
+        <w:t>Vehtari</w:t>
+      </w:r>
+      <w:proofErr w:type="spellEnd"/>
+      <w:r>
+        <w:t xml:space="preserve"> et al. 2017</w:t>
+      </w:r>
+      <w:r>
+        <w:t xml:space="preserve">). </w:t>
+      </w:r>
+      <w:r>
+        <w:t>F</w:t>
+      </w:r>
+      <w:r>
+        <w:t>or a given model-</w:t>
       </w:r>
       <w:r>
         <w:rPr>
@@ -3706,6 +4125,14 @@
       <w:r>
         <w:t xml:space="preserve">, </w:t>
       </w:r>
+      <w:proofErr w:type="spellStart"/>
+      <w:r>
+        <w:t>elpd</w:t>
+      </w:r>
+      <w:proofErr w:type="spellEnd"/>
+      <w:r>
+        <w:t xml:space="preserve"> </w:t>
+      </w:r>
       <w:r>
         <w:t xml:space="preserve">is </w:t>
       </w:r>
@@ -3713,13 +4140,13 @@
         <w:t xml:space="preserve">the </w:t>
       </w:r>
       <w:r>
-        <w:t xml:space="preserve">sum of the </w:t>
-      </w:r>
-      <w:r>
         <w:t xml:space="preserve">estimated </w:t>
       </w:r>
       <w:r>
-        <w:t>log posterior probabilities of each observation</w:t>
+        <w:t xml:space="preserve">log posterior probability for </w:t>
+      </w:r>
+      <w:r>
+        <w:t>each observation</w:t>
       </w:r>
       <w:r>
         <w:t>-</w:t>
@@ -3812,13 +4239,22 @@
             </m:sSubPr>
             <m:e>
               <m:r>
-                <w:rPr>
-                  <w:rFonts w:ascii="Cambria Math" w:hAnsi="Cambria Math"/>
-                </w:rPr>
-                <m:t>BPIC</m:t>
+                <m:rPr>
+                  <m:sty m:val="p"/>
+                </m:rPr>
+                <w:rPr>
+                  <w:rFonts w:ascii="Cambria Math" w:hAnsi="Cambria Math"/>
+                </w:rPr>
+                <m:t>elpd</m:t>
               </m:r>
             </m:e>
             <m:sub>
+              <m:r>
+                <w:rPr>
+                  <w:rFonts w:ascii="Cambria Math" w:hAnsi="Cambria Math"/>
+                </w:rPr>
+                <m:t>i,</m:t>
+              </m:r>
               <m:r>
                 <w:rPr>
                   <w:rFonts w:ascii="Cambria Math" w:hAnsi="Cambria Math"/>
@@ -3833,49 +4269,63 @@
             </w:rPr>
             <m:t xml:space="preserve">= </m:t>
           </m:r>
-          <m:nary>
-            <m:naryPr>
-              <m:chr m:val="∑"/>
-              <m:limLoc m:val="undOvr"/>
-              <m:supHide m:val="1"/>
+          <m:func>
+            <m:funcPr>
               <m:ctrlPr>
                 <w:rPr>
                   <w:rFonts w:ascii="Cambria Math" w:hAnsi="Cambria Math"/>
                   <w:i/>
                 </w:rPr>
               </m:ctrlPr>
-            </m:naryPr>
-            <m:sub>
+            </m:funcPr>
+            <m:fName>
               <m:r>
-                <w:rPr>
-                  <w:rFonts w:ascii="Cambria Math" w:hAnsi="Cambria Math"/>
-                </w:rPr>
-                <m:t>i</m:t>
+                <m:rPr>
+                  <m:sty m:val="p"/>
+                </m:rPr>
+                <w:rPr>
+                  <w:rFonts w:ascii="Cambria Math" w:hAnsi="Cambria Math"/>
+                </w:rPr>
+                <m:t>log</m:t>
               </m:r>
-            </m:sub>
-            <m:sup/>
+            </m:fName>
             <m:e>
-              <m:func>
-                <m:funcPr>
+              <m:d>
+                <m:dPr>
                   <m:ctrlPr>
                     <w:rPr>
                       <w:rFonts w:ascii="Cambria Math" w:hAnsi="Cambria Math"/>
                       <w:i/>
                     </w:rPr>
                   </m:ctrlPr>
-                </m:funcPr>
-                <m:fName>
-                  <m:r>
-                    <m:rPr>
-                      <m:sty m:val="p"/>
-                    </m:rPr>
-                    <w:rPr>
-                      <w:rFonts w:ascii="Cambria Math" w:hAnsi="Cambria Math"/>
-                    </w:rPr>
-                    <m:t>log</m:t>
-                  </m:r>
-                </m:fName>
+                </m:dPr>
                 <m:e>
+                  <m:sSub>
+                    <m:sSubPr>
+                      <m:ctrlPr>
+                        <w:rPr>
+                          <w:rFonts w:ascii="Cambria Math" w:hAnsi="Cambria Math"/>
+                          <w:i/>
+                        </w:rPr>
+                      </m:ctrlPr>
+                    </m:sSubPr>
+                    <m:e>
+                      <m:r>
+                        <w:rPr>
+                          <w:rFonts w:ascii="Cambria Math" w:hAnsi="Cambria Math"/>
+                        </w:rPr>
+                        <m:t>f</m:t>
+                      </m:r>
+                    </m:e>
+                    <m:sub>
+                      <m:r>
+                        <w:rPr>
+                          <w:rFonts w:ascii="Cambria Math" w:hAnsi="Cambria Math"/>
+                        </w:rPr>
+                        <m:t>M</m:t>
+                      </m:r>
+                    </m:sub>
+                  </m:sSub>
                   <m:d>
                     <m:dPr>
                       <m:ctrlPr>
@@ -3900,7 +4350,7 @@
                             <w:rPr>
                               <w:rFonts w:ascii="Cambria Math" w:hAnsi="Cambria Math"/>
                             </w:rPr>
-                            <m:t>f</m:t>
+                            <m:t>Y</m:t>
                           </m:r>
                         </m:e>
                         <m:sub>
@@ -3908,145 +4358,100 @@
                             <w:rPr>
                               <w:rFonts w:ascii="Cambria Math" w:hAnsi="Cambria Math"/>
                             </w:rPr>
-                            <m:t>1</m:t>
+                            <m:t>i</m:t>
                           </m:r>
                         </m:sub>
                       </m:sSub>
-                      <m:d>
-                        <m:dPr>
+                      <m:r>
+                        <w:rPr>
+                          <w:rFonts w:ascii="Cambria Math" w:hAnsi="Cambria Math"/>
+                        </w:rPr>
+                        <m:t>|</m:t>
+                      </m:r>
+                      <m:sSub>
+                        <m:sSubPr>
                           <m:ctrlPr>
                             <w:rPr>
                               <w:rFonts w:ascii="Cambria Math" w:hAnsi="Cambria Math"/>
                               <w:i/>
                             </w:rPr>
                           </m:ctrlPr>
-                        </m:dPr>
+                        </m:sSubPr>
                         <m:e>
-                          <m:sSub>
-                            <m:sSubPr>
-                              <m:ctrlPr>
-                                <w:rPr>
-                                  <w:rFonts w:ascii="Cambria Math" w:hAnsi="Cambria Math"/>
-                                  <w:i/>
-                                </w:rPr>
-                              </m:ctrlPr>
-                            </m:sSubPr>
-                            <m:e>
-                              <m:r>
-                                <w:rPr>
-                                  <w:rFonts w:ascii="Cambria Math" w:hAnsi="Cambria Math"/>
-                                </w:rPr>
-                                <m:t>Y</m:t>
-                              </m:r>
-                            </m:e>
-                            <m:sub>
-                              <m:r>
-                                <w:rPr>
-                                  <w:rFonts w:ascii="Cambria Math" w:hAnsi="Cambria Math"/>
-                                </w:rPr>
-                                <m:t>i</m:t>
-                              </m:r>
-                            </m:sub>
-                          </m:sSub>
                           <m:r>
                             <w:rPr>
                               <w:rFonts w:ascii="Cambria Math" w:hAnsi="Cambria Math"/>
                             </w:rPr>
-                            <m:t>|</m:t>
+                            <m:t>Y</m:t>
                           </m:r>
-                          <m:sSub>
-                            <m:sSubPr>
-                              <m:ctrlPr>
-                                <w:rPr>
-                                  <w:rFonts w:ascii="Cambria Math" w:hAnsi="Cambria Math"/>
-                                  <w:i/>
-                                </w:rPr>
-                              </m:ctrlPr>
-                            </m:sSubPr>
-                            <m:e>
-                              <m:r>
-                                <w:rPr>
-                                  <w:rFonts w:ascii="Cambria Math" w:hAnsi="Cambria Math"/>
-                                </w:rPr>
-                                <m:t>Y</m:t>
-                              </m:r>
-                            </m:e>
-                            <m:sub>
-                              <m:r>
-                                <w:rPr>
-                                  <w:rFonts w:ascii="Cambria Math" w:hAnsi="Cambria Math"/>
-                                </w:rPr>
-                                <m:t>-k, i∈k</m:t>
-                              </m:r>
-                            </m:sub>
-                          </m:sSub>
+                        </m:e>
+                        <m:sub>
                           <m:r>
                             <w:rPr>
                               <w:rFonts w:ascii="Cambria Math" w:hAnsi="Cambria Math"/>
                             </w:rPr>
-                            <m:t>,</m:t>
+                            <m:t>-k, i∈k</m:t>
                           </m:r>
-                          <m:sSub>
-                            <m:sSubPr>
-                              <m:ctrlPr>
-                                <w:rPr>
-                                  <w:rFonts w:ascii="Cambria Math" w:hAnsi="Cambria Math"/>
-                                  <w:i/>
-                                </w:rPr>
-                              </m:ctrlPr>
-                            </m:sSubPr>
-                            <m:e>
-                              <m:r>
-                                <w:rPr>
-                                  <w:rFonts w:ascii="Cambria Math" w:hAnsi="Cambria Math"/>
-                                </w:rPr>
-                                <m:t>X</m:t>
-                              </m:r>
-                            </m:e>
-                            <m:sub>
-                              <m:r>
-                                <w:rPr>
-                                  <w:rFonts w:ascii="Cambria Math" w:hAnsi="Cambria Math"/>
-                                </w:rPr>
-                                <m:t>i</m:t>
-                              </m:r>
-                            </m:sub>
-                          </m:sSub>
+                        </m:sub>
+                      </m:sSub>
+                      <m:r>
+                        <w:rPr>
+                          <w:rFonts w:ascii="Cambria Math" w:hAnsi="Cambria Math"/>
+                        </w:rPr>
+                        <m:t>,</m:t>
+                      </m:r>
+                      <m:sSub>
+                        <m:sSubPr>
+                          <m:ctrlPr>
+                            <w:rPr>
+                              <w:rFonts w:ascii="Cambria Math" w:hAnsi="Cambria Math"/>
+                              <w:i/>
+                            </w:rPr>
+                          </m:ctrlPr>
+                        </m:sSubPr>
+                        <m:e>
+                          <m:r>
+                            <w:rPr>
+                              <w:rFonts w:ascii="Cambria Math" w:hAnsi="Cambria Math"/>
+                            </w:rPr>
+                            <m:t>X</m:t>
+                          </m:r>
                         </m:e>
-                      </m:d>
+                        <m:sub>
+                          <m:r>
+                            <w:rPr>
+                              <w:rFonts w:ascii="Cambria Math" w:hAnsi="Cambria Math"/>
+                            </w:rPr>
+                            <m:t>i</m:t>
+                          </m:r>
+                        </m:sub>
+                      </m:sSub>
                     </m:e>
                   </m:d>
                 </m:e>
-              </m:func>
+              </m:d>
             </m:e>
-          </m:nary>
+          </m:func>
         </m:oMath>
       </m:oMathPara>
     </w:p>
     <w:p>
       <w:r>
-        <w:t>Following Link et al. 201</w:t>
-      </w:r>
-      <w:r>
-        <w:t>9</w:t>
-      </w:r>
-      <w:r>
-        <w:t xml:space="preserve">, we report BPIC values </w:t>
-      </w:r>
-      <w:r>
-        <w:t>directly</w:t>
-      </w:r>
-      <w:r>
-        <w:t xml:space="preserve"> (i.e., we</w:t>
-      </w:r>
-      <w:r>
-        <w:t xml:space="preserve"> have not multiplied them by -2</w:t>
-      </w:r>
-      <w:r>
-        <w:t>)</w:t>
-      </w:r>
-      <w:r>
-        <w:t xml:space="preserve">, so that larger values </w:t>
+        <w:t>L</w:t>
+      </w:r>
+      <w:r>
+        <w:t xml:space="preserve">arger values </w:t>
+      </w:r>
+      <w:r>
+        <w:t xml:space="preserve">or </w:t>
+      </w:r>
+      <w:proofErr w:type="spellStart"/>
+      <w:r>
+        <w:t>elpd</w:t>
+      </w:r>
+      <w:proofErr w:type="spellEnd"/>
+      <w:r>
+        <w:t xml:space="preserve"> </w:t>
       </w:r>
       <w:r>
         <w:t xml:space="preserve">indicate </w:t>
@@ -4138,75 +4543,53 @@
         <w:t>.</w:t>
       </w:r>
     </w:p>
-    <w:p/>
     <w:p>
       <w:r>
-        <w:t xml:space="preserve">We </w:t>
-      </w:r>
-      <w:r>
-        <w:t>calculated</w:t>
-      </w:r>
-      <w:r>
-        <w:t xml:space="preserve"> the</w:t>
-      </w:r>
+        <w:t xml:space="preserve">We have not summed </w:t>
+      </w:r>
+      <w:proofErr w:type="spellStart"/>
+      <w:r>
+        <w:t>elpd</w:t>
+      </w:r>
+      <w:proofErr w:type="spellEnd"/>
+      <w:r>
+        <w:t xml:space="preserve"> values to generate BPIC values (Link et al. 2019)</w:t>
+      </w:r>
+      <w:proofErr w:type="gramStart"/>
+      <w:r>
+        <w:t>,</w:t>
+      </w:r>
+      <w:proofErr w:type="gramEnd"/>
+      <w:r>
+        <w:t xml:space="preserve"> instead, we have compared model-based estimates of mean difference in </w:t>
+      </w:r>
+      <w:proofErr w:type="spellStart"/>
+      <w:r>
+        <w:t>elpd</w:t>
+      </w:r>
+      <w:proofErr w:type="spellEnd"/>
+      <w:r>
+        <w:t xml:space="preserve"> between pairs of models. </w:t>
+      </w:r>
+      <w:r>
+        <w:t xml:space="preserve">To compare the prediction error between pairs of models, we calculated the </w:t>
+      </w:r>
+      <w:r>
+        <w:t>difference in</w:t>
+      </w:r>
+      <w:r>
+        <w:t xml:space="preserve"> the </w:t>
+      </w:r>
+      <w:proofErr w:type="spellStart"/>
+      <w:r>
+        <w:t>elpd</w:t>
+      </w:r>
+      <w:proofErr w:type="spellEnd"/>
       <w:r>
         <w:t xml:space="preserve"> </w:t>
       </w:r>
       <w:r>
-        <w:t>observation</w:t>
-      </w:r>
-      <w:r>
-        <w:t xml:space="preserve">-level </w:t>
-      </w:r>
-      <w:r>
-        <w:t>estimates of predictive fit</w:t>
-      </w:r>
-      <w:r>
-        <w:t xml:space="preserve"> for every count in the data</w:t>
-      </w:r>
-      <w:r>
-        <w:t>set</w:t>
-      </w:r>
-      <w:r>
-        <w:t xml:space="preserve">, and </w:t>
-      </w:r>
-      <w:r>
-        <w:t xml:space="preserve">summarized these </w:t>
-      </w:r>
-      <w:r>
-        <w:t xml:space="preserve">fit </w:t>
-      </w:r>
-      <w:r>
-        <w:t xml:space="preserve">values </w:t>
-      </w:r>
-      <w:r>
-        <w:t xml:space="preserve">to explore the temporal and spatial patterns </w:t>
-      </w:r>
-      <w:r>
-        <w:t xml:space="preserve">in support </w:t>
-      </w:r>
-      <w:r>
         <w:t>of</w:t>
-      </w:r>
-      <w:r>
-        <w:t xml:space="preserve"> different models </w:t>
-      </w:r>
-      <w:r>
-        <w:t>(Table X).</w:t>
-      </w:r>
-      <w:r>
-        <w:t xml:space="preserve"> </w:t>
-      </w:r>
-    </w:p>
-    <w:p>
-      <w:r>
-        <w:t xml:space="preserve">To compare the prediction error between pairs of models, we calculated the </w:t>
-      </w:r>
-      <w:r>
-        <w:t>difference in</w:t>
-      </w:r>
-      <w:r>
-        <w:t xml:space="preserve"> the conditional predictive ordinates of</w:t>
       </w:r>
       <w:r>
         <w:t xml:space="preserve"> each</w:t>
@@ -4273,7 +4656,7 @@
               <w:rPr>
                 <w:rFonts w:ascii="Cambria Math" w:hAnsi="Cambria Math"/>
               </w:rPr>
-              <m:t>Δ</m:t>
+              <m:t>δ</m:t>
             </m:r>
           </m:e>
           <m:sub>
@@ -4283,13 +4666,19 @@
               </w:rPr>
               <m:t>i</m:t>
             </m:r>
+            <m:r>
+              <w:rPr>
+                <w:rFonts w:ascii="Cambria Math" w:hAnsi="Cambria Math"/>
+              </w:rPr>
+              <m:t>,M1-M2</m:t>
+            </m:r>
           </m:sub>
           <m:sup>
             <m:r>
               <w:rPr>
                 <w:rFonts w:ascii="Cambria Math" w:hAnsi="Cambria Math"/>
               </w:rPr>
-              <m:t>B</m:t>
+              <m:t>elpd</m:t>
             </m:r>
           </m:sup>
         </m:sSubSup>
@@ -4655,7 +5044,7 @@
               <w:rPr>
                 <w:rFonts w:ascii="Cambria Math" w:hAnsi="Cambria Math"/>
               </w:rPr>
-              <m:t>Δ</m:t>
+              <m:t>δ</m:t>
             </m:r>
           </m:e>
           <m:sub>
@@ -4663,7 +5052,7 @@
               <w:rPr>
                 <w:rFonts w:ascii="Cambria Math" w:hAnsi="Cambria Math"/>
               </w:rPr>
-              <m:t>i</m:t>
+              <m:t>i,M1-M2</m:t>
             </m:r>
           </m:sub>
           <m:sup>
@@ -4671,7 +5060,7 @@
               <w:rPr>
                 <w:rFonts w:ascii="Cambria Math" w:hAnsi="Cambria Math"/>
               </w:rPr>
-              <m:t>B</m:t>
+              <m:t>elpd</m:t>
             </m:r>
           </m:sup>
         </m:sSubSup>
@@ -4699,7 +5088,7 @@
               <w:rPr>
                 <w:rFonts w:ascii="Cambria Math" w:hAnsi="Cambria Math"/>
               </w:rPr>
-              <m:t>Δ</m:t>
+              <m:t>δ</m:t>
             </m:r>
           </m:e>
           <m:sub>
@@ -4707,7 +5096,7 @@
               <w:rPr>
                 <w:rFonts w:ascii="Cambria Math" w:hAnsi="Cambria Math"/>
               </w:rPr>
-              <m:t>.</m:t>
+              <m:t>i</m:t>
             </m:r>
           </m:sub>
           <m:sup>
@@ -4715,7 +5104,7 @@
               <w:rPr>
                 <w:rFonts w:ascii="Cambria Math" w:hAnsi="Cambria Math"/>
               </w:rPr>
-              <m:t>B</m:t>
+              <m:t>elpd</m:t>
             </m:r>
           </m:sup>
         </m:sSubSup>
@@ -4727,7 +5116,29 @@
         <w:t>imbalances in the BBS-data among years and regions</w:t>
       </w:r>
       <w:r>
-        <w:t xml:space="preserve">. This model treated the </w:t>
+        <w:t>, and the inherent uncertainty associated with any cross-validation statistic (</w:t>
+      </w:r>
+      <w:proofErr w:type="spellStart"/>
+      <w:r>
+        <w:t>Vehtari</w:t>
+      </w:r>
+      <w:proofErr w:type="spellEnd"/>
+      <w:r>
+        <w:t xml:space="preserve"> et al. 2017, and Link et al. 2017)</w:t>
+      </w:r>
+      <w:r>
+        <w:t>. This model treated the</w:t>
+      </w:r>
+      <w:r>
+        <w:t xml:space="preserve"> </w:t>
+      </w:r>
+      <w:proofErr w:type="spellStart"/>
+      <w:r>
+        <w:t>elpd</w:t>
+      </w:r>
+      <w:proofErr w:type="spellEnd"/>
+      <w:r>
+        <w:t xml:space="preserve"> differences for a count from a given year-t and stratum-s (</w:t>
       </w:r>
       <m:oMath>
         <m:sSubSup>
@@ -4746,7 +5157,7 @@
               <w:rPr>
                 <w:rFonts w:ascii="Cambria Math" w:hAnsi="Cambria Math"/>
               </w:rPr>
-              <m:t>Δ</m:t>
+              <m:t>δ</m:t>
             </m:r>
           </m:e>
           <m:sub>
@@ -4754,7 +5165,13 @@
               <w:rPr>
                 <w:rFonts w:ascii="Cambria Math" w:hAnsi="Cambria Math"/>
               </w:rPr>
-              <m:t>.</m:t>
+              <m:t>i</m:t>
+            </m:r>
+            <m:r>
+              <w:rPr>
+                <w:rFonts w:ascii="Cambria Math" w:hAnsi="Cambria Math"/>
+              </w:rPr>
+              <m:t>,s,t</m:t>
             </m:r>
           </m:sub>
           <m:sup>
@@ -4762,7 +5179,7 @@
               <w:rPr>
                 <w:rFonts w:ascii="Cambria Math" w:hAnsi="Cambria Math"/>
               </w:rPr>
-              <m:t>B</m:t>
+              <m:t>elpd</m:t>
             </m:r>
           </m:sup>
         </m:sSubSup>
@@ -4771,10 +5188,16 @@
         <w:rPr>
           <w:rFonts w:eastAsiaTheme="minorEastAsia"/>
         </w:rPr>
+        <w:t>)</w:t>
+      </w:r>
+      <w:r>
+        <w:rPr>
+          <w:rFonts w:eastAsiaTheme="minorEastAsia"/>
+        </w:rPr>
         <w:t xml:space="preserve"> </w:t>
       </w:r>
       <w:r>
-        <w:t xml:space="preserve">values as </w:t>
+        <w:t xml:space="preserve">as </w:t>
       </w:r>
       <w:r>
         <w:t xml:space="preserve">having a </w:t>
@@ -4786,22 +5209,10 @@
         <w:t>distribution</w:t>
       </w:r>
       <w:r>
-        <w:t xml:space="preserve"> with an estimated variance and degrees of freedom. We used </w:t>
-      </w:r>
-      <w:r>
-        <w:t>this robust estimation approach, instead of the z-score approach used by Link and Sauer (2019)</w:t>
-      </w:r>
-      <w:r>
-        <w:t xml:space="preserve"> because of </w:t>
-      </w:r>
-      <w:r>
-        <w:t>the</w:t>
-      </w:r>
-      <w:r>
-        <w:t xml:space="preserve"> extremely heavy tails </w:t>
-      </w:r>
-      <w:r>
-        <w:t xml:space="preserve">in their distribution of the </w:t>
+        <w:t xml:space="preserve"> with an estimated variance</w:t>
+      </w:r>
+      <w:r>
+        <w:t xml:space="preserve"> (</w:t>
       </w:r>
       <m:oMath>
         <m:sSubSup>
@@ -4809,26 +5220,27 @@
             <m:ctrlPr>
               <w:rPr>
                 <w:rFonts w:ascii="Cambria Math" w:hAnsi="Cambria Math"/>
+                <w:i/>
               </w:rPr>
             </m:ctrlPr>
           </m:sSubSupPr>
           <m:e>
             <m:r>
+              <w:rPr>
+                <w:rFonts w:ascii="Cambria Math" w:hAnsi="Cambria Math"/>
+              </w:rPr>
+              <m:t>σ</m:t>
+            </m:r>
+          </m:e>
+          <m:sub>
+            <m:r>
               <m:rPr>
                 <m:sty m:val="p"/>
               </m:rPr>
               <w:rPr>
                 <w:rFonts w:ascii="Cambria Math" w:hAnsi="Cambria Math"/>
               </w:rPr>
-              <m:t>Δ</m:t>
-            </m:r>
-          </m:e>
-          <m:sub>
-            <m:r>
-              <w:rPr>
-                <w:rFonts w:ascii="Cambria Math" w:hAnsi="Cambria Math"/>
-              </w:rPr>
-              <m:t>.</m:t>
+              <m:t>δ</m:t>
             </m:r>
           </m:sub>
           <m:sup>
@@ -4836,12 +5248,526 @@
               <w:rPr>
                 <w:rFonts w:ascii="Cambria Math" w:hAnsi="Cambria Math"/>
               </w:rPr>
-              <m:t>B</m:t>
+              <m:t>2</m:t>
             </m:r>
           </m:sup>
         </m:sSubSup>
       </m:oMath>
       <w:r>
+        <w:rPr>
+          <w:rFonts w:eastAsiaTheme="minorEastAsia"/>
+        </w:rPr>
+        <w:t>)</w:t>
+      </w:r>
+      <w:r>
+        <w:t xml:space="preserve"> and degrees of freedom</w:t>
+      </w:r>
+      <w:r>
+        <w:t xml:space="preserve"> (</w:t>
+      </w:r>
+      <m:oMath>
+        <m:r>
+          <w:rPr>
+            <w:rFonts w:ascii="Cambria Math" w:hAnsi="Cambria Math"/>
+          </w:rPr>
+          <m:t>ν</m:t>
+        </m:r>
+      </m:oMath>
+      <w:r>
+        <w:t>)</w:t>
+      </w:r>
+      <w:r>
+        <w:t>.</w:t>
+      </w:r>
+      <w:r>
+        <w:t xml:space="preserve"> </w:t>
+      </w:r>
+      <w:r>
+        <w:t xml:space="preserve"> </w:t>
+      </w:r>
+    </w:p>
+    <w:p>
+      <w:pPr>
+        <w:rPr>
+          <w:rFonts w:eastAsiaTheme="minorEastAsia"/>
+        </w:rPr>
+      </w:pPr>
+      <m:oMathPara>
+        <m:oMath>
+          <m:sSubSup>
+            <m:sSubSupPr>
+              <m:ctrlPr>
+                <w:rPr>
+                  <w:rFonts w:ascii="Cambria Math" w:hAnsi="Cambria Math"/>
+                </w:rPr>
+              </m:ctrlPr>
+            </m:sSubSupPr>
+            <m:e>
+              <m:r>
+                <m:rPr>
+                  <m:sty m:val="p"/>
+                </m:rPr>
+                <w:rPr>
+                  <w:rFonts w:ascii="Cambria Math" w:hAnsi="Cambria Math"/>
+                </w:rPr>
+                <m:t>δ</m:t>
+              </m:r>
+            </m:e>
+            <m:sub>
+              <m:r>
+                <w:rPr>
+                  <w:rFonts w:ascii="Cambria Math" w:hAnsi="Cambria Math"/>
+                </w:rPr>
+                <m:t>i</m:t>
+              </m:r>
+              <m:r>
+                <w:rPr>
+                  <w:rFonts w:ascii="Cambria Math" w:hAnsi="Cambria Math"/>
+                </w:rPr>
+                <m:t>,s,t</m:t>
+              </m:r>
+            </m:sub>
+            <m:sup>
+              <m:r>
+                <w:rPr>
+                  <w:rFonts w:ascii="Cambria Math" w:hAnsi="Cambria Math"/>
+                </w:rPr>
+                <m:t>elpd</m:t>
+              </m:r>
+            </m:sup>
+          </m:sSubSup>
+          <m:r>
+            <w:rPr>
+              <w:rFonts w:ascii="Cambria Math" w:hAnsi="Cambria Math"/>
+            </w:rPr>
+            <m:t>=t</m:t>
+          </m:r>
+          <m:d>
+            <m:dPr>
+              <m:ctrlPr>
+                <w:rPr>
+                  <w:rFonts w:ascii="Cambria Math" w:hAnsi="Cambria Math"/>
+                  <w:i/>
+                </w:rPr>
+              </m:ctrlPr>
+            </m:dPr>
+            <m:e>
+              <m:sSub>
+                <m:sSubPr>
+                  <m:ctrlPr>
+                    <w:rPr>
+                      <w:rFonts w:ascii="Cambria Math" w:hAnsi="Cambria Math"/>
+                      <w:i/>
+                    </w:rPr>
+                  </m:ctrlPr>
+                </m:sSubPr>
+                <m:e>
+                  <m:r>
+                    <w:rPr>
+                      <w:rFonts w:ascii="Cambria Math" w:hAnsi="Cambria Math"/>
+                    </w:rPr>
+                    <m:t>μ</m:t>
+                  </m:r>
+                </m:e>
+                <m:sub>
+                  <m:r>
+                    <w:rPr>
+                      <w:rFonts w:ascii="Cambria Math" w:hAnsi="Cambria Math"/>
+                    </w:rPr>
+                    <m:t>i</m:t>
+                  </m:r>
+                </m:sub>
+              </m:sSub>
+              <m:r>
+                <w:rPr>
+                  <w:rFonts w:ascii="Cambria Math" w:hAnsi="Cambria Math"/>
+                </w:rPr>
+                <m:t>,</m:t>
+              </m:r>
+              <m:sSubSup>
+                <m:sSubSupPr>
+                  <m:ctrlPr>
+                    <w:rPr>
+                      <w:rFonts w:ascii="Cambria Math" w:hAnsi="Cambria Math"/>
+                      <w:i/>
+                    </w:rPr>
+                  </m:ctrlPr>
+                </m:sSubSupPr>
+                <m:e>
+                  <m:r>
+                    <w:rPr>
+                      <w:rFonts w:ascii="Cambria Math" w:hAnsi="Cambria Math"/>
+                    </w:rPr>
+                    <m:t>σ</m:t>
+                  </m:r>
+                </m:e>
+                <m:sub>
+                  <m:r>
+                    <m:rPr>
+                      <m:sty m:val="p"/>
+                    </m:rPr>
+                    <w:rPr>
+                      <w:rFonts w:ascii="Cambria Math" w:hAnsi="Cambria Math"/>
+                    </w:rPr>
+                    <m:t>Δ</m:t>
+                  </m:r>
+                </m:sub>
+                <m:sup>
+                  <m:r>
+                    <w:rPr>
+                      <w:rFonts w:ascii="Cambria Math" w:hAnsi="Cambria Math"/>
+                    </w:rPr>
+                    <m:t>2</m:t>
+                  </m:r>
+                </m:sup>
+              </m:sSubSup>
+              <m:r>
+                <w:rPr>
+                  <w:rFonts w:ascii="Cambria Math" w:hAnsi="Cambria Math"/>
+                </w:rPr>
+                <m:t>,ν</m:t>
+              </m:r>
+            </m:e>
+          </m:d>
+        </m:oMath>
+      </m:oMathPara>
+    </w:p>
+    <w:p>
+      <m:oMathPara>
+        <m:oMath>
+          <m:sSub>
+            <m:sSubPr>
+              <m:ctrlPr>
+                <w:rPr>
+                  <w:rFonts w:ascii="Cambria Math" w:hAnsi="Cambria Math"/>
+                  <w:i/>
+                </w:rPr>
+              </m:ctrlPr>
+            </m:sSubPr>
+            <m:e>
+              <m:r>
+                <w:rPr>
+                  <w:rFonts w:ascii="Cambria Math" w:hAnsi="Cambria Math"/>
+                </w:rPr>
+                <m:t>μ</m:t>
+              </m:r>
+            </m:e>
+            <m:sub>
+              <m:r>
+                <w:rPr>
+                  <w:rFonts w:ascii="Cambria Math" w:hAnsi="Cambria Math"/>
+                </w:rPr>
+                <m:t>i</m:t>
+              </m:r>
+            </m:sub>
+          </m:sSub>
+          <m:r>
+            <w:rPr>
+              <w:rFonts w:ascii="Cambria Math" w:hAnsi="Cambria Math"/>
+            </w:rPr>
+            <m:t>=</m:t>
+          </m:r>
+          <m:r>
+            <m:rPr>
+              <m:sty m:val="p"/>
+            </m:rPr>
+            <w:rPr>
+              <w:rFonts w:ascii="Cambria Math" w:hAnsi="Cambria Math"/>
+            </w:rPr>
+            <m:t>ϕ</m:t>
+          </m:r>
+          <m:r>
+            <w:rPr>
+              <w:rFonts w:ascii="Cambria Math" w:hAnsi="Cambria Math"/>
+            </w:rPr>
+            <m:t>+</m:t>
+          </m:r>
+          <m:sSub>
+            <m:sSubPr>
+              <m:ctrlPr>
+                <w:rPr>
+                  <w:rFonts w:ascii="Cambria Math" w:hAnsi="Cambria Math"/>
+                  <w:i/>
+                </w:rPr>
+              </m:ctrlPr>
+            </m:sSubPr>
+            <m:e>
+              <m:r>
+                <w:rPr>
+                  <w:rFonts w:ascii="Cambria Math" w:hAnsi="Cambria Math"/>
+                </w:rPr>
+                <m:t>ψ</m:t>
+              </m:r>
+            </m:e>
+            <m:sub>
+              <m:r>
+                <w:rPr>
+                  <w:rFonts w:ascii="Cambria Math" w:hAnsi="Cambria Math"/>
+                </w:rPr>
+                <m:t>s</m:t>
+              </m:r>
+            </m:sub>
+          </m:sSub>
+          <m:r>
+            <w:rPr>
+              <w:rFonts w:ascii="Cambria Math" w:hAnsi="Cambria Math"/>
+            </w:rPr>
+            <m:t>+</m:t>
+          </m:r>
+          <m:sSub>
+            <m:sSubPr>
+              <m:ctrlPr>
+                <w:rPr>
+                  <w:rFonts w:ascii="Cambria Math" w:hAnsi="Cambria Math"/>
+                  <w:i/>
+                </w:rPr>
+              </m:ctrlPr>
+            </m:sSubPr>
+            <m:e>
+              <m:r>
+                <w:rPr>
+                  <w:rFonts w:ascii="Cambria Math" w:hAnsi="Cambria Math"/>
+                </w:rPr>
+                <m:t>ψ</m:t>
+              </m:r>
+            </m:e>
+            <m:sub>
+              <m:r>
+                <w:rPr>
+                  <w:rFonts w:ascii="Cambria Math" w:hAnsi="Cambria Math"/>
+                </w:rPr>
+                <m:t>t</m:t>
+              </m:r>
+            </m:sub>
+          </m:sSub>
+        </m:oMath>
+      </m:oMathPara>
+    </w:p>
+    <w:p>
+      <w:r>
+        <w:t xml:space="preserve">From the model, </w:t>
+      </w:r>
+      <m:oMath>
+        <m:r>
+          <w:rPr>
+            <w:rFonts w:ascii="Cambria Math" w:hAnsi="Cambria Math"/>
+          </w:rPr>
+          <m:t>ϕ</m:t>
+        </m:r>
+      </m:oMath>
+      <w:r>
+        <w:rPr>
+          <w:rFonts w:eastAsiaTheme="minorEastAsia"/>
+        </w:rPr>
+        <w:t xml:space="preserve"> was our estimate of the</w:t>
+      </w:r>
+      <w:r>
+        <w:t xml:space="preserve"> overall comparison of the mean difference in predictive fit for Model 1 – Model </w:t>
+      </w:r>
+      <w:proofErr w:type="gramStart"/>
+      <w:r>
+        <w:t>2  (</w:t>
+      </w:r>
+      <w:proofErr w:type="gramEnd"/>
+      <m:oMath>
+        <m:sSubSup>
+          <m:sSubSupPr>
+            <m:ctrlPr>
+              <w:rPr>
+                <w:rFonts w:ascii="Cambria Math" w:hAnsi="Cambria Math"/>
+              </w:rPr>
+            </m:ctrlPr>
+          </m:sSubSupPr>
+          <m:e>
+            <m:r>
+              <m:rPr>
+                <m:sty m:val="p"/>
+              </m:rPr>
+              <w:rPr>
+                <w:rFonts w:ascii="Cambria Math" w:hAnsi="Cambria Math"/>
+              </w:rPr>
+              <m:t>δ</m:t>
+            </m:r>
+          </m:e>
+          <m:sub>
+            <m:r>
+              <w:rPr>
+                <w:rFonts w:ascii="Cambria Math" w:hAnsi="Cambria Math"/>
+              </w:rPr>
+              <m:t>M1-M2</m:t>
+            </m:r>
+          </m:sub>
+          <m:sup>
+            <m:r>
+              <w:rPr>
+                <w:rFonts w:ascii="Cambria Math" w:hAnsi="Cambria Math"/>
+              </w:rPr>
+              <m:t>elpd</m:t>
+            </m:r>
+          </m:sup>
+        </m:sSubSup>
+        <m:r>
+          <w:rPr>
+            <w:rFonts w:ascii="Cambria Math" w:hAnsi="Cambria Math"/>
+          </w:rPr>
+          <m:t>= ϕ</m:t>
+        </m:r>
+      </m:oMath>
+      <w:r>
+        <w:t xml:space="preserve">), </w:t>
+      </w:r>
+      <m:oMath>
+        <m:r>
+          <w:rPr>
+            <w:rFonts w:ascii="Cambria Math" w:hAnsi="Cambria Math"/>
+          </w:rPr>
+          <m:t>ϕ</m:t>
+        </m:r>
+        <m:r>
+          <w:rPr>
+            <w:rFonts w:ascii="Cambria Math" w:eastAsiaTheme="minorEastAsia" w:hAnsi="Cambria Math"/>
+          </w:rPr>
+          <m:t>+</m:t>
+        </m:r>
+        <m:sSub>
+          <m:sSubPr>
+            <m:ctrlPr>
+              <w:rPr>
+                <w:rFonts w:ascii="Cambria Math" w:hAnsi="Cambria Math"/>
+                <w:i/>
+              </w:rPr>
+            </m:ctrlPr>
+          </m:sSubPr>
+          <m:e>
+            <m:r>
+              <w:rPr>
+                <w:rFonts w:ascii="Cambria Math" w:hAnsi="Cambria Math"/>
+              </w:rPr>
+              <m:t>ψ</m:t>
+            </m:r>
+          </m:e>
+          <m:sub>
+            <m:r>
+              <w:rPr>
+                <w:rFonts w:ascii="Cambria Math" w:hAnsi="Cambria Math"/>
+              </w:rPr>
+              <m:t>s</m:t>
+            </m:r>
+          </m:sub>
+        </m:sSub>
+      </m:oMath>
+      <w:r>
+        <w:t xml:space="preserve"> was the estimate of the mean difference in stratum s, and </w:t>
+      </w:r>
+      <m:oMath>
+        <m:r>
+          <w:rPr>
+            <w:rFonts w:ascii="Cambria Math" w:hAnsi="Cambria Math"/>
+          </w:rPr>
+          <m:t>ϕ</m:t>
+        </m:r>
+        <m:r>
+          <w:rPr>
+            <w:rFonts w:ascii="Cambria Math" w:eastAsiaTheme="minorEastAsia" w:hAnsi="Cambria Math"/>
+          </w:rPr>
+          <m:t>+</m:t>
+        </m:r>
+        <m:sSub>
+          <m:sSubPr>
+            <m:ctrlPr>
+              <w:rPr>
+                <w:rFonts w:ascii="Cambria Math" w:hAnsi="Cambria Math"/>
+                <w:i/>
+              </w:rPr>
+            </m:ctrlPr>
+          </m:sSubPr>
+          <m:e>
+            <m:r>
+              <w:rPr>
+                <w:rFonts w:ascii="Cambria Math" w:hAnsi="Cambria Math"/>
+              </w:rPr>
+              <m:t>ψ</m:t>
+            </m:r>
+          </m:e>
+          <m:sub>
+            <m:r>
+              <w:rPr>
+                <w:rFonts w:ascii="Cambria Math" w:hAnsi="Cambria Math"/>
+              </w:rPr>
+              <m:t>t</m:t>
+            </m:r>
+          </m:sub>
+        </m:sSub>
+      </m:oMath>
+      <w:r>
+        <w:rPr>
+          <w:rFonts w:eastAsiaTheme="minorEastAsia"/>
+        </w:rPr>
+        <w:t xml:space="preserve"> was the estimated difference in year-t.</w:t>
+      </w:r>
+      <w:r>
+        <w:t xml:space="preserve"> </w:t>
+      </w:r>
+      <w:r>
+        <w:t xml:space="preserve">We used </w:t>
+      </w:r>
+      <w:r>
+        <w:t>this robust estimation approach, instead of the z-score approach used by Link and Sauer (2019)</w:t>
+      </w:r>
+      <w:r>
+        <w:t xml:space="preserve"> because of </w:t>
+      </w:r>
+      <w:r>
+        <w:t>the</w:t>
+      </w:r>
+      <w:r>
+        <w:t xml:space="preserve"> extremely heavy tails </w:t>
+      </w:r>
+      <w:r>
+        <w:t>in the</w:t>
+      </w:r>
+      <w:r>
+        <w:t xml:space="preserve"> distribution of the </w:t>
+      </w:r>
+      <m:oMath>
+        <m:sSubSup>
+          <m:sSubSupPr>
+            <m:ctrlPr>
+              <w:rPr>
+                <w:rFonts w:ascii="Cambria Math" w:hAnsi="Cambria Math"/>
+              </w:rPr>
+            </m:ctrlPr>
+          </m:sSubSupPr>
+          <m:e>
+            <m:r>
+              <m:rPr>
+                <m:sty m:val="p"/>
+              </m:rPr>
+              <w:rPr>
+                <w:rFonts w:ascii="Cambria Math" w:hAnsi="Cambria Math"/>
+              </w:rPr>
+              <m:t>δ</m:t>
+            </m:r>
+          </m:e>
+          <m:sub>
+            <m:r>
+              <w:rPr>
+                <w:rFonts w:ascii="Cambria Math" w:hAnsi="Cambria Math"/>
+              </w:rPr>
+              <m:t>i</m:t>
+            </m:r>
+          </m:sub>
+          <m:sup>
+            <m:r>
+              <w:rPr>
+                <w:rFonts w:ascii="Cambria Math" w:hAnsi="Cambria Math"/>
+              </w:rPr>
+              <m:t>elpd</m:t>
+            </m:r>
+          </m:sup>
+        </m:sSubSup>
+      </m:oMath>
+      <w:r>
         <w:t xml:space="preserve"> values </w:t>
       </w:r>
       <w:r>
@@ -4850,208 +5776,29 @@
       <w:r>
         <w:t>.</w:t>
       </w:r>
+      <w:r>
+        <w:t xml:space="preserve"> </w:t>
+      </w:r>
+      <w:r>
+        <w:t>Given these heavy tails,</w:t>
+      </w:r>
+      <w:r>
+        <w:t xml:space="preserve"> a statistical analysis assuming a normal distribution would give an inappropriately large weight to a few extremely poorly predicted counts </w:t>
+      </w:r>
+      <w:r>
+        <w:lastRenderedPageBreak/>
+        <w:t>(</w:t>
+      </w:r>
+      <w:proofErr w:type="spellStart"/>
+      <w:r>
+        <w:t>Gelman</w:t>
+      </w:r>
+      <w:proofErr w:type="spellEnd"/>
+      <w:r>
+        <w:t xml:space="preserve"> et al. 2014). In essence, our model is simply a “robust” version of the z-score approach (Lange et al. 1989), and with the added hierarchical parameters to account for the spatial and temporal imbalance in the BBS data.</w:t>
+      </w:r>
     </w:p>
-    <w:p/>
-    <w:tbl>
-      <w:tblPr>
-        <w:tblStyle w:val="TableGrid"/>
-        <w:tblW w:w="0" w:type="auto"/>
-        <w:tblLook w:val="04A0" w:firstRow="1" w:lastRow="0" w:firstColumn="1" w:lastColumn="0" w:noHBand="0" w:noVBand="1"/>
-      </w:tblPr>
-      <w:tblGrid>
-        <w:gridCol w:w="1917"/>
-        <w:gridCol w:w="4311"/>
-        <w:gridCol w:w="3122"/>
-      </w:tblGrid>
-      <w:tr>
-        <w:tc>
-          <w:tcPr>
-            <w:tcW w:w="1951" w:type="dxa"/>
-          </w:tcPr>
-          <w:p>
-            <w:r>
-              <w:lastRenderedPageBreak/>
-              <w:t>Summary level</w:t>
-            </w:r>
-          </w:p>
-        </w:tc>
-        <w:tc>
-          <w:tcPr>
-            <w:tcW w:w="4433" w:type="dxa"/>
-          </w:tcPr>
-          <w:p>
-            <w:r>
-              <w:t>Description</w:t>
-            </w:r>
-          </w:p>
-        </w:tc>
-        <w:tc>
-          <w:tcPr>
-            <w:tcW w:w="3192" w:type="dxa"/>
-          </w:tcPr>
-          <w:p>
-            <w:r>
-              <w:t>Rationale</w:t>
-            </w:r>
-          </w:p>
-        </w:tc>
-      </w:tr>
-      <w:tr>
-        <w:tc>
-          <w:tcPr>
-            <w:tcW w:w="1951" w:type="dxa"/>
-          </w:tcPr>
-          <w:p>
-            <w:r>
-              <w:t>Overall</w:t>
-            </w:r>
-          </w:p>
-        </w:tc>
-        <w:tc>
-          <w:tcPr>
-            <w:tcW w:w="4433" w:type="dxa"/>
-          </w:tcPr>
-          <w:p>
-            <w:r>
-              <w:t>Summarized across all data-points</w:t>
-            </w:r>
-          </w:p>
-        </w:tc>
-        <w:tc>
-          <w:tcPr>
-            <w:tcW w:w="3192" w:type="dxa"/>
-          </w:tcPr>
-          <w:p>
-            <w:r>
-              <w:t>Overall comparisons of predictive error among models</w:t>
-            </w:r>
-          </w:p>
-        </w:tc>
-      </w:tr>
-      <w:tr>
-        <w:tc>
-          <w:tcPr>
-            <w:tcW w:w="1951" w:type="dxa"/>
-          </w:tcPr>
-          <w:p>
-            <w:r>
-              <w:t>Strata</w:t>
-            </w:r>
-          </w:p>
-        </w:tc>
-        <w:tc>
-          <w:tcPr>
-            <w:tcW w:w="4433" w:type="dxa"/>
-          </w:tcPr>
-          <w:p>
-            <w:r>
-              <w:t>Strata-level summaries</w:t>
-            </w:r>
-          </w:p>
-        </w:tc>
-        <w:tc>
-          <w:tcPr>
-            <w:tcW w:w="3192" w:type="dxa"/>
-          </w:tcPr>
-          <w:p>
-            <w:r>
-              <w:t xml:space="preserve">Spatial comparisons, looking for </w:t>
-            </w:r>
-            <w:r>
-              <w:t xml:space="preserve">variation in predictive error related to variation in sample sizes among strata, variation in species mean abundance, and variation across species’ range </w:t>
-            </w:r>
-          </w:p>
-        </w:tc>
-      </w:tr>
-      <w:tr>
-        <w:tc>
-          <w:tcPr>
-            <w:tcW w:w="1951" w:type="dxa"/>
-          </w:tcPr>
-          <w:p>
-            <w:r>
-              <w:t>Yearly</w:t>
-            </w:r>
-          </w:p>
-        </w:tc>
-        <w:tc>
-          <w:tcPr>
-            <w:tcW w:w="4433" w:type="dxa"/>
-          </w:tcPr>
-          <w:p>
-            <w:r>
-              <w:t xml:space="preserve">Summaries for: </w:t>
-            </w:r>
-          </w:p>
-          <w:p>
-            <w:r>
-              <w:t xml:space="preserve">each year; </w:t>
-            </w:r>
-          </w:p>
-          <w:p>
-            <w:r>
-              <w:t>first-five years</w:t>
-            </w:r>
-            <w:r>
-              <w:t>;</w:t>
-            </w:r>
-            <w:r>
-              <w:t xml:space="preserve"> </w:t>
-            </w:r>
-          </w:p>
-          <w:p>
-            <w:r>
-              <w:t>last-five years</w:t>
-            </w:r>
-            <w:r>
-              <w:t>;</w:t>
-            </w:r>
-            <w:r>
-              <w:t xml:space="preserve"> and</w:t>
-            </w:r>
-            <w:r>
-              <w:t xml:space="preserve"> </w:t>
-            </w:r>
-          </w:p>
-          <w:p>
-            <w:proofErr w:type="gramStart"/>
-            <w:r>
-              <w:t>across</w:t>
-            </w:r>
-            <w:proofErr w:type="gramEnd"/>
-            <w:r>
-              <w:t xml:space="preserve"> the first- and last-five years.</w:t>
-            </w:r>
-          </w:p>
-        </w:tc>
-        <w:tc>
-          <w:tcPr>
-            <w:tcW w:w="3192" w:type="dxa"/>
-          </w:tcPr>
-          <w:p>
-            <w:r>
-              <w:t>Temporal comparisons, looking for variation in predicti</w:t>
-            </w:r>
-            <w:r>
-              <w:t xml:space="preserve">ve error across the time-series, as well as variation </w:t>
-            </w:r>
-            <w:r>
-              <w:t xml:space="preserve">specifically </w:t>
-            </w:r>
-            <w:r>
-              <w:t xml:space="preserve">related to </w:t>
-            </w:r>
-            <w:r>
-              <w:t>the end-points of the time-series, which are particularly relevant for long-term trend estimates.</w:t>
-            </w:r>
-          </w:p>
-        </w:tc>
-      </w:tr>
-    </w:tbl>
     <w:p>
-      <w:r>
-        <w:t xml:space="preserve"> </w:t>
-      </w:r>
       <w:r>
         <w:t xml:space="preserve"> </w:t>
       </w:r>
@@ -5095,7 +5842,7 @@
               <w:rPr>
                 <w:rFonts w:ascii="Cambria Math" w:hAnsi="Cambria Math"/>
               </w:rPr>
-              <m:t>y</m:t>
+              <m:t>t</m:t>
             </m:r>
           </m:e>
           <m:sub>
@@ -5138,7 +5885,7 @@
               <w:rPr>
                 <w:rFonts w:ascii="Cambria Math" w:hAnsi="Cambria Math"/>
               </w:rPr>
-              <m:t>y</m:t>
+              <m:t>t</m:t>
             </m:r>
           </m:e>
           <m:sub>
@@ -5182,7 +5929,7 @@
                 <w:rPr>
                   <w:rFonts w:ascii="Cambria Math" w:hAnsi="Cambria Math"/>
                 </w:rPr>
-                <m:t>P</m:t>
+                <m:t>R</m:t>
               </m:r>
             </m:e>
             <m:sub>
@@ -5275,7 +6022,7 @@
                                     <w:rPr>
                                       <w:rFonts w:ascii="Cambria Math" w:hAnsi="Cambria Math"/>
                                     </w:rPr>
-                                    <m:t>y</m:t>
+                                    <m:t>t</m:t>
                                   </m:r>
                                 </m:e>
                                 <m:sub>
@@ -5323,7 +6070,7 @@
                                     <w:rPr>
                                       <w:rFonts w:ascii="Cambria Math" w:hAnsi="Cambria Math"/>
                                     </w:rPr>
-                                    <m:t>y</m:t>
+                                    <m:t>t</m:t>
                                   </m:r>
                                 </m:e>
                                 <m:sub>
@@ -5375,7 +6122,7 @@
                             <w:rPr>
                               <w:rFonts w:ascii="Cambria Math" w:hAnsi="Cambria Math"/>
                             </w:rPr>
-                            <m:t>y</m:t>
+                            <m:t>t</m:t>
                           </m:r>
                         </m:e>
                         <m:sub>
@@ -5407,7 +6154,7 @@
                             <w:rPr>
                               <w:rFonts w:ascii="Cambria Math" w:hAnsi="Cambria Math"/>
                             </w:rPr>
-                            <m:t>y</m:t>
+                            <m:t>t</m:t>
                           </m:r>
                         </m:e>
                         <m:sub>
@@ -5530,7 +6277,7 @@
               <w:rPr>
                 <w:rFonts w:ascii="Cambria Math" w:hAnsi="Cambria Math"/>
               </w:rPr>
-              <m:t>P</m:t>
+              <m:t>R</m:t>
             </m:r>
           </m:e>
           <m:sub>
@@ -5575,7 +6322,7 @@
               <w:rPr>
                 <w:rFonts w:ascii="Cambria Math" w:hAnsi="Cambria Math"/>
               </w:rPr>
-              <m:t>P</m:t>
+              <m:t>R</m:t>
             </m:r>
           </m:e>
           <m:sub>
@@ -5625,6 +6372,7 @@
       <w:r>
         <w:t xml:space="preserve"> in a given stratum and averaged across the collection of predictions. </w:t>
       </w:r>
+      <w:proofErr w:type="gramStart"/>
       <w:r>
         <w:t xml:space="preserve">More precisely, in </w:t>
       </w:r>
@@ -5637,11 +6385,9 @@
       <w:r>
         <w:t xml:space="preserve">a given year t and stratum </w:t>
       </w:r>
-      <w:proofErr w:type="spellStart"/>
-      <w:r>
-        <w:t>i</w:t>
-      </w:r>
-      <w:proofErr w:type="spellEnd"/>
+      <w:r>
+        <w:t>s</w:t>
+      </w:r>
       <w:r>
         <w:t xml:space="preserve"> </w:t>
       </w:r>
@@ -5670,7 +6416,13 @@
               <w:rPr>
                 <w:rFonts w:ascii="Cambria Math" w:hAnsi="Cambria Math"/>
               </w:rPr>
-              <m:t>i,t</m:t>
+              <m:t>s</m:t>
+            </m:r>
+            <m:r>
+              <w:rPr>
+                <w:rFonts w:ascii="Cambria Math" w:hAnsi="Cambria Math"/>
+              </w:rPr>
+              <m:t>,t</m:t>
             </m:r>
           </m:sub>
         </m:sSub>
@@ -5683,7 +6435,6 @@
       </w:r>
       <w:proofErr w:type="spellStart"/>
       <w:r>
-        <w:lastRenderedPageBreak/>
         <w:t>exponentiated</w:t>
       </w:r>
       <w:proofErr w:type="spellEnd"/>
@@ -5722,13 +6473,60 @@
               <w:rPr>
                 <w:rFonts w:ascii="Cambria Math" w:hAnsi="Cambria Math"/>
               </w:rPr>
-              <m:t>i,t</m:t>
+              <m:t>s</m:t>
+            </m:r>
+            <m:r>
+              <w:rPr>
+                <w:rFonts w:ascii="Cambria Math" w:hAnsi="Cambria Math"/>
+              </w:rPr>
+              <m:t>,t</m:t>
             </m:r>
           </m:sub>
         </m:sSub>
       </m:oMath>
       <w:r>
-        <w:t>). These components</w:t>
+        <w:t>)</w:t>
+      </w:r>
+      <w:r>
+        <w:t>, multiplied by a correction factor for the proportion of routes in the stratum on which the species has been observed (</w:t>
+      </w:r>
+      <m:oMath>
+        <m:sSub>
+          <m:sSubPr>
+            <m:ctrlPr>
+              <w:rPr>
+                <w:rFonts w:ascii="Cambria Math" w:hAnsi="Cambria Math"/>
+                <w:i/>
+              </w:rPr>
+            </m:ctrlPr>
+          </m:sSubPr>
+          <m:e>
+            <m:r>
+              <w:rPr>
+                <w:rFonts w:ascii="Cambria Math" w:hAnsi="Cambria Math"/>
+              </w:rPr>
+              <m:t>z</m:t>
+            </m:r>
+          </m:e>
+          <m:sub>
+            <m:r>
+              <w:rPr>
+                <w:rFonts w:ascii="Cambria Math" w:hAnsi="Cambria Math"/>
+              </w:rPr>
+              <m:t>s</m:t>
+            </m:r>
+          </m:sub>
+        </m:sSub>
+      </m:oMath>
+      <w:r>
+        <w:t>, routes where the species has never been observed are dropped from the analysis)</w:t>
+      </w:r>
+      <w:r>
+        <w:t>.</w:t>
+      </w:r>
+      <w:proofErr w:type="gramEnd"/>
+      <w:r>
+        <w:t xml:space="preserve"> These components</w:t>
       </w:r>
       <w:r>
         <w:t xml:space="preserve"> </w:t>
@@ -5912,7 +6710,13 @@
                 <w:rPr>
                   <w:rFonts w:ascii="Cambria Math" w:hAnsi="Cambria Math"/>
                 </w:rPr>
-                <m:t>i,t</m:t>
+                <m:t>s</m:t>
+              </m:r>
+              <m:r>
+                <w:rPr>
+                  <w:rFonts w:ascii="Cambria Math" w:hAnsi="Cambria Math"/>
+                </w:rPr>
+                <m:t>,t</m:t>
               </m:r>
             </m:sub>
             <m:sup>
@@ -5952,7 +6756,7 @@
                 <w:rPr>
                   <w:rFonts w:ascii="Cambria Math" w:hAnsi="Cambria Math"/>
                 </w:rPr>
-                <m:t>i</m:t>
+                <m:t>s</m:t>
               </m:r>
             </m:sub>
           </m:sSub>
@@ -6005,7 +6809,13 @@
                     <w:rPr>
                       <w:rFonts w:ascii="Cambria Math" w:hAnsi="Cambria Math"/>
                     </w:rPr>
-                    <m:t>i,t</m:t>
+                    <m:t>s</m:t>
+                  </m:r>
+                  <m:r>
+                    <w:rPr>
+                      <w:rFonts w:ascii="Cambria Math" w:hAnsi="Cambria Math"/>
+                    </w:rPr>
+                    <m:t>,t</m:t>
                   </m:r>
                 </m:sub>
               </m:sSub>
@@ -6139,7 +6949,13 @@
                 <w:rPr>
                   <w:rFonts w:ascii="Cambria Math" w:hAnsi="Cambria Math"/>
                 </w:rPr>
-                <m:t>i,t</m:t>
+                <m:t>s</m:t>
+              </m:r>
+              <m:r>
+                <w:rPr>
+                  <w:rFonts w:ascii="Cambria Math" w:hAnsi="Cambria Math"/>
+                </w:rPr>
+                <m:t>,t</m:t>
               </m:r>
             </m:sub>
           </m:sSub>
@@ -6171,7 +6987,7 @@
                 <w:rPr>
                   <w:rFonts w:ascii="Cambria Math" w:hAnsi="Cambria Math"/>
                 </w:rPr>
-                <m:t>i</m:t>
+                <m:t>s</m:t>
               </m:r>
             </m:sub>
           </m:sSub>
@@ -6232,7 +7048,7 @@
                         <w:rPr>
                           <w:rFonts w:ascii="Cambria Math" w:hAnsi="Cambria Math"/>
                         </w:rPr>
-                        <m:t>i</m:t>
+                        <m:t>s</m:t>
                       </m:r>
                     </m:sub>
                   </m:sSub>
@@ -6282,7 +7098,13 @@
                             <w:rPr>
                               <w:rFonts w:ascii="Cambria Math" w:hAnsi="Cambria Math"/>
                             </w:rPr>
-                            <m:t>i,t</m:t>
+                            <m:t>s</m:t>
+                          </m:r>
+                          <m:r>
+                            <w:rPr>
+                              <w:rFonts w:ascii="Cambria Math" w:hAnsi="Cambria Math"/>
+                            </w:rPr>
+                            <m:t>,t</m:t>
                           </m:r>
                         </m:sub>
                       </m:sSub>
@@ -6386,7 +7208,7 @@
                     <w:rPr>
                       <w:rFonts w:ascii="Cambria Math" w:hAnsi="Cambria Math"/>
                     </w:rPr>
-                    <m:t>Ji</m:t>
+                    <m:t>Js</m:t>
                   </m:r>
                 </m:sub>
               </m:sSub>
@@ -6481,7 +7303,13 @@
               <w:rPr>
                 <w:rFonts w:ascii="Cambria Math" w:hAnsi="Cambria Math"/>
               </w:rPr>
-              <m:t>Ji</m:t>
+              <m:t>J</m:t>
+            </m:r>
+            <m:r>
+              <w:rPr>
+                <w:rFonts w:ascii="Cambria Math" w:hAnsi="Cambria Math"/>
+              </w:rPr>
+              <m:t>s</m:t>
             </m:r>
           </m:sub>
         </m:sSub>
@@ -6501,11 +7329,9 @@
       <w:r>
         <w:t xml:space="preserve"> in the set of observer-route combinations in stratum </w:t>
       </w:r>
-      <w:proofErr w:type="spellStart"/>
-      <w:r>
-        <w:t>i</w:t>
-      </w:r>
-      <w:proofErr w:type="spellEnd"/>
+      <w:r>
+        <w:t>s</w:t>
+      </w:r>
       <w:r>
         <w:t xml:space="preserve"> (</w:t>
       </w:r>
@@ -6532,7 +7358,7 @@
               <w:rPr>
                 <w:rFonts w:ascii="Cambria Math" w:hAnsi="Cambria Math"/>
               </w:rPr>
-              <m:t>i</m:t>
+              <m:t>s</m:t>
             </m:r>
           </m:sub>
         </m:sSub>
@@ -6565,7 +7391,13 @@
               <w:rPr>
                 <w:rFonts w:ascii="Cambria Math" w:hAnsi="Cambria Math"/>
               </w:rPr>
-              <m:t>i,t</m:t>
+              <m:t>s</m:t>
+            </m:r>
+            <m:r>
+              <w:rPr>
+                <w:rFonts w:ascii="Cambria Math" w:hAnsi="Cambria Math"/>
+              </w:rPr>
+              <m:t>,t</m:t>
             </m:r>
           </m:sub>
         </m:sSub>
@@ -6613,7 +7445,13 @@
               <w:rPr>
                 <w:rFonts w:ascii="Cambria Math" w:hAnsi="Cambria Math"/>
               </w:rPr>
-              <m:t>i,t</m:t>
+              <m:t>s</m:t>
+            </m:r>
+            <m:r>
+              <w:rPr>
+                <w:rFonts w:ascii="Cambria Math" w:hAnsi="Cambria Math"/>
+              </w:rPr>
+              <m:t>,t</m:t>
             </m:r>
           </m:sub>
           <m:sup>
@@ -6820,7 +7658,13 @@
               <w:rPr>
                 <w:rFonts w:ascii="Cambria Math" w:hAnsi="Cambria Math"/>
               </w:rPr>
-              <m:t>i,t</m:t>
+              <m:t>s</m:t>
+            </m:r>
+            <m:r>
+              <w:rPr>
+                <w:rFonts w:ascii="Cambria Math" w:hAnsi="Cambria Math"/>
+              </w:rPr>
+              <m:t>,t</m:t>
             </m:r>
           </m:sub>
         </m:sSub>
@@ -6903,7 +7747,13 @@
               <w:rPr>
                 <w:rFonts w:ascii="Cambria Math" w:hAnsi="Cambria Math"/>
               </w:rPr>
-              <m:t>i,t</m:t>
+              <m:t>s</m:t>
+            </m:r>
+            <m:r>
+              <w:rPr>
+                <w:rFonts w:ascii="Cambria Math" w:hAnsi="Cambria Math"/>
+              </w:rPr>
+              <m:t>,t</m:t>
             </m:r>
           </m:sub>
         </m:sSub>
@@ -7013,7 +7863,7 @@
               <w:rPr>
                 <w:rFonts w:ascii="Cambria Math" w:hAnsi="Cambria Math"/>
               </w:rPr>
-              <m:t>i</m:t>
+              <m:t>s</m:t>
             </m:r>
           </m:sub>
         </m:sSub>
@@ -7058,7 +7908,13 @@
                 <w:rPr>
                   <w:rFonts w:ascii="Cambria Math" w:hAnsi="Cambria Math"/>
                 </w:rPr>
-                <m:t>i,t</m:t>
+                <m:t>s</m:t>
+              </m:r>
+              <m:r>
+                <w:rPr>
+                  <w:rFonts w:ascii="Cambria Math" w:hAnsi="Cambria Math"/>
+                </w:rPr>
+                <m:t>,t</m:t>
               </m:r>
             </m:sub>
           </m:sSub>
@@ -7090,7 +7946,7 @@
                 <w:rPr>
                   <w:rFonts w:ascii="Cambria Math" w:hAnsi="Cambria Math"/>
                 </w:rPr>
-                <m:t>i</m:t>
+                <m:t>s</m:t>
               </m:r>
             </m:sub>
           </m:sSub>
@@ -7151,7 +8007,7 @@
                         <w:rPr>
                           <w:rFonts w:ascii="Cambria Math" w:hAnsi="Cambria Math"/>
                         </w:rPr>
-                        <m:t>i</m:t>
+                        <m:t>s</m:t>
                       </m:r>
                     </m:sub>
                   </m:sSub>
@@ -7201,7 +8057,13 @@
                             <w:rPr>
                               <w:rFonts w:ascii="Cambria Math" w:hAnsi="Cambria Math"/>
                             </w:rPr>
-                            <m:t>i,t</m:t>
+                            <m:t>s</m:t>
+                          </m:r>
+                          <m:r>
+                            <w:rPr>
+                              <w:rFonts w:ascii="Cambria Math" w:hAnsi="Cambria Math"/>
+                            </w:rPr>
+                            <m:t>,t</m:t>
                           </m:r>
                         </m:sub>
                       </m:sSub>
@@ -7305,7 +8167,13 @@
                     <w:rPr>
                       <w:rFonts w:ascii="Cambria Math" w:hAnsi="Cambria Math"/>
                     </w:rPr>
-                    <m:t>Ji</m:t>
+                    <m:t>J</m:t>
+                  </m:r>
+                  <m:r>
+                    <w:rPr>
+                      <w:rFonts w:ascii="Cambria Math" w:hAnsi="Cambria Math"/>
+                    </w:rPr>
+                    <m:t>s</m:t>
                   </m:r>
                 </m:sub>
               </m:sSub>
@@ -7342,7 +8210,13 @@
                 <w:rPr>
                   <w:rFonts w:ascii="Cambria Math" w:hAnsi="Cambria Math"/>
                 </w:rPr>
-                <m:t>i,t</m:t>
+                <m:t>s</m:t>
+              </m:r>
+              <m:r>
+                <w:rPr>
+                  <w:rFonts w:ascii="Cambria Math" w:hAnsi="Cambria Math"/>
+                </w:rPr>
+                <m:t>,t</m:t>
               </m:r>
             </m:sub>
           </m:sSub>
@@ -7373,7 +8247,7 @@
                 <w:rPr>
                   <w:rFonts w:ascii="Cambria Math" w:hAnsi="Cambria Math"/>
                 </w:rPr>
-                <m:t>i</m:t>
+                <m:t>s</m:t>
               </m:r>
             </m:sub>
           </m:sSub>
@@ -7404,7 +8278,7 @@
                 <w:rPr>
                   <w:rFonts w:ascii="Cambria Math" w:hAnsi="Cambria Math"/>
                 </w:rPr>
-                <m:t>i</m:t>
+                <m:t>s</m:t>
               </m:r>
             </m:sub>
           </m:sSub>
@@ -7453,7 +8327,13 @@
                 <w:rPr>
                   <w:rFonts w:ascii="Cambria Math" w:hAnsi="Cambria Math"/>
                 </w:rPr>
-                <m:t>i,t</m:t>
+                <m:t>s</m:t>
+              </m:r>
+              <m:r>
+                <w:rPr>
+                  <w:rFonts w:ascii="Cambria Math" w:hAnsi="Cambria Math"/>
+                </w:rPr>
+                <m:t>,t</m:t>
               </m:r>
             </m:sub>
           </m:sSub>
@@ -7463,7 +8343,6 @@
     <w:p>
       <w:proofErr w:type="gramStart"/>
       <w:r>
-        <w:lastRenderedPageBreak/>
         <w:t>a</w:t>
       </w:r>
       <w:r>
@@ -7511,7 +8390,7 @@
                 <w:rPr>
                   <w:rFonts w:ascii="Cambria Math" w:hAnsi="Cambria Math"/>
                 </w:rPr>
-                <m:t>Ns</m:t>
+                <m:t>Ng</m:t>
               </m:r>
             </m:e>
             <m:sub>
@@ -7519,7 +8398,13 @@
                 <w:rPr>
                   <w:rFonts w:ascii="Cambria Math" w:hAnsi="Cambria Math"/>
                 </w:rPr>
-                <m:t>i,t</m:t>
+                <m:t>s</m:t>
+              </m:r>
+              <m:r>
+                <w:rPr>
+                  <w:rFonts w:ascii="Cambria Math" w:hAnsi="Cambria Math"/>
+                </w:rPr>
+                <m:t>,t</m:t>
               </m:r>
             </m:sub>
           </m:sSub>
@@ -7551,7 +8436,7 @@
                 <w:rPr>
                   <w:rFonts w:ascii="Cambria Math" w:hAnsi="Cambria Math"/>
                 </w:rPr>
-                <m:t>i</m:t>
+                <m:t>s</m:t>
               </m:r>
             </m:sub>
           </m:sSub>
@@ -7612,7 +8497,7 @@
                         <w:rPr>
                           <w:rFonts w:ascii="Cambria Math" w:hAnsi="Cambria Math"/>
                         </w:rPr>
-                        <m:t>i</m:t>
+                        <m:t>s</m:t>
                       </m:r>
                     </m:sub>
                   </m:sSub>
@@ -7654,7 +8539,7 @@
                             <w:rPr>
                               <w:rFonts w:ascii="Cambria Math" w:hAnsi="Cambria Math"/>
                             </w:rPr>
-                            <m:t>Αs</m:t>
+                            <m:t>Αg</m:t>
                           </m:r>
                         </m:e>
                         <m:sub>
@@ -7662,7 +8547,13 @@
                             <w:rPr>
                               <w:rFonts w:ascii="Cambria Math" w:hAnsi="Cambria Math"/>
                             </w:rPr>
-                            <m:t>i,t</m:t>
+                            <m:t>s</m:t>
+                          </m:r>
+                          <m:r>
+                            <w:rPr>
+                              <w:rFonts w:ascii="Cambria Math" w:hAnsi="Cambria Math"/>
+                            </w:rPr>
+                            <m:t>,t</m:t>
                           </m:r>
                         </m:sub>
                       </m:sSub>
@@ -7766,7 +8657,13 @@
                     <w:rPr>
                       <w:rFonts w:ascii="Cambria Math" w:hAnsi="Cambria Math"/>
                     </w:rPr>
-                    <m:t>Ji</m:t>
+                    <m:t>J</m:t>
+                  </m:r>
+                  <m:r>
+                    <w:rPr>
+                      <w:rFonts w:ascii="Cambria Math" w:hAnsi="Cambria Math"/>
+                    </w:rPr>
+                    <m:t>s</m:t>
                   </m:r>
                 </m:sub>
               </m:sSub>
@@ -7795,7 +8692,7 @@
                 <w:rPr>
                   <w:rFonts w:ascii="Cambria Math" w:hAnsi="Cambria Math"/>
                 </w:rPr>
-                <m:t>Αs</m:t>
+                <m:t>Αg</m:t>
               </m:r>
             </m:e>
             <m:sub>
@@ -7803,7 +8700,13 @@
                 <w:rPr>
                   <w:rFonts w:ascii="Cambria Math" w:hAnsi="Cambria Math"/>
                 </w:rPr>
-                <m:t>i,t</m:t>
+                <m:t>s</m:t>
+              </m:r>
+              <m:r>
+                <w:rPr>
+                  <w:rFonts w:ascii="Cambria Math" w:hAnsi="Cambria Math"/>
+                </w:rPr>
+                <m:t>,t</m:t>
               </m:r>
             </m:sub>
           </m:sSub>
@@ -7834,7 +8737,7 @@
                 <w:rPr>
                   <w:rFonts w:ascii="Cambria Math" w:hAnsi="Cambria Math"/>
                 </w:rPr>
-                <m:t>i</m:t>
+                <m:t>s</m:t>
               </m:r>
             </m:sub>
           </m:sSub>
@@ -7865,7 +8768,7 @@
                 <w:rPr>
                   <w:rFonts w:ascii="Cambria Math" w:hAnsi="Cambria Math"/>
                 </w:rPr>
-                <m:t>i</m:t>
+                <m:t>s</m:t>
               </m:r>
             </m:sub>
           </m:sSub>
@@ -7918,7 +8821,13 @@
               <w:rPr>
                 <w:rFonts w:ascii="Cambria Math" w:hAnsi="Cambria Math"/>
               </w:rPr>
-              <m:t>i,t</m:t>
+              <m:t>s</m:t>
+            </m:r>
+            <m:r>
+              <w:rPr>
+                <w:rFonts w:ascii="Cambria Math" w:hAnsi="Cambria Math"/>
+              </w:rPr>
+              <m:t>,t</m:t>
             </m:r>
           </m:sub>
         </m:sSub>
@@ -7951,7 +8860,7 @@
               <w:rPr>
                 <w:rFonts w:ascii="Cambria Math" w:hAnsi="Cambria Math"/>
               </w:rPr>
-              <m:t>Ns</m:t>
+              <m:t>Ng</m:t>
             </m:r>
           </m:e>
           <m:sub>
@@ -7959,7 +8868,13 @@
               <w:rPr>
                 <w:rFonts w:ascii="Cambria Math" w:hAnsi="Cambria Math"/>
               </w:rPr>
-              <m:t>i,t</m:t>
+              <m:t>s</m:t>
+            </m:r>
+            <m:r>
+              <w:rPr>
+                <w:rFonts w:ascii="Cambria Math" w:hAnsi="Cambria Math"/>
+              </w:rPr>
+              <m:t>,t</m:t>
             </m:r>
           </m:sub>
         </m:sSub>
@@ -8002,7 +8917,13 @@
               <w:rPr>
                 <w:rFonts w:ascii="Cambria Math" w:hAnsi="Cambria Math"/>
               </w:rPr>
-              <m:t>i,t</m:t>
+              <m:t>s</m:t>
+            </m:r>
+            <m:r>
+              <w:rPr>
+                <w:rFonts w:ascii="Cambria Math" w:hAnsi="Cambria Math"/>
+              </w:rPr>
+              <m:t>,t</m:t>
             </m:r>
           </m:sub>
         </m:sSub>
@@ -8043,7 +8964,7 @@
               <w:rPr>
                 <w:rFonts w:ascii="Cambria Math" w:hAnsi="Cambria Math"/>
               </w:rPr>
-              <m:t>Ns</m:t>
+              <m:t>Ng</m:t>
             </m:r>
           </m:e>
           <m:sub>
@@ -8051,7 +8972,13 @@
               <w:rPr>
                 <w:rFonts w:ascii="Cambria Math" w:hAnsi="Cambria Math"/>
               </w:rPr>
-              <m:t>i,t</m:t>
+              <m:t>s</m:t>
+            </m:r>
+            <m:r>
+              <w:rPr>
+                <w:rFonts w:ascii="Cambria Math" w:hAnsi="Cambria Math"/>
+              </w:rPr>
+              <m:t>,t</m:t>
             </m:r>
           </m:sub>
         </m:sSub>
@@ -8080,7 +9007,11 @@
         <w:t xml:space="preserve">, </w:t>
       </w:r>
       <w:r>
-        <w:t>both versions of the population trajectories are available for the GAMYE model</w:t>
+        <w:t xml:space="preserve">both </w:t>
+      </w:r>
+      <w:r>
+        <w:lastRenderedPageBreak/>
+        <w:t>versions of the population trajectories are available for the GAMYE model</w:t>
       </w:r>
       <w:r>
         <w:t xml:space="preserve">, but the </w:t>
@@ -8110,7 +9041,13 @@
               <w:rPr>
                 <w:rFonts w:ascii="Cambria Math" w:hAnsi="Cambria Math"/>
               </w:rPr>
-              <m:t>i,t</m:t>
+              <m:t>s</m:t>
+            </m:r>
+            <m:r>
+              <w:rPr>
+                <w:rFonts w:ascii="Cambria Math" w:hAnsi="Cambria Math"/>
+              </w:rPr>
+              <m:t>,t</m:t>
             </m:r>
           </m:sub>
         </m:sSub>
@@ -8303,10 +9240,7 @@
         <w:t>9</w:t>
       </w:r>
       <w:r>
-        <w:t>). A</w:t>
-      </w:r>
-      <w:r>
-        <w:t xml:space="preserve">lthough the mapped </w:t>
+        <w:t xml:space="preserve">). Although the mapped </w:t>
       </w:r>
       <w:proofErr w:type="spellStart"/>
       <w:r>
@@ -8314,10 +9248,7 @@
       </w:r>
       <w:proofErr w:type="spellEnd"/>
       <w:r>
-        <w:t xml:space="preserve"> only represent </w:t>
-      </w:r>
-      <w:r>
-        <w:t>the point-</w:t>
+        <w:t xml:space="preserve"> only represent the point-</w:t>
       </w:r>
       <w:r>
         <w:lastRenderedPageBreak/>
@@ -8802,10 +9733,7 @@
       </w:r>
       <w:proofErr w:type="spellEnd"/>
       <w:r>
-        <w:t xml:space="preserve"> 2016</w:t>
-      </w:r>
-      <w:r>
-        <w:t>)</w:t>
+        <w:t xml:space="preserve"> 2016)</w:t>
       </w:r>
       <w:r>
         <w:t xml:space="preserve">. </w:t>
@@ -8823,10 +9751,7 @@
         <w:t xml:space="preserve">conservation and management applications that rely </w:t>
       </w:r>
       <w:r>
-        <w:t>on</w:t>
-      </w:r>
-      <w:r>
-        <w:t xml:space="preserve"> visualizing and estimating </w:t>
+        <w:t xml:space="preserve">on visualizing and estimating </w:t>
       </w:r>
       <w:r>
         <w:t>multiple</w:t>
@@ -8892,28 +9817,13 @@
         <w:t>much l</w:t>
       </w:r>
       <w:r>
-        <w:t>ess likely to fluctuate up and down from year to year. P</w:t>
-      </w:r>
-      <w:r>
-        <w:t>opulation declines beyond a particular threshold</w:t>
-      </w:r>
-      <w:r>
-        <w:t xml:space="preserve"> </w:t>
+        <w:t xml:space="preserve">ess likely to fluctuate up and down from year to year. Population declines beyond a particular threshold </w:t>
       </w:r>
       <w:r>
         <w:t xml:space="preserve">rate </w:t>
       </w:r>
       <w:r>
-        <w:t>(e.g., &gt; 30% decline over three generations) can</w:t>
-      </w:r>
-      <w:r>
-        <w:t xml:space="preserve"> trigger large investments of resources related to policy and conservation actions</w:t>
-      </w:r>
-      <w:r>
-        <w:t xml:space="preserve"> in</w:t>
-      </w:r>
-      <w:r>
-        <w:t xml:space="preserve"> both the IUCN red-listing and COSEWIC species at risk </w:t>
+        <w:t xml:space="preserve">(e.g., &gt; 30% decline over three generations) can trigger large investments of resources related to policy and conservation actions in both the IUCN red-listing and COSEWIC species at risk </w:t>
       </w:r>
       <w:proofErr w:type="spellStart"/>
       <w:r>
@@ -8921,16 +9831,7 @@
       </w:r>
       <w:proofErr w:type="spellEnd"/>
       <w:r>
-        <w:t xml:space="preserve"> (). I</w:t>
-      </w:r>
-      <w:r>
-        <w:t>f the</w:t>
-      </w:r>
-      <w:r>
-        <w:t xml:space="preserve"> estimated</w:t>
-      </w:r>
-      <w:r>
-        <w:t xml:space="preserve"> rate of population decline is strongly dependent on the particular year in which a species </w:t>
+        <w:t xml:space="preserve"> (). If the estimated rate of population decline is strongly dependent on the particular year in which a species </w:t>
       </w:r>
       <w:proofErr w:type="gramStart"/>
       <w:r>
@@ -8938,58 +9839,22 @@
       </w:r>
       <w:proofErr w:type="gramEnd"/>
       <w:r>
+        <w:t>, there is an increased risk of inaccurate assessments</w:t>
+      </w:r>
+      <w:r>
+        <w:t xml:space="preserve">, leading to </w:t>
+      </w:r>
+      <w:r>
+        <w:t>failures to protect species</w:t>
+      </w:r>
+      <w:r>
         <w:t>,</w:t>
       </w:r>
       <w:r>
-        <w:t xml:space="preserve"> there is an increased risk of </w:t>
-      </w:r>
-      <w:r>
-        <w:t>inaccurate assessments</w:t>
-      </w:r>
-      <w:r>
-        <w:t xml:space="preserve">, leading to </w:t>
-      </w:r>
-      <w:r>
-        <w:t>failures to protect species</w:t>
-      </w:r>
-      <w:r>
-        <w:t>,</w:t>
-      </w:r>
-      <w:r>
-        <w:t xml:space="preserve"> or </w:t>
-      </w:r>
-      <w:r>
-        <w:t xml:space="preserve">inefficient investments of </w:t>
-      </w:r>
-      <w:r>
-        <w:t>conservation</w:t>
-      </w:r>
-      <w:r>
-        <w:t xml:space="preserve"> resources.   </w:t>
-      </w:r>
-      <w:r>
-        <w:t xml:space="preserve">Of course, the </w:t>
-      </w:r>
-      <w:r>
-        <w:t>full</w:t>
-      </w:r>
-      <w:r>
-        <w:t xml:space="preserve"> assessment</w:t>
-      </w:r>
-      <w:r>
-        <w:t>s of species’ status are</w:t>
-      </w:r>
-      <w:r>
-        <w:t xml:space="preserve"> complex and sophisticated process</w:t>
-      </w:r>
-      <w:r>
-        <w:t>es</w:t>
-      </w:r>
-      <w:r>
-        <w:t xml:space="preserve"> that consider far more than just a single trend estimate</w:t>
-      </w:r>
-      <w:r>
-        <w:t xml:space="preserve"> (). However, t</w:t>
+        <w:t xml:space="preserve"> or inefficient investments of conservation resources.   </w:t>
+      </w:r>
+      <w:r>
+        <w:t>Of course, the full assessments of species’ status are complex and sophisticated processes that consider far more than just a single trend estimate (). However, t</w:t>
       </w:r>
       <w:r>
         <w:t xml:space="preserve">he example in Figure X, raises the question of </w:t>
@@ -9031,16 +9896,7 @@
         <w:t xml:space="preserve">At a glance, managers, conservation professionals, and researchers can glean information about fluctuations that might relate to annual covariates such as precipitation, wintering ground conditions, or cone-crop cycles. </w:t>
       </w:r>
       <w:r>
-        <w:t>The GAMYE structure allows an agency like the CWS to provide estimates in multiple versions</w:t>
-      </w:r>
-      <w:r>
-        <w:t xml:space="preserve"> (e.g., full trajectories, smoothed trajectories, trends)</w:t>
-      </w:r>
-      <w:r>
-        <w:t xml:space="preserve">, drawn from a coherent model, to suit a wide range of conservation applications, and to produce them in an efficient way. </w:t>
-      </w:r>
-      <w:r>
-        <w:t>For example, there are situations where</w:t>
+        <w:t>The GAMYE structure allows an agency like the CWS to provide estimates in multiple versions (e.g., full trajectories, smoothed trajectories, trends), drawn from a coherent model, to suit a wide range of conservation applications, and to produce them in an efficient way. For example, there are situations where</w:t>
       </w:r>
       <w:r>
         <w:t xml:space="preserve"> the ability for a user to </w:t>
@@ -9096,25 +9952,13 @@
         <w:t>on the yearly fluctuations</w:t>
       </w:r>
       <w:r>
-        <w:t xml:space="preserve"> </w:t>
-      </w:r>
-      <w:r>
-        <w:t>(e.g., spruce cone cyc</w:t>
-      </w:r>
-      <w:r>
-        <w:t>l</w:t>
-      </w:r>
-      <w:r>
-        <w:t>es)</w:t>
+        <w:t xml:space="preserve"> (e.g., spruce cone cycles)</w:t>
       </w:r>
       <w:r>
         <w:t xml:space="preserve"> and other covariates on the smooth component</w:t>
       </w:r>
       <w:r>
-        <w:t xml:space="preserve"> </w:t>
-      </w:r>
-      <w:r>
-        <w:t>(e.g., climate cycles)</w:t>
+        <w:t xml:space="preserve"> (e.g., climate cycles)</w:t>
       </w:r>
       <w:r>
         <w:t xml:space="preserve">. </w:t>
@@ -9205,22 +10049,7 @@
         <w:t xml:space="preserve"> for a given species the best model depended on the portion of the time-series and the species’ range. </w:t>
       </w:r>
       <w:r>
-        <w:t xml:space="preserve">These temporal </w:t>
-      </w:r>
-      <w:r>
-        <w:t xml:space="preserve">and spatial </w:t>
-      </w:r>
-      <w:r>
-        <w:t xml:space="preserve">patterns in predictive fit complicate the selection </w:t>
-      </w:r>
-      <w:r>
-        <w:t>among</w:t>
-      </w:r>
-      <w:r>
-        <w:t xml:space="preserve"> models,</w:t>
-      </w:r>
-      <w:r>
-        <w:t xml:space="preserve"> given the </w:t>
+        <w:t xml:space="preserve">These temporal and spatial patterns in predictive fit complicate the selection among models, given the </w:t>
       </w:r>
       <w:r>
         <w:t>varied uses of the BBS status and trend estimates (). For example, the best model is unclear if one were interested in the best estimate of trend for Barn Swallows between 1966, when the GAMYE is preferred, and 1983, when the DIFFERENCE model is preferred</w:t>
@@ -9307,13 +10136,7 @@
         <w:t>Of course, we are not suggesting that</w:t>
       </w:r>
       <w:r>
-        <w:t xml:space="preserve"> models be selected based on a</w:t>
-      </w:r>
-      <w:r>
-        <w:t xml:space="preserve"> particular</w:t>
-      </w:r>
-      <w:r>
-        <w:t xml:space="preserve"> pattern in the results (Link et al. 2019). On the contrary, the </w:t>
+        <w:t xml:space="preserve"> models be selected based on a particular pattern in the results (Link et al. 2019). On the contrary, the </w:t>
       </w:r>
       <w:r>
         <w:t xml:space="preserve">necessary </w:t>
@@ -9328,309 +10151,210 @@
         <w:t>, and relies on</w:t>
       </w:r>
       <w:r>
+        <w:t xml:space="preserve"> “careful thinking” to balance</w:t>
+      </w:r>
+      <w:r>
         <w:t xml:space="preserve"> </w:t>
       </w:r>
       <w:r>
-        <w:t>“careful thinking</w:t>
-      </w:r>
-      <w:r>
-        <w:t>” to balance</w:t>
+        <w:t>the pr</w:t>
+      </w:r>
+      <w:r>
+        <w:t>oblem, including the objectives;</w:t>
+      </w:r>
+      <w:r>
+        <w:t xml:space="preserve"> the theory or model</w:t>
+      </w:r>
+      <w:r>
+        <w:t>;</w:t>
+      </w:r>
+      <w:r>
+        <w:t xml:space="preserve"> and the data (Chatfield 1995)</w:t>
+      </w:r>
+      <w:r>
+        <w:t xml:space="preserve">. </w:t>
+      </w:r>
+      <w:r>
+        <w:t>Beyond the predictive accuracy results here, we suggest that model choice</w:t>
+      </w:r>
+      <w:r>
+        <w:t xml:space="preserve"> for the BBS </w:t>
+      </w:r>
+      <w:proofErr w:type="gramStart"/>
+      <w:r>
+        <w:t>should also be informed</w:t>
+      </w:r>
+      <w:proofErr w:type="gramEnd"/>
+      <w:r>
+        <w:t xml:space="preserve"> by a careful consideration of the</w:t>
+      </w:r>
+      <w:r>
+        <w:t xml:space="preserve"> goals of the analyses and how they relate to the</w:t>
+      </w:r>
+      <w:r>
+        <w:t xml:space="preserve"> consequences of the hierarchical structures and parameters in each </w:t>
+      </w:r>
+      <w:r>
+        <w:t>model.</w:t>
+      </w:r>
+      <w:r>
+        <w:t xml:space="preserve"> For example,</w:t>
       </w:r>
       <w:r>
         <w:t xml:space="preserve"> </w:t>
       </w:r>
       <w:r>
-        <w:t>the pr</w:t>
-      </w:r>
-      <w:r>
-        <w:t>oblem, including the objectives;</w:t>
-      </w:r>
-      <w:r>
-        <w:t xml:space="preserve"> the theory or model</w:t>
-      </w:r>
-      <w:r>
-        <w:t>;</w:t>
-      </w:r>
-      <w:r>
-        <w:t xml:space="preserve"> and the data (Chatfield 1995)</w:t>
-      </w:r>
-      <w:r>
-        <w:t xml:space="preserve">. </w:t>
-      </w:r>
-      <w:r>
-        <w:t>Beyond the predictive accuracy results here, we suggest that model choice</w:t>
-      </w:r>
-      <w:r>
-        <w:t xml:space="preserve"> for the BBS </w:t>
+        <w:t>for questions of</w:t>
+      </w:r>
+      <w:r>
+        <w:t xml:space="preserve"> change points in population trends, the SLOPE model</w:t>
+      </w:r>
+      <w:r>
+        <w:t xml:space="preserve"> </w:t>
+      </w:r>
+      <w:r>
+        <w:t>has been</w:t>
+      </w:r>
+      <w:r>
+        <w:t xml:space="preserve"> problematic (e.g., Smith et al. 2015).</w:t>
+      </w:r>
+      <w:r>
+        <w:t xml:space="preserve"> The SLOPE model is similarly problematic if</w:t>
+      </w:r>
+      <w:r>
+        <w:t xml:space="preserve"> BBS status and trend estimates </w:t>
       </w:r>
       <w:proofErr w:type="gramStart"/>
       <w:r>
-        <w:t>should also be informed</w:t>
+        <w:t>are used</w:t>
       </w:r>
       <w:proofErr w:type="gramEnd"/>
       <w:r>
-        <w:t xml:space="preserve"> by a careful consideration of the</w:t>
-      </w:r>
-      <w:r>
-        <w:t xml:space="preserve"> goals of the analyses and how they relate to the</w:t>
-      </w:r>
-      <w:r>
-        <w:t xml:space="preserve"> consequences of the hierarchical structures and parameters in each </w:t>
-      </w:r>
-      <w:r>
-        <w:t>model.</w:t>
-      </w:r>
-      <w:r>
-        <w:t xml:space="preserve"> For example,</w:t>
+        <w:t xml:space="preserve"> to assess the recovery (e.g., a change in the rate of decline) </w:t>
+      </w:r>
+      <w:r>
+        <w:t>of a species at risk (e.g., CAWA recovery plan)</w:t>
+      </w:r>
+      <w:r>
+        <w:t>. For a species at risk that has been in decline over the early part of the BBS time-series, the recent rate of change</w:t>
+      </w:r>
+      <w:r>
+        <w:t xml:space="preserve"> from the SLOPE model</w:t>
+      </w:r>
+      <w:r>
+        <w:t xml:space="preserve"> is partly informed by the previous rate of decline, particularly in situations where the species abundance has declined to the point where there are relatively few non-zero observations in the contemporary BBS data. In that situation, the SLOPE mod</w:t>
+      </w:r>
+      <w:r>
+        <w:t>el trend estimates are likely to underestimate species recovery, unless there is strong evidence to support it. Of course, the precautionary principle might imply that this particular bias is appropriate in this situation. However, in the same situation, the DIFFERENCE model</w:t>
       </w:r>
       <w:r>
         <w:t xml:space="preserve"> </w:t>
       </w:r>
       <w:r>
-        <w:t>for questions of</w:t>
-      </w:r>
-      <w:r>
-        <w:t xml:space="preserve"> change points in population trends, the SLOPE model</w:t>
+        <w:t>would generate estimates biased towards a stable population (i.e., in the abundance in year t is shrunk towards the abundance in year t-1)</w:t>
+      </w:r>
+      <w:r>
+        <w:t>, and the GAM and GAMYE would generate estimates of change similar to the contemporary rates of change observed in other regions (because the smooths are fit as random effects)</w:t>
+      </w:r>
+      <w:r>
+        <w:t xml:space="preserve">. As such, for this particular objective of the BBS status and trend estimates, parameters and hierarchical structures in </w:t>
+      </w:r>
+      <w:r>
+        <w:t>any</w:t>
+      </w:r>
+      <w:r>
+        <w:t xml:space="preserve"> of these models may be</w:t>
+      </w:r>
+      <w:r>
+        <w:t xml:space="preserve"> more or less</w:t>
+      </w:r>
+      <w:r>
+        <w:t xml:space="preserve"> problematic</w:t>
+      </w:r>
+      <w:r>
+        <w:t xml:space="preserve"> when the data are sparse</w:t>
+      </w:r>
+      <w:r>
+        <w:t>.</w:t>
+      </w:r>
+      <w:r>
+        <w:t xml:space="preserve"> This conceptual consideration of the appropriate set of </w:t>
+      </w:r>
+      <w:proofErr w:type="spellStart"/>
+      <w:r>
+        <w:t>aprior</w:t>
+      </w:r>
+      <w:r>
+        <w:t>i</w:t>
+      </w:r>
+      <w:proofErr w:type="spellEnd"/>
+      <w:r>
+        <w:t xml:space="preserve"> models is further complicated in that</w:t>
       </w:r>
       <w:r>
         <w:t xml:space="preserve"> </w:t>
       </w:r>
       <w:r>
-        <w:t>has been</w:t>
-      </w:r>
-      <w:r>
-        <w:t xml:space="preserve"> problematic (e.g., Smith et al. 2015).</w:t>
-      </w:r>
-      <w:r>
-        <w:t xml:space="preserve"> The SLOPE model is similarly problematic if</w:t>
-      </w:r>
-      <w:r>
-        <w:t xml:space="preserve"> BBS status and trend estimates </w:t>
-      </w:r>
-      <w:proofErr w:type="gramStart"/>
-      <w:r>
-        <w:t>are used</w:t>
-      </w:r>
-      <w:proofErr w:type="gramEnd"/>
-      <w:r>
-        <w:t xml:space="preserve"> to assess the recovery (e.g., a change in the rate of decline) </w:t>
-      </w:r>
-      <w:r>
-        <w:t>of a species at risk (e.g., CAWA recovery plan)</w:t>
-      </w:r>
-      <w:r>
-        <w:t>. For a species at risk that has been in decline over the early part of the BBS time-series, the recent rate of change</w:t>
-      </w:r>
-      <w:r>
-        <w:t xml:space="preserve"> from the SLOPE model</w:t>
-      </w:r>
-      <w:r>
-        <w:t xml:space="preserve"> is partly informed by the previous rate of decline, particularly in situations where the species abundance has declined to the point where there are relatively few non-zero observations in the contemporary BBS data. In that situation, the SLOPE mod</w:t>
-      </w:r>
-      <w:r>
-        <w:t>el trend estimates are likely to underestimate species recovery, unless there is strong evidence to support it. Of course, the precautionary principle might imply that this particular bias is appropriate in this situation. However, in the same situation, the DIFFERENCE model</w:t>
+        <w:t>a measure</w:t>
+      </w:r>
+      <w:r>
+        <w:t xml:space="preserve"> of predictive accuracy </w:t>
+      </w:r>
+      <w:r>
+        <w:t xml:space="preserve">is more difficult to estimate well when </w:t>
+      </w:r>
+      <w:r>
+        <w:t>there are relatively few data against which predictions can be assessed.  So, the careful thinking required in this situation</w:t>
+      </w:r>
+      <w:r>
+        <w:t xml:space="preserve"> and for any selection of a BBS model or use of the BBS status and trend estimates,</w:t>
+      </w:r>
+      <w:r>
+        <w:t xml:space="preserve"> is to </w:t>
+      </w:r>
+      <w:r>
+        <w:t>consider</w:t>
       </w:r>
       <w:r>
         <w:t xml:space="preserve"> </w:t>
       </w:r>
       <w:r>
-        <w:t>would generate estimates biased towards a stable population (i.e., in the abundance in year t is shrunk towards the abundance in year t-1)</w:t>
-      </w:r>
-      <w:r>
-        <w:t>, and the GAM and GAMYE would generate estimates of change similar to the contemporary rates of change observed in other regions (because the smooths are fit as random effects)</w:t>
-      </w:r>
-      <w:r>
-        <w:t xml:space="preserve">. As such, for this particular objective of the BBS status and trend estimates, parameters and hierarchical structures in </w:t>
-      </w:r>
-      <w:r>
-        <w:t>any</w:t>
-      </w:r>
-      <w:r>
-        <w:t xml:space="preserve"> of these models may be</w:t>
-      </w:r>
-      <w:r>
-        <w:t xml:space="preserve"> more or less</w:t>
-      </w:r>
-      <w:r>
-        <w:t xml:space="preserve"> problematic</w:t>
-      </w:r>
-      <w:r>
-        <w:t xml:space="preserve"> when the data are sparse</w:t>
-      </w:r>
-      <w:r>
-        <w:t>.</w:t>
+        <w:t>the consequences</w:t>
+      </w:r>
+      <w:r>
+        <w:t xml:space="preserve"> of </w:t>
+      </w:r>
+      <w:r>
+        <w:t>the</w:t>
+      </w:r>
+      <w:r>
+        <w:t xml:space="preserve"> potential </w:t>
+      </w:r>
+      <w:r>
+        <w:t xml:space="preserve">conflicts between the model structures (“constraints on the model parameters” </w:t>
+      </w:r>
+      <w:proofErr w:type="spellStart"/>
+      <w:r>
+        <w:t>sensu</w:t>
+      </w:r>
+      <w:proofErr w:type="spellEnd"/>
+      <w:r>
+        <w:t xml:space="preserve"> Chatfield 1995) and </w:t>
+      </w:r>
+      <w:r>
+        <w:t>the objectives of the use of the</w:t>
+      </w:r>
+      <w:r>
+        <w:t xml:space="preserve"> modeled</w:t>
+      </w:r>
+      <w:r>
+        <w:t xml:space="preserve"> estimates. </w:t>
       </w:r>
       <w:r>
         <w:t xml:space="preserve"> </w:t>
       </w:r>
       <w:r>
-        <w:t xml:space="preserve">This conceptual consideration of the appropriate set of </w:t>
-      </w:r>
-      <w:proofErr w:type="spellStart"/>
-      <w:r>
-        <w:t>aprior</w:t>
-      </w:r>
-      <w:r>
-        <w:t>i</w:t>
-      </w:r>
-      <w:proofErr w:type="spellEnd"/>
-      <w:r>
-        <w:t xml:space="preserve"> models is further complicated in that</w:t>
-      </w:r>
-      <w:r>
-        <w:t xml:space="preserve"> </w:t>
-      </w:r>
-      <w:r>
-        <w:t>a measure</w:t>
-      </w:r>
-      <w:r>
-        <w:t xml:space="preserve"> of predictive accuracy </w:t>
-      </w:r>
-      <w:r>
-        <w:t xml:space="preserve">is more difficult to estimate well when </w:t>
-      </w:r>
-      <w:r>
-        <w:t xml:space="preserve">there are relatively few data against which predictions can be assessed.  </w:t>
-      </w:r>
-      <w:r>
-        <w:t>So, the careful thinking required in this situation</w:t>
-      </w:r>
-      <w:r>
-        <w:t xml:space="preserve"> and for any selection of a BBS model or use of the BBS status and trend estimates,</w:t>
-      </w:r>
-      <w:r>
-        <w:t xml:space="preserve"> is to </w:t>
-      </w:r>
-      <w:r>
-        <w:t>consider</w:t>
-      </w:r>
-      <w:r>
-        <w:t xml:space="preserve"> </w:t>
-      </w:r>
-      <w:r>
-        <w:t>the consequences</w:t>
-      </w:r>
-      <w:r>
-        <w:t xml:space="preserve"> of </w:t>
-      </w:r>
-      <w:r>
-        <w:t>the</w:t>
-      </w:r>
-      <w:r>
-        <w:t xml:space="preserve"> potential </w:t>
-      </w:r>
-      <w:r>
-        <w:t xml:space="preserve">conflicts between the model structures (“constraints on the model parameters” </w:t>
-      </w:r>
-      <w:proofErr w:type="spellStart"/>
-      <w:r>
-        <w:t>sensu</w:t>
-      </w:r>
-      <w:proofErr w:type="spellEnd"/>
-      <w:r>
-        <w:t xml:space="preserve"> Chatfield 1995) and </w:t>
-      </w:r>
-      <w:r>
-        <w:t>the objectives of the use of the</w:t>
-      </w:r>
-      <w:r>
-        <w:t xml:space="preserve"> modeled</w:t>
-      </w:r>
-      <w:r>
-        <w:t xml:space="preserve"> estimates. </w:t>
-      </w:r>
-      <w:r>
-        <w:t xml:space="preserve"> </w:t>
-      </w:r>
-      <w:r>
         <w:t xml:space="preserve">   </w:t>
-      </w:r>
-    </w:p>
-    <w:p>
-      <w:r>
-        <w:t>To account for the inherent uncertainty i</w:t>
-      </w:r>
-      <w:r>
-        <w:t>n</w:t>
-      </w:r>
-      <w:r>
-        <w:t xml:space="preserve"> comparing</w:t>
-      </w:r>
-      <w:r>
-        <w:t xml:space="preserve"> out of sample predictive fit</w:t>
-      </w:r>
-      <w:r>
-        <w:t xml:space="preserve"> between two models</w:t>
-      </w:r>
-      <w:r>
-        <w:t xml:space="preserve"> (Link and Sauer 2016)</w:t>
-      </w:r>
-      <w:r>
-        <w:t xml:space="preserve">, we used an additional hierarchical Bayesian model, </w:t>
-      </w:r>
-      <w:r>
-        <w:t xml:space="preserve">conceptually </w:t>
-      </w:r>
-      <w:r>
-        <w:t xml:space="preserve">based on the z-score comparison suggested in Link </w:t>
-      </w:r>
-      <w:r>
-        <w:t xml:space="preserve">et al. </w:t>
-      </w:r>
-      <w:r>
-        <w:t>(</w:t>
-      </w:r>
-      <w:r>
-        <w:t>2019</w:t>
-      </w:r>
-      <w:r>
-        <w:t xml:space="preserve">). We did not use the same z-score comparison because the </w:t>
-      </w:r>
-      <w:r>
-        <w:t xml:space="preserve">extremely heavy tails of the BPIC and </w:t>
-      </w:r>
-      <w:proofErr w:type="spellStart"/>
-      <w:r>
-        <w:t>deltaBPIC</w:t>
-      </w:r>
-      <w:proofErr w:type="spellEnd"/>
-      <w:r>
-        <w:t xml:space="preserve"> values for the BBS data makes it clear that a statistical analysis </w:t>
-      </w:r>
-      <w:r>
-        <w:t>a</w:t>
-      </w:r>
-      <w:r>
-        <w:t>ssuming a normal distribution would give an inappropriately</w:t>
-      </w:r>
-      <w:r>
-        <w:t xml:space="preserve"> </w:t>
-      </w:r>
-      <w:r>
-        <w:t>large</w:t>
-      </w:r>
-      <w:r>
-        <w:t xml:space="preserve"> weight to a few extremely poorly predicted counts</w:t>
-      </w:r>
-      <w:r>
-        <w:t xml:space="preserve"> (</w:t>
-      </w:r>
-      <w:proofErr w:type="spellStart"/>
-      <w:r>
-        <w:t>Gelman</w:t>
-      </w:r>
-      <w:proofErr w:type="spellEnd"/>
-      <w:r>
-        <w:t xml:space="preserve"> et al. 2014</w:t>
-      </w:r>
-      <w:r>
-        <w:t>).</w:t>
-      </w:r>
-      <w:r>
-        <w:t xml:space="preserve"> </w:t>
-      </w:r>
-      <w:r>
-        <w:t xml:space="preserve">In essence, our model is simply a “robust” version of the z-score approach (Lange et al. 1989), and with the added hierarchical parameters to account for the spatial and temporal imbalance in the BBS data. </w:t>
       </w:r>
     </w:p>
     <w:p/>
@@ -9644,10 +10368,7 @@
       </w:r>
       <w:proofErr w:type="gramEnd"/>
       <w:r>
-        <w:t xml:space="preserve"> allowed us to explore the spatial and temporal variation in fit, and to compare the fit across all data used in the model. </w:t>
-      </w:r>
-      <w:r>
-        <w:t xml:space="preserve">Estimates of predictive fit from a random selection of BBS counts </w:t>
+        <w:t xml:space="preserve"> allowed us to explore the spatial and temporal variation in fit, and to compare the fit across all data used in the model. Estimates of predictive fit from a random selection of BBS counts </w:t>
       </w:r>
       <w:proofErr w:type="gramStart"/>
       <w:r>
@@ -9658,12 +10379,7 @@
         <w:t xml:space="preserve"> </w:t>
       </w:r>
       <w:r>
-        <w:t>because of the strong spatial and temporal dependencies in the BBS data (Roberts et al. 2016). However, because our fold</w:t>
-      </w:r>
-      <w:bookmarkStart w:id="3" w:name="_GoBack"/>
-      <w:bookmarkEnd w:id="3"/>
-      <w:r>
-        <w:t>s were</w:t>
+        <w:t>because of the strong spatial and temporal dependencies in the BBS data (Roberts et al. 2016). However, because our folds were</w:t>
       </w:r>
       <w:r>
         <w:t xml:space="preserve"> </w:t>
@@ -9672,77 +10388,74 @@
         <w:t>identical across models,</w:t>
       </w:r>
       <w:r>
-        <w:t xml:space="preserve"> we are reasonably </w:t>
+        <w:t xml:space="preserve"> we are reasonably confident that the bias is consistent across models and therefore our relative-</w:t>
+      </w:r>
+      <w:r>
+        <w:t>fit assessments are</w:t>
+      </w:r>
+      <w:r>
+        <w:t xml:space="preserve"> unbiased</w:t>
+      </w:r>
+      <w:r>
+        <w:t xml:space="preserve">. </w:t>
+      </w:r>
+      <w:proofErr w:type="gramStart"/>
+      <w:r>
+        <w:t>We are exploring options for blocked cross-validations, such as leaving 1-year out, and/or 1-stratum out strategies</w:t>
+      </w:r>
+      <w:r>
+        <w:t>, but a generic approach is complicated</w:t>
+      </w:r>
+      <w:r>
+        <w:t xml:space="preserve"> due to the</w:t>
+      </w:r>
+      <w:r>
+        <w:t xml:space="preserve"> varying goals of the BBS predictions (Roberts et al. 2016), </w:t>
+      </w:r>
+      <w:r>
+        <w:t>as well as</w:t>
+      </w:r>
+      <w:r>
+        <w:t xml:space="preserve"> the complex</w:t>
+      </w:r>
+      <w:r>
+        <w:t xml:space="preserve"> hierarchy of relationships among routes, observers, repeated observations over time, and the underlying spatial dependence of the biological processes.</w:t>
+      </w:r>
+      <w:proofErr w:type="gramEnd"/>
+      <w:r>
+        <w:t xml:space="preserve"> In addition, spatial and temporal blocking can limit the kinds of models compared</w:t>
+      </w:r>
+      <w:r>
+        <w:t xml:space="preserve"> (e.g., </w:t>
+      </w:r>
+      <w:proofErr w:type="spellStart"/>
+      <w:r>
+        <w:t>Gelman</w:t>
+      </w:r>
+      <w:proofErr w:type="spellEnd"/>
+      <w:r>
+        <w:t xml:space="preserve"> et al. 2014 </w:t>
+      </w:r>
+      <w:proofErr w:type="spellStart"/>
+      <w:r>
+        <w:t>pg</w:t>
+      </w:r>
+      <w:proofErr w:type="spellEnd"/>
+      <w:r>
+        <w:t xml:space="preserve"> 180)</w:t>
+      </w:r>
+      <w:r>
+        <w:t>. For example,</w:t>
+      </w:r>
+      <w:r>
+        <w:t xml:space="preserve"> it is not possible to assess the predictive fit of</w:t>
+      </w:r>
+      <w:r>
+        <w:t xml:space="preserve"> a model with </w:t>
       </w:r>
       <w:r>
         <w:lastRenderedPageBreak/>
-        <w:t>confident that the bias is consistent across models and therefore our relative-</w:t>
-      </w:r>
-      <w:r>
-        <w:t>fit assessments are</w:t>
-      </w:r>
-      <w:r>
-        <w:t xml:space="preserve"> unbiased</w:t>
-      </w:r>
-      <w:r>
-        <w:t xml:space="preserve">. </w:t>
-      </w:r>
-      <w:proofErr w:type="gramStart"/>
-      <w:r>
-        <w:t>We are exploring options for blocked cross-validations, such as leaving 1-year out, and/or 1-stratum out strategies</w:t>
-      </w:r>
-      <w:r>
-        <w:t>, but a generic approach is complicated</w:t>
-      </w:r>
-      <w:r>
-        <w:t xml:space="preserve"> due to the</w:t>
-      </w:r>
-      <w:r>
-        <w:t xml:space="preserve"> varying goals of the BBS predictions (Roberts et al. 2016), </w:t>
-      </w:r>
-      <w:r>
-        <w:t>as well as</w:t>
-      </w:r>
-      <w:r>
-        <w:t xml:space="preserve"> the complex</w:t>
-      </w:r>
-      <w:r>
-        <w:t xml:space="preserve"> hierarchy of relationships among routes, observers, repeated observations over time, and the underlying spatial dependence of the biological processes.</w:t>
-      </w:r>
-      <w:proofErr w:type="gramEnd"/>
-      <w:r>
-        <w:t xml:space="preserve"> In addition, spatial and temporal blocking can limit the kinds of models compared</w:t>
-      </w:r>
-      <w:r>
-        <w:t xml:space="preserve"> (e.g., </w:t>
-      </w:r>
-      <w:proofErr w:type="spellStart"/>
-      <w:r>
-        <w:t>Gelman</w:t>
-      </w:r>
-      <w:proofErr w:type="spellEnd"/>
-      <w:r>
-        <w:t xml:space="preserve"> et al. 2014 </w:t>
-      </w:r>
-      <w:proofErr w:type="spellStart"/>
-      <w:r>
-        <w:t>pg</w:t>
-      </w:r>
-      <w:proofErr w:type="spellEnd"/>
-      <w:r>
-        <w:t xml:space="preserve"> 180</w:t>
-      </w:r>
-      <w:r>
-        <w:t>)</w:t>
-      </w:r>
-      <w:r>
-        <w:t>. For example,</w:t>
-      </w:r>
-      <w:r>
-        <w:t xml:space="preserve"> it is not possible to assess the predictive fit of</w:t>
-      </w:r>
-      <w:r>
-        <w:t xml:space="preserve"> a model with completely independent year-effects</w:t>
+        <w:t>completely independent year-effects</w:t>
       </w:r>
       <w:r>
         <w:t xml:space="preserve"> using an annual blocking strategy, because the model does not generate </w:t>
@@ -10012,7 +10725,7 @@
       </w:r>
       <w:r>
         <w:rPr>
-          <w:rStyle w:val="date"/>
+          <w:rStyle w:val="Date1"/>
         </w:rPr>
         <w:t>(1989)</w:t>
       </w:r>
@@ -10075,7 +10788,7 @@
         </w:rPr>
         <w:t xml:space="preserve">DOI: </w:t>
       </w:r>
-      <w:hyperlink r:id="rId29" w:history="1">
+      <w:hyperlink r:id="rId15" w:history="1">
         <w:r>
           <w:rPr>
             <w:rStyle w:val="Hyperlink"/>
@@ -10129,7 +10842,7 @@
         </w:rPr>
         <w:t xml:space="preserve"> Looping Construct. R package version 1.4.7. </w:t>
       </w:r>
-      <w:hyperlink r:id="rId30" w:history="1">
+      <w:hyperlink r:id="rId16" w:history="1">
         <w:r>
           <w:rPr>
             <w:rStyle w:val="Hyperlink"/>
@@ -10234,7 +10947,7 @@
       <w:r>
         <w:t xml:space="preserve"> </w:t>
       </w:r>
-      <w:hyperlink r:id="rId31" w:history="1">
+      <w:hyperlink r:id="rId17" w:history="1">
         <w:r>
           <w:rPr>
             <w:rStyle w:val="Hyperlink"/>
@@ -10392,6 +11105,49 @@
       </w:r>
     </w:p>
     <w:p>
+      <w:proofErr w:type="spellStart"/>
+      <w:r>
+        <w:t>Vehtari</w:t>
+      </w:r>
+      <w:proofErr w:type="spellEnd"/>
+      <w:r>
+        <w:t xml:space="preserve">, A., </w:t>
+      </w:r>
+      <w:proofErr w:type="spellStart"/>
+      <w:r>
+        <w:t>Gelman</w:t>
+      </w:r>
+      <w:proofErr w:type="spellEnd"/>
+      <w:r>
+        <w:t xml:space="preserve">, A., and </w:t>
+      </w:r>
+      <w:proofErr w:type="spellStart"/>
+      <w:r>
+        <w:t>Gabry</w:t>
+      </w:r>
+      <w:proofErr w:type="spellEnd"/>
+      <w:r>
+        <w:t xml:space="preserve">, J. (2017). Practical Bayesian model evaluation using leave-one-out cross-validation and WAIC. </w:t>
+      </w:r>
+      <w:r>
+        <w:rPr>
+          <w:rStyle w:val="Emphasis"/>
+        </w:rPr>
+        <w:t>Statistics and Computing</w:t>
+      </w:r>
+      <w:r>
+        <w:t xml:space="preserve">. 27(5), 1413--1432. </w:t>
+      </w:r>
+      <w:proofErr w:type="gramStart"/>
+      <w:r>
+        <w:t>doi:</w:t>
+      </w:r>
+      <w:proofErr w:type="gramEnd"/>
+      <w:r>
+        <w:t>10.1007/s11222-016-9696-4.</w:t>
+      </w:r>
+    </w:p>
+    <w:p>
       <w:r>
         <w:t xml:space="preserve">Wood, S. N. Generalized additive models: an introduction with R; </w:t>
       </w:r>
@@ -10543,27 +11299,57 @@
         <w:rPr>
           <w:rStyle w:val="lrzxr"/>
         </w:rPr>
-        <w:t xml:space="preserve">Figure 3. Stratum-level predictions for Barn Swallow population trajectories from GAM and </w:t>
-      </w:r>
-      <w:proofErr w:type="gramStart"/>
+        <w:t xml:space="preserve">Figure 3. </w:t>
+      </w:r>
+      <w:commentRangeStart w:id="3"/>
       <w:r>
         <w:rPr>
           <w:rStyle w:val="lrzxr"/>
         </w:rPr>
-        <w:t>GAMYE</w:t>
+        <w:t>Stratum</w:t>
+      </w:r>
+      <w:commentRangeEnd w:id="3"/>
+      <w:r>
+        <w:rPr>
+          <w:rStyle w:val="CommentReference"/>
+        </w:rPr>
+        <w:commentReference w:id="3"/>
       </w:r>
       <w:r>
         <w:rPr>
           <w:rStyle w:val="lrzxr"/>
         </w:rPr>
+        <w:t>-level predictions for Barn Swallow population trajectories</w:t>
+      </w:r>
+      <w:r>
+        <w:rPr>
+          <w:rStyle w:val="lrzxr"/>
+        </w:rPr>
+        <w:t xml:space="preserve"> in BCR 23</w:t>
+      </w:r>
+      <w:r>
+        <w:rPr>
+          <w:rStyle w:val="lrzxr"/>
+        </w:rPr>
+        <w:t xml:space="preserve"> from GAM and GAMYE</w:t>
+      </w:r>
+      <w:r>
+        <w:rPr>
+          <w:rStyle w:val="lrzxr"/>
+        </w:rPr>
         <w:t>,</w:t>
       </w:r>
-      <w:proofErr w:type="gramEnd"/>
       <w:r>
         <w:rPr>
           <w:rStyle w:val="lrzxr"/>
         </w:rPr>
-        <w:t xml:space="preserve"> tend to follow the observed mean counts reasonably well, but less so in the early years when there were fewer routes each year. (</w:t>
+        <w:t xml:space="preserve"> the similarity of the overall patterns in the GAMs as compared to the SLOPE estimates, demonstrates the inferential benefits of the sharing of information among regions on the shape of the trajectory</w:t>
+      </w:r>
+      <w:r>
+        <w:rPr>
+          <w:rStyle w:val="lrzxr"/>
+        </w:rPr>
+        <w:t>. (</w:t>
       </w:r>
       <w:proofErr w:type="gramStart"/>
       <w:r>
@@ -10669,7 +11455,13 @@
               <w:rPr>
                 <w:rFonts w:ascii="Cambria Math" w:hAnsi="Cambria Math"/>
               </w:rPr>
-              <m:t>i,t</m:t>
+              <m:t>s</m:t>
+            </m:r>
+            <m:r>
+              <w:rPr>
+                <w:rFonts w:ascii="Cambria Math" w:hAnsi="Cambria Math"/>
+              </w:rPr>
+              <m:t>,t</m:t>
             </m:r>
           </m:sub>
         </m:sSub>
@@ -10718,7 +11510,7 @@
               <w:rPr>
                 <w:rFonts w:ascii="Cambria Math" w:hAnsi="Cambria Math"/>
               </w:rPr>
-              <m:t>Ns</m:t>
+              <m:t>Ng</m:t>
             </m:r>
           </m:e>
           <m:sub>
@@ -10726,7 +11518,13 @@
               <w:rPr>
                 <w:rFonts w:ascii="Cambria Math" w:hAnsi="Cambria Math"/>
               </w:rPr>
-              <m:t>i,t</m:t>
+              <m:t>s</m:t>
+            </m:r>
+            <m:r>
+              <w:rPr>
+                <w:rFonts w:ascii="Cambria Math" w:hAnsi="Cambria Math"/>
+              </w:rPr>
+              <m:t>,t</m:t>
             </m:r>
           </m:sub>
         </m:sSub>
@@ -10891,32 +11689,21 @@
           <w:rStyle w:val="lrzxr"/>
         </w:rPr>
         <w:lastRenderedPageBreak/>
-        <w:t>Figure 8. Overall differences in</w:t>
+        <w:t xml:space="preserve">Figure </w:t>
       </w:r>
       <w:r>
         <w:rPr>
           <w:rStyle w:val="lrzxr"/>
         </w:rPr>
-        <w:t xml:space="preserve"> </w:t>
-      </w:r>
+        <w:t>9</w:t>
+      </w:r>
+      <w:bookmarkStart w:id="4" w:name="_GoBack"/>
+      <w:bookmarkEnd w:id="4"/>
       <w:r>
         <w:rPr>
           <w:rStyle w:val="lrzxr"/>
         </w:rPr>
-        <w:t xml:space="preserve">predictive fit between the GAMYE and SLOPE (blue) and the GAMYE and DIFFERENCEE model (red).  </w:t>
-      </w:r>
-    </w:p>
-    <w:p>
-      <w:pPr>
-        <w:rPr>
-          <w:rStyle w:val="lrzxr"/>
-        </w:rPr>
-      </w:pPr>
-      <w:r>
-        <w:rPr>
-          <w:rStyle w:val="lrzxr"/>
-        </w:rPr>
-        <w:t xml:space="preserve">Figure 8. Geographic distribution of the best model according to the point-estimate of the mean difference in predictive </w:t>
+        <w:t xml:space="preserve">. Geographic distribution of the best model according to the point-estimate of the mean difference in predictive </w:t>
       </w:r>
       <w:r>
         <w:rPr>
@@ -11171,6 +11958,27 @@
       </w:r>
     </w:p>
   </w:comment>
+  <w:comment w:id="3" w:author="Smith,Adam C. [NCR]" w:date="2020-02-08T12:32:00Z" w:initials="SC[">
+    <w:p>
+      <w:pPr>
+        <w:pStyle w:val="CommentText"/>
+      </w:pPr>
+      <w:r>
+        <w:rPr>
+          <w:rStyle w:val="CommentReference"/>
+        </w:rPr>
+        <w:annotationRef/>
+      </w:r>
+      <w:r>
+        <w:t xml:space="preserve">Add BCR 23 version to figure 3 in plotting </w:t>
+      </w:r>
+      <w:proofErr w:type="spellStart"/>
+      <w:r>
+        <w:t>trajectories.R</w:t>
+      </w:r>
+      <w:proofErr w:type="spellEnd"/>
+    </w:p>
+  </w:comment>
 </w:comments>
 </file>
 
@@ -11179,6 +11987,7 @@
   <w15:commentEx w15:paraId="12CB07DD" w15:done="0"/>
   <w15:commentEx w15:paraId="5431D281" w15:done="0"/>
   <w15:commentEx w15:paraId="5F95C32A" w15:done="0"/>
+  <w15:commentEx w15:paraId="1BC79939" w15:done="0"/>
 </w15:commentsEx>
 </file>
 
@@ -11957,8 +12766,8 @@
     <w:basedOn w:val="DefaultParagraphFont"/>
     <w:rsid w:val="00542464"/>
   </w:style>
-  <w:style w:type="character" w:customStyle="1" w:styleId="date">
-    <w:name w:val="date"/>
+  <w:style w:type="character" w:customStyle="1" w:styleId="Date1">
+    <w:name w:val="Date1"/>
     <w:basedOn w:val="DefaultParagraphFont"/>
     <w:rsid w:val="00542464"/>
   </w:style>
@@ -11986,6 +12795,17 @@
     <w:name w:val="doi_link"/>
     <w:basedOn w:val="DefaultParagraphFont"/>
     <w:rsid w:val="00542464"/>
+  </w:style>
+  <w:style w:type="character" w:styleId="Emphasis">
+    <w:name w:val="Emphasis"/>
+    <w:basedOn w:val="DefaultParagraphFont"/>
+    <w:uiPriority w:val="20"/>
+    <w:qFormat/>
+    <w:rsid w:val="00910982"/>
+    <w:rPr>
+      <w:i/>
+      <w:iCs/>
+    </w:rPr>
   </w:style>
 </w:styles>
 </file>

</xml_diff>

<commit_message>
final figures and manuscript update
</commit_message>
<xml_diff>
--- a/doc/BBS GAM draft Feb 2020.docx
+++ b/doc/BBS GAM draft Feb 2020.docx
@@ -46,72 +46,71 @@
         <w:t>.</w:t>
       </w:r>
       <w:r>
-        <w:t xml:space="preserve"> The Canadian Wildlife Service (CWS, a division of Environment and Climate Change Canada) and the United States Geological Survey (USGS) produce national and regional status and trend estimates for 300-400 species of birds (Smith et al. 2019, Sauer et al. 2015). These estimates are derived from models designed to account for some of the sampling imperfections</w:t>
+        <w:t xml:space="preserve"> The Canadian Wildlife Service (CWS, a division of Environment and Climate Change Canada) and the United States Geological Survey (USGS) produce national and regional status and trend estimates for 300-400 species of birds (Smit</w:t>
+      </w:r>
+      <w:r>
+        <w:t>h et al. 2019, Sauer et al. 2014</w:t>
+      </w:r>
+      <w:r>
+        <w:t>). These estimates are derived from models designed to account for some of the sampling imperfections</w:t>
       </w:r>
       <w:r>
         <w:t xml:space="preserve"> </w:t>
       </w:r>
       <w:r>
-        <w:t xml:space="preserve">inherent to an international, long-term field survey, such as variations in which sites or routes are surveyed in a given year and variability among observers (Sauer and Link 2011, Smith et al. 2014). </w:t>
+        <w:t xml:space="preserve">inherent to an international, long-term field survey, such as variations in which sites or routes are surveyed in a given year and variability among observers (Sauer and Link 2011, Smith et al. 2014). Producing these estimates requires significant analytical expertise, time, and computing resources, but </w:t>
+      </w:r>
+      <w:r>
+        <w:t>they</w:t>
+      </w:r>
+      <w:r>
+        <w:t xml:space="preserve"> </w:t>
+      </w:r>
+      <w:r>
+        <w:t xml:space="preserve">are an invaluable resource that, </w:t>
+      </w:r>
+      <w:r>
+        <w:t xml:space="preserve">used by many conservation organizations and researchers to visualize, analyze, and assess the population status of over 400 species of birds (e.g., NABCI Canada 2019, </w:t>
+      </w:r>
+      <w:r>
+        <w:t xml:space="preserve">Rosenberg et al. 2019, </w:t>
       </w:r>
       <w:proofErr w:type="gramStart"/>
       <w:r>
-        <w:t xml:space="preserve">Producing these estimates requires significant analytical expertise, time, and computing resources, but </w:t>
-      </w:r>
-      <w:r>
-        <w:t>they</w:t>
+        <w:t>Rosenberg</w:t>
+      </w:r>
+      <w:proofErr w:type="gramEnd"/>
+      <w:r>
+        <w:t xml:space="preserve"> et al. 2017</w:t>
+      </w:r>
+      <w:r>
+        <w:t>).</w:t>
+      </w:r>
+    </w:p>
+    <w:p>
+      <w:r>
+        <w:t>While the estimates of status and trend p</w:t>
+      </w:r>
+      <w:r>
+        <w:t xml:space="preserve">roduced by the USGS and CWS serve </w:t>
+      </w:r>
+      <w:r>
+        <w:t xml:space="preserve">many different purposes, not </w:t>
+      </w:r>
+      <w:r>
+        <w:t>all uses of the estimates</w:t>
       </w:r>
       <w:r>
         <w:t xml:space="preserve"> </w:t>
       </w:r>
-      <w:r>
-        <w:t xml:space="preserve">are an invaluable resource that, </w:t>
-      </w:r>
-      <w:r>
-        <w:t xml:space="preserve">used by many conservation organizations and researchers to visualize, analyze, and assess the population status of over 400 species of birds (e.g., </w:t>
-      </w:r>
-      <w:proofErr w:type="spellStart"/>
-      <w:r>
-        <w:t>Saracco</w:t>
-      </w:r>
-      <w:proofErr w:type="spellEnd"/>
-      <w:r>
-        <w:t xml:space="preserve"> et al. 2008, NABCI Canada 2019, NABCI U.S. 2014, Rosenberg et al. 2019, Stanton et al. 2019, </w:t>
-      </w:r>
-      <w:proofErr w:type="spellStart"/>
-      <w:r>
-        <w:t>Downes</w:t>
-      </w:r>
-      <w:proofErr w:type="spellEnd"/>
-      <w:r>
-        <w:t xml:space="preserve"> et al. 2017).</w:t>
+      <w:proofErr w:type="gramStart"/>
+      <w:r>
+        <w:t>are</w:t>
+      </w:r>
+      <w:r>
+        <w:t xml:space="preserve"> equally well supported</w:t>
       </w:r>
       <w:proofErr w:type="gramEnd"/>
-    </w:p>
-    <w:p>
-      <w:r>
-        <w:t>While the estimates of status and trend p</w:t>
-      </w:r>
-      <w:r>
-        <w:t xml:space="preserve">roduced by the USGS and CWS serve </w:t>
-      </w:r>
-      <w:r>
-        <w:t xml:space="preserve">many different purposes, not </w:t>
-      </w:r>
-      <w:r>
-        <w:t>all uses of the estimates</w:t>
-      </w:r>
-      <w:r>
-        <w:t xml:space="preserve"> </w:t>
-      </w:r>
-      <w:proofErr w:type="gramStart"/>
-      <w:r>
-        <w:t>are</w:t>
-      </w:r>
-      <w:r>
-        <w:t xml:space="preserve"> equally well supported</w:t>
-      </w:r>
-      <w:proofErr w:type="gramEnd"/>
       <w:r>
         <w:t xml:space="preserve"> by the standard models</w:t>
       </w:r>
@@ -122,13 +121,7 @@
         <w:t xml:space="preserve">. </w:t>
       </w:r>
       <w:r>
-        <w:t>Different conservation-based uses of the BBS status and trend estimates relate to different aspects of population change, including long-term trends, short-term trends, changes in population trends, or annual fluctuations, and no single model can estimate all parameters equally well</w:t>
-      </w:r>
-      <w:r>
-        <w:t xml:space="preserve"> ()</w:t>
-      </w:r>
-      <w:r>
-        <w:t xml:space="preserve">. </w:t>
+        <w:t xml:space="preserve">Different conservation-based uses of the BBS status and trend estimates relate to different aspects of population change, including long-term trends, short-term trends, changes in population trends, or annual fluctuations, and no single model can estimate all parameters equally well. </w:t>
       </w:r>
       <w:r>
         <w:t>This is not a criticism of the standard model; it is true of any</w:t>
@@ -213,359 +206,401 @@
         <w:commentReference w:id="0"/>
       </w:r>
       <w:r>
-        <w:t xml:space="preserve">et al. 2000, Smith et al. 2015, </w:t>
+        <w:t>et al. 2000, Smith et al. 2015</w:t>
+      </w:r>
+      <w:r>
+        <w:t xml:space="preserve">). </w:t>
+      </w:r>
+      <w:r>
+        <w:t>Similarly</w:t>
+      </w:r>
+      <w:r>
+        <w:t>, short-term trends</w:t>
+      </w:r>
+      <w:r>
+        <w:t xml:space="preserve"> (e.g., the last 10-years of the time-series)</w:t>
+      </w:r>
+      <w:r>
+        <w:t xml:space="preserve"> derived from the standard models incorporate information from the entire time-series (i.e., th</w:t>
+      </w:r>
+      <w:r>
+        <w:t>e slope component of the model). This is a reasonable and useful assumption for data-sparse species and regions</w:t>
+      </w:r>
+      <w:r>
+        <w:t>, which</w:t>
+      </w:r>
+      <w:r>
+        <w:t xml:space="preserve"> guards against extreme and imprecise fl</w:t>
+      </w:r>
+      <w:r>
+        <w:t>uctuations in short-term trends. However,</w:t>
+      </w:r>
+      <w:r>
+        <w:t xml:space="preserve"> for assessing </w:t>
+      </w:r>
+      <w:r>
+        <w:t xml:space="preserve">changes in trends </w:t>
+      </w:r>
+      <w:r>
+        <w:t>of a</w:t>
+      </w:r>
+      <w:r>
+        <w:t xml:space="preserve"> once</w:t>
+      </w:r>
+      <w:r>
+        <w:t>-</w:t>
+      </w:r>
+      <w:r>
+        <w:t xml:space="preserve">declining species (e.g., recovery </w:t>
+      </w:r>
+      <w:r>
+        <w:t>of a species at risk</w:t>
+      </w:r>
+      <w:r>
+        <w:t>), this feat</w:t>
+      </w:r>
+      <w:r>
+        <w:t xml:space="preserve">ure of the model is problematic. </w:t>
+      </w:r>
+    </w:p>
+    <w:p>
+      <w:r>
+        <w:t>G</w:t>
+      </w:r>
+      <w:r>
+        <w:t>eneralized Additive Models (GAM, Wood 2017)</w:t>
+      </w:r>
+      <w:r>
+        <w:t xml:space="preserve"> provide a flexible framework for tracking changes in populations over time, without any assumptions about a particular pattern in population change</w:t>
+      </w:r>
+      <w:r>
+        <w:t xml:space="preserve"> (</w:t>
+      </w:r>
+      <w:proofErr w:type="spellStart"/>
+      <w:r>
+        <w:t>Fewster</w:t>
+      </w:r>
+      <w:proofErr w:type="spellEnd"/>
+      <w:r>
+        <w:t xml:space="preserve"> et al., 2000, </w:t>
+      </w:r>
+      <w:proofErr w:type="spellStart"/>
+      <w:r>
+        <w:t>Knape</w:t>
+      </w:r>
+      <w:proofErr w:type="spellEnd"/>
+      <w:r>
+        <w:t xml:space="preserve"> 2016)</w:t>
+      </w:r>
+      <w:r>
+        <w:t>.</w:t>
+      </w:r>
+      <w:r>
+        <w:t xml:space="preserve"> </w:t>
+      </w:r>
+      <w:r>
+        <w:t>The semi-parametric</w:t>
+      </w:r>
+      <w:r>
+        <w:t xml:space="preserve"> smooths are able to fit almost any shape of population trajectory, including stable populations, constant rates of increase or decrease, cycles of varying frequency and amplitude, or abrupt change points in population trends (Wood 2017)</w:t>
+      </w:r>
+      <w:r>
+        <w:t xml:space="preserve">. In addition, </w:t>
+      </w:r>
+      <w:r>
+        <w:t xml:space="preserve">the addition of </w:t>
+      </w:r>
+      <w:r>
+        <w:t>new</w:t>
+      </w:r>
+      <w:r>
+        <w:t xml:space="preserve"> data</w:t>
+      </w:r>
+      <w:r>
+        <w:t xml:space="preserve"> in subsequent years</w:t>
+      </w:r>
+      <w:r>
+        <w:t xml:space="preserve"> has little or no influence on estimates of population change in the earlier portions of the time-series.</w:t>
+      </w:r>
+      <w:r>
+        <w:t xml:space="preserve"> By contrast, t</w:t>
+      </w:r>
+      <w:r>
+        <w:t xml:space="preserve">he slope parameter in the standard models estimates a constant rate of population change across the entire time-series, effectively assuming that there is some consistent rate of change. </w:t>
+      </w:r>
+      <w:r>
+        <w:t>As a result,</w:t>
+      </w:r>
+      <w:r>
+        <w:t xml:space="preserve"> estimates of the rate of a species population change in the early portion of the time series (e.g., during the 1970s or 80s) will change in response to </w:t>
+      </w:r>
+      <w:r>
+        <w:t xml:space="preserve">the addition of </w:t>
+      </w:r>
+      <w:r>
+        <w:t xml:space="preserve">contemporary data and recent rates of population change. </w:t>
+      </w:r>
+      <w:r>
+        <w:t xml:space="preserve">The </w:t>
+      </w:r>
+      <w:r>
+        <w:lastRenderedPageBreak/>
+        <w:t>random walk structure of a first-difference model (</w:t>
+      </w:r>
+      <w:r>
+        <w:t>Link et al. 2017</w:t>
+      </w:r>
+      <w:r>
+        <w:t>) assumes that the population i</w:t>
+      </w:r>
+      <w:r>
+        <w:t>n each year is similar to the population in the previous year—a biologically reasonable assumption—but if data are sparse</w:t>
+      </w:r>
+      <w:r>
+        <w:t xml:space="preserve"> in a given region and year</w:t>
+      </w:r>
+      <w:r>
+        <w:t>,</w:t>
+      </w:r>
+      <w:r>
+        <w:t xml:space="preserve"> the population trends are shrunk towards zero</w:t>
+      </w:r>
+      <w:r>
+        <w:t xml:space="preserve"> (i.e.,</w:t>
+      </w:r>
+      <w:r>
+        <w:t xml:space="preserve"> effectively assuming</w:t>
+      </w:r>
+      <w:r>
+        <w:t xml:space="preserve"> a stable population)</w:t>
+      </w:r>
+      <w:r>
+        <w:t>.</w:t>
+      </w:r>
+      <w:r>
+        <w:t xml:space="preserve"> </w:t>
+      </w:r>
+    </w:p>
+    <w:p>
+      <w:r>
+        <w:t>GAMs also provide a useful framework for sharing information</w:t>
+      </w:r>
+      <w:r>
+        <w:t xml:space="preserve"> on the shape</w:t>
+      </w:r>
+      <w:r>
+        <w:t xml:space="preserve"> and rate</w:t>
+      </w:r>
+      <w:r>
+        <w:t xml:space="preserve"> of population change </w:t>
+      </w:r>
+      <w:r>
+        <w:t>across a species range</w:t>
+      </w:r>
+      <w:r>
+        <w:t>.</w:t>
+      </w:r>
+      <w:r>
+        <w:t xml:space="preserve"> </w:t>
+      </w:r>
+      <w:r>
+        <w:t xml:space="preserve">The GAM smoothing parameters </w:t>
       </w:r>
       <w:proofErr w:type="gramStart"/>
       <w:r>
-        <w:t>Amano</w:t>
+        <w:t>can be estimated</w:t>
       </w:r>
       <w:proofErr w:type="gramEnd"/>
       <w:r>
-        <w:t xml:space="preserve"> et al. 2012). </w:t>
-      </w:r>
-      <w:r>
-        <w:t>Similarly</w:t>
-      </w:r>
-      <w:r>
-        <w:t>, short-term trends</w:t>
-      </w:r>
-      <w:r>
-        <w:t xml:space="preserve"> (e.g., the last 10-years of the time-series)</w:t>
-      </w:r>
-      <w:r>
-        <w:t xml:space="preserve"> derived from the standard models incorporate information from the entire time-series (i.e., th</w:t>
-      </w:r>
-      <w:r>
-        <w:t>e slope component of the model). This is a reasonable and useful assumption for data-sparse species and regions</w:t>
-      </w:r>
-      <w:r>
-        <w:t>, which</w:t>
-      </w:r>
-      <w:r>
-        <w:t xml:space="preserve"> guards against extreme and imprecise fl</w:t>
-      </w:r>
-      <w:r>
-        <w:t>uctuations in short-term trends. However,</w:t>
-      </w:r>
-      <w:r>
-        <w:t xml:space="preserve"> for assessing </w:t>
-      </w:r>
-      <w:r>
-        <w:t xml:space="preserve">changes in trends </w:t>
-      </w:r>
-      <w:r>
-        <w:t>of a</w:t>
-      </w:r>
-      <w:r>
-        <w:t xml:space="preserve"> once</w:t>
-      </w:r>
-      <w:r>
-        <w:t>-</w:t>
-      </w:r>
-      <w:r>
-        <w:t xml:space="preserve">declining species (e.g., recovery </w:t>
-      </w:r>
-      <w:r>
-        <w:t>of a species at risk</w:t>
-      </w:r>
-      <w:r>
-        <w:t>), this feat</w:t>
-      </w:r>
-      <w:r>
-        <w:t xml:space="preserve">ure of the model is problematic. </w:t>
-      </w:r>
-    </w:p>
-    <w:p>
-      <w:r>
-        <w:t>G</w:t>
-      </w:r>
-      <w:r>
-        <w:t>eneralized Additive Models (GAM, Wood 2017)</w:t>
-      </w:r>
-      <w:r>
-        <w:t xml:space="preserve"> provide a flexible framework for tracking changes in populations over time, without any assumptions about a particular pattern in population change</w:t>
-      </w:r>
-      <w:r>
-        <w:t xml:space="preserve"> (</w:t>
-      </w:r>
-      <w:proofErr w:type="spellStart"/>
-      <w:r>
-        <w:t>Fewster</w:t>
-      </w:r>
-      <w:proofErr w:type="spellEnd"/>
-      <w:r>
-        <w:t xml:space="preserve"> et al., 2000, </w:t>
-      </w:r>
-      <w:proofErr w:type="spellStart"/>
-      <w:r>
-        <w:t>Knape</w:t>
-      </w:r>
-      <w:proofErr w:type="spellEnd"/>
-      <w:r>
-        <w:t xml:space="preserve"> 2016)</w:t>
-      </w:r>
-      <w:r>
-        <w:t>.</w:t>
+        <w:t xml:space="preserve"> as random effects within geographic strata, thus allowing the model to share information on the shape of a species population trajectory across a species range. </w:t>
+      </w:r>
+      <w:r>
+        <w:t>In the terminology of Pedersen et al. 2019, this hierarchical structure on the GAM parameters would make our model a “HGAM”</w:t>
+      </w:r>
+      <w:r>
+        <w:t xml:space="preserve"> (Hierarchical Generalized Additive Model)</w:t>
+      </w:r>
+      <w:r>
+        <w:t>. However, it is also</w:t>
+      </w:r>
+      <w:r>
+        <w:t xml:space="preserve"> includes random effects for parameters not included in the smooth and could therefore be referred to as</w:t>
+      </w:r>
+      <w:r>
+        <w:t xml:space="preserve"> a GAMM (Generalized Additive Mixed Model),</w:t>
+      </w:r>
+      <w:r>
+        <w:t xml:space="preserve"> in the terminology of </w:t>
+      </w:r>
+      <w:r>
+        <w:t>Wood 2017.</w:t>
       </w:r>
       <w:r>
         <w:t xml:space="preserve"> </w:t>
       </w:r>
       <w:r>
-        <w:t>The semi-parametric</w:t>
-      </w:r>
-      <w:r>
-        <w:t xml:space="preserve"> smooths are able to fit almost any shape of population trajectory, including stable populations, constant rates of increase or decrease, cycles of varying frequency and amplitude, or abrupt change points in population trends (Wood 2017)</w:t>
-      </w:r>
-      <w:r>
-        <w:t xml:space="preserve">. In addition, </w:t>
-      </w:r>
-      <w:r>
-        <w:t xml:space="preserve">the addition of </w:t>
-      </w:r>
-      <w:r>
-        <w:t>new</w:t>
-      </w:r>
-      <w:r>
-        <w:t xml:space="preserve"> data</w:t>
-      </w:r>
-      <w:r>
-        <w:t xml:space="preserve"> in subsequent years</w:t>
-      </w:r>
-      <w:r>
-        <w:t xml:space="preserve"> has little or no influence on estimates of population change in the earlier portions of the time-series.</w:t>
-      </w:r>
-      <w:r>
-        <w:t xml:space="preserve"> By contrast, t</w:t>
-      </w:r>
-      <w:r>
-        <w:t xml:space="preserve">he slope parameter in the standard models estimates a constant rate of population change across the entire time-series, effectively assuming that there is some consistent rate of change. </w:t>
-      </w:r>
-      <w:r>
-        <w:t>As a result,</w:t>
-      </w:r>
-      <w:r>
-        <w:t xml:space="preserve"> estimates of the rate of a species population change in the early portion of the time series (e.g., during the 1970s or 80s) will </w:t>
-      </w:r>
-      <w:r>
-        <w:lastRenderedPageBreak/>
-        <w:t xml:space="preserve">change in response to </w:t>
-      </w:r>
-      <w:r>
-        <w:t xml:space="preserve">the addition of </w:t>
-      </w:r>
-      <w:r>
-        <w:t xml:space="preserve">contemporary data and recent rates of population change. </w:t>
-      </w:r>
-      <w:r>
-        <w:t>The random walk structure of a first-difference model (</w:t>
+        <w:t>In the standard model, t</w:t>
+      </w:r>
+      <w:r>
+        <w:t xml:space="preserve">he slope parameters </w:t>
+      </w:r>
+      <w:proofErr w:type="gramStart"/>
+      <w:r>
+        <w:t>can be estimated</w:t>
+      </w:r>
+      <w:proofErr w:type="gramEnd"/>
+      <w:r>
+        <w:t xml:space="preserve"> as random effects and</w:t>
+      </w:r>
+      <w:r>
+        <w:t xml:space="preserve"> share information among strata</w:t>
+      </w:r>
+      <w:r>
+        <w:t xml:space="preserve">, which improves </w:t>
+      </w:r>
+      <w:r>
+        <w:t>estimates of trend for relatively data-sparse regions (</w:t>
       </w:r>
       <w:r>
         <w:t>Link et al. 2017</w:t>
       </w:r>
       <w:r>
-        <w:t>) assumes that the population i</w:t>
-      </w:r>
-      <w:r>
-        <w:t>n each year is similar to the population in the previous year—a biologically reasonable assumption—but if data are sparse</w:t>
-      </w:r>
-      <w:r>
-        <w:t xml:space="preserve"> in a given region and year</w:t>
+        <w:t>, Smith et al. 2019</w:t>
+      </w:r>
+      <w:r>
+        <w:t>).</w:t>
+      </w:r>
+      <w:r>
+        <w:t xml:space="preserve"> </w:t>
+      </w:r>
+      <w:r>
+        <w:t xml:space="preserve">Although recent work has shown that the standard model is, for many species, out-performed by a first-difference model (Link et al. </w:t>
+      </w:r>
+      <w:r>
+        <w:t>2020</w:t>
+      </w:r>
+      <w:r>
+        <w:t>),</w:t>
+      </w:r>
+      <w:r>
+        <w:t xml:space="preserve"> t</w:t>
+      </w:r>
+      <w:r>
+        <w:t>he population change components of the first-difference model (</w:t>
+      </w:r>
+      <w:r>
+        <w:t>Link et al. 2017</w:t>
+      </w:r>
+      <w:r>
+        <w:t>)</w:t>
       </w:r>
       <w:r>
         <w:t>,</w:t>
       </w:r>
       <w:r>
-        <w:t xml:space="preserve"> the population trends are shrunk towards zero</w:t>
-      </w:r>
-      <w:r>
-        <w:t xml:space="preserve"> (i.e.,</w:t>
-      </w:r>
-      <w:r>
-        <w:t xml:space="preserve"> effectively assuming</w:t>
-      </w:r>
-      <w:r>
-        <w:t xml:space="preserve"> a stable population)</w:t>
-      </w:r>
-      <w:r>
-        <w:t>.</w:t>
+        <w:t xml:space="preserve"> include no way to share information on population change in space and so population </w:t>
+      </w:r>
+      <w:r>
+        <w:t>trajectories are</w:t>
       </w:r>
       <w:r>
         <w:t xml:space="preserve"> </w:t>
       </w:r>
-    </w:p>
-    <w:p>
-      <w:r>
-        <w:t>GAMs also provide a useful framework for sharing information</w:t>
-      </w:r>
-      <w:r>
-        <w:t xml:space="preserve"> on the shape</w:t>
-      </w:r>
-      <w:r>
-        <w:t xml:space="preserve"> and rate</w:t>
-      </w:r>
-      <w:r>
-        <w:t xml:space="preserve"> of population change </w:t>
-      </w:r>
-      <w:r>
-        <w:t>across a species range</w:t>
-      </w:r>
-      <w:r>
-        <w:t>.</w:t>
+      <w:r>
+        <w:t xml:space="preserve">estimated </w:t>
+      </w:r>
+      <w:r>
+        <w:t xml:space="preserve">independently among strata. </w:t>
+      </w:r>
+    </w:p>
+    <w:p>
+      <w:r>
+        <w:t>The inherently smooth temporal patterns generated by GAMs are well suited to particularly common conservation uses, such as assessments of trends in populations from any portion of a time-series</w:t>
+      </w:r>
+      <w:r>
+        <w:t>,</w:t>
+      </w:r>
+      <w:r>
+        <w:t xml:space="preserve"> as well as assessments of the rate of change in the trends over time. </w:t>
+      </w:r>
+      <w:r>
+        <w:t>For example, the population trend criteria of the IUCN</w:t>
+      </w:r>
+      <w:r>
+        <w:t xml:space="preserve"> (IUCN 2019)</w:t>
+      </w:r>
+      <w:r>
+        <w:t xml:space="preserve"> or </w:t>
+      </w:r>
+      <w:r>
+        <w:t>Canada’s national</w:t>
+      </w:r>
+      <w:r>
+        <w:t xml:space="preserve"> assessments </w:t>
+      </w:r>
+      <w:r>
+        <w:t xml:space="preserve">by the </w:t>
+      </w:r>
+      <w:r>
+        <w:t xml:space="preserve">Committee </w:t>
+      </w:r>
+      <w:r>
+        <w:t>o</w:t>
+      </w:r>
+      <w:r>
+        <w:t>n the Status of Endangered Wildlife in Canada</w:t>
+      </w:r>
+      <w:r>
+        <w:t xml:space="preserve"> (COSEWIC)</w:t>
       </w:r>
       <w:r>
         <w:t xml:space="preserve"> </w:t>
       </w:r>
-      <w:r>
-        <w:t xml:space="preserve">The GAM smoothing parameters </w:t>
-      </w:r>
       <w:proofErr w:type="gramStart"/>
       <w:r>
-        <w:t>can be estimated</w:t>
+        <w:t>are based</w:t>
       </w:r>
       <w:proofErr w:type="gramEnd"/>
       <w:r>
-        <w:t xml:space="preserve"> as random effects within geographic strata, thus allowing the model to share information on the shape of a species population trajectory across a species range. </w:t>
-      </w:r>
-      <w:r>
-        <w:t>In the terminology of Pedersen et al. 2019, this hierarchical structure on the GAM parameters would make our model a “HGAM”</w:t>
-      </w:r>
-      <w:r>
-        <w:t xml:space="preserve"> (Hierarchical Generalized Additive Model)</w:t>
-      </w:r>
-      <w:r>
-        <w:t>. However, it is also</w:t>
-      </w:r>
-      <w:r>
-        <w:t xml:space="preserve"> includes random effects for parameters not included in the smooth and could therefore be referred to as</w:t>
-      </w:r>
-      <w:r>
-        <w:t xml:space="preserve"> a GAMM (Generalized Additive Mixed Model),</w:t>
-      </w:r>
-      <w:r>
-        <w:t xml:space="preserve"> in the terminology of </w:t>
-      </w:r>
-      <w:r>
-        <w:t>Wood 2017.</w:t>
-      </w:r>
-      <w:r>
-        <w:t xml:space="preserve"> </w:t>
-      </w:r>
-      <w:r>
-        <w:t>In the standard model, t</w:t>
-      </w:r>
-      <w:r>
-        <w:t xml:space="preserve">he slope parameters </w:t>
-      </w:r>
-      <w:proofErr w:type="gramStart"/>
-      <w:r>
-        <w:t>can be estimated</w:t>
-      </w:r>
-      <w:proofErr w:type="gramEnd"/>
-      <w:r>
-        <w:t xml:space="preserve"> as random effects and</w:t>
-      </w:r>
-      <w:r>
-        <w:t xml:space="preserve"> share information among strata</w:t>
-      </w:r>
-      <w:r>
-        <w:t xml:space="preserve">, which improves </w:t>
-      </w:r>
-      <w:r>
-        <w:t>estimates of trend for relatively data-sparse regions (</w:t>
-      </w:r>
-      <w:r>
-        <w:t>Link et al. 2017</w:t>
-      </w:r>
-      <w:r>
-        <w:t>, Smith et al. 2019</w:t>
-      </w:r>
-      <w:r>
-        <w:t>).</w:t>
-      </w:r>
-      <w:r>
-        <w:t xml:space="preserve"> </w:t>
-      </w:r>
-      <w:r>
-        <w:t>Although recent work has shown that the standard model is, for many species, out-performed by a first-difference model (Link et al. 2019),</w:t>
-      </w:r>
-      <w:r>
-        <w:t xml:space="preserve"> t</w:t>
-      </w:r>
-      <w:r>
-        <w:t>he population change components of the first-difference model (</w:t>
-      </w:r>
-      <w:r>
-        <w:t>Link et al. 2017</w:t>
-      </w:r>
-      <w:r>
-        <w:t>)</w:t>
+        <w:t xml:space="preserve"> on rates of change over 3 generations. For most bird species monitored by the BBS, this 3-generation</w:t>
+      </w:r>
+      <w:r>
+        <w:t xml:space="preserve"> time</w:t>
+      </w:r>
+      <w:r>
+        <w:t xml:space="preserve"> is approximately </w:t>
+      </w:r>
+      <w:r>
+        <w:t>the same as the 10-year,</w:t>
+      </w:r>
+      <w:r>
+        <w:t xml:space="preserve"> short-term trends</w:t>
+      </w:r>
+      <w:r>
+        <w:t xml:space="preserve"> produced by t</w:t>
+      </w:r>
+      <w:bookmarkStart w:id="1" w:name="_GoBack"/>
+      <w:bookmarkEnd w:id="1"/>
+      <w:r>
+        <w:t>he CWS and USGS analyses</w:t>
+      </w:r>
+      <w:r>
+        <w:t>. Because of the annual fluctuations estimated by the standard model</w:t>
       </w:r>
       <w:r>
         <w:t>,</w:t>
       </w:r>
       <w:r>
-        <w:t xml:space="preserve"> include no way to share information on population change in space and so population </w:t>
-      </w:r>
-      <w:r>
-        <w:t>trajectories are</w:t>
-      </w:r>
-      <w:r>
-        <w:t xml:space="preserve"> </w:t>
-      </w:r>
-      <w:r>
-        <w:t xml:space="preserve">estimated </w:t>
-      </w:r>
-      <w:r>
-        <w:t xml:space="preserve">independently among strata. </w:t>
-      </w:r>
-    </w:p>
-    <w:p>
-      <w:r>
-        <w:t>The inherently smooth temporal patterns generated by GAMs are well suited to particularly common conservation uses, such as assessments of trends in populations from any portion of a time-series</w:t>
-      </w:r>
-      <w:r>
-        <w:t>,</w:t>
-      </w:r>
-      <w:r>
-        <w:t xml:space="preserve"> as well as assessments of the rate of change in the trends over time. </w:t>
-      </w:r>
-      <w:r>
-        <w:t xml:space="preserve">For example, the population trend criteria of the IUCN or COSEWIC assessments for endangered or threatened </w:t>
-      </w:r>
-      <w:proofErr w:type="gramStart"/>
-      <w:r>
-        <w:t>species,</w:t>
-      </w:r>
-      <w:proofErr w:type="gramEnd"/>
-      <w:r>
-        <w:t xml:space="preserve"> are based on rates of change over 3 generations. For most bird species monitored by the BBS, this 3-generation</w:t>
-      </w:r>
-      <w:r>
-        <w:t xml:space="preserve"> time</w:t>
-      </w:r>
-      <w:r>
-        <w:t xml:space="preserve"> is approximately </w:t>
-      </w:r>
-      <w:r>
-        <w:t>the same as the 10-year,</w:t>
-      </w:r>
-      <w:r>
-        <w:t xml:space="preserve"> short-term trends</w:t>
-      </w:r>
-      <w:r>
-        <w:t xml:space="preserve"> produced by the CWS and USGS analyses</w:t>
-      </w:r>
-      <w:r>
-        <w:t>. Because of the annual fluctuations estimated by the standard model</w:t>
-      </w:r>
-      <w:r>
-        <w:t>,</w:t>
-      </w:r>
-      <w:r>
         <w:t xml:space="preserve"> these short-term trends can fluctuate from year to year</w:t>
       </w:r>
       <w:r>
-        <w:t>, greatly complicating the quantitative assessment of a species trend in comparison to the regulatory thresholds. Species trends may surpass the threshold in</w:t>
+        <w:t xml:space="preserve">, complicating the quantitative assessment of a species trend in comparison to the </w:t>
+      </w:r>
+      <w:r>
+        <w:t>thresholds</w:t>
+      </w:r>
+      <w:r>
+        <w:t>. Species trends may surpass the threshold in</w:t>
       </w:r>
       <w:r>
         <w:t xml:space="preserve"> one year, but not in the next. The same end-point comparisons on estimates from a GAM will </w:t>
@@ -1279,7 +1314,7 @@
           <v:shape id="_x0000_i1025" type="#_x0000_t75" style="width:15pt;height:18.45pt" o:ole="">
             <v:imagedata r:id="rId7" o:title=""/>
           </v:shape>
-          <o:OLEObject Type="Embed" ProgID="Equation.DSMT4" ShapeID="_x0000_i1025" DrawAspect="Content" ObjectID="_1643132219" r:id="rId8"/>
+          <o:OLEObject Type="Embed" ProgID="Equation.DSMT4" ShapeID="_x0000_i1025" DrawAspect="Content" ObjectID="_1643206349" r:id="rId8"/>
         </w:object>
       </w:r>
       <w:r>
@@ -1299,7 +1334,7 @@
           <v:shape id="_x0000_i1026" type="#_x0000_t75" style="width:36.85pt;height:19pt" o:ole="">
             <v:imagedata r:id="rId9" o:title=""/>
           </v:shape>
-          <o:OLEObject Type="Embed" ProgID="Equation.DSMT4" ShapeID="_x0000_i1026" DrawAspect="Content" ObjectID="_1643132220" r:id="rId10"/>
+          <o:OLEObject Type="Embed" ProgID="Equation.DSMT4" ShapeID="_x0000_i1026" DrawAspect="Content" ObjectID="_1643206350" r:id="rId10"/>
         </w:object>
       </w:r>
       <w:r>
@@ -1657,7 +1692,7 @@
           <v:shape id="_x0000_i1027" type="#_x0000_t75" style="width:12.65pt;height:11.5pt" o:ole="">
             <v:imagedata r:id="rId11" o:title=""/>
           </v:shape>
-          <o:OLEObject Type="Embed" ProgID="Equation.DSMT4" ShapeID="_x0000_i1027" DrawAspect="Content" ObjectID="_1643132221" r:id="rId12"/>
+          <o:OLEObject Type="Embed" ProgID="Equation.DSMT4" ShapeID="_x0000_i1027" DrawAspect="Content" ObjectID="_1643206351" r:id="rId12"/>
         </w:object>
       </w:r>
       <w:r>
@@ -1788,7 +1823,7 @@
           <v:shape id="_x0000_i1028" type="#_x0000_t75" style="width:15pt;height:18.45pt" o:ole="">
             <v:imagedata r:id="rId13" o:title=""/>
           </v:shape>
-          <o:OLEObject Type="Embed" ProgID="Equation.DSMT4" ShapeID="_x0000_i1028" DrawAspect="Content" ObjectID="_1643132222" r:id="rId14"/>
+          <o:OLEObject Type="Embed" ProgID="Equation.DSMT4" ShapeID="_x0000_i1028" DrawAspect="Content" ObjectID="_1643206352" r:id="rId14"/>
         </w:object>
       </w:r>
       <w:r>
@@ -3769,138 +3804,133 @@
       <w:r>
         <w:t xml:space="preserve">, as well as all the code and data used to produce the analyses in this study </w:t>
       </w:r>
+      <w:r>
+        <w:t>are</w:t>
+      </w:r>
+      <w:r>
+        <w:t xml:space="preserve"> archived online (</w:t>
+      </w:r>
+      <w:r>
+        <w:t>www.github.com/AdamCSmithCWS/GAM_Paper_Script</w:t>
+      </w:r>
+      <w:r>
+        <w:t>)</w:t>
+      </w:r>
+      <w:r>
+        <w:t xml:space="preserve">. In addition, all of the models used here </w:t>
+      </w:r>
       <w:proofErr w:type="gramStart"/>
       <w:r>
-        <w:t>are</w:t>
-      </w:r>
-      <w:r>
-        <w:t xml:space="preserve"> archived</w:t>
+        <w:t>can be applied</w:t>
       </w:r>
       <w:proofErr w:type="gramEnd"/>
       <w:r>
-        <w:t xml:space="preserve"> online ()</w:t>
-      </w:r>
-      <w:r>
-        <w:t xml:space="preserve">. In addition, all of the models used here </w:t>
-      </w:r>
+        <w:t xml:space="preserve"> to the BBS data using </w:t>
+      </w:r>
+      <w:r>
+        <w:t>the</w:t>
+      </w:r>
+      <w:r>
+        <w:t xml:space="preserve"> R-package “</w:t>
+      </w:r>
+      <w:proofErr w:type="spellStart"/>
+      <w:r>
+        <w:t>bbsBayes</w:t>
+      </w:r>
+      <w:proofErr w:type="spellEnd"/>
+      <w:r>
+        <w:t xml:space="preserve">” currently available </w:t>
+      </w:r>
+      <w:r>
+        <w:rPr>
+          <w:highlight w:val="yellow"/>
+        </w:rPr>
+        <w:t>on GitHub</w:t>
+      </w:r>
+      <w:r>
+        <w:t xml:space="preserve"> (www.github.com/BrandonEdwards/bbsBayes)</w:t>
+      </w:r>
+      <w:r>
+        <w:t>.</w:t>
+      </w:r>
+    </w:p>
+    <w:p>
+      <w:r>
+        <w:lastRenderedPageBreak/>
+        <w:t>Cross-validation</w:t>
+      </w:r>
+    </w:p>
+    <w:p>
       <w:proofErr w:type="gramStart"/>
       <w:r>
-        <w:t>can be applied</w:t>
+        <w:t xml:space="preserve">We used a temporally and spatially stratified, </w:t>
+      </w:r>
+      <w:r>
+        <w:t>v</w:t>
+      </w:r>
+      <w:r>
+        <w:t>-fold cross-validation</w:t>
+      </w:r>
+      <w:r>
+        <w:t xml:space="preserve"> (Burman 1983, often termed “k-fold”, but here we use</w:t>
+      </w:r>
+      <w:r>
+        <w:t xml:space="preserve"> Berman’s original “</w:t>
+      </w:r>
+      <w:r>
+        <w:t>v</w:t>
+      </w:r>
+      <w:r>
+        <w:t>-fold”</w:t>
+      </w:r>
+      <w:r>
+        <w:t xml:space="preserve"> to distinguish it from “k” knots in the GAM)</w:t>
+      </w:r>
+      <w:r>
+        <w:t xml:space="preserve"> with </w:t>
+      </w:r>
+      <w:r>
+        <w:t>V</w:t>
+      </w:r>
+      <w:r>
+        <w:t xml:space="preserve"> = 15, where we held-out random sets of counts, stratified across all years and strata so that each of the </w:t>
+      </w:r>
+      <w:r>
+        <w:t>V</w:t>
+      </w:r>
+      <w:r>
+        <w:t>-folds included some observations from every combination of strata and years.</w:t>
       </w:r>
       <w:proofErr w:type="gramEnd"/>
       <w:r>
-        <w:t xml:space="preserve"> to the BBS data using </w:t>
-      </w:r>
-      <w:r>
-        <w:t>the</w:t>
-      </w:r>
-      <w:r>
-        <w:t xml:space="preserve"> R-package “</w:t>
+        <w:t xml:space="preserve"> We chose this approach over </w:t>
+      </w:r>
+      <w:proofErr w:type="gramStart"/>
+      <w:r>
+        <w:t>a leave-one-out approach using a random subset of counts (e.g., Link et al. 2019), because we wanted to assess the predictive success across all counts in the dataset, and because we wanted to explore the temporal and spatial patterns in predictive success</w:t>
+      </w:r>
+      <w:proofErr w:type="gramEnd"/>
+      <w:r>
+        <w:t>. We followed a similar procedure to that outlined in Link et al. 2017 to implement the cross-validation in a parallel computing en</w:t>
+      </w:r>
+      <w:r>
+        <w:t>vironment, using the R-</w:t>
+      </w:r>
+      <w:r>
+        <w:t>package</w:t>
+      </w:r>
+      <w:r>
+        <w:t xml:space="preserve"> </w:t>
       </w:r>
       <w:proofErr w:type="spellStart"/>
       <w:r>
-        <w:t>bbsBayes</w:t>
+        <w:t>foreach</w:t>
       </w:r>
       <w:proofErr w:type="spellEnd"/>
       <w:r>
-        <w:t xml:space="preserve">” currently available </w:t>
-      </w:r>
-      <w:r>
-        <w:rPr>
-          <w:highlight w:val="yellow"/>
-        </w:rPr>
-        <w:t>on GitHub</w:t>
-      </w:r>
-      <w:r>
-        <w:t>.</w:t>
-      </w:r>
-    </w:p>
-    <w:p>
-      <w:r>
-        <w:t>Cross-validation</w:t>
-      </w:r>
-    </w:p>
-    <w:p>
-      <w:proofErr w:type="gramStart"/>
-      <w:r>
-        <w:lastRenderedPageBreak/>
-        <w:t xml:space="preserve">We used a temporally and spatially stratified, </w:t>
-      </w:r>
-      <w:r>
-        <w:t>v</w:t>
-      </w:r>
-      <w:r>
-        <w:t>-fold cross-validation</w:t>
-      </w:r>
-      <w:r>
-        <w:t xml:space="preserve"> (Burman 1983, often termed “k-fold”, but here we use</w:t>
-      </w:r>
-      <w:r>
-        <w:t xml:space="preserve"> Berman’s original “</w:t>
-      </w:r>
-      <w:r>
-        <w:t>v</w:t>
-      </w:r>
-      <w:r>
-        <w:t>-fold”</w:t>
-      </w:r>
-      <w:r>
-        <w:t xml:space="preserve"> to distinguish it from “k” knots in the GAM)</w:t>
-      </w:r>
-      <w:r>
-        <w:t xml:space="preserve"> with </w:t>
-      </w:r>
-      <w:r>
-        <w:t>V</w:t>
-      </w:r>
-      <w:r>
-        <w:t xml:space="preserve"> = 15, where we held-out random sets of counts, stratified across all years and strata so that each of the </w:t>
-      </w:r>
-      <w:r>
-        <w:t>V</w:t>
-      </w:r>
-      <w:r>
-        <w:t>-folds included some observations from every combination of strata and years.</w:t>
-      </w:r>
-      <w:proofErr w:type="gramEnd"/>
-      <w:r>
-        <w:t xml:space="preserve"> We chose this approach over </w:t>
-      </w:r>
-      <w:proofErr w:type="gramStart"/>
-      <w:r>
-        <w:t>a leave-one-out approach using a random subset of counts (e.g., Link et al. 2019), because we wanted to assess the predictive success across all counts in the dataset, and because we wanted to explore the temporal and spatial patterns in predictive success</w:t>
-      </w:r>
-      <w:proofErr w:type="gramEnd"/>
-      <w:r>
-        <w:t>. We followed a similar procedure to that outlined in Link et al. 2017 to implement the cross-validation in a parallel computing en</w:t>
-      </w:r>
-      <w:r>
-        <w:t>vironment, using the R-package</w:t>
-      </w:r>
-      <w:r>
-        <w:rPr>
-          <w:highlight w:val="yellow"/>
-        </w:rPr>
-        <w:t xml:space="preserve"> </w:t>
-      </w:r>
-      <w:proofErr w:type="spellStart"/>
-      <w:r>
-        <w:rPr>
-          <w:highlight w:val="yellow"/>
-        </w:rPr>
-        <w:t>foreach</w:t>
-      </w:r>
-      <w:proofErr w:type="spellEnd"/>
-      <w:r>
-        <w:rPr>
-          <w:highlight w:val="yellow"/>
-        </w:rPr>
         <w:t xml:space="preserve"> (Microsoft and Weston 2019)</w:t>
       </w:r>
       <w:r>
-        <w:rPr>
-          <w:highlight w:val="yellow"/>
-        </w:rPr>
         <w:t>.</w:t>
       </w:r>
       <w:r>
@@ -5580,7 +5610,13 @@
         <w:t xml:space="preserve">We used </w:t>
       </w:r>
       <w:r>
-        <w:t>this robust estimation approach, instead of the z-score approach used by Link and Sauer (2019)</w:t>
+        <w:t>this robust estimation approach, instead of the z-score approach used by Link and Sauer (</w:t>
+      </w:r>
+      <w:r>
+        <w:t>2020</w:t>
+      </w:r>
+      <w:r>
+        <w:t>)</w:t>
       </w:r>
       <w:r>
         <w:t xml:space="preserve"> because of </w:t>
@@ -5648,11 +5684,11 @@
         <w:t xml:space="preserve"> </w:t>
       </w:r>
       <w:r>
-        <w:t xml:space="preserve">Given these heavy tails, a statistical analysis assuming a normal distribution would give an inappropriately large weight to a few extremely poorly predicted counts </w:t>
+        <w:t xml:space="preserve">Given these heavy tails, a statistical analysis assuming a normal </w:t>
       </w:r>
       <w:r>
         <w:lastRenderedPageBreak/>
-        <w:t>(</w:t>
+        <w:t>distribution would give an inappropriately large weight to a few extremely poorly predicted counts (</w:t>
       </w:r>
       <w:proofErr w:type="spellStart"/>
       <w:r>
@@ -6514,24 +6550,17 @@
       <w:r>
         <w:t>) is problematic, because it assumes that a global estimate of variance among observers and routes represents the true observer-route variance within each stratum equally well, and it assumes that the distribution of the estimated observer-route effects is approximately normal (</w:t>
       </w:r>
-      <w:commentRangeStart w:id="1"/>
       <w:proofErr w:type="spellStart"/>
       <w:r>
         <w:t>Duan</w:t>
       </w:r>
       <w:proofErr w:type="spellEnd"/>
       <w:r>
-        <w:t xml:space="preserve"> 1983</w:t>
-      </w:r>
-      <w:commentRangeEnd w:id="1"/>
-      <w:r>
-        <w:rPr>
-          <w:rStyle w:val="CommentReference"/>
-        </w:rPr>
-        <w:commentReference w:id="1"/>
-      </w:r>
-      <w:r>
-        <w:t xml:space="preserve">). For many species, one or both of these two assumptions are not well supported and as a result, annual indices for some species and regions are over-estimated (Smith et al. 2015). </w:t>
+        <w:t xml:space="preserve"> 1983). For many species, one or both of these two </w:t>
+      </w:r>
+      <w:r>
+        <w:lastRenderedPageBreak/>
+        <w:t xml:space="preserve">assumptions are not well supported and as a result, annual indices for some species and regions are over-estimated (Smith et al. 2015). </w:t>
       </w:r>
     </w:p>
     <w:p>
@@ -7633,7 +7662,13 @@
         <w:t xml:space="preserve"> used to reflect the t-distribution of the error</w:t>
       </w:r>
       <w:r>
-        <w:t xml:space="preserve"> is an area of ongoing research (Link et al. 2019). </w:t>
+        <w:t xml:space="preserve"> is an area of ongoing research (Link et al. </w:t>
+      </w:r>
+      <w:r>
+        <w:t>2020</w:t>
+      </w:r>
+      <w:r>
+        <w:t xml:space="preserve">). </w:t>
       </w:r>
     </w:p>
     <w:p>
@@ -8659,7 +8694,14 @@
         <w:rPr>
           <w:rFonts w:eastAsiaTheme="minorEastAsia"/>
         </w:rPr>
-        <w:t xml:space="preserve"> values to plot and compare the population trajectories</w:t>
+        <w:t xml:space="preserve"> values </w:t>
+      </w:r>
+      <w:r>
+        <w:rPr>
+          <w:rFonts w:eastAsiaTheme="minorEastAsia"/>
+        </w:rPr>
+        <w:lastRenderedPageBreak/>
+        <w:t>to plot and compare the population trajectories</w:t>
       </w:r>
       <w:r>
         <w:rPr>
@@ -8728,11 +8770,7 @@
         <w:t xml:space="preserve">, </w:t>
       </w:r>
       <w:r>
-        <w:t xml:space="preserve">both </w:t>
-      </w:r>
-      <w:r>
-        <w:lastRenderedPageBreak/>
-        <w:t>versions of the population trajectories are available for the GAMYE model</w:t>
+        <w:t>both versions of the population trajectories are available for the GAMYE model</w:t>
       </w:r>
       <w:r>
         <w:t xml:space="preserve">, but the </w:t>
@@ -8943,13 +8981,19 @@
         <w:t>The geographic variation in predictive fit is similarly complex. I</w:t>
       </w:r>
       <w:r>
-        <w:t xml:space="preserve">n the northeastern and southeastern parts of the Barn Swallow’s range, the GAMYE model generally outperforms the DIFFERENCE model, whereas in the remainder of the species’ range the DIFFERENCE model </w:t>
-      </w:r>
-      <w:r>
-        <w:t>has</w:t>
-      </w:r>
-      <w:r>
-        <w:t xml:space="preserve"> higher predictive fit (Figure </w:t>
+        <w:t xml:space="preserve">n the </w:t>
+      </w:r>
+      <w:r>
+        <w:t>Eastern</w:t>
+      </w:r>
+      <w:r>
+        <w:t xml:space="preserve"> parts of the Barn Swallow’s range, the GAMYE model generally outperforms the DIFFERENCE model, whereas </w:t>
+      </w:r>
+      <w:r>
+        <w:t xml:space="preserve">the reverse is generally true </w:t>
+      </w:r>
+      <w:r>
+        <w:t xml:space="preserve">in the remainder of the species’ range (Figure </w:t>
       </w:r>
       <w:r>
         <w:t>9</w:t>
@@ -8963,41 +9007,38 @@
       </w:r>
       <w:proofErr w:type="spellEnd"/>
       <w:r>
-        <w:t xml:space="preserve"> only represent the point-</w:t>
-      </w:r>
-      <w:r>
+        <w:t xml:space="preserve"> only represent the point-estimates, they</w:t>
+      </w:r>
+      <w:r>
+        <w:t xml:space="preserve"> suggest</w:t>
+      </w:r>
+      <w:r>
+        <w:t xml:space="preserve"> an interesting spatial pattern in the </w:t>
+      </w:r>
+      <w:r>
+        <w:t>predictive fit of</w:t>
+      </w:r>
+      <w:r>
+        <w:t xml:space="preserve"> these two models</w:t>
+      </w:r>
+      <w:r>
+        <w:t xml:space="preserve"> for this species</w:t>
+      </w:r>
+      <w:r>
+        <w:t>.</w:t>
+      </w:r>
+    </w:p>
+    <w:p>
+      <w:pPr>
+        <w:rPr>
+          <w:highlight w:val="yellow"/>
+        </w:rPr>
+      </w:pPr>
+      <w:r>
+        <w:rPr>
+          <w:highlight w:val="yellow"/>
+        </w:rPr>
         <w:lastRenderedPageBreak/>
-        <w:t>estimates, they</w:t>
-      </w:r>
-      <w:r>
-        <w:t xml:space="preserve"> suggest</w:t>
-      </w:r>
-      <w:r>
-        <w:t xml:space="preserve"> an interesting spatial pattern in the </w:t>
-      </w:r>
-      <w:r>
-        <w:t>predictive fit of</w:t>
-      </w:r>
-      <w:r>
-        <w:t xml:space="preserve"> these two models</w:t>
-      </w:r>
-      <w:r>
-        <w:t xml:space="preserve"> for this species</w:t>
-      </w:r>
-      <w:r>
-        <w:t>.</w:t>
-      </w:r>
-    </w:p>
-    <w:p>
-      <w:pPr>
-        <w:rPr>
-          <w:highlight w:val="yellow"/>
-        </w:rPr>
-      </w:pPr>
-      <w:r>
-        <w:rPr>
-          <w:highlight w:val="yellow"/>
-        </w:rPr>
         <w:t>Practical considerations:</w:t>
       </w:r>
     </w:p>
@@ -9262,909 +9303,970 @@
       </w:r>
     </w:p>
     <w:p>
-      <w:pPr>
-        <w:pStyle w:val="ListParagraph"/>
-        <w:numPr>
-          <w:ilvl w:val="0"/>
-          <w:numId w:val="1"/>
-        </w:numPr>
-      </w:pPr>
-      <w:r>
-        <w:t xml:space="preserve">Using predictive fit to choose a best model is complicated. Variations in fit through time and space suggest that in many cases, predictive fit is an insufficient criterion to choose a model. </w:t>
-      </w:r>
-    </w:p>
-    <w:p>
-      <w:pPr>
-        <w:pStyle w:val="ListParagraph"/>
-        <w:numPr>
-          <w:ilvl w:val="0"/>
-          <w:numId w:val="1"/>
-        </w:numPr>
-      </w:pPr>
-      <w:r>
-        <w:t>GAMYE is a profoundly useful model. No model is perfect for all questions</w:t>
-      </w:r>
-      <w:r>
-        <w:t xml:space="preserve"> and all parameters, but the GAMYE comes close.</w:t>
-      </w:r>
-    </w:p>
-    <w:p>
-      <w:pPr>
-        <w:pStyle w:val="ListParagraph"/>
-        <w:numPr>
-          <w:ilvl w:val="0"/>
-          <w:numId w:val="1"/>
-        </w:numPr>
-      </w:pPr>
-      <w:r>
-        <w:t xml:space="preserve">All of the code, data, and models are available on GitHub and through the R-package </w:t>
+      <w:commentRangeStart w:id="2"/>
+      <w:r>
+        <w:t xml:space="preserve">Using </w:t>
+      </w:r>
+      <w:commentRangeEnd w:id="2"/>
+      <w:r>
+        <w:rPr>
+          <w:rStyle w:val="CommentReference"/>
+        </w:rPr>
+        <w:commentReference w:id="2"/>
+      </w:r>
+      <w:r>
+        <w:t>semi-parametric GAM smooths</w:t>
+      </w:r>
+      <w:r>
+        <w:t xml:space="preserve"> in a hierarchical Bayesian framework,</w:t>
+      </w:r>
+      <w:r>
+        <w:t xml:space="preserve"> to model time series of population abundance with the North American Breeding Bird Survey </w:t>
+      </w:r>
+      <w:r>
+        <w:t>generates</w:t>
+      </w:r>
+      <w:r>
+        <w:t xml:space="preserve"> useful estimates of population trajectories and trends with comparable</w:t>
+      </w:r>
+      <w:r>
+        <w:t xml:space="preserve"> or better</w:t>
+      </w:r>
+      <w:r>
+        <w:t xml:space="preserve"> out of sample predictive accuracy as other models. </w:t>
+      </w:r>
+      <w:r>
+        <w:t xml:space="preserve">The flexibility of the GAM smoothing structure to model long- and medium-term temporal patterns, and the optional addition of random year-effects to model annual fluctuations, </w:t>
+      </w:r>
+      <w:r>
+        <w:t>allow it</w:t>
+      </w:r>
+      <w:r>
+        <w:t xml:space="preserve"> to model a wide range of temporal patterns within a single base-model</w:t>
+      </w:r>
+      <w:r>
+        <w:t xml:space="preserve"> (</w:t>
       </w:r>
       <w:proofErr w:type="spellStart"/>
       <w:r>
+        <w:t>Fewster</w:t>
+      </w:r>
+      <w:proofErr w:type="spellEnd"/>
+      <w:r>
+        <w:t xml:space="preserve"> et al. 2000, </w:t>
+      </w:r>
+      <w:r>
+        <w:t>Wood 2017</w:t>
+      </w:r>
+      <w:r>
+        <w:t>)</w:t>
+      </w:r>
+      <w:r>
+        <w:t>.</w:t>
+      </w:r>
+      <w:r>
+        <w:t xml:space="preserve"> </w:t>
+      </w:r>
+      <w:r>
+        <w:t>We fit the smooth components as random effects, to share</w:t>
+      </w:r>
+      <w:r>
+        <w:t xml:space="preserve"> information across geographic strata within a species’ range, </w:t>
+      </w:r>
+      <w:r>
+        <w:t>and</w:t>
+      </w:r>
+      <w:r>
+        <w:t xml:space="preserve"> </w:t>
+      </w:r>
+      <w:r>
+        <w:t xml:space="preserve">to </w:t>
+      </w:r>
+      <w:r>
+        <w:t>improve</w:t>
+      </w:r>
+      <w:r>
+        <w:t xml:space="preserve"> the estimates of population trajectories for data-sparse regions</w:t>
+      </w:r>
+      <w:r>
+        <w:t xml:space="preserve"> (</w:t>
+      </w:r>
+      <w:r>
+        <w:rPr>
+          <w:rStyle w:val="self-citation-authors"/>
+        </w:rPr>
+        <w:t>Pedersen et al. 2018</w:t>
+      </w:r>
+      <w:r>
+        <w:t>)</w:t>
+      </w:r>
+      <w:r>
+        <w:t>. For all species included here, the two GAM-based models clearly out-performed the standard model used for the CWS and USGS analyses since 2011</w:t>
+      </w:r>
+      <w:r>
+        <w:t xml:space="preserve"> (Sauer and Link 2011, Smith et al. 2014)</w:t>
+      </w:r>
+      <w:r>
+        <w:t xml:space="preserve">, and showed </w:t>
+      </w:r>
+      <w:r>
+        <w:t>similar</w:t>
+      </w:r>
+      <w:r>
+        <w:t xml:space="preserve"> out of sample predictive accuracy as a first-difference, random-walk trajectory model (Link</w:t>
+      </w:r>
+      <w:r>
+        <w:t xml:space="preserve"> et al.</w:t>
+      </w:r>
+      <w:r>
+        <w:t xml:space="preserve"> </w:t>
+      </w:r>
+      <w:r>
+        <w:t>2020</w:t>
+      </w:r>
+      <w:r>
+        <w:t xml:space="preserve">). </w:t>
+      </w:r>
+    </w:p>
+    <w:p>
+      <w:r>
+        <w:t xml:space="preserve">The decomposition of the </w:t>
+      </w:r>
+      <w:r>
+        <w:t>estimated population trajectory into</w:t>
+      </w:r>
+      <w:r>
+        <w:t xml:space="preserve"> the smooth and year-effect components is a unique feature </w:t>
+      </w:r>
+      <w:r>
+        <w:t xml:space="preserve">of </w:t>
+      </w:r>
+      <w:r>
+        <w:t>the GAMYE. It allows the user to estimate and visualize separate trends and trajectories that include or exclude the annual fluctuations</w:t>
+      </w:r>
+      <w:r>
+        <w:t xml:space="preserve"> (</w:t>
+      </w:r>
+      <w:proofErr w:type="spellStart"/>
+      <w:r>
+        <w:t>Knape</w:t>
+      </w:r>
+      <w:proofErr w:type="spellEnd"/>
+      <w:r>
+        <w:t xml:space="preserve"> 2016)</w:t>
+      </w:r>
+      <w:r>
+        <w:t xml:space="preserve">. </w:t>
+      </w:r>
+      <w:r>
+        <w:t>This</w:t>
+      </w:r>
+      <w:r>
+        <w:t xml:space="preserve"> </w:t>
+      </w:r>
+      <w:r>
+        <w:t xml:space="preserve">allows the estimates to suit a range of </w:t>
+      </w:r>
+      <w:r>
+        <w:t xml:space="preserve">conservation and management applications that rely </w:t>
+      </w:r>
+      <w:r>
+        <w:t xml:space="preserve">on visualizing and estimating </w:t>
+      </w:r>
+      <w:r>
+        <w:t>multiple</w:t>
+      </w:r>
+      <w:r>
+        <w:t xml:space="preserve"> aspects of population change</w:t>
+      </w:r>
+      <w:r>
+        <w:t>. For example, t</w:t>
+      </w:r>
+      <w:r>
+        <w:t xml:space="preserve">he smoothed population trajectories capture the medium- long-term changes in populations that are most </w:t>
+      </w:r>
+      <w:r>
+        <w:t>relevant to</w:t>
+      </w:r>
+      <w:r>
+        <w:t xml:space="preserve"> broad-scale, mult</w:t>
+      </w:r>
+      <w:r>
+        <w:t xml:space="preserve">i-species assessments like the “State of the Birds” reports (NABCI-Canada 2019) where the annual fluctuations </w:t>
+      </w:r>
+      <w:r>
+        <w:t xml:space="preserve">of a given species </w:t>
+      </w:r>
+      <w:r>
+        <w:t>are effectively noise</w:t>
+      </w:r>
+      <w:r>
+        <w:t xml:space="preserve"> against the signal of community level change over the past 50 years</w:t>
+      </w:r>
+      <w:r>
+        <w:t xml:space="preserve"> (e.g., Rosenberg et al. 2019). Similarly, e</w:t>
+      </w:r>
+      <w:r>
+        <w:t>stimates of population t</w:t>
+      </w:r>
+      <w:r>
+        <w:t>rend</w:t>
+      </w:r>
+      <w:r>
+        <w:t>s (interval-specific, rates of annual change)</w:t>
+      </w:r>
+      <w:r>
+        <w:t xml:space="preserve"> derived from the smooth</w:t>
+      </w:r>
+      <w:r>
+        <w:t xml:space="preserve"> component are responsive to medium-term changes and so </w:t>
+      </w:r>
+      <w:proofErr w:type="gramStart"/>
+      <w:r>
+        <w:t>can be used</w:t>
+      </w:r>
+      <w:proofErr w:type="gramEnd"/>
+      <w:r>
+        <w:t xml:space="preserve"> to ide</w:t>
+      </w:r>
+      <w:r>
+        <w:t xml:space="preserve">ntify change points in trends such as </w:t>
+      </w:r>
+      <w:r>
+        <w:t>the recovery of</w:t>
+      </w:r>
+      <w:r>
+        <w:t xml:space="preserve"> Species at Risk (</w:t>
+      </w:r>
+      <w:r>
+        <w:t>Environment Climate Change Canada 2016</w:t>
+      </w:r>
+      <w:r>
+        <w:t xml:space="preserve">). </w:t>
+      </w:r>
+      <w:r>
+        <w:t xml:space="preserve">However, trend estimates derived this way are also </w:t>
+      </w:r>
+      <w:r>
+        <w:t>much l</w:t>
+      </w:r>
+      <w:r>
+        <w:t xml:space="preserve">ess likely to fluctuate up and down from year to year. Population declines beyond a particular threshold </w:t>
+      </w:r>
+      <w:r>
+        <w:t xml:space="preserve">rate </w:t>
+      </w:r>
+      <w:r>
+        <w:t xml:space="preserve">(e.g., &gt; 30% decline over three generations) can trigger large investments of resources related to policy and conservation actions in both the IUCN red-listing and </w:t>
+      </w:r>
+      <w:r>
+        <w:t xml:space="preserve">Canada’s </w:t>
+      </w:r>
+      <w:r>
+        <w:t xml:space="preserve">COSEWIC species at risk </w:t>
+      </w:r>
+      <w:proofErr w:type="spellStart"/>
+      <w:r>
+        <w:t>assesments</w:t>
+      </w:r>
+      <w:proofErr w:type="spellEnd"/>
+      <w:r>
+        <w:t xml:space="preserve"> (</w:t>
+      </w:r>
+      <w:r>
+        <w:t>IUCN 2019</w:t>
+      </w:r>
+      <w:r>
+        <w:t xml:space="preserve">). If the estimated rate of population decline is strongly dependent on the particular year in which a species </w:t>
+      </w:r>
+      <w:proofErr w:type="gramStart"/>
+      <w:r>
+        <w:t>is assessed</w:t>
+      </w:r>
+      <w:proofErr w:type="gramEnd"/>
+      <w:r>
+        <w:t>, there is an increased risk of inaccurate assessments</w:t>
+      </w:r>
+      <w:r>
+        <w:t xml:space="preserve">, leading to </w:t>
+      </w:r>
+      <w:r>
+        <w:t>failures to protect species</w:t>
+      </w:r>
+      <w:r>
+        <w:t>,</w:t>
+      </w:r>
+      <w:r>
+        <w:t xml:space="preserve"> or inefficient investments of conservation resources.   </w:t>
+      </w:r>
+      <w:r>
+        <w:t>Of course, the full assessments of species’ status are complex and sophisticated processes that consider far more than</w:t>
+      </w:r>
+      <w:r>
+        <w:t xml:space="preserve"> just a single trend estimate</w:t>
+      </w:r>
+      <w:r>
+        <w:t>. However, t</w:t>
+      </w:r>
+      <w:r>
+        <w:t xml:space="preserve">he example in Figure </w:t>
+      </w:r>
+      <w:r>
+        <w:t>6</w:t>
+      </w:r>
+      <w:r>
+        <w:t>, raises the question of whether Wood Thru</w:t>
+      </w:r>
+      <w:r>
+        <w:t>sh would have been assessed as Threatened</w:t>
+      </w:r>
+      <w:r>
+        <w:t xml:space="preserve"> in Canada if </w:t>
+      </w:r>
+      <w:r>
+        <w:t>the relevant trend had been estimated in 2010 or 2012, instead of 2011 (</w:t>
+      </w:r>
+      <w:r>
+        <w:t>COSEWIC 2012</w:t>
+      </w:r>
+      <w:r>
+        <w:t>)</w:t>
+      </w:r>
+      <w:r>
+        <w:t>.</w:t>
+      </w:r>
+    </w:p>
+    <w:p>
+      <w:r>
+        <w:t xml:space="preserve">In some </w:t>
+      </w:r>
+      <w:r>
+        <w:t>conservation or scientific uses of the BBS estimates</w:t>
+      </w:r>
+      <w:r>
+        <w:t>, the annual fluctuations are a vital component</w:t>
+      </w:r>
+      <w:r>
+        <w:t xml:space="preserve">, </w:t>
+      </w:r>
+      <w:r>
+        <w:t>so</w:t>
+      </w:r>
+      <w:r>
+        <w:t xml:space="preserve"> the trajectory that includes both components from the GAMYE is most useful. Including both components provides the comprehensive estimate of a species’ population trajectory</w:t>
+      </w:r>
+      <w:r>
+        <w:t xml:space="preserve">, and is the best approach for the official presentation of trajectories. </w:t>
+      </w:r>
+      <w:r>
+        <w:t xml:space="preserve">At a glance, managers, conservation professionals, and researchers can glean information about fluctuations that might relate to annual </w:t>
+      </w:r>
+      <w:r>
+        <w:lastRenderedPageBreak/>
+        <w:t xml:space="preserve">covariates such as precipitation, wintering ground conditions, or cone-crop cycles. </w:t>
+      </w:r>
+      <w:r>
+        <w:t>The GAMYE structure allows an agency like the CWS to provide estimates in multiple versions (e.g., full trajectories, smoothed trajectories, trends), drawn from a coherent model, to suit a wide range of conservation applications, and to produce them in an efficient way. For example, there are situations where</w:t>
+      </w:r>
+      <w:r>
+        <w:t xml:space="preserve"> the ability for a user to </w:t>
+      </w:r>
+      <w:r>
+        <w:t>access a ready-made</w:t>
+      </w:r>
+      <w:r>
+        <w:t xml:space="preserve"> separation of the yearly fluctuations from the underlying smooth could be helpful in the initial </w:t>
+      </w:r>
+      <w:r>
+        <w:t>formulation</w:t>
+      </w:r>
+      <w:r>
+        <w:t xml:space="preserve"> of </w:t>
+      </w:r>
+      <w:r>
+        <w:t>an ecological hypothesis</w:t>
+      </w:r>
+      <w:r>
+        <w:t>. In addition</w:t>
+      </w:r>
+      <w:r>
+        <w:t xml:space="preserve"> for custom analyses (Edwards and Smith, </w:t>
+      </w:r>
+      <w:proofErr w:type="spellStart"/>
+      <w:r>
         <w:t>bbsBayes</w:t>
       </w:r>
       <w:proofErr w:type="spellEnd"/>
       <w:r>
+        <w:t>)</w:t>
+      </w:r>
+      <w:r>
+        <w:t xml:space="preserve"> the GAMYE structure make</w:t>
+      </w:r>
+      <w:r>
+        <w:t>s</w:t>
+      </w:r>
+      <w:r>
+        <w:t xml:space="preserve"> it relatively easy for a researcher</w:t>
+      </w:r>
+      <w:r>
+        <w:t xml:space="preserve"> to</w:t>
+      </w:r>
+      <w:r>
+        <w:t xml:space="preserve"> simultaneously model the effect of annual covariates</w:t>
+      </w:r>
+      <w:r>
+        <w:t xml:space="preserve"> </w:t>
+      </w:r>
+      <w:r>
+        <w:t>on the yearly fluctuations</w:t>
+      </w:r>
+      <w:r>
+        <w:t xml:space="preserve"> (e.g., spruce cone cycles)</w:t>
+      </w:r>
+      <w:r>
+        <w:t xml:space="preserve"> and other covariates on the smooth component</w:t>
+      </w:r>
+      <w:r>
+        <w:t xml:space="preserve"> (e.g., climate cycles)</w:t>
+      </w:r>
+      <w:r>
         <w:t xml:space="preserve">. </w:t>
       </w:r>
-    </w:p>
-    <w:p/>
-    <w:p>
-      <w:commentRangeStart w:id="2"/>
-      <w:r>
-        <w:t xml:space="preserve">Using </w:t>
-      </w:r>
-      <w:commentRangeEnd w:id="2"/>
-      <w:r>
-        <w:rPr>
-          <w:rStyle w:val="CommentReference"/>
-        </w:rPr>
-        <w:commentReference w:id="2"/>
-      </w:r>
-      <w:r>
-        <w:t>semi-parametric GAM smooths</w:t>
-      </w:r>
-      <w:r>
-        <w:t xml:space="preserve"> in a hierarchical Bayesian framework,</w:t>
-      </w:r>
-      <w:r>
-        <w:t xml:space="preserve"> to model time series of population abundance with the North American Breeding Bird Survey </w:t>
-      </w:r>
-      <w:r>
-        <w:t>generates</w:t>
-      </w:r>
-      <w:r>
-        <w:t xml:space="preserve"> useful estimates of population trajectories and trends with comparable</w:t>
-      </w:r>
-      <w:r>
-        <w:t xml:space="preserve"> or better</w:t>
-      </w:r>
-      <w:r>
-        <w:t xml:space="preserve"> out of sample predictive accuracy as other models. </w:t>
-      </w:r>
-      <w:r>
-        <w:t xml:space="preserve">The flexibility of the GAM smoothing structure to model long- and medium-term temporal patterns, and the optional addition of random year-effects to model annual fluctuations, </w:t>
-      </w:r>
-      <w:r>
-        <w:t>allow it</w:t>
-      </w:r>
-      <w:r>
-        <w:t xml:space="preserve"> to model a wide range of temporal patterns within a single base-model</w:t>
+      <w:r>
+        <w:t xml:space="preserve"> </w:t>
+      </w:r>
+    </w:p>
+    <w:p>
+      <w:r>
+        <w:t xml:space="preserve">Predictive accuracy varies in space and time. </w:t>
+      </w:r>
+    </w:p>
+    <w:p>
+      <w:r>
+        <w:t xml:space="preserve">Overall, the </w:t>
+      </w:r>
+      <w:r>
+        <w:t>cross-validation</w:t>
+      </w:r>
+      <w:r>
+        <w:t xml:space="preserve"> comparisons </w:t>
+      </w:r>
+      <w:r>
+        <w:t>generally</w:t>
+      </w:r>
+      <w:r>
+        <w:t xml:space="preserve"> support the GAMYE, GAM, or DIFFERENCE model over the SLOPE model for </w:t>
+      </w:r>
+      <w:r>
+        <w:t xml:space="preserve">the species considered here. </w:t>
+      </w:r>
+      <w:r>
+        <w:t xml:space="preserve">For Barn Swallow, the overall difference in predictive fit and particularly the increasing predictive error of the SLOPE model in the earliest years, </w:t>
+      </w:r>
+      <w:r>
+        <w:t>stron</w:t>
+      </w:r>
+      <w:r>
+        <w:t xml:space="preserve">gly suggests that in the </w:t>
+      </w:r>
+      <w:r>
+        <w:t>period</w:t>
+      </w:r>
+      <w:r>
+        <w:t xml:space="preserve"> between the start of the BBS (1966) and approximately 1983 (Smith et al. 2015), Barn Swallow populations increased. </w:t>
+      </w:r>
+      <w:r>
+        <w:t xml:space="preserve">All models agree however, that since the </w:t>
+      </w:r>
+      <w:proofErr w:type="gramStart"/>
+      <w:r>
+        <w:t>mid-1980’s</w:t>
+      </w:r>
+      <w:proofErr w:type="gramEnd"/>
+      <w:r>
+        <w:t xml:space="preserve"> their population have decreased.</w:t>
+      </w:r>
+    </w:p>
+    <w:p>
+      <w:r>
+        <w:t xml:space="preserve">The overall predictive fit assessments </w:t>
+      </w:r>
+      <w:r>
+        <w:t xml:space="preserve">provided some clear guidance on model selection for the species here, but not in all cases. </w:t>
+      </w:r>
+      <w:r>
+        <w:t>The SLOPE model compared poorly against most other models in the overall assessment</w:t>
+      </w:r>
+      <w:r>
+        <w:t xml:space="preserve">, similar to the overall pattern in Link et al. </w:t>
+      </w:r>
+      <w:r>
+        <w:t>2020</w:t>
+      </w:r>
+      <w:r>
+        <w:t xml:space="preserve">. </w:t>
+      </w:r>
+      <w:proofErr w:type="gramStart"/>
+      <w:r>
+        <w:t>However</w:t>
+      </w:r>
+      <w:proofErr w:type="gramEnd"/>
+      <w:r>
+        <w:t xml:space="preserve"> among the other three models, most of the overall comparisons failed to clearly support one model. In addition</w:t>
+      </w:r>
+      <w:r>
+        <w:t>,</w:t>
+      </w:r>
+      <w:r>
+        <w:t xml:space="preserve"> for a given species the best model depended on the portion of the time-series and the species’ range. </w:t>
+      </w:r>
+      <w:r>
+        <w:t xml:space="preserve">These temporal and spatial patterns in predictive fit complicate the selection among models, given the </w:t>
+      </w:r>
+      <w:r>
+        <w:t>varied uses of the BBS status and trend estimates (</w:t>
+      </w:r>
+      <w:r>
+        <w:t>Rosenberg et al. 2017</w:t>
+      </w:r>
+      <w:r>
+        <w:t>). For example, the best model is unclear if one were interested in the best estimate of trend for Barn Swallows between 1966, when the GAMYE is preferred, and 1983, when the DIFFERENCE model is preferred</w:t>
+      </w:r>
+      <w:r>
+        <w:t xml:space="preserve">. </w:t>
+      </w:r>
+      <w:r>
+        <w:t>One could consider a weighted mean prediction across the two models, or a re-parameteri</w:t>
+      </w:r>
+      <w:r>
+        <w:t>zation of one of the two models.</w:t>
+      </w:r>
+      <w:r>
+        <w:t xml:space="preserve">  </w:t>
+      </w:r>
+    </w:p>
+    <w:p>
+      <w:r>
+        <w:t xml:space="preserve">In general, estimates of predictive accuracy are one aspect of a thoughtful model building and assessment process, but are insufficient </w:t>
+      </w:r>
+      <w:r>
+        <w:t>on their own (</w:t>
+      </w:r>
+      <w:proofErr w:type="spellStart"/>
+      <w:r>
+        <w:t>Gelman</w:t>
+      </w:r>
+      <w:proofErr w:type="spellEnd"/>
+      <w:r>
+        <w:t xml:space="preserve"> et al. 2013</w:t>
+      </w:r>
+      <w:r>
+        <w:t xml:space="preserve"> </w:t>
+      </w:r>
+      <w:proofErr w:type="spellStart"/>
+      <w:r>
+        <w:t>pg</w:t>
+      </w:r>
+      <w:proofErr w:type="spellEnd"/>
+      <w:r>
+        <w:t xml:space="preserve"> 180, Burnham and Anderson 2002</w:t>
+      </w:r>
+      <w:r>
+        <w:t xml:space="preserve"> </w:t>
+      </w:r>
+      <w:proofErr w:type="spellStart"/>
+      <w:r>
+        <w:t>pg</w:t>
+      </w:r>
+      <w:proofErr w:type="spellEnd"/>
+      <w:r>
+        <w:t xml:space="preserve"> 16</w:t>
+      </w:r>
+      <w:r>
+        <w:t>)</w:t>
+      </w:r>
+      <w:r>
+        <w:t>, particularly in situations where there is little or no clear difference in predictive accuracy</w:t>
+      </w:r>
+      <w:r>
+        <w:t>, and yet differences in model predictions</w:t>
+      </w:r>
+      <w:r>
+        <w:t xml:space="preserve">. The conceptual fit of the model to the relevant biological processes and the </w:t>
+      </w:r>
+      <w:r>
+        <w:t>objectives</w:t>
+      </w:r>
+      <w:r>
+        <w:t xml:space="preserve"> of the model’s estimates are vital considerations when choosing a model</w:t>
       </w:r>
       <w:r>
         <w:t xml:space="preserve"> (</w:t>
       </w:r>
+      <w:r>
+        <w:t>Chatfield 1995, Burnham and Anderson 2002</w:t>
+      </w:r>
+      <w:r>
+        <w:t>)</w:t>
+      </w:r>
+      <w:r>
+        <w:t xml:space="preserve">. </w:t>
+      </w:r>
+      <w:r>
+        <w:t>Of course, we are not suggesting that</w:t>
+      </w:r>
+      <w:r>
+        <w:t xml:space="preserve"> models be selected based on a particular pattern in the results (Link et al. </w:t>
+      </w:r>
+      <w:r>
+        <w:t>2020</w:t>
+      </w:r>
+      <w:r>
+        <w:t xml:space="preserve">). On the contrary, the </w:t>
+      </w:r>
+      <w:r>
+        <w:t xml:space="preserve">necessary </w:t>
+      </w:r>
+      <w:r>
+        <w:t xml:space="preserve">subjective </w:t>
+      </w:r>
+      <w:r>
+        <w:t>process occurs before any quantitative analyses</w:t>
+      </w:r>
+      <w:r>
+        <w:t>, and relies on</w:t>
+      </w:r>
+      <w:r>
+        <w:t xml:space="preserve"> “careful thinking” to balance</w:t>
+      </w:r>
+      <w:r>
+        <w:t xml:space="preserve"> </w:t>
+      </w:r>
+      <w:r>
+        <w:t>the pr</w:t>
+      </w:r>
+      <w:r>
+        <w:t>oblem</w:t>
+      </w:r>
+      <w:r>
+        <w:t>/</w:t>
+      </w:r>
+      <w:r>
+        <w:t>objectives;</w:t>
+      </w:r>
+      <w:r>
+        <w:t xml:space="preserve"> the theory or model</w:t>
+      </w:r>
+      <w:r>
+        <w:t>;</w:t>
+      </w:r>
+      <w:r>
+        <w:t xml:space="preserve"> and the data (Chatfield 1995)</w:t>
+      </w:r>
+      <w:r>
+        <w:t xml:space="preserve">. </w:t>
+      </w:r>
+    </w:p>
+    <w:p>
+      <w:r>
+        <w:t>Beyond the predictive accuracy results here, we suggest that model choice</w:t>
+      </w:r>
+      <w:r>
+        <w:t xml:space="preserve"> for the BBS </w:t>
+      </w:r>
+      <w:proofErr w:type="gramStart"/>
+      <w:r>
+        <w:t>should also be informed</w:t>
+      </w:r>
+      <w:proofErr w:type="gramEnd"/>
+      <w:r>
+        <w:t xml:space="preserve"> by a careful consideration of the</w:t>
+      </w:r>
+      <w:r>
+        <w:t xml:space="preserve"> goals of the analyses and how they relate to the</w:t>
+      </w:r>
+      <w:r>
+        <w:t xml:space="preserve"> consequences of the hierarchical structures and parameters in each </w:t>
+      </w:r>
+      <w:r>
+        <w:t>model.</w:t>
+      </w:r>
+      <w:r>
+        <w:t xml:space="preserve"> For example,</w:t>
+      </w:r>
+      <w:r>
+        <w:t xml:space="preserve"> </w:t>
+      </w:r>
+      <w:r>
+        <w:t xml:space="preserve">for questions </w:t>
+      </w:r>
+      <w:r>
+        <w:lastRenderedPageBreak/>
+        <w:t>of</w:t>
+      </w:r>
+      <w:r>
+        <w:t xml:space="preserve"> change points in population trends, the SLOPE model</w:t>
+      </w:r>
+      <w:r>
+        <w:t xml:space="preserve"> </w:t>
+      </w:r>
+      <w:r>
+        <w:t>has been</w:t>
+      </w:r>
+      <w:r>
+        <w:t xml:space="preserve"> problematic (e.g., Smith et al. 2015).</w:t>
+      </w:r>
+      <w:r>
+        <w:t xml:space="preserve"> The SLOPE model is similarly problematic if</w:t>
+      </w:r>
+      <w:r>
+        <w:t xml:space="preserve"> BBS status and trend estimates </w:t>
+      </w:r>
+      <w:proofErr w:type="gramStart"/>
+      <w:r>
+        <w:t>are used</w:t>
+      </w:r>
+      <w:proofErr w:type="gramEnd"/>
+      <w:r>
+        <w:t xml:space="preserve"> to assess the recovery (e.g., a change in the rate of decline) </w:t>
+      </w:r>
+      <w:r>
+        <w:t xml:space="preserve">of a species at risk (e.g., </w:t>
+      </w:r>
+      <w:r>
+        <w:t>Environment Climate Change Canada</w:t>
+      </w:r>
+      <w:r>
+        <w:t xml:space="preserve">, </w:t>
+      </w:r>
+      <w:r>
+        <w:t>2016</w:t>
+      </w:r>
+      <w:r>
+        <w:t>)</w:t>
+      </w:r>
+      <w:r>
+        <w:t>. For a species at risk that has been in decline over the early part of the BBS time-series, the recent rate of change</w:t>
+      </w:r>
+      <w:r>
+        <w:t xml:space="preserve"> from the SLOPE model</w:t>
+      </w:r>
+      <w:r>
+        <w:t xml:space="preserve"> is partly informed by the previous rate of decline, particularly in situations where the species abundance has declined to the point where there are relatively few non-zero observations in the contemporary BBS data. In that situation, the SLOPE mod</w:t>
+      </w:r>
+      <w:r>
+        <w:t>el trend estimates are likely to underestimate species recovery, unless there is strong evidence to support it. Of course, the precautionary principle might imply that this particular bias is appropriate in this situation. However, in the same situation, the DIFFERENCE model</w:t>
+      </w:r>
+      <w:r>
+        <w:t xml:space="preserve"> </w:t>
+      </w:r>
+      <w:r>
+        <w:t>would generate estimates biased towards a stable population (i.e., in the abundance in year t is shrunk towards the abundance in year t-1)</w:t>
+      </w:r>
+      <w:r>
+        <w:t>, and the GAM and GAMYE would generate estimates of change similar to the contemporary rates of change observed in other regions (because the smooths are fit as random effects)</w:t>
+      </w:r>
+      <w:r>
+        <w:t xml:space="preserve">. As such, for this particular objective of the BBS status and trend estimates, parameters and hierarchical structures in </w:t>
+      </w:r>
+      <w:r>
+        <w:t>any</w:t>
+      </w:r>
+      <w:r>
+        <w:t xml:space="preserve"> of these models may be</w:t>
+      </w:r>
+      <w:r>
+        <w:t xml:space="preserve"> more or less</w:t>
+      </w:r>
+      <w:r>
+        <w:t xml:space="preserve"> problematic</w:t>
+      </w:r>
+      <w:r>
+        <w:t xml:space="preserve"> when the data are sparse</w:t>
+      </w:r>
+      <w:r>
+        <w:t>.</w:t>
+      </w:r>
+      <w:r>
+        <w:t xml:space="preserve"> This conceptual consideration of the appropriate set of </w:t>
+      </w:r>
       <w:proofErr w:type="spellStart"/>
       <w:r>
-        <w:t>Fewster</w:t>
+        <w:t>aprior</w:t>
+      </w:r>
+      <w:r>
+        <w:t>i</w:t>
       </w:r>
       <w:proofErr w:type="spellEnd"/>
       <w:r>
-        <w:t xml:space="preserve"> et al. 2000, </w:t>
-      </w:r>
-      <w:r>
-        <w:t>Wood 2017</w:t>
-      </w:r>
-      <w:r>
-        <w:t>)</w:t>
-      </w:r>
-      <w:r>
-        <w:t>.</w:t>
+        <w:t xml:space="preserve"> models is further complicated in that</w:t>
       </w:r>
       <w:r>
         <w:t xml:space="preserve"> </w:t>
       </w:r>
       <w:r>
-        <w:t>We fit the smooth components as random effects, to share</w:t>
-      </w:r>
-      <w:r>
-        <w:t xml:space="preserve"> information across geographic strata within a species’ range, </w:t>
-      </w:r>
-      <w:r>
-        <w:t>and</w:t>
+        <w:t>a measure</w:t>
+      </w:r>
+      <w:r>
+        <w:t xml:space="preserve"> of predictive accuracy </w:t>
+      </w:r>
+      <w:r>
+        <w:t xml:space="preserve">is more difficult to estimate well when </w:t>
+      </w:r>
+      <w:r>
+        <w:t>there are relatively few data against which predictions can be assessed.  So, the careful thinking required in this situation</w:t>
+      </w:r>
+      <w:r>
+        <w:t xml:space="preserve"> and for any selection of a BBS model or use of the BBS status and trend estimates,</w:t>
+      </w:r>
+      <w:r>
+        <w:t xml:space="preserve"> is to </w:t>
+      </w:r>
+      <w:r>
+        <w:t>consider</w:t>
       </w:r>
       <w:r>
         <w:t xml:space="preserve"> </w:t>
       </w:r>
       <w:r>
-        <w:t xml:space="preserve">to </w:t>
-      </w:r>
-      <w:r>
-        <w:t>improve</w:t>
-      </w:r>
-      <w:r>
-        <w:t xml:space="preserve"> the estimates of population trajectories for data-sparse regions</w:t>
-      </w:r>
-      <w:r>
-        <w:t xml:space="preserve"> (</w:t>
-      </w:r>
-      <w:r>
-        <w:rPr>
-          <w:rStyle w:val="self-citation-authors"/>
-        </w:rPr>
-        <w:t>Pedersen et al. 2018</w:t>
-      </w:r>
-      <w:r>
-        <w:t>)</w:t>
-      </w:r>
-      <w:r>
-        <w:t>. For all species included here, the two GAM-based models clearly out-performed the standard model used for the CWS and USGS analyses since 2011</w:t>
-      </w:r>
-      <w:r>
-        <w:t xml:space="preserve"> (Sauer and Link 2011, Smith et al. 2014)</w:t>
-      </w:r>
-      <w:r>
-        <w:t xml:space="preserve">, and showed </w:t>
-      </w:r>
-      <w:r>
-        <w:t>similar</w:t>
-      </w:r>
-      <w:r>
-        <w:t xml:space="preserve"> out of sample predictive accuracy as a first-difference, random-walk trajectory model (Sauer and Link 2019). </w:t>
-      </w:r>
-    </w:p>
-    <w:p>
-      <w:r>
-        <w:t xml:space="preserve">The decomposition of the </w:t>
-      </w:r>
-      <w:r>
-        <w:t>estimated population trajectory into</w:t>
-      </w:r>
-      <w:r>
-        <w:t xml:space="preserve"> the smooth and year-effect components is a unique feature </w:t>
-      </w:r>
-      <w:r>
-        <w:t xml:space="preserve">of </w:t>
-      </w:r>
-      <w:r>
-        <w:t>the GAMYE. It allows the user to estimate and visualize separate trends and trajectories that include or exclude the annual fluctuations</w:t>
-      </w:r>
-      <w:r>
-        <w:t xml:space="preserve"> (</w:t>
+        <w:t>the consequences</w:t>
+      </w:r>
+      <w:r>
+        <w:t xml:space="preserve"> of </w:t>
+      </w:r>
+      <w:r>
+        <w:t>the</w:t>
+      </w:r>
+      <w:r>
+        <w:t xml:space="preserve"> potential </w:t>
+      </w:r>
+      <w:r>
+        <w:t xml:space="preserve">conflicts between the model structures (“constraints on the model parameters” </w:t>
       </w:r>
       <w:proofErr w:type="spellStart"/>
       <w:r>
-        <w:t>Knape</w:t>
+        <w:t>sensu</w:t>
       </w:r>
       <w:proofErr w:type="spellEnd"/>
       <w:r>
-        <w:t xml:space="preserve"> 2016)</w:t>
+        <w:t xml:space="preserve"> Chatfield 1995) and </w:t>
+      </w:r>
+      <w:r>
+        <w:t>the objectives of the use of the</w:t>
+      </w:r>
+      <w:r>
+        <w:t xml:space="preserve"> modeled</w:t>
+      </w:r>
+      <w:r>
+        <w:t xml:space="preserve"> estimates. </w:t>
+      </w:r>
+      <w:r>
+        <w:t xml:space="preserve"> </w:t>
+      </w:r>
+      <w:r>
+        <w:t xml:space="preserve">   </w:t>
+      </w:r>
+    </w:p>
+    <w:p>
+      <w:r>
+        <w:t xml:space="preserve">Using all data </w:t>
+      </w:r>
+      <w:proofErr w:type="gramStart"/>
+      <w:r>
+        <w:t>in a 15-fold cross-validations</w:t>
+      </w:r>
+      <w:proofErr w:type="gramEnd"/>
+      <w:r>
+        <w:t xml:space="preserve"> allowed us to explore the spatial and temporal variation in fit, and to compare the fit across all data used in the model. Estimates of predictive fit from a random selection of BBS counts </w:t>
+      </w:r>
+      <w:proofErr w:type="gramStart"/>
+      <w:r>
+        <w:t>are biased</w:t>
+      </w:r>
+      <w:proofErr w:type="gramEnd"/>
+      <w:r>
+        <w:t xml:space="preserve"> </w:t>
+      </w:r>
+      <w:r>
+        <w:t>because of the strong spatial and temporal dependencies in t</w:t>
+      </w:r>
+      <w:r>
+        <w:t>he BBS data (Roberts et al. 2017</w:t>
+      </w:r>
+      <w:r>
+        <w:t>). However, because our folds were</w:t>
+      </w:r>
+      <w:r>
+        <w:t xml:space="preserve"> </w:t>
+      </w:r>
+      <w:r>
+        <w:t>identical across models,</w:t>
+      </w:r>
+      <w:r>
+        <w:t xml:space="preserve"> we are reasonably confident that the bias is consistent across models and therefore our relative-</w:t>
+      </w:r>
+      <w:r>
+        <w:t>fit assessments are</w:t>
+      </w:r>
+      <w:r>
+        <w:t xml:space="preserve"> unbiased</w:t>
       </w:r>
       <w:r>
         <w:t xml:space="preserve">. </w:t>
       </w:r>
-      <w:r>
-        <w:t>This</w:t>
+      <w:proofErr w:type="gramStart"/>
+      <w:r>
+        <w:t>We are exploring options for blocked cross-validations, such as leaving 1-year out, and/or 1-stratum out strategies</w:t>
+      </w:r>
+      <w:r>
+        <w:t>, but a generic approach is complicated</w:t>
+      </w:r>
+      <w:r>
+        <w:t xml:space="preserve"> due to the</w:t>
+      </w:r>
+      <w:r>
+        <w:t xml:space="preserve"> varying goals of the BBS </w:t>
+      </w:r>
+      <w:r>
+        <w:t>predictions (Roberts et al. 2017</w:t>
+      </w:r>
+      <w:r>
+        <w:t xml:space="preserve">), </w:t>
+      </w:r>
+      <w:r>
+        <w:t>as well as</w:t>
+      </w:r>
+      <w:r>
+        <w:t xml:space="preserve"> the complex</w:t>
+      </w:r>
+      <w:r>
+        <w:t xml:space="preserve"> hierarchy of relationships among routes, observers, repeated observations over time, and the underlying spatial dependence of the biological processes.</w:t>
+      </w:r>
+      <w:proofErr w:type="gramEnd"/>
+      <w:r>
+        <w:t xml:space="preserve"> In addition, spatial and temporal blocking can limit the kinds of models compared</w:t>
+      </w:r>
+      <w:r>
+        <w:t xml:space="preserve"> (e.g., </w:t>
+      </w:r>
+      <w:proofErr w:type="spellStart"/>
+      <w:r>
+        <w:t>Gelman</w:t>
+      </w:r>
+      <w:proofErr w:type="spellEnd"/>
+      <w:r>
+        <w:t xml:space="preserve"> et al. 2013</w:t>
       </w:r>
       <w:r>
         <w:t xml:space="preserve"> </w:t>
       </w:r>
-      <w:r>
-        <w:t xml:space="preserve">allows the estimates to suit a range of </w:t>
-      </w:r>
-      <w:r>
-        <w:t xml:space="preserve">conservation and management applications that rely </w:t>
-      </w:r>
-      <w:r>
-        <w:t xml:space="preserve">on visualizing and estimating </w:t>
-      </w:r>
-      <w:r>
-        <w:t>multiple</w:t>
-      </w:r>
-      <w:r>
-        <w:t xml:space="preserve"> aspects of population change</w:t>
-      </w:r>
-      <w:r>
-        <w:t>. For example, t</w:t>
-      </w:r>
-      <w:r>
-        <w:t xml:space="preserve">he smoothed population trajectories capture the medium- long-term changes in populations that are most </w:t>
-      </w:r>
-      <w:r>
-        <w:t>relevant to</w:t>
-      </w:r>
-      <w:r>
-        <w:t xml:space="preserve"> broad-scale, mult</w:t>
-      </w:r>
-      <w:r>
-        <w:t xml:space="preserve">i-species assessments like the “State of the Birds” reports (NABCI-Canada 2019) where the annual fluctuations </w:t>
-      </w:r>
-      <w:r>
-        <w:t xml:space="preserve">of a given species </w:t>
-      </w:r>
-      <w:r>
-        <w:t>are effectively noise</w:t>
-      </w:r>
-      <w:r>
-        <w:t xml:space="preserve"> against the signal of community level change over the past 50 years</w:t>
-      </w:r>
-      <w:r>
-        <w:t xml:space="preserve"> (e.g., Rosenberg et al. 2019). Similarly, e</w:t>
-      </w:r>
-      <w:r>
-        <w:t>stimates of population t</w:t>
-      </w:r>
-      <w:r>
-        <w:t>rend</w:t>
-      </w:r>
-      <w:r>
-        <w:t>s (interval-specific, rates of annual change)</w:t>
-      </w:r>
-      <w:r>
-        <w:t xml:space="preserve"> derived from the smooth</w:t>
-      </w:r>
-      <w:r>
-        <w:t xml:space="preserve"> component are responsive to medium-term changes and so can be used to ide</w:t>
-      </w:r>
-      <w:r>
-        <w:t xml:space="preserve">ntify change points in trends such as </w:t>
-      </w:r>
-      <w:r>
-        <w:t>the recovery of</w:t>
-      </w:r>
-      <w:r>
-        <w:t xml:space="preserve"> Species at Risk (). </w:t>
-      </w:r>
-      <w:r>
-        <w:t xml:space="preserve">However, trend estimates derived this way are also </w:t>
-      </w:r>
-      <w:r>
-        <w:t>much l</w:t>
-      </w:r>
-      <w:r>
-        <w:t xml:space="preserve">ess likely to fluctuate up and down from year to year. Population declines beyond a particular threshold </w:t>
-      </w:r>
-      <w:r>
-        <w:t xml:space="preserve">rate </w:t>
-      </w:r>
-      <w:r>
-        <w:t xml:space="preserve">(e.g., &gt; 30% decline over three generations) can trigger large investments of resources related to policy and conservation actions in both the IUCN red-listing and COSEWIC species at risk </w:t>
-      </w:r>
       <w:proofErr w:type="spellStart"/>
       <w:r>
-        <w:t>assesments</w:t>
+        <w:t>pg</w:t>
       </w:r>
       <w:proofErr w:type="spellEnd"/>
       <w:r>
-        <w:t xml:space="preserve"> (). If the estimated rate of population decline is strongly dependent on the particular year in which a species </w:t>
-      </w:r>
-      <w:proofErr w:type="gramStart"/>
-      <w:r>
-        <w:t>is assessed</w:t>
-      </w:r>
-      <w:proofErr w:type="gramEnd"/>
-      <w:r>
-        <w:t>, there is an increased risk of inaccurate assessments</w:t>
-      </w:r>
-      <w:r>
-        <w:t xml:space="preserve">, leading to </w:t>
-      </w:r>
-      <w:r>
-        <w:t>failures to protect species</w:t>
-      </w:r>
-      <w:r>
-        <w:t>,</w:t>
-      </w:r>
-      <w:r>
-        <w:t xml:space="preserve"> or inefficient investments of conservation resources.   </w:t>
-      </w:r>
-      <w:r>
-        <w:t>Of course, the full assessments of species’ status are complex and sophisticated processes that consider far more than just a single trend estimate (). However, t</w:t>
-      </w:r>
-      <w:r>
-        <w:t xml:space="preserve">he example in Figure X, raises the question of </w:t>
-      </w:r>
-      <w:r>
-        <w:lastRenderedPageBreak/>
-        <w:t xml:space="preserve">whether Wood Thrush would have been assessed as “Threatened” in Canada if </w:t>
-      </w:r>
-      <w:r>
-        <w:t>the relevant trend had been estimated in 2010 or 2012, instead of 2011 (WOTH assessment)</w:t>
-      </w:r>
-      <w:r>
-        <w:t>.</w:t>
-      </w:r>
-    </w:p>
-    <w:p>
-      <w:r>
-        <w:t xml:space="preserve">In some </w:t>
-      </w:r>
-      <w:r>
-        <w:t>conservation or scientific uses of the BBS estimates</w:t>
-      </w:r>
-      <w:r>
-        <w:t>, the annual fluctuations are a vital component</w:t>
-      </w:r>
-      <w:r>
-        <w:t xml:space="preserve">, </w:t>
-      </w:r>
-      <w:r>
-        <w:t>so</w:t>
-      </w:r>
-      <w:r>
-        <w:t xml:space="preserve"> the trajectory that includes both components from the GAMYE is most useful. Including both components provides the comprehensive estimate of a species’ population trajectory</w:t>
-      </w:r>
-      <w:r>
-        <w:t xml:space="preserve">, and is the best approach for the official presentation of trajectories. </w:t>
-      </w:r>
-      <w:r>
-        <w:t xml:space="preserve">At a glance, managers, conservation professionals, and researchers can glean information about fluctuations that might relate to annual covariates such as precipitation, wintering ground conditions, or cone-crop cycles. </w:t>
-      </w:r>
-      <w:r>
-        <w:t>The GAMYE structure allows an agency like the CWS to provide estimates in multiple versions (e.g., full trajectories, smoothed trajectories, trends), drawn from a coherent model, to suit a wide range of conservation applications, and to produce them in an efficient way. For example, there are situations where</w:t>
-      </w:r>
-      <w:r>
-        <w:t xml:space="preserve"> the ability for a user to </w:t>
-      </w:r>
-      <w:r>
-        <w:t>access a ready-made</w:t>
-      </w:r>
-      <w:r>
-        <w:t xml:space="preserve"> separation of the yearly fluctuations from the underlying smooth could be helpful in the initial </w:t>
-      </w:r>
-      <w:r>
-        <w:t>formulation</w:t>
-      </w:r>
-      <w:r>
-        <w:t xml:space="preserve"> of </w:t>
-      </w:r>
-      <w:r>
-        <w:t>an ecological hypothesis</w:t>
-      </w:r>
-      <w:r>
-        <w:t>. In addition</w:t>
-      </w:r>
-      <w:r>
-        <w:t xml:space="preserve"> for custom analyses (Edwards and Smith, </w:t>
-      </w:r>
-      <w:proofErr w:type="spellStart"/>
-      <w:r>
-        <w:t>bbsBayes</w:t>
-      </w:r>
-      <w:proofErr w:type="spellEnd"/>
-      <w:r>
-        <w:t>)</w:t>
-      </w:r>
-      <w:r>
-        <w:t xml:space="preserve"> the GAMYE structure make</w:t>
-      </w:r>
-      <w:r>
-        <w:t>s</w:t>
-      </w:r>
-      <w:r>
-        <w:t xml:space="preserve"> it relatively easy for a researcher</w:t>
-      </w:r>
-      <w:r>
-        <w:t xml:space="preserve"> to</w:t>
-      </w:r>
-      <w:r>
-        <w:t xml:space="preserve"> simultaneously model the effect of annual covariates</w:t>
-      </w:r>
-      <w:r>
-        <w:t xml:space="preserve"> </w:t>
-      </w:r>
-      <w:r>
-        <w:t>on the yearly fluctuations</w:t>
-      </w:r>
-      <w:r>
-        <w:t xml:space="preserve"> (e.g., spruce cone cycles)</w:t>
-      </w:r>
-      <w:r>
-        <w:t xml:space="preserve"> and other covariates on the smooth component</w:t>
-      </w:r>
-      <w:r>
-        <w:t xml:space="preserve"> (e.g., climate cycles)</w:t>
-      </w:r>
-      <w:r>
-        <w:t xml:space="preserve">. </w:t>
-      </w:r>
-      <w:r>
-        <w:t xml:space="preserve"> </w:t>
-      </w:r>
-    </w:p>
-    <w:p>
-      <w:r>
-        <w:t xml:space="preserve">Predictive accuracy varies in space and time. </w:t>
-      </w:r>
-    </w:p>
-    <w:p>
-      <w:r>
-        <w:t xml:space="preserve">Overall, the </w:t>
-      </w:r>
-      <w:r>
-        <w:t>cross-validation</w:t>
-      </w:r>
-      <w:r>
-        <w:t xml:space="preserve"> comparisons </w:t>
-      </w:r>
-      <w:r>
-        <w:t>generally</w:t>
-      </w:r>
-      <w:r>
-        <w:t xml:space="preserve"> support the GAMYE, GAM, or DIFFERENCE model over the SLOPE model for </w:t>
-      </w:r>
-      <w:r>
-        <w:t xml:space="preserve">the species considered here. </w:t>
-      </w:r>
-      <w:r>
-        <w:t xml:space="preserve">For Barn Swallow, the overall difference in predictive fit and particularly the increasing predictive error of the SLOPE model in the earliest years, </w:t>
-      </w:r>
-      <w:r>
-        <w:t>stron</w:t>
-      </w:r>
-      <w:r>
-        <w:t xml:space="preserve">gly suggests that in the </w:t>
-      </w:r>
-      <w:r>
-        <w:t>period</w:t>
-      </w:r>
-      <w:r>
-        <w:t xml:space="preserve"> between the start of the BBS (1966) and approximately 1983 (Smith et al. 2015), Barn Swallow populations increased. </w:t>
-      </w:r>
-      <w:r>
-        <w:t xml:space="preserve">All models agree however, that since the </w:t>
-      </w:r>
-      <w:proofErr w:type="gramStart"/>
-      <w:r>
-        <w:t>mid-1980’s</w:t>
-      </w:r>
-      <w:proofErr w:type="gramEnd"/>
-      <w:r>
-        <w:t xml:space="preserve"> their population have decreased.</w:t>
-      </w:r>
-    </w:p>
-    <w:p>
-      <w:r>
-        <w:t xml:space="preserve">The overall predictive fit assessments </w:t>
-      </w:r>
-      <w:r>
-        <w:t xml:space="preserve">provided some clear guidance on model selection for the species here, but not in all cases. </w:t>
-      </w:r>
-      <w:r>
-        <w:t>The SLOPE model compared poorly against most other models in the overall assessment</w:t>
-      </w:r>
-      <w:r>
-        <w:t>, similar to the overall pattern in Link et al. 2019</w:t>
-      </w:r>
-      <w:r>
-        <w:t xml:space="preserve">. </w:t>
-      </w:r>
-      <w:proofErr w:type="gramStart"/>
-      <w:r>
-        <w:t>However</w:t>
-      </w:r>
-      <w:proofErr w:type="gramEnd"/>
-      <w:r>
-        <w:t xml:space="preserve"> among the other three models, most of the overall comparisons failed to clearly support one model. In addition</w:t>
-      </w:r>
-      <w:r>
-        <w:t>,</w:t>
-      </w:r>
-      <w:r>
-        <w:t xml:space="preserve"> for a given species the best model depended on the portion of the time-series and the species’ range. </w:t>
-      </w:r>
-      <w:r>
-        <w:t xml:space="preserve">These temporal and spatial patterns in predictive fit complicate the selection among models, given the </w:t>
-      </w:r>
-      <w:r>
-        <w:t>varied uses of the BBS status and trend estimates (). For example, the best model is unclear if one were interested in the best estimate of trend for Barn Swallows between 1966, when the GAMYE is preferred, and 1983, when the DIFFERENCE model is preferred</w:t>
-      </w:r>
-      <w:r>
-        <w:t xml:space="preserve">. </w:t>
-      </w:r>
-      <w:r>
-        <w:t>One could consider a weighted mean prediction across the two models, or a re-parameteri</w:t>
-      </w:r>
-      <w:r>
-        <w:t>zation of one of the two models.</w:t>
-      </w:r>
-      <w:r>
-        <w:t xml:space="preserve">  </w:t>
-      </w:r>
-    </w:p>
-    <w:p>
-      <w:r>
-        <w:t>In general, estimates of predictive accuracy are one aspect of a thoughtful model building and assessment process, but are insufficient on their own (</w:t>
-      </w:r>
-      <w:proofErr w:type="spellStart"/>
-      <w:r>
-        <w:t>Gelman</w:t>
-      </w:r>
-      <w:proofErr w:type="spellEnd"/>
-      <w:r>
-        <w:t xml:space="preserve"> et al. 2014 </w:t>
-      </w:r>
-      <w:proofErr w:type="spellStart"/>
-      <w:r>
-        <w:t>pg</w:t>
-      </w:r>
-      <w:proofErr w:type="spellEnd"/>
-      <w:r>
-        <w:t xml:space="preserve"> 180, Burnham and Anderson 2002</w:t>
-      </w:r>
-      <w:r>
-        <w:t xml:space="preserve"> </w:t>
-      </w:r>
-      <w:proofErr w:type="spellStart"/>
-      <w:r>
-        <w:t>pg</w:t>
-      </w:r>
-      <w:proofErr w:type="spellEnd"/>
-      <w:r>
-        <w:t xml:space="preserve"> 16</w:t>
-      </w:r>
-      <w:r>
-        <w:t>)</w:t>
-      </w:r>
-      <w:r>
-        <w:t>, particularly in situations where there is little or no clear difference in predictive accuracy</w:t>
-      </w:r>
-      <w:r>
-        <w:t>, and yet differences in model predictions</w:t>
-      </w:r>
-      <w:r>
-        <w:t xml:space="preserve">. The conceptual fit of the model to the relevant biological processes and the </w:t>
-      </w:r>
-      <w:r>
-        <w:t>objectives</w:t>
-      </w:r>
-      <w:r>
-        <w:t xml:space="preserve"> of the model’s estimates are vital considerations when choosing </w:t>
-      </w:r>
-      <w:r>
-        <w:lastRenderedPageBreak/>
-        <w:t>a model</w:t>
-      </w:r>
-      <w:r>
-        <w:t xml:space="preserve"> (</w:t>
-      </w:r>
-      <w:r>
-        <w:t>Chatfield 1995, Burnham and Anderson 2002</w:t>
-      </w:r>
-      <w:r>
-        <w:t>)</w:t>
-      </w:r>
-      <w:r>
-        <w:t xml:space="preserve">. </w:t>
-      </w:r>
-      <w:r>
-        <w:t>Of course, we are not suggesting that</w:t>
-      </w:r>
-      <w:r>
-        <w:t xml:space="preserve"> models be selected based on a particular pattern in the results (Link et al. 2019). On the contrary, the </w:t>
-      </w:r>
-      <w:r>
-        <w:t xml:space="preserve">necessary </w:t>
-      </w:r>
-      <w:r>
-        <w:t xml:space="preserve">subjective </w:t>
-      </w:r>
-      <w:r>
-        <w:t>process occurs before any quantitative analyses</w:t>
-      </w:r>
-      <w:r>
-        <w:t>, and relies on</w:t>
-      </w:r>
-      <w:r>
-        <w:t xml:space="preserve"> “careful thinking” to balance</w:t>
-      </w:r>
-      <w:r>
-        <w:t xml:space="preserve"> </w:t>
-      </w:r>
-      <w:r>
-        <w:t>the pr</w:t>
-      </w:r>
-      <w:r>
-        <w:t>oblem</w:t>
-      </w:r>
-      <w:r>
-        <w:t>/</w:t>
-      </w:r>
-      <w:r>
-        <w:t>objectives;</w:t>
-      </w:r>
-      <w:r>
-        <w:t xml:space="preserve"> the theory or model</w:t>
-      </w:r>
-      <w:r>
-        <w:t>;</w:t>
-      </w:r>
-      <w:r>
-        <w:t xml:space="preserve"> and the data (Chatfield 1995)</w:t>
-      </w:r>
-      <w:r>
-        <w:t xml:space="preserve">. </w:t>
-      </w:r>
-    </w:p>
-    <w:p>
-      <w:r>
-        <w:t>Beyond the predictive accuracy results here, we suggest that model choice</w:t>
-      </w:r>
-      <w:r>
-        <w:t xml:space="preserve"> for the BBS </w:t>
-      </w:r>
-      <w:proofErr w:type="gramStart"/>
-      <w:r>
-        <w:t>should also be informed</w:t>
-      </w:r>
-      <w:proofErr w:type="gramEnd"/>
-      <w:r>
-        <w:t xml:space="preserve"> by a careful consideration of the</w:t>
-      </w:r>
-      <w:r>
-        <w:t xml:space="preserve"> goals of the analyses and how they relate to the</w:t>
-      </w:r>
-      <w:r>
-        <w:t xml:space="preserve"> consequences of the hierarchical structures and parameters in each </w:t>
-      </w:r>
-      <w:r>
-        <w:t>model.</w:t>
-      </w:r>
-      <w:r>
-        <w:t xml:space="preserve"> For example,</w:t>
-      </w:r>
-      <w:r>
-        <w:t xml:space="preserve"> </w:t>
-      </w:r>
-      <w:r>
-        <w:t>for questions of</w:t>
-      </w:r>
-      <w:r>
-        <w:t xml:space="preserve"> change points in population trends, the SLOPE model</w:t>
-      </w:r>
-      <w:r>
-        <w:t xml:space="preserve"> </w:t>
-      </w:r>
-      <w:r>
-        <w:t>has been</w:t>
-      </w:r>
-      <w:r>
-        <w:t xml:space="preserve"> problematic (e.g., Smith et al. 2015).</w:t>
-      </w:r>
-      <w:r>
-        <w:t xml:space="preserve"> The SLOPE model is similarly problematic if</w:t>
-      </w:r>
-      <w:r>
-        <w:t xml:space="preserve"> BBS status and trend estimates </w:t>
-      </w:r>
-      <w:proofErr w:type="gramStart"/>
-      <w:r>
-        <w:t>are used</w:t>
-      </w:r>
-      <w:proofErr w:type="gramEnd"/>
-      <w:r>
-        <w:t xml:space="preserve"> to assess the recovery (e.g., a change in the rate of decline) </w:t>
-      </w:r>
-      <w:r>
-        <w:t>of a species at risk (e.g., CAWA recovery plan)</w:t>
-      </w:r>
-      <w:r>
-        <w:t>. For a species at risk that has been in decline over the early part of the BBS time-series, the recent rate of change</w:t>
-      </w:r>
-      <w:r>
-        <w:t xml:space="preserve"> from the SLOPE model</w:t>
-      </w:r>
-      <w:r>
-        <w:t xml:space="preserve"> is partly informed by the previous rate of decline, particularly in situations where the species abundance has declined to the point where there are relatively few non-zero observations in the contemporary BBS data. In that situation, the SLOPE mod</w:t>
-      </w:r>
-      <w:r>
-        <w:t>el trend estimates are likely to underestimate species recovery, unless there is strong evidence to support it. Of course, the precautionary principle might imply that this particular bias is appropriate in this situation. However, in the same situation, the DIFFERENCE model</w:t>
-      </w:r>
-      <w:r>
-        <w:t xml:space="preserve"> </w:t>
-      </w:r>
-      <w:r>
-        <w:t>would generate estimates biased towards a stable population (i.e., in the abundance in year t is shrunk towards the abundance in year t-1)</w:t>
-      </w:r>
-      <w:r>
-        <w:t>, and the GAM and GAMYE would generate estimates of change similar to the contemporary rates of change observed in other regions (because the smooths are fit as random effects)</w:t>
-      </w:r>
-      <w:r>
-        <w:t xml:space="preserve">. As such, for this particular objective of the BBS status and trend estimates, parameters and hierarchical structures in </w:t>
-      </w:r>
-      <w:r>
-        <w:t>any</w:t>
-      </w:r>
-      <w:r>
-        <w:t xml:space="preserve"> of these models may be</w:t>
-      </w:r>
-      <w:r>
-        <w:t xml:space="preserve"> more or less</w:t>
-      </w:r>
-      <w:r>
-        <w:t xml:space="preserve"> problematic</w:t>
-      </w:r>
-      <w:r>
-        <w:t xml:space="preserve"> when the data are sparse</w:t>
-      </w:r>
-      <w:r>
-        <w:t>.</w:t>
-      </w:r>
-      <w:r>
-        <w:t xml:space="preserve"> This conceptual consideration of the appropriate set of </w:t>
-      </w:r>
-      <w:proofErr w:type="spellStart"/>
-      <w:r>
-        <w:t>aprior</w:t>
-      </w:r>
-      <w:r>
-        <w:t>i</w:t>
-      </w:r>
-      <w:proofErr w:type="spellEnd"/>
-      <w:r>
-        <w:t xml:space="preserve"> models is further complicated in that</w:t>
-      </w:r>
-      <w:r>
-        <w:t xml:space="preserve"> </w:t>
-      </w:r>
-      <w:r>
-        <w:t>a measure</w:t>
-      </w:r>
-      <w:r>
-        <w:t xml:space="preserve"> of predictive accuracy </w:t>
-      </w:r>
-      <w:r>
-        <w:t xml:space="preserve">is more difficult to estimate well when </w:t>
-      </w:r>
-      <w:r>
-        <w:t>there are relatively few data against which predictions can be assessed.  So, the careful thinking required in this situation</w:t>
-      </w:r>
-      <w:r>
-        <w:t xml:space="preserve"> and for any selection of a BBS model or use of the BBS status and trend estimates,</w:t>
-      </w:r>
-      <w:r>
-        <w:t xml:space="preserve"> is to </w:t>
-      </w:r>
-      <w:r>
-        <w:t>consider</w:t>
-      </w:r>
-      <w:r>
-        <w:t xml:space="preserve"> </w:t>
-      </w:r>
-      <w:r>
-        <w:t>the consequences</w:t>
-      </w:r>
-      <w:r>
-        <w:t xml:space="preserve"> of </w:t>
-      </w:r>
-      <w:r>
-        <w:t>the</w:t>
-      </w:r>
-      <w:r>
-        <w:t xml:space="preserve"> potential </w:t>
-      </w:r>
-      <w:r>
-        <w:t xml:space="preserve">conflicts between the model structures (“constraints on the model parameters” </w:t>
-      </w:r>
-      <w:proofErr w:type="spellStart"/>
-      <w:r>
-        <w:t>sensu</w:t>
-      </w:r>
-      <w:proofErr w:type="spellEnd"/>
-      <w:r>
-        <w:t xml:space="preserve"> Chatfield 1995) and </w:t>
-      </w:r>
-      <w:r>
-        <w:t>the objectives of the use of the</w:t>
-      </w:r>
-      <w:r>
-        <w:t xml:space="preserve"> modeled</w:t>
-      </w:r>
-      <w:r>
-        <w:t xml:space="preserve"> estimates. </w:t>
-      </w:r>
-      <w:r>
-        <w:t xml:space="preserve"> </w:t>
-      </w:r>
-      <w:r>
-        <w:t xml:space="preserve">   </w:t>
-      </w:r>
-    </w:p>
-    <w:p/>
-    <w:p>
-      <w:r>
-        <w:t xml:space="preserve">Using all data </w:t>
-      </w:r>
-      <w:proofErr w:type="gramStart"/>
-      <w:r>
-        <w:t>in a 15-fold cross-validations</w:t>
-      </w:r>
-      <w:proofErr w:type="gramEnd"/>
-      <w:r>
-        <w:t xml:space="preserve"> allowed us to explore the spatial and temporal variation in fit, and to compare the fit across all data used in the model. Estimates of predictive fit from a random selection of BBS counts </w:t>
-      </w:r>
-      <w:proofErr w:type="gramStart"/>
-      <w:r>
-        <w:t>are biased</w:t>
-      </w:r>
-      <w:proofErr w:type="gramEnd"/>
-      <w:r>
-        <w:t xml:space="preserve"> </w:t>
-      </w:r>
-      <w:r>
-        <w:t>because of the strong spatial and temporal dependencies in the BBS data (Roberts et al. 2016). However, because our folds were</w:t>
-      </w:r>
-      <w:r>
-        <w:t xml:space="preserve"> </w:t>
-      </w:r>
-      <w:r>
-        <w:t>identical across models,</w:t>
-      </w:r>
-      <w:r>
-        <w:t xml:space="preserve"> we are reasonably confident that the bias is consistent across models and therefore our relative-</w:t>
-      </w:r>
-      <w:r>
-        <w:t>fit assessments are</w:t>
-      </w:r>
-      <w:r>
-        <w:t xml:space="preserve"> unbiased</w:t>
-      </w:r>
-      <w:r>
-        <w:t xml:space="preserve">. </w:t>
-      </w:r>
-      <w:proofErr w:type="gramStart"/>
-      <w:r>
-        <w:t>We are exploring options for blocked cross-validations, such as leaving 1-year out, and/or 1-stratum out strategies</w:t>
-      </w:r>
-      <w:r>
-        <w:t>, but a generic approach is complicated</w:t>
-      </w:r>
-      <w:r>
-        <w:t xml:space="preserve"> due to the</w:t>
-      </w:r>
-      <w:r>
-        <w:t xml:space="preserve"> varying goals of the BBS predictions (Roberts et al. 2016), </w:t>
-      </w:r>
-      <w:r>
-        <w:t>as well as</w:t>
-      </w:r>
-      <w:r>
-        <w:t xml:space="preserve"> the complex</w:t>
-      </w:r>
-      <w:r>
-        <w:t xml:space="preserve"> hierarchy of relationships among routes, observers, repeated observations over time, and the underlying spatial dependence of the biological processes.</w:t>
-      </w:r>
-      <w:proofErr w:type="gramEnd"/>
-      <w:r>
-        <w:t xml:space="preserve"> In addition, spatial and temporal blocking can limit the kinds of models compared</w:t>
-      </w:r>
-      <w:r>
-        <w:t xml:space="preserve"> (e.g., </w:t>
-      </w:r>
-      <w:proofErr w:type="spellStart"/>
-      <w:r>
-        <w:t>Gelman</w:t>
-      </w:r>
-      <w:proofErr w:type="spellEnd"/>
-      <w:r>
-        <w:t xml:space="preserve"> et al. 2014 </w:t>
-      </w:r>
-      <w:proofErr w:type="spellStart"/>
-      <w:r>
-        <w:t>pg</w:t>
-      </w:r>
-      <w:proofErr w:type="spellEnd"/>
-      <w:r>
         <w:t xml:space="preserve"> 180)</w:t>
       </w:r>
       <w:r>
@@ -10174,11 +10276,7 @@
         <w:t xml:space="preserve"> it is not possible to assess the predictive fit of</w:t>
       </w:r>
       <w:r>
-        <w:t xml:space="preserve"> a model with </w:t>
-      </w:r>
-      <w:r>
-        <w:lastRenderedPageBreak/>
-        <w:t>completely independent year-effects</w:t>
+        <w:t xml:space="preserve"> a model with completely independent year-effects</w:t>
       </w:r>
       <w:r>
         <w:t xml:space="preserve"> using an annual blocking strategy, because the model does not generate </w:t>
@@ -10213,97 +10311,176 @@
           <w:rStyle w:val="self-citation-authors"/>
         </w:rPr>
       </w:pPr>
+      <w:r>
+        <w:rPr>
+          <w:rStyle w:val="self-citation-authors"/>
+        </w:rPr>
+        <w:t xml:space="preserve">Burnham, K.P., and D.R. Anderson. </w:t>
+      </w:r>
+      <w:r>
+        <w:rPr>
+          <w:rStyle w:val="self-citation-authors"/>
+        </w:rPr>
+        <w:t>(</w:t>
+      </w:r>
+      <w:r>
+        <w:rPr>
+          <w:rStyle w:val="self-citation-authors"/>
+        </w:rPr>
+        <w:t>2002</w:t>
+      </w:r>
+      <w:r>
+        <w:rPr>
+          <w:rStyle w:val="self-citation-authors"/>
+        </w:rPr>
+        <w:t>)</w:t>
+      </w:r>
+      <w:r>
+        <w:rPr>
+          <w:rStyle w:val="self-citation-authors"/>
+        </w:rPr>
+        <w:t xml:space="preserve">. Model selection and </w:t>
+      </w:r>
       <w:proofErr w:type="spellStart"/>
       <w:r>
         <w:rPr>
           <w:rStyle w:val="self-citation-authors"/>
         </w:rPr>
-        <w:t>Crainiceanu</w:t>
+        <w:t>multimodel</w:t>
       </w:r>
       <w:proofErr w:type="spellEnd"/>
       <w:r>
         <w:rPr>
           <w:rStyle w:val="self-citation-authors"/>
         </w:rPr>
-        <w:t xml:space="preserve"> CM, </w:t>
+        <w:t xml:space="preserve"> inference: a practical information-theoretic approach. Second edition. Springer-</w:t>
       </w:r>
       <w:proofErr w:type="spellStart"/>
       <w:r>
         <w:rPr>
           <w:rStyle w:val="self-citation-authors"/>
         </w:rPr>
-        <w:t>Ruppert</w:t>
+        <w:t>Verlag</w:t>
       </w:r>
       <w:proofErr w:type="spellEnd"/>
       <w:r>
         <w:rPr>
           <w:rStyle w:val="self-citation-authors"/>
         </w:rPr>
-        <w:t xml:space="preserve"> D, Wand MP (2005).  “Bayesian Analysis for Penalized Spline Re-</w:t>
+        <w:t>, New York, New York, USA.</w:t>
+      </w:r>
+    </w:p>
+    <w:p>
+      <w:pPr>
+        <w:rPr>
+          <w:rStyle w:val="self-citation-authors"/>
+        </w:rPr>
+      </w:pPr>
+      <w:r>
+        <w:rPr>
+          <w:rStyle w:val="self-citation-authors"/>
+        </w:rPr>
+        <w:t xml:space="preserve">Chatfield, C. </w:t>
+      </w:r>
+      <w:r>
+        <w:rPr>
+          <w:rStyle w:val="self-citation-authors"/>
+        </w:rPr>
+        <w:t>(</w:t>
+      </w:r>
+      <w:r>
+        <w:rPr>
+          <w:rStyle w:val="self-citation-authors"/>
+        </w:rPr>
+        <w:t>1995</w:t>
+      </w:r>
+      <w:r>
+        <w:rPr>
+          <w:rStyle w:val="self-citation-authors"/>
+        </w:rPr>
+        <w:t>)</w:t>
+      </w:r>
+      <w:r>
+        <w:rPr>
+          <w:rStyle w:val="self-citation-authors"/>
+        </w:rPr>
+        <w:t>. Model uncertainty, data mining and statistic</w:t>
+      </w:r>
+      <w:r>
+        <w:rPr>
+          <w:rStyle w:val="self-citation-authors"/>
+        </w:rPr>
+        <w:t>al inference (with discussion).</w:t>
+      </w:r>
+      <w:r>
+        <w:rPr>
+          <w:rStyle w:val="self-citation-authors"/>
+        </w:rPr>
+        <w:t xml:space="preserve"> Journal of the Royal Statistical Society (London), Series </w:t>
+      </w:r>
+      <w:proofErr w:type="gramStart"/>
+      <w:r>
+        <w:rPr>
+          <w:rStyle w:val="self-citation-authors"/>
+        </w:rPr>
+        <w:t>A</w:t>
+      </w:r>
+      <w:proofErr w:type="gramEnd"/>
+      <w:r>
+        <w:rPr>
+          <w:rStyle w:val="self-citation-authors"/>
+        </w:rPr>
+        <w:t xml:space="preserve"> 158:419–466.</w:t>
+      </w:r>
+    </w:p>
+    <w:p>
+      <w:pPr>
+        <w:rPr>
+          <w:rStyle w:val="self-citation-authors"/>
+        </w:rPr>
+      </w:pPr>
+      <w:r>
+        <w:rPr>
+          <w:rStyle w:val="self-citation-authors"/>
+        </w:rPr>
+        <w:t xml:space="preserve">COSEWIC. 2012. COSEWIC assessment and status report on the Wood Thrush </w:t>
       </w:r>
       <w:proofErr w:type="spellStart"/>
       <w:r>
         <w:rPr>
           <w:rStyle w:val="self-citation-authors"/>
-        </w:rPr>
-        <w:t>gression</w:t>
+          <w:i/>
+        </w:rPr>
+        <w:t>Hylocichla</w:t>
       </w:r>
       <w:proofErr w:type="spellEnd"/>
       <w:r>
         <w:rPr>
           <w:rStyle w:val="self-citation-authors"/>
-        </w:rPr>
-        <w:t xml:space="preserve"> Using </w:t>
+          <w:i/>
+        </w:rPr>
+        <w:t xml:space="preserve"> </w:t>
       </w:r>
       <w:proofErr w:type="spellStart"/>
       <w:r>
         <w:rPr>
           <w:rStyle w:val="self-citation-authors"/>
-        </w:rPr>
-        <w:t>WinBUGS</w:t>
+          <w:i/>
+        </w:rPr>
+        <w:t>mustelina</w:t>
       </w:r>
       <w:proofErr w:type="spellEnd"/>
       <w:r>
         <w:rPr>
           <w:rStyle w:val="self-citation-authors"/>
         </w:rPr>
-        <w:t>.”</w:t>
+        <w:t xml:space="preserve"> in Canada. Committee on the Status of Endangered Wildlif</w:t>
       </w:r>
       <w:r>
         <w:rPr>
           <w:rStyle w:val="self-citation-authors"/>
         </w:rPr>
-        <w:t xml:space="preserve"> </w:t>
-      </w:r>
-      <w:r>
-        <w:rPr>
-          <w:rStyle w:val="self-citation-authors"/>
-        </w:rPr>
-        <w:t>Journal of Statistical Software,</w:t>
-      </w:r>
-      <w:r>
-        <w:rPr>
-          <w:rStyle w:val="self-citation-authors"/>
-        </w:rPr>
-        <w:t xml:space="preserve"> </w:t>
-      </w:r>
-      <w:r>
-        <w:rPr>
-          <w:rStyle w:val="self-citation-authors"/>
-        </w:rPr>
-        <w:t>14</w:t>
-      </w:r>
-      <w:r>
-        <w:rPr>
-          <w:rStyle w:val="self-citation-authors"/>
-        </w:rPr>
-        <w:t xml:space="preserve"> </w:t>
-      </w:r>
-      <w:r>
-        <w:rPr>
-          <w:rStyle w:val="self-citation-authors"/>
-        </w:rPr>
-        <w:t>(14)</w:t>
+        <w:t>e in Canada. Ottawa.</w:t>
       </w:r>
     </w:p>
     <w:p>
@@ -10317,88 +10494,108 @@
         <w:rPr>
           <w:rStyle w:val="self-citation-authors"/>
         </w:rPr>
-        <w:t>Fewster</w:t>
+        <w:t>Crainiceanu</w:t>
       </w:r>
       <w:proofErr w:type="spellEnd"/>
       <w:r>
         <w:rPr>
           <w:rStyle w:val="self-citation-authors"/>
         </w:rPr>
-        <w:t xml:space="preserve">, R. M., S. </w:t>
+        <w:t xml:space="preserve"> C</w:t>
+      </w:r>
+      <w:r>
+        <w:rPr>
+          <w:rStyle w:val="self-citation-authors"/>
+        </w:rPr>
+        <w:t xml:space="preserve">M, </w:t>
       </w:r>
       <w:proofErr w:type="spellStart"/>
       <w:r>
         <w:rPr>
           <w:rStyle w:val="self-citation-authors"/>
         </w:rPr>
-        <w:t>T.Buckland</w:t>
+        <w:t>Ruppert</w:t>
       </w:r>
       <w:proofErr w:type="spellEnd"/>
       <w:r>
         <w:rPr>
           <w:rStyle w:val="self-citation-authors"/>
         </w:rPr>
-        <w:t xml:space="preserve">, G. </w:t>
+        <w:t xml:space="preserve"> D, Wand MP (2005).  </w:t>
+      </w:r>
+      <w:r>
+        <w:rPr>
+          <w:rStyle w:val="self-citation-authors"/>
+        </w:rPr>
+        <w:t>Bayesian A</w:t>
+      </w:r>
+      <w:r>
+        <w:rPr>
+          <w:rStyle w:val="self-citation-authors"/>
+        </w:rPr>
+        <w:t>nalysis for Penalized Spline Re</w:t>
+      </w:r>
+      <w:r>
+        <w:rPr>
+          <w:rStyle w:val="self-citation-authors"/>
+        </w:rPr>
+        <w:t xml:space="preserve">gression Using </w:t>
       </w:r>
       <w:proofErr w:type="spellStart"/>
       <w:r>
         <w:rPr>
           <w:rStyle w:val="self-citation-authors"/>
         </w:rPr>
-        <w:t>M.Siriwardena</w:t>
+        <w:t>W</w:t>
+      </w:r>
+      <w:r>
+        <w:rPr>
+          <w:rStyle w:val="self-citation-authors"/>
+        </w:rPr>
+        <w:t>inBUGS</w:t>
       </w:r>
       <w:proofErr w:type="spellEnd"/>
       <w:r>
         <w:rPr>
           <w:rStyle w:val="self-citation-authors"/>
         </w:rPr>
-        <w:t xml:space="preserve">, S. </w:t>
-      </w:r>
-      <w:proofErr w:type="spellStart"/>
+        <w:t>.</w:t>
+      </w:r>
       <w:r>
         <w:rPr>
           <w:rStyle w:val="self-citation-authors"/>
         </w:rPr>
-        <w:t>R.Baillie</w:t>
-      </w:r>
-      <w:proofErr w:type="spellEnd"/>
+        <w:t xml:space="preserve"> </w:t>
+      </w:r>
       <w:r>
         <w:rPr>
           <w:rStyle w:val="self-citation-authors"/>
         </w:rPr>
-        <w:t xml:space="preserve">, and J. </w:t>
-      </w:r>
-      <w:proofErr w:type="spellStart"/>
+        <w:t>Journal of Statistical Software,</w:t>
+      </w:r>
       <w:r>
         <w:rPr>
           <w:rStyle w:val="self-citation-authors"/>
         </w:rPr>
-        <w:t>D.Wilson</w:t>
-      </w:r>
-      <w:proofErr w:type="spellEnd"/>
+        <w:t xml:space="preserve"> </w:t>
+      </w:r>
       <w:r>
         <w:rPr>
           <w:rStyle w:val="self-citation-authors"/>
         </w:rPr>
+        <w:t>14</w:t>
+      </w:r>
+      <w:r>
+        <w:rPr>
+          <w:rStyle w:val="self-citation-authors"/>
+        </w:rPr>
         <w:t xml:space="preserve"> </w:t>
       </w:r>
       <w:r>
         <w:rPr>
           <w:rStyle w:val="self-citation-authors"/>
         </w:rPr>
-        <w:t>(2000). Analysis of population trends for farmland birds using generalized additive models. Ecology</w:t>
-      </w:r>
-      <w:r>
-        <w:rPr>
-          <w:rStyle w:val="self-citation-authors"/>
-        </w:rPr>
-        <w:t xml:space="preserve"> </w:t>
-      </w:r>
-      <w:r>
-        <w:rPr>
-          <w:rStyle w:val="self-citation-authors"/>
-        </w:rPr>
-        <w:t>81:1970–1984.</w:t>
+        <w:t>(14)</w:t>
       </w:r>
     </w:p>
     <w:p>
@@ -10412,6 +10609,218 @@
         <w:rPr>
           <w:rStyle w:val="self-citation-authors"/>
         </w:rPr>
+        <w:t>Duan</w:t>
+      </w:r>
+      <w:proofErr w:type="spellEnd"/>
+      <w:r>
+        <w:rPr>
+          <w:rStyle w:val="self-citation-authors"/>
+        </w:rPr>
+        <w:t>, N</w:t>
+      </w:r>
+      <w:r>
+        <w:rPr>
+          <w:rStyle w:val="self-citation-authors"/>
+        </w:rPr>
+        <w:t>. 1983. Smearing Estimate: A Nonparametric Retransformation Method</w:t>
+      </w:r>
+      <w:r>
+        <w:rPr>
+          <w:rStyle w:val="self-citation-authors"/>
+        </w:rPr>
+        <w:t>.</w:t>
+      </w:r>
+      <w:r>
+        <w:rPr>
+          <w:rStyle w:val="self-citation-authors"/>
+        </w:rPr>
+        <w:t xml:space="preserve"> Journal of the American Statistica</w:t>
+      </w:r>
+      <w:r>
+        <w:rPr>
+          <w:rStyle w:val="self-citation-authors"/>
+        </w:rPr>
+        <w:t xml:space="preserve">l Association, Vol. 78, No. 383, </w:t>
+      </w:r>
+      <w:r>
+        <w:rPr>
+          <w:rStyle w:val="self-citation-authors"/>
+        </w:rPr>
+        <w:t>pp. 605-610</w:t>
+      </w:r>
+    </w:p>
+    <w:p>
+      <w:pPr>
+        <w:rPr>
+          <w:rStyle w:val="self-citation-authors"/>
+        </w:rPr>
+      </w:pPr>
+      <w:r>
+        <w:t xml:space="preserve">Environment Climate Change Canada </w:t>
+      </w:r>
+      <w:r>
+        <w:t>(2016). Recovery Strategy for the Canada Warbler (</w:t>
+      </w:r>
+      <w:proofErr w:type="spellStart"/>
+      <w:r>
+        <w:t>Cardellina</w:t>
+      </w:r>
+      <w:proofErr w:type="spellEnd"/>
+      <w:r>
+        <w:t xml:space="preserve"> </w:t>
+      </w:r>
+      <w:proofErr w:type="spellStart"/>
+      <w:r>
+        <w:t>canadensis</w:t>
+      </w:r>
+      <w:proofErr w:type="spellEnd"/>
+      <w:r>
+        <w:t xml:space="preserve">) in Canada. Species at Risk Act Recovery Strategy Series. Environment Canada, Ottawa. </w:t>
+      </w:r>
+      <w:proofErr w:type="gramStart"/>
+      <w:r>
+        <w:t>vii</w:t>
+      </w:r>
+      <w:proofErr w:type="gramEnd"/>
+      <w:r>
+        <w:t xml:space="preserve"> + 56 pp. Available at: </w:t>
+      </w:r>
+      <w:hyperlink r:id="rId15" w:history="1">
+        <w:r>
+          <w:rPr>
+            <w:rStyle w:val="Hyperlink"/>
+          </w:rPr>
+          <w:t>http://www.regis</w:t>
+        </w:r>
+        <w:r>
+          <w:rPr>
+            <w:rStyle w:val="Hyperlink"/>
+          </w:rPr>
+          <w:t>t</w:t>
+        </w:r>
+        <w:r>
+          <w:rPr>
+            <w:rStyle w:val="Hyperlink"/>
+          </w:rPr>
+          <w:t>relep-sararegistry.gc.ca</w:t>
+        </w:r>
+      </w:hyperlink>
+      <w:r>
+        <w:t xml:space="preserve">, accessed </w:t>
+      </w:r>
+      <w:r>
+        <w:t>February 13, 2020</w:t>
+      </w:r>
+      <w:r>
+        <w:t>.</w:t>
+      </w:r>
+    </w:p>
+    <w:p>
+      <w:pPr>
+        <w:rPr>
+          <w:rStyle w:val="self-citation-authors"/>
+        </w:rPr>
+      </w:pPr>
+      <w:proofErr w:type="spellStart"/>
+      <w:r>
+        <w:rPr>
+          <w:rStyle w:val="self-citation-authors"/>
+        </w:rPr>
+        <w:t>Fewster</w:t>
+      </w:r>
+      <w:proofErr w:type="spellEnd"/>
+      <w:r>
+        <w:rPr>
+          <w:rStyle w:val="self-citation-authors"/>
+        </w:rPr>
+        <w:t xml:space="preserve">, R. M., S. </w:t>
+      </w:r>
+      <w:proofErr w:type="spellStart"/>
+      <w:r>
+        <w:rPr>
+          <w:rStyle w:val="self-citation-authors"/>
+        </w:rPr>
+        <w:t>T.Buckland</w:t>
+      </w:r>
+      <w:proofErr w:type="spellEnd"/>
+      <w:r>
+        <w:rPr>
+          <w:rStyle w:val="self-citation-authors"/>
+        </w:rPr>
+        <w:t xml:space="preserve">, G. </w:t>
+      </w:r>
+      <w:proofErr w:type="spellStart"/>
+      <w:r>
+        <w:rPr>
+          <w:rStyle w:val="self-citation-authors"/>
+        </w:rPr>
+        <w:t>M.Siriwardena</w:t>
+      </w:r>
+      <w:proofErr w:type="spellEnd"/>
+      <w:r>
+        <w:rPr>
+          <w:rStyle w:val="self-citation-authors"/>
+        </w:rPr>
+        <w:t xml:space="preserve">, S. </w:t>
+      </w:r>
+      <w:proofErr w:type="spellStart"/>
+      <w:r>
+        <w:rPr>
+          <w:rStyle w:val="self-citation-authors"/>
+        </w:rPr>
+        <w:t>R.Baillie</w:t>
+      </w:r>
+      <w:proofErr w:type="spellEnd"/>
+      <w:r>
+        <w:rPr>
+          <w:rStyle w:val="self-citation-authors"/>
+        </w:rPr>
+        <w:t xml:space="preserve">, and J. </w:t>
+      </w:r>
+      <w:proofErr w:type="spellStart"/>
+      <w:r>
+        <w:rPr>
+          <w:rStyle w:val="self-citation-authors"/>
+        </w:rPr>
+        <w:t>D.Wilson</w:t>
+      </w:r>
+      <w:proofErr w:type="spellEnd"/>
+      <w:r>
+        <w:rPr>
+          <w:rStyle w:val="self-citation-authors"/>
+        </w:rPr>
+        <w:t xml:space="preserve"> </w:t>
+      </w:r>
+      <w:r>
+        <w:rPr>
+          <w:rStyle w:val="self-citation-authors"/>
+        </w:rPr>
+        <w:t>(2000). Analysis of population trends for farmland birds using generalized additive models. Ecology</w:t>
+      </w:r>
+      <w:r>
+        <w:rPr>
+          <w:rStyle w:val="self-citation-authors"/>
+        </w:rPr>
+        <w:t xml:space="preserve"> </w:t>
+      </w:r>
+      <w:r>
+        <w:rPr>
+          <w:rStyle w:val="self-citation-authors"/>
+        </w:rPr>
+        <w:t>81:1970–1984.</w:t>
+      </w:r>
+    </w:p>
+    <w:p>
+      <w:pPr>
+        <w:rPr>
+          <w:rStyle w:val="self-citation-authors"/>
+        </w:rPr>
+      </w:pPr>
+      <w:proofErr w:type="spellStart"/>
+      <w:r>
+        <w:rPr>
+          <w:rStyle w:val="self-citation-authors"/>
+        </w:rPr>
         <w:t>Gelman</w:t>
       </w:r>
       <w:proofErr w:type="spellEnd"/>
@@ -10434,6 +10843,185 @@
           <w:rStyle w:val="self-citation-authors"/>
         </w:rPr>
         <w:t>515-533.</w:t>
+      </w:r>
+    </w:p>
+    <w:p>
+      <w:proofErr w:type="spellStart"/>
+      <w:r>
+        <w:t>Gelman</w:t>
+      </w:r>
+      <w:proofErr w:type="spellEnd"/>
+      <w:r>
+        <w:t xml:space="preserve">, A., J. Hwang, and A. </w:t>
+      </w:r>
+      <w:proofErr w:type="spellStart"/>
+      <w:r>
+        <w:t>Vehtari</w:t>
+      </w:r>
+      <w:proofErr w:type="spellEnd"/>
+      <w:r>
+        <w:t xml:space="preserve"> (2014).</w:t>
+      </w:r>
+      <w:r>
+        <w:t xml:space="preserve"> Understanding predictive information criteria for Bayesian models</w:t>
+      </w:r>
+      <w:r>
+        <w:t xml:space="preserve">. </w:t>
+      </w:r>
+      <w:r>
+        <w:t>Stat</w:t>
+      </w:r>
+      <w:r>
+        <w:t>istics and</w:t>
+      </w:r>
+      <w:r>
+        <w:t xml:space="preserve"> Comput</w:t>
+      </w:r>
+      <w:r>
+        <w:t>ing 24:</w:t>
+      </w:r>
+      <w:r>
+        <w:t>997</w:t>
+      </w:r>
+      <w:r>
+        <w:t>-1016</w:t>
+      </w:r>
+      <w:r>
+        <w:t xml:space="preserve">. </w:t>
+      </w:r>
+    </w:p>
+    <w:p>
+      <w:pPr>
+        <w:rPr>
+          <w:rStyle w:val="self-citation-authors"/>
+        </w:rPr>
+      </w:pPr>
+      <w:proofErr w:type="spellStart"/>
+      <w:r>
+        <w:rPr>
+          <w:rStyle w:val="self-citation-authors"/>
+        </w:rPr>
+        <w:t>Gelman</w:t>
+      </w:r>
+      <w:proofErr w:type="spellEnd"/>
+      <w:r>
+        <w:rPr>
+          <w:rStyle w:val="self-citation-authors"/>
+        </w:rPr>
+        <w:t>,</w:t>
+      </w:r>
+      <w:r>
+        <w:rPr>
+          <w:rStyle w:val="self-citation-authors"/>
+        </w:rPr>
+        <w:t xml:space="preserve"> A.,</w:t>
+      </w:r>
+      <w:r>
+        <w:rPr>
+          <w:rStyle w:val="self-citation-authors"/>
+        </w:rPr>
+        <w:t xml:space="preserve"> J. B. Carlin, H. S. Stern, D. B. Dunson, A. </w:t>
+      </w:r>
+      <w:proofErr w:type="spellStart"/>
+      <w:r>
+        <w:rPr>
+          <w:rStyle w:val="self-citation-authors"/>
+        </w:rPr>
+        <w:t>Vehtari</w:t>
+      </w:r>
+      <w:proofErr w:type="spellEnd"/>
+      <w:r>
+        <w:rPr>
+          <w:rStyle w:val="self-citation-authors"/>
+        </w:rPr>
+        <w:t xml:space="preserve"> and D. B. Rubin. (</w:t>
+      </w:r>
+      <w:r>
+        <w:rPr>
+          <w:rStyle w:val="self-citation-authors"/>
+        </w:rPr>
+        <w:t>2013</w:t>
+      </w:r>
+      <w:r>
+        <w:rPr>
+          <w:rStyle w:val="self-citation-authors"/>
+        </w:rPr>
+        <w:t xml:space="preserve">), Bayesian Data </w:t>
+      </w:r>
+      <w:proofErr w:type="gramStart"/>
+      <w:r>
+        <w:rPr>
+          <w:rStyle w:val="self-citation-authors"/>
+        </w:rPr>
+        <w:t>Analysis ,</w:t>
+      </w:r>
+      <w:proofErr w:type="gramEnd"/>
+      <w:r>
+        <w:rPr>
+          <w:rStyle w:val="self-citation-authors"/>
+        </w:rPr>
+        <w:t xml:space="preserve"> Chapman and Hall/CRC </w:t>
+      </w:r>
+      <w:r>
+        <w:rPr>
+          <w:rStyle w:val="self-citation-authors"/>
+        </w:rPr>
+        <w:t>Boca Raton</w:t>
+      </w:r>
+      <w:r>
+        <w:rPr>
+          <w:rStyle w:val="self-citation-authors"/>
+        </w:rPr>
+        <w:t>.</w:t>
+      </w:r>
+    </w:p>
+    <w:p>
+      <w:pPr>
+        <w:rPr>
+          <w:rStyle w:val="self-citation-authors"/>
+        </w:rPr>
+      </w:pPr>
+      <w:r>
+        <w:rPr>
+          <w:rFonts w:ascii="Cambria" w:hAnsi="Cambria" w:cs="Cambria"/>
+          <w:color w:val="000000"/>
+          <w:sz w:val="23"/>
+          <w:szCs w:val="23"/>
+          <w:lang w:val="en-CA"/>
+        </w:rPr>
+        <w:t xml:space="preserve">IUCN Standards and Petitions Committee. 2019. Guidelines for Using the IUCN Red List Categories and Criteria. Version 14. Prepared by the Standards and Petitions Committee. Downloadable from </w:t>
+      </w:r>
+      <w:hyperlink r:id="rId16" w:history="1">
+        <w:r>
+          <w:rPr>
+            <w:rStyle w:val="Hyperlink"/>
+            <w:rFonts w:ascii="Cambria" w:hAnsi="Cambria" w:cs="Cambria"/>
+            <w:sz w:val="23"/>
+            <w:szCs w:val="23"/>
+            <w:lang w:val="en-CA"/>
+          </w:rPr>
+          <w:t>http://www.iucnredlist.org/documents/RedListGuidelines.pdf</w:t>
+        </w:r>
+      </w:hyperlink>
+      <w:r>
+        <w:rPr>
+          <w:rFonts w:ascii="Cambria" w:hAnsi="Cambria" w:cs="Cambria"/>
+          <w:color w:val="000000"/>
+          <w:sz w:val="23"/>
+          <w:szCs w:val="23"/>
+          <w:lang w:val="en-CA"/>
+        </w:rPr>
+        <w:t>.</w:t>
+      </w:r>
+      <w:r>
+        <w:rPr>
+          <w:rFonts w:ascii="Cambria" w:hAnsi="Cambria" w:cs="Cambria"/>
+          <w:color w:val="000000"/>
+          <w:sz w:val="23"/>
+          <w:szCs w:val="23"/>
+          <w:lang w:val="en-CA"/>
+        </w:rPr>
+        <w:t xml:space="preserve"> </w:t>
       </w:r>
     </w:p>
     <w:p>
@@ -10511,7 +11099,7 @@
         </w:rPr>
         <w:t xml:space="preserve">DOI: </w:t>
       </w:r>
-      <w:hyperlink r:id="rId15" w:history="1">
+      <w:hyperlink r:id="rId17" w:history="1">
         <w:r>
           <w:rPr>
             <w:rStyle w:val="Hyperlink"/>
@@ -10524,6 +11112,82 @@
       </w:r>
     </w:p>
     <w:p>
+      <w:proofErr w:type="spellStart"/>
+      <w:r>
+        <w:t>Knape</w:t>
+      </w:r>
+      <w:proofErr w:type="spellEnd"/>
+      <w:r>
+        <w:t xml:space="preserve">, J. (2016). Decomposing trends in Swedish bird populations using generalized additive mixed models. </w:t>
+      </w:r>
+      <w:proofErr w:type="gramStart"/>
+      <w:r>
+        <w:t>Journal  of</w:t>
+      </w:r>
+      <w:proofErr w:type="gramEnd"/>
+      <w:r>
+        <w:t xml:space="preserve">  Applied  Ecology, 53, 1852–1861.</w:t>
+      </w:r>
+    </w:p>
+    <w:p>
+      <w:r>
+        <w:t>Link, W. A. and J. R. Sauer (2016). Bayesian cross-validation for model evaluation and selection, with application to the North American Breeding Bird Survey. Ecology 97:1746–1758.</w:t>
+      </w:r>
+    </w:p>
+    <w:p>
+      <w:r>
+        <w:lastRenderedPageBreak/>
+        <w:t xml:space="preserve">Link, W.A., J.R. Sauer, and D.K. Niven. </w:t>
+      </w:r>
+      <w:r>
+        <w:t>(</w:t>
+      </w:r>
+      <w:r>
+        <w:t>2017</w:t>
+      </w:r>
+      <w:r>
+        <w:t>)</w:t>
+      </w:r>
+      <w:r>
+        <w:t>. Model selection for the North American Breeding Bird Survey: A comparison of methods. Condor 119(3):546–556.</w:t>
+      </w:r>
+    </w:p>
+    <w:p>
+      <w:r>
+        <w:t xml:space="preserve">Link, W. A., </w:t>
+      </w:r>
+      <w:r>
+        <w:t xml:space="preserve">J.R. Sauer, and D.K. Niven. </w:t>
+      </w:r>
+      <w:r>
+        <w:t>(</w:t>
+      </w:r>
+      <w:r>
+        <w:t xml:space="preserve">2020 </w:t>
+      </w:r>
+      <w:r>
+        <w:t xml:space="preserve">unpublished). </w:t>
+      </w:r>
+      <w:r>
+        <w:t>Model selection for the North American Breeding Bird</w:t>
+      </w:r>
+      <w:r>
+        <w:t xml:space="preserve"> </w:t>
+      </w:r>
+      <w:r>
+        <w:t>Survey, with observ</w:t>
+      </w:r>
+      <w:r>
+        <w:t xml:space="preserve">ations on BPIC and WAIC model </w:t>
+      </w:r>
+      <w:r>
+        <w:t>selection criteria</w:t>
+      </w:r>
+      <w:r>
+        <w:t xml:space="preserve">. </w:t>
+      </w:r>
+    </w:p>
+    <w:p>
       <w:pPr>
         <w:rPr>
           <w:rStyle w:val="self-citation-authors"/>
@@ -10565,7 +11229,7 @@
         </w:rPr>
         <w:t xml:space="preserve"> Looping Construct. R package version 1.4.7. </w:t>
       </w:r>
-      <w:hyperlink r:id="rId16" w:history="1">
+      <w:hyperlink r:id="rId18" w:history="1">
         <w:r>
           <w:rPr>
             <w:rStyle w:val="Hyperlink"/>
@@ -10584,102 +11248,116 @@
         <w:rPr>
           <w:rStyle w:val="self-citation-authors"/>
         </w:rPr>
-        <w:t xml:space="preserve">Plummer, Martyn. 2003. </w:t>
+        <w:t xml:space="preserve">North American Bird Conservation Initiative Canada. </w:t>
       </w:r>
       <w:r>
         <w:rPr>
           <w:rStyle w:val="self-citation-authors"/>
         </w:rPr>
-        <w:t>JAGS: A program for analysis of Bayesian graphical mo</w:t>
+        <w:t>(</w:t>
       </w:r>
       <w:r>
         <w:rPr>
           <w:rStyle w:val="self-citation-authors"/>
         </w:rPr>
-        <w:t xml:space="preserve">dels using Gibbs sampling. </w:t>
-      </w:r>
-    </w:p>
-    <w:p>
+        <w:t>2019</w:t>
+      </w:r>
       <w:r>
         <w:rPr>
           <w:rStyle w:val="self-citation-authors"/>
         </w:rPr>
-        <w:t>Pedersen EJ, Miller DL, Simpson GL, Ross N.</w:t>
-      </w:r>
-      <w:r>
-        <w:t xml:space="preserve"> </w:t>
-      </w:r>
-      <w:r>
-        <w:rPr>
-          <w:rStyle w:val="self-citation-year"/>
-        </w:rPr>
-        <w:t>2018</w:t>
-      </w:r>
-      <w:r>
-        <w:t xml:space="preserve">. </w:t>
-      </w:r>
-      <w:r>
-        <w:rPr>
-          <w:rStyle w:val="self-citation-title"/>
-        </w:rPr>
-        <w:t xml:space="preserve">Hierarchical generalized additive models: an introduction with </w:t>
-      </w:r>
-      <w:proofErr w:type="spellStart"/>
-      <w:r>
-        <w:rPr>
-          <w:rStyle w:val="self-citation-title"/>
-        </w:rPr>
-        <w:t>mgcv</w:t>
-      </w:r>
-      <w:proofErr w:type="spellEnd"/>
-      <w:r>
-        <w:t xml:space="preserve">. </w:t>
-      </w:r>
-      <w:proofErr w:type="spellStart"/>
-      <w:r>
-        <w:rPr>
-          <w:rStyle w:val="self-citation-journal"/>
-        </w:rPr>
-        <w:t>PeerJ</w:t>
-      </w:r>
-      <w:proofErr w:type="spellEnd"/>
-      <w:r>
-        <w:rPr>
-          <w:rStyle w:val="self-citation-journal"/>
-        </w:rPr>
-        <w:t xml:space="preserve"> Preprints</w:t>
-      </w:r>
-      <w:r>
-        <w:t xml:space="preserve"> </w:t>
-      </w:r>
-      <w:r>
-        <w:rPr>
-          <w:rStyle w:val="self-citation-volume"/>
-        </w:rPr>
-        <w:t>6</w:t>
-      </w:r>
-      <w:r>
-        <w:t>:</w:t>
-      </w:r>
-      <w:r>
-        <w:rPr>
-          <w:rStyle w:val="self-citation-elocation"/>
-        </w:rPr>
-        <w:t>e27320v1</w:t>
-      </w:r>
-      <w:r>
-        <w:t xml:space="preserve"> </w:t>
-      </w:r>
-      <w:hyperlink r:id="rId17" w:history="1">
+        <w:t>)</w:t>
+      </w:r>
+      <w:r>
+        <w:rPr>
+          <w:rStyle w:val="self-citation-authors"/>
+        </w:rPr>
+        <w:t xml:space="preserve">. The State of Canada’s Birds, 2019. Environment and Climate Change Canada, Ottawa, Canada. </w:t>
+      </w:r>
+      <w:proofErr w:type="gramStart"/>
+      <w:r>
+        <w:rPr>
+          <w:rStyle w:val="self-citation-authors"/>
+        </w:rPr>
+        <w:t>12</w:t>
+      </w:r>
+      <w:proofErr w:type="gramEnd"/>
+      <w:r>
+        <w:rPr>
+          <w:rStyle w:val="self-citation-authors"/>
+        </w:rPr>
+        <w:t xml:space="preserve"> pages. </w:t>
+      </w:r>
+      <w:hyperlink r:id="rId19" w:history="1">
         <w:r>
           <w:rPr>
             <w:rStyle w:val="Hyperlink"/>
           </w:rPr>
-          <w:t>https://doi.org/10.7287/peerj.preprints.27320v1</w:t>
+          <w:t>www.stateofcanadasbirds.org</w:t>
         </w:r>
       </w:hyperlink>
     </w:p>
     <w:p>
+      <w:pPr>
+        <w:rPr>
+          <w:rStyle w:val="self-citation-authors"/>
+        </w:rPr>
+      </w:pPr>
+      <w:r>
+        <w:rPr>
+          <w:rStyle w:val="self-citation-authors"/>
+        </w:rPr>
+        <w:t xml:space="preserve">Plummer, Martyn. 2003. </w:t>
+      </w:r>
+      <w:r>
+        <w:rPr>
+          <w:rStyle w:val="self-citation-authors"/>
+        </w:rPr>
+        <w:t>JAGS: A program for analysis of Bayesian graphical mo</w:t>
+      </w:r>
+      <w:r>
+        <w:rPr>
+          <w:rStyle w:val="self-citation-authors"/>
+        </w:rPr>
+        <w:t xml:space="preserve">dels using Gibbs sampling. </w:t>
+      </w:r>
+    </w:p>
+    <w:p>
+      <w:r>
+        <w:t xml:space="preserve">Pedersen EJ, Miller DL, Simpson GL, Ross N. 2019. Hierarchical generalized additive models in ecology: an introduction with </w:t>
+      </w:r>
+      <w:proofErr w:type="spellStart"/>
+      <w:r>
+        <w:t>mgcv</w:t>
+      </w:r>
+      <w:proofErr w:type="spellEnd"/>
+      <w:r>
+        <w:t xml:space="preserve">. </w:t>
+      </w:r>
+      <w:proofErr w:type="spellStart"/>
+      <w:r>
+        <w:t>PeerJ</w:t>
+      </w:r>
+      <w:proofErr w:type="spellEnd"/>
+      <w:r>
+        <w:t xml:space="preserve"> 7:e6876 </w:t>
+      </w:r>
+      <w:hyperlink r:id="rId20" w:history="1">
+        <w:r>
+          <w:rPr>
+            <w:rStyle w:val="Hyperlink"/>
+          </w:rPr>
+          <w:t>https://doi.org/10.7717/peerj.6876</w:t>
+        </w:r>
+      </w:hyperlink>
+      <w:r>
+        <w:t xml:space="preserve"> </w:t>
+      </w:r>
+      <w:r>
+        <w:t xml:space="preserve"> </w:t>
+      </w:r>
+    </w:p>
+    <w:p>
       <w:r>
         <w:t xml:space="preserve">R Core Team (2019). R: A language and environment for statistical computing. R  Foundation for Statistical Computing, Vienna, Austria. </w:t>
       </w:r>
@@ -10816,58 +11494,244 @@
     </w:p>
     <w:p>
       <w:r>
-        <w:t>H. Wickham. ggplot2: Elegant Graphics for Data Analysis. Springer-</w:t>
+        <w:t>Rosenbe</w:t>
+      </w:r>
+      <w:r>
+        <w:t xml:space="preserve">rg, K. V., P. J. Blancher, J. C. Stanton, and A. O. </w:t>
+      </w:r>
+      <w:r>
+        <w:t>Panjabi</w:t>
+      </w:r>
+      <w:r>
+        <w:t xml:space="preserve"> (2017). Use of North </w:t>
+      </w:r>
+      <w:r>
+        <w:t>American</w:t>
+      </w:r>
+      <w:r>
+        <w:t xml:space="preserve"> Breeding Bird Survey Data </w:t>
+      </w:r>
+      <w:r>
+        <w:t>in</w:t>
+      </w:r>
+      <w:r>
+        <w:t xml:space="preserve"> </w:t>
+      </w:r>
+      <w:r>
+        <w:t>avi</w:t>
+      </w:r>
+      <w:r>
+        <w:t xml:space="preserve">an conservation assessments. </w:t>
+      </w:r>
+      <w:r>
+        <w:t xml:space="preserve">The Condor:  </w:t>
+      </w:r>
+      <w:r>
+        <w:t>O</w:t>
+      </w:r>
+      <w:r>
+        <w:t>rnithological</w:t>
+      </w:r>
+      <w:r>
+        <w:t xml:space="preserve"> </w:t>
+      </w:r>
+      <w:r>
+        <w:t xml:space="preserve">Applications </w:t>
+      </w:r>
+      <w:r>
+        <w:t>119:594–606.</w:t>
+      </w:r>
+    </w:p>
+    <w:p>
+      <w:r>
+        <w:t xml:space="preserve">Rosenberg, K. V., </w:t>
       </w:r>
       <w:proofErr w:type="spellStart"/>
       <w:r>
+        <w:t>Dokter</w:t>
+      </w:r>
+      <w:proofErr w:type="spellEnd"/>
+      <w:r>
+        <w:t xml:space="preserve">, A. M., Blancher, P. J., Sauer, J. R., Smith, A. C., Smith, P. A., </w:t>
+      </w:r>
+      <w:r>
+        <w:t>Stanton</w:t>
+      </w:r>
+      <w:r>
+        <w:t>, J.C.</w:t>
+      </w:r>
+      <w:r>
+        <w:t>, Panjabi</w:t>
+      </w:r>
+      <w:r>
+        <w:t>, A.,</w:t>
+      </w:r>
+      <w:r>
+        <w:t xml:space="preserve"> </w:t>
+      </w:r>
+      <w:proofErr w:type="spellStart"/>
+      <w:r>
+        <w:t>Helft</w:t>
+      </w:r>
+      <w:proofErr w:type="spellEnd"/>
+      <w:r>
+        <w:t>, L.</w:t>
+      </w:r>
+      <w:r>
+        <w:t>, Parr</w:t>
+      </w:r>
+      <w:r>
+        <w:t>, M.</w:t>
+      </w:r>
+      <w:r>
+        <w:t>, Marra</w:t>
+      </w:r>
+      <w:r>
+        <w:t>, P.P</w:t>
+      </w:r>
+      <w:r>
+        <w:t>. (2019). Decline of the North A</w:t>
+      </w:r>
+      <w:r>
+        <w:t>merican avifauna. Science 366, 120–124</w:t>
+      </w:r>
+    </w:p>
+    <w:p>
+      <w:r>
+        <w:t>Sauer, J. R., and W. A. Link. 2011. Analysis of the North American Breeding Bird Survey using hierarchical models. The Auk 128:87–98.</w:t>
+      </w:r>
+    </w:p>
+    <w:p>
+      <w:r>
+        <w:t xml:space="preserve">Sauer, J.R., J.E. Hines, J.E. Fallon, K.L. </w:t>
+      </w:r>
+      <w:proofErr w:type="spellStart"/>
+      <w:r>
+        <w:t>Pardieck</w:t>
+      </w:r>
+      <w:proofErr w:type="spellEnd"/>
+      <w:r>
+        <w:t>, D.J. Ziolkowski Jr., and W.A. Link. 2014.</w:t>
+      </w:r>
+      <w:r>
+        <w:t xml:space="preserve"> </w:t>
+      </w:r>
+      <w:r>
+        <w:t>The North American Breeding Bird Survey, Results and Analysis 1966 – 2013. Version</w:t>
+      </w:r>
+      <w:r>
+        <w:t xml:space="preserve"> </w:t>
+      </w:r>
+      <w:r>
+        <w:t>01.30.2015 USGS Patuxent Wildlife Research Center, Laurel, MD.</w:t>
+      </w:r>
+    </w:p>
+    <w:p>
+      <w:r>
+        <w:t xml:space="preserve">Smith A.C., M.-A.R. Hudson, C. </w:t>
+      </w:r>
+      <w:proofErr w:type="spellStart"/>
+      <w:r>
+        <w:t>Downes</w:t>
+      </w:r>
+      <w:proofErr w:type="spellEnd"/>
+      <w:r>
+        <w:t>, and C.M. Francis (2014). Estimating breeding bird survey trends and annual indices for Canada: how do the new hierarchical Bayesian estimates differ from previous estimates. Canadian Field-Naturalist 128:119-134.</w:t>
+      </w:r>
+    </w:p>
+    <w:p>
+      <w:r>
+        <w:lastRenderedPageBreak/>
+        <w:t xml:space="preserve">Smith, A. C., M.-A.R. Hudson, C. </w:t>
+      </w:r>
+      <w:proofErr w:type="spellStart"/>
+      <w:r>
+        <w:t>Downes</w:t>
+      </w:r>
+      <w:proofErr w:type="spellEnd"/>
+      <w:r>
+        <w:t xml:space="preserve">, and C.M. Francis (2015). Change points in the population trends of aerial-insectivorous birds in North America: synchronized in time across species and regions. </w:t>
+      </w:r>
+      <w:proofErr w:type="spellStart"/>
+      <w:r>
+        <w:t>PLoS</w:t>
+      </w:r>
+      <w:proofErr w:type="spellEnd"/>
+      <w:r>
+        <w:t xml:space="preserve"> One 10:e0130768.</w:t>
+      </w:r>
+    </w:p>
+    <w:p>
+      <w:r>
+        <w:t xml:space="preserve">Smith, A.C., Hudson, M-A.R. Aponte, V., and Francis, C.M. </w:t>
+      </w:r>
+      <w:r>
+        <w:t>(</w:t>
+      </w:r>
+      <w:r>
+        <w:t>2019</w:t>
+      </w:r>
+      <w:r>
+        <w:t>)</w:t>
+      </w:r>
+      <w:r>
+        <w:t>. North American Breeding Bird Survey - Canadian Trends Website, Data-version 2017. Environment and Climate Change Canada, Gatineau, Quebec, K1A 0H3</w:t>
+      </w:r>
+    </w:p>
+    <w:p>
+      <w:proofErr w:type="spellStart"/>
+      <w:r>
+        <w:t>Vehtari</w:t>
+      </w:r>
+      <w:proofErr w:type="spellEnd"/>
+      <w:r>
+        <w:t xml:space="preserve">, A., </w:t>
+      </w:r>
+      <w:proofErr w:type="spellStart"/>
+      <w:r>
+        <w:t>Gelman</w:t>
+      </w:r>
+      <w:proofErr w:type="spellEnd"/>
+      <w:r>
+        <w:t xml:space="preserve">, A., and </w:t>
+      </w:r>
+      <w:proofErr w:type="spellStart"/>
+      <w:r>
+        <w:t>Gabry</w:t>
+      </w:r>
+      <w:proofErr w:type="spellEnd"/>
+      <w:r>
+        <w:t xml:space="preserve">, J. (2017). Practical Bayesian model evaluation using leave-one-out cross-validation and WAIC. </w:t>
+      </w:r>
+      <w:r>
+        <w:rPr>
+          <w:rStyle w:val="Emphasis"/>
+        </w:rPr>
+        <w:t>Statistics and Computing</w:t>
+      </w:r>
+      <w:r>
+        <w:t xml:space="preserve">. 27(5), 1413--1432. </w:t>
+      </w:r>
+      <w:proofErr w:type="gramStart"/>
+      <w:r>
+        <w:t>doi:</w:t>
+      </w:r>
+      <w:proofErr w:type="gramEnd"/>
+      <w:r>
+        <w:t>10.1007/s11222-016-9696-4.</w:t>
+      </w:r>
+    </w:p>
+    <w:p>
+      <w:r>
+        <w:t>Wickham, H. ggplot2: Elegant Graphics for Data Analysis. Springer-</w:t>
+      </w:r>
+      <w:proofErr w:type="spellStart"/>
+      <w:r>
         <w:t>Verlag</w:t>
       </w:r>
       <w:proofErr w:type="spellEnd"/>
       <w:r>
         <w:t xml:space="preserve"> New York, 2016.</w:t>
-      </w:r>
-    </w:p>
-    <w:p>
-      <w:proofErr w:type="spellStart"/>
-      <w:r>
-        <w:t>Vehtari</w:t>
-      </w:r>
-      <w:proofErr w:type="spellEnd"/>
-      <w:r>
-        <w:t xml:space="preserve">, A., </w:t>
-      </w:r>
-      <w:proofErr w:type="spellStart"/>
-      <w:r>
-        <w:t>Gelman</w:t>
-      </w:r>
-      <w:proofErr w:type="spellEnd"/>
-      <w:r>
-        <w:t xml:space="preserve">, A., and </w:t>
-      </w:r>
-      <w:proofErr w:type="spellStart"/>
-      <w:r>
-        <w:t>Gabry</w:t>
-      </w:r>
-      <w:proofErr w:type="spellEnd"/>
-      <w:r>
-        <w:t xml:space="preserve">, J. (2017). Practical Bayesian model evaluation using leave-one-out cross-validation and WAIC. </w:t>
-      </w:r>
-      <w:r>
-        <w:rPr>
-          <w:rStyle w:val="Emphasis"/>
-        </w:rPr>
-        <w:t>Statistics and Computing</w:t>
-      </w:r>
-      <w:r>
-        <w:t xml:space="preserve">. 27(5), 1413--1432. </w:t>
-      </w:r>
-      <w:proofErr w:type="gramStart"/>
-      <w:r>
-        <w:t>doi:</w:t>
-      </w:r>
-      <w:proofErr w:type="gramEnd"/>
-      <w:r>
-        <w:t>10.1007/s11222-016-9696-4.</w:t>
       </w:r>
     </w:p>
     <w:p>
@@ -10916,6 +11780,7 @@
       <w:r>
         <w:rPr>
           <w:rStyle w:val="lrzxr"/>
+          <w:i/>
         </w:rPr>
         <w:t>Hirundo</w:t>
       </w:r>
@@ -10923,6 +11788,7 @@
       <w:r>
         <w:rPr>
           <w:rStyle w:val="lrzxr"/>
+          <w:i/>
         </w:rPr>
         <w:t xml:space="preserve"> </w:t>
       </w:r>
@@ -10930,6 +11796,7 @@
       <w:r>
         <w:rPr>
           <w:rStyle w:val="lrzxr"/>
+          <w:i/>
         </w:rPr>
         <w:t>rustica</w:t>
       </w:r>
@@ -11022,27 +11889,7 @@
         <w:rPr>
           <w:rStyle w:val="lrzxr"/>
         </w:rPr>
-        <w:t xml:space="preserve">Figure 3. </w:t>
-      </w:r>
-      <w:commentRangeStart w:id="3"/>
-      <w:r>
-        <w:rPr>
-          <w:rStyle w:val="lrzxr"/>
-        </w:rPr>
-        <w:t>Stratum</w:t>
-      </w:r>
-      <w:commentRangeEnd w:id="3"/>
-      <w:r>
-        <w:rPr>
-          <w:rStyle w:val="CommentReference"/>
-        </w:rPr>
-        <w:commentReference w:id="3"/>
-      </w:r>
-      <w:r>
-        <w:rPr>
-          <w:rStyle w:val="lrzxr"/>
-        </w:rPr>
-        <w:t>-level predictions for Barn Swallow population trajectories</w:t>
+        <w:t>Figure 3. Stratum-level predictions for Barn Swallow population trajectories</w:t>
       </w:r>
       <w:r>
         <w:rPr>
@@ -11374,7 +12221,19 @@
         <w:rPr>
           <w:rStyle w:val="lrzxr"/>
         </w:rPr>
-        <w:t xml:space="preserve">. Predicted population trajectories from four models applied to the Barn Swallow data from the BBS. </w:t>
+        <w:t xml:space="preserve">. Predicted </w:t>
+      </w:r>
+      <w:r>
+        <w:rPr>
+          <w:rStyle w:val="lrzxr"/>
+        </w:rPr>
+        <w:t xml:space="preserve">survey-wide </w:t>
+      </w:r>
+      <w:r>
+        <w:rPr>
+          <w:rStyle w:val="lrzxr"/>
+        </w:rPr>
+        <w:t xml:space="preserve">population trajectories from four models applied to the Barn Swallow data from the BBS. </w:t>
       </w:r>
     </w:p>
     <w:p>
@@ -11383,6 +12242,78 @@
           <w:rStyle w:val="lrzxr"/>
         </w:rPr>
       </w:pPr>
+      <w:r>
+        <w:rPr>
+          <w:rStyle w:val="lrzxr"/>
+        </w:rPr>
+        <w:t xml:space="preserve">Figure </w:t>
+      </w:r>
+      <w:r>
+        <w:rPr>
+          <w:rStyle w:val="lrzxr"/>
+        </w:rPr>
+        <w:t>8</w:t>
+      </w:r>
+      <w:r>
+        <w:rPr>
+          <w:rStyle w:val="lrzxr"/>
+        </w:rPr>
+        <w:t xml:space="preserve">. </w:t>
+      </w:r>
+      <w:r>
+        <w:rPr>
+          <w:rStyle w:val="lrzxr"/>
+        </w:rPr>
+        <w:t xml:space="preserve">Annual differences in predictive fit between the GAMYE and </w:t>
+      </w:r>
+      <w:r>
+        <w:rPr>
+          <w:rStyle w:val="lrzxr"/>
+        </w:rPr>
+        <w:t>SLOPE</w:t>
+      </w:r>
+      <w:r>
+        <w:rPr>
+          <w:rStyle w:val="lrzxr"/>
+        </w:rPr>
+        <w:t xml:space="preserve"> (</w:t>
+      </w:r>
+      <w:r>
+        <w:rPr>
+          <w:rStyle w:val="lrzxr"/>
+        </w:rPr>
+        <w:t>blue</w:t>
+      </w:r>
+      <w:r>
+        <w:rPr>
+          <w:rStyle w:val="lrzxr"/>
+        </w:rPr>
+        <w:t xml:space="preserve">) and the GAMYE and </w:t>
+      </w:r>
+      <w:r>
+        <w:rPr>
+          <w:rStyle w:val="lrzxr"/>
+        </w:rPr>
+        <w:t>DIFFERENCE</w:t>
+      </w:r>
+      <w:r>
+        <w:rPr>
+          <w:rStyle w:val="lrzxr"/>
+        </w:rPr>
+        <w:t>E model</w:t>
+      </w:r>
+      <w:r>
+        <w:rPr>
+          <w:rStyle w:val="lrzxr"/>
+        </w:rPr>
+        <w:t xml:space="preserve"> (red)</w:t>
+      </w:r>
+      <w:r>
+        <w:rPr>
+          <w:rStyle w:val="lrzxr"/>
+        </w:rPr>
+        <w:t xml:space="preserve">. </w:t>
+      </w:r>
     </w:p>
     <w:p>
       <w:pPr>
@@ -11400,126 +12331,73 @@
         <w:rPr>
           <w:rStyle w:val="lrzxr"/>
         </w:rPr>
-        <w:t>8</w:t>
+        <w:t>9</w:t>
       </w:r>
       <w:r>
         <w:rPr>
           <w:rStyle w:val="lrzxr"/>
         </w:rPr>
+        <w:t xml:space="preserve">. Geographic distribution of the </w:t>
+      </w:r>
+      <w:r>
+        <w:rPr>
+          <w:rStyle w:val="lrzxr"/>
+        </w:rPr>
+        <w:t>preferred</w:t>
+      </w:r>
+      <w:r>
+        <w:rPr>
+          <w:rStyle w:val="lrzxr"/>
+        </w:rPr>
+        <w:t xml:space="preserve"> model</w:t>
+      </w:r>
+      <w:r>
+        <w:rPr>
+          <w:rStyle w:val="lrzxr"/>
+        </w:rPr>
+        <w:t xml:space="preserve"> for Barn Swallow,</w:t>
+      </w:r>
+      <w:r>
+        <w:rPr>
+          <w:rStyle w:val="lrzxr"/>
+        </w:rPr>
+        <w:t xml:space="preserve"> according to the point-estimate of the mean difference in predictive </w:t>
+      </w:r>
+      <w:r>
+        <w:rPr>
+          <w:rStyle w:val="lrzxr"/>
+        </w:rPr>
+        <w:t xml:space="preserve">between GAMYE </w:t>
+      </w:r>
+      <w:r>
+        <w:rPr>
+          <w:rStyle w:val="lrzxr"/>
+        </w:rPr>
+        <w:t>and</w:t>
+      </w:r>
+      <w:r>
+        <w:rPr>
+          <w:rStyle w:val="lrzxr"/>
+        </w:rPr>
+        <w:t xml:space="preserve"> DIFFERENCE</w:t>
+      </w:r>
+      <w:r>
+        <w:rPr>
+          <w:rStyle w:val="lrzxr"/>
+        </w:rPr>
         <w:t xml:space="preserve">. </w:t>
       </w:r>
       <w:r>
         <w:rPr>
           <w:rStyle w:val="lrzxr"/>
         </w:rPr>
-        <w:t xml:space="preserve">Annual differences in predictive fit between the GAMYE and </w:t>
+        <w:t>The GAMYE tends is generally preferred in the Eastern part of the species’ distribution, while the DIFFERENCE is generally preferred in the Western part</w:t>
       </w:r>
       <w:r>
         <w:rPr>
           <w:rStyle w:val="lrzxr"/>
         </w:rPr>
-        <w:t>SLOPE</w:t>
-      </w:r>
-      <w:r>
-        <w:rPr>
-          <w:rStyle w:val="lrzxr"/>
-        </w:rPr>
-        <w:t xml:space="preserve"> (</w:t>
-      </w:r>
-      <w:r>
-        <w:rPr>
-          <w:rStyle w:val="lrzxr"/>
-        </w:rPr>
-        <w:t>blue</w:t>
-      </w:r>
-      <w:r>
-        <w:rPr>
-          <w:rStyle w:val="lrzxr"/>
-        </w:rPr>
-        <w:t xml:space="preserve">) and the GAMYE and </w:t>
-      </w:r>
-      <w:r>
-        <w:rPr>
-          <w:rStyle w:val="lrzxr"/>
-        </w:rPr>
-        <w:t>DIFFERENCE</w:t>
-      </w:r>
-      <w:r>
-        <w:rPr>
-          <w:rStyle w:val="lrzxr"/>
-        </w:rPr>
-        <w:t>E model</w:t>
-      </w:r>
-      <w:r>
-        <w:rPr>
-          <w:rStyle w:val="lrzxr"/>
-        </w:rPr>
-        <w:t xml:space="preserve"> (red)</w:t>
-      </w:r>
-      <w:r>
-        <w:rPr>
-          <w:rStyle w:val="lrzxr"/>
-        </w:rPr>
-        <w:t xml:space="preserve">. </w:t>
-      </w:r>
-      <w:bookmarkStart w:id="4" w:name="_GoBack"/>
-      <w:bookmarkEnd w:id="4"/>
-    </w:p>
-    <w:p>
-      <w:pPr>
-        <w:rPr>
-          <w:rStyle w:val="lrzxr"/>
-        </w:rPr>
-      </w:pPr>
-      <w:r>
-        <w:rPr>
-          <w:rStyle w:val="lrzxr"/>
-        </w:rPr>
-        <w:t xml:space="preserve">Figure </w:t>
-      </w:r>
-      <w:r>
-        <w:rPr>
-          <w:rStyle w:val="lrzxr"/>
-        </w:rPr>
-        <w:t>9</w:t>
-      </w:r>
-      <w:r>
-        <w:rPr>
-          <w:rStyle w:val="lrzxr"/>
-        </w:rPr>
-        <w:t xml:space="preserve">. Geographic distribution of the best model according to the point-estimate of the mean difference in predictive </w:t>
-      </w:r>
-      <w:r>
-        <w:rPr>
-          <w:rStyle w:val="lrzxr"/>
-        </w:rPr>
-        <w:t>between GAMYE and SLOPE (A) and GAMYE and DIFFERENCE (B)</w:t>
-      </w:r>
-      <w:r>
-        <w:rPr>
-          <w:rStyle w:val="lrzxr"/>
-        </w:rPr>
-        <w:t xml:space="preserve">. </w:t>
-      </w:r>
-      <w:r>
-        <w:rPr>
-          <w:rStyle w:val="lrzxr"/>
-        </w:rPr>
-        <w:t xml:space="preserve">In blue </w:t>
-      </w:r>
-      <w:proofErr w:type="gramStart"/>
-      <w:r>
-        <w:rPr>
-          <w:rStyle w:val="lrzxr"/>
-        </w:rPr>
-        <w:t>regions</w:t>
-      </w:r>
-      <w:proofErr w:type="gramEnd"/>
-      <w:r>
-        <w:rPr>
-          <w:rStyle w:val="lrzxr"/>
-        </w:rPr>
-        <w:t xml:space="preserve"> the GAMYE has higher predictive fit, in the orange regions the alternative model has higher fit.</w:t>
+        <w:t>.</w:t>
       </w:r>
     </w:p>
     <w:p>
@@ -11658,80 +12536,12 @@
       </w:r>
     </w:p>
   </w:comment>
-  <w:comment w:id="1" w:author="Smith,Adam C. [NCR]" w:date="2020-01-09T23:17:00Z" w:initials="SC[">
-    <w:p>
-      <w:pPr>
-        <w:pStyle w:val="Default"/>
-      </w:pPr>
-      <w:r>
-        <w:rPr>
-          <w:rStyle w:val="CommentReference"/>
-        </w:rPr>
-        <w:annotationRef/>
-      </w:r>
-    </w:p>
-    <w:p>
-      <w:pPr>
-        <w:pStyle w:val="Default"/>
-      </w:pPr>
-      <w:r>
-        <w:t xml:space="preserve"> </w:t>
-      </w:r>
-      <w:proofErr w:type="spellStart"/>
-      <w:r>
-        <w:rPr>
-          <w:sz w:val="22"/>
-          <w:szCs w:val="22"/>
-        </w:rPr>
-        <w:t>Naihua</w:t>
-      </w:r>
-      <w:proofErr w:type="spellEnd"/>
-      <w:r>
-        <w:rPr>
-          <w:sz w:val="22"/>
-          <w:szCs w:val="22"/>
-        </w:rPr>
-        <w:t xml:space="preserve"> </w:t>
-      </w:r>
-      <w:proofErr w:type="spellStart"/>
-      <w:r>
-        <w:rPr>
-          <w:sz w:val="22"/>
-          <w:szCs w:val="22"/>
-        </w:rPr>
-        <w:t>Duan</w:t>
-      </w:r>
-      <w:proofErr w:type="spellEnd"/>
-      <w:r>
-        <w:rPr>
-          <w:sz w:val="22"/>
-          <w:szCs w:val="22"/>
-        </w:rPr>
-        <w:t>. 1983. Smearing Estimate: A Nonparametric Retransformation Method</w:t>
-      </w:r>
-    </w:p>
+  <w:comment w:id="2" w:author="Smith,Adam C. [NCR]" w:date="2020-02-06T19:57:00Z" w:initials="SC[">
     <w:p>
       <w:pPr>
         <w:pStyle w:val="CommentText"/>
       </w:pPr>
       <w:r>
-        <w:t xml:space="preserve"> </w:t>
-      </w:r>
-      <w:r>
-        <w:rPr>
-          <w:sz w:val="22"/>
-          <w:szCs w:val="22"/>
-        </w:rPr>
-        <w:t>Journal of the American Statistical Association, Vol. 78, No. 383 (Sep., 1983), pp. 605-610</w:t>
-      </w:r>
-    </w:p>
-  </w:comment>
-  <w:comment w:id="2" w:author="Smith,Adam C. [NCR]" w:date="2020-02-06T19:57:00Z" w:initials="SC[">
-    <w:p>
-      <w:pPr>
-        <w:pStyle w:val="CommentText"/>
-      </w:pPr>
-      <w:r>
         <w:rPr>
           <w:rStyle w:val="CommentReference"/>
         </w:rPr>
@@ -11740,27 +12550,6 @@
       <w:r>
         <w:t>Summary of key benefits</w:t>
       </w:r>
-    </w:p>
-  </w:comment>
-  <w:comment w:id="3" w:author="Smith,Adam C. [NCR]" w:date="2020-02-08T12:32:00Z" w:initials="SC[">
-    <w:p>
-      <w:pPr>
-        <w:pStyle w:val="CommentText"/>
-      </w:pPr>
-      <w:r>
-        <w:rPr>
-          <w:rStyle w:val="CommentReference"/>
-        </w:rPr>
-        <w:annotationRef/>
-      </w:r>
-      <w:r>
-        <w:t xml:space="preserve">Add BCR 23 version to figure 3 in plotting </w:t>
-      </w:r>
-      <w:proofErr w:type="spellStart"/>
-      <w:r>
-        <w:t>trajectories.R</w:t>
-      </w:r>
-      <w:proofErr w:type="spellEnd"/>
     </w:p>
   </w:comment>
 </w:comments>
@@ -11769,9 +12558,7 @@
 <file path=word/commentsExtended.xml><?xml version="1.0" encoding="utf-8"?>
 <w15:commentsEx xmlns:wpc="http://schemas.microsoft.com/office/word/2010/wordprocessingCanvas" xmlns:cx="http://schemas.microsoft.com/office/drawing/2014/chartex" xmlns:cx1="http://schemas.microsoft.com/office/drawing/2015/9/8/chartex" xmlns:mc="http://schemas.openxmlformats.org/markup-compatibility/2006" xmlns:o="urn:schemas-microsoft-com:office:office" xmlns:r="http://schemas.openxmlformats.org/officeDocument/2006/relationships" xmlns:m="http://schemas.openxmlformats.org/officeDocument/2006/math" xmlns:v="urn:schemas-microsoft-com:vml" xmlns:wp14="http://schemas.microsoft.com/office/word/2010/wordprocessingDrawing" xmlns:wp="http://schemas.openxmlformats.org/drawingml/2006/wordprocessingDrawing" xmlns:w10="urn:schemas-microsoft-com:office:word" xmlns:w="http://schemas.openxmlformats.org/wordprocessingml/2006/main" xmlns:w14="http://schemas.microsoft.com/office/word/2010/wordml" xmlns:w15="http://schemas.microsoft.com/office/word/2012/wordml" xmlns:w16se="http://schemas.microsoft.com/office/word/2015/wordml/symex" xmlns:wpg="http://schemas.microsoft.com/office/word/2010/wordprocessingGroup" xmlns:wpi="http://schemas.microsoft.com/office/word/2010/wordprocessingInk" xmlns:wne="http://schemas.microsoft.com/office/word/2006/wordml" xmlns:wps="http://schemas.microsoft.com/office/word/2010/wordprocessingShape" mc:Ignorable="w14 w15 w16se wp14">
   <w15:commentEx w15:paraId="12CB07DD" w15:done="0"/>
-  <w15:commentEx w15:paraId="5431D281" w15:done="0"/>
   <w15:commentEx w15:paraId="5F95C32A" w15:done="0"/>
-  <w15:commentEx w15:paraId="1BC79939" w15:done="0"/>
 </w15:commentsEx>
 </file>
 
@@ -12591,6 +13378,18 @@
       <w:iCs/>
     </w:rPr>
   </w:style>
+  <w:style w:type="character" w:styleId="FollowedHyperlink">
+    <w:name w:val="FollowedHyperlink"/>
+    <w:basedOn w:val="DefaultParagraphFont"/>
+    <w:uiPriority w:val="99"/>
+    <w:semiHidden/>
+    <w:unhideWhenUsed/>
+    <w:rsid w:val="00727F91"/>
+    <w:rPr>
+      <w:color w:val="800080" w:themeColor="followedHyperlink"/>
+      <w:u w:val="single"/>
+    </w:rPr>
+  </w:style>
 </w:styles>
 </file>
 

</xml_diff>

<commit_message>
Almost final draft and figures
</commit_message>
<xml_diff>
--- a/doc/BBS GAM draft Feb 2020.docx
+++ b/doc/BBS GAM draft Feb 2020.docx
@@ -4,12 +4,188 @@
   <w:body>
     <w:p>
       <w:r>
-        <w:t>BBS GAM draft</w:t>
+        <w:t>Improved status and trend estimates from the North American Breeding Bird Survey using a hierarchical Bayesian generalized additive model</w:t>
+      </w:r>
+    </w:p>
+    <w:p>
+      <w:r>
+        <w:t>Adam C. Smith</w:t>
+      </w:r>
+    </w:p>
+    <w:p>
+      <w:r>
+        <w:t>Brandon P.M. Edwards</w:t>
       </w:r>
     </w:p>
     <w:p>
       <w:r>
         <w:t>Abstract:</w:t>
+      </w:r>
+    </w:p>
+    <w:p>
+      <w:r>
+        <w:t>The status and trend estimates derived from the North American Breeding Bird Survey (BBS), are critical sources of information for bird conservation. However, many of the varied uses of these estimates would be well served by some al</w:t>
+      </w:r>
+      <w:r>
+        <w:t xml:space="preserve">ternative </w:t>
+      </w:r>
+      <w:r>
+        <w:t>models that are more sensitive to changes in the ra</w:t>
+      </w:r>
+      <w:r>
+        <w:t>tes of population change through time</w:t>
+      </w:r>
+      <w:r>
+        <w:t>, such as change points and cycles,</w:t>
+      </w:r>
+      <w:r>
+        <w:t xml:space="preserve"> and </w:t>
+      </w:r>
+      <w:r>
+        <w:t xml:space="preserve">that </w:t>
+      </w:r>
+      <w:r>
+        <w:t xml:space="preserve">allow for the sharing of information </w:t>
+      </w:r>
+      <w:r>
+        <w:t>across the species’ range,</w:t>
+      </w:r>
+      <w:r>
+        <w:t xml:space="preserve"> to improve regional estimates. Here we describe a h</w:t>
+      </w:r>
+      <w:r>
+        <w:t xml:space="preserve">ierarchical Bayesian </w:t>
+      </w:r>
+      <w:r>
+        <w:t xml:space="preserve">generalized additive mixed-model (GAM) that fits these criteria and generates status and trend estimates </w:t>
+      </w:r>
+      <w:r>
+        <w:t>with optimized for many common uses related to</w:t>
+      </w:r>
+      <w:r>
+        <w:t xml:space="preserve"> conservation assessments.</w:t>
+      </w:r>
+      <w:r>
+        <w:t xml:space="preserve"> </w:t>
+      </w:r>
+      <w:r>
+        <w:t>We demonstrate the models with data for Barn Swallow (</w:t>
+      </w:r>
+      <w:r>
+        <w:rPr>
+          <w:i/>
+        </w:rPr>
+        <w:t>Hirundo rustica</w:t>
+      </w:r>
+      <w:r>
+        <w:t>) Wood</w:t>
+      </w:r>
+      <w:bookmarkStart w:id="0" w:name="_GoBack"/>
+      <w:bookmarkEnd w:id="0"/>
+      <w:r>
+        <w:t xml:space="preserve"> Thrush (</w:t>
+      </w:r>
+      <w:r>
+        <w:rPr>
+          <w:i/>
+        </w:rPr>
+        <w:t>Hylocichla mustelina</w:t>
+      </w:r>
+      <w:r>
+        <w:t>) and some other species to</w:t>
+      </w:r>
+      <w:r>
+        <w:t xml:space="preserve"> demonstrate </w:t>
+      </w:r>
+      <w:r>
+        <w:t>its</w:t>
+      </w:r>
+      <w:r>
+        <w:t xml:space="preserve"> benefits</w:t>
+      </w:r>
+      <w:r>
+        <w:t xml:space="preserve">, and we </w:t>
+      </w:r>
+      <w:r>
+        <w:t xml:space="preserve">run a full cross-validation of the GAM against two other BBS models to compare </w:t>
+      </w:r>
+      <w:r>
+        <w:t>predictive fit among models</w:t>
+      </w:r>
+      <w:r>
+        <w:t>.</w:t>
+      </w:r>
+      <w:r>
+        <w:t xml:space="preserve"> </w:t>
+      </w:r>
+      <w:r>
+        <w:t>We used a</w:t>
+      </w:r>
+      <w:r>
+        <w:t xml:space="preserve"> 15</w:t>
+      </w:r>
+      <w:r>
+        <w:t xml:space="preserve">-fold cross-validation approach, with we suggest </w:t>
+      </w:r>
+      <w:r>
+        <w:t>provides a practical alternative to assessing predictive fit across the entire BBS dataset, while accounting for the spatial and temporal imbalances in the data.</w:t>
+      </w:r>
+      <w:r>
+        <w:t xml:space="preserve"> </w:t>
+      </w:r>
+      <w:r>
+        <w:t>The GAM</w:t>
+      </w:r>
+      <w:r>
+        <w:t>s have</w:t>
+      </w:r>
+      <w:r>
+        <w:t xml:space="preserve"> better predictive fit overall than the standard model for all species studied here</w:t>
+      </w:r>
+      <w:r>
+        <w:t xml:space="preserve">, and </w:t>
+      </w:r>
+      <w:r>
+        <w:t xml:space="preserve">better or comparable predictive fit in comparison to </w:t>
+      </w:r>
+      <w:r>
+        <w:t xml:space="preserve">an alternative </w:t>
+      </w:r>
+      <w:r>
+        <w:t>first difference model.</w:t>
+      </w:r>
+      <w:r>
+        <w:t xml:space="preserve"> In addition, the GAM with added random year-effects estimates a population trajectory that con be decomposed into </w:t>
+      </w:r>
+      <w:r>
+        <w:t>a</w:t>
+      </w:r>
+      <w:r>
+        <w:t xml:space="preserve"> smooth component and the annual fluctuations around that smooth. This decomposition generates trend estimates that remove the annual fluctuations and are therefore more useful for the status assessments such as IUCN or COSEWIC. </w:t>
+      </w:r>
+      <w:r>
+        <w:t>Estimated t</w:t>
+      </w:r>
+      <w:r>
+        <w:t>rajectories</w:t>
+      </w:r>
+      <w:r>
+        <w:t xml:space="preserve"> form the model</w:t>
+      </w:r>
+      <w:r>
+        <w:t xml:space="preserve"> can be visualized either with or without the annual fluctuations, to suit the particular inferential use for the estimate</w:t>
+      </w:r>
+      <w:r>
+        <w:t xml:space="preserve">s, such as </w:t>
+      </w:r>
+      <w:r>
+        <w:t>visualizing patterns that may follow climatological cycles vs patterns that rela</w:t>
+      </w:r>
+      <w:r>
+        <w:t>te more to annual precipitation</w:t>
+      </w:r>
+      <w:r>
+        <w:t xml:space="preserve">. </w:t>
       </w:r>
     </w:p>
     <w:p>
@@ -73,15 +249,7 @@
         <w:t xml:space="preserve">used by many conservation organizations and researchers to visualize, analyze, and assess the population status of over 400 species of birds (e.g., NABCI Canada 2019, </w:t>
       </w:r>
       <w:r>
-        <w:t xml:space="preserve">Rosenberg et al. 2019, </w:t>
-      </w:r>
-      <w:proofErr w:type="gramStart"/>
-      <w:r>
-        <w:t>Rosenberg</w:t>
-      </w:r>
-      <w:proofErr w:type="gramEnd"/>
-      <w:r>
-        <w:t xml:space="preserve"> et al. 2017</w:t>
+        <w:t>Rosenberg et al. 2019, Rosenberg et al. 2017</w:t>
       </w:r>
       <w:r>
         <w:t>).</w:t>
@@ -103,16 +271,11 @@
       <w:r>
         <w:t xml:space="preserve"> </w:t>
       </w:r>
-      <w:proofErr w:type="gramStart"/>
       <w:r>
         <w:t>are</w:t>
       </w:r>
       <w:r>
-        <w:t xml:space="preserve"> equally well supported</w:t>
-      </w:r>
-      <w:proofErr w:type="gramEnd"/>
-      <w:r>
-        <w:t xml:space="preserve"> by the standard models</w:t>
+        <w:t xml:space="preserve"> equally well supported by the standard models</w:t>
       </w:r>
       <w:r>
         <w:t>, and so there is a need for alternative models and for a continual evolution of the modeling</w:t>
@@ -187,23 +350,7 @@
         <w:t>tends to be</w:t>
       </w:r>
       <w:r>
-        <w:t xml:space="preserve"> conservative when it comes to estimating changes in a species’ population trend, or population cycles (</w:t>
-      </w:r>
-      <w:commentRangeStart w:id="0"/>
-      <w:proofErr w:type="spellStart"/>
-      <w:r>
-        <w:t>Fewster</w:t>
-      </w:r>
-      <w:proofErr w:type="spellEnd"/>
-      <w:r>
-        <w:t xml:space="preserve"> </w:t>
-      </w:r>
-      <w:commentRangeEnd w:id="0"/>
-      <w:r>
-        <w:rPr>
-          <w:rStyle w:val="CommentReference"/>
-        </w:rPr>
-        <w:commentReference w:id="0"/>
+        <w:t xml:space="preserve"> conservative when it comes to estimating changes in a species’ population trend, or population cycles (Fewster </w:t>
       </w:r>
       <w:r>
         <w:t>et al. 2000, Smith et al. 2015</w:t>
@@ -274,23 +421,7 @@
         <w:t xml:space="preserve"> provide a flexible framework for tracking changes in populations over time, without any assumptions about a particular pattern in population change</w:t>
       </w:r>
       <w:r>
-        <w:t xml:space="preserve"> (</w:t>
-      </w:r>
-      <w:proofErr w:type="spellStart"/>
-      <w:r>
-        <w:t>Fewster</w:t>
-      </w:r>
-      <w:proofErr w:type="spellEnd"/>
-      <w:r>
-        <w:t xml:space="preserve"> et al., 2000, </w:t>
-      </w:r>
-      <w:proofErr w:type="spellStart"/>
-      <w:r>
-        <w:t>Knape</w:t>
-      </w:r>
-      <w:proofErr w:type="spellEnd"/>
-      <w:r>
-        <w:t xml:space="preserve"> 2016)</w:t>
+        <w:t xml:space="preserve"> (Fewster et al., 2000, Knape 2016)</w:t>
       </w:r>
       <w:r>
         <w:t>.</w:t>
@@ -404,15 +535,7 @@
         <w:t xml:space="preserve"> </w:t>
       </w:r>
       <w:r>
-        <w:t xml:space="preserve">The GAM smoothing parameters </w:t>
-      </w:r>
-      <w:proofErr w:type="gramStart"/>
-      <w:r>
-        <w:t>can be estimated</w:t>
-      </w:r>
-      <w:proofErr w:type="gramEnd"/>
-      <w:r>
-        <w:t xml:space="preserve"> as random effects within geographic strata, thus allowing the model to share information on the shape of a species population trajectory across a species range. </w:t>
+        <w:t xml:space="preserve">The GAM smoothing parameters can be estimated as random effects within geographic strata, thus allowing the model to share information on the shape of a species population trajectory across a species range. </w:t>
       </w:r>
       <w:r>
         <w:t>In the terminology of Pedersen et al. 2019, this hierarchical structure on the GAM parameters would make our model a “HGAM”</w:t>
@@ -444,13 +567,8 @@
       <w:r>
         <w:t xml:space="preserve">he slope parameters </w:t>
       </w:r>
-      <w:proofErr w:type="gramStart"/>
-      <w:r>
-        <w:t>can be estimated</w:t>
-      </w:r>
-      <w:proofErr w:type="gramEnd"/>
-      <w:r>
-        <w:t xml:space="preserve"> as random effects and</w:t>
+      <w:r>
+        <w:t>can be estimated as random effects and</w:t>
       </w:r>
       <w:r>
         <w:t xml:space="preserve"> share information among strata</w:t>
@@ -539,128 +657,101 @@
         <w:t xml:space="preserve"> assessments </w:t>
       </w:r>
       <w:r>
-        <w:t xml:space="preserve">by the </w:t>
-      </w:r>
-      <w:r>
-        <w:t xml:space="preserve">Committee </w:t>
-      </w:r>
-      <w:r>
-        <w:t>o</w:t>
-      </w:r>
-      <w:r>
-        <w:t>n the Status of Endangered Wildlife in Canada</w:t>
-      </w:r>
-      <w:r>
-        <w:t xml:space="preserve"> (COSEWIC)</w:t>
+        <w:t>by the Committee on the Status of Endangered Wildlife in Canada (COSEWIC)</w:t>
+      </w:r>
+      <w:r>
+        <w:t xml:space="preserve"> are based on rates of change over 3 generations. For most bird species monitored by the BBS, this 3-generation</w:t>
+      </w:r>
+      <w:r>
+        <w:t xml:space="preserve"> time</w:t>
+      </w:r>
+      <w:r>
+        <w:t xml:space="preserve"> is approximately </w:t>
+      </w:r>
+      <w:r>
+        <w:t>the same as the 10-year,</w:t>
+      </w:r>
+      <w:r>
+        <w:t xml:space="preserve"> short-term trends</w:t>
+      </w:r>
+      <w:r>
+        <w:t xml:space="preserve"> produced by the CWS and USGS analyses</w:t>
+      </w:r>
+      <w:r>
+        <w:t>. Because of the annual fluctuations estimated by the standard model</w:t>
+      </w:r>
+      <w:r>
+        <w:t>,</w:t>
+      </w:r>
+      <w:r>
+        <w:t xml:space="preserve"> these short-term trends can fluctuate from year to year</w:t>
+      </w:r>
+      <w:r>
+        <w:t xml:space="preserve">, complicating the quantitative assessment of a species trend in comparison to the </w:t>
+      </w:r>
+      <w:r>
+        <w:t>thresholds</w:t>
+      </w:r>
+      <w:r>
+        <w:t>. Species trends may surpass the threshold in</w:t>
+      </w:r>
+      <w:r>
+        <w:t xml:space="preserve"> one year, but not in the next. The same end-point comparisons on estimates from a GAM will </w:t>
+      </w:r>
+      <w:r>
+        <w:t xml:space="preserve">change much more gradually over time, and be much less dependent on the particular year in which a species </w:t>
+      </w:r>
+      <w:r>
+        <w:t>is</w:t>
+      </w:r>
+      <w:r>
+        <w:t xml:space="preserve"> assessed</w:t>
+      </w:r>
+      <w:r>
+        <w:t>.</w:t>
+      </w:r>
+    </w:p>
+    <w:p>
+      <w:r>
+        <w:t>In t</w:t>
+      </w:r>
+      <w:r>
+        <w:t>his paper</w:t>
+      </w:r>
+      <w:r>
+        <w:t>, we</w:t>
+      </w:r>
+      <w:r>
+        <w:t xml:space="preserve"> describe a</w:t>
+      </w:r>
+      <w:r>
+        <w:t xml:space="preserve"> status and trend model that uses a</w:t>
+      </w:r>
+      <w:r>
+        <w:t xml:space="preserve"> hierarchical GAM</w:t>
+      </w:r>
+      <w:r>
+        <w:t>, smoothing function</w:t>
+      </w:r>
+      <w:r>
+        <w:t xml:space="preserve"> to estimate the </w:t>
+      </w:r>
+      <w:r>
+        <w:t>relative abundance trajectory of bird populations,</w:t>
       </w:r>
       <w:r>
         <w:t xml:space="preserve"> </w:t>
       </w:r>
-      <w:proofErr w:type="gramStart"/>
-      <w:r>
-        <w:t>are based</w:t>
-      </w:r>
-      <w:proofErr w:type="gramEnd"/>
-      <w:r>
-        <w:t xml:space="preserve"> on rates of change over 3 generations. For most bird species monitored by the BBS, this 3-generation</w:t>
-      </w:r>
-      <w:r>
-        <w:t xml:space="preserve"> time</w:t>
-      </w:r>
-      <w:r>
-        <w:t xml:space="preserve"> is approximately </w:t>
-      </w:r>
-      <w:r>
-        <w:t>the same as the 10-year,</w:t>
-      </w:r>
-      <w:r>
-        <w:t xml:space="preserve"> short-term trends</w:t>
-      </w:r>
-      <w:r>
-        <w:t xml:space="preserve"> produced by t</w:t>
-      </w:r>
-      <w:bookmarkStart w:id="1" w:name="_GoBack"/>
-      <w:bookmarkEnd w:id="1"/>
-      <w:r>
-        <w:t>he CWS and USGS analyses</w:t>
-      </w:r>
-      <w:r>
-        <w:t>. Because of the annual fluctuations estimated by the standard model</w:t>
-      </w:r>
-      <w:r>
-        <w:t>,</w:t>
-      </w:r>
-      <w:r>
-        <w:t xml:space="preserve"> these short-term trends can fluctuate from year to year</w:t>
-      </w:r>
-      <w:r>
-        <w:t xml:space="preserve">, complicating the quantitative assessment of a species trend in comparison to the </w:t>
-      </w:r>
-      <w:r>
-        <w:t>thresholds</w:t>
-      </w:r>
-      <w:r>
-        <w:t>. Species trends may surpass the threshold in</w:t>
-      </w:r>
-      <w:r>
-        <w:t xml:space="preserve"> one year, but not in the next. The same end-point comparisons on estimates from a GAM will </w:t>
-      </w:r>
-      <w:r>
-        <w:t xml:space="preserve">change much more gradually over time, and be much less dependent on the particular year in which a species </w:t>
-      </w:r>
-      <w:proofErr w:type="gramStart"/>
-      <w:r>
-        <w:t>is</w:t>
-      </w:r>
-      <w:r>
-        <w:t xml:space="preserve"> assessed</w:t>
-      </w:r>
-      <w:proofErr w:type="gramEnd"/>
-      <w:r>
-        <w:t>.</w:t>
-      </w:r>
-    </w:p>
-    <w:p>
-      <w:r>
-        <w:t>In t</w:t>
-      </w:r>
-      <w:r>
-        <w:t>his paper</w:t>
-      </w:r>
-      <w:r>
-        <w:t>, we</w:t>
-      </w:r>
-      <w:r>
-        <w:t xml:space="preserve"> describe a</w:t>
-      </w:r>
-      <w:r>
-        <w:t xml:space="preserve"> status and trend model that uses a</w:t>
-      </w:r>
-      <w:r>
-        <w:t xml:space="preserve"> hierarchical GAM</w:t>
-      </w:r>
-      <w:r>
-        <w:t>, smoothing function</w:t>
-      </w:r>
-      <w:r>
-        <w:t xml:space="preserve"> to estimate the </w:t>
-      </w:r>
-      <w:r>
-        <w:t>relative abundance trajectory of bird populations,</w:t>
+      <w:r>
+        <w:t xml:space="preserve">using data </w:t>
+      </w:r>
+      <w:r>
+        <w:t>from the BBS.</w:t>
       </w:r>
       <w:r>
         <w:t xml:space="preserve"> </w:t>
       </w:r>
       <w:r>
-        <w:t xml:space="preserve">using data </w:t>
-      </w:r>
-      <w:r>
-        <w:t>from the BBS.</w:t>
-      </w:r>
-      <w:r>
-        <w:t xml:space="preserve"> </w:t>
-      </w:r>
-      <w:r>
         <w:t>This model allows for the sharing of information about a species’ population trajectory among geographic strata and for the decomposition of long- and medium-term population changes from annual fluctuations. We also</w:t>
       </w:r>
       <w:r>
@@ -676,15 +767,7 @@
         <w:t xml:space="preserve"> that includes random year-effects</w:t>
       </w:r>
       <w:r>
-        <w:t xml:space="preserve"> (</w:t>
-      </w:r>
-      <w:proofErr w:type="spellStart"/>
-      <w:r>
-        <w:t>Knape</w:t>
-      </w:r>
-      <w:proofErr w:type="spellEnd"/>
-      <w:r>
-        <w:t xml:space="preserve"> et al. 2016)</w:t>
+        <w:t xml:space="preserve"> (Knape et al. 2016)</w:t>
       </w:r>
       <w:r>
         <w:t xml:space="preserve">, to the </w:t>
@@ -746,16 +829,11 @@
         <w:t xml:space="preserve">stratum-level </w:t>
       </w:r>
       <w:r>
-        <w:t xml:space="preserve">GAM smooths </w:t>
-      </w:r>
-      <w:proofErr w:type="gramStart"/>
-      <w:r>
-        <w:t xml:space="preserve">are </w:t>
+        <w:t xml:space="preserve">GAM smooths are </w:t>
       </w:r>
       <w:r>
         <w:t>treated</w:t>
       </w:r>
-      <w:proofErr w:type="gramEnd"/>
       <w:r>
         <w:t xml:space="preserve"> as random-effects, so that information is shared on the shape of a species’ population trajectory among </w:t>
       </w:r>
@@ -778,27 +856,15 @@
         <w:t xml:space="preserve"> (</w:t>
       </w:r>
       <w:r>
-        <w:rPr>
-          <w:highlight w:val="yellow"/>
-        </w:rPr>
         <w:t>an alternative parameterization</w:t>
       </w:r>
       <w:r>
-        <w:rPr>
-          <w:highlight w:val="yellow"/>
-        </w:rPr>
         <w:t xml:space="preserve"> to the </w:t>
       </w:r>
       <w:r>
-        <w:rPr>
-          <w:highlight w:val="yellow"/>
-        </w:rPr>
         <w:t xml:space="preserve">“GS” </w:t>
       </w:r>
       <w:r>
-        <w:rPr>
-          <w:highlight w:val="yellow"/>
-        </w:rPr>
         <w:t xml:space="preserve">model in Pedersen et al. </w:t>
       </w:r>
       <w:r>
@@ -861,15 +927,7 @@
         <w:t xml:space="preserve"> models using the GAM smooth, against</w:t>
       </w:r>
       <w:r>
-        <w:t xml:space="preserve"> two alternative models that </w:t>
-      </w:r>
-      <w:proofErr w:type="gramStart"/>
-      <w:r>
-        <w:t>have been used</w:t>
-      </w:r>
-      <w:proofErr w:type="gramEnd"/>
-      <w:r>
-        <w:t xml:space="preserve"> to analy</w:t>
+        <w:t xml:space="preserve"> two alternative models that have been used to analy</w:t>
       </w:r>
       <w:r>
         <w:t>z</w:t>
@@ -1187,15 +1245,7 @@
         <w:t xml:space="preserve">The models </w:t>
       </w:r>
       <w:r>
-        <w:t xml:space="preserve">treat the observed BBS counts as </w:t>
-      </w:r>
-      <w:proofErr w:type="spellStart"/>
-      <w:r>
-        <w:t>overdispersed</w:t>
-      </w:r>
-      <w:proofErr w:type="spellEnd"/>
-      <w:r>
-        <w:t xml:space="preserve"> Poisson random variables, with mean </w:t>
+        <w:t xml:space="preserve">treat the observed BBS counts as overdispersed Poisson random variables, with mean </w:t>
       </w:r>
       <m:oMath>
         <m:sSub>
@@ -1312,47 +1362,39 @@
             <o:lock v:ext="edit" aspectratio="t"/>
           </v:shapetype>
           <v:shape id="_x0000_i1025" type="#_x0000_t75" style="width:15pt;height:18.45pt" o:ole="">
+            <v:imagedata r:id="rId5" o:title=""/>
+          </v:shape>
+          <o:OLEObject Type="Embed" ProgID="Equation.DSMT4" ShapeID="_x0000_i1025" DrawAspect="Content" ObjectID="_1643372570" r:id="rId6"/>
+        </w:object>
+      </w:r>
+      <w:r>
+        <w:t>),</w:t>
+      </w:r>
+      <w:r>
+        <w:t xml:space="preserve"> </w:t>
+      </w:r>
+      <w:r>
+        <w:t>first-year startup effects for a given observer (</w:t>
+      </w:r>
+      <w:r>
+        <w:rPr>
+          <w:position w:val="-14"/>
+        </w:rPr>
+        <w:object w:dxaOrig="740" w:dyaOrig="400" w14:anchorId="1824F10F">
+          <v:shape id="_x0000_i1026" type="#_x0000_t75" style="width:36.85pt;height:19pt" o:ole="">
             <v:imagedata r:id="rId7" o:title=""/>
           </v:shape>
-          <o:OLEObject Type="Embed" ProgID="Equation.DSMT4" ShapeID="_x0000_i1025" DrawAspect="Content" ObjectID="_1643206349" r:id="rId8"/>
+          <o:OLEObject Type="Embed" ProgID="Equation.DSMT4" ShapeID="_x0000_i1026" DrawAspect="Content" ObjectID="_1643372571" r:id="rId8"/>
         </w:object>
       </w:r>
       <w:r>
-        <w:t>),</w:t>
-      </w:r>
-      <w:r>
-        <w:t xml:space="preserve"> </w:t>
-      </w:r>
-      <w:r>
-        <w:t>first-year startup effects for a given observer (</w:t>
-      </w:r>
-      <w:r>
-        <w:rPr>
-          <w:position w:val="-14"/>
-        </w:rPr>
-        <w:object w:dxaOrig="740" w:dyaOrig="400" w14:anchorId="1824F10F">
-          <v:shape id="_x0000_i1026" type="#_x0000_t75" style="width:36.85pt;height:19pt" o:ole="">
-            <v:imagedata r:id="rId9" o:title=""/>
-          </v:shape>
-          <o:OLEObject Type="Embed" ProgID="Equation.DSMT4" ShapeID="_x0000_i1026" DrawAspect="Content" ObjectID="_1643206350" r:id="rId10"/>
-        </w:object>
-      </w:r>
-      <w:r>
         <w:t>)</w:t>
       </w:r>
       <w:r>
         <w:t xml:space="preserve">, </w:t>
       </w:r>
       <w:r>
-        <w:t xml:space="preserve">a count-level random effect to model </w:t>
-      </w:r>
-      <w:proofErr w:type="spellStart"/>
-      <w:r>
-        <w:t>overdispersion</w:t>
-      </w:r>
-      <w:proofErr w:type="spellEnd"/>
-      <w:r>
-        <w:t xml:space="preserve"> (</w:t>
+        <w:t>a count-level random effect to model overdispersion (</w:t>
       </w:r>
       <m:oMath>
         <m:sSub>
@@ -1452,18 +1494,25 @@
     </w:p>
     <w:p>
       <w:r>
-        <w:t xml:space="preserve">For the simpler of the two models that use the GAM smooth, the temporal component </w:t>
-      </w:r>
-      <w:proofErr w:type="gramStart"/>
+        <w:t>T</w:t>
+      </w:r>
+      <w:r>
+        <w:t xml:space="preserve">he </w:t>
+      </w:r>
+      <w:r>
+        <w:t xml:space="preserve">main </w:t>
+      </w:r>
+      <w:r>
+        <w:t xml:space="preserve">temporal component </w:t>
+      </w:r>
+      <w:r>
+        <w:t xml:space="preserve">in the GAM </w:t>
+      </w:r>
       <w:r>
         <w:t xml:space="preserve">was </w:t>
       </w:r>
       <w:r>
-        <w:t>modeled</w:t>
-      </w:r>
-      <w:proofErr w:type="gramEnd"/>
-      <w:r>
-        <w:t xml:space="preserve"> with</w:t>
+        <w:t>modeled with</w:t>
       </w:r>
       <w:r>
         <w:t xml:space="preserve"> a </w:t>
@@ -1481,15 +1530,7 @@
         <w:t xml:space="preserve"> fol</w:t>
       </w:r>
       <w:r>
-        <w:t xml:space="preserve">lowing </w:t>
-      </w:r>
-      <w:proofErr w:type="spellStart"/>
-      <w:r>
-        <w:t>Crainiceanu</w:t>
-      </w:r>
-      <w:proofErr w:type="spellEnd"/>
-      <w:r>
-        <w:t xml:space="preserve"> et al (2005)</w:t>
+        <w:t>lowing Crainiceanu et al (2005)</w:t>
       </w:r>
       <w:r>
         <w:t>.</w:t>
@@ -1690,9 +1731,9 @@
         </w:rPr>
         <w:object w:dxaOrig="260" w:dyaOrig="240" w14:anchorId="596F56DA">
           <v:shape id="_x0000_i1027" type="#_x0000_t75" style="width:12.65pt;height:11.5pt" o:ole="">
-            <v:imagedata r:id="rId11" o:title=""/>
+            <v:imagedata r:id="rId9" o:title=""/>
           </v:shape>
-          <o:OLEObject Type="Embed" ProgID="Equation.DSMT4" ShapeID="_x0000_i1027" DrawAspect="Content" ObjectID="_1643206351" r:id="rId12"/>
+          <o:OLEObject Type="Embed" ProgID="Equation.DSMT4" ShapeID="_x0000_i1027" DrawAspect="Content" ObjectID="_1643372572" r:id="rId10"/>
         </w:object>
       </w:r>
       <w:r>
@@ -1796,21 +1837,11 @@
           </m:sub>
         </m:sSub>
       </m:oMath>
-      <w:proofErr w:type="gramStart"/>
-      <w:r>
-        <w:t>is estimated</w:t>
-      </w:r>
-      <w:proofErr w:type="gramEnd"/>
-      <w:r>
-        <w:t xml:space="preserve"> as a random effect, centered on a </w:t>
-      </w:r>
-      <w:proofErr w:type="spellStart"/>
-      <w:r>
-        <w:t>Hyperparameter</w:t>
-      </w:r>
-      <w:proofErr w:type="spellEnd"/>
-      <w:r>
-        <w:t xml:space="preserve">: a </w:t>
+      <w:r>
+        <w:t xml:space="preserve">is estimated as a random effect, centered on a </w:t>
+      </w:r>
+      <w:r>
+        <w:t xml:space="preserve">Hyperparameter: a </w:t>
       </w:r>
       <w:r>
         <w:t>mean across all strata (</w:t>
@@ -1821,9 +1852,9 @@
         </w:rPr>
         <w:object w:dxaOrig="300" w:dyaOrig="360" w14:anchorId="41D7C510">
           <v:shape id="_x0000_i1028" type="#_x0000_t75" style="width:15pt;height:18.45pt" o:ole="">
-            <v:imagedata r:id="rId13" o:title=""/>
+            <v:imagedata r:id="rId11" o:title=""/>
           </v:shape>
-          <o:OLEObject Type="Embed" ProgID="Equation.DSMT4" ShapeID="_x0000_i1028" DrawAspect="Content" ObjectID="_1643206352" r:id="rId14"/>
+          <o:OLEObject Type="Embed" ProgID="Equation.DSMT4" ShapeID="_x0000_i1028" DrawAspect="Content" ObjectID="_1643372573" r:id="rId12"/>
         </w:object>
       </w:r>
       <w:r>
@@ -2116,15 +2147,7 @@
         <w:t xml:space="preserve"> and the variation in complexity among strata</w:t>
       </w:r>
       <w:r>
-        <w:t xml:space="preserve"> (</w:t>
-      </w:r>
-      <w:proofErr w:type="spellStart"/>
-      <w:r>
-        <w:t>Crainiceanu</w:t>
-      </w:r>
-      <w:proofErr w:type="spellEnd"/>
-      <w:r>
-        <w:t xml:space="preserve"> et al. 2005)</w:t>
+        <w:t xml:space="preserve"> (Crainiceanu et al. 2005)</w:t>
       </w:r>
       <w:r>
         <w:t xml:space="preserve">. </w:t>
@@ -2172,11 +2195,7 @@
         <w:t>rd</w:t>
       </w:r>
       <w:r>
-        <w:t>-degree polynomial spline</w:t>
-      </w:r>
-      <w:proofErr w:type="gramStart"/>
-      <w:r>
-        <w:t>:</w:t>
+        <w:t>-degree polynomial spline:</w:t>
       </w:r>
       <m:oMath>
         <m:r>
@@ -2321,11 +2340,7 @@
         </m:sSup>
       </m:oMath>
       <w:r>
-        <w:t>,</w:t>
-      </w:r>
-      <w:proofErr w:type="gramEnd"/>
-      <w:r>
-        <w:t xml:space="preserve"> and i</w:t>
+        <w:t>, and i</w:t>
       </w:r>
       <w:r>
         <w:t>t</w:t>
@@ -2337,15 +2352,7 @@
         <w:t xml:space="preserve">in R, </w:t>
       </w:r>
       <w:r>
-        <w:t xml:space="preserve">following </w:t>
-      </w:r>
-      <w:proofErr w:type="spellStart"/>
-      <w:r>
-        <w:t>Crainiceanu</w:t>
-      </w:r>
-      <w:proofErr w:type="spellEnd"/>
-      <w:r>
-        <w:t xml:space="preserve"> et al (2005)</w:t>
+        <w:t>following Crainiceanu et al (2005)</w:t>
       </w:r>
       <w:r>
         <w:t>.</w:t>
@@ -2369,13 +2376,8 @@
         <w:t>the</w:t>
       </w:r>
       <w:r>
-        <w:t xml:space="preserve"> </w:t>
-      </w:r>
-      <w:proofErr w:type="spellStart"/>
-      <w:r>
-        <w:t>jagam</w:t>
-      </w:r>
-      <w:proofErr w:type="spellEnd"/>
+        <w:t xml:space="preserve"> jagam</w:t>
+      </w:r>
       <w:r>
         <w:t xml:space="preserve"> function in the</w:t>
       </w:r>
@@ -2383,18 +2385,10 @@
         <w:t xml:space="preserve"> R-packag</w:t>
       </w:r>
       <w:r>
-        <w:t xml:space="preserve">e </w:t>
-      </w:r>
-      <w:proofErr w:type="spellStart"/>
-      <w:r>
-        <w:t>m</w:t>
-      </w:r>
-      <w:r>
-        <w:t>gcv</w:t>
-      </w:r>
-      <w:proofErr w:type="spellEnd"/>
-      <w:r>
-        <w:t xml:space="preserve"> (i.e., model GS </w:t>
+        <w:t>e m</w:t>
+      </w:r>
+      <w:r>
+        <w:t xml:space="preserve">gcv (i.e., model GS </w:t>
       </w:r>
       <w:r>
         <w:t xml:space="preserve">in Pedersen et al. </w:t>
@@ -2424,29 +2418,13 @@
         <w:t xml:space="preserve"> analy</w:t>
       </w:r>
       <w:r>
-        <w:t xml:space="preserve">sis of the same data using </w:t>
-      </w:r>
-      <w:proofErr w:type="spellStart"/>
-      <w:r>
-        <w:t>mgcv</w:t>
-      </w:r>
-      <w:proofErr w:type="spellEnd"/>
-      <w:r>
-        <w:t xml:space="preserve">. </w:t>
+        <w:t xml:space="preserve">sis of the same data using mgcv. </w:t>
       </w:r>
       <w:r>
         <w:t>However, when we tried to implement a fully Bayesian versi</w:t>
       </w:r>
       <w:r>
-        <w:t xml:space="preserve">on of the </w:t>
-      </w:r>
-      <w:proofErr w:type="spellStart"/>
-      <w:r>
-        <w:t>mgcv</w:t>
-      </w:r>
-      <w:proofErr w:type="spellEnd"/>
-      <w:r>
-        <w:t xml:space="preserve"> parameterization, parameter convergence was significantly less efficient</w:t>
+        <w:t>on of the mgcv parameterization, parameter convergence was significantly less efficient</w:t>
       </w:r>
       <w:r>
         <w:t xml:space="preserve"> (&gt; </w:t>
@@ -2507,13 +2485,20 @@
         <w:t>,</w:t>
       </w:r>
       <w:r>
-        <w:t xml:space="preserve"> the default setting in the R-package </w:t>
-      </w:r>
-      <w:proofErr w:type="spellStart"/>
-      <w:r>
-        <w:t>bbsBayes</w:t>
-      </w:r>
-      <w:proofErr w:type="spellEnd"/>
+        <w:t xml:space="preserve"> </w:t>
+      </w:r>
+      <w:r>
+        <w:t xml:space="preserve">following </w:t>
+      </w:r>
+      <w:r>
+        <w:t>the default setting in the R-package bbsBayes</w:t>
+      </w:r>
+      <w:r>
+        <w:t xml:space="preserve"> (Edwards and Smith unpublished)</w:t>
+      </w:r>
+      <w:r>
+        <w:t>, which</w:t>
+      </w:r>
       <w:r>
         <w:t xml:space="preserve"> is to add one knot for every 4 years in the time-series. With this number of knots, we have found that the 53</w:t>
       </w:r>
@@ -2565,18 +2550,10 @@
         <w:t>Prior distributions on the variance components of the G</w:t>
       </w:r>
       <w:r>
-        <w:t>AM-</w:t>
-      </w:r>
-      <w:proofErr w:type="gramStart"/>
-      <w:r>
-        <w:t>coefficients</w:t>
-      </w:r>
-      <w:r>
-        <w:t>,</w:t>
-      </w:r>
-      <w:proofErr w:type="gramEnd"/>
-      <w:r>
-        <w:t xml:space="preserve"> </w:t>
+        <w:t>AM-coefficients</w:t>
+      </w:r>
+      <w:r>
+        <w:t xml:space="preserve">, </w:t>
       </w:r>
       <w:r>
         <w:t>were set following</w:t>
@@ -2585,26 +2562,10 @@
         <w:t xml:space="preserve"> advice in</w:t>
       </w:r>
       <w:r>
-        <w:t xml:space="preserve"> </w:t>
-      </w:r>
-      <w:proofErr w:type="spellStart"/>
-      <w:r>
-        <w:t>Crainiceanu</w:t>
-      </w:r>
-      <w:proofErr w:type="spellEnd"/>
-      <w:r>
-        <w:t xml:space="preserve"> et al (2005)</w:t>
-      </w:r>
-      <w:r>
-        <w:t xml:space="preserve"> and </w:t>
-      </w:r>
-      <w:proofErr w:type="spellStart"/>
-      <w:r>
-        <w:t>Gelman</w:t>
-      </w:r>
-      <w:proofErr w:type="spellEnd"/>
-      <w:r>
-        <w:t xml:space="preserve"> (200</w:t>
+        <w:t xml:space="preserve"> Crainiceanu et al (2005)</w:t>
+      </w:r>
+      <w:r>
+        <w:t xml:space="preserve"> and Gelman (200</w:t>
       </w:r>
       <w:r>
         <w:t>6</w:t>
@@ -2898,15 +2859,7 @@
         <w:t xml:space="preserve"> departures from the smoothed trajectory (</w:t>
       </w:r>
       <w:r>
-        <w:t xml:space="preserve">conceptually similar to the model described in </w:t>
-      </w:r>
-      <w:proofErr w:type="spellStart"/>
-      <w:r>
-        <w:t>Knape</w:t>
-      </w:r>
-      <w:proofErr w:type="spellEnd"/>
-      <w:r>
-        <w:t xml:space="preserve"> 2016, and </w:t>
+        <w:t xml:space="preserve">conceptually similar to the model described in Knape 2016, and </w:t>
       </w:r>
       <w:r>
         <w:t xml:space="preserve">hereafter referred to as the </w:t>
@@ -2982,6 +2935,9 @@
       </w:r>
       <w:r>
         <w:t>s</w:t>
+      </w:r>
+      <w:r>
+        <w:t xml:space="preserve"> </w:t>
       </w:r>
       <m:oMath>
         <m:sSubSup>
@@ -3240,18 +3196,19 @@
         <w:t xml:space="preserve"> and trajectories</w:t>
       </w:r>
       <w:r>
-        <w:t xml:space="preserve"> </w:t>
-      </w:r>
-      <w:proofErr w:type="gramStart"/>
-      <w:r>
-        <w:t>that either</w:t>
-      </w:r>
-      <w:proofErr w:type="gramEnd"/>
-      <w:r>
-        <w:t xml:space="preserve"> include the effects of the annual fluctuations or that remove these annual fluctuations</w:t>
+        <w:t xml:space="preserve"> that include the effects of the </w:t>
+      </w:r>
+      <w:r>
+        <w:t xml:space="preserve">smooth and the </w:t>
+      </w:r>
+      <w:r>
+        <w:t>annual fluctuations or that remove these annual fluctuations</w:t>
       </w:r>
       <w:r>
         <w:t xml:space="preserve"> to highlight the medium- and long-term changes</w:t>
+      </w:r>
+      <w:r>
+        <w:t xml:space="preserve"> in the smooth</w:t>
       </w:r>
       <w:r>
         <w:t xml:space="preserve">. </w:t>
@@ -3736,15 +3693,7 @@
         <w:t xml:space="preserve"> </w:t>
       </w:r>
       <w:r>
-        <w:t xml:space="preserve">that account for variations in relative abundance among strata and among observer-route combinations, as well as the parameters that account for </w:t>
-      </w:r>
-      <w:proofErr w:type="spellStart"/>
-      <w:r>
-        <w:t>overdispersion</w:t>
-      </w:r>
-      <w:proofErr w:type="spellEnd"/>
-      <w:r>
-        <w:t xml:space="preserve"> and </w:t>
+        <w:t xml:space="preserve">that account for variations in relative abundance among strata and among observer-route combinations, as well as the parameters that account for overdispersion and </w:t>
       </w:r>
       <w:r>
         <w:t xml:space="preserve">the effect of </w:t>
@@ -3776,15 +3725,7 @@
         <w:t xml:space="preserve"> (Plummer 2003)</w:t>
       </w:r>
       <w:r>
-        <w:t xml:space="preserve">, and an R-package </w:t>
-      </w:r>
-      <w:proofErr w:type="spellStart"/>
-      <w:r>
-        <w:t>bbsBayes</w:t>
-      </w:r>
-      <w:proofErr w:type="spellEnd"/>
-      <w:r>
-        <w:t xml:space="preserve"> (Edwards and Smith unpublished) to access the BBS data and run all of the models used here</w:t>
+        <w:t>, and an R-package bbsBayes (Edwards and Smith unpublished) to access the BBS data and run all of the models used here</w:t>
       </w:r>
       <w:r>
         <w:t xml:space="preserve">. </w:t>
@@ -3817,29 +3758,13 @@
         <w:t>)</w:t>
       </w:r>
       <w:r>
-        <w:t xml:space="preserve">. In addition, all of the models used here </w:t>
-      </w:r>
-      <w:proofErr w:type="gramStart"/>
-      <w:r>
-        <w:t>can be applied</w:t>
-      </w:r>
-      <w:proofErr w:type="gramEnd"/>
-      <w:r>
-        <w:t xml:space="preserve"> to the BBS data using </w:t>
+        <w:t xml:space="preserve">. In addition, all of the models used here can be applied to the BBS data using </w:t>
       </w:r>
       <w:r>
         <w:t>the</w:t>
       </w:r>
       <w:r>
-        <w:t xml:space="preserve"> R-package “</w:t>
-      </w:r>
-      <w:proofErr w:type="spellStart"/>
-      <w:r>
-        <w:t>bbsBayes</w:t>
-      </w:r>
-      <w:proofErr w:type="spellEnd"/>
-      <w:r>
-        <w:t xml:space="preserve">” currently available </w:t>
+        <w:t xml:space="preserve"> R-package “bbsBayes” currently available </w:t>
       </w:r>
       <w:r>
         <w:rPr>
@@ -3861,7 +3786,6 @@
       </w:r>
     </w:p>
     <w:p>
-      <w:proofErr w:type="gramStart"/>
       <w:r>
         <w:t xml:space="preserve">We used a temporally and spatially stratified, </w:t>
       </w:r>
@@ -3899,19 +3823,7 @@
         <w:t>V</w:t>
       </w:r>
       <w:r>
-        <w:t>-folds included some observations from every combination of strata and years.</w:t>
-      </w:r>
-      <w:proofErr w:type="gramEnd"/>
-      <w:r>
-        <w:t xml:space="preserve"> We chose this approach over </w:t>
-      </w:r>
-      <w:proofErr w:type="gramStart"/>
-      <w:r>
-        <w:t>a leave-one-out approach using a random subset of counts (e.g., Link et al. 2019), because we wanted to assess the predictive success across all counts in the dataset, and because we wanted to explore the temporal and spatial patterns in predictive success</w:t>
-      </w:r>
-      <w:proofErr w:type="gramEnd"/>
-      <w:r>
-        <w:t>. We followed a similar procedure to that outlined in Link et al. 2017 to implement the cross-validation in a parallel computing en</w:t>
+        <w:t>-folds included some observations from every combination of strata and years. We chose this approach over a leave-one-out approach using a random subset of counts (e.g., Link et al. 2019), because we wanted to assess the predictive success across all counts in the dataset, and because we wanted to explore the temporal and spatial patterns in predictive success. We followed a similar procedure to that outlined in Link et al. 2017 to implement the cross-validation in a parallel computing en</w:t>
       </w:r>
       <w:r>
         <w:t>vironment, using the R-</w:t>
@@ -3920,13 +3832,8 @@
         <w:t>package</w:t>
       </w:r>
       <w:r>
-        <w:t xml:space="preserve"> </w:t>
-      </w:r>
-      <w:proofErr w:type="spellStart"/>
-      <w:r>
-        <w:t>foreach</w:t>
-      </w:r>
-      <w:proofErr w:type="spellEnd"/>
+        <w:t xml:space="preserve"> foreach</w:t>
+      </w:r>
       <w:r>
         <w:t xml:space="preserve"> (Microsoft and Weston 2019)</w:t>
       </w:r>
@@ -3934,23 +3841,7 @@
         <w:t>.</w:t>
       </w:r>
       <w:r>
-        <w:t xml:space="preserve"> We did not calculate WAIC because previous work has shown that WAIC </w:t>
-      </w:r>
-      <w:proofErr w:type="gramStart"/>
-      <w:r>
-        <w:t>does</w:t>
-      </w:r>
-      <w:proofErr w:type="gramEnd"/>
-      <w:r>
-        <w:t xml:space="preserve"> not approximate </w:t>
-      </w:r>
-      <w:proofErr w:type="spellStart"/>
-      <w:r>
-        <w:t>loocv</w:t>
-      </w:r>
-      <w:proofErr w:type="spellEnd"/>
-      <w:r>
-        <w:t xml:space="preserve"> well fo</w:t>
+        <w:t xml:space="preserve"> We did not calculate WAIC because previous work has shown that WAIC does not approximate loocv well fo</w:t>
       </w:r>
       <w:r>
         <w:t>r the BBS data (Link et al. 2017 and Link et al. 2019</w:t>
@@ -4019,24 +3910,46 @@
         <w:t>9</w:t>
       </w:r>
       <w:r>
+        <w:t>, Vehtari et al. 2017</w:t>
+      </w:r>
+      <w:r>
+        <w:t xml:space="preserve">). </w:t>
+      </w:r>
+      <w:r>
+        <w:t>F</w:t>
+      </w:r>
+      <w:r>
+        <w:t>or a given model-</w:t>
+      </w:r>
+      <w:r>
+        <w:rPr>
+          <w:i/>
+        </w:rPr>
+        <w:t>M</w:t>
+      </w:r>
+      <w:r>
         <w:t xml:space="preserve">, </w:t>
       </w:r>
-      <w:proofErr w:type="spellStart"/>
-      <w:r>
-        <w:t>Vehtari</w:t>
-      </w:r>
-      <w:proofErr w:type="spellEnd"/>
-      <w:r>
-        <w:t xml:space="preserve"> et al. 2017</w:t>
-      </w:r>
-      <w:r>
-        <w:t xml:space="preserve">). </w:t>
-      </w:r>
-      <w:r>
-        <w:t>F</w:t>
-      </w:r>
-      <w:r>
-        <w:t>or a given model-</w:t>
+      <w:r>
+        <w:t xml:space="preserve">elpd </w:t>
+      </w:r>
+      <w:r>
+        <w:t xml:space="preserve">is </w:t>
+      </w:r>
+      <w:r>
+        <w:t xml:space="preserve">the </w:t>
+      </w:r>
+      <w:r>
+        <w:t xml:space="preserve">estimated </w:t>
+      </w:r>
+      <w:r>
+        <w:t xml:space="preserve">log posterior probability for </w:t>
+      </w:r>
+      <w:r>
+        <w:t>each observation</w:t>
+      </w:r>
+      <w:r>
+        <w:t>-i, for the model-</w:t>
       </w:r>
       <w:r>
         <w:rPr>
@@ -4045,64 +3958,13 @@
         <w:t>M</w:t>
       </w:r>
       <w:r>
-        <w:t xml:space="preserve">, </w:t>
-      </w:r>
-      <w:proofErr w:type="spellStart"/>
-      <w:r>
-        <w:t>elpd</w:t>
-      </w:r>
-      <w:proofErr w:type="spellEnd"/>
-      <w:r>
-        <w:t xml:space="preserve"> </w:t>
-      </w:r>
-      <w:r>
-        <w:t xml:space="preserve">is </w:t>
-      </w:r>
-      <w:r>
-        <w:t xml:space="preserve">the </w:t>
-      </w:r>
-      <w:r>
-        <w:t xml:space="preserve">estimated </w:t>
-      </w:r>
-      <w:r>
-        <w:t xml:space="preserve">log posterior probability for </w:t>
-      </w:r>
-      <w:r>
-        <w:t>each observation</w:t>
-      </w:r>
-      <w:r>
-        <w:t>-</w:t>
-      </w:r>
-      <w:proofErr w:type="spellStart"/>
-      <w:r>
-        <w:t>i</w:t>
-      </w:r>
-      <w:proofErr w:type="spellEnd"/>
-      <w:r>
-        <w:t>, for the model-</w:t>
-      </w:r>
-      <w:r>
-        <w:rPr>
-          <w:i/>
-        </w:rPr>
-        <w:t>M</w:t>
-      </w:r>
-      <w:r>
         <w:t xml:space="preserve"> fit to all data except those in the set-</w:t>
       </w:r>
       <w:r>
         <w:t>v</w:t>
       </w:r>
       <w:r>
-        <w:t xml:space="preserve"> that includes </w:t>
-      </w:r>
-      <w:proofErr w:type="spellStart"/>
-      <w:r>
-        <w:t>i</w:t>
-      </w:r>
-      <w:proofErr w:type="spellEnd"/>
-      <w:r>
-        <w:t xml:space="preserve"> (</w:t>
+        <w:t xml:space="preserve"> that includes i (</w:t>
       </w:r>
       <m:oMath>
         <m:sSub>
@@ -4359,15 +4221,7 @@
         <w:t xml:space="preserve">arger values </w:t>
       </w:r>
       <w:r>
-        <w:t xml:space="preserve">or </w:t>
-      </w:r>
-      <w:proofErr w:type="spellStart"/>
-      <w:r>
-        <w:t>elpd</w:t>
-      </w:r>
-      <w:proofErr w:type="spellEnd"/>
-      <w:r>
-        <w:t xml:space="preserve"> </w:t>
+        <w:t xml:space="preserve">or elpd </w:t>
       </w:r>
       <w:r>
         <w:t xml:space="preserve">indicate </w:t>
@@ -4461,31 +4315,7 @@
     </w:p>
     <w:p>
       <w:r>
-        <w:t xml:space="preserve">We have not summed </w:t>
-      </w:r>
-      <w:proofErr w:type="spellStart"/>
-      <w:r>
-        <w:t>elpd</w:t>
-      </w:r>
-      <w:proofErr w:type="spellEnd"/>
-      <w:r>
-        <w:t xml:space="preserve"> values to generate BPIC values (Link et al. 2019)</w:t>
-      </w:r>
-      <w:proofErr w:type="gramStart"/>
-      <w:r>
-        <w:t>,</w:t>
-      </w:r>
-      <w:proofErr w:type="gramEnd"/>
-      <w:r>
-        <w:t xml:space="preserve"> instead, we have compared model-based estimates of mean difference in </w:t>
-      </w:r>
-      <w:proofErr w:type="spellStart"/>
-      <w:r>
-        <w:t>elpd</w:t>
-      </w:r>
-      <w:proofErr w:type="spellEnd"/>
-      <w:r>
-        <w:t xml:space="preserve"> between pairs of models. </w:t>
+        <w:t xml:space="preserve">We have not summed elpd values to generate BPIC values (Link et al. 2019), instead, we have compared model-based estimates of mean difference in elpd between pairs of models. </w:t>
       </w:r>
       <w:r>
         <w:t xml:space="preserve">To compare the prediction error between pairs of models, we calculated the </w:t>
@@ -4496,13 +4326,8 @@
       <w:r>
         <w:t xml:space="preserve"> the </w:t>
       </w:r>
-      <w:proofErr w:type="spellStart"/>
-      <w:r>
-        <w:t>elpd</w:t>
-      </w:r>
-      <w:proofErr w:type="spellEnd"/>
-      <w:r>
-        <w:t xml:space="preserve"> </w:t>
+      <w:r>
+        <w:t xml:space="preserve">elpd </w:t>
       </w:r>
       <w:r>
         <w:t>of</w:t>
@@ -4550,11 +4375,9 @@
       <w:r>
         <w:t xml:space="preserve">) under models 1 and 2, </w:t>
       </w:r>
-      <w:proofErr w:type="gramStart"/>
       <w:r>
         <w:t xml:space="preserve">as </w:t>
       </w:r>
-      <w:proofErr w:type="gramEnd"/>
       <m:oMath>
         <m:sSubSup>
           <m:sSubSupPr>
@@ -5026,29 +4849,13 @@
         <w:t>imbalances in the BBS-data among years and regions</w:t>
       </w:r>
       <w:r>
-        <w:t>, and the inherent uncertainty associated with any cross-validation statistic (</w:t>
-      </w:r>
-      <w:proofErr w:type="spellStart"/>
-      <w:r>
-        <w:t>Vehtari</w:t>
-      </w:r>
-      <w:proofErr w:type="spellEnd"/>
-      <w:r>
-        <w:t xml:space="preserve"> et al. 2017, and Link et al. 2017)</w:t>
+        <w:t>, and the inherent uncertainty associated with any cross-validation statistic (Vehtari et al. 2017, and Link et al. 2017)</w:t>
       </w:r>
       <w:r>
         <w:t>. This model treated the</w:t>
       </w:r>
       <w:r>
-        <w:t xml:space="preserve"> </w:t>
-      </w:r>
-      <w:proofErr w:type="spellStart"/>
-      <w:r>
-        <w:t>elpd</w:t>
-      </w:r>
-      <w:proofErr w:type="spellEnd"/>
-      <w:r>
-        <w:t xml:space="preserve"> differences for a count from a given year-t and stratum-s (</w:t>
+        <w:t xml:space="preserve"> elpd differences for a count from a given year-t and stratum-s (</w:t>
       </w:r>
       <m:oMath>
         <m:sSubSup>
@@ -5460,13 +5267,8 @@
         <w:t xml:space="preserve"> was our estimate of the</w:t>
       </w:r>
       <w:r>
-        <w:t xml:space="preserve"> overall comparison of the mean difference in predictive fit for Model 1 – Model </w:t>
-      </w:r>
-      <w:proofErr w:type="gramStart"/>
-      <w:r>
-        <w:t>2  (</w:t>
-      </w:r>
-      <w:proofErr w:type="gramEnd"/>
+        <w:t xml:space="preserve"> overall comparison of the mean difference in predictive fit for Model 1 – Model 2  (</w:t>
+      </w:r>
       <m:oMath>
         <m:sSubSup>
           <m:sSubSupPr>
@@ -5688,15 +5490,7 @@
       </w:r>
       <w:r>
         <w:lastRenderedPageBreak/>
-        <w:t>distribution would give an inappropriately large weight to a few extremely poorly predicted counts (</w:t>
-      </w:r>
-      <w:proofErr w:type="spellStart"/>
-      <w:r>
-        <w:t>Gelman</w:t>
-      </w:r>
-      <w:proofErr w:type="spellEnd"/>
-      <w:r>
-        <w:t xml:space="preserve"> et al. 2014). In essence, our model is simply a “robust” version of the z-score approach (Lange et al. 1989), and with the added hierarchical parameters to account for the spatial and temporal imbalance in the BBS data.</w:t>
+        <w:t>distribution would give an inappropriately large weight to a few extremely poorly predicted counts (Gelman et al. 2014). In essence, our model is simply a “robust” version of the z-score approach (Lange et al. 1989), and with the added hierarchical parameters to account for the spatial and temporal imbalance in the BBS data.</w:t>
       </w:r>
     </w:p>
     <w:p>
@@ -6083,19 +5877,11 @@
       </m:oMathPara>
     </w:p>
     <w:p>
-      <w:proofErr w:type="gramStart"/>
       <w:r>
         <w:rPr>
           <w:rFonts w:eastAsiaTheme="minorEastAsia"/>
         </w:rPr>
-        <w:t>where</w:t>
-      </w:r>
-      <w:proofErr w:type="gramEnd"/>
-      <w:r>
-        <w:rPr>
-          <w:rFonts w:eastAsiaTheme="minorEastAsia"/>
-        </w:rPr>
-        <w:t xml:space="preserve"> </w:t>
+        <w:t xml:space="preserve">where </w:t>
       </w:r>
       <m:oMath>
         <m:sSub>
@@ -6273,7 +6059,6 @@
       <w:r>
         <w:t xml:space="preserve"> in a given stratum and averaged across the collection of predictions. </w:t>
       </w:r>
-      <w:proofErr w:type="gramStart"/>
       <w:r>
         <w:t xml:space="preserve">More precisely, in </w:t>
       </w:r>
@@ -6326,15 +6111,7 @@
         <w:t xml:space="preserve">) </w:t>
       </w:r>
       <w:r>
-        <w:t xml:space="preserve">are </w:t>
-      </w:r>
-      <w:proofErr w:type="spellStart"/>
-      <w:r>
-        <w:t>exponentiated</w:t>
-      </w:r>
-      <w:proofErr w:type="spellEnd"/>
-      <w:r>
-        <w:t xml:space="preserve"> sums of the </w:t>
+        <w:t xml:space="preserve">are exponentiated sums of the </w:t>
       </w:r>
       <w:r>
         <w:t>relevant</w:t>
@@ -6411,11 +6188,7 @@
         <w:t>, routes where the species has never been observed are dropped from the analysis)</w:t>
       </w:r>
       <w:r>
-        <w:t>.</w:t>
-      </w:r>
-      <w:proofErr w:type="gramEnd"/>
-      <w:r>
-        <w:t xml:space="preserve"> These components</w:t>
+        <w:t>. These components</w:t>
       </w:r>
       <w:r>
         <w:t xml:space="preserve"> </w:t>
@@ -6548,15 +6321,7 @@
         </m:sSubSup>
       </m:oMath>
       <w:r>
-        <w:t>) is problematic, because it assumes that a global estimate of variance among observers and routes represents the true observer-route variance within each stratum equally well, and it assumes that the distribution of the estimated observer-route effects is approximately normal (</w:t>
-      </w:r>
-      <w:proofErr w:type="spellStart"/>
-      <w:r>
-        <w:t>Duan</w:t>
-      </w:r>
-      <w:proofErr w:type="spellEnd"/>
-      <w:r>
-        <w:t xml:space="preserve"> 1983). For many species, one or both of these two </w:t>
+        <w:t xml:space="preserve">) is problematic, because it assumes that a global estimate of variance among observers and routes represents the true observer-route variance within each stratum equally well, and it assumes that the distribution of the estimated observer-route effects is approximately normal (Duan 1983). For many species, one or both of these two </w:t>
       </w:r>
       <w:r>
         <w:lastRenderedPageBreak/>
@@ -6780,19 +6545,11 @@
           <w:rFonts w:eastAsiaTheme="minorEastAsia"/>
         </w:rPr>
       </w:pPr>
-      <w:proofErr w:type="gramStart"/>
       <w:r>
         <w:rPr>
           <w:rFonts w:eastAsiaTheme="minorEastAsia"/>
         </w:rPr>
-        <w:t>we</w:t>
-      </w:r>
-      <w:proofErr w:type="gramEnd"/>
-      <w:r>
-        <w:rPr>
-          <w:rFonts w:eastAsiaTheme="minorEastAsia"/>
-        </w:rPr>
-        <w:t xml:space="preserve"> calculated the annual indices as follows: </w:t>
+        <w:t xml:space="preserve">we calculated the annual indices as follows: </w:t>
       </w:r>
     </w:p>
     <w:p>
@@ -7077,15 +6834,7 @@
     </w:p>
     <w:p>
       <w:r>
-        <w:t xml:space="preserve">So that instead of relying on the half-variance, </w:t>
-      </w:r>
-      <w:proofErr w:type="gramStart"/>
-      <w:r>
-        <w:t>log-normal</w:t>
-      </w:r>
-      <w:proofErr w:type="gramEnd"/>
-      <w:r>
-        <w:t xml:space="preserve"> re-scaling factor (</w:t>
+        <w:t>So that instead of relying on the half-variance, log-normal re-scaling factor (</w:t>
       </w:r>
       <m:oMath>
         <m:r>
@@ -7317,29 +7066,7 @@
         <w:rPr>
           <w:rFonts w:eastAsiaTheme="minorEastAsia"/>
         </w:rPr>
-        <w:t xml:space="preserve"> (</w:t>
-      </w:r>
-      <w:proofErr w:type="spellStart"/>
-      <w:r>
-        <w:rPr>
-          <w:rFonts w:eastAsiaTheme="minorEastAsia"/>
-        </w:rPr>
-        <w:t>i.e.</w:t>
-      </w:r>
-      <w:proofErr w:type="gramStart"/>
-      <w:r>
-        <w:rPr>
-          <w:rFonts w:eastAsiaTheme="minorEastAsia"/>
-        </w:rPr>
-        <w:t>,the</w:t>
-      </w:r>
-      <w:proofErr w:type="spellEnd"/>
-      <w:proofErr w:type="gramEnd"/>
-      <w:r>
-        <w:rPr>
-          <w:rFonts w:eastAsiaTheme="minorEastAsia"/>
-        </w:rPr>
-        <w:t xml:space="preserve"> standard approach)</w:t>
+        <w:t xml:space="preserve"> (i.e.,the standard approach)</w:t>
       </w:r>
       <w:r>
         <w:rPr>
@@ -7540,15 +7267,7 @@
         <w:t>.</w:t>
       </w:r>
       <w:r>
-        <w:t xml:space="preserve"> In the R-package </w:t>
-      </w:r>
-      <w:proofErr w:type="spellStart"/>
-      <w:r>
-        <w:t>bbsBayes</w:t>
-      </w:r>
-      <w:proofErr w:type="spellEnd"/>
-      <w:r>
-        <w:t xml:space="preserve">, both versions of N are available </w:t>
+        <w:t xml:space="preserve"> In the R-package bbsBayes, both versions of N are available </w:t>
       </w:r>
       <w:r>
         <w:t>for</w:t>
@@ -8145,16 +7864,11 @@
       </m:oMathPara>
     </w:p>
     <w:p>
-      <w:proofErr w:type="gramStart"/>
       <w:r>
         <w:t>a</w:t>
       </w:r>
       <w:r>
-        <w:t>nd</w:t>
-      </w:r>
-      <w:proofErr w:type="gramEnd"/>
-      <w:r>
-        <w:t xml:space="preserve"> a second </w:t>
+        <w:t xml:space="preserve">nd a second </w:t>
       </w:r>
       <w:r>
         <w:t>that</w:t>
@@ -8610,16 +8324,8 @@
         <w:rPr>
           <w:rFonts w:eastAsiaTheme="minorEastAsia"/>
         </w:rPr>
-        <w:t xml:space="preserve"> </w:t>
-      </w:r>
-      <w:proofErr w:type="gramStart"/>
-      <w:r>
-        <w:rPr>
-          <w:rFonts w:eastAsiaTheme="minorEastAsia"/>
-        </w:rPr>
-        <w:t xml:space="preserve">and </w:t>
-      </w:r>
-      <w:proofErr w:type="gramEnd"/>
+        <w:t xml:space="preserve"> and </w:t>
+      </w:r>
       <m:oMath>
         <m:sSub>
           <m:sSubPr>
@@ -8759,15 +8465,7 @@
         <w:t xml:space="preserve"> (i.e., removing the year-effect fluctuations)</w:t>
       </w:r>
       <w:r>
-        <w:t xml:space="preserve">. In the R-package </w:t>
-      </w:r>
-      <w:proofErr w:type="spellStart"/>
-      <w:r>
-        <w:t>bbsBayes</w:t>
-      </w:r>
-      <w:proofErr w:type="spellEnd"/>
-      <w:r>
-        <w:t xml:space="preserve">, </w:t>
+        <w:t xml:space="preserve">. In the R-package bbsBayes, </w:t>
       </w:r>
       <w:r>
         <w:t>both versions of the population trajectories are available for the GAMYE model</w:t>
@@ -8999,15 +8697,7 @@
         <w:t>9</w:t>
       </w:r>
       <w:r>
-        <w:t xml:space="preserve">). Although the mapped </w:t>
-      </w:r>
-      <w:proofErr w:type="spellStart"/>
-      <w:r>
-        <w:t>colours</w:t>
-      </w:r>
-      <w:proofErr w:type="spellEnd"/>
-      <w:r>
-        <w:t xml:space="preserve"> only represent the point-estimates, they</w:t>
+        <w:t>). Although the mapped colours only represent the point-estimates, they</w:t>
       </w:r>
       <w:r>
         <w:t xml:space="preserve"> suggest</w:t>
@@ -9303,16 +8993,16 @@
       </w:r>
     </w:p>
     <w:p>
-      <w:commentRangeStart w:id="2"/>
+      <w:commentRangeStart w:id="1"/>
       <w:r>
         <w:t xml:space="preserve">Using </w:t>
       </w:r>
-      <w:commentRangeEnd w:id="2"/>
+      <w:commentRangeEnd w:id="1"/>
       <w:r>
         <w:rPr>
           <w:rStyle w:val="CommentReference"/>
         </w:rPr>
-        <w:commentReference w:id="2"/>
+        <w:commentReference w:id="1"/>
       </w:r>
       <w:r>
         <w:t>semi-parametric GAM smooths</w:t>
@@ -9347,13 +9037,8 @@
       <w:r>
         <w:t xml:space="preserve"> (</w:t>
       </w:r>
-      <w:proofErr w:type="spellStart"/>
-      <w:r>
-        <w:t>Fewster</w:t>
-      </w:r>
-      <w:proofErr w:type="spellEnd"/>
-      <w:r>
-        <w:t xml:space="preserve"> et al. 2000, </w:t>
+      <w:r>
+        <w:t xml:space="preserve">Fewster et al. 2000, </w:t>
       </w:r>
       <w:r>
         <w:t>Wood 2017</w:t>
@@ -9445,15 +9130,7 @@
         <w:t>the GAMYE. It allows the user to estimate and visualize separate trends and trajectories that include or exclude the annual fluctuations</w:t>
       </w:r>
       <w:r>
-        <w:t xml:space="preserve"> (</w:t>
-      </w:r>
-      <w:proofErr w:type="spellStart"/>
-      <w:r>
-        <w:t>Knape</w:t>
-      </w:r>
-      <w:proofErr w:type="spellEnd"/>
-      <w:r>
-        <w:t xml:space="preserve"> 2016)</w:t>
+        <w:t xml:space="preserve"> (Knape 2016)</w:t>
       </w:r>
       <w:r>
         <w:t xml:space="preserve">. </w:t>
@@ -9519,15 +9196,7 @@
         <w:t xml:space="preserve"> derived from the smooth</w:t>
       </w:r>
       <w:r>
-        <w:t xml:space="preserve"> component are responsive to medium-term changes and so </w:t>
-      </w:r>
-      <w:proofErr w:type="gramStart"/>
-      <w:r>
-        <w:t>can be used</w:t>
-      </w:r>
-      <w:proofErr w:type="gramEnd"/>
-      <w:r>
-        <w:t xml:space="preserve"> to ide</w:t>
+        <w:t xml:space="preserve"> component are responsive to medium-term changes and so can be used to ide</w:t>
       </w:r>
       <w:r>
         <w:t xml:space="preserve">ntify change points in trends such as </w:t>
@@ -9563,29 +9232,13 @@
         <w:t xml:space="preserve">Canada’s </w:t>
       </w:r>
       <w:r>
-        <w:t xml:space="preserve">COSEWIC species at risk </w:t>
-      </w:r>
-      <w:proofErr w:type="spellStart"/>
-      <w:r>
-        <w:t>assesments</w:t>
-      </w:r>
-      <w:proofErr w:type="spellEnd"/>
-      <w:r>
-        <w:t xml:space="preserve"> (</w:t>
+        <w:t>COSEWIC species at risk assesments (</w:t>
       </w:r>
       <w:r>
         <w:t>IUCN 2019</w:t>
       </w:r>
       <w:r>
-        <w:t xml:space="preserve">). If the estimated rate of population decline is strongly dependent on the particular year in which a species </w:t>
-      </w:r>
-      <w:proofErr w:type="gramStart"/>
-      <w:r>
-        <w:t>is assessed</w:t>
-      </w:r>
-      <w:proofErr w:type="gramEnd"/>
-      <w:r>
-        <w:t>, there is an increased risk of inaccurate assessments</w:t>
+        <w:t>). If the estimated rate of population decline is strongly dependent on the particular year in which a species is assessed, there is an increased risk of inaccurate assessments</w:t>
       </w:r>
       <w:r>
         <w:t xml:space="preserve">, leading to </w:t>
@@ -9690,283 +9343,235 @@
         <w:t>. In addition</w:t>
       </w:r>
       <w:r>
-        <w:t xml:space="preserve"> for custom analyses (Edwards and Smith, </w:t>
-      </w:r>
-      <w:proofErr w:type="spellStart"/>
-      <w:r>
-        <w:t>bbsBayes</w:t>
-      </w:r>
-      <w:proofErr w:type="spellEnd"/>
+        <w:t xml:space="preserve"> for custom analyses (Edwards and Smith, bbsBayes)</w:t>
+      </w:r>
+      <w:r>
+        <w:t xml:space="preserve"> the GAMYE structure make</w:t>
+      </w:r>
+      <w:r>
+        <w:t>s</w:t>
+      </w:r>
+      <w:r>
+        <w:t xml:space="preserve"> it relatively easy for a researcher</w:t>
+      </w:r>
+      <w:r>
+        <w:t xml:space="preserve"> to</w:t>
+      </w:r>
+      <w:r>
+        <w:t xml:space="preserve"> simultaneously model the effect of annual covariates</w:t>
+      </w:r>
+      <w:r>
+        <w:t xml:space="preserve"> </w:t>
+      </w:r>
+      <w:r>
+        <w:t>on the yearly fluctuations</w:t>
+      </w:r>
+      <w:r>
+        <w:t xml:space="preserve"> (e.g., spruce cone cycles)</w:t>
+      </w:r>
+      <w:r>
+        <w:t xml:space="preserve"> and other covariates on the smooth component</w:t>
+      </w:r>
+      <w:r>
+        <w:t xml:space="preserve"> (e.g., climate cycles)</w:t>
+      </w:r>
+      <w:r>
+        <w:t xml:space="preserve">. </w:t>
+      </w:r>
+      <w:r>
+        <w:t xml:space="preserve"> </w:t>
+      </w:r>
+    </w:p>
+    <w:p>
+      <w:r>
+        <w:t xml:space="preserve">Predictive accuracy varies in space and time. </w:t>
+      </w:r>
+    </w:p>
+    <w:p>
+      <w:r>
+        <w:t xml:space="preserve">Overall, the </w:t>
+      </w:r>
+      <w:r>
+        <w:t>cross-validation</w:t>
+      </w:r>
+      <w:r>
+        <w:t xml:space="preserve"> comparisons </w:t>
+      </w:r>
+      <w:r>
+        <w:t>generally</w:t>
+      </w:r>
+      <w:r>
+        <w:t xml:space="preserve"> support the GAMYE, GAM, or DIFFERENCE model over the SLOPE model for </w:t>
+      </w:r>
+      <w:r>
+        <w:t xml:space="preserve">the species considered here. </w:t>
+      </w:r>
+      <w:r>
+        <w:t xml:space="preserve">For Barn Swallow, the overall difference in predictive fit and particularly the increasing predictive error of the SLOPE model in the earliest years, </w:t>
+      </w:r>
+      <w:r>
+        <w:t>stron</w:t>
+      </w:r>
+      <w:r>
+        <w:t xml:space="preserve">gly suggests that in the </w:t>
+      </w:r>
+      <w:r>
+        <w:t>period</w:t>
+      </w:r>
+      <w:r>
+        <w:t xml:space="preserve"> between the start of the BBS (1966) and approximately 1983 (Smith et al. 2015), Barn Swallow populations increased. </w:t>
+      </w:r>
+      <w:r>
+        <w:t>All models agree however, that since the mid-1980’s their population have decreased.</w:t>
+      </w:r>
+    </w:p>
+    <w:p>
+      <w:r>
+        <w:t xml:space="preserve">The overall predictive fit assessments </w:t>
+      </w:r>
+      <w:r>
+        <w:t xml:space="preserve">provided some clear guidance on model selection for the species here, but not in all cases. </w:t>
+      </w:r>
+      <w:r>
+        <w:t>The SLOPE model compared poorly against most other models in the overall assessment</w:t>
+      </w:r>
+      <w:r>
+        <w:t xml:space="preserve">, similar to the overall pattern in Link et al. </w:t>
+      </w:r>
+      <w:r>
+        <w:t>2020</w:t>
+      </w:r>
+      <w:r>
+        <w:t>. However among the other three models, most of the overall comparisons failed to clearly support one model. In addition</w:t>
+      </w:r>
+      <w:r>
+        <w:t>,</w:t>
+      </w:r>
+      <w:r>
+        <w:t xml:space="preserve"> for a given species the best model depended on the portion of the time-series and the species’ range. </w:t>
+      </w:r>
+      <w:r>
+        <w:t xml:space="preserve">These temporal and spatial patterns in predictive fit complicate the selection among models, given the </w:t>
+      </w:r>
+      <w:r>
+        <w:t>varied uses of the BBS status and trend estimates (</w:t>
+      </w:r>
+      <w:r>
+        <w:t>Rosenberg et al. 2017</w:t>
+      </w:r>
+      <w:r>
+        <w:t>). For example, the best model is unclear if one were interested in the best estimate of trend for Barn Swallows between 1966, when the GAMYE is preferred, and 1983, when the DIFFERENCE model is preferred</w:t>
+      </w:r>
+      <w:r>
+        <w:t xml:space="preserve">. </w:t>
+      </w:r>
+      <w:r>
+        <w:t>One could consider a weighted mean prediction across the two models, or a re-parameteri</w:t>
+      </w:r>
+      <w:r>
+        <w:t>zation of one of the two models.</w:t>
+      </w:r>
+      <w:r>
+        <w:t xml:space="preserve">  </w:t>
+      </w:r>
+    </w:p>
+    <w:p>
+      <w:r>
+        <w:t xml:space="preserve">In general, estimates of predictive accuracy are one aspect of a thoughtful model building and assessment process, but are insufficient </w:t>
+      </w:r>
+      <w:r>
+        <w:t>on their own (Gelman et al. 2013</w:t>
+      </w:r>
+      <w:r>
+        <w:t xml:space="preserve"> pg 180, Burnham and Anderson 2002</w:t>
+      </w:r>
+      <w:r>
+        <w:t xml:space="preserve"> pg 16</w:t>
+      </w:r>
       <w:r>
         <w:t>)</w:t>
       </w:r>
       <w:r>
-        <w:t xml:space="preserve"> the GAMYE structure make</w:t>
-      </w:r>
-      <w:r>
-        <w:t>s</w:t>
-      </w:r>
-      <w:r>
-        <w:t xml:space="preserve"> it relatively easy for a researcher</w:t>
-      </w:r>
-      <w:r>
-        <w:t xml:space="preserve"> to</w:t>
-      </w:r>
-      <w:r>
-        <w:t xml:space="preserve"> simultaneously model the effect of annual covariates</w:t>
+        <w:t>, particularly in situations where there is little or no clear difference in predictive accuracy</w:t>
+      </w:r>
+      <w:r>
+        <w:t>, and yet differences in model predictions</w:t>
+      </w:r>
+      <w:r>
+        <w:t xml:space="preserve">. The conceptual fit of the model to the relevant biological processes and the </w:t>
+      </w:r>
+      <w:r>
+        <w:t>objectives</w:t>
+      </w:r>
+      <w:r>
+        <w:t xml:space="preserve"> of the model’s estimates are vital considerations when choosing a model</w:t>
+      </w:r>
+      <w:r>
+        <w:t xml:space="preserve"> (</w:t>
+      </w:r>
+      <w:r>
+        <w:t>Chatfield 1995, Burnham and Anderson 2002</w:t>
+      </w:r>
+      <w:r>
+        <w:t>)</w:t>
+      </w:r>
+      <w:r>
+        <w:t xml:space="preserve">. </w:t>
+      </w:r>
+      <w:r>
+        <w:t>Of course, we are not suggesting that</w:t>
+      </w:r>
+      <w:r>
+        <w:t xml:space="preserve"> models be selected based on a particular pattern in the results (Link et al. </w:t>
+      </w:r>
+      <w:r>
+        <w:t>2020</w:t>
+      </w:r>
+      <w:r>
+        <w:t xml:space="preserve">). On the contrary, the </w:t>
+      </w:r>
+      <w:r>
+        <w:t xml:space="preserve">necessary </w:t>
+      </w:r>
+      <w:r>
+        <w:t xml:space="preserve">subjective </w:t>
+      </w:r>
+      <w:r>
+        <w:t>process occurs before any quantitative analyses</w:t>
+      </w:r>
+      <w:r>
+        <w:t>, and relies on</w:t>
+      </w:r>
+      <w:r>
+        <w:t xml:space="preserve"> “careful thinking” to balance</w:t>
       </w:r>
       <w:r>
         <w:t xml:space="preserve"> </w:t>
       </w:r>
       <w:r>
-        <w:t>on the yearly fluctuations</w:t>
-      </w:r>
-      <w:r>
-        <w:t xml:space="preserve"> (e.g., spruce cone cycles)</w:t>
-      </w:r>
-      <w:r>
-        <w:t xml:space="preserve"> and other covariates on the smooth component</w:t>
-      </w:r>
-      <w:r>
-        <w:t xml:space="preserve"> (e.g., climate cycles)</w:t>
+        <w:t>the pr</w:t>
+      </w:r>
+      <w:r>
+        <w:t>oblem</w:t>
+      </w:r>
+      <w:r>
+        <w:t>/</w:t>
+      </w:r>
+      <w:r>
+        <w:t>objectives;</w:t>
+      </w:r>
+      <w:r>
+        <w:t xml:space="preserve"> the theory or model</w:t>
+      </w:r>
+      <w:r>
+        <w:t>;</w:t>
+      </w:r>
+      <w:r>
+        <w:t xml:space="preserve"> and the data (Chatfield 1995)</w:t>
       </w:r>
       <w:r>
         <w:t xml:space="preserve">. </w:t>
       </w:r>
-      <w:r>
-        <w:t xml:space="preserve"> </w:t>
-      </w:r>
-    </w:p>
-    <w:p>
-      <w:r>
-        <w:t xml:space="preserve">Predictive accuracy varies in space and time. </w:t>
-      </w:r>
-    </w:p>
-    <w:p>
-      <w:r>
-        <w:t xml:space="preserve">Overall, the </w:t>
-      </w:r>
-      <w:r>
-        <w:t>cross-validation</w:t>
-      </w:r>
-      <w:r>
-        <w:t xml:space="preserve"> comparisons </w:t>
-      </w:r>
-      <w:r>
-        <w:t>generally</w:t>
-      </w:r>
-      <w:r>
-        <w:t xml:space="preserve"> support the GAMYE, GAM, or DIFFERENCE model over the SLOPE model for </w:t>
-      </w:r>
-      <w:r>
-        <w:t xml:space="preserve">the species considered here. </w:t>
-      </w:r>
-      <w:r>
-        <w:t xml:space="preserve">For Barn Swallow, the overall difference in predictive fit and particularly the increasing predictive error of the SLOPE model in the earliest years, </w:t>
-      </w:r>
-      <w:r>
-        <w:t>stron</w:t>
-      </w:r>
-      <w:r>
-        <w:t xml:space="preserve">gly suggests that in the </w:t>
-      </w:r>
-      <w:r>
-        <w:t>period</w:t>
-      </w:r>
-      <w:r>
-        <w:t xml:space="preserve"> between the start of the BBS (1966) and approximately 1983 (Smith et al. 2015), Barn Swallow populations increased. </w:t>
-      </w:r>
-      <w:r>
-        <w:t xml:space="preserve">All models agree however, that since the </w:t>
-      </w:r>
-      <w:proofErr w:type="gramStart"/>
-      <w:r>
-        <w:t>mid-1980’s</w:t>
-      </w:r>
-      <w:proofErr w:type="gramEnd"/>
-      <w:r>
-        <w:t xml:space="preserve"> their population have decreased.</w:t>
-      </w:r>
-    </w:p>
-    <w:p>
-      <w:r>
-        <w:t xml:space="preserve">The overall predictive fit assessments </w:t>
-      </w:r>
-      <w:r>
-        <w:t xml:space="preserve">provided some clear guidance on model selection for the species here, but not in all cases. </w:t>
-      </w:r>
-      <w:r>
-        <w:t>The SLOPE model compared poorly against most other models in the overall assessment</w:t>
-      </w:r>
-      <w:r>
-        <w:t xml:space="preserve">, similar to the overall pattern in Link et al. </w:t>
-      </w:r>
-      <w:r>
-        <w:t>2020</w:t>
-      </w:r>
-      <w:r>
-        <w:t xml:space="preserve">. </w:t>
-      </w:r>
-      <w:proofErr w:type="gramStart"/>
-      <w:r>
-        <w:t>However</w:t>
-      </w:r>
-      <w:proofErr w:type="gramEnd"/>
-      <w:r>
-        <w:t xml:space="preserve"> among the other three models, most of the overall comparisons failed to clearly support one model. In addition</w:t>
-      </w:r>
-      <w:r>
-        <w:t>,</w:t>
-      </w:r>
-      <w:r>
-        <w:t xml:space="preserve"> for a given species the best model depended on the portion of the time-series and the species’ range. </w:t>
-      </w:r>
-      <w:r>
-        <w:t xml:space="preserve">These temporal and spatial patterns in predictive fit complicate the selection among models, given the </w:t>
-      </w:r>
-      <w:r>
-        <w:t>varied uses of the BBS status and trend estimates (</w:t>
-      </w:r>
-      <w:r>
-        <w:t>Rosenberg et al. 2017</w:t>
-      </w:r>
-      <w:r>
-        <w:t>). For example, the best model is unclear if one were interested in the best estimate of trend for Barn Swallows between 1966, when the GAMYE is preferred, and 1983, when the DIFFERENCE model is preferred</w:t>
-      </w:r>
-      <w:r>
-        <w:t xml:space="preserve">. </w:t>
-      </w:r>
-      <w:r>
-        <w:t>One could consider a weighted mean prediction across the two models, or a re-parameteri</w:t>
-      </w:r>
-      <w:r>
-        <w:t>zation of one of the two models.</w:t>
-      </w:r>
-      <w:r>
-        <w:t xml:space="preserve">  </w:t>
-      </w:r>
-    </w:p>
-    <w:p>
-      <w:r>
-        <w:t xml:space="preserve">In general, estimates of predictive accuracy are one aspect of a thoughtful model building and assessment process, but are insufficient </w:t>
-      </w:r>
-      <w:r>
-        <w:t>on their own (</w:t>
-      </w:r>
-      <w:proofErr w:type="spellStart"/>
-      <w:r>
-        <w:t>Gelman</w:t>
-      </w:r>
-      <w:proofErr w:type="spellEnd"/>
-      <w:r>
-        <w:t xml:space="preserve"> et al. 2013</w:t>
-      </w:r>
-      <w:r>
-        <w:t xml:space="preserve"> </w:t>
-      </w:r>
-      <w:proofErr w:type="spellStart"/>
-      <w:r>
-        <w:t>pg</w:t>
-      </w:r>
-      <w:proofErr w:type="spellEnd"/>
-      <w:r>
-        <w:t xml:space="preserve"> 180, Burnham and Anderson 2002</w:t>
-      </w:r>
-      <w:r>
-        <w:t xml:space="preserve"> </w:t>
-      </w:r>
-      <w:proofErr w:type="spellStart"/>
-      <w:r>
-        <w:t>pg</w:t>
-      </w:r>
-      <w:proofErr w:type="spellEnd"/>
-      <w:r>
-        <w:t xml:space="preserve"> 16</w:t>
-      </w:r>
-      <w:r>
-        <w:t>)</w:t>
-      </w:r>
-      <w:r>
-        <w:t>, particularly in situations where there is little or no clear difference in predictive accuracy</w:t>
-      </w:r>
-      <w:r>
-        <w:t>, and yet differences in model predictions</w:t>
-      </w:r>
-      <w:r>
-        <w:t xml:space="preserve">. The conceptual fit of the model to the relevant biological processes and the </w:t>
-      </w:r>
-      <w:r>
-        <w:t>objectives</w:t>
-      </w:r>
-      <w:r>
-        <w:t xml:space="preserve"> of the model’s estimates are vital considerations when choosing a model</w:t>
-      </w:r>
-      <w:r>
-        <w:t xml:space="preserve"> (</w:t>
-      </w:r>
-      <w:r>
-        <w:t>Chatfield 1995, Burnham and Anderson 2002</w:t>
-      </w:r>
-      <w:r>
-        <w:t>)</w:t>
-      </w:r>
-      <w:r>
-        <w:t xml:space="preserve">. </w:t>
-      </w:r>
-      <w:r>
-        <w:t>Of course, we are not suggesting that</w:t>
-      </w:r>
-      <w:r>
-        <w:t xml:space="preserve"> models be selected based on a particular pattern in the results (Link et al. </w:t>
-      </w:r>
-      <w:r>
-        <w:t>2020</w:t>
-      </w:r>
-      <w:r>
-        <w:t xml:space="preserve">). On the contrary, the </w:t>
-      </w:r>
-      <w:r>
-        <w:t xml:space="preserve">necessary </w:t>
-      </w:r>
-      <w:r>
-        <w:t xml:space="preserve">subjective </w:t>
-      </w:r>
-      <w:r>
-        <w:t>process occurs before any quantitative analyses</w:t>
-      </w:r>
-      <w:r>
-        <w:t>, and relies on</w:t>
-      </w:r>
-      <w:r>
-        <w:t xml:space="preserve"> “careful thinking” to balance</w:t>
-      </w:r>
-      <w:r>
-        <w:t xml:space="preserve"> </w:t>
-      </w:r>
-      <w:r>
-        <w:t>the pr</w:t>
-      </w:r>
-      <w:r>
-        <w:t>oblem</w:t>
-      </w:r>
-      <w:r>
-        <w:t>/</w:t>
-      </w:r>
-      <w:r>
-        <w:t>objectives;</w:t>
-      </w:r>
-      <w:r>
-        <w:t xml:space="preserve"> the theory or model</w:t>
-      </w:r>
-      <w:r>
-        <w:t>;</w:t>
-      </w:r>
-      <w:r>
-        <w:t xml:space="preserve"> and the data (Chatfield 1995)</w:t>
-      </w:r>
-      <w:r>
-        <w:t xml:space="preserve">. </w:t>
-      </w:r>
     </w:p>
     <w:p>
       <w:r>
@@ -9975,13 +9580,8 @@
       <w:r>
         <w:t xml:space="preserve"> for the BBS </w:t>
       </w:r>
-      <w:proofErr w:type="gramStart"/>
-      <w:r>
-        <w:t>should also be informed</w:t>
-      </w:r>
-      <w:proofErr w:type="gramEnd"/>
-      <w:r>
-        <w:t xml:space="preserve"> by a careful consideration of the</w:t>
+      <w:r>
+        <w:t>should also be informed by a careful consideration of the</w:t>
       </w:r>
       <w:r>
         <w:t xml:space="preserve"> goals of the analyses and how they relate to the</w:t>
@@ -10021,27 +9621,13 @@
         <w:t xml:space="preserve"> The SLOPE model is similarly problematic if</w:t>
       </w:r>
       <w:r>
-        <w:t xml:space="preserve"> BBS status and trend estimates </w:t>
-      </w:r>
-      <w:proofErr w:type="gramStart"/>
-      <w:r>
-        <w:t>are used</w:t>
-      </w:r>
-      <w:proofErr w:type="gramEnd"/>
-      <w:r>
-        <w:t xml:space="preserve"> to assess the recovery (e.g., a change in the rate of decline) </w:t>
+        <w:t xml:space="preserve"> BBS status and trend estimates are used to assess the recovery (e.g., a change in the rate of decline) </w:t>
       </w:r>
       <w:r>
         <w:t xml:space="preserve">of a species at risk (e.g., </w:t>
       </w:r>
       <w:r>
-        <w:t>Environment Climate Change Canada</w:t>
-      </w:r>
-      <w:r>
-        <w:t xml:space="preserve">, </w:t>
-      </w:r>
-      <w:r>
-        <w:t>2016</w:t>
+        <w:t>Environment Climate Change Canada, 2016</w:t>
       </w:r>
       <w:r>
         <w:t>)</w:t>
@@ -10089,18 +9675,10 @@
         <w:t>.</w:t>
       </w:r>
       <w:r>
-        <w:t xml:space="preserve"> This conceptual consideration of the appropriate set of </w:t>
-      </w:r>
-      <w:proofErr w:type="spellStart"/>
-      <w:r>
-        <w:t>aprior</w:t>
-      </w:r>
-      <w:r>
-        <w:t>i</w:t>
-      </w:r>
-      <w:proofErr w:type="spellEnd"/>
-      <w:r>
-        <w:t xml:space="preserve"> models is further complicated in that</w:t>
+        <w:t xml:space="preserve"> This conceptual consideration of the appropriate set of aprior</w:t>
+      </w:r>
+      <w:r>
+        <w:t>i models is further complicated in that</w:t>
       </w:r>
       <w:r>
         <w:t xml:space="preserve"> </w:t>
@@ -10142,15 +9720,7 @@
         <w:t xml:space="preserve"> potential </w:t>
       </w:r>
       <w:r>
-        <w:t xml:space="preserve">conflicts between the model structures (“constraints on the model parameters” </w:t>
-      </w:r>
-      <w:proofErr w:type="spellStart"/>
-      <w:r>
-        <w:t>sensu</w:t>
-      </w:r>
-      <w:proofErr w:type="spellEnd"/>
-      <w:r>
-        <w:t xml:space="preserve"> Chatfield 1995) and </w:t>
+        <w:t xml:space="preserve">conflicts between the model structures (“constraints on the model parameters” sensu Chatfield 1995) and </w:t>
       </w:r>
       <w:r>
         <w:t>the objectives of the use of the</w:t>
@@ -10170,37 +9740,21 @@
     </w:p>
     <w:p>
       <w:r>
-        <w:t xml:space="preserve">Using all data </w:t>
-      </w:r>
-      <w:proofErr w:type="gramStart"/>
-      <w:r>
-        <w:t>in a 15-fold cross-validations</w:t>
-      </w:r>
-      <w:proofErr w:type="gramEnd"/>
-      <w:r>
-        <w:t xml:space="preserve"> allowed us to explore the spatial and temporal variation in fit, and to compare the fit across all data used in the model. Estimates of predictive fit from a random selection of BBS counts </w:t>
-      </w:r>
-      <w:proofErr w:type="gramStart"/>
-      <w:r>
-        <w:t>are biased</w:t>
-      </w:r>
-      <w:proofErr w:type="gramEnd"/>
+        <w:t xml:space="preserve">Using all data in a 15-fold cross-validations allowed us to explore the spatial and temporal variation in fit, and to compare the fit across all data used in the model. Estimates of predictive fit from a random selection of BBS counts are biased </w:t>
+      </w:r>
+      <w:r>
+        <w:t>because of the strong spatial and temporal dependencies in t</w:t>
+      </w:r>
+      <w:r>
+        <w:t>he BBS data (Roberts et al. 2017</w:t>
+      </w:r>
+      <w:r>
+        <w:t>). However, because our folds were</w:t>
+      </w:r>
       <w:r>
         <w:t xml:space="preserve"> </w:t>
       </w:r>
       <w:r>
-        <w:t>because of the strong spatial and temporal dependencies in t</w:t>
-      </w:r>
-      <w:r>
-        <w:t>he BBS data (Roberts et al. 2017</w:t>
-      </w:r>
-      <w:r>
-        <w:t>). However, because our folds were</w:t>
-      </w:r>
-      <w:r>
-        <w:t xml:space="preserve"> </w:t>
-      </w:r>
-      <w:r>
         <w:t>identical across models,</w:t>
       </w:r>
       <w:r>
@@ -10213,11 +9767,7 @@
         <w:t xml:space="preserve"> unbiased</w:t>
       </w:r>
       <w:r>
-        <w:t xml:space="preserve">. </w:t>
-      </w:r>
-      <w:proofErr w:type="gramStart"/>
-      <w:r>
-        <w:t>We are exploring options for blocked cross-validations, such as leaving 1-year out, and/or 1-stratum out strategies</w:t>
+        <w:t>. We are exploring options for blocked cross-validations, such as leaving 1-year out, and/or 1-stratum out strategies</w:t>
       </w:r>
       <w:r>
         <w:t>, but a generic approach is complicated</w:t>
@@ -10241,33 +9791,13 @@
         <w:t xml:space="preserve"> the complex</w:t>
       </w:r>
       <w:r>
-        <w:t xml:space="preserve"> hierarchy of relationships among routes, observers, repeated observations over time, and the underlying spatial dependence of the biological processes.</w:t>
-      </w:r>
-      <w:proofErr w:type="gramEnd"/>
-      <w:r>
-        <w:t xml:space="preserve"> In addition, spatial and temporal blocking can limit the kinds of models compared</w:t>
-      </w:r>
-      <w:r>
-        <w:t xml:space="preserve"> (e.g., </w:t>
-      </w:r>
-      <w:proofErr w:type="spellStart"/>
-      <w:r>
-        <w:t>Gelman</w:t>
-      </w:r>
-      <w:proofErr w:type="spellEnd"/>
-      <w:r>
-        <w:t xml:space="preserve"> et al. 2013</w:t>
-      </w:r>
-      <w:r>
-        <w:t xml:space="preserve"> </w:t>
-      </w:r>
-      <w:proofErr w:type="spellStart"/>
-      <w:r>
-        <w:t>pg</w:t>
-      </w:r>
-      <w:proofErr w:type="spellEnd"/>
-      <w:r>
-        <w:t xml:space="preserve"> 180)</w:t>
+        <w:t xml:space="preserve"> hierarchy of relationships among routes, observers, repeated observations over time, and the underlying spatial dependence of the biological processes. In addition, spatial and temporal blocking can limit the kinds of models compared</w:t>
+      </w:r>
+      <w:r>
+        <w:t xml:space="preserve"> (e.g., Gelman et al. 2013</w:t>
+      </w:r>
+      <w:r>
+        <w:t xml:space="preserve"> pg 180)</w:t>
       </w:r>
       <w:r>
         <w:t>. For example,</w:t>
@@ -10339,35 +9869,56 @@
         <w:rPr>
           <w:rStyle w:val="self-citation-authors"/>
         </w:rPr>
-        <w:t xml:space="preserve">. Model selection and </w:t>
-      </w:r>
-      <w:proofErr w:type="spellStart"/>
-      <w:r>
+        <w:t>. Model selection and multimodel inference: a practical information-theoretic approach. Second edition. Springer-Verlag, New York, New York, USA.</w:t>
+      </w:r>
+    </w:p>
+    <w:p>
+      <w:pPr>
         <w:rPr>
           <w:rStyle w:val="self-citation-authors"/>
         </w:rPr>
-        <w:t>multimodel</w:t>
-      </w:r>
-      <w:proofErr w:type="spellEnd"/>
+      </w:pPr>
       <w:r>
         <w:rPr>
           <w:rStyle w:val="self-citation-authors"/>
         </w:rPr>
-        <w:t xml:space="preserve"> inference: a practical information-theoretic approach. Second edition. Springer-</w:t>
-      </w:r>
-      <w:proofErr w:type="spellStart"/>
+        <w:t xml:space="preserve">Chatfield, C. </w:t>
+      </w:r>
       <w:r>
         <w:rPr>
           <w:rStyle w:val="self-citation-authors"/>
         </w:rPr>
-        <w:t>Verlag</w:t>
-      </w:r>
-      <w:proofErr w:type="spellEnd"/>
+        <w:t>(</w:t>
+      </w:r>
       <w:r>
         <w:rPr>
           <w:rStyle w:val="self-citation-authors"/>
         </w:rPr>
-        <w:t>, New York, New York, USA.</w:t>
+        <w:t>1995</w:t>
+      </w:r>
+      <w:r>
+        <w:rPr>
+          <w:rStyle w:val="self-citation-authors"/>
+        </w:rPr>
+        <w:t>)</w:t>
+      </w:r>
+      <w:r>
+        <w:rPr>
+          <w:rStyle w:val="self-citation-authors"/>
+        </w:rPr>
+        <w:t>. Model uncertainty, data mining and statistic</w:t>
+      </w:r>
+      <w:r>
+        <w:rPr>
+          <w:rStyle w:val="self-citation-authors"/>
+        </w:rPr>
+        <w:t>al inference (with discussion).</w:t>
+      </w:r>
+      <w:r>
+        <w:rPr>
+          <w:rStyle w:val="self-citation-authors"/>
+        </w:rPr>
+        <w:t xml:space="preserve"> Journal of the Royal Statistical Society (London), Series A 158:419–466.</w:t>
       </w:r>
     </w:p>
     <w:p>
@@ -10380,107 +9931,105 @@
         <w:rPr>
           <w:rStyle w:val="self-citation-authors"/>
         </w:rPr>
-        <w:t xml:space="preserve">Chatfield, C. </w:t>
-      </w:r>
-      <w:r>
-        <w:rPr>
-          <w:rStyle w:val="self-citation-authors"/>
-        </w:rPr>
-        <w:t>(</w:t>
-      </w:r>
-      <w:r>
-        <w:rPr>
-          <w:rStyle w:val="self-citation-authors"/>
-        </w:rPr>
-        <w:t>1995</w:t>
-      </w:r>
-      <w:r>
-        <w:rPr>
-          <w:rStyle w:val="self-citation-authors"/>
-        </w:rPr>
-        <w:t>)</w:t>
-      </w:r>
-      <w:r>
-        <w:rPr>
-          <w:rStyle w:val="self-citation-authors"/>
-        </w:rPr>
-        <w:t>. Model uncertainty, data mining and statistic</w:t>
-      </w:r>
-      <w:r>
-        <w:rPr>
-          <w:rStyle w:val="self-citation-authors"/>
-        </w:rPr>
-        <w:t>al inference (with discussion).</w:t>
-      </w:r>
-      <w:r>
-        <w:rPr>
-          <w:rStyle w:val="self-citation-authors"/>
-        </w:rPr>
-        <w:t xml:space="preserve"> Journal of the Royal Statistical Society (London), Series </w:t>
-      </w:r>
-      <w:proofErr w:type="gramStart"/>
-      <w:r>
-        <w:rPr>
-          <w:rStyle w:val="self-citation-authors"/>
-        </w:rPr>
-        <w:t>A</w:t>
-      </w:r>
-      <w:proofErr w:type="gramEnd"/>
-      <w:r>
-        <w:rPr>
-          <w:rStyle w:val="self-citation-authors"/>
-        </w:rPr>
-        <w:t xml:space="preserve"> 158:419–466.</w:t>
-      </w:r>
-    </w:p>
-    <w:p>
-      <w:pPr>
-        <w:rPr>
-          <w:rStyle w:val="self-citation-authors"/>
-        </w:rPr>
-      </w:pPr>
-      <w:r>
-        <w:rPr>
-          <w:rStyle w:val="self-citation-authors"/>
-        </w:rPr>
         <w:t xml:space="preserve">COSEWIC. 2012. COSEWIC assessment and status report on the Wood Thrush </w:t>
       </w:r>
-      <w:proofErr w:type="spellStart"/>
       <w:r>
         <w:rPr>
           <w:rStyle w:val="self-citation-authors"/>
           <w:i/>
         </w:rPr>
-        <w:t>Hylocichla</w:t>
-      </w:r>
-      <w:proofErr w:type="spellEnd"/>
+        <w:t>Hylocichla mustelina</w:t>
+      </w:r>
       <w:r>
         <w:rPr>
           <w:rStyle w:val="self-citation-authors"/>
-          <w:i/>
+        </w:rPr>
+        <w:t xml:space="preserve"> in Canada. Committee on the Status of Endangered Wildlif</w:t>
+      </w:r>
+      <w:r>
+        <w:rPr>
+          <w:rStyle w:val="self-citation-authors"/>
+        </w:rPr>
+        <w:t>e in Canada. Ottawa.</w:t>
+      </w:r>
+    </w:p>
+    <w:p>
+      <w:pPr>
+        <w:rPr>
+          <w:rStyle w:val="self-citation-authors"/>
+        </w:rPr>
+      </w:pPr>
+      <w:r>
+        <w:rPr>
+          <w:rStyle w:val="self-citation-authors"/>
+        </w:rPr>
+        <w:t>Crainiceanu C</w:t>
+      </w:r>
+      <w:r>
+        <w:rPr>
+          <w:rStyle w:val="self-citation-authors"/>
+        </w:rPr>
+        <w:t xml:space="preserve">M, Ruppert D, Wand MP (2005).  </w:t>
+      </w:r>
+      <w:r>
+        <w:rPr>
+          <w:rStyle w:val="self-citation-authors"/>
+        </w:rPr>
+        <w:t>Bayesian A</w:t>
+      </w:r>
+      <w:r>
+        <w:rPr>
+          <w:rStyle w:val="self-citation-authors"/>
+        </w:rPr>
+        <w:t>nalysis for Penalized Spline Re</w:t>
+      </w:r>
+      <w:r>
+        <w:rPr>
+          <w:rStyle w:val="self-citation-authors"/>
+        </w:rPr>
+        <w:t>gression Using W</w:t>
+      </w:r>
+      <w:r>
+        <w:rPr>
+          <w:rStyle w:val="self-citation-authors"/>
+        </w:rPr>
+        <w:t>inBUGS.</w:t>
+      </w:r>
+      <w:r>
+        <w:rPr>
+          <w:rStyle w:val="self-citation-authors"/>
         </w:rPr>
         <w:t xml:space="preserve"> </w:t>
       </w:r>
-      <w:proofErr w:type="spellStart"/>
       <w:r>
         <w:rPr>
           <w:rStyle w:val="self-citation-authors"/>
-          <w:i/>
-        </w:rPr>
-        <w:t>mustelina</w:t>
-      </w:r>
-      <w:proofErr w:type="spellEnd"/>
+        </w:rPr>
+        <w:t>Journal of Statistical Software,</w:t>
+      </w:r>
       <w:r>
         <w:rPr>
           <w:rStyle w:val="self-citation-authors"/>
         </w:rPr>
-        <w:t xml:space="preserve"> in Canada. Committee on the Status of Endangered Wildlif</w:t>
+        <w:t xml:space="preserve"> </w:t>
       </w:r>
       <w:r>
         <w:rPr>
           <w:rStyle w:val="self-citation-authors"/>
         </w:rPr>
-        <w:t>e in Canada. Ottawa.</w:t>
+        <w:t>14</w:t>
+      </w:r>
+      <w:r>
+        <w:rPr>
+          <w:rStyle w:val="self-citation-authors"/>
+        </w:rPr>
+        <w:t xml:space="preserve"> </w:t>
+      </w:r>
+      <w:r>
+        <w:rPr>
+          <w:rStyle w:val="self-citation-authors"/>
+        </w:rPr>
+        <w:t>(14)</w:t>
       </w:r>
     </w:p>
     <w:p>
@@ -10489,220 +10038,67 @@
           <w:rStyle w:val="self-citation-authors"/>
         </w:rPr>
       </w:pPr>
-      <w:proofErr w:type="spellStart"/>
       <w:r>
         <w:rPr>
           <w:rStyle w:val="self-citation-authors"/>
         </w:rPr>
-        <w:t>Crainiceanu</w:t>
-      </w:r>
-      <w:proofErr w:type="spellEnd"/>
+        <w:t>Duan</w:t>
+      </w:r>
       <w:r>
         <w:rPr>
           <w:rStyle w:val="self-citation-authors"/>
         </w:rPr>
-        <w:t xml:space="preserve"> C</w:t>
+        <w:t>, N</w:t>
       </w:r>
       <w:r>
         <w:rPr>
           <w:rStyle w:val="self-citation-authors"/>
         </w:rPr>
-        <w:t xml:space="preserve">M, </w:t>
-      </w:r>
-      <w:proofErr w:type="spellStart"/>
+        <w:t>. 1983. Smearing Estimate: A Nonparametric Retransformation Method</w:t>
+      </w:r>
       <w:r>
         <w:rPr>
           <w:rStyle w:val="self-citation-authors"/>
         </w:rPr>
-        <w:t>Ruppert</w:t>
-      </w:r>
-      <w:proofErr w:type="spellEnd"/>
+        <w:t>.</w:t>
+      </w:r>
       <w:r>
         <w:rPr>
           <w:rStyle w:val="self-citation-authors"/>
         </w:rPr>
-        <w:t xml:space="preserve"> D, Wand MP (2005).  </w:t>
+        <w:t xml:space="preserve"> Journal of the American Statistica</w:t>
       </w:r>
       <w:r>
         <w:rPr>
           <w:rStyle w:val="self-citation-authors"/>
         </w:rPr>
-        <w:t>Bayesian A</w:t>
+        <w:t xml:space="preserve">l Association, Vol. 78, No. 383, </w:t>
       </w:r>
       <w:r>
         <w:rPr>
           <w:rStyle w:val="self-citation-authors"/>
         </w:rPr>
-        <w:t>nalysis for Penalized Spline Re</w:t>
-      </w:r>
-      <w:r>
+        <w:t>pp. 605-610</w:t>
+      </w:r>
+    </w:p>
+    <w:p>
+      <w:pPr>
         <w:rPr>
           <w:rStyle w:val="self-citation-authors"/>
         </w:rPr>
-        <w:t xml:space="preserve">gression Using </w:t>
-      </w:r>
-      <w:proofErr w:type="spellStart"/>
-      <w:r>
-        <w:rPr>
-          <w:rStyle w:val="self-citation-authors"/>
-        </w:rPr>
-        <w:t>W</w:t>
-      </w:r>
-      <w:r>
-        <w:rPr>
-          <w:rStyle w:val="self-citation-authors"/>
-        </w:rPr>
-        <w:t>inBUGS</w:t>
-      </w:r>
-      <w:proofErr w:type="spellEnd"/>
-      <w:r>
-        <w:rPr>
-          <w:rStyle w:val="self-citation-authors"/>
-        </w:rPr>
-        <w:t>.</w:t>
-      </w:r>
-      <w:r>
-        <w:rPr>
-          <w:rStyle w:val="self-citation-authors"/>
-        </w:rPr>
-        <w:t xml:space="preserve"> </w:t>
-      </w:r>
-      <w:r>
-        <w:rPr>
-          <w:rStyle w:val="self-citation-authors"/>
-        </w:rPr>
-        <w:t>Journal of Statistical Software,</w:t>
-      </w:r>
-      <w:r>
-        <w:rPr>
-          <w:rStyle w:val="self-citation-authors"/>
-        </w:rPr>
-        <w:t xml:space="preserve"> </w:t>
-      </w:r>
-      <w:r>
-        <w:rPr>
-          <w:rStyle w:val="self-citation-authors"/>
-        </w:rPr>
-        <w:t>14</w:t>
-      </w:r>
-      <w:r>
-        <w:rPr>
-          <w:rStyle w:val="self-citation-authors"/>
-        </w:rPr>
-        <w:t xml:space="preserve"> </w:t>
-      </w:r>
-      <w:r>
-        <w:rPr>
-          <w:rStyle w:val="self-citation-authors"/>
-        </w:rPr>
-        <w:t>(14)</w:t>
-      </w:r>
-    </w:p>
-    <w:p>
-      <w:pPr>
-        <w:rPr>
-          <w:rStyle w:val="self-citation-authors"/>
-        </w:rPr>
       </w:pPr>
-      <w:proofErr w:type="spellStart"/>
-      <w:r>
-        <w:rPr>
-          <w:rStyle w:val="self-citation-authors"/>
-        </w:rPr>
-        <w:t>Duan</w:t>
-      </w:r>
-      <w:proofErr w:type="spellEnd"/>
-      <w:r>
-        <w:rPr>
-          <w:rStyle w:val="self-citation-authors"/>
-        </w:rPr>
-        <w:t>, N</w:t>
-      </w:r>
-      <w:r>
-        <w:rPr>
-          <w:rStyle w:val="self-citation-authors"/>
-        </w:rPr>
-        <w:t>. 1983. Smearing Estimate: A Nonparametric Retransformation Method</w:t>
-      </w:r>
-      <w:r>
-        <w:rPr>
-          <w:rStyle w:val="self-citation-authors"/>
-        </w:rPr>
-        <w:t>.</w:t>
-      </w:r>
-      <w:r>
-        <w:rPr>
-          <w:rStyle w:val="self-citation-authors"/>
-        </w:rPr>
-        <w:t xml:space="preserve"> Journal of the American Statistica</w:t>
-      </w:r>
-      <w:r>
-        <w:rPr>
-          <w:rStyle w:val="self-citation-authors"/>
-        </w:rPr>
-        <w:t xml:space="preserve">l Association, Vol. 78, No. 383, </w:t>
-      </w:r>
-      <w:r>
-        <w:rPr>
-          <w:rStyle w:val="self-citation-authors"/>
-        </w:rPr>
-        <w:t>pp. 605-610</w:t>
-      </w:r>
-    </w:p>
-    <w:p>
-      <w:pPr>
-        <w:rPr>
-          <w:rStyle w:val="self-citation-authors"/>
-        </w:rPr>
-      </w:pPr>
       <w:r>
         <w:t xml:space="preserve">Environment Climate Change Canada </w:t>
       </w:r>
       <w:r>
-        <w:t>(2016). Recovery Strategy for the Canada Warbler (</w:t>
-      </w:r>
-      <w:proofErr w:type="spellStart"/>
-      <w:r>
-        <w:t>Cardellina</w:t>
-      </w:r>
-      <w:proofErr w:type="spellEnd"/>
-      <w:r>
-        <w:t xml:space="preserve"> </w:t>
-      </w:r>
-      <w:proofErr w:type="spellStart"/>
-      <w:r>
-        <w:t>canadensis</w:t>
-      </w:r>
-      <w:proofErr w:type="spellEnd"/>
-      <w:r>
-        <w:t xml:space="preserve">) in Canada. Species at Risk Act Recovery Strategy Series. Environment Canada, Ottawa. </w:t>
-      </w:r>
-      <w:proofErr w:type="gramStart"/>
-      <w:r>
-        <w:t>vii</w:t>
-      </w:r>
-      <w:proofErr w:type="gramEnd"/>
-      <w:r>
-        <w:t xml:space="preserve"> + 56 pp. Available at: </w:t>
+        <w:t xml:space="preserve">(2016). Recovery Strategy for the Canada Warbler (Cardellina canadensis) in Canada. Species at Risk Act Recovery Strategy Series. Environment Canada, Ottawa. vii + 56 pp. Available at: </w:t>
       </w:r>
       <w:hyperlink r:id="rId15" w:history="1">
         <w:r>
           <w:rPr>
             <w:rStyle w:val="Hyperlink"/>
           </w:rPr>
-          <w:t>http://www.regis</w:t>
-        </w:r>
-        <w:r>
-          <w:rPr>
-            <w:rStyle w:val="Hyperlink"/>
-          </w:rPr>
-          <w:t>t</w:t>
-        </w:r>
-        <w:r>
-          <w:rPr>
-            <w:rStyle w:val="Hyperlink"/>
-          </w:rPr>
-          <w:t>relep-sararegistry.gc.ca</w:t>
+          <w:t>http://www.registrelep-sararegistry.gc.ca</w:t>
         </w:r>
       </w:hyperlink>
       <w:r>
@@ -10721,246 +10117,117 @@
           <w:rStyle w:val="self-citation-authors"/>
         </w:rPr>
       </w:pPr>
-      <w:proofErr w:type="spellStart"/>
       <w:r>
         <w:rPr>
           <w:rStyle w:val="self-citation-authors"/>
         </w:rPr>
-        <w:t>Fewster</w:t>
-      </w:r>
-      <w:proofErr w:type="spellEnd"/>
+        <w:t>Fewster, R. M., S. T.Buckland, G. M.Siriwardena, S. R.Baillie, and J. D.Wilson</w:t>
+      </w:r>
       <w:r>
         <w:rPr>
           <w:rStyle w:val="self-citation-authors"/>
         </w:rPr>
-        <w:t xml:space="preserve">, R. M., S. </w:t>
-      </w:r>
-      <w:proofErr w:type="spellStart"/>
+        <w:t xml:space="preserve"> </w:t>
+      </w:r>
       <w:r>
         <w:rPr>
           <w:rStyle w:val="self-citation-authors"/>
         </w:rPr>
-        <w:t>T.Buckland</w:t>
-      </w:r>
-      <w:proofErr w:type="spellEnd"/>
+        <w:t>(2000). Analysis of population trends for farmland birds using generalized additive models. Ecology</w:t>
+      </w:r>
       <w:r>
         <w:rPr>
           <w:rStyle w:val="self-citation-authors"/>
         </w:rPr>
-        <w:t xml:space="preserve">, G. </w:t>
-      </w:r>
-      <w:proofErr w:type="spellStart"/>
+        <w:t xml:space="preserve"> </w:t>
+      </w:r>
       <w:r>
         <w:rPr>
           <w:rStyle w:val="self-citation-authors"/>
         </w:rPr>
-        <w:t>M.Siriwardena</w:t>
-      </w:r>
-      <w:proofErr w:type="spellEnd"/>
-      <w:r>
+        <w:t>81:1970–1984.</w:t>
+      </w:r>
+    </w:p>
+    <w:p>
+      <w:pPr>
         <w:rPr>
           <w:rStyle w:val="self-citation-authors"/>
         </w:rPr>
-        <w:t xml:space="preserve">, S. </w:t>
-      </w:r>
-      <w:proofErr w:type="spellStart"/>
+      </w:pPr>
       <w:r>
         <w:rPr>
           <w:rStyle w:val="self-citation-authors"/>
         </w:rPr>
-        <w:t>R.Baillie</w:t>
-      </w:r>
-      <w:proofErr w:type="spellEnd"/>
-      <w:r>
+        <w:t>Gelman, A. 2006. Prior distributions for variance parameters in hierarchical models. Bayesian Analysis. 1:515-533.</w:t>
+      </w:r>
+    </w:p>
+    <w:p>
+      <w:r>
+        <w:t>Gelman, A., J. Hwang, and A. Vehtari (2014).</w:t>
+      </w:r>
+      <w:r>
+        <w:t xml:space="preserve"> Understanding predictive information criteria for Bayesian models</w:t>
+      </w:r>
+      <w:r>
+        <w:t xml:space="preserve">. </w:t>
+      </w:r>
+      <w:r>
+        <w:t>Stat</w:t>
+      </w:r>
+      <w:r>
+        <w:t>istics and</w:t>
+      </w:r>
+      <w:r>
+        <w:t xml:space="preserve"> Comput</w:t>
+      </w:r>
+      <w:r>
+        <w:t>ing 24:</w:t>
+      </w:r>
+      <w:r>
+        <w:t>997</w:t>
+      </w:r>
+      <w:r>
+        <w:t>-1016</w:t>
+      </w:r>
+      <w:r>
+        <w:t xml:space="preserve">. </w:t>
+      </w:r>
+    </w:p>
+    <w:p>
+      <w:pPr>
         <w:rPr>
           <w:rStyle w:val="self-citation-authors"/>
         </w:rPr>
-        <w:t xml:space="preserve">, and J. </w:t>
-      </w:r>
-      <w:proofErr w:type="spellStart"/>
+      </w:pPr>
       <w:r>
         <w:rPr>
           <w:rStyle w:val="self-citation-authors"/>
         </w:rPr>
-        <w:t>D.Wilson</w:t>
-      </w:r>
-      <w:proofErr w:type="spellEnd"/>
+        <w:t>Gelman,</w:t>
+      </w:r>
       <w:r>
         <w:rPr>
           <w:rStyle w:val="self-citation-authors"/>
         </w:rPr>
-        <w:t xml:space="preserve"> </w:t>
+        <w:t xml:space="preserve"> A.,</w:t>
       </w:r>
       <w:r>
         <w:rPr>
           <w:rStyle w:val="self-citation-authors"/>
         </w:rPr>
-        <w:t>(2000). Analysis of population trends for farmland birds using generalized additive models. Ecology</w:t>
+        <w:t xml:space="preserve"> J. B. Carlin, H. S. Stern, D. B. Dunson, A. Vehtari and D. B. Rubin. (</w:t>
       </w:r>
       <w:r>
         <w:rPr>
           <w:rStyle w:val="self-citation-authors"/>
         </w:rPr>
-        <w:t xml:space="preserve"> </w:t>
+        <w:t>2013</w:t>
       </w:r>
       <w:r>
         <w:rPr>
           <w:rStyle w:val="self-citation-authors"/>
         </w:rPr>
-        <w:t>81:1970–1984.</w:t>
-      </w:r>
-    </w:p>
-    <w:p>
-      <w:pPr>
-        <w:rPr>
-          <w:rStyle w:val="self-citation-authors"/>
-        </w:rPr>
-      </w:pPr>
-      <w:proofErr w:type="spellStart"/>
-      <w:r>
-        <w:rPr>
-          <w:rStyle w:val="self-citation-authors"/>
-        </w:rPr>
-        <w:t>Gelman</w:t>
-      </w:r>
-      <w:proofErr w:type="spellEnd"/>
-      <w:r>
-        <w:rPr>
-          <w:rStyle w:val="self-citation-authors"/>
-        </w:rPr>
-        <w:t xml:space="preserve">, A. 2006. Prior distributions for variance parameters in hierarchical models. Bayesian Analysis. </w:t>
-      </w:r>
-      <w:proofErr w:type="gramStart"/>
-      <w:r>
-        <w:rPr>
-          <w:rStyle w:val="self-citation-authors"/>
-        </w:rPr>
-        <w:t>1:</w:t>
-      </w:r>
-      <w:proofErr w:type="gramEnd"/>
-      <w:r>
-        <w:rPr>
-          <w:rStyle w:val="self-citation-authors"/>
-        </w:rPr>
-        <w:t>515-533.</w:t>
-      </w:r>
-    </w:p>
-    <w:p>
-      <w:proofErr w:type="spellStart"/>
-      <w:r>
-        <w:t>Gelman</w:t>
-      </w:r>
-      <w:proofErr w:type="spellEnd"/>
-      <w:r>
-        <w:t xml:space="preserve">, A., J. Hwang, and A. </w:t>
-      </w:r>
-      <w:proofErr w:type="spellStart"/>
-      <w:r>
-        <w:t>Vehtari</w:t>
-      </w:r>
-      <w:proofErr w:type="spellEnd"/>
-      <w:r>
-        <w:t xml:space="preserve"> (2014).</w:t>
-      </w:r>
-      <w:r>
-        <w:t xml:space="preserve"> Understanding predictive information criteria for Bayesian models</w:t>
-      </w:r>
-      <w:r>
-        <w:t xml:space="preserve">. </w:t>
-      </w:r>
-      <w:r>
-        <w:t>Stat</w:t>
-      </w:r>
-      <w:r>
-        <w:t>istics and</w:t>
-      </w:r>
-      <w:r>
-        <w:t xml:space="preserve"> Comput</w:t>
-      </w:r>
-      <w:r>
-        <w:t>ing 24:</w:t>
-      </w:r>
-      <w:r>
-        <w:t>997</w:t>
-      </w:r>
-      <w:r>
-        <w:t>-1016</w:t>
-      </w:r>
-      <w:r>
-        <w:t xml:space="preserve">. </w:t>
-      </w:r>
-    </w:p>
-    <w:p>
-      <w:pPr>
-        <w:rPr>
-          <w:rStyle w:val="self-citation-authors"/>
-        </w:rPr>
-      </w:pPr>
-      <w:proofErr w:type="spellStart"/>
-      <w:r>
-        <w:rPr>
-          <w:rStyle w:val="self-citation-authors"/>
-        </w:rPr>
-        <w:t>Gelman</w:t>
-      </w:r>
-      <w:proofErr w:type="spellEnd"/>
-      <w:r>
-        <w:rPr>
-          <w:rStyle w:val="self-citation-authors"/>
-        </w:rPr>
-        <w:t>,</w:t>
-      </w:r>
-      <w:r>
-        <w:rPr>
-          <w:rStyle w:val="self-citation-authors"/>
-        </w:rPr>
-        <w:t xml:space="preserve"> A.,</w:t>
-      </w:r>
-      <w:r>
-        <w:rPr>
-          <w:rStyle w:val="self-citation-authors"/>
-        </w:rPr>
-        <w:t xml:space="preserve"> J. B. Carlin, H. S. Stern, D. B. Dunson, A. </w:t>
-      </w:r>
-      <w:proofErr w:type="spellStart"/>
-      <w:r>
-        <w:rPr>
-          <w:rStyle w:val="self-citation-authors"/>
-        </w:rPr>
-        <w:t>Vehtari</w:t>
-      </w:r>
-      <w:proofErr w:type="spellEnd"/>
-      <w:r>
-        <w:rPr>
-          <w:rStyle w:val="self-citation-authors"/>
-        </w:rPr>
-        <w:t xml:space="preserve"> and D. B. Rubin. (</w:t>
-      </w:r>
-      <w:r>
-        <w:rPr>
-          <w:rStyle w:val="self-citation-authors"/>
-        </w:rPr>
-        <w:t>2013</w:t>
-      </w:r>
-      <w:r>
-        <w:rPr>
-          <w:rStyle w:val="self-citation-authors"/>
-        </w:rPr>
-        <w:t xml:space="preserve">), Bayesian Data </w:t>
-      </w:r>
-      <w:proofErr w:type="gramStart"/>
-      <w:r>
-        <w:rPr>
-          <w:rStyle w:val="self-citation-authors"/>
-        </w:rPr>
-        <w:t>Analysis ,</w:t>
-      </w:r>
-      <w:proofErr w:type="gramEnd"/>
-      <w:r>
-        <w:rPr>
-          <w:rStyle w:val="self-citation-authors"/>
-        </w:rPr>
-        <w:t xml:space="preserve"> Chapman and Hall/CRC </w:t>
+        <w:t xml:space="preserve">), Bayesian Data Analysis , Chapman and Hall/CRC </w:t>
       </w:r>
       <w:r>
         <w:rPr>
@@ -11112,21 +10379,8 @@
       </w:r>
     </w:p>
     <w:p>
-      <w:proofErr w:type="spellStart"/>
-      <w:r>
-        <w:t>Knape</w:t>
-      </w:r>
-      <w:proofErr w:type="spellEnd"/>
-      <w:r>
-        <w:t xml:space="preserve">, J. (2016). Decomposing trends in Swedish bird populations using generalized additive mixed models. </w:t>
-      </w:r>
-      <w:proofErr w:type="gramStart"/>
-      <w:r>
-        <w:t>Journal  of</w:t>
-      </w:r>
-      <w:proofErr w:type="gramEnd"/>
-      <w:r>
-        <w:t xml:space="preserve">  Applied  Ecology, 53, 1852–1861.</w:t>
+      <w:r>
+        <w:t>Knape, J. (2016). Decomposing trends in Swedish bird populations using generalized additive mixed models. Journal  of  Applied  Ecology, 53, 1852–1861.</w:t>
       </w:r>
     </w:p>
     <w:p>
@@ -11137,54 +10391,24 @@
     <w:p>
       <w:r>
         <w:lastRenderedPageBreak/>
-        <w:t xml:space="preserve">Link, W.A., J.R. Sauer, and D.K. Niven. </w:t>
+        <w:t>Link, W.A., J.R. Sauer, and D.K. Niven. (2017). Model selection for the North American Breeding Bird Survey: A comparison of methods. Condor 119(3):546–556.</w:t>
+      </w:r>
+    </w:p>
+    <w:p>
+      <w:r>
+        <w:t xml:space="preserve">Link, W. A., </w:t>
+      </w:r>
+      <w:r>
+        <w:t xml:space="preserve">J.R. Sauer, and D.K. Niven. </w:t>
       </w:r>
       <w:r>
         <w:t>(</w:t>
       </w:r>
       <w:r>
-        <w:t>2017</w:t>
-      </w:r>
-      <w:r>
-        <w:t>)</w:t>
-      </w:r>
-      <w:r>
-        <w:t>. Model selection for the North American Breeding Bird Survey: A comparison of methods. Condor 119(3):546–556.</w:t>
-      </w:r>
-    </w:p>
-    <w:p>
-      <w:r>
-        <w:t xml:space="preserve">Link, W. A., </w:t>
-      </w:r>
-      <w:r>
-        <w:t xml:space="preserve">J.R. Sauer, and D.K. Niven. </w:t>
-      </w:r>
-      <w:r>
-        <w:t>(</w:t>
-      </w:r>
-      <w:r>
         <w:t xml:space="preserve">2020 </w:t>
       </w:r>
       <w:r>
-        <w:t xml:space="preserve">unpublished). </w:t>
-      </w:r>
-      <w:r>
-        <w:t>Model selection for the North American Breeding Bird</w:t>
-      </w:r>
-      <w:r>
-        <w:t xml:space="preserve"> </w:t>
-      </w:r>
-      <w:r>
-        <w:t>Survey, with observ</w:t>
-      </w:r>
-      <w:r>
-        <w:t xml:space="preserve">ations on BPIC and WAIC model </w:t>
-      </w:r>
-      <w:r>
-        <w:t>selection criteria</w:t>
-      </w:r>
-      <w:r>
-        <w:t xml:space="preserve">. </w:t>
+        <w:t xml:space="preserve">unpublished). Model selection for the North American Breeding Bird Survey, with observations on BPIC and WAIC model selection criteria. </w:t>
       </w:r>
     </w:p>
     <w:p>
@@ -11197,37 +10421,7 @@
         <w:rPr>
           <w:rStyle w:val="self-citation-authors"/>
         </w:rPr>
-        <w:t xml:space="preserve">Microsoft and Steve Weston (2019). </w:t>
-      </w:r>
-      <w:proofErr w:type="spellStart"/>
-      <w:proofErr w:type="gramStart"/>
-      <w:r>
-        <w:rPr>
-          <w:rStyle w:val="self-citation-authors"/>
-        </w:rPr>
-        <w:t>foreach</w:t>
-      </w:r>
-      <w:proofErr w:type="spellEnd"/>
-      <w:proofErr w:type="gramEnd"/>
-      <w:r>
-        <w:rPr>
-          <w:rStyle w:val="self-citation-authors"/>
-        </w:rPr>
-        <w:t xml:space="preserve">: Provides </w:t>
-      </w:r>
-      <w:proofErr w:type="spellStart"/>
-      <w:r>
-        <w:rPr>
-          <w:rStyle w:val="self-citation-authors"/>
-        </w:rPr>
-        <w:t>Foreach</w:t>
-      </w:r>
-      <w:proofErr w:type="spellEnd"/>
-      <w:r>
-        <w:rPr>
-          <w:rStyle w:val="self-citation-authors"/>
-        </w:rPr>
-        <w:t xml:space="preserve"> Looping Construct. R package version 1.4.7. </w:t>
+        <w:t xml:space="preserve">Microsoft and Steve Weston (2019). foreach: Provides Foreach Looping Construct. R package version 1.4.7. </w:t>
       </w:r>
       <w:hyperlink r:id="rId18" w:history="1">
         <w:r>
@@ -11272,21 +10466,7 @@
         <w:rPr>
           <w:rStyle w:val="self-citation-authors"/>
         </w:rPr>
-        <w:t xml:space="preserve">. The State of Canada’s Birds, 2019. Environment and Climate Change Canada, Ottawa, Canada. </w:t>
-      </w:r>
-      <w:proofErr w:type="gramStart"/>
-      <w:r>
-        <w:rPr>
-          <w:rStyle w:val="self-citation-authors"/>
-        </w:rPr>
-        <w:t>12</w:t>
-      </w:r>
-      <w:proofErr w:type="gramEnd"/>
-      <w:r>
-        <w:rPr>
-          <w:rStyle w:val="self-citation-authors"/>
-        </w:rPr>
-        <w:t xml:space="preserve"> pages. </w:t>
+        <w:t xml:space="preserve">. The State of Canada’s Birds, 2019. Environment and Climate Change Canada, Ottawa, Canada. 12 pages. </w:t>
       </w:r>
       <w:hyperlink r:id="rId19" w:history="1">
         <w:r>
@@ -11324,23 +10504,7 @@
     </w:p>
     <w:p>
       <w:r>
-        <w:t xml:space="preserve">Pedersen EJ, Miller DL, Simpson GL, Ross N. 2019. Hierarchical generalized additive models in ecology: an introduction with </w:t>
-      </w:r>
-      <w:proofErr w:type="spellStart"/>
-      <w:r>
-        <w:t>mgcv</w:t>
-      </w:r>
-      <w:proofErr w:type="spellEnd"/>
-      <w:r>
-        <w:t xml:space="preserve">. </w:t>
-      </w:r>
-      <w:proofErr w:type="spellStart"/>
-      <w:r>
-        <w:t>PeerJ</w:t>
-      </w:r>
-      <w:proofErr w:type="spellEnd"/>
-      <w:r>
-        <w:t xml:space="preserve"> 7:e6876 </w:t>
+        <w:t xml:space="preserve">Pedersen EJ, Miller DL, Simpson GL, Ross N. 2019. Hierarchical generalized additive models in ecology: an introduction with mgcv. PeerJ 7:e6876 </w:t>
       </w:r>
       <w:hyperlink r:id="rId20" w:history="1">
         <w:r>
@@ -11359,183 +10523,69 @@
     </w:p>
     <w:p>
       <w:r>
-        <w:t xml:space="preserve">R Core Team (2019). R: A language and environment for statistical computing. R  Foundation for Statistical Computing, Vienna, Austria. </w:t>
-      </w:r>
-      <w:proofErr w:type="gramStart"/>
-      <w:r>
-        <w:t xml:space="preserve">URL  </w:t>
-      </w:r>
-      <w:proofErr w:type="gramEnd"/>
-      <w:r>
-        <w:fldChar w:fldCharType="begin"/>
-      </w:r>
-      <w:r>
-        <w:instrText xml:space="preserve"> HYPERLINK "https://www.R-project.org/" </w:instrText>
-      </w:r>
-      <w:r>
-        <w:fldChar w:fldCharType="separate"/>
-      </w:r>
-      <w:r>
-        <w:rPr>
-          <w:rStyle w:val="Hyperlink"/>
-        </w:rPr>
-        <w:t>https://www.R-project.org/</w:t>
-      </w:r>
-      <w:r>
-        <w:rPr>
-          <w:rStyle w:val="Hyperlink"/>
-        </w:rPr>
-        <w:fldChar w:fldCharType="end"/>
-      </w:r>
+        <w:t xml:space="preserve">R Core Team (2019). R: A language and environment for statistical computing. R  Foundation for Statistical Computing, Vienna, Austria. URL  </w:t>
+      </w:r>
+      <w:hyperlink r:id="rId21" w:history="1">
+        <w:r>
+          <w:rPr>
+            <w:rStyle w:val="Hyperlink"/>
+          </w:rPr>
+          <w:t>https://www.R-project.org/</w:t>
+        </w:r>
+      </w:hyperlink>
       <w:r>
         <w:t>.</w:t>
       </w:r>
     </w:p>
     <w:p>
       <w:r>
-        <w:t xml:space="preserve">Roberts, D. R., V. </w:t>
-      </w:r>
-      <w:proofErr w:type="spellStart"/>
-      <w:r>
-        <w:t>Bahn</w:t>
-      </w:r>
-      <w:proofErr w:type="spellEnd"/>
-      <w:r>
-        <w:t xml:space="preserve">, S. </w:t>
-      </w:r>
-      <w:proofErr w:type="spellStart"/>
-      <w:r>
-        <w:t>Ciuti</w:t>
-      </w:r>
-      <w:proofErr w:type="spellEnd"/>
-      <w:r>
-        <w:t xml:space="preserve">, M. S. Boyce, J. </w:t>
-      </w:r>
-      <w:proofErr w:type="spellStart"/>
-      <w:r>
-        <w:t>Elith</w:t>
-      </w:r>
-      <w:proofErr w:type="spellEnd"/>
-      <w:r>
-        <w:t xml:space="preserve">, G. </w:t>
-      </w:r>
-      <w:proofErr w:type="spellStart"/>
-      <w:r>
-        <w:t>Guillera-Arroita</w:t>
-      </w:r>
-      <w:proofErr w:type="spellEnd"/>
-      <w:r>
-        <w:t xml:space="preserve">, S. </w:t>
-      </w:r>
-      <w:proofErr w:type="spellStart"/>
-      <w:r>
-        <w:t>Hauenstein</w:t>
-      </w:r>
-      <w:proofErr w:type="spellEnd"/>
-      <w:r>
-        <w:t xml:space="preserve">, J. J. </w:t>
-      </w:r>
-      <w:proofErr w:type="spellStart"/>
-      <w:r>
-        <w:t>Lahoz-Monfort</w:t>
-      </w:r>
-      <w:proofErr w:type="spellEnd"/>
-      <w:r>
-        <w:t xml:space="preserve">, B. Schroder, W. </w:t>
-      </w:r>
-      <w:proofErr w:type="spellStart"/>
-      <w:r>
-        <w:t>Thuiller</w:t>
-      </w:r>
-      <w:proofErr w:type="spellEnd"/>
-      <w:r>
-        <w:t xml:space="preserve">, D. I. Warton, B. A. </w:t>
-      </w:r>
-      <w:proofErr w:type="spellStart"/>
-      <w:r>
-        <w:t>Wintle</w:t>
-      </w:r>
-      <w:proofErr w:type="spellEnd"/>
-      <w:r>
-        <w:t xml:space="preserve">, F. </w:t>
-      </w:r>
-      <w:proofErr w:type="spellStart"/>
-      <w:r>
-        <w:t>Hartig</w:t>
-      </w:r>
-      <w:proofErr w:type="spellEnd"/>
-      <w:r>
-        <w:t xml:space="preserve">, and C. F. </w:t>
-      </w:r>
-      <w:proofErr w:type="spellStart"/>
-      <w:r>
-        <w:t>Dormann</w:t>
-      </w:r>
-      <w:proofErr w:type="spellEnd"/>
-      <w:r>
-        <w:t xml:space="preserve">. 2017. Cross-validation strategies for data with temporal, spatial, hierarchical or phylogenetic structure. - </w:t>
-      </w:r>
-      <w:proofErr w:type="spellStart"/>
-      <w:r>
-        <w:t>Ecography</w:t>
-      </w:r>
-      <w:proofErr w:type="spellEnd"/>
+        <w:t>Roberts, D. R., V. Bahn, S. Ciuti, M. S. Boyce, J. Elith, G. Guillera-Arroita, S. Hauenstein, J. J. Lahoz-Monfort, B. Schroder, W. Thuiller, D. I. Warton, B. A. Wintle, F. Hartig, and C. F. Dormann. 2017. Cross-validation strategies for data with temporal, spatial, hierarchical or phylogenetic structure. - Ecography doi: 10.1111/ecog.02881.</w:t>
+      </w:r>
+    </w:p>
+    <w:p>
+      <w:r>
+        <w:t>Rosenbe</w:t>
+      </w:r>
+      <w:r>
+        <w:t xml:space="preserve">rg, K. V., P. J. Blancher, J. C. Stanton, and A. O. </w:t>
+      </w:r>
+      <w:r>
+        <w:t>Panjabi</w:t>
+      </w:r>
+      <w:r>
+        <w:t xml:space="preserve"> (2017). Use of North </w:t>
+      </w:r>
+      <w:r>
+        <w:t>American</w:t>
+      </w:r>
+      <w:r>
+        <w:t xml:space="preserve"> Breeding Bird Survey Data </w:t>
+      </w:r>
+      <w:r>
+        <w:t>in</w:t>
+      </w:r>
       <w:r>
         <w:t xml:space="preserve"> </w:t>
       </w:r>
-      <w:proofErr w:type="spellStart"/>
-      <w:r>
-        <w:t>doi</w:t>
-      </w:r>
-      <w:proofErr w:type="spellEnd"/>
-      <w:r>
-        <w:t>: 10.1111/ecog.02881.</w:t>
-      </w:r>
-    </w:p>
-    <w:p>
-      <w:r>
-        <w:t>Rosenbe</w:t>
-      </w:r>
-      <w:r>
-        <w:t xml:space="preserve">rg, K. V., P. J. Blancher, J. C. Stanton, and A. O. </w:t>
-      </w:r>
-      <w:r>
-        <w:t>Panjabi</w:t>
-      </w:r>
-      <w:r>
-        <w:t xml:space="preserve"> (2017). Use of North </w:t>
-      </w:r>
-      <w:r>
-        <w:t>American</w:t>
-      </w:r>
-      <w:r>
-        <w:t xml:space="preserve"> Breeding Bird Survey Data </w:t>
-      </w:r>
-      <w:r>
-        <w:t>in</w:t>
+      <w:r>
+        <w:t>avi</w:t>
+      </w:r>
+      <w:r>
+        <w:t xml:space="preserve">an conservation assessments. </w:t>
+      </w:r>
+      <w:r>
+        <w:t xml:space="preserve">The Condor:  </w:t>
+      </w:r>
+      <w:r>
+        <w:t>O</w:t>
+      </w:r>
+      <w:r>
+        <w:t>rnithological</w:t>
       </w:r>
       <w:r>
         <w:t xml:space="preserve"> </w:t>
       </w:r>
       <w:r>
-        <w:t>avi</w:t>
-      </w:r>
-      <w:r>
-        <w:t xml:space="preserve">an conservation assessments. </w:t>
-      </w:r>
-      <w:r>
-        <w:t xml:space="preserve">The Condor:  </w:t>
-      </w:r>
-      <w:r>
-        <w:t>O</w:t>
-      </w:r>
-      <w:r>
-        <w:t>rnithological</w:t>
-      </w:r>
-      <w:r>
-        <w:t xml:space="preserve"> </w:t>
-      </w:r>
-      <w:r>
         <w:t xml:space="preserve">Applications </w:t>
       </w:r>
       <w:r>
@@ -11544,15 +10594,7 @@
     </w:p>
     <w:p>
       <w:r>
-        <w:t xml:space="preserve">Rosenberg, K. V., </w:t>
-      </w:r>
-      <w:proofErr w:type="spellStart"/>
-      <w:r>
-        <w:t>Dokter</w:t>
-      </w:r>
-      <w:proofErr w:type="spellEnd"/>
-      <w:r>
-        <w:t xml:space="preserve">, A. M., Blancher, P. J., Sauer, J. R., Smith, A. C., Smith, P. A., </w:t>
+        <w:t xml:space="preserve">Rosenberg, K. V., Dokter, A. M., Blancher, P. J., Sauer, J. R., Smith, A. C., Smith, P. A., </w:t>
       </w:r>
       <w:r>
         <w:t>Stanton</w:t>
@@ -11567,13 +10609,8 @@
         <w:t>, A.,</w:t>
       </w:r>
       <w:r>
-        <w:t xml:space="preserve"> </w:t>
-      </w:r>
-      <w:proofErr w:type="spellStart"/>
-      <w:r>
-        <w:t>Helft</w:t>
-      </w:r>
-      <w:proofErr w:type="spellEnd"/>
+        <w:t xml:space="preserve"> Helft</w:t>
+      </w:r>
       <w:r>
         <w:t>, L.</w:t>
       </w:r>
@@ -11603,62 +10640,18 @@
     </w:p>
     <w:p>
       <w:r>
-        <w:t xml:space="preserve">Sauer, J.R., J.E. Hines, J.E. Fallon, K.L. </w:t>
-      </w:r>
-      <w:proofErr w:type="spellStart"/>
-      <w:r>
-        <w:t>Pardieck</w:t>
-      </w:r>
-      <w:proofErr w:type="spellEnd"/>
-      <w:r>
-        <w:t>, D.J. Ziolkowski Jr., and W.A. Link. 2014.</w:t>
-      </w:r>
-      <w:r>
-        <w:t xml:space="preserve"> </w:t>
-      </w:r>
-      <w:r>
-        <w:t>The North American Breeding Bird Survey, Results and Analysis 1966 – 2013. Version</w:t>
-      </w:r>
-      <w:r>
-        <w:t xml:space="preserve"> </w:t>
-      </w:r>
-      <w:r>
-        <w:t>01.30.2015 USGS Patuxent Wildlife Research Center, Laurel, MD.</w:t>
-      </w:r>
-    </w:p>
-    <w:p>
-      <w:r>
-        <w:t xml:space="preserve">Smith A.C., M.-A.R. Hudson, C. </w:t>
-      </w:r>
-      <w:proofErr w:type="spellStart"/>
-      <w:r>
-        <w:t>Downes</w:t>
-      </w:r>
-      <w:proofErr w:type="spellEnd"/>
-      <w:r>
-        <w:t>, and C.M. Francis (2014). Estimating breeding bird survey trends and annual indices for Canada: how do the new hierarchical Bayesian estimates differ from previous estimates. Canadian Field-Naturalist 128:119-134.</w:t>
+        <w:t>Sauer, J.R., J.E. Hines, J.E. Fallon, K.L. Pardieck, D.J. Ziolkowski Jr., and W.A. Link. 2014. The North American Breeding Bird Survey, Results and Analysis 1966 – 2013. Version 01.30.2015 USGS Patuxent Wildlife Research Center, Laurel, MD.</w:t>
+      </w:r>
+    </w:p>
+    <w:p>
+      <w:r>
+        <w:t>Smith A.C., M.-A.R. Hudson, C. Downes, and C.M. Francis (2014). Estimating breeding bird survey trends and annual indices for Canada: how do the new hierarchical Bayesian estimates differ from previous estimates. Canadian Field-Naturalist 128:119-134.</w:t>
       </w:r>
     </w:p>
     <w:p>
       <w:r>
         <w:lastRenderedPageBreak/>
-        <w:t xml:space="preserve">Smith, A. C., M.-A.R. Hudson, C. </w:t>
-      </w:r>
-      <w:proofErr w:type="spellStart"/>
-      <w:r>
-        <w:t>Downes</w:t>
-      </w:r>
-      <w:proofErr w:type="spellEnd"/>
-      <w:r>
-        <w:t xml:space="preserve">, and C.M. Francis (2015). Change points in the population trends of aerial-insectivorous birds in North America: synchronized in time across species and regions. </w:t>
-      </w:r>
-      <w:proofErr w:type="spellStart"/>
-      <w:r>
-        <w:t>PLoS</w:t>
-      </w:r>
-      <w:proofErr w:type="spellEnd"/>
-      <w:r>
-        <w:t xml:space="preserve"> One 10:e0130768.</w:t>
+        <w:t>Smith, A. C., M.-A.R. Hudson, C. Downes, and C.M. Francis (2015). Change points in the population trends of aerial-insectivorous birds in North America: synchronized in time across species and regions. PLoS One 10:e0130768.</w:t>
       </w:r>
     </w:p>
     <w:p>
@@ -11679,29 +10672,8 @@
       </w:r>
     </w:p>
     <w:p>
-      <w:proofErr w:type="spellStart"/>
-      <w:r>
-        <w:t>Vehtari</w:t>
-      </w:r>
-      <w:proofErr w:type="spellEnd"/>
-      <w:r>
-        <w:t xml:space="preserve">, A., </w:t>
-      </w:r>
-      <w:proofErr w:type="spellStart"/>
-      <w:r>
-        <w:t>Gelman</w:t>
-      </w:r>
-      <w:proofErr w:type="spellEnd"/>
-      <w:r>
-        <w:t xml:space="preserve">, A., and </w:t>
-      </w:r>
-      <w:proofErr w:type="spellStart"/>
-      <w:r>
-        <w:t>Gabry</w:t>
-      </w:r>
-      <w:proofErr w:type="spellEnd"/>
-      <w:r>
-        <w:t xml:space="preserve">, J. (2017). Practical Bayesian model evaluation using leave-one-out cross-validation and WAIC. </w:t>
+      <w:r>
+        <w:t xml:space="preserve">Vehtari, A., Gelman, A., and Gabry, J. (2017). Practical Bayesian model evaluation using leave-one-out cross-validation and WAIC. </w:t>
       </w:r>
       <w:r>
         <w:rPr>
@@ -11710,37 +10682,17 @@
         <w:t>Statistics and Computing</w:t>
       </w:r>
       <w:r>
-        <w:t xml:space="preserve">. 27(5), 1413--1432. </w:t>
-      </w:r>
-      <w:proofErr w:type="gramStart"/>
-      <w:r>
-        <w:t>doi:</w:t>
-      </w:r>
-      <w:proofErr w:type="gramEnd"/>
-      <w:r>
-        <w:t>10.1007/s11222-016-9696-4.</w:t>
-      </w:r>
-    </w:p>
-    <w:p>
-      <w:r>
-        <w:t>Wickham, H. ggplot2: Elegant Graphics for Data Analysis. Springer-</w:t>
-      </w:r>
-      <w:proofErr w:type="spellStart"/>
-      <w:r>
-        <w:t>Verlag</w:t>
-      </w:r>
-      <w:proofErr w:type="spellEnd"/>
-      <w:r>
-        <w:t xml:space="preserve"> New York, 2016.</w:t>
-      </w:r>
-    </w:p>
-    <w:p>
-      <w:r>
-        <w:t xml:space="preserve">Wood, S. N. Generalized additive models: an introduction with R; </w:t>
-      </w:r>
-      <w:proofErr w:type="gramStart"/>
-      <w:r>
-        <w:t>2</w:t>
+        <w:t>. 27(5), 1413--1432. doi:10.1007/s11222-016-9696-4.</w:t>
+      </w:r>
+    </w:p>
+    <w:p>
+      <w:r>
+        <w:t>Wickham, H. ggplot2: Elegant Graphics for Data Analysis. Springer-Verlag New York, 2016.</w:t>
+      </w:r>
+    </w:p>
+    <w:p>
+      <w:r>
+        <w:t>Wood, S. N. Generalized additive models: an introduction with R; 2</w:t>
       </w:r>
       <w:r>
         <w:rPr>
@@ -11748,7 +10700,6 @@
         </w:rPr>
         <w:t>nd</w:t>
       </w:r>
-      <w:proofErr w:type="gramEnd"/>
       <w:r>
         <w:t xml:space="preserve"> ed. CRC Press. Portland, OR, 2017</w:t>
       </w:r>
@@ -11776,62 +10727,68 @@
       <w:r>
         <w:t>Figure 1. Survey-wide population trajectories for Barn Swallow (</w:t>
       </w:r>
-      <w:proofErr w:type="spellStart"/>
       <w:r>
         <w:rPr>
           <w:rStyle w:val="lrzxr"/>
           <w:i/>
         </w:rPr>
-        <w:t>Hirundo</w:t>
-      </w:r>
-      <w:proofErr w:type="spellEnd"/>
+        <w:t>Hirundo rustica</w:t>
+      </w:r>
       <w:r>
         <w:rPr>
           <w:rStyle w:val="lrzxr"/>
-          <w:i/>
-        </w:rPr>
-        <w:t xml:space="preserve"> </w:t>
-      </w:r>
-      <w:proofErr w:type="spellStart"/>
+        </w:rPr>
+        <w:t>) estimated from the BBS</w:t>
+      </w:r>
       <w:r>
         <w:rPr>
           <w:rStyle w:val="lrzxr"/>
-          <w:i/>
-        </w:rPr>
-        <w:t>rustica</w:t>
-      </w:r>
-      <w:proofErr w:type="spellEnd"/>
+        </w:rPr>
+        <w:t xml:space="preserve"> using two models described here that include a GAM smoothing function to model change over time (GAM and GAMYE) and a third trajectory estimated using the standard slope-based model used for BBS status and trend assessments since 2011 (SLOPE). </w:t>
+      </w:r>
       <w:r>
         <w:rPr>
           <w:rStyle w:val="lrzxr"/>
         </w:rPr>
-        <w:t>) estimated from the BBS</w:t>
-      </w:r>
-      <w:r>
+        <w:t>The stacked dots along the x-axis indicate the approximate number of BBS counts used in the model; each dot represents 50 counts.</w:t>
+      </w:r>
+    </w:p>
+    <w:p>
+      <w:pPr>
         <w:rPr>
           <w:rStyle w:val="lrzxr"/>
         </w:rPr>
-        <w:t xml:space="preserve"> using two models described here that include a GAM smoothing function to model </w:t>
-      </w:r>
-      <w:proofErr w:type="spellStart"/>
-      <w:r>
+      </w:pPr>
+    </w:p>
+    <w:p>
+      <w:pPr>
         <w:rPr>
           <w:rStyle w:val="lrzxr"/>
         </w:rPr>
-        <w:t>change over</w:t>
-      </w:r>
-      <w:proofErr w:type="spellEnd"/>
+      </w:pPr>
       <w:r>
         <w:rPr>
           <w:rStyle w:val="lrzxr"/>
         </w:rPr>
-        <w:t xml:space="preserve"> time (GAM and GAMYE) and a third trajectory estimated using the standard slope-based model used for BBS status and trend assessments since 2011 (SLOPE). </w:t>
+        <w:t xml:space="preserve">Figure 2. </w:t>
       </w:r>
       <w:r>
         <w:rPr>
           <w:rStyle w:val="lrzxr"/>
         </w:rPr>
-        <w:t>The stacked dots along the x-axis indicate the approximate number of BBS counts used in the model; each dot represents 50 counts.</w:t>
+        <w:t>Variation among the spatial strata in the random-effect smooth components of the GAMYE model applied to Barn Swallow data from the BBS</w:t>
+      </w:r>
+      <w:r>
+        <w:rPr>
+          <w:rStyle w:val="lrzxr"/>
+        </w:rPr>
+        <w:t>. Grey lines show the strata-level random-effect smooths, and the black lines shows the survey-wide mean trajectory</w:t>
+      </w:r>
+      <w:r>
+        <w:rPr>
+          <w:rStyle w:val="lrzxr"/>
+        </w:rPr>
+        <w:t xml:space="preserve">. </w:t>
       </w:r>
     </w:p>
     <w:p>
@@ -11851,95 +10808,43 @@
         <w:rPr>
           <w:rStyle w:val="lrzxr"/>
         </w:rPr>
-        <w:t xml:space="preserve">Figure 2. </w:t>
+        <w:t>Figure 3. Stratum-level predictions for Barn Swallow population trajectories</w:t>
       </w:r>
       <w:r>
         <w:rPr>
           <w:rStyle w:val="lrzxr"/>
         </w:rPr>
-        <w:t>Variation among the spatial strata in the random-effect smooth components of the GAMYE model applied to Barn Swallow data from the BBS</w:t>
+        <w:t xml:space="preserve"> in BCR 23</w:t>
       </w:r>
       <w:r>
         <w:rPr>
           <w:rStyle w:val="lrzxr"/>
         </w:rPr>
-        <w:t>. Grey lines show the strata-level random-effect smooths, and the black lines shows the survey-wide mean trajectory</w:t>
+        <w:t xml:space="preserve"> from GAM and GAMYE</w:t>
       </w:r>
       <w:r>
         <w:rPr>
           <w:rStyle w:val="lrzxr"/>
         </w:rPr>
+        <w:t xml:space="preserve"> against the predictions from the SLOPE model. T</w:t>
+      </w:r>
+      <w:r>
+        <w:rPr>
+          <w:rStyle w:val="lrzxr"/>
+        </w:rPr>
+        <w:t>he similarity of the overall patterns in the GAMs as compared to the SLOPE estimates, demonstrates the inferential benefits of the sharing of information among regions on the shape of the trajectory</w:t>
+      </w:r>
+      <w:r>
+        <w:rPr>
+          <w:rStyle w:val="lrzxr"/>
+        </w:rPr>
         <w:t xml:space="preserve">. </w:t>
       </w:r>
-    </w:p>
-    <w:p>
-      <w:pPr>
+      <w:r>
         <w:rPr>
           <w:rStyle w:val="lrzxr"/>
         </w:rPr>
-      </w:pPr>
-    </w:p>
-    <w:p>
-      <w:pPr>
-        <w:rPr>
-          <w:rStyle w:val="lrzxr"/>
-        </w:rPr>
-      </w:pPr>
-      <w:r>
-        <w:rPr>
-          <w:rStyle w:val="lrzxr"/>
-        </w:rPr>
-        <w:t>Figure 3. Stratum-level predictions for Barn Swallow population trajectories</w:t>
-      </w:r>
-      <w:r>
-        <w:rPr>
-          <w:rStyle w:val="lrzxr"/>
-        </w:rPr>
-        <w:t xml:space="preserve"> in BCR 23</w:t>
-      </w:r>
-      <w:r>
-        <w:rPr>
-          <w:rStyle w:val="lrzxr"/>
-        </w:rPr>
-        <w:t xml:space="preserve"> from GAM and GAMYE</w:t>
-      </w:r>
-      <w:r>
-        <w:rPr>
-          <w:rStyle w:val="lrzxr"/>
-        </w:rPr>
-        <w:t xml:space="preserve"> against the predictions from the SLOPE model. T</w:t>
-      </w:r>
-      <w:r>
-        <w:rPr>
-          <w:rStyle w:val="lrzxr"/>
-        </w:rPr>
-        <w:t>he similarity of the overall patterns in the GAMs as compared to the SLOPE estimates, demonstrates the inferential benefits of the sharing of information among regions on the shape of the trajectory</w:t>
-      </w:r>
-      <w:r>
-        <w:rPr>
-          <w:rStyle w:val="lrzxr"/>
-        </w:rPr>
-        <w:t xml:space="preserve">. </w:t>
-      </w:r>
-      <w:r>
-        <w:rPr>
-          <w:rStyle w:val="lrzxr"/>
-        </w:rPr>
-        <w:t xml:space="preserve">In most </w:t>
-      </w:r>
-      <w:proofErr w:type="gramStart"/>
-      <w:r>
-        <w:rPr>
-          <w:rStyle w:val="lrzxr"/>
-        </w:rPr>
-        <w:t>strata</w:t>
-      </w:r>
-      <w:proofErr w:type="gramEnd"/>
-      <w:r>
-        <w:rPr>
-          <w:rStyle w:val="lrzxr"/>
-        </w:rPr>
-        <w:t xml:space="preserve"> the</w:t>
+        <w:t>In most strata the</w:t>
       </w:r>
       <w:r>
         <w:rPr>
@@ -12426,117 +11331,7 @@
 
 <file path=word/comments.xml><?xml version="1.0" encoding="utf-8"?>
 <w:comments xmlns:wpc="http://schemas.microsoft.com/office/word/2010/wordprocessingCanvas" xmlns:cx="http://schemas.microsoft.com/office/drawing/2014/chartex" xmlns:cx1="http://schemas.microsoft.com/office/drawing/2015/9/8/chartex" xmlns:mc="http://schemas.openxmlformats.org/markup-compatibility/2006" xmlns:o="urn:schemas-microsoft-com:office:office" xmlns:r="http://schemas.openxmlformats.org/officeDocument/2006/relationships" xmlns:m="http://schemas.openxmlformats.org/officeDocument/2006/math" xmlns:v="urn:schemas-microsoft-com:vml" xmlns:wp14="http://schemas.microsoft.com/office/word/2010/wordprocessingDrawing" xmlns:wp="http://schemas.openxmlformats.org/drawingml/2006/wordprocessingDrawing" xmlns:w10="urn:schemas-microsoft-com:office:word" xmlns:w="http://schemas.openxmlformats.org/wordprocessingml/2006/main" xmlns:w14="http://schemas.microsoft.com/office/word/2010/wordml" xmlns:w15="http://schemas.microsoft.com/office/word/2012/wordml" xmlns:w16se="http://schemas.microsoft.com/office/word/2015/wordml/symex" xmlns:wpg="http://schemas.microsoft.com/office/word/2010/wordprocessingGroup" xmlns:wpi="http://schemas.microsoft.com/office/word/2010/wordprocessingInk" xmlns:wne="http://schemas.microsoft.com/office/word/2006/wordml" xmlns:wps="http://schemas.microsoft.com/office/word/2010/wordprocessingShape" mc:Ignorable="w14 w15 w16se wp14">
-  <w:comment w:id="0" w:author="Smith,Adam C. [NCR]" w:date="2019-08-31T12:52:00Z" w:initials="SC[">
-    <w:p>
-      <w:pPr>
-        <w:autoSpaceDE w:val="0"/>
-        <w:autoSpaceDN w:val="0"/>
-        <w:adjustRightInd w:val="0"/>
-        <w:spacing w:after="0" w:line="240" w:lineRule="auto"/>
-        <w:rPr>
-          <w:rFonts w:ascii="AdvGulliv-R" w:hAnsi="AdvGulliv-R" w:cs="AdvGulliv-R"/>
-          <w:sz w:val="13"/>
-          <w:szCs w:val="13"/>
-          <w:lang w:val="en-CA"/>
-        </w:rPr>
-      </w:pPr>
-      <w:r>
-        <w:rPr>
-          <w:rStyle w:val="CommentReference"/>
-        </w:rPr>
-        <w:annotationRef/>
-      </w:r>
-      <w:proofErr w:type="spellStart"/>
-      <w:r>
-        <w:rPr>
-          <w:rFonts w:ascii="AdvGulliv-R" w:hAnsi="AdvGulliv-R" w:cs="AdvGulliv-R"/>
-          <w:sz w:val="13"/>
-          <w:szCs w:val="13"/>
-          <w:lang w:val="en-CA"/>
-        </w:rPr>
-        <w:t>Fewster</w:t>
-      </w:r>
-      <w:proofErr w:type="spellEnd"/>
-      <w:r>
-        <w:rPr>
-          <w:rFonts w:ascii="AdvGulliv-R" w:hAnsi="AdvGulliv-R" w:cs="AdvGulliv-R"/>
-          <w:sz w:val="13"/>
-          <w:szCs w:val="13"/>
-          <w:lang w:val="en-CA"/>
-        </w:rPr>
-        <w:t xml:space="preserve">, R.M., Buckland, S.T., </w:t>
-      </w:r>
-      <w:proofErr w:type="spellStart"/>
-      <w:r>
-        <w:rPr>
-          <w:rFonts w:ascii="AdvGulliv-R" w:hAnsi="AdvGulliv-R" w:cs="AdvGulliv-R"/>
-          <w:sz w:val="13"/>
-          <w:szCs w:val="13"/>
-          <w:lang w:val="en-CA"/>
-        </w:rPr>
-        <w:t>Siriwardena</w:t>
-      </w:r>
-      <w:proofErr w:type="spellEnd"/>
-      <w:r>
-        <w:rPr>
-          <w:rFonts w:ascii="AdvGulliv-R" w:hAnsi="AdvGulliv-R" w:cs="AdvGulliv-R"/>
-          <w:sz w:val="13"/>
-          <w:szCs w:val="13"/>
-          <w:lang w:val="en-CA"/>
-        </w:rPr>
-        <w:t>, G.M., Baillie, S.R., Wilson, J.D., 2000.</w:t>
-      </w:r>
-    </w:p>
-    <w:p>
-      <w:pPr>
-        <w:autoSpaceDE w:val="0"/>
-        <w:autoSpaceDN w:val="0"/>
-        <w:adjustRightInd w:val="0"/>
-        <w:spacing w:after="0" w:line="240" w:lineRule="auto"/>
-        <w:rPr>
-          <w:rFonts w:ascii="AdvGulliv-R" w:hAnsi="AdvGulliv-R" w:cs="AdvGulliv-R"/>
-          <w:sz w:val="13"/>
-          <w:szCs w:val="13"/>
-          <w:lang w:val="en-CA"/>
-        </w:rPr>
-      </w:pPr>
-      <w:r>
-        <w:rPr>
-          <w:rFonts w:ascii="AdvGulliv-R" w:hAnsi="AdvGulliv-R" w:cs="AdvGulliv-R"/>
-          <w:sz w:val="13"/>
-          <w:szCs w:val="13"/>
-          <w:lang w:val="en-CA"/>
-        </w:rPr>
-        <w:t>Analysis of population trends for farmland birds using generalized additive</w:t>
-      </w:r>
-    </w:p>
-    <w:p>
-      <w:pPr>
-        <w:pStyle w:val="CommentText"/>
-      </w:pPr>
-      <w:proofErr w:type="gramStart"/>
-      <w:r>
-        <w:rPr>
-          <w:rFonts w:ascii="AdvGulliv-R" w:hAnsi="AdvGulliv-R" w:cs="AdvGulliv-R"/>
-          <w:sz w:val="13"/>
-          <w:szCs w:val="13"/>
-          <w:lang w:val="en-CA"/>
-        </w:rPr>
-        <w:t>models</w:t>
-      </w:r>
-      <w:proofErr w:type="gramEnd"/>
-      <w:r>
-        <w:rPr>
-          <w:rFonts w:ascii="AdvGulliv-R" w:hAnsi="AdvGulliv-R" w:cs="AdvGulliv-R"/>
-          <w:sz w:val="13"/>
-          <w:szCs w:val="13"/>
-          <w:lang w:val="en-CA"/>
-        </w:rPr>
-        <w:t>. Ecology 81, 1970–1984.</w:t>
-      </w:r>
-    </w:p>
-  </w:comment>
-  <w:comment w:id="2" w:author="Smith,Adam C. [NCR]" w:date="2020-02-06T19:57:00Z" w:initials="SC[">
+  <w:comment w:id="1" w:author="Smith,Adam C. [NCR]" w:date="2020-02-06T19:57:00Z" w:initials="SC[">
     <w:p>
       <w:pPr>
         <w:pStyle w:val="CommentText"/>
@@ -12557,7 +11352,6 @@
 
 <file path=word/commentsExtended.xml><?xml version="1.0" encoding="utf-8"?>
 <w15:commentsEx xmlns:wpc="http://schemas.microsoft.com/office/word/2010/wordprocessingCanvas" xmlns:cx="http://schemas.microsoft.com/office/drawing/2014/chartex" xmlns:cx1="http://schemas.microsoft.com/office/drawing/2015/9/8/chartex" xmlns:mc="http://schemas.openxmlformats.org/markup-compatibility/2006" xmlns:o="urn:schemas-microsoft-com:office:office" xmlns:r="http://schemas.openxmlformats.org/officeDocument/2006/relationships" xmlns:m="http://schemas.openxmlformats.org/officeDocument/2006/math" xmlns:v="urn:schemas-microsoft-com:vml" xmlns:wp14="http://schemas.microsoft.com/office/word/2010/wordprocessingDrawing" xmlns:wp="http://schemas.openxmlformats.org/drawingml/2006/wordprocessingDrawing" xmlns:w10="urn:schemas-microsoft-com:office:word" xmlns:w="http://schemas.openxmlformats.org/wordprocessingml/2006/main" xmlns:w14="http://schemas.microsoft.com/office/word/2010/wordml" xmlns:w15="http://schemas.microsoft.com/office/word/2012/wordml" xmlns:w16se="http://schemas.microsoft.com/office/word/2015/wordml/symex" xmlns:wpg="http://schemas.microsoft.com/office/word/2010/wordprocessingGroup" xmlns:wpi="http://schemas.microsoft.com/office/word/2010/wordprocessingInk" xmlns:wne="http://schemas.microsoft.com/office/word/2006/wordml" xmlns:wps="http://schemas.microsoft.com/office/word/2010/wordprocessingShape" mc:Ignorable="w14 w15 w16se wp14">
-  <w15:commentEx w15:paraId="12CB07DD" w15:done="0"/>
   <w15:commentEx w15:paraId="5F95C32A" w15:done="0"/>
 </w15:commentsEx>
 </file>

</xml_diff>

<commit_message>
updating final figures, particularly figure 4
</commit_message>
<xml_diff>
--- a/doc/BBS GAM draft Feb 2020.docx
+++ b/doc/BBS GAM draft Feb 2020.docx
@@ -30,10 +30,18 @@
     </w:p>
     <w:p>
       <w:r>
-        <w:t xml:space="preserve">The status and trend estimates derived from the North American Breeding Bird Survey (BBS), are critical sources of information for bird conservation. However, many of the varied uses of these estimates would be </w:t>
-      </w:r>
-      <w:r>
-        <w:t>better served by modeling approaches</w:t>
+        <w:t xml:space="preserve">The status and trend estimates derived from the North American Breeding Bird Survey (BBS), are critical sources of information for bird conservation. However, many of the varied uses of these estimates </w:t>
+      </w:r>
+      <w:proofErr w:type="gramStart"/>
+      <w:r>
+        <w:t xml:space="preserve">would be </w:t>
+      </w:r>
+      <w:r>
+        <w:t>better served</w:t>
+      </w:r>
+      <w:proofErr w:type="gramEnd"/>
+      <w:r>
+        <w:t xml:space="preserve"> by modeling approaches</w:t>
       </w:r>
       <w:r>
         <w:t xml:space="preserve"> that are more sensitive to changes in the ra</w:t>
@@ -113,12 +121,28 @@
       <w:r>
         <w:t xml:space="preserve"> data for Barn Swallow (</w:t>
       </w:r>
+      <w:proofErr w:type="spellStart"/>
       <w:r>
         <w:rPr>
           <w:i/>
         </w:rPr>
-        <w:t>Hirundo rustica</w:t>
-      </w:r>
+        <w:t>Hirundo</w:t>
+      </w:r>
+      <w:proofErr w:type="spellEnd"/>
+      <w:r>
+        <w:rPr>
+          <w:i/>
+        </w:rPr>
+        <w:t xml:space="preserve"> </w:t>
+      </w:r>
+      <w:proofErr w:type="spellStart"/>
+      <w:r>
+        <w:rPr>
+          <w:i/>
+        </w:rPr>
+        <w:t>rustica</w:t>
+      </w:r>
+      <w:proofErr w:type="spellEnd"/>
       <w:r>
         <w:t>)</w:t>
       </w:r>
@@ -128,12 +152,28 @@
       <w:r>
         <w:t xml:space="preserve"> Wood Thrush (</w:t>
       </w:r>
+      <w:proofErr w:type="spellStart"/>
       <w:r>
         <w:rPr>
           <w:i/>
         </w:rPr>
-        <w:t>Hylocichla mustelina</w:t>
-      </w:r>
+        <w:t>Hylocichla</w:t>
+      </w:r>
+      <w:proofErr w:type="spellEnd"/>
+      <w:r>
+        <w:rPr>
+          <w:i/>
+        </w:rPr>
+        <w:t xml:space="preserve"> </w:t>
+      </w:r>
+      <w:proofErr w:type="spellStart"/>
+      <w:r>
+        <w:rPr>
+          <w:i/>
+        </w:rPr>
+        <w:t>mustelina</w:t>
+      </w:r>
+      <w:proofErr w:type="spellEnd"/>
       <w:r>
         <w:t xml:space="preserve">) and </w:t>
       </w:r>
@@ -222,36 +262,15 @@
         <w:t xml:space="preserve"> annual fluctuations around that smooth. </w:t>
       </w:r>
       <w:r>
-        <w:t>T</w:t>
-      </w:r>
-      <w:r>
-        <w:t xml:space="preserve">rajectories from the model can be visualized either with or without the annual fluctuations, to suit particular </w:t>
-      </w:r>
-      <w:r>
-        <w:t>research need</w:t>
-      </w:r>
-      <w:r>
-        <w:t xml:space="preserve">, such as </w:t>
-      </w:r>
-      <w:r>
-        <w:t>separating</w:t>
-      </w:r>
-      <w:r>
-        <w:t xml:space="preserve"> patterns that may follow</w:t>
-      </w:r>
-      <w:bookmarkStart w:id="0" w:name="_GoBack"/>
-      <w:bookmarkEnd w:id="0"/>
-      <w:r>
-        <w:t xml:space="preserve"> climatological cycles </w:t>
-      </w:r>
-      <w:r>
-        <w:t>from</w:t>
-      </w:r>
-      <w:r>
-        <w:t xml:space="preserve"> patterns that relate more to annual precipitation.</w:t>
-      </w:r>
-      <w:r>
-        <w:t xml:space="preserve"> </w:t>
+        <w:t xml:space="preserve">Trajectories from the model </w:t>
+      </w:r>
+      <w:proofErr w:type="gramStart"/>
+      <w:r>
+        <w:t>can be visualized</w:t>
+      </w:r>
+      <w:proofErr w:type="gramEnd"/>
+      <w:r>
+        <w:t xml:space="preserve"> either with or without the annual fluctuations, to suit particular research need, such as separating patterns that may follow climatological cycles from patterns that relate more to annual precipitation. </w:t>
       </w:r>
       <w:r>
         <w:t xml:space="preserve">This decomposition </w:t>
@@ -318,7 +337,15 @@
         <w:t xml:space="preserve">are a keystone </w:t>
       </w:r>
       <w:r>
-        <w:t>of avian conservation in North America</w:t>
+        <w:t xml:space="preserve">of </w:t>
+      </w:r>
+      <w:proofErr w:type="gramStart"/>
+      <w:r>
+        <w:t>avian</w:t>
+      </w:r>
+      <w:proofErr w:type="gramEnd"/>
+      <w:r>
+        <w:t xml:space="preserve"> conservation in North America</w:t>
       </w:r>
       <w:r>
         <w:t>.</w:t>
@@ -360,7 +387,15 @@
         <w:t xml:space="preserve">used by many conservation organizations and researchers to visualize, analyze, and assess the population status of over 400 species of birds (e.g., NABCI Canada 2019, </w:t>
       </w:r>
       <w:r>
-        <w:t>Rosenberg et al. 2019, Rosenberg et al. 2017</w:t>
+        <w:t xml:space="preserve">Rosenberg et al. 2019, </w:t>
+      </w:r>
+      <w:proofErr w:type="gramStart"/>
+      <w:r>
+        <w:t>Rosenberg</w:t>
+      </w:r>
+      <w:proofErr w:type="gramEnd"/>
+      <w:r>
+        <w:t xml:space="preserve"> et al. 2017</w:t>
       </w:r>
       <w:r>
         <w:t>).</w:t>
@@ -377,222 +412,235 @@
         <w:t xml:space="preserve">many different purposes, not </w:t>
       </w:r>
       <w:r>
-        <w:t>all uses of the estimates</w:t>
+        <w:t xml:space="preserve">all uses </w:t>
+      </w:r>
+      <w:proofErr w:type="gramStart"/>
+      <w:r>
+        <w:t>are</w:t>
+      </w:r>
+      <w:r>
+        <w:t xml:space="preserve"> equally well supported</w:t>
+      </w:r>
+      <w:proofErr w:type="gramEnd"/>
+      <w:r>
+        <w:t xml:space="preserve"> by the standard models</w:t>
+      </w:r>
+      <w:r>
+        <w:t>, and so there is a need for alternative models and for a continual evolution of the modeling</w:t>
+      </w:r>
+      <w:r>
+        <w:t xml:space="preserve">. </w:t>
+      </w:r>
+      <w:r>
+        <w:t>Different conservation-based uses of the BBS status and trend estimates relate to different aspects of population change, including long-term trends</w:t>
+      </w:r>
+      <w:r>
+        <w:t xml:space="preserve"> for overall status (Partners in Flight, 2019)</w:t>
+      </w:r>
+      <w:r>
+        <w:t>, short-term trends</w:t>
+      </w:r>
+      <w:r>
+        <w:t xml:space="preserve"> to assess extinction-risk (IUCN 2019)</w:t>
+      </w:r>
+      <w:r>
+        <w:t>, changes in population trends</w:t>
+      </w:r>
+      <w:r>
+        <w:t xml:space="preserve"> (Environment Climate Change Canada, 2016)</w:t>
+      </w:r>
+      <w:r>
+        <w:t>, or annual fluctuations</w:t>
+      </w:r>
+      <w:r>
+        <w:t xml:space="preserve"> (Wilson et al., 2018). </w:t>
+      </w:r>
+      <w:r>
+        <w:t>Each one of these uses relies on different parameters and or spatial and temporal variations in those parameters,</w:t>
+      </w:r>
+      <w:r>
+        <w:t xml:space="preserve"> and no single model can estimate all parameters equally well. </w:t>
+      </w:r>
+      <w:r>
+        <w:t>This is not a criticism of the standard model; it is true of any</w:t>
+      </w:r>
+      <w:r>
+        <w:t xml:space="preserve"> single</w:t>
+      </w:r>
+      <w:r>
+        <w:t xml:space="preserve"> model. </w:t>
+      </w:r>
+      <w:r>
+        <w:t>For example, t</w:t>
+      </w:r>
+      <w:r>
+        <w:t xml:space="preserve">he standard models </w:t>
+      </w:r>
+      <w:r>
+        <w:t>use</w:t>
+      </w:r>
+      <w:r>
+        <w:t>d since approximately 2011, estimate population change using</w:t>
       </w:r>
       <w:r>
         <w:t xml:space="preserve"> </w:t>
       </w:r>
       <w:r>
-        <w:t>are</w:t>
-      </w:r>
-      <w:r>
-        <w:t xml:space="preserve"> equally well supported by the standard models</w:t>
-      </w:r>
-      <w:r>
-        <w:t>, and so there is a need for alternative models and for a continual evolution of the modeling</w:t>
-      </w:r>
-      <w:r>
-        <w:t xml:space="preserve">. </w:t>
-      </w:r>
-      <w:r>
-        <w:t>Different conservation-based uses of the BBS status and trend estimates relate to different aspects of population change, including long-term trends</w:t>
-      </w:r>
-      <w:r>
-        <w:t xml:space="preserve"> for overall status (Partners in Flight, 2019)</w:t>
+        <w:t>slope-parameters</w:t>
+      </w:r>
+      <w:r>
+        <w:t xml:space="preserve"> </w:t>
+      </w:r>
+      <w:r>
+        <w:t>and</w:t>
+      </w:r>
+      <w:r>
+        <w:t xml:space="preserve"> random year-effects in a hierarchical Bayesian framework (Sauer and Link 2011, Smith et al. 2014). </w:t>
+      </w:r>
+      <w:r>
+        <w:t>These slope and year-effects are</w:t>
+      </w:r>
+      <w:r>
+        <w:t xml:space="preserve"> well suited to </w:t>
+      </w:r>
+      <w:r>
+        <w:t>estimating</w:t>
+      </w:r>
+      <w:r>
+        <w:t xml:space="preserve"> </w:t>
+      </w:r>
+      <w:r>
+        <w:t xml:space="preserve">annual fluctuations around a </w:t>
+      </w:r>
+      <w:r>
+        <w:t xml:space="preserve">continuous </w:t>
+      </w:r>
+      <w:r>
+        <w:t xml:space="preserve">long-term change, but </w:t>
+      </w:r>
+      <w:r>
+        <w:t>the model</w:t>
+      </w:r>
+      <w:r>
+        <w:t xml:space="preserve"> </w:t>
+      </w:r>
+      <w:r>
+        <w:t>tends to be</w:t>
+      </w:r>
+      <w:r>
+        <w:t xml:space="preserve"> conservative when it comes to estimating changes in a species’ population trend, or population cycles (</w:t>
+      </w:r>
+      <w:proofErr w:type="spellStart"/>
+      <w:r>
+        <w:t>Fewster</w:t>
+      </w:r>
+      <w:proofErr w:type="spellEnd"/>
+      <w:r>
+        <w:t xml:space="preserve"> </w:t>
+      </w:r>
+      <w:r>
+        <w:t>et al. 2000, Smith et al. 2015</w:t>
+      </w:r>
+      <w:r>
+        <w:t xml:space="preserve">). </w:t>
+      </w:r>
+      <w:r>
+        <w:t>Similarly</w:t>
       </w:r>
       <w:r>
         <w:t>, short-term trends</w:t>
       </w:r>
       <w:r>
-        <w:t xml:space="preserve"> to assess extinction-risk (IUCN 2019)</w:t>
-      </w:r>
-      <w:r>
-        <w:t>, changes in population trends</w:t>
+        <w:t xml:space="preserve"> (e.g., the last 10-years of the time-series)</w:t>
+      </w:r>
+      <w:r>
+        <w:t xml:space="preserve"> derived from the standard models incorporate information from the entire time-series (i.e., th</w:t>
+      </w:r>
+      <w:r>
+        <w:t xml:space="preserve">e slope component of the model). </w:t>
+      </w:r>
+      <w:r>
+        <w:t>For many purposes, t</w:t>
+      </w:r>
+      <w:r>
+        <w:t>his is a reasonable and useful assumption</w:t>
+      </w:r>
+      <w:r>
+        <w:t>, which</w:t>
+      </w:r>
+      <w:r>
+        <w:t xml:space="preserve"> guards against extreme and imprecise fl</w:t>
+      </w:r>
+      <w:r>
+        <w:t>uctuations in short-term trends. However,</w:t>
+      </w:r>
+      <w:r>
+        <w:t xml:space="preserve"> for assessing </w:t>
+      </w:r>
+      <w:r>
+        <w:t xml:space="preserve">changes in trends </w:t>
+      </w:r>
+      <w:r>
+        <w:t>of a</w:t>
+      </w:r>
+      <w:r>
+        <w:t xml:space="preserve"> once</w:t>
+      </w:r>
+      <w:r>
+        <w:t>-</w:t>
+      </w:r>
+      <w:r>
+        <w:t xml:space="preserve">declining species, such as the </w:t>
+      </w:r>
+      <w:r>
+        <w:t xml:space="preserve">recovery </w:t>
+      </w:r>
+      <w:r>
+        <w:t>of a species at risk</w:t>
+      </w:r>
+      <w:r>
+        <w:t xml:space="preserve"> (Environment Climate Change Canada, 2016)</w:t>
+      </w:r>
+      <w:proofErr w:type="gramStart"/>
+      <w:r>
+        <w:t>,</w:t>
+      </w:r>
+      <w:proofErr w:type="gramEnd"/>
+      <w:r>
+        <w:t xml:space="preserve"> this feat</w:t>
+      </w:r>
+      <w:r>
+        <w:t xml:space="preserve">ure of the model is problematic. </w:t>
+      </w:r>
+    </w:p>
+    <w:p>
+      <w:r>
+        <w:t>G</w:t>
+      </w:r>
+      <w:r>
+        <w:t>eneralized Additive Models (GAM, Wood 2017)</w:t>
+      </w:r>
+      <w:r>
+        <w:t xml:space="preserve"> provide a flexible framework for tracking changes in populations over time, without any assumptions about a particular pattern in population change</w:t>
       </w:r>
       <w:r>
         <w:t xml:space="preserve"> (</w:t>
       </w:r>
-      <w:r>
-        <w:t>Environment Climate Change Canada</w:t>
-      </w:r>
-      <w:r>
-        <w:t>,</w:t>
-      </w:r>
-      <w:r>
-        <w:t xml:space="preserve"> 2016</w:t>
-      </w:r>
-      <w:r>
-        <w:t>)</w:t>
-      </w:r>
-      <w:r>
-        <w:t>, or annual fluctuations</w:t>
-      </w:r>
-      <w:r>
-        <w:t xml:space="preserve"> (Wilson et al., 2018). </w:t>
-      </w:r>
-      <w:r>
-        <w:t>Each one of these uses relies on different parameters and or spatial and temporal variations in those parameters,</w:t>
-      </w:r>
-      <w:r>
-        <w:t xml:space="preserve"> and no single model can estimate all parameters equally well. </w:t>
-      </w:r>
-      <w:r>
-        <w:t>This is not a criticism of the standard model; it is true of any</w:t>
-      </w:r>
-      <w:r>
-        <w:t xml:space="preserve"> single</w:t>
-      </w:r>
-      <w:r>
-        <w:t xml:space="preserve"> model. </w:t>
-      </w:r>
-      <w:r>
-        <w:t>For example, t</w:t>
-      </w:r>
-      <w:r>
-        <w:t xml:space="preserve">he standard models </w:t>
-      </w:r>
-      <w:r>
-        <w:t>use</w:t>
-      </w:r>
-      <w:r>
-        <w:t>d since approximately 2011, estimate population change using</w:t>
-      </w:r>
-      <w:r>
-        <w:t xml:space="preserve"> </w:t>
-      </w:r>
-      <w:r>
-        <w:t>slope-parameters</w:t>
-      </w:r>
-      <w:r>
-        <w:t xml:space="preserve"> </w:t>
-      </w:r>
-      <w:r>
-        <w:t>and</w:t>
-      </w:r>
-      <w:r>
-        <w:t xml:space="preserve"> random year-effects in a hierarchical Bayesian framework (Sauer and Link 2011, Smith et al. 2014). </w:t>
-      </w:r>
-      <w:r>
-        <w:t>These slope and year-effects are</w:t>
-      </w:r>
-      <w:r>
-        <w:t xml:space="preserve"> well suited to </w:t>
-      </w:r>
-      <w:r>
-        <w:t>estimating</w:t>
-      </w:r>
-      <w:r>
-        <w:t xml:space="preserve"> </w:t>
-      </w:r>
-      <w:r>
-        <w:t xml:space="preserve">annual fluctuations around a </w:t>
-      </w:r>
-      <w:r>
-        <w:t xml:space="preserve">continuous </w:t>
-      </w:r>
-      <w:r>
-        <w:t xml:space="preserve">long-term change, but </w:t>
-      </w:r>
-      <w:r>
-        <w:t>the model</w:t>
-      </w:r>
-      <w:r>
-        <w:t xml:space="preserve"> </w:t>
-      </w:r>
-      <w:r>
-        <w:t>tends to be</w:t>
-      </w:r>
-      <w:r>
-        <w:t xml:space="preserve"> conservative when it comes to estimating changes in a species’ population trend, or population cycles (Fewster </w:t>
-      </w:r>
-      <w:r>
-        <w:t>et al. 2000, Smith et al. 2015</w:t>
-      </w:r>
-      <w:r>
-        <w:t xml:space="preserve">). </w:t>
-      </w:r>
-      <w:r>
-        <w:t>Similarly</w:t>
-      </w:r>
-      <w:r>
-        <w:t>, short-term trends</w:t>
-      </w:r>
-      <w:r>
-        <w:t xml:space="preserve"> (e.g., the last 10-years of the time-series)</w:t>
-      </w:r>
-      <w:r>
-        <w:t xml:space="preserve"> derived from the standard models incorporate information from the entire time-series (i.e., th</w:t>
-      </w:r>
-      <w:r>
-        <w:t xml:space="preserve">e slope component of the model). </w:t>
-      </w:r>
-      <w:r>
-        <w:t>For many purposes, t</w:t>
-      </w:r>
-      <w:r>
-        <w:t>his is a reasonable and useful assumption</w:t>
-      </w:r>
-      <w:r>
-        <w:t>, which</w:t>
-      </w:r>
-      <w:r>
-        <w:t xml:space="preserve"> guards against extreme and imprecise fl</w:t>
-      </w:r>
-      <w:r>
-        <w:t>uctuations in short-term trends. However,</w:t>
-      </w:r>
-      <w:r>
-        <w:t xml:space="preserve"> for assessing </w:t>
-      </w:r>
-      <w:r>
-        <w:t xml:space="preserve">changes in trends </w:t>
-      </w:r>
-      <w:r>
-        <w:t>of a</w:t>
-      </w:r>
-      <w:r>
-        <w:t xml:space="preserve"> once</w:t>
-      </w:r>
-      <w:r>
-        <w:t>-</w:t>
-      </w:r>
-      <w:r>
-        <w:t xml:space="preserve">declining species, such as the </w:t>
-      </w:r>
-      <w:r>
-        <w:t xml:space="preserve">recovery </w:t>
-      </w:r>
-      <w:r>
-        <w:t>of a species at risk</w:t>
-      </w:r>
-      <w:r>
-        <w:t xml:space="preserve"> (</w:t>
-      </w:r>
-      <w:r>
-        <w:t>Environment Climate Change Canada, 2016</w:t>
-      </w:r>
-      <w:r>
-        <w:t>)</w:t>
-      </w:r>
-      <w:r>
-        <w:t>, this feat</w:t>
-      </w:r>
-      <w:r>
-        <w:t xml:space="preserve">ure of the model is problematic. </w:t>
-      </w:r>
-    </w:p>
-    <w:p>
-      <w:r>
-        <w:t>G</w:t>
-      </w:r>
-      <w:r>
-        <w:t>eneralized Additive Models (GAM, Wood 2017)</w:t>
-      </w:r>
-      <w:r>
-        <w:t xml:space="preserve"> provide a flexible framework for tracking changes in populations over time, without any assumptions about a particular pattern in population change</w:t>
-      </w:r>
-      <w:r>
-        <w:t xml:space="preserve"> (Fewster et al., 2000, Knape 2016)</w:t>
+      <w:proofErr w:type="spellStart"/>
+      <w:r>
+        <w:t>Fewster</w:t>
+      </w:r>
+      <w:proofErr w:type="spellEnd"/>
+      <w:r>
+        <w:t xml:space="preserve"> et al., 2000, </w:t>
+      </w:r>
+      <w:proofErr w:type="spellStart"/>
+      <w:r>
+        <w:t>Knape</w:t>
+      </w:r>
+      <w:proofErr w:type="spellEnd"/>
+      <w:r>
+        <w:t xml:space="preserve"> 2016)</w:t>
       </w:r>
       <w:r>
         <w:t>.</w:t>
@@ -671,7 +719,15 @@
         <w:t>,</w:t>
       </w:r>
       <w:r>
-        <w:t xml:space="preserve"> the population trends are shrunk towards zero</w:t>
+        <w:t xml:space="preserve"> the population trends </w:t>
+      </w:r>
+      <w:proofErr w:type="gramStart"/>
+      <w:r>
+        <w:t>are shrunk</w:t>
+      </w:r>
+      <w:proofErr w:type="gramEnd"/>
+      <w:r>
+        <w:t xml:space="preserve"> towards zero</w:t>
       </w:r>
       <w:r>
         <w:t xml:space="preserve">, </w:t>
@@ -689,13 +745,21 @@
         <w:t xml:space="preserve"> </w:t>
       </w:r>
       <w:r>
-        <w:t xml:space="preserve">This stability-prior is </w:t>
+        <w:t xml:space="preserve">This stability-prior </w:t>
+      </w:r>
+      <w:proofErr w:type="gramStart"/>
+      <w:r>
+        <w:t xml:space="preserve">is </w:t>
       </w:r>
       <w:r>
         <w:t>usually</w:t>
       </w:r>
       <w:r>
-        <w:t xml:space="preserve"> overwhelmed by the data, but </w:t>
+        <w:t xml:space="preserve"> overwhelmed</w:t>
+      </w:r>
+      <w:proofErr w:type="gramEnd"/>
+      <w:r>
+        <w:t xml:space="preserve"> by the data, but </w:t>
       </w:r>
       <w:r>
         <w:t xml:space="preserve">the user of published trend estimates has no clear way to discern its influence. </w:t>
@@ -724,7 +788,15 @@
         <w:t xml:space="preserve"> </w:t>
       </w:r>
       <w:r>
-        <w:t xml:space="preserve">The GAM smoothing parameters can be estimated as random effects within geographic strata, thus allowing the model to share information on the shape of a species population trajectory across a species range. </w:t>
+        <w:t xml:space="preserve">The GAM smoothing parameters </w:t>
+      </w:r>
+      <w:proofErr w:type="gramStart"/>
+      <w:r>
+        <w:t>can be estimated</w:t>
+      </w:r>
+      <w:proofErr w:type="gramEnd"/>
+      <w:r>
+        <w:t xml:space="preserve"> as random effects within geographic strata, thus allowing the model to share information on the shape of a species population trajectory across a species range. </w:t>
       </w:r>
       <w:r>
         <w:t>In the terminology of Pedersen et al. 2019, this hierarchical structure on the GAM parameters would make our model a “HGAM”</w:t>
@@ -756,8 +828,13 @@
       <w:r>
         <w:t xml:space="preserve">he slope parameters </w:t>
       </w:r>
-      <w:r>
-        <w:t>can be estimated as random effects and</w:t>
+      <w:proofErr w:type="gramStart"/>
+      <w:r>
+        <w:t>can be estimated</w:t>
+      </w:r>
+      <w:proofErr w:type="gramEnd"/>
+      <w:r>
+        <w:t xml:space="preserve"> as random effects and</w:t>
       </w:r>
       <w:r>
         <w:t xml:space="preserve"> share information among strata</w:t>
@@ -849,7 +926,15 @@
         <w:t>by the Committee on the Status of Endangered Wildlife in Canada (COSEWIC)</w:t>
       </w:r>
       <w:r>
-        <w:t xml:space="preserve"> are based on rates of change over 3 generations. For most bird species monitored by the BBS, this 3-generation</w:t>
+        <w:t xml:space="preserve"> </w:t>
+      </w:r>
+      <w:proofErr w:type="gramStart"/>
+      <w:r>
+        <w:t>are based</w:t>
+      </w:r>
+      <w:proofErr w:type="gramEnd"/>
+      <w:r>
+        <w:t xml:space="preserve"> on rates of change over 3 generations. For most bird species monitored by the BBS, this 3-generation</w:t>
       </w:r>
       <w:r>
         <w:t xml:space="preserve"> time</w:t>
@@ -890,12 +975,14 @@
       <w:r>
         <w:t xml:space="preserve">change much more gradually over time, and be much less dependent on the particular year in which a species </w:t>
       </w:r>
+      <w:proofErr w:type="gramStart"/>
       <w:r>
         <w:t>is</w:t>
       </w:r>
       <w:r>
         <w:t xml:space="preserve"> assessed</w:t>
       </w:r>
+      <w:proofErr w:type="gramEnd"/>
       <w:r>
         <w:t>.</w:t>
       </w:r>
@@ -956,7 +1043,15 @@
         <w:t xml:space="preserve"> that includes random year-effects</w:t>
       </w:r>
       <w:r>
-        <w:t xml:space="preserve"> (Knape et al. 2016)</w:t>
+        <w:t xml:space="preserve"> (</w:t>
+      </w:r>
+      <w:proofErr w:type="spellStart"/>
+      <w:r>
+        <w:t>Knape</w:t>
+      </w:r>
+      <w:proofErr w:type="spellEnd"/>
+      <w:r>
+        <w:t xml:space="preserve"> et al. 2016)</w:t>
       </w:r>
       <w:r>
         <w:t xml:space="preserve">, to the </w:t>
@@ -1018,11 +1113,16 @@
         <w:t xml:space="preserve">stratum-level </w:t>
       </w:r>
       <w:r>
-        <w:t xml:space="preserve">GAM smooths are </w:t>
+        <w:t xml:space="preserve">GAM smooths </w:t>
+      </w:r>
+      <w:proofErr w:type="gramStart"/>
+      <w:r>
+        <w:t xml:space="preserve">are </w:t>
       </w:r>
       <w:r>
         <w:t>treated</w:t>
       </w:r>
+      <w:proofErr w:type="gramEnd"/>
       <w:r>
         <w:t xml:space="preserve"> as random-effects, so that information is shared on the shape of a species’ population trajectory among </w:t>
       </w:r>
@@ -1116,7 +1216,15 @@
         <w:t xml:space="preserve"> models using the GAM smooth, against</w:t>
       </w:r>
       <w:r>
-        <w:t xml:space="preserve"> two alternative models that have been used to analy</w:t>
+        <w:t xml:space="preserve"> two alternative models that </w:t>
+      </w:r>
+      <w:proofErr w:type="gramStart"/>
+      <w:r>
+        <w:t>have been used</w:t>
+      </w:r>
+      <w:proofErr w:type="gramEnd"/>
+      <w:r>
+        <w:t xml:space="preserve"> to analy</w:t>
       </w:r>
       <w:r>
         <w:t>z</w:t>
@@ -1434,7 +1542,15 @@
         <w:t xml:space="preserve">The models </w:t>
       </w:r>
       <w:r>
-        <w:t xml:space="preserve">treat the observed BBS counts as overdispersed Poisson random variables, with mean </w:t>
+        <w:t xml:space="preserve">treat the observed BBS counts as </w:t>
+      </w:r>
+      <w:proofErr w:type="spellStart"/>
+      <w:r>
+        <w:t>overdispersed</w:t>
+      </w:r>
+      <w:proofErr w:type="spellEnd"/>
+      <w:r>
+        <w:t xml:space="preserve"> Poisson random variables, with mean </w:t>
       </w:r>
       <m:oMath>
         <m:sSub>
@@ -1550,10 +1666,10 @@
             <v:path o:extrusionok="f" gradientshapeok="t" o:connecttype="rect"/>
             <o:lock v:ext="edit" aspectratio="t"/>
           </v:shapetype>
-          <v:shape id="_x0000_i1025" type="#_x0000_t75" style="width:15pt;height:18.45pt" o:ole="">
+          <v:shape id="_x0000_i1025" type="#_x0000_t75" style="width:15pt;height:18.75pt" o:ole="">
             <v:imagedata r:id="rId5" o:title=""/>
           </v:shape>
-          <o:OLEObject Type="Embed" ProgID="Equation.DSMT4" ShapeID="_x0000_i1025" DrawAspect="Content" ObjectID="_1643435442" r:id="rId6"/>
+          <o:OLEObject Type="Embed" ProgID="Equation.DSMT4" ShapeID="_x0000_i1025" DrawAspect="Content" ObjectID="_1644666174" r:id="rId6"/>
         </w:object>
       </w:r>
       <w:r>
@@ -1570,10 +1686,10 @@
           <w:position w:val="-14"/>
         </w:rPr>
         <w:object w:dxaOrig="740" w:dyaOrig="400" w14:anchorId="1824F10F">
-          <v:shape id="_x0000_i1026" type="#_x0000_t75" style="width:36.85pt;height:19pt" o:ole="">
+          <v:shape id="_x0000_i1026" type="#_x0000_t75" style="width:36.75pt;height:18.75pt" o:ole="">
             <v:imagedata r:id="rId7" o:title=""/>
           </v:shape>
-          <o:OLEObject Type="Embed" ProgID="Equation.DSMT4" ShapeID="_x0000_i1026" DrawAspect="Content" ObjectID="_1643435443" r:id="rId8"/>
+          <o:OLEObject Type="Embed" ProgID="Equation.DSMT4" ShapeID="_x0000_i1026" DrawAspect="Content" ObjectID="_1644666175" r:id="rId8"/>
         </w:object>
       </w:r>
       <w:r>
@@ -1583,7 +1699,15 @@
         <w:t xml:space="preserve">, </w:t>
       </w:r>
       <w:r>
-        <w:t>a count-level random effect to model overdispersion (</w:t>
+        <w:t xml:space="preserve">a count-level random effect to model </w:t>
+      </w:r>
+      <w:proofErr w:type="spellStart"/>
+      <w:r>
+        <w:t>overdispersion</w:t>
+      </w:r>
+      <w:proofErr w:type="spellEnd"/>
+      <w:r>
+        <w:t xml:space="preserve"> (</w:t>
       </w:r>
       <m:oMath>
         <m:sSub>
@@ -1697,11 +1821,16 @@
       <w:r>
         <w:t xml:space="preserve">in the GAM </w:t>
       </w:r>
+      <w:proofErr w:type="gramStart"/>
       <w:r>
         <w:t xml:space="preserve">was </w:t>
       </w:r>
       <w:r>
-        <w:t>modeled with</w:t>
+        <w:t>modeled</w:t>
+      </w:r>
+      <w:proofErr w:type="gramEnd"/>
+      <w:r>
+        <w:t xml:space="preserve"> with</w:t>
       </w:r>
       <w:r>
         <w:t xml:space="preserve"> a </w:t>
@@ -1719,7 +1848,15 @@
         <w:t xml:space="preserve"> fol</w:t>
       </w:r>
       <w:r>
-        <w:t>lowing Crainiceanu et al (2005)</w:t>
+        <w:t xml:space="preserve">lowing </w:t>
+      </w:r>
+      <w:proofErr w:type="spellStart"/>
+      <w:r>
+        <w:t>Crainiceanu</w:t>
+      </w:r>
+      <w:proofErr w:type="spellEnd"/>
+      <w:r>
+        <w:t xml:space="preserve"> et al (2005)</w:t>
       </w:r>
       <w:r>
         <w:t>.</w:t>
@@ -1848,7 +1985,7 @@
                     <w:rPr>
                       <w:rFonts w:ascii="Cambria Math" w:hAnsi="Cambria Math"/>
                     </w:rPr>
-                    <m:t>χ</m:t>
+                    <m:t>X</m:t>
                   </m:r>
                 </m:e>
                 <m:sub>
@@ -1898,7 +2035,7 @@
               <w:rPr>
                 <w:rFonts w:ascii="Cambria Math" w:hAnsi="Cambria Math"/>
               </w:rPr>
-              <m:t>χ</m:t>
+              <m:t>X</m:t>
             </m:r>
           </m:e>
           <m:sub>
@@ -1914,16 +2051,16 @@
       <w:r>
         <w:t xml:space="preserve">is the year-t and k-th entry in the design matrix </w:t>
       </w:r>
-      <w:r>
-        <w:rPr>
-          <w:position w:val="-4"/>
-        </w:rPr>
-        <w:object w:dxaOrig="260" w:dyaOrig="240" w14:anchorId="596F56DA">
-          <v:shape id="_x0000_i1027" type="#_x0000_t75" style="width:12.65pt;height:11.5pt" o:ole="">
-            <v:imagedata r:id="rId9" o:title=""/>
-          </v:shape>
-          <o:OLEObject Type="Embed" ProgID="Equation.DSMT4" ShapeID="_x0000_i1027" DrawAspect="Content" ObjectID="_1643435444" r:id="rId10"/>
-        </w:object>
+      <m:oMath>
+        <m:r>
+          <w:rPr>
+            <w:rFonts w:ascii="Cambria Math" w:hAnsi="Cambria Math"/>
+          </w:rPr>
+          <m:t>X</m:t>
+        </m:r>
+      </m:oMath>
+      <w:r>
+        <w:t xml:space="preserve"> </w:t>
       </w:r>
       <w:r>
         <w:t>(defined below)</w:t>
@@ -2026,11 +2163,21 @@
           </m:sub>
         </m:sSub>
       </m:oMath>
-      <w:r>
-        <w:t xml:space="preserve">is estimated as a random effect, centered on a </w:t>
-      </w:r>
-      <w:r>
-        <w:t xml:space="preserve">Hyperparameter: a </w:t>
+      <w:proofErr w:type="gramStart"/>
+      <w:r>
+        <w:t>is estimated</w:t>
+      </w:r>
+      <w:proofErr w:type="gramEnd"/>
+      <w:r>
+        <w:t xml:space="preserve"> as a random effect, centered on a </w:t>
+      </w:r>
+      <w:proofErr w:type="spellStart"/>
+      <w:r>
+        <w:t>Hyperparameter</w:t>
+      </w:r>
+      <w:proofErr w:type="spellEnd"/>
+      <w:r>
+        <w:t xml:space="preserve">: a </w:t>
       </w:r>
       <w:r>
         <w:t>mean across all strata (</w:t>
@@ -2040,10 +2187,10 @@
           <w:position w:val="-12"/>
         </w:rPr>
         <w:object w:dxaOrig="300" w:dyaOrig="360" w14:anchorId="41D7C510">
-          <v:shape id="_x0000_i1028" type="#_x0000_t75" style="width:15pt;height:18.45pt" o:ole="">
-            <v:imagedata r:id="rId11" o:title=""/>
+          <v:shape id="_x0000_i1027" type="#_x0000_t75" style="width:15pt;height:18.75pt" o:ole="">
+            <v:imagedata r:id="rId9" o:title=""/>
           </v:shape>
-          <o:OLEObject Type="Embed" ProgID="Equation.DSMT4" ShapeID="_x0000_i1028" DrawAspect="Content" ObjectID="_1643435445" r:id="rId12"/>
+          <o:OLEObject Type="Embed" ProgID="Equation.DSMT4" ShapeID="_x0000_i1027" DrawAspect="Content" ObjectID="_1644666176" r:id="rId10"/>
         </w:object>
       </w:r>
       <w:r>
@@ -2247,7 +2394,15 @@
         </m:sSubSup>
       </m:oMath>
       <w:r>
-        <w:t xml:space="preserve">controlling the shrinkage towards a first-degree polynomial (i.e., a line). </w:t>
+        <w:t>controlling the s</w:t>
+      </w:r>
+      <w:proofErr w:type="spellStart"/>
+      <w:r>
+        <w:t>hrinkage</w:t>
+      </w:r>
+      <w:proofErr w:type="spellEnd"/>
+      <w:r>
+        <w:t xml:space="preserve"> towards a first-degree polynomial (i.e., a line). </w:t>
       </w:r>
       <w:r>
         <w:t>These variance parameters (</w:t>
@@ -2336,7 +2491,15 @@
         <w:t xml:space="preserve"> and the variation in complexity among strata</w:t>
       </w:r>
       <w:r>
-        <w:t xml:space="preserve"> (Crainiceanu et al. 2005)</w:t>
+        <w:t xml:space="preserve"> (</w:t>
+      </w:r>
+      <w:proofErr w:type="spellStart"/>
+      <w:r>
+        <w:t>Crainiceanu</w:t>
+      </w:r>
+      <w:proofErr w:type="spellEnd"/>
+      <w:r>
+        <w:t xml:space="preserve"> et al. 2005)</w:t>
       </w:r>
       <w:r>
         <w:t xml:space="preserve">. </w:t>
@@ -2384,8 +2547,16 @@
         <w:t>rd</w:t>
       </w:r>
       <w:r>
-        <w:t>-degree polynomial spline:</w:t>
-      </w:r>
+        <w:t xml:space="preserve">-degree polynomial </w:t>
+      </w:r>
+      <w:proofErr w:type="gramStart"/>
+      <w:r>
+        <w:t>spline</w:t>
+      </w:r>
+      <w:r>
+        <w:t xml:space="preserve"> </w:t>
+      </w:r>
+      <w:proofErr w:type="gramEnd"/>
       <m:oMath>
         <m:r>
           <m:rPr>
@@ -2409,7 +2580,7 @@
               <w:rPr>
                 <w:rFonts w:ascii="Cambria Math" w:hAnsi="Cambria Math"/>
               </w:rPr>
-              <m:t>χ</m:t>
+              <m:t>X</m:t>
             </m:r>
           </m:e>
           <m:sub>
@@ -2541,7 +2712,15 @@
         <w:t xml:space="preserve">in R, </w:t>
       </w:r>
       <w:r>
-        <w:t>following Crainiceanu et al (2005)</w:t>
+        <w:t xml:space="preserve">following </w:t>
+      </w:r>
+      <w:proofErr w:type="spellStart"/>
+      <w:r>
+        <w:t>Crainiceanu</w:t>
+      </w:r>
+      <w:proofErr w:type="spellEnd"/>
+      <w:r>
+        <w:t xml:space="preserve"> et al (2005)</w:t>
       </w:r>
       <w:r>
         <w:t>.</w:t>
@@ -2565,8 +2744,13 @@
         <w:t>the</w:t>
       </w:r>
       <w:r>
-        <w:t xml:space="preserve"> jagam</w:t>
-      </w:r>
+        <w:t xml:space="preserve"> </w:t>
+      </w:r>
+      <w:proofErr w:type="spellStart"/>
+      <w:r>
+        <w:t>jagam</w:t>
+      </w:r>
+      <w:proofErr w:type="spellEnd"/>
       <w:r>
         <w:t xml:space="preserve"> function in the</w:t>
       </w:r>
@@ -2574,10 +2758,18 @@
         <w:t xml:space="preserve"> R-packag</w:t>
       </w:r>
       <w:r>
-        <w:t>e m</w:t>
-      </w:r>
-      <w:r>
-        <w:t xml:space="preserve">gcv (i.e., model GS </w:t>
+        <w:t xml:space="preserve">e </w:t>
+      </w:r>
+      <w:proofErr w:type="spellStart"/>
+      <w:r>
+        <w:t>m</w:t>
+      </w:r>
+      <w:r>
+        <w:t>gcv</w:t>
+      </w:r>
+      <w:proofErr w:type="spellEnd"/>
+      <w:r>
+        <w:t xml:space="preserve"> (i.e., model GS </w:t>
       </w:r>
       <w:r>
         <w:t xml:space="preserve">in Pedersen et al. </w:t>
@@ -2607,13 +2799,29 @@
         <w:t xml:space="preserve"> analy</w:t>
       </w:r>
       <w:r>
-        <w:t xml:space="preserve">sis of the same data using mgcv. </w:t>
+        <w:t xml:space="preserve">sis of the same data using </w:t>
+      </w:r>
+      <w:proofErr w:type="spellStart"/>
+      <w:r>
+        <w:t>mgcv</w:t>
+      </w:r>
+      <w:proofErr w:type="spellEnd"/>
+      <w:r>
+        <w:t xml:space="preserve">. </w:t>
       </w:r>
       <w:r>
         <w:t>However, when we tried to implement a fully Bayesian versi</w:t>
       </w:r>
       <w:r>
-        <w:t>on of the mgcv parameterization, parameter convergence was significantly less efficient</w:t>
+        <w:t xml:space="preserve">on of the </w:t>
+      </w:r>
+      <w:proofErr w:type="spellStart"/>
+      <w:r>
+        <w:t>mgcv</w:t>
+      </w:r>
+      <w:proofErr w:type="spellEnd"/>
+      <w:r>
+        <w:t xml:space="preserve"> parameterization, parameter convergence was significantly less efficient</w:t>
       </w:r>
       <w:r>
         <w:t xml:space="preserve"> (&gt; </w:t>
@@ -2680,8 +2888,13 @@
         <w:t xml:space="preserve">following </w:t>
       </w:r>
       <w:r>
-        <w:t>the default setting in the R-package bbsBayes</w:t>
-      </w:r>
+        <w:t xml:space="preserve">the default setting in the R-package </w:t>
+      </w:r>
+      <w:proofErr w:type="spellStart"/>
+      <w:r>
+        <w:t>bbsBayes</w:t>
+      </w:r>
+      <w:proofErr w:type="spellEnd"/>
       <w:r>
         <w:t xml:space="preserve"> (Edwards and Smith unpublished)</w:t>
       </w:r>
@@ -2739,10 +2952,18 @@
         <w:t>Prior distributions on the variance components of the G</w:t>
       </w:r>
       <w:r>
-        <w:t>AM-coefficients</w:t>
-      </w:r>
-      <w:r>
-        <w:t xml:space="preserve">, </w:t>
+        <w:t>AM-</w:t>
+      </w:r>
+      <w:proofErr w:type="gramStart"/>
+      <w:r>
+        <w:t>coefficients</w:t>
+      </w:r>
+      <w:r>
+        <w:t>,</w:t>
+      </w:r>
+      <w:proofErr w:type="gramEnd"/>
+      <w:r>
+        <w:t xml:space="preserve"> </w:t>
       </w:r>
       <w:r>
         <w:t>were set following</w:t>
@@ -2751,10 +2972,26 @@
         <w:t xml:space="preserve"> advice in</w:t>
       </w:r>
       <w:r>
-        <w:t xml:space="preserve"> Crainiceanu et al (2005)</w:t>
-      </w:r>
-      <w:r>
-        <w:t xml:space="preserve"> and Gelman (200</w:t>
+        <w:t xml:space="preserve"> </w:t>
+      </w:r>
+      <w:proofErr w:type="spellStart"/>
+      <w:r>
+        <w:t>Crainiceanu</w:t>
+      </w:r>
+      <w:proofErr w:type="spellEnd"/>
+      <w:r>
+        <w:t xml:space="preserve"> et al (2005)</w:t>
+      </w:r>
+      <w:r>
+        <w:t xml:space="preserve"> and </w:t>
+      </w:r>
+      <w:proofErr w:type="spellStart"/>
+      <w:r>
+        <w:t>Gelman</w:t>
+      </w:r>
+      <w:proofErr w:type="spellEnd"/>
+      <w:r>
+        <w:t xml:space="preserve"> (200</w:t>
       </w:r>
       <w:r>
         <w:t>6</w:t>
@@ -3048,7 +3285,15 @@
         <w:t xml:space="preserve"> departures from the smoothed trajectory (</w:t>
       </w:r>
       <w:r>
-        <w:t xml:space="preserve">conceptually similar to the model described in Knape 2016, and </w:t>
+        <w:t xml:space="preserve">conceptually similar to the model described in </w:t>
+      </w:r>
+      <w:proofErr w:type="spellStart"/>
+      <w:r>
+        <w:t>Knape</w:t>
+      </w:r>
+      <w:proofErr w:type="spellEnd"/>
+      <w:r>
+        <w:t xml:space="preserve"> 2016, and </w:t>
       </w:r>
       <w:r>
         <w:t xml:space="preserve">hereafter referred to as the </w:t>
@@ -3287,7 +3532,7 @@
                     <w:rPr>
                       <w:rFonts w:ascii="Cambria Math" w:hAnsi="Cambria Math"/>
                     </w:rPr>
-                    <m:t>χ</m:t>
+                    <m:t>X</m:t>
                   </m:r>
                 </m:e>
                 <m:sub>
@@ -3882,7 +4127,15 @@
         <w:t xml:space="preserve"> </w:t>
       </w:r>
       <w:r>
-        <w:t xml:space="preserve">that account for variations in relative abundance among strata and among observer-route combinations, as well as the parameters that account for overdispersion and </w:t>
+        <w:t xml:space="preserve">that account for variations in relative abundance among strata and among observer-route combinations, as well as the parameters that account for </w:t>
+      </w:r>
+      <w:proofErr w:type="spellStart"/>
+      <w:r>
+        <w:t>overdispersion</w:t>
+      </w:r>
+      <w:proofErr w:type="spellEnd"/>
+      <w:r>
+        <w:t xml:space="preserve"> and </w:t>
       </w:r>
       <w:r>
         <w:t xml:space="preserve">the effect of </w:t>
@@ -3914,7 +4167,15 @@
         <w:t xml:space="preserve"> (Plummer 2003)</w:t>
       </w:r>
       <w:r>
-        <w:t>, and an R-package bbsBayes (Edwards and Smith unpublished) to access the BBS data and run all of the models used here</w:t>
+        <w:t xml:space="preserve">, and an R-package </w:t>
+      </w:r>
+      <w:proofErr w:type="spellStart"/>
+      <w:r>
+        <w:t>bbsBayes</w:t>
+      </w:r>
+      <w:proofErr w:type="spellEnd"/>
+      <w:r>
+        <w:t xml:space="preserve"> (Edwards and Smith unpublished) to access the BBS data and run all of the models used here</w:t>
       </w:r>
       <w:r>
         <w:t xml:space="preserve">. </w:t>
@@ -3947,13 +4208,29 @@
         <w:t>)</w:t>
       </w:r>
       <w:r>
-        <w:t xml:space="preserve">. In addition, all of the models used here can be applied to the BBS data using </w:t>
+        <w:t xml:space="preserve">. In addition, all of the models used here </w:t>
+      </w:r>
+      <w:proofErr w:type="gramStart"/>
+      <w:r>
+        <w:t>can be applied</w:t>
+      </w:r>
+      <w:proofErr w:type="gramEnd"/>
+      <w:r>
+        <w:t xml:space="preserve"> to the BBS data using </w:t>
       </w:r>
       <w:r>
         <w:t>the</w:t>
       </w:r>
       <w:r>
-        <w:t xml:space="preserve"> R-package “bbsBayes” currently available </w:t>
+        <w:t xml:space="preserve"> R-package “</w:t>
+      </w:r>
+      <w:proofErr w:type="spellStart"/>
+      <w:r>
+        <w:t>bbsBayes</w:t>
+      </w:r>
+      <w:proofErr w:type="spellEnd"/>
+      <w:r>
+        <w:t xml:space="preserve">” currently available </w:t>
       </w:r>
       <w:r>
         <w:rPr>
@@ -3975,6 +4252,7 @@
       </w:r>
     </w:p>
     <w:p>
+      <w:proofErr w:type="gramStart"/>
       <w:r>
         <w:t xml:space="preserve">We used a temporally and spatially stratified, </w:t>
       </w:r>
@@ -4012,7 +4290,19 @@
         <w:t>V</w:t>
       </w:r>
       <w:r>
-        <w:t>-folds included some observations from every combination of strata and years. We chose this approach over a leave-one-out approach using a random subset of counts (e.g., Link et al. 2019), because we wanted to assess the predictive success across all counts in the dataset, and because we wanted to explore the temporal and spatial patterns in predictive success. We followed a similar procedure to that outlined in Link et al. 2017 to implement the cross-validation in a parallel computing en</w:t>
+        <w:t>-folds included some observations from every combination of strata and years.</w:t>
+      </w:r>
+      <w:proofErr w:type="gramEnd"/>
+      <w:r>
+        <w:t xml:space="preserve"> We chose this approach over </w:t>
+      </w:r>
+      <w:proofErr w:type="gramStart"/>
+      <w:r>
+        <w:t>a leave-one-out approach using a random subset of counts (e.g., Link et al. 2019), because we wanted to assess the predictive success across all counts in the dataset, and because we wanted to explore the temporal and spatial patterns in predictive success</w:t>
+      </w:r>
+      <w:proofErr w:type="gramEnd"/>
+      <w:r>
+        <w:t>. We followed a similar procedure to that outlined in Link et al. 2017 to implement the cross-validation in a parallel computing en</w:t>
       </w:r>
       <w:r>
         <w:t>vironment, using the R-</w:t>
@@ -4021,8 +4311,13 @@
         <w:t>package</w:t>
       </w:r>
       <w:r>
-        <w:t xml:space="preserve"> foreach</w:t>
-      </w:r>
+        <w:t xml:space="preserve"> </w:t>
+      </w:r>
+      <w:proofErr w:type="spellStart"/>
+      <w:r>
+        <w:t>foreach</w:t>
+      </w:r>
+      <w:proofErr w:type="spellEnd"/>
       <w:r>
         <w:t xml:space="preserve"> (Microsoft and Weston 2019)</w:t>
       </w:r>
@@ -4030,7 +4325,23 @@
         <w:t>.</w:t>
       </w:r>
       <w:r>
-        <w:t xml:space="preserve"> We did not calculate WAIC because previous work has shown that WAIC does not approximate loocv well fo</w:t>
+        <w:t xml:space="preserve"> We did not calculate WAIC because previous work has shown that WAIC </w:t>
+      </w:r>
+      <w:proofErr w:type="gramStart"/>
+      <w:r>
+        <w:t>does</w:t>
+      </w:r>
+      <w:proofErr w:type="gramEnd"/>
+      <w:r>
+        <w:t xml:space="preserve"> not approximate </w:t>
+      </w:r>
+      <w:proofErr w:type="spellStart"/>
+      <w:r>
+        <w:t>loocv</w:t>
+      </w:r>
+      <w:proofErr w:type="spellEnd"/>
+      <w:r>
+        <w:t xml:space="preserve"> well fo</w:t>
       </w:r>
       <w:r>
         <w:t>r the BBS data (Link et al. 2017 and Link et al. 2019</w:t>
@@ -4099,7 +4410,15 @@
         <w:t>9</w:t>
       </w:r>
       <w:r>
-        <w:t>, Vehtari et al. 2017</w:t>
+        <w:t xml:space="preserve">, </w:t>
+      </w:r>
+      <w:proofErr w:type="spellStart"/>
+      <w:r>
+        <w:t>Vehtari</w:t>
+      </w:r>
+      <w:proofErr w:type="spellEnd"/>
+      <w:r>
+        <w:t xml:space="preserve"> et al. 2017</w:t>
       </w:r>
       <w:r>
         <w:t xml:space="preserve">). </w:t>
@@ -4119,8 +4438,13 @@
       <w:r>
         <w:t xml:space="preserve">, </w:t>
       </w:r>
-      <w:r>
-        <w:t xml:space="preserve">elpd </w:t>
+      <w:proofErr w:type="spellStart"/>
+      <w:r>
+        <w:t>elpd</w:t>
+      </w:r>
+      <w:proofErr w:type="spellEnd"/>
+      <w:r>
+        <w:t xml:space="preserve"> </w:t>
       </w:r>
       <w:r>
         <w:t xml:space="preserve">is </w:t>
@@ -4138,7 +4462,15 @@
         <w:t>each observation</w:t>
       </w:r>
       <w:r>
-        <w:t>-i, for the model-</w:t>
+        <w:t>-</w:t>
+      </w:r>
+      <w:proofErr w:type="spellStart"/>
+      <w:r>
+        <w:t>i</w:t>
+      </w:r>
+      <w:proofErr w:type="spellEnd"/>
+      <w:r>
+        <w:t>, for the model-</w:t>
       </w:r>
       <w:r>
         <w:rPr>
@@ -4153,7 +4485,15 @@
         <w:t>v</w:t>
       </w:r>
       <w:r>
-        <w:t xml:space="preserve"> that includes i (</w:t>
+        <w:t xml:space="preserve"> that includes </w:t>
+      </w:r>
+      <w:proofErr w:type="spellStart"/>
+      <w:r>
+        <w:t>i</w:t>
+      </w:r>
+      <w:proofErr w:type="spellEnd"/>
+      <w:r>
+        <w:t xml:space="preserve"> (</w:t>
       </w:r>
       <m:oMath>
         <m:sSub>
@@ -4410,7 +4750,15 @@
         <w:t xml:space="preserve">arger values </w:t>
       </w:r>
       <w:r>
-        <w:t xml:space="preserve">or elpd </w:t>
+        <w:t xml:space="preserve">or </w:t>
+      </w:r>
+      <w:proofErr w:type="spellStart"/>
+      <w:r>
+        <w:t>elpd</w:t>
+      </w:r>
+      <w:proofErr w:type="spellEnd"/>
+      <w:r>
+        <w:t xml:space="preserve"> </w:t>
       </w:r>
       <w:r>
         <w:t xml:space="preserve">indicate </w:t>
@@ -4504,7 +4852,31 @@
     </w:p>
     <w:p>
       <w:r>
-        <w:t xml:space="preserve">We have not summed elpd values to generate BPIC values (Link et al. 2019), instead, we have compared model-based estimates of mean difference in elpd between pairs of models. </w:t>
+        <w:t xml:space="preserve">We have not summed </w:t>
+      </w:r>
+      <w:proofErr w:type="spellStart"/>
+      <w:r>
+        <w:t>elpd</w:t>
+      </w:r>
+      <w:proofErr w:type="spellEnd"/>
+      <w:r>
+        <w:t xml:space="preserve"> values to generate BPIC values (Link et al. 2019)</w:t>
+      </w:r>
+      <w:proofErr w:type="gramStart"/>
+      <w:r>
+        <w:t>,</w:t>
+      </w:r>
+      <w:proofErr w:type="gramEnd"/>
+      <w:r>
+        <w:t xml:space="preserve"> instead, we have compared model-based estimates of mean difference in </w:t>
+      </w:r>
+      <w:proofErr w:type="spellStart"/>
+      <w:r>
+        <w:t>elpd</w:t>
+      </w:r>
+      <w:proofErr w:type="spellEnd"/>
+      <w:r>
+        <w:t xml:space="preserve"> between pairs of models. </w:t>
       </w:r>
       <w:r>
         <w:t xml:space="preserve">To compare the prediction error between pairs of models, we calculated the </w:t>
@@ -4515,8 +4887,13 @@
       <w:r>
         <w:t xml:space="preserve"> the </w:t>
       </w:r>
-      <w:r>
-        <w:t xml:space="preserve">elpd </w:t>
+      <w:proofErr w:type="spellStart"/>
+      <w:r>
+        <w:t>elpd</w:t>
+      </w:r>
+      <w:proofErr w:type="spellEnd"/>
+      <w:r>
+        <w:t xml:space="preserve"> </w:t>
       </w:r>
       <w:r>
         <w:t>of</w:t>
@@ -4564,9 +4941,11 @@
       <w:r>
         <w:t xml:space="preserve">) under models 1 and 2, </w:t>
       </w:r>
+      <w:proofErr w:type="gramStart"/>
       <w:r>
         <w:t xml:space="preserve">as </w:t>
       </w:r>
+      <w:proofErr w:type="gramEnd"/>
       <m:oMath>
         <m:sSubSup>
           <m:sSubSupPr>
@@ -4991,7 +5370,15 @@
         <w:t xml:space="preserve"> indicate more support for model 1</w:t>
       </w:r>
       <w:r>
-        <w:t xml:space="preserve">. We analysed these </w:t>
+        <w:t xml:space="preserve">. We </w:t>
+      </w:r>
+      <w:proofErr w:type="spellStart"/>
+      <w:r>
+        <w:t>analysed</w:t>
+      </w:r>
+      <w:proofErr w:type="spellEnd"/>
+      <w:r>
+        <w:t xml:space="preserve"> these </w:t>
       </w:r>
       <m:oMath>
         <m:sSubSup>
@@ -5038,13 +5425,29 @@
         <w:t>imbalances in the BBS-data among years and regions</w:t>
       </w:r>
       <w:r>
-        <w:t>, and the inherent uncertainty associated with any cross-validation statistic (Vehtari et al. 2017, and Link et al. 2017)</w:t>
+        <w:t>, and the inherent uncertainty associated with any cross-validation statistic (</w:t>
+      </w:r>
+      <w:proofErr w:type="spellStart"/>
+      <w:r>
+        <w:t>Vehtari</w:t>
+      </w:r>
+      <w:proofErr w:type="spellEnd"/>
+      <w:r>
+        <w:t xml:space="preserve"> et al. 2017, and Link et al. 2017)</w:t>
       </w:r>
       <w:r>
         <w:t>. This model treated the</w:t>
       </w:r>
       <w:r>
-        <w:t xml:space="preserve"> elpd differences for a count from a given year-t and stratum-s (</w:t>
+        <w:t xml:space="preserve"> </w:t>
+      </w:r>
+      <w:proofErr w:type="spellStart"/>
+      <w:r>
+        <w:t>elpd</w:t>
+      </w:r>
+      <w:proofErr w:type="spellEnd"/>
+      <w:r>
+        <w:t xml:space="preserve"> differences for a count from a given year-t and stratum-s (</w:t>
       </w:r>
       <m:oMath>
         <m:sSubSup>
@@ -5456,8 +5859,13 @@
         <w:t xml:space="preserve"> was our estimate of the</w:t>
       </w:r>
       <w:r>
-        <w:t xml:space="preserve"> overall comparison of the mean difference in predictive fit for Model 1 – Model 2  (</w:t>
-      </w:r>
+        <w:t xml:space="preserve"> overall comparison of the mean difference in predictive fit for Model 1 – Model </w:t>
+      </w:r>
+      <w:proofErr w:type="gramStart"/>
+      <w:r>
+        <w:t>2  (</w:t>
+      </w:r>
+      <w:proofErr w:type="gramEnd"/>
       <m:oMath>
         <m:sSubSup>
           <m:sSubSupPr>
@@ -5546,7 +5954,15 @@
         </m:sSub>
       </m:oMath>
       <w:r>
-        <w:t xml:space="preserve"> was the estimate of the mean difference in stratum s, and </w:t>
+        <w:t xml:space="preserve"> was the estimate of the mean diffe</w:t>
+      </w:r>
+      <w:proofErr w:type="spellStart"/>
+      <w:r>
+        <w:t>rence</w:t>
+      </w:r>
+      <w:proofErr w:type="spellEnd"/>
+      <w:r>
+        <w:t xml:space="preserve"> in stratum s, and </w:t>
       </w:r>
       <m:oMath>
         <m:r>
@@ -5679,7 +6095,15 @@
       </w:r>
       <w:r>
         <w:lastRenderedPageBreak/>
-        <w:t>distribution would give an inappropriately large weight to a few extremely poorly predicted counts (Gelman et al. 2014). In essence, our model is simply a “robust” version of the z-score approach (Lange et al. 1989), and with the added hierarchical parameters to account for the spatial and temporal imbalance in the BBS data.</w:t>
+        <w:t>distribution would give an inappropriately large weight to a few extremely poorly predicted counts (</w:t>
+      </w:r>
+      <w:proofErr w:type="spellStart"/>
+      <w:r>
+        <w:t>Gelman</w:t>
+      </w:r>
+      <w:proofErr w:type="spellEnd"/>
+      <w:r>
+        <w:t xml:space="preserve"> et al. 2014). In essence, our model is simply a “robust” version of the z-score approach (Lange et al. 1989), and with the added hierarchical parameters to account for the spatial and temporal imbalance in the BBS data.</w:t>
       </w:r>
     </w:p>
     <w:p>
@@ -6066,11 +6490,19 @@
       </m:oMathPara>
     </w:p>
     <w:p>
+      <w:proofErr w:type="gramStart"/>
       <w:r>
         <w:rPr>
           <w:rFonts w:eastAsiaTheme="minorEastAsia"/>
         </w:rPr>
-        <w:t xml:space="preserve">where </w:t>
+        <w:t>where</w:t>
+      </w:r>
+      <w:proofErr w:type="gramEnd"/>
+      <w:r>
+        <w:rPr>
+          <w:rFonts w:eastAsiaTheme="minorEastAsia"/>
+        </w:rPr>
+        <w:t xml:space="preserve"> </w:t>
       </w:r>
       <m:oMath>
         <m:sSub>
@@ -6104,7 +6536,21 @@
         <w:rPr>
           <w:rFonts w:eastAsiaTheme="minorEastAsia"/>
         </w:rPr>
-        <w:t xml:space="preserve"> represents the annua</w:t>
+        <w:t xml:space="preserve"> repr</w:t>
+      </w:r>
+      <w:proofErr w:type="spellStart"/>
+      <w:r>
+        <w:rPr>
+          <w:rFonts w:eastAsiaTheme="minorEastAsia"/>
+        </w:rPr>
+        <w:t>esents</w:t>
+      </w:r>
+      <w:proofErr w:type="spellEnd"/>
+      <w:r>
+        <w:rPr>
+          <w:rFonts w:eastAsiaTheme="minorEastAsia"/>
+        </w:rPr>
+        <w:t xml:space="preserve"> the annua</w:t>
       </w:r>
       <w:r>
         <w:rPr>
@@ -6248,6 +6694,7 @@
       <w:r>
         <w:t xml:space="preserve"> in a given stratum and averaged across the collection of predictions. </w:t>
       </w:r>
+      <w:proofErr w:type="gramStart"/>
       <w:r>
         <w:t xml:space="preserve">More precisely, in </w:t>
       </w:r>
@@ -6300,7 +6747,15 @@
         <w:t xml:space="preserve">) </w:t>
       </w:r>
       <w:r>
-        <w:t xml:space="preserve">are exponentiated sums of the </w:t>
+        <w:t xml:space="preserve">are </w:t>
+      </w:r>
+      <w:proofErr w:type="spellStart"/>
+      <w:r>
+        <w:t>exponentiated</w:t>
+      </w:r>
+      <w:proofErr w:type="spellEnd"/>
+      <w:r>
+        <w:t xml:space="preserve"> sums of the </w:t>
       </w:r>
       <w:r>
         <w:t>relevant</w:t>
@@ -6377,7 +6832,11 @@
         <w:t>, routes where the species has never been observed are dropped from the analysis)</w:t>
       </w:r>
       <w:r>
-        <w:t>. These components</w:t>
+        <w:t>.</w:t>
+      </w:r>
+      <w:proofErr w:type="gramEnd"/>
+      <w:r>
+        <w:t xml:space="preserve"> These components</w:t>
       </w:r>
       <w:r>
         <w:t xml:space="preserve"> </w:t>
@@ -6510,11 +6969,27 @@
         </m:sSubSup>
       </m:oMath>
       <w:r>
-        <w:t xml:space="preserve">) is problematic, because it assumes that a global estimate of variance among observers and routes represents the true observer-route variance within each stratum equally well, and it assumes that the distribution of the estimated observer-route effects is approximately normal (Duan 1983). For many species, one or both of these two </w:t>
+        <w:t>) is problematic, because it assumes that a global estimate of variance among observers and routes represents the true observer-route variance within each stratum equally well, and it assumes that the distribution of the estimated observer-route effects is approximately normal (</w:t>
+      </w:r>
+      <w:proofErr w:type="spellStart"/>
+      <w:r>
+        <w:t>Duan</w:t>
+      </w:r>
+      <w:proofErr w:type="spellEnd"/>
+      <w:r>
+        <w:t xml:space="preserve"> 1983). For many species, one or both of these two </w:t>
       </w:r>
       <w:r>
         <w:lastRenderedPageBreak/>
-        <w:t xml:space="preserve">assumptions are not well supported and as a result, annual indices for some species and regions are over-estimated (Smith et al. 2015). </w:t>
+        <w:t xml:space="preserve">assumptions </w:t>
+      </w:r>
+      <w:proofErr w:type="gramStart"/>
+      <w:r>
+        <w:t>are not well supported</w:t>
+      </w:r>
+      <w:proofErr w:type="gramEnd"/>
+      <w:r>
+        <w:t xml:space="preserve"> and as a result, annual indices for some species and regions are over-estimated (Smith et al. 2015). </w:t>
       </w:r>
     </w:p>
     <w:p>
@@ -6734,11 +7209,19 @@
           <w:rFonts w:eastAsiaTheme="minorEastAsia"/>
         </w:rPr>
       </w:pPr>
+      <w:proofErr w:type="gramStart"/>
       <w:r>
         <w:rPr>
           <w:rFonts w:eastAsiaTheme="minorEastAsia"/>
         </w:rPr>
-        <w:t xml:space="preserve">we calculated the annual indices as follows: </w:t>
+        <w:t>we</w:t>
+      </w:r>
+      <w:proofErr w:type="gramEnd"/>
+      <w:r>
+        <w:rPr>
+          <w:rFonts w:eastAsiaTheme="minorEastAsia"/>
+        </w:rPr>
+        <w:t xml:space="preserve"> calculated the annual indices as follows: </w:t>
       </w:r>
     </w:p>
     <w:p>
@@ -7023,7 +7506,15 @@
     </w:p>
     <w:p>
       <w:r>
-        <w:t>So that instead of relying on the half-variance, log-normal re-scaling factor (</w:t>
+        <w:t xml:space="preserve">So that instead of relying on the half-variance, </w:t>
+      </w:r>
+      <w:proofErr w:type="gramStart"/>
+      <w:r>
+        <w:t>log-normal</w:t>
+      </w:r>
+      <w:proofErr w:type="gramEnd"/>
+      <w:r>
+        <w:t xml:space="preserve"> re-scaling factor (</w:t>
       </w:r>
       <m:oMath>
         <m:r>
@@ -7255,7 +7746,29 @@
         <w:rPr>
           <w:rFonts w:eastAsiaTheme="minorEastAsia"/>
         </w:rPr>
-        <w:t xml:space="preserve"> (i.e.,the standard approach)</w:t>
+        <w:t xml:space="preserve"> (</w:t>
+      </w:r>
+      <w:proofErr w:type="spellStart"/>
+      <w:r>
+        <w:rPr>
+          <w:rFonts w:eastAsiaTheme="minorEastAsia"/>
+        </w:rPr>
+        <w:t>i.e.</w:t>
+      </w:r>
+      <w:proofErr w:type="gramStart"/>
+      <w:r>
+        <w:rPr>
+          <w:rFonts w:eastAsiaTheme="minorEastAsia"/>
+        </w:rPr>
+        <w:t>,the</w:t>
+      </w:r>
+      <w:proofErr w:type="spellEnd"/>
+      <w:proofErr w:type="gramEnd"/>
+      <w:r>
+        <w:rPr>
+          <w:rFonts w:eastAsiaTheme="minorEastAsia"/>
+        </w:rPr>
+        <w:t xml:space="preserve"> standard approach)</w:t>
       </w:r>
       <w:r>
         <w:rPr>
@@ -7351,13 +7864,31 @@
         <w:rPr>
           <w:rFonts w:eastAsiaTheme="minorEastAsia"/>
         </w:rPr>
-        <w:t>is not</w:t>
+        <w:t>does</w:t>
       </w:r>
       <w:r>
         <w:rPr>
           <w:rFonts w:eastAsiaTheme="minorEastAsia"/>
         </w:rPr>
-        <w:t xml:space="preserve"> necessarily a route </w:t>
+        <w:t xml:space="preserve"> not</w:t>
+      </w:r>
+      <w:r>
+        <w:rPr>
+          <w:rFonts w:eastAsiaTheme="minorEastAsia"/>
+        </w:rPr>
+        <w:t xml:space="preserve"> necessarily </w:t>
+      </w:r>
+      <w:r>
+        <w:rPr>
+          <w:rFonts w:eastAsiaTheme="minorEastAsia"/>
+        </w:rPr>
+        <w:t>represent a</w:t>
+      </w:r>
+      <w:r>
+        <w:rPr>
+          <w:rFonts w:eastAsiaTheme="minorEastAsia"/>
+        </w:rPr>
+        <w:t xml:space="preserve"> route </w:t>
       </w:r>
       <w:r>
         <w:rPr>
@@ -7456,7 +7987,15 @@
         <w:t>.</w:t>
       </w:r>
       <w:r>
-        <w:t xml:space="preserve"> In the R-package bbsBayes, both versions of N are available </w:t>
+        <w:t xml:space="preserve"> In the R-package </w:t>
+      </w:r>
+      <w:proofErr w:type="spellStart"/>
+      <w:r>
+        <w:t>bbsBayes</w:t>
+      </w:r>
+      <w:proofErr w:type="spellEnd"/>
+      <w:r>
+        <w:t xml:space="preserve">, both versions of N are available </w:t>
       </w:r>
       <w:r>
         <w:t>for</w:t>
@@ -8053,11 +8592,19 @@
       </m:oMathPara>
     </w:p>
     <w:p>
+      <w:proofErr w:type="gramStart"/>
       <w:r>
         <w:t>a</w:t>
       </w:r>
       <w:r>
-        <w:t xml:space="preserve">nd a second </w:t>
+        <w:t>nd</w:t>
+      </w:r>
+      <w:proofErr w:type="gramEnd"/>
+      <w:r>
+        <w:t xml:space="preserve"> a second</w:t>
+      </w:r>
+      <w:r>
+        <w:t xml:space="preserve">, </w:t>
       </w:r>
       <w:r>
         <w:t>that</w:t>
@@ -8513,8 +9060,16 @@
         <w:rPr>
           <w:rFonts w:eastAsiaTheme="minorEastAsia"/>
         </w:rPr>
-        <w:t xml:space="preserve"> and </w:t>
-      </w:r>
+        <w:t xml:space="preserve"> </w:t>
+      </w:r>
+      <w:proofErr w:type="gramStart"/>
+      <w:r>
+        <w:rPr>
+          <w:rFonts w:eastAsiaTheme="minorEastAsia"/>
+        </w:rPr>
+        <w:t xml:space="preserve">and </w:t>
+      </w:r>
+      <w:proofErr w:type="gramEnd"/>
       <m:oMath>
         <m:sSub>
           <m:sSubPr>
@@ -8654,7 +9209,15 @@
         <w:t xml:space="preserve"> (i.e., removing the year-effect fluctuations)</w:t>
       </w:r>
       <w:r>
-        <w:t xml:space="preserve">. In the R-package bbsBayes, </w:t>
+        <w:t xml:space="preserve">. In the R-package </w:t>
+      </w:r>
+      <w:proofErr w:type="spellStart"/>
+      <w:r>
+        <w:t>bbsBayes</w:t>
+      </w:r>
+      <w:proofErr w:type="spellEnd"/>
+      <w:r>
+        <w:t xml:space="preserve">, </w:t>
       </w:r>
       <w:r>
         <w:t>both versions of the population trajectories are available for the GAMYE model</w:t>
@@ -8886,7 +9449,15 @@
         <w:t>9</w:t>
       </w:r>
       <w:r>
-        <w:t>). Although the mapped colours only represent the point-estimates, they</w:t>
+        <w:t xml:space="preserve">). Although the mapped </w:t>
+      </w:r>
+      <w:proofErr w:type="spellStart"/>
+      <w:r>
+        <w:t>colours</w:t>
+      </w:r>
+      <w:proofErr w:type="spellEnd"/>
+      <w:r>
+        <w:t xml:space="preserve"> only represent the point-estimates, they</w:t>
       </w:r>
       <w:r>
         <w:t xml:space="preserve"> suggest</w:t>
@@ -9182,16 +9753,16 @@
       </w:r>
     </w:p>
     <w:p>
-      <w:commentRangeStart w:id="1"/>
+      <w:commentRangeStart w:id="0"/>
       <w:r>
         <w:t xml:space="preserve">Using </w:t>
       </w:r>
-      <w:commentRangeEnd w:id="1"/>
+      <w:commentRangeEnd w:id="0"/>
       <w:r>
         <w:rPr>
           <w:rStyle w:val="CommentReference"/>
         </w:rPr>
-        <w:commentReference w:id="1"/>
+        <w:commentReference w:id="0"/>
       </w:r>
       <w:r>
         <w:t>semi-parametric GAM smooths</w:t>
@@ -9226,8 +9797,13 @@
       <w:r>
         <w:t xml:space="preserve"> (</w:t>
       </w:r>
-      <w:r>
-        <w:t xml:space="preserve">Fewster et al. 2000, </w:t>
+      <w:proofErr w:type="spellStart"/>
+      <w:r>
+        <w:t>Fewster</w:t>
+      </w:r>
+      <w:proofErr w:type="spellEnd"/>
+      <w:r>
+        <w:t xml:space="preserve"> et al. 2000, </w:t>
       </w:r>
       <w:r>
         <w:t>Wood 2017</w:t>
@@ -9319,7 +9895,15 @@
         <w:t>the GAMYE. It allows the user to estimate and visualize separate trends and trajectories that include or exclude the annual fluctuations</w:t>
       </w:r>
       <w:r>
-        <w:t xml:space="preserve"> (Knape 2016)</w:t>
+        <w:t xml:space="preserve"> (</w:t>
+      </w:r>
+      <w:proofErr w:type="spellStart"/>
+      <w:r>
+        <w:t>Knape</w:t>
+      </w:r>
+      <w:proofErr w:type="spellEnd"/>
+      <w:r>
+        <w:t xml:space="preserve"> 2016)</w:t>
       </w:r>
       <w:r>
         <w:t xml:space="preserve">. </w:t>
@@ -9385,7 +9969,15 @@
         <w:t xml:space="preserve"> derived from the smooth</w:t>
       </w:r>
       <w:r>
-        <w:t xml:space="preserve"> component are responsive to medium-term changes and so can be used to ide</w:t>
+        <w:t xml:space="preserve"> component are responsive to medium-term changes and so </w:t>
+      </w:r>
+      <w:proofErr w:type="gramStart"/>
+      <w:r>
+        <w:t>can be used</w:t>
+      </w:r>
+      <w:proofErr w:type="gramEnd"/>
+      <w:r>
+        <w:t xml:space="preserve"> to ide</w:t>
       </w:r>
       <w:r>
         <w:t xml:space="preserve">ntify change points in trends such as </w:t>
@@ -9421,13 +10013,29 @@
         <w:t xml:space="preserve">Canada’s </w:t>
       </w:r>
       <w:r>
-        <w:t>COSEWIC species at risk assesments (</w:t>
+        <w:t xml:space="preserve">COSEWIC species at risk </w:t>
+      </w:r>
+      <w:proofErr w:type="spellStart"/>
+      <w:r>
+        <w:t>assesments</w:t>
+      </w:r>
+      <w:proofErr w:type="spellEnd"/>
+      <w:r>
+        <w:t xml:space="preserve"> (</w:t>
       </w:r>
       <w:r>
         <w:t>IUCN 2019</w:t>
       </w:r>
       <w:r>
-        <w:t>). If the estimated rate of population decline is strongly dependent on the particular year in which a species is assessed, there is an increased risk of inaccurate assessments</w:t>
+        <w:t xml:space="preserve">). If the estimated rate of population decline is strongly dependent on the particular year in which a species </w:t>
+      </w:r>
+      <w:proofErr w:type="gramStart"/>
+      <w:r>
+        <w:t>is assessed</w:t>
+      </w:r>
+      <w:proofErr w:type="gramEnd"/>
+      <w:r>
+        <w:t>, there is an increased risk of inaccurate assessments</w:t>
       </w:r>
       <w:r>
         <w:t xml:space="preserve">, leading to </w:t>
@@ -9532,7 +10140,15 @@
         <w:t>. In addition</w:t>
       </w:r>
       <w:r>
-        <w:t xml:space="preserve"> for custom analyses (Edwards and Smith, bbsBayes)</w:t>
+        <w:t xml:space="preserve"> for custom analyses (Edwards and Smith, </w:t>
+      </w:r>
+      <w:proofErr w:type="spellStart"/>
+      <w:r>
+        <w:t>bbsBayes</w:t>
+      </w:r>
+      <w:proofErr w:type="spellEnd"/>
+      <w:r>
+        <w:t>)</w:t>
       </w:r>
       <w:r>
         <w:t xml:space="preserve"> the GAMYE structure make</w:t>
@@ -9611,7 +10227,15 @@
         <w:t xml:space="preserve"> between the start of the BBS (1966) and approximately 1983 (Smith et al. 2015), Barn Swallow populations increased. </w:t>
       </w:r>
       <w:r>
-        <w:t>All models agree however, that since the mid-1980’s their population have decreased.</w:t>
+        <w:t xml:space="preserve">All models agree however, that since the </w:t>
+      </w:r>
+      <w:proofErr w:type="gramStart"/>
+      <w:r>
+        <w:t>mid-1980’s</w:t>
+      </w:r>
+      <w:proofErr w:type="gramEnd"/>
+      <w:r>
+        <w:t xml:space="preserve"> their population have decreased.</w:t>
       </w:r>
     </w:p>
     <w:p>
@@ -9631,7 +10255,15 @@
         <w:t>2020</w:t>
       </w:r>
       <w:r>
-        <w:t>. However among the other three models, most of the overall comparisons failed to clearly support one model. In addition</w:t>
+        <w:t xml:space="preserve">. </w:t>
+      </w:r>
+      <w:proofErr w:type="gramStart"/>
+      <w:r>
+        <w:t>However</w:t>
+      </w:r>
+      <w:proofErr w:type="gramEnd"/>
+      <w:r>
+        <w:t xml:space="preserve"> among the other three models, most of the overall comparisons failed to clearly support one model. In addition</w:t>
       </w:r>
       <w:r>
         <w:t>,</w:t>
@@ -9669,13 +10301,37 @@
         <w:t xml:space="preserve">In general, estimates of predictive accuracy are one aspect of a thoughtful model building and assessment process, but are insufficient </w:t>
       </w:r>
       <w:r>
-        <w:t>on their own (Gelman et al. 2013</w:t>
-      </w:r>
-      <w:r>
-        <w:t xml:space="preserve"> pg 180, Burnham and Anderson 2002</w:t>
-      </w:r>
-      <w:r>
-        <w:t xml:space="preserve"> pg 16</w:t>
+        <w:t>on their own (</w:t>
+      </w:r>
+      <w:proofErr w:type="spellStart"/>
+      <w:r>
+        <w:t>Gelman</w:t>
+      </w:r>
+      <w:proofErr w:type="spellEnd"/>
+      <w:r>
+        <w:t xml:space="preserve"> et al. 2013</w:t>
+      </w:r>
+      <w:r>
+        <w:t xml:space="preserve"> </w:t>
+      </w:r>
+      <w:proofErr w:type="spellStart"/>
+      <w:r>
+        <w:t>pg</w:t>
+      </w:r>
+      <w:proofErr w:type="spellEnd"/>
+      <w:r>
+        <w:t xml:space="preserve"> 180, Burnham and Anderson 2002</w:t>
+      </w:r>
+      <w:r>
+        <w:t xml:space="preserve"> </w:t>
+      </w:r>
+      <w:proofErr w:type="spellStart"/>
+      <w:r>
+        <w:t>pg</w:t>
+      </w:r>
+      <w:proofErr w:type="spellEnd"/>
+      <w:r>
+        <w:t xml:space="preserve"> 16</w:t>
       </w:r>
       <w:r>
         <w:t>)</w:t>
@@ -9750,7 +10406,12 @@
         <w:t>objectives;</w:t>
       </w:r>
       <w:r>
-        <w:t xml:space="preserve"> the theory or model</w:t>
+        <w:t xml:space="preserve"> the th</w:t>
+      </w:r>
+      <w:bookmarkStart w:id="1" w:name="_GoBack"/>
+      <w:bookmarkEnd w:id="1"/>
+      <w:r>
+        <w:t>eory or model</w:t>
       </w:r>
       <w:r>
         <w:t>;</w:t>
@@ -9769,8 +10430,13 @@
       <w:r>
         <w:t xml:space="preserve"> for the BBS </w:t>
       </w:r>
-      <w:r>
-        <w:t>should also be informed by a careful consideration of the</w:t>
+      <w:proofErr w:type="gramStart"/>
+      <w:r>
+        <w:t>should also be informed</w:t>
+      </w:r>
+      <w:proofErr w:type="gramEnd"/>
+      <w:r>
+        <w:t xml:space="preserve"> by a careful consideration of the</w:t>
       </w:r>
       <w:r>
         <w:t xml:space="preserve"> goals of the analyses and how they relate to the</w:t>
@@ -9810,7 +10476,15 @@
         <w:t xml:space="preserve"> The SLOPE model is similarly problematic if</w:t>
       </w:r>
       <w:r>
-        <w:t xml:space="preserve"> BBS status and trend estimates are used to assess the recovery (e.g., a change in the rate of decline) </w:t>
+        <w:t xml:space="preserve"> BBS status and trend estimates </w:t>
+      </w:r>
+      <w:proofErr w:type="gramStart"/>
+      <w:r>
+        <w:t>are used</w:t>
+      </w:r>
+      <w:proofErr w:type="gramEnd"/>
+      <w:r>
+        <w:t xml:space="preserve"> to assess the recovery (e.g., a change in the rate of decline) </w:t>
       </w:r>
       <w:r>
         <w:t xml:space="preserve">of a species at risk (e.g., </w:t>
@@ -9864,10 +10538,18 @@
         <w:t>.</w:t>
       </w:r>
       <w:r>
-        <w:t xml:space="preserve"> This conceptual consideration of the appropriate set of aprior</w:t>
-      </w:r>
-      <w:r>
-        <w:t>i models is further complicated in that</w:t>
+        <w:t xml:space="preserve"> This conceptual consideration of the appropriate set of </w:t>
+      </w:r>
+      <w:proofErr w:type="spellStart"/>
+      <w:r>
+        <w:t>aprior</w:t>
+      </w:r>
+      <w:r>
+        <w:t>i</w:t>
+      </w:r>
+      <w:proofErr w:type="spellEnd"/>
+      <w:r>
+        <w:t xml:space="preserve"> models is further complicated in that</w:t>
       </w:r>
       <w:r>
         <w:t xml:space="preserve"> </w:t>
@@ -9909,7 +10591,15 @@
         <w:t xml:space="preserve"> potential </w:t>
       </w:r>
       <w:r>
-        <w:t xml:space="preserve">conflicts between the model structures (“constraints on the model parameters” sensu Chatfield 1995) and </w:t>
+        <w:t xml:space="preserve">conflicts between the model structures (“constraints on the model parameters” </w:t>
+      </w:r>
+      <w:proofErr w:type="spellStart"/>
+      <w:r>
+        <w:t>sensu</w:t>
+      </w:r>
+      <w:proofErr w:type="spellEnd"/>
+      <w:r>
+        <w:t xml:space="preserve"> Chatfield 1995) and </w:t>
       </w:r>
       <w:r>
         <w:t>the objectives of the use of the</w:t>
@@ -9929,7 +10619,23 @@
     </w:p>
     <w:p>
       <w:r>
-        <w:t xml:space="preserve">Using all data in a 15-fold cross-validations allowed us to explore the spatial and temporal variation in fit, and to compare the fit across all data used in the model. Estimates of predictive fit from a random selection of BBS counts are biased </w:t>
+        <w:t xml:space="preserve">Using all data </w:t>
+      </w:r>
+      <w:proofErr w:type="gramStart"/>
+      <w:r>
+        <w:t>in a 15-fold cross-validations</w:t>
+      </w:r>
+      <w:proofErr w:type="gramEnd"/>
+      <w:r>
+        <w:t xml:space="preserve"> allowed us to explore the spatial and temporal variation in fit, and to compare the fit across all data used in the model. Estimates of predictive fit from a random selection of BBS counts </w:t>
+      </w:r>
+      <w:proofErr w:type="gramStart"/>
+      <w:r>
+        <w:t>are biased</w:t>
+      </w:r>
+      <w:proofErr w:type="gramEnd"/>
+      <w:r>
+        <w:t xml:space="preserve"> </w:t>
       </w:r>
       <w:r>
         <w:t>because of the strong spatial and temporal dependencies in t</w:t>
@@ -9956,7 +10662,11 @@
         <w:t xml:space="preserve"> unbiased</w:t>
       </w:r>
       <w:r>
-        <w:t>. We are exploring options for blocked cross-validations, such as leaving 1-year out, and/or 1-stratum out strategies</w:t>
+        <w:t xml:space="preserve">. </w:t>
+      </w:r>
+      <w:proofErr w:type="gramStart"/>
+      <w:r>
+        <w:t>We are exploring options for blocked cross-validations, such as leaving 1-year out, and/or 1-stratum out strategies</w:t>
       </w:r>
       <w:r>
         <w:t>, but a generic approach is complicated</w:t>
@@ -9980,13 +10690,33 @@
         <w:t xml:space="preserve"> the complex</w:t>
       </w:r>
       <w:r>
-        <w:t xml:space="preserve"> hierarchy of relationships among routes, observers, repeated observations over time, and the underlying spatial dependence of the biological processes. In addition, spatial and temporal blocking can limit the kinds of models compared</w:t>
-      </w:r>
-      <w:r>
-        <w:t xml:space="preserve"> (e.g., Gelman et al. 2013</w:t>
-      </w:r>
-      <w:r>
-        <w:t xml:space="preserve"> pg 180)</w:t>
+        <w:t xml:space="preserve"> hierarchy of relationships among routes, observers, repeated observations over time, and the underlying spatial dependence of the biological processes.</w:t>
+      </w:r>
+      <w:proofErr w:type="gramEnd"/>
+      <w:r>
+        <w:t xml:space="preserve"> In addition, spatial and temporal blocking can limit the kinds of models compared</w:t>
+      </w:r>
+      <w:r>
+        <w:t xml:space="preserve"> (e.g., </w:t>
+      </w:r>
+      <w:proofErr w:type="spellStart"/>
+      <w:r>
+        <w:t>Gelman</w:t>
+      </w:r>
+      <w:proofErr w:type="spellEnd"/>
+      <w:r>
+        <w:t xml:space="preserve"> et al. 2013</w:t>
+      </w:r>
+      <w:r>
+        <w:t xml:space="preserve"> </w:t>
+      </w:r>
+      <w:proofErr w:type="spellStart"/>
+      <w:r>
+        <w:t>pg</w:t>
+      </w:r>
+      <w:proofErr w:type="spellEnd"/>
+      <w:r>
+        <w:t xml:space="preserve"> 180)</w:t>
       </w:r>
       <w:r>
         <w:t>. For example,</w:t>
@@ -10058,7 +10788,35 @@
         <w:rPr>
           <w:rStyle w:val="self-citation-authors"/>
         </w:rPr>
-        <w:t>. Model selection and multimodel inference: a practical information-theoretic approach. Second edition. Springer-Verlag, New York, New York, USA.</w:t>
+        <w:t xml:space="preserve">. Model selection and </w:t>
+      </w:r>
+      <w:proofErr w:type="spellStart"/>
+      <w:r>
+        <w:rPr>
+          <w:rStyle w:val="self-citation-authors"/>
+        </w:rPr>
+        <w:t>multimodel</w:t>
+      </w:r>
+      <w:proofErr w:type="spellEnd"/>
+      <w:r>
+        <w:rPr>
+          <w:rStyle w:val="self-citation-authors"/>
+        </w:rPr>
+        <w:t xml:space="preserve"> inference: a practical information-theoretic approach. Second edition. Springer-</w:t>
+      </w:r>
+      <w:proofErr w:type="spellStart"/>
+      <w:r>
+        <w:rPr>
+          <w:rStyle w:val="self-citation-authors"/>
+        </w:rPr>
+        <w:t>Verlag</w:t>
+      </w:r>
+      <w:proofErr w:type="spellEnd"/>
+      <w:r>
+        <w:rPr>
+          <w:rStyle w:val="self-citation-authors"/>
+        </w:rPr>
+        <w:t>, New York, New York, USA.</w:t>
       </w:r>
     </w:p>
     <w:p>
@@ -10107,7 +10865,21 @@
         <w:rPr>
           <w:rStyle w:val="self-citation-authors"/>
         </w:rPr>
-        <w:t xml:space="preserve"> Journal of the Royal Statistical Society (London), Series A 158:419–466.</w:t>
+        <w:t xml:space="preserve"> Journal of the Royal Statistical Society (London), Series </w:t>
+      </w:r>
+      <w:proofErr w:type="gramStart"/>
+      <w:r>
+        <w:rPr>
+          <w:rStyle w:val="self-citation-authors"/>
+        </w:rPr>
+        <w:t>A</w:t>
+      </w:r>
+      <w:proofErr w:type="gramEnd"/>
+      <w:r>
+        <w:rPr>
+          <w:rStyle w:val="self-citation-authors"/>
+        </w:rPr>
+        <w:t xml:space="preserve"> 158:419–466.</w:t>
       </w:r>
     </w:p>
     <w:p>
@@ -10122,16 +10894,34 @@
         </w:rPr>
         <w:t xml:space="preserve">COSEWIC. 2012. COSEWIC assessment and status report on the Wood Thrush </w:t>
       </w:r>
+      <w:proofErr w:type="spellStart"/>
       <w:r>
         <w:rPr>
           <w:rStyle w:val="self-citation-authors"/>
           <w:i/>
         </w:rPr>
-        <w:t>Hylocichla mustelina</w:t>
-      </w:r>
+        <w:t>Hylocichla</w:t>
+      </w:r>
+      <w:proofErr w:type="spellEnd"/>
       <w:r>
         <w:rPr>
           <w:rStyle w:val="self-citation-authors"/>
+          <w:i/>
+        </w:rPr>
+        <w:t xml:space="preserve"> </w:t>
+      </w:r>
+      <w:proofErr w:type="spellStart"/>
+      <w:r>
+        <w:rPr>
+          <w:rStyle w:val="self-citation-authors"/>
+          <w:i/>
+        </w:rPr>
+        <w:t>mustelina</w:t>
+      </w:r>
+      <w:proofErr w:type="spellEnd"/>
+      <w:r>
+        <w:rPr>
+          <w:rStyle w:val="self-citation-authors"/>
         </w:rPr>
         <w:t xml:space="preserve"> in Canada. Committee on the Status of Endangered Wildlif</w:t>
       </w:r>
@@ -10148,22 +10938,44 @@
           <w:rStyle w:val="self-citation-authors"/>
         </w:rPr>
       </w:pPr>
+      <w:proofErr w:type="spellStart"/>
       <w:r>
         <w:rPr>
           <w:rStyle w:val="self-citation-authors"/>
         </w:rPr>
-        <w:t>Crainiceanu C</w:t>
-      </w:r>
+        <w:t>Crainiceanu</w:t>
+      </w:r>
+      <w:proofErr w:type="spellEnd"/>
       <w:r>
         <w:rPr>
           <w:rStyle w:val="self-citation-authors"/>
         </w:rPr>
-        <w:t xml:space="preserve">M, Ruppert D, Wand MP (2005).  </w:t>
+        <w:t xml:space="preserve"> C</w:t>
       </w:r>
       <w:r>
         <w:rPr>
           <w:rStyle w:val="self-citation-authors"/>
         </w:rPr>
+        <w:t xml:space="preserve">M, </w:t>
+      </w:r>
+      <w:proofErr w:type="spellStart"/>
+      <w:r>
+        <w:rPr>
+          <w:rStyle w:val="self-citation-authors"/>
+        </w:rPr>
+        <w:t>Ruppert</w:t>
+      </w:r>
+      <w:proofErr w:type="spellEnd"/>
+      <w:r>
+        <w:rPr>
+          <w:rStyle w:val="self-citation-authors"/>
+        </w:rPr>
+        <w:t xml:space="preserve"> D, Wand MP (2005).  </w:t>
+      </w:r>
+      <w:r>
+        <w:rPr>
+          <w:rStyle w:val="self-citation-authors"/>
+        </w:rPr>
         <w:t>Bayesian A</w:t>
       </w:r>
       <w:r>
@@ -10176,18 +10988,32 @@
         <w:rPr>
           <w:rStyle w:val="self-citation-authors"/>
         </w:rPr>
-        <w:t>gression Using W</w:t>
-      </w:r>
+        <w:t xml:space="preserve">gression Using </w:t>
+      </w:r>
+      <w:proofErr w:type="spellStart"/>
       <w:r>
         <w:rPr>
           <w:rStyle w:val="self-citation-authors"/>
         </w:rPr>
-        <w:t>inBUGS.</w:t>
+        <w:t>W</w:t>
       </w:r>
       <w:r>
         <w:rPr>
           <w:rStyle w:val="self-citation-authors"/>
         </w:rPr>
+        <w:t>inBUGS</w:t>
+      </w:r>
+      <w:proofErr w:type="spellEnd"/>
+      <w:r>
+        <w:rPr>
+          <w:rStyle w:val="self-citation-authors"/>
+        </w:rPr>
+        <w:t>.</w:t>
+      </w:r>
+      <w:r>
+        <w:rPr>
+          <w:rStyle w:val="self-citation-authors"/>
+        </w:rPr>
         <w:t xml:space="preserve"> </w:t>
       </w:r>
       <w:r>
@@ -10227,12 +11053,14 @@
           <w:rStyle w:val="self-citation-authors"/>
         </w:rPr>
       </w:pPr>
+      <w:proofErr w:type="spellStart"/>
       <w:r>
         <w:rPr>
           <w:rStyle w:val="self-citation-authors"/>
         </w:rPr>
         <w:t>Duan</w:t>
       </w:r>
+      <w:proofErr w:type="spellEnd"/>
       <w:r>
         <w:rPr>
           <w:rStyle w:val="self-citation-authors"/>
@@ -10280,9 +11108,33 @@
         <w:t xml:space="preserve">Environment Climate Change Canada </w:t>
       </w:r>
       <w:r>
-        <w:t xml:space="preserve">(2016). Recovery Strategy for the Canada Warbler (Cardellina canadensis) in Canada. Species at Risk Act Recovery Strategy Series. Environment Canada, Ottawa. vii + 56 pp. Available at: </w:t>
-      </w:r>
-      <w:hyperlink r:id="rId15" w:history="1">
+        <w:t>(2016). Recovery Strategy for the Canada Warbler (</w:t>
+      </w:r>
+      <w:proofErr w:type="spellStart"/>
+      <w:r>
+        <w:t>Cardellina</w:t>
+      </w:r>
+      <w:proofErr w:type="spellEnd"/>
+      <w:r>
+        <w:t xml:space="preserve"> </w:t>
+      </w:r>
+      <w:proofErr w:type="spellStart"/>
+      <w:r>
+        <w:t>canadensis</w:t>
+      </w:r>
+      <w:proofErr w:type="spellEnd"/>
+      <w:r>
+        <w:t xml:space="preserve">) in Canada. Species at Risk Act Recovery Strategy Series. Environment Canada, Ottawa. </w:t>
+      </w:r>
+      <w:proofErr w:type="gramStart"/>
+      <w:r>
+        <w:t>vii</w:t>
+      </w:r>
+      <w:proofErr w:type="gramEnd"/>
+      <w:r>
+        <w:t xml:space="preserve"> + 56 pp. Available at: </w:t>
+      </w:r>
+      <w:hyperlink r:id="rId13" w:history="1">
         <w:r>
           <w:rPr>
             <w:rStyle w:val="Hyperlink"/>
@@ -10306,16 +11158,74 @@
           <w:rStyle w:val="self-citation-authors"/>
         </w:rPr>
       </w:pPr>
+      <w:proofErr w:type="spellStart"/>
       <w:r>
         <w:rPr>
           <w:rStyle w:val="self-citation-authors"/>
         </w:rPr>
-        <w:t>Fewster, R. M., S. T.Buckland, G. M.Siriwardena, S. R.Baillie, and J. D.Wilson</w:t>
-      </w:r>
+        <w:t>Fewster</w:t>
+      </w:r>
+      <w:proofErr w:type="spellEnd"/>
       <w:r>
         <w:rPr>
           <w:rStyle w:val="self-citation-authors"/>
         </w:rPr>
+        <w:t xml:space="preserve">, R. M., S. </w:t>
+      </w:r>
+      <w:proofErr w:type="spellStart"/>
+      <w:r>
+        <w:rPr>
+          <w:rStyle w:val="self-citation-authors"/>
+        </w:rPr>
+        <w:t>T.Buckland</w:t>
+      </w:r>
+      <w:proofErr w:type="spellEnd"/>
+      <w:r>
+        <w:rPr>
+          <w:rStyle w:val="self-citation-authors"/>
+        </w:rPr>
+        <w:t xml:space="preserve">, G. </w:t>
+      </w:r>
+      <w:proofErr w:type="spellStart"/>
+      <w:r>
+        <w:rPr>
+          <w:rStyle w:val="self-citation-authors"/>
+        </w:rPr>
+        <w:t>M.Siriwardena</w:t>
+      </w:r>
+      <w:proofErr w:type="spellEnd"/>
+      <w:r>
+        <w:rPr>
+          <w:rStyle w:val="self-citation-authors"/>
+        </w:rPr>
+        <w:t xml:space="preserve">, S. </w:t>
+      </w:r>
+      <w:proofErr w:type="spellStart"/>
+      <w:r>
+        <w:rPr>
+          <w:rStyle w:val="self-citation-authors"/>
+        </w:rPr>
+        <w:t>R.Baillie</w:t>
+      </w:r>
+      <w:proofErr w:type="spellEnd"/>
+      <w:r>
+        <w:rPr>
+          <w:rStyle w:val="self-citation-authors"/>
+        </w:rPr>
+        <w:t xml:space="preserve">, and J. </w:t>
+      </w:r>
+      <w:proofErr w:type="spellStart"/>
+      <w:r>
+        <w:rPr>
+          <w:rStyle w:val="self-citation-authors"/>
+        </w:rPr>
+        <w:t>D.Wilson</w:t>
+      </w:r>
+      <w:proofErr w:type="spellEnd"/>
+      <w:r>
+        <w:rPr>
+          <w:rStyle w:val="self-citation-authors"/>
+        </w:rPr>
         <w:t xml:space="preserve"> </w:t>
       </w:r>
       <w:r>
@@ -10343,16 +11253,51 @@
           <w:rStyle w:val="self-citation-authors"/>
         </w:rPr>
       </w:pPr>
+      <w:proofErr w:type="spellStart"/>
       <w:r>
         <w:rPr>
           <w:rStyle w:val="self-citation-authors"/>
         </w:rPr>
-        <w:t>Gelman, A. 2006. Prior distributions for variance parameters in hierarchical models. Bayesian Analysis. 1:515-533.</w:t>
-      </w:r>
-    </w:p>
-    <w:p>
-      <w:r>
-        <w:t>Gelman, A., J. Hwang, and A. Vehtari (2014).</w:t>
+        <w:t>Gelman</w:t>
+      </w:r>
+      <w:proofErr w:type="spellEnd"/>
+      <w:r>
+        <w:rPr>
+          <w:rStyle w:val="self-citation-authors"/>
+        </w:rPr>
+        <w:t xml:space="preserve">, A. 2006. Prior distributions for variance parameters in hierarchical models. Bayesian Analysis. </w:t>
+      </w:r>
+      <w:proofErr w:type="gramStart"/>
+      <w:r>
+        <w:rPr>
+          <w:rStyle w:val="self-citation-authors"/>
+        </w:rPr>
+        <w:t>1:</w:t>
+      </w:r>
+      <w:proofErr w:type="gramEnd"/>
+      <w:r>
+        <w:rPr>
+          <w:rStyle w:val="self-citation-authors"/>
+        </w:rPr>
+        <w:t>515-533.</w:t>
+      </w:r>
+    </w:p>
+    <w:p>
+      <w:proofErr w:type="spellStart"/>
+      <w:r>
+        <w:t>Gelman</w:t>
+      </w:r>
+      <w:proofErr w:type="spellEnd"/>
+      <w:r>
+        <w:t xml:space="preserve">, A., J. Hwang, and A. </w:t>
+      </w:r>
+      <w:proofErr w:type="spellStart"/>
+      <w:r>
+        <w:t>Vehtari</w:t>
+      </w:r>
+      <w:proofErr w:type="spellEnd"/>
+      <w:r>
+        <w:t xml:space="preserve"> (2014).</w:t>
       </w:r>
       <w:r>
         <w:t xml:space="preserve"> Understanding predictive information criteria for Bayesian models</w:t>
@@ -10388,35 +11333,71 @@
           <w:rStyle w:val="self-citation-authors"/>
         </w:rPr>
       </w:pPr>
+      <w:proofErr w:type="spellStart"/>
       <w:r>
         <w:rPr>
           <w:rStyle w:val="self-citation-authors"/>
         </w:rPr>
-        <w:t>Gelman,</w:t>
-      </w:r>
+        <w:t>Gelman</w:t>
+      </w:r>
+      <w:proofErr w:type="spellEnd"/>
       <w:r>
         <w:rPr>
           <w:rStyle w:val="self-citation-authors"/>
         </w:rPr>
+        <w:t>,</w:t>
+      </w:r>
+      <w:r>
+        <w:rPr>
+          <w:rStyle w:val="self-citation-authors"/>
+        </w:rPr>
         <w:t xml:space="preserve"> A.,</w:t>
       </w:r>
       <w:r>
         <w:rPr>
           <w:rStyle w:val="self-citation-authors"/>
         </w:rPr>
-        <w:t xml:space="preserve"> J. B. Carlin, H. S. Stern, D. B. Dunson, A. Vehtari and D. B. Rubin. (</w:t>
-      </w:r>
+        <w:t xml:space="preserve"> J. B. Carlin, H. S. Stern, D. B. Dunson, A. </w:t>
+      </w:r>
+      <w:proofErr w:type="spellStart"/>
       <w:r>
         <w:rPr>
           <w:rStyle w:val="self-citation-authors"/>
         </w:rPr>
+        <w:t>Vehtari</w:t>
+      </w:r>
+      <w:proofErr w:type="spellEnd"/>
+      <w:r>
+        <w:rPr>
+          <w:rStyle w:val="self-citation-authors"/>
+        </w:rPr>
+        <w:t xml:space="preserve"> and D. B. Rubin. (</w:t>
+      </w:r>
+      <w:r>
+        <w:rPr>
+          <w:rStyle w:val="self-citation-authors"/>
+        </w:rPr>
         <w:t>2013</w:t>
       </w:r>
       <w:r>
         <w:rPr>
           <w:rStyle w:val="self-citation-authors"/>
         </w:rPr>
-        <w:t xml:space="preserve">), Bayesian Data Analysis , Chapman and Hall/CRC </w:t>
+        <w:t xml:space="preserve">), Bayesian Data </w:t>
+      </w:r>
+      <w:proofErr w:type="gramStart"/>
+      <w:r>
+        <w:rPr>
+          <w:rStyle w:val="self-citation-authors"/>
+        </w:rPr>
+        <w:t>Analysis ,</w:t>
+      </w:r>
+      <w:proofErr w:type="gramEnd"/>
+      <w:r>
+        <w:rPr>
+          <w:rStyle w:val="self-citation-authors"/>
+        </w:rPr>
+        <w:t xml:space="preserve"> Chapman and Hall/CRC </w:t>
       </w:r>
       <w:r>
         <w:rPr>
@@ -10447,7 +11428,7 @@
         </w:rPr>
         <w:t xml:space="preserve">IUCN Standards and Petitions Committee. 2019. Guidelines for Using the IUCN Red List Categories and Criteria. Version 14. Prepared by the Standards and Petitions Committee. Downloadable from </w:t>
       </w:r>
-      <w:hyperlink r:id="rId16" w:history="1">
+      <w:hyperlink r:id="rId14" w:history="1">
         <w:r>
           <w:rPr>
             <w:rStyle w:val="Hyperlink"/>
@@ -10555,7 +11536,7 @@
         </w:rPr>
         <w:t xml:space="preserve">DOI: </w:t>
       </w:r>
-      <w:hyperlink r:id="rId17" w:history="1">
+      <w:hyperlink r:id="rId15" w:history="1">
         <w:r>
           <w:rPr>
             <w:rStyle w:val="Hyperlink"/>
@@ -10568,8 +11549,21 @@
       </w:r>
     </w:p>
     <w:p>
-      <w:r>
-        <w:t>Knape, J. (2016). Decomposing trends in Swedish bird populations using generalized additive mixed models. Journal  of  Applied  Ecology, 53, 1852–1861.</w:t>
+      <w:proofErr w:type="spellStart"/>
+      <w:r>
+        <w:t>Knape</w:t>
+      </w:r>
+      <w:proofErr w:type="spellEnd"/>
+      <w:r>
+        <w:t xml:space="preserve">, J. (2016). Decomposing trends in Swedish bird populations using generalized additive mixed models. </w:t>
+      </w:r>
+      <w:proofErr w:type="gramStart"/>
+      <w:r>
+        <w:t>Journal  of</w:t>
+      </w:r>
+      <w:proofErr w:type="gramEnd"/>
+      <w:r>
+        <w:t xml:space="preserve">  Applied  Ecology, 53, 1852–1861.</w:t>
       </w:r>
     </w:p>
     <w:p>
@@ -10610,9 +11604,39 @@
         <w:rPr>
           <w:rStyle w:val="self-citation-authors"/>
         </w:rPr>
-        <w:t xml:space="preserve">Microsoft and Steve Weston (2019). foreach: Provides Foreach Looping Construct. R package version 1.4.7. </w:t>
-      </w:r>
-      <w:hyperlink r:id="rId18" w:history="1">
+        <w:t xml:space="preserve">Microsoft and Steve Weston (2019). </w:t>
+      </w:r>
+      <w:proofErr w:type="spellStart"/>
+      <w:proofErr w:type="gramStart"/>
+      <w:r>
+        <w:rPr>
+          <w:rStyle w:val="self-citation-authors"/>
+        </w:rPr>
+        <w:t>foreach</w:t>
+      </w:r>
+      <w:proofErr w:type="spellEnd"/>
+      <w:proofErr w:type="gramEnd"/>
+      <w:r>
+        <w:rPr>
+          <w:rStyle w:val="self-citation-authors"/>
+        </w:rPr>
+        <w:t xml:space="preserve">: Provides </w:t>
+      </w:r>
+      <w:proofErr w:type="spellStart"/>
+      <w:r>
+        <w:rPr>
+          <w:rStyle w:val="self-citation-authors"/>
+        </w:rPr>
+        <w:t>Foreach</w:t>
+      </w:r>
+      <w:proofErr w:type="spellEnd"/>
+      <w:r>
+        <w:rPr>
+          <w:rStyle w:val="self-citation-authors"/>
+        </w:rPr>
+        <w:t xml:space="preserve"> Looping Construct. R package version 1.4.7. </w:t>
+      </w:r>
+      <w:hyperlink r:id="rId16" w:history="1">
         <w:r>
           <w:rPr>
             <w:rStyle w:val="Hyperlink"/>
@@ -10655,9 +11679,23 @@
         <w:rPr>
           <w:rStyle w:val="self-citation-authors"/>
         </w:rPr>
-        <w:t xml:space="preserve">. The State of Canada’s Birds, 2019. Environment and Climate Change Canada, Ottawa, Canada. 12 pages. </w:t>
-      </w:r>
-      <w:hyperlink r:id="rId19" w:history="1">
+        <w:t xml:space="preserve">. The State of Canada’s Birds, 2019. Environment and Climate Change Canada, Ottawa, Canada. </w:t>
+      </w:r>
+      <w:proofErr w:type="gramStart"/>
+      <w:r>
+        <w:rPr>
+          <w:rStyle w:val="self-citation-authors"/>
+        </w:rPr>
+        <w:t>12</w:t>
+      </w:r>
+      <w:proofErr w:type="gramEnd"/>
+      <w:r>
+        <w:rPr>
+          <w:rStyle w:val="self-citation-authors"/>
+        </w:rPr>
+        <w:t xml:space="preserve"> pages. </w:t>
+      </w:r>
+      <w:hyperlink r:id="rId17" w:history="1">
         <w:r>
           <w:rPr>
             <w:rStyle w:val="Hyperlink"/>
@@ -10678,7 +11716,7 @@
         </w:rPr>
         <w:t xml:space="preserve">Partners in Flight. 2019. Avian Conservation Assessment Database, version 2019. Available at </w:t>
       </w:r>
-      <w:hyperlink r:id="rId20" w:history="1">
+      <w:hyperlink r:id="rId18" w:history="1">
         <w:r>
           <w:rPr>
             <w:rStyle w:val="Hyperlink"/>
@@ -10714,9 +11752,25 @@
     </w:p>
     <w:p>
       <w:r>
-        <w:t xml:space="preserve">Pedersen EJ, Miller DL, Simpson GL, Ross N. 2019. Hierarchical generalized additive models in ecology: an introduction with mgcv. PeerJ 7:e6876 </w:t>
-      </w:r>
-      <w:hyperlink r:id="rId21" w:history="1">
+        <w:t xml:space="preserve">Pedersen EJ, Miller DL, Simpson GL, Ross N. 2019. Hierarchical generalized additive models in ecology: an introduction with </w:t>
+      </w:r>
+      <w:proofErr w:type="spellStart"/>
+      <w:r>
+        <w:t>mgcv</w:t>
+      </w:r>
+      <w:proofErr w:type="spellEnd"/>
+      <w:r>
+        <w:t xml:space="preserve">. </w:t>
+      </w:r>
+      <w:proofErr w:type="spellStart"/>
+      <w:r>
+        <w:t>PeerJ</w:t>
+      </w:r>
+      <w:proofErr w:type="spellEnd"/>
+      <w:r>
+        <w:t xml:space="preserve"> 7:e6876 </w:t>
+      </w:r>
+      <w:hyperlink r:id="rId19" w:history="1">
         <w:r>
           <w:rPr>
             <w:rStyle w:val="Hyperlink"/>
@@ -10733,23 +11787,137 @@
     </w:p>
     <w:p>
       <w:r>
-        <w:t xml:space="preserve">R Core Team (2019). R: A language and environment for statistical computing. R  Foundation for Statistical Computing, Vienna, Austria. URL  </w:t>
-      </w:r>
-      <w:hyperlink r:id="rId22" w:history="1">
-        <w:r>
-          <w:rPr>
-            <w:rStyle w:val="Hyperlink"/>
-          </w:rPr>
-          <w:t>https://www.R-project.org/</w:t>
-        </w:r>
-      </w:hyperlink>
+        <w:t xml:space="preserve">R Core Team (2019). R: A language and environment for statistical computing. R  Foundation for Statistical Computing, Vienna, Austria. </w:t>
+      </w:r>
+      <w:proofErr w:type="gramStart"/>
+      <w:r>
+        <w:t xml:space="preserve">URL  </w:t>
+      </w:r>
+      <w:proofErr w:type="gramEnd"/>
+      <w:r>
+        <w:fldChar w:fldCharType="begin"/>
+      </w:r>
+      <w:r>
+        <w:instrText xml:space="preserve"> HYPERLINK "https://www.R-project.org/" </w:instrText>
+      </w:r>
+      <w:r>
+        <w:fldChar w:fldCharType="separate"/>
+      </w:r>
+      <w:r>
+        <w:rPr>
+          <w:rStyle w:val="Hyperlink"/>
+        </w:rPr>
+        <w:t>https://www.R-project.org/</w:t>
+      </w:r>
+      <w:r>
+        <w:rPr>
+          <w:rStyle w:val="Hyperlink"/>
+        </w:rPr>
+        <w:fldChar w:fldCharType="end"/>
+      </w:r>
       <w:r>
         <w:t>.</w:t>
       </w:r>
     </w:p>
     <w:p>
       <w:r>
-        <w:t>Roberts, D. R., V. Bahn, S. Ciuti, M. S. Boyce, J. Elith, G. Guillera-Arroita, S. Hauenstein, J. J. Lahoz-Monfort, B. Schroder, W. Thuiller, D. I. Warton, B. A. Wintle, F. Hartig, and C. F. Dormann. 2017. Cross-validation strategies for data with temporal, spatial, hierarchical or phylogenetic structure. - Ecography doi: 10.1111/ecog.02881.</w:t>
+        <w:t xml:space="preserve">Roberts, D. R., V. </w:t>
+      </w:r>
+      <w:proofErr w:type="spellStart"/>
+      <w:r>
+        <w:t>Bahn</w:t>
+      </w:r>
+      <w:proofErr w:type="spellEnd"/>
+      <w:r>
+        <w:t xml:space="preserve">, S. </w:t>
+      </w:r>
+      <w:proofErr w:type="spellStart"/>
+      <w:r>
+        <w:t>Ciuti</w:t>
+      </w:r>
+      <w:proofErr w:type="spellEnd"/>
+      <w:r>
+        <w:t xml:space="preserve">, M. S. Boyce, J. </w:t>
+      </w:r>
+      <w:proofErr w:type="spellStart"/>
+      <w:r>
+        <w:t>Elith</w:t>
+      </w:r>
+      <w:proofErr w:type="spellEnd"/>
+      <w:r>
+        <w:t xml:space="preserve">, G. </w:t>
+      </w:r>
+      <w:proofErr w:type="spellStart"/>
+      <w:r>
+        <w:t>Guillera-Arroita</w:t>
+      </w:r>
+      <w:proofErr w:type="spellEnd"/>
+      <w:r>
+        <w:t xml:space="preserve">, S. </w:t>
+      </w:r>
+      <w:proofErr w:type="spellStart"/>
+      <w:r>
+        <w:t>Hauenstein</w:t>
+      </w:r>
+      <w:proofErr w:type="spellEnd"/>
+      <w:r>
+        <w:t xml:space="preserve">, J. J. </w:t>
+      </w:r>
+      <w:proofErr w:type="spellStart"/>
+      <w:r>
+        <w:t>Lahoz-Monfort</w:t>
+      </w:r>
+      <w:proofErr w:type="spellEnd"/>
+      <w:r>
+        <w:t xml:space="preserve">, B. Schroder, W. </w:t>
+      </w:r>
+      <w:proofErr w:type="spellStart"/>
+      <w:r>
+        <w:t>Thuiller</w:t>
+      </w:r>
+      <w:proofErr w:type="spellEnd"/>
+      <w:r>
+        <w:t xml:space="preserve">, D. I. Warton, B. A. </w:t>
+      </w:r>
+      <w:proofErr w:type="spellStart"/>
+      <w:r>
+        <w:t>Wintle</w:t>
+      </w:r>
+      <w:proofErr w:type="spellEnd"/>
+      <w:r>
+        <w:t xml:space="preserve">, F. </w:t>
+      </w:r>
+      <w:proofErr w:type="spellStart"/>
+      <w:r>
+        <w:t>Hartig</w:t>
+      </w:r>
+      <w:proofErr w:type="spellEnd"/>
+      <w:r>
+        <w:t xml:space="preserve">, and C. F. </w:t>
+      </w:r>
+      <w:proofErr w:type="spellStart"/>
+      <w:r>
+        <w:t>Dormann</w:t>
+      </w:r>
+      <w:proofErr w:type="spellEnd"/>
+      <w:r>
+        <w:t xml:space="preserve">. 2017. Cross-validation strategies for data with temporal, spatial, hierarchical or phylogenetic structure. - </w:t>
+      </w:r>
+      <w:proofErr w:type="spellStart"/>
+      <w:r>
+        <w:t>Ecography</w:t>
+      </w:r>
+      <w:proofErr w:type="spellEnd"/>
+      <w:r>
+        <w:t xml:space="preserve"> </w:t>
+      </w:r>
+      <w:proofErr w:type="spellStart"/>
+      <w:r>
+        <w:t>doi</w:t>
+      </w:r>
+      <w:proofErr w:type="spellEnd"/>
+      <w:r>
+        <w:t>: 10.1111/ecog.02881.</w:t>
       </w:r>
     </w:p>
     <w:p>
@@ -10804,7 +11972,15 @@
     </w:p>
     <w:p>
       <w:r>
-        <w:t xml:space="preserve">Rosenberg, K. V., Dokter, A. M., Blancher, P. J., Sauer, J. R., Smith, A. C., Smith, P. A., </w:t>
+        <w:t xml:space="preserve">Rosenberg, K. V., </w:t>
+      </w:r>
+      <w:proofErr w:type="spellStart"/>
+      <w:r>
+        <w:t>Dokter</w:t>
+      </w:r>
+      <w:proofErr w:type="spellEnd"/>
+      <w:r>
+        <w:t xml:space="preserve">, A. M., Blancher, P. J., Sauer, J. R., Smith, A. C., Smith, P. A., </w:t>
       </w:r>
       <w:r>
         <w:t>Stanton</w:t>
@@ -10819,8 +11995,13 @@
         <w:t>, A.,</w:t>
       </w:r>
       <w:r>
-        <w:t xml:space="preserve"> Helft</w:t>
-      </w:r>
+        <w:t xml:space="preserve"> </w:t>
+      </w:r>
+      <w:proofErr w:type="spellStart"/>
+      <w:r>
+        <w:t>Helft</w:t>
+      </w:r>
+      <w:proofErr w:type="spellEnd"/>
       <w:r>
         <w:t>, L.</w:t>
       </w:r>
@@ -10850,18 +12031,50 @@
     </w:p>
     <w:p>
       <w:r>
-        <w:t>Sauer, J.R., J.E. Hines, J.E. Fallon, K.L. Pardieck, D.J. Ziolkowski Jr., and W.A. Link. 2014. The North American Breeding Bird Survey, Results and Analysis 1966 – 2013. Version 01.30.2015 USGS Patuxent Wildlife Research Center, Laurel, MD.</w:t>
+        <w:t xml:space="preserve">Sauer, J.R., J.E. Hines, J.E. Fallon, K.L. </w:t>
+      </w:r>
+      <w:proofErr w:type="spellStart"/>
+      <w:r>
+        <w:t>Pardieck</w:t>
+      </w:r>
+      <w:proofErr w:type="spellEnd"/>
+      <w:r>
+        <w:t>, D.J. Ziolkowski Jr., and W.A. Link. 2014. The North American Breeding Bird Survey, Results and Analysis 1966 – 2013. Version 01.30.2015 USGS Patuxent Wildlife Research Center, Laurel, MD.</w:t>
       </w:r>
     </w:p>
     <w:p>
       <w:r>
         <w:lastRenderedPageBreak/>
-        <w:t>Smith A.C., M.-A.R. Hudson, C. Downes, and C.M. Francis (2014). Estimating breeding bird survey trends and annual indices for Canada: how do the new hierarchical Bayesian estimates differ from previous estimates. Canadian Field-Naturalist 128:119-134.</w:t>
-      </w:r>
-    </w:p>
-    <w:p>
-      <w:r>
-        <w:t>Smith, A. C., M.-A.R. Hudson, C. Downes, and C.M. Francis (2015). Change points in the population trends of aerial-insectivorous birds in North America: synchronized in time across species and regions. PLoS One 10:e0130768.</w:t>
+        <w:t xml:space="preserve">Smith A.C., M.-A.R. Hudson, C. </w:t>
+      </w:r>
+      <w:proofErr w:type="spellStart"/>
+      <w:r>
+        <w:t>Downes</w:t>
+      </w:r>
+      <w:proofErr w:type="spellEnd"/>
+      <w:r>
+        <w:t>, and C.M. Francis (2014). Estimating breeding bird survey trends and annual indices for Canada: how do the new hierarchical Bayesian estimates differ from previous estimates. Canadian Field-Naturalist 128:119-134.</w:t>
+      </w:r>
+    </w:p>
+    <w:p>
+      <w:r>
+        <w:t xml:space="preserve">Smith, A. C., M.-A.R. Hudson, C. </w:t>
+      </w:r>
+      <w:proofErr w:type="spellStart"/>
+      <w:r>
+        <w:t>Downes</w:t>
+      </w:r>
+      <w:proofErr w:type="spellEnd"/>
+      <w:r>
+        <w:t xml:space="preserve">, and C.M. Francis (2015). Change points in the population trends of aerial-insectivorous birds in North America: synchronized in time across species and regions. </w:t>
+      </w:r>
+      <w:proofErr w:type="spellStart"/>
+      <w:r>
+        <w:t>PLoS</w:t>
+      </w:r>
+      <w:proofErr w:type="spellEnd"/>
+      <w:r>
+        <w:t xml:space="preserve"> One 10:e0130768.</w:t>
       </w:r>
     </w:p>
     <w:p>
@@ -10882,8 +12095,29 @@
       </w:r>
     </w:p>
     <w:p>
-      <w:r>
-        <w:t xml:space="preserve">Vehtari, A., Gelman, A., and Gabry, J. (2017). Practical Bayesian model evaluation using leave-one-out cross-validation and WAIC. </w:t>
+      <w:proofErr w:type="spellStart"/>
+      <w:r>
+        <w:t>Vehtari</w:t>
+      </w:r>
+      <w:proofErr w:type="spellEnd"/>
+      <w:r>
+        <w:t xml:space="preserve">, A., </w:t>
+      </w:r>
+      <w:proofErr w:type="spellStart"/>
+      <w:r>
+        <w:t>Gelman</w:t>
+      </w:r>
+      <w:proofErr w:type="spellEnd"/>
+      <w:r>
+        <w:t xml:space="preserve">, A., and </w:t>
+      </w:r>
+      <w:proofErr w:type="spellStart"/>
+      <w:r>
+        <w:t>Gabry</w:t>
+      </w:r>
+      <w:proofErr w:type="spellEnd"/>
+      <w:r>
+        <w:t xml:space="preserve">, J. (2017). Practical Bayesian model evaluation using leave-one-out cross-validation and WAIC. </w:t>
       </w:r>
       <w:r>
         <w:rPr>
@@ -10892,12 +12126,28 @@
         <w:t>Statistics and Computing</w:t>
       </w:r>
       <w:r>
-        <w:t>. 27(5), 1413--1432. doi:10.1007/s11222-016-9696-4.</w:t>
-      </w:r>
-    </w:p>
-    <w:p>
-      <w:r>
-        <w:t>Wickham, H. ggplot2: Elegant Graphics for Data Analysis. Springer-Verlag New York, 2016.</w:t>
+        <w:t xml:space="preserve">. 27(5), 1413--1432. </w:t>
+      </w:r>
+      <w:proofErr w:type="gramStart"/>
+      <w:r>
+        <w:t>doi:</w:t>
+      </w:r>
+      <w:proofErr w:type="gramEnd"/>
+      <w:r>
+        <w:t>10.1007/s11222-016-9696-4.</w:t>
+      </w:r>
+    </w:p>
+    <w:p>
+      <w:r>
+        <w:t>Wickham, H. ggplot2: Elegant Graphics for Data Analysis. Springer-</w:t>
+      </w:r>
+      <w:proofErr w:type="spellStart"/>
+      <w:r>
+        <w:t>Verlag</w:t>
+      </w:r>
+      <w:proofErr w:type="spellEnd"/>
+      <w:r>
+        <w:t xml:space="preserve"> New York, 2016.</w:t>
       </w:r>
     </w:p>
     <w:p>
@@ -10986,7 +12236,11 @@
     </w:p>
     <w:p>
       <w:r>
-        <w:t>Wood, S. N. Generalized additive models: an introduction with R; 2</w:t>
+        <w:t xml:space="preserve">Wood, S. N. Generalized additive models: an introduction with R; </w:t>
+      </w:r>
+      <w:proofErr w:type="gramStart"/>
+      <w:r>
+        <w:t>2</w:t>
       </w:r>
       <w:r>
         <w:rPr>
@@ -10994,6 +12248,7 @@
         </w:rPr>
         <w:t>nd</w:t>
       </w:r>
+      <w:proofErr w:type="gramEnd"/>
       <w:r>
         <w:t xml:space="preserve"> ed. CRC Press. Portland, OR, 2017</w:t>
       </w:r>
@@ -11021,16 +12276,34 @@
       <w:r>
         <w:t>Figure 1. Survey-wide population trajectories for Barn Swallow (</w:t>
       </w:r>
+      <w:proofErr w:type="spellStart"/>
       <w:r>
         <w:rPr>
           <w:rStyle w:val="lrzxr"/>
           <w:i/>
         </w:rPr>
-        <w:t>Hirundo rustica</w:t>
-      </w:r>
+        <w:t>Hirundo</w:t>
+      </w:r>
+      <w:proofErr w:type="spellEnd"/>
       <w:r>
         <w:rPr>
           <w:rStyle w:val="lrzxr"/>
+          <w:i/>
+        </w:rPr>
+        <w:t xml:space="preserve"> </w:t>
+      </w:r>
+      <w:proofErr w:type="spellStart"/>
+      <w:r>
+        <w:rPr>
+          <w:rStyle w:val="lrzxr"/>
+          <w:i/>
+        </w:rPr>
+        <w:t>rustica</w:t>
+      </w:r>
+      <w:proofErr w:type="spellEnd"/>
+      <w:r>
+        <w:rPr>
+          <w:rStyle w:val="lrzxr"/>
         </w:rPr>
         <w:t>) estimated from the BBS</w:t>
       </w:r>
@@ -11038,12 +12311,26 @@
         <w:rPr>
           <w:rStyle w:val="lrzxr"/>
         </w:rPr>
-        <w:t xml:space="preserve"> using two models described here that include a GAM smoothing function to model change over time (GAM and GAMYE) and a third trajectory estimated using the standard slope-based model used for BBS status and trend assessments since 2011 (SLOPE). </w:t>
-      </w:r>
+        <w:t xml:space="preserve"> using two models described here that include a GAM smoothing function to model </w:t>
+      </w:r>
+      <w:proofErr w:type="spellStart"/>
       <w:r>
         <w:rPr>
           <w:rStyle w:val="lrzxr"/>
         </w:rPr>
+        <w:t>change over</w:t>
+      </w:r>
+      <w:proofErr w:type="spellEnd"/>
+      <w:r>
+        <w:rPr>
+          <w:rStyle w:val="lrzxr"/>
+        </w:rPr>
+        <w:t xml:space="preserve"> time (GAM and GAMYE) and a third trajectory estimated using the standard slope-based model used for BBS status and trend assessments since 2011 (SLOPE). </w:t>
+      </w:r>
+      <w:r>
+        <w:rPr>
+          <w:rStyle w:val="lrzxr"/>
+        </w:rPr>
         <w:t>The stacked dots along the x-axis indicate the approximate number of BBS counts used in the model; each dot represents 50 counts.</w:t>
       </w:r>
     </w:p>
@@ -11138,7 +12425,21 @@
         <w:rPr>
           <w:rStyle w:val="lrzxr"/>
         </w:rPr>
-        <w:t>In most strata the</w:t>
+        <w:t xml:space="preserve">In most </w:t>
+      </w:r>
+      <w:proofErr w:type="gramStart"/>
+      <w:r>
+        <w:rPr>
+          <w:rStyle w:val="lrzxr"/>
+        </w:rPr>
+        <w:t>strata</w:t>
+      </w:r>
+      <w:proofErr w:type="gramEnd"/>
+      <w:r>
+        <w:rPr>
+          <w:rStyle w:val="lrzxr"/>
+        </w:rPr>
+        <w:t xml:space="preserve"> the</w:t>
       </w:r>
       <w:r>
         <w:rPr>
@@ -11402,12 +12703,28 @@
         </w:rPr>
         <w:t xml:space="preserve"> (</w:t>
       </w:r>
+      <w:proofErr w:type="spellStart"/>
       <w:r>
         <w:rPr>
           <w:i/>
         </w:rPr>
-        <w:t>Hylocichla mustelina</w:t>
-      </w:r>
+        <w:t>Hylocichla</w:t>
+      </w:r>
+      <w:proofErr w:type="spellEnd"/>
+      <w:r>
+        <w:rPr>
+          <w:i/>
+        </w:rPr>
+        <w:t xml:space="preserve"> </w:t>
+      </w:r>
+      <w:proofErr w:type="spellStart"/>
+      <w:r>
+        <w:rPr>
+          <w:i/>
+        </w:rPr>
+        <w:t>mustelina</w:t>
+      </w:r>
+      <w:proofErr w:type="spellEnd"/>
       <w:r>
         <w:rPr>
           <w:rStyle w:val="lrzxr"/>
@@ -11649,7 +12966,7 @@
 
 <file path=word/comments.xml><?xml version="1.0" encoding="utf-8"?>
 <w:comments xmlns:wpc="http://schemas.microsoft.com/office/word/2010/wordprocessingCanvas" xmlns:cx="http://schemas.microsoft.com/office/drawing/2014/chartex" xmlns:cx1="http://schemas.microsoft.com/office/drawing/2015/9/8/chartex" xmlns:mc="http://schemas.openxmlformats.org/markup-compatibility/2006" xmlns:o="urn:schemas-microsoft-com:office:office" xmlns:r="http://schemas.openxmlformats.org/officeDocument/2006/relationships" xmlns:m="http://schemas.openxmlformats.org/officeDocument/2006/math" xmlns:v="urn:schemas-microsoft-com:vml" xmlns:wp14="http://schemas.microsoft.com/office/word/2010/wordprocessingDrawing" xmlns:wp="http://schemas.openxmlformats.org/drawingml/2006/wordprocessingDrawing" xmlns:w10="urn:schemas-microsoft-com:office:word" xmlns:w="http://schemas.openxmlformats.org/wordprocessingml/2006/main" xmlns:w14="http://schemas.microsoft.com/office/word/2010/wordml" xmlns:w15="http://schemas.microsoft.com/office/word/2012/wordml" xmlns:w16se="http://schemas.microsoft.com/office/word/2015/wordml/symex" xmlns:wpg="http://schemas.microsoft.com/office/word/2010/wordprocessingGroup" xmlns:wpi="http://schemas.microsoft.com/office/word/2010/wordprocessingInk" xmlns:wne="http://schemas.microsoft.com/office/word/2006/wordml" xmlns:wps="http://schemas.microsoft.com/office/word/2010/wordprocessingShape" mc:Ignorable="w14 w15 w16se wp14">
-  <w:comment w:id="1" w:author="Smith,Adam C. [NCR]" w:date="2020-02-06T19:57:00Z" w:initials="SC[">
+  <w:comment w:id="0" w:author="Smith,Adam C. [NCR]" w:date="2020-02-06T19:57:00Z" w:initials="SC[">
     <w:p>
       <w:pPr>
         <w:pStyle w:val="CommentText"/>

</xml_diff>

<commit_message>
figure tweaks and MS draft update
</commit_message>
<xml_diff>
--- a/doc/BBS GAM draft Feb 2020.docx
+++ b/doc/BBS GAM draft Feb 2020.docx
@@ -30,18 +30,10 @@
     </w:p>
     <w:p>
       <w:r>
-        <w:t xml:space="preserve">The status and trend estimates derived from the North American Breeding Bird Survey (BBS), are critical sources of information for bird conservation. However, many of the varied uses of these estimates </w:t>
-      </w:r>
-      <w:proofErr w:type="gramStart"/>
-      <w:r>
-        <w:t xml:space="preserve">would be </w:t>
-      </w:r>
-      <w:r>
-        <w:t>better served</w:t>
-      </w:r>
-      <w:proofErr w:type="gramEnd"/>
-      <w:r>
-        <w:t xml:space="preserve"> by modeling approaches</w:t>
+        <w:t xml:space="preserve">The status and trend estimates derived from the North American Breeding Bird Survey (BBS), are critical sources of information for bird conservation. However, many of the varied uses of these estimates would be </w:t>
+      </w:r>
+      <w:r>
+        <w:t>better served by modeling approaches</w:t>
       </w:r>
       <w:r>
         <w:t xml:space="preserve"> that are more sensitive to changes in the ra</w:t>
@@ -121,98 +113,66 @@
       <w:r>
         <w:t xml:space="preserve"> data for Barn Swallow (</w:t>
       </w:r>
-      <w:proofErr w:type="spellStart"/>
       <w:r>
         <w:rPr>
           <w:i/>
         </w:rPr>
-        <w:t>Hirundo</w:t>
-      </w:r>
-      <w:proofErr w:type="spellEnd"/>
+        <w:t>Hirundo rustica</w:t>
+      </w:r>
+      <w:r>
+        <w:t>)</w:t>
+      </w:r>
+      <w:r>
+        <w:t>,</w:t>
+      </w:r>
+      <w:r>
+        <w:t xml:space="preserve"> Wood Thrush (</w:t>
+      </w:r>
       <w:r>
         <w:rPr>
           <w:i/>
         </w:rPr>
+        <w:t>Hylocichla mustelina</w:t>
+      </w:r>
+      <w:r>
+        <w:t xml:space="preserve">) and </w:t>
+      </w:r>
+      <w:r>
+        <w:t>a selection of</w:t>
+      </w:r>
+      <w:r>
+        <w:t xml:space="preserve"> other species, and we </w:t>
+      </w:r>
+      <w:r>
+        <w:t xml:space="preserve">run a full cross-validation of the GAM against two other BBS models to compare </w:t>
+      </w:r>
+      <w:r>
+        <w:t>predictive fit</w:t>
+      </w:r>
+      <w:r>
+        <w:t>.</w:t>
+      </w:r>
+      <w:r>
         <w:t xml:space="preserve"> </w:t>
       </w:r>
-      <w:proofErr w:type="spellStart"/>
-      <w:r>
-        <w:rPr>
-          <w:i/>
-        </w:rPr>
-        <w:t>rustica</w:t>
-      </w:r>
-      <w:proofErr w:type="spellEnd"/>
-      <w:r>
-        <w:t>)</w:t>
-      </w:r>
-      <w:r>
-        <w:t>,</w:t>
-      </w:r>
-      <w:r>
-        <w:t xml:space="preserve"> Wood Thrush (</w:t>
-      </w:r>
-      <w:proofErr w:type="spellStart"/>
-      <w:r>
-        <w:rPr>
-          <w:i/>
-        </w:rPr>
-        <w:t>Hylocichla</w:t>
-      </w:r>
-      <w:proofErr w:type="spellEnd"/>
-      <w:r>
-        <w:rPr>
-          <w:i/>
-        </w:rPr>
+      <w:r>
+        <w:t>We used a</w:t>
+      </w:r>
+      <w:r>
+        <w:t xml:space="preserve"> 15</w:t>
+      </w:r>
+      <w:r>
+        <w:t xml:space="preserve">-fold cross-validation approach, </w:t>
+      </w:r>
+      <w:r>
+        <w:t xml:space="preserve">which </w:t>
+      </w:r>
+      <w:r>
+        <w:t>provides a practical alternative to assessing predictive fit across the entire BBS dataset, while accounting for the spatial and temporal imbalances in the data.</w:t>
+      </w:r>
+      <w:r>
         <w:t xml:space="preserve"> </w:t>
       </w:r>
-      <w:proofErr w:type="spellStart"/>
-      <w:r>
-        <w:rPr>
-          <w:i/>
-        </w:rPr>
-        <w:t>mustelina</w:t>
-      </w:r>
-      <w:proofErr w:type="spellEnd"/>
-      <w:r>
-        <w:t xml:space="preserve">) and </w:t>
-      </w:r>
-      <w:r>
-        <w:t>a selection of</w:t>
-      </w:r>
-      <w:r>
-        <w:t xml:space="preserve"> other species, and we </w:t>
-      </w:r>
-      <w:r>
-        <w:t xml:space="preserve">run a full cross-validation of the GAM against two other BBS models to compare </w:t>
-      </w:r>
-      <w:r>
-        <w:t>predictive fit</w:t>
-      </w:r>
-      <w:r>
-        <w:t>.</w:t>
-      </w:r>
-      <w:r>
-        <w:t xml:space="preserve"> </w:t>
-      </w:r>
-      <w:r>
-        <w:t>We used a</w:t>
-      </w:r>
-      <w:r>
-        <w:t xml:space="preserve"> 15</w:t>
-      </w:r>
-      <w:r>
-        <w:t xml:space="preserve">-fold cross-validation approach, </w:t>
-      </w:r>
-      <w:r>
-        <w:t xml:space="preserve">which </w:t>
-      </w:r>
-      <w:r>
-        <w:t>provides a practical alternative to assessing predictive fit across the entire BBS dataset, while accounting for the spatial and temporal imbalances in the data.</w:t>
-      </w:r>
-      <w:r>
-        <w:t xml:space="preserve"> </w:t>
-      </w:r>
       <w:r>
         <w:t>The GAM</w:t>
       </w:r>
@@ -262,15 +222,7 @@
         <w:t xml:space="preserve"> annual fluctuations around that smooth. </w:t>
       </w:r>
       <w:r>
-        <w:t xml:space="preserve">Trajectories from the model </w:t>
-      </w:r>
-      <w:proofErr w:type="gramStart"/>
-      <w:r>
-        <w:t>can be visualized</w:t>
-      </w:r>
-      <w:proofErr w:type="gramEnd"/>
-      <w:r>
-        <w:t xml:space="preserve"> either with or without the annual fluctuations, to suit particular research need, such as separating patterns that may follow climatological cycles from patterns that relate more to annual precipitation. </w:t>
+        <w:t xml:space="preserve">Trajectories from the model can be visualized either with or without the annual fluctuations, to suit particular research need, such as separating patterns that may follow climatological cycles from patterns that relate more to annual precipitation. </w:t>
       </w:r>
       <w:r>
         <w:t xml:space="preserve">This decomposition </w:t>
@@ -337,15 +289,7 @@
         <w:t xml:space="preserve">are a keystone </w:t>
       </w:r>
       <w:r>
-        <w:t xml:space="preserve">of </w:t>
-      </w:r>
-      <w:proofErr w:type="gramStart"/>
-      <w:r>
-        <w:t>avian</w:t>
-      </w:r>
-      <w:proofErr w:type="gramEnd"/>
-      <w:r>
-        <w:t xml:space="preserve"> conservation in North America</w:t>
+        <w:t>of avian conservation in North America</w:t>
       </w:r>
       <w:r>
         <w:t>.</w:t>
@@ -387,15 +331,7 @@
         <w:t xml:space="preserve">used by many conservation organizations and researchers to visualize, analyze, and assess the population status of over 400 species of birds (e.g., NABCI Canada 2019, </w:t>
       </w:r>
       <w:r>
-        <w:t xml:space="preserve">Rosenberg et al. 2019, </w:t>
-      </w:r>
-      <w:proofErr w:type="gramStart"/>
-      <w:r>
-        <w:t>Rosenberg</w:t>
-      </w:r>
-      <w:proofErr w:type="gramEnd"/>
-      <w:r>
-        <w:t xml:space="preserve"> et al. 2017</w:t>
+        <w:t>Rosenberg et al. 2019, Rosenberg et al. 2017</w:t>
       </w:r>
       <w:r>
         <w:t>).</w:t>
@@ -412,18 +348,10 @@
         <w:t xml:space="preserve">many different purposes, not </w:t>
       </w:r>
       <w:r>
-        <w:t xml:space="preserve">all uses </w:t>
-      </w:r>
-      <w:proofErr w:type="gramStart"/>
-      <w:r>
-        <w:t>are</w:t>
-      </w:r>
-      <w:r>
-        <w:t xml:space="preserve"> equally well supported</w:t>
-      </w:r>
-      <w:proofErr w:type="gramEnd"/>
-      <w:r>
-        <w:t xml:space="preserve"> by the standard models</w:t>
+        <w:t>all uses are</w:t>
+      </w:r>
+      <w:r>
+        <w:t xml:space="preserve"> equally well supported by the standard models</w:t>
       </w:r>
       <w:r>
         <w:t>, and so there is a need for alternative models and for a continual evolution of the modeling</w:t>
@@ -528,15 +456,7 @@
         <w:t>tends to be</w:t>
       </w:r>
       <w:r>
-        <w:t xml:space="preserve"> conservative when it comes to estimating changes in a species’ population trend, or population cycles (</w:t>
-      </w:r>
-      <w:proofErr w:type="spellStart"/>
-      <w:r>
-        <w:t>Fewster</w:t>
-      </w:r>
-      <w:proofErr w:type="spellEnd"/>
-      <w:r>
-        <w:t xml:space="preserve"> </w:t>
+        <w:t xml:space="preserve"> conservative when it comes to estimating changes in a species’ population trend, or population cycles (Fewster </w:t>
       </w:r>
       <w:r>
         <w:t>et al. 2000, Smith et al. 2015</w:t>
@@ -601,13 +521,8 @@
       <w:r>
         <w:t xml:space="preserve"> (Environment Climate Change Canada, 2016)</w:t>
       </w:r>
-      <w:proofErr w:type="gramStart"/>
-      <w:r>
-        <w:t>,</w:t>
-      </w:r>
-      <w:proofErr w:type="gramEnd"/>
-      <w:r>
-        <w:t xml:space="preserve"> this feat</w:t>
+      <w:r>
+        <w:t>, this feat</w:t>
       </w:r>
       <w:r>
         <w:t xml:space="preserve">ure of the model is problematic. </w:t>
@@ -624,23 +539,7 @@
         <w:t xml:space="preserve"> provide a flexible framework for tracking changes in populations over time, without any assumptions about a particular pattern in population change</w:t>
       </w:r>
       <w:r>
-        <w:t xml:space="preserve"> (</w:t>
-      </w:r>
-      <w:proofErr w:type="spellStart"/>
-      <w:r>
-        <w:t>Fewster</w:t>
-      </w:r>
-      <w:proofErr w:type="spellEnd"/>
-      <w:r>
-        <w:t xml:space="preserve"> et al., 2000, </w:t>
-      </w:r>
-      <w:proofErr w:type="spellStart"/>
-      <w:r>
-        <w:t>Knape</w:t>
-      </w:r>
-      <w:proofErr w:type="spellEnd"/>
-      <w:r>
-        <w:t xml:space="preserve"> 2016)</w:t>
+        <w:t xml:space="preserve"> (Fewster et al., 2000, Knape 2016)</w:t>
       </w:r>
       <w:r>
         <w:t>.</w:t>
@@ -719,15 +618,7 @@
         <w:t>,</w:t>
       </w:r>
       <w:r>
-        <w:t xml:space="preserve"> the population trends </w:t>
-      </w:r>
-      <w:proofErr w:type="gramStart"/>
-      <w:r>
-        <w:t>are shrunk</w:t>
-      </w:r>
-      <w:proofErr w:type="gramEnd"/>
-      <w:r>
-        <w:t xml:space="preserve"> towards zero</w:t>
+        <w:t xml:space="preserve"> the population trends are shrunk towards zero</w:t>
       </w:r>
       <w:r>
         <w:t xml:space="preserve">, </w:t>
@@ -745,21 +636,13 @@
         <w:t xml:space="preserve"> </w:t>
       </w:r>
       <w:r>
-        <w:t xml:space="preserve">This stability-prior </w:t>
-      </w:r>
-      <w:proofErr w:type="gramStart"/>
-      <w:r>
-        <w:t xml:space="preserve">is </w:t>
+        <w:t xml:space="preserve">This stability-prior is </w:t>
       </w:r>
       <w:r>
         <w:t>usually</w:t>
       </w:r>
       <w:r>
-        <w:t xml:space="preserve"> overwhelmed</w:t>
-      </w:r>
-      <w:proofErr w:type="gramEnd"/>
-      <w:r>
-        <w:t xml:space="preserve"> by the data, but </w:t>
+        <w:t xml:space="preserve"> overwhelmed by the data, but </w:t>
       </w:r>
       <w:r>
         <w:t xml:space="preserve">the user of published trend estimates has no clear way to discern its influence. </w:t>
@@ -788,15 +671,7 @@
         <w:t xml:space="preserve"> </w:t>
       </w:r>
       <w:r>
-        <w:t xml:space="preserve">The GAM smoothing parameters </w:t>
-      </w:r>
-      <w:proofErr w:type="gramStart"/>
-      <w:r>
-        <w:t>can be estimated</w:t>
-      </w:r>
-      <w:proofErr w:type="gramEnd"/>
-      <w:r>
-        <w:t xml:space="preserve"> as random effects within geographic strata, thus allowing the model to share information on the shape of a species population trajectory across a species range. </w:t>
+        <w:t xml:space="preserve">The GAM smoothing parameters can be estimated as random effects within geographic strata, thus allowing the model to share information on the shape of a species population trajectory across a species range. </w:t>
       </w:r>
       <w:r>
         <w:t>In the terminology of Pedersen et al. 2019, this hierarchical structure on the GAM parameters would make our model a “HGAM”</w:t>
@@ -828,13 +703,8 @@
       <w:r>
         <w:t xml:space="preserve">he slope parameters </w:t>
       </w:r>
-      <w:proofErr w:type="gramStart"/>
-      <w:r>
-        <w:t>can be estimated</w:t>
-      </w:r>
-      <w:proofErr w:type="gramEnd"/>
-      <w:r>
-        <w:t xml:space="preserve"> as random effects and</w:t>
+      <w:r>
+        <w:t>can be estimated as random effects and</w:t>
       </w:r>
       <w:r>
         <w:t xml:space="preserve"> share information among strata</w:t>
@@ -926,162 +796,140 @@
         <w:t>by the Committee on the Status of Endangered Wildlife in Canada (COSEWIC)</w:t>
       </w:r>
       <w:r>
+        <w:t xml:space="preserve"> are based on rates of change over 3 generations. For most bird species monitored by the BBS, this 3-generation</w:t>
+      </w:r>
+      <w:r>
+        <w:t xml:space="preserve"> time</w:t>
+      </w:r>
+      <w:r>
+        <w:t xml:space="preserve"> is approximately </w:t>
+      </w:r>
+      <w:r>
+        <w:t>the same as the 10-year,</w:t>
+      </w:r>
+      <w:r>
+        <w:t xml:space="preserve"> short-term trends</w:t>
+      </w:r>
+      <w:r>
+        <w:t xml:space="preserve"> produced by the CWS and USGS analyses</w:t>
+      </w:r>
+      <w:r>
+        <w:t>. Because of the annual fluctuations estimated by the standard model</w:t>
+      </w:r>
+      <w:r>
+        <w:t>,</w:t>
+      </w:r>
+      <w:r>
+        <w:t xml:space="preserve"> these short-term trends can fluctuate from year to year</w:t>
+      </w:r>
+      <w:r>
+        <w:t xml:space="preserve">, complicating the quantitative assessment of a species trend in comparison to the </w:t>
+      </w:r>
+      <w:r>
+        <w:t>thresholds</w:t>
+      </w:r>
+      <w:r>
+        <w:t>. Species trends may surpass the threshold in</w:t>
+      </w:r>
+      <w:r>
+        <w:t xml:space="preserve"> one year, but not in the next. The same end-point comparisons on estimates from a GAM will </w:t>
+      </w:r>
+      <w:r>
+        <w:t xml:space="preserve">change much more gradually over time, and be much less dependent on the particular year in which a species </w:t>
+      </w:r>
+      <w:r>
+        <w:t>is</w:t>
+      </w:r>
+      <w:r>
+        <w:t xml:space="preserve"> assessed</w:t>
+      </w:r>
+      <w:r>
+        <w:t>.</w:t>
+      </w:r>
+    </w:p>
+    <w:p>
+      <w:r>
+        <w:t>In t</w:t>
+      </w:r>
+      <w:r>
+        <w:t>his paper</w:t>
+      </w:r>
+      <w:r>
+        <w:t>, we</w:t>
+      </w:r>
+      <w:r>
+        <w:t xml:space="preserve"> describe a</w:t>
+      </w:r>
+      <w:r>
+        <w:t xml:space="preserve"> status and trend model that uses a</w:t>
+      </w:r>
+      <w:r>
+        <w:t xml:space="preserve"> hierarchical GAM</w:t>
+      </w:r>
+      <w:r>
+        <w:t>, smoothing function</w:t>
+      </w:r>
+      <w:r>
+        <w:t xml:space="preserve"> to estimate the </w:t>
+      </w:r>
+      <w:r>
+        <w:t>relative abundance trajectory of bird populations,</w:t>
+      </w:r>
+      <w:r>
         <w:t xml:space="preserve"> </w:t>
       </w:r>
-      <w:proofErr w:type="gramStart"/>
-      <w:r>
-        <w:t>are based</w:t>
-      </w:r>
-      <w:proofErr w:type="gramEnd"/>
-      <w:r>
-        <w:t xml:space="preserve"> on rates of change over 3 generations. For most bird species monitored by the BBS, this 3-generation</w:t>
-      </w:r>
-      <w:r>
-        <w:t xml:space="preserve"> time</w:t>
-      </w:r>
-      <w:r>
-        <w:t xml:space="preserve"> is approximately </w:t>
-      </w:r>
-      <w:r>
-        <w:t>the same as the 10-year,</w:t>
-      </w:r>
-      <w:r>
-        <w:t xml:space="preserve"> short-term trends</w:t>
-      </w:r>
-      <w:r>
-        <w:t xml:space="preserve"> produced by the CWS and USGS analyses</w:t>
-      </w:r>
-      <w:r>
-        <w:t>. Because of the annual fluctuations estimated by the standard model</w:t>
-      </w:r>
-      <w:r>
-        <w:t>,</w:t>
-      </w:r>
-      <w:r>
-        <w:t xml:space="preserve"> these short-term trends can fluctuate from year to year</w:t>
-      </w:r>
-      <w:r>
-        <w:t xml:space="preserve">, complicating the quantitative assessment of a species trend in comparison to the </w:t>
-      </w:r>
-      <w:r>
-        <w:t>thresholds</w:t>
-      </w:r>
-      <w:r>
-        <w:t>. Species trends may surpass the threshold in</w:t>
-      </w:r>
-      <w:r>
-        <w:t xml:space="preserve"> one year, but not in the next. The same end-point comparisons on estimates from a GAM will </w:t>
-      </w:r>
-      <w:r>
-        <w:t xml:space="preserve">change much more gradually over time, and be much less dependent on the particular year in which a species </w:t>
-      </w:r>
-      <w:proofErr w:type="gramStart"/>
-      <w:r>
-        <w:t>is</w:t>
-      </w:r>
-      <w:r>
-        <w:t xml:space="preserve"> assessed</w:t>
-      </w:r>
-      <w:proofErr w:type="gramEnd"/>
+      <w:r>
+        <w:t xml:space="preserve">using data </w:t>
+      </w:r>
+      <w:r>
+        <w:t>from the BBS.</w:t>
+      </w:r>
+      <w:r>
+        <w:t xml:space="preserve"> </w:t>
+      </w:r>
+      <w:r>
+        <w:t>This model allows for the sharing of information about a species’ population trajectory among geographic strata and for the decomposition of long- and medium-term population changes from annual fluctuations. We also</w:t>
+      </w:r>
+      <w:r>
+        <w:t xml:space="preserve"> compare the fit of the GAM, and a </w:t>
+      </w:r>
+      <w:r>
+        <w:t>GAM-</w:t>
+      </w:r>
+      <w:r>
+        <w:t>version</w:t>
+      </w:r>
+      <w:r>
+        <w:t xml:space="preserve"> that includes random year-effects</w:t>
+      </w:r>
+      <w:r>
+        <w:t xml:space="preserve"> (Knape et al. 2016)</w:t>
+      </w:r>
+      <w:r>
+        <w:t xml:space="preserve">, to the </w:t>
+      </w:r>
+      <w:r>
+        <w:t xml:space="preserve">fit of </w:t>
+      </w:r>
+      <w:r>
+        <w:t xml:space="preserve">two alternative models for the BBS </w:t>
+      </w:r>
+      <w:r>
+        <w:t>(Sauer and Link 2011, Smith et al. 2015</w:t>
+      </w:r>
+      <w:r>
+        <w:t>, Link and Sauer 2019</w:t>
+      </w:r>
+      <w:r>
+        <w:t>)</w:t>
+      </w:r>
       <w:r>
         <w:t>.</w:t>
       </w:r>
     </w:p>
     <w:p>
-      <w:r>
-        <w:t>In t</w:t>
-      </w:r>
-      <w:r>
-        <w:t>his paper</w:t>
-      </w:r>
-      <w:r>
-        <w:t>, we</w:t>
-      </w:r>
-      <w:r>
-        <w:t xml:space="preserve"> describe a</w:t>
-      </w:r>
-      <w:r>
-        <w:t xml:space="preserve"> status and trend model that uses a</w:t>
-      </w:r>
-      <w:r>
-        <w:t xml:space="preserve"> hierarchical GAM</w:t>
-      </w:r>
-      <w:r>
-        <w:t>, smoothing function</w:t>
-      </w:r>
-      <w:r>
-        <w:t xml:space="preserve"> to estimate the </w:t>
-      </w:r>
-      <w:r>
-        <w:t>relative abundance trajectory of bird populations,</w:t>
-      </w:r>
-      <w:r>
-        <w:t xml:space="preserve"> </w:t>
-      </w:r>
-      <w:r>
-        <w:t xml:space="preserve">using data </w:t>
-      </w:r>
-      <w:r>
-        <w:t>from the BBS.</w:t>
-      </w:r>
-      <w:r>
-        <w:t xml:space="preserve"> </w:t>
-      </w:r>
-      <w:r>
-        <w:t>This model allows for the sharing of information about a species’ population trajectory among geographic strata and for the decomposition of long- and medium-term population changes from annual fluctuations. We also</w:t>
-      </w:r>
-      <w:r>
-        <w:t xml:space="preserve"> compare the fit of the GAM, and a </w:t>
-      </w:r>
-      <w:r>
-        <w:t>GAM-</w:t>
-      </w:r>
-      <w:r>
-        <w:t>version</w:t>
-      </w:r>
-      <w:r>
-        <w:t xml:space="preserve"> that includes random year-effects</w:t>
-      </w:r>
-      <w:r>
-        <w:t xml:space="preserve"> (</w:t>
-      </w:r>
-      <w:proofErr w:type="spellStart"/>
-      <w:r>
-        <w:t>Knape</w:t>
-      </w:r>
-      <w:proofErr w:type="spellEnd"/>
-      <w:r>
-        <w:t xml:space="preserve"> et al. 2016)</w:t>
-      </w:r>
-      <w:r>
-        <w:t xml:space="preserve">, to the </w:t>
-      </w:r>
-      <w:r>
-        <w:t xml:space="preserve">fit of </w:t>
-      </w:r>
-      <w:r>
-        <w:t xml:space="preserve">two alternative models for the BBS </w:t>
-      </w:r>
-      <w:r>
-        <w:t>(Sauer and Link 2011, Smith et al. 2015</w:t>
-      </w:r>
-      <w:r>
-        <w:t>, Link and Sauer 2019</w:t>
-      </w:r>
-      <w:r>
-        <w:t>)</w:t>
-      </w:r>
-      <w:r>
-        <w:t>.</w:t>
-      </w:r>
-    </w:p>
-    <w:p/>
-    <w:p>
-      <w:r>
-        <w:br w:type="page"/>
-      </w:r>
-    </w:p>
-    <w:p>
+      <w:bookmarkStart w:id="0" w:name="_GoBack"/>
+      <w:bookmarkEnd w:id="0"/>
       <w:r>
         <w:lastRenderedPageBreak/>
         <w:t>Methods</w:t>
@@ -1113,16 +961,11 @@
         <w:t xml:space="preserve">stratum-level </w:t>
       </w:r>
       <w:r>
-        <w:t xml:space="preserve">GAM smooths </w:t>
-      </w:r>
-      <w:proofErr w:type="gramStart"/>
-      <w:r>
-        <w:t xml:space="preserve">are </w:t>
+        <w:t xml:space="preserve">GAM smooths are </w:t>
       </w:r>
       <w:r>
         <w:t>treated</w:t>
       </w:r>
-      <w:proofErr w:type="gramEnd"/>
       <w:r>
         <w:t xml:space="preserve"> as random-effects, so that information is shared on the shape of a species’ population trajectory among </w:t>
       </w:r>
@@ -1216,15 +1059,7 @@
         <w:t xml:space="preserve"> models using the GAM smooth, against</w:t>
       </w:r>
       <w:r>
-        <w:t xml:space="preserve"> two alternative models that </w:t>
-      </w:r>
-      <w:proofErr w:type="gramStart"/>
-      <w:r>
-        <w:t>have been used</w:t>
-      </w:r>
-      <w:proofErr w:type="gramEnd"/>
-      <w:r>
-        <w:t xml:space="preserve"> to analy</w:t>
+        <w:t xml:space="preserve"> two alternative models that have been used to analy</w:t>
       </w:r>
       <w:r>
         <w:t>z</w:t>
@@ -1542,15 +1377,7 @@
         <w:t xml:space="preserve">The models </w:t>
       </w:r>
       <w:r>
-        <w:t xml:space="preserve">treat the observed BBS counts as </w:t>
-      </w:r>
-      <w:proofErr w:type="spellStart"/>
-      <w:r>
-        <w:t>overdispersed</w:t>
-      </w:r>
-      <w:proofErr w:type="spellEnd"/>
-      <w:r>
-        <w:t xml:space="preserve"> Poisson random variables, with mean </w:t>
+        <w:t xml:space="preserve">treat the observed BBS counts as overdispersed Poisson random variables, with mean </w:t>
       </w:r>
       <m:oMath>
         <m:sSub>
@@ -1669,7 +1496,7 @@
           <v:shape id="_x0000_i1025" type="#_x0000_t75" style="width:15pt;height:18.75pt" o:ole="">
             <v:imagedata r:id="rId5" o:title=""/>
           </v:shape>
-          <o:OLEObject Type="Embed" ProgID="Equation.DSMT4" ShapeID="_x0000_i1025" DrawAspect="Content" ObjectID="_1644666174" r:id="rId6"/>
+          <o:OLEObject Type="Embed" ProgID="Equation.DSMT4" ShapeID="_x0000_i1025" DrawAspect="Content" ObjectID="_1644820906" r:id="rId6"/>
         </w:object>
       </w:r>
       <w:r>
@@ -1689,7 +1516,7 @@
           <v:shape id="_x0000_i1026" type="#_x0000_t75" style="width:36.75pt;height:18.75pt" o:ole="">
             <v:imagedata r:id="rId7" o:title=""/>
           </v:shape>
-          <o:OLEObject Type="Embed" ProgID="Equation.DSMT4" ShapeID="_x0000_i1026" DrawAspect="Content" ObjectID="_1644666175" r:id="rId8"/>
+          <o:OLEObject Type="Embed" ProgID="Equation.DSMT4" ShapeID="_x0000_i1026" DrawAspect="Content" ObjectID="_1644820907" r:id="rId8"/>
         </w:object>
       </w:r>
       <w:r>
@@ -1699,15 +1526,7 @@
         <w:t xml:space="preserve">, </w:t>
       </w:r>
       <w:r>
-        <w:t xml:space="preserve">a count-level random effect to model </w:t>
-      </w:r>
-      <w:proofErr w:type="spellStart"/>
-      <w:r>
-        <w:t>overdispersion</w:t>
-      </w:r>
-      <w:proofErr w:type="spellEnd"/>
-      <w:r>
-        <w:t xml:space="preserve"> (</w:t>
+        <w:t>a count-level random effect to model overdispersion (</w:t>
       </w:r>
       <m:oMath>
         <m:sSub>
@@ -1821,16 +1640,11 @@
       <w:r>
         <w:t xml:space="preserve">in the GAM </w:t>
       </w:r>
-      <w:proofErr w:type="gramStart"/>
       <w:r>
         <w:t xml:space="preserve">was </w:t>
       </w:r>
       <w:r>
-        <w:t>modeled</w:t>
-      </w:r>
-      <w:proofErr w:type="gramEnd"/>
-      <w:r>
-        <w:t xml:space="preserve"> with</w:t>
+        <w:t>modeled with</w:t>
       </w:r>
       <w:r>
         <w:t xml:space="preserve"> a </w:t>
@@ -1848,15 +1662,7 @@
         <w:t xml:space="preserve"> fol</w:t>
       </w:r>
       <w:r>
-        <w:t xml:space="preserve">lowing </w:t>
-      </w:r>
-      <w:proofErr w:type="spellStart"/>
-      <w:r>
-        <w:t>Crainiceanu</w:t>
-      </w:r>
-      <w:proofErr w:type="spellEnd"/>
-      <w:r>
-        <w:t xml:space="preserve"> et al (2005)</w:t>
+        <w:t>lowing Crainiceanu et al (2005)</w:t>
       </w:r>
       <w:r>
         <w:t>.</w:t>
@@ -2163,21 +1969,11 @@
           </m:sub>
         </m:sSub>
       </m:oMath>
-      <w:proofErr w:type="gramStart"/>
-      <w:r>
-        <w:t>is estimated</w:t>
-      </w:r>
-      <w:proofErr w:type="gramEnd"/>
-      <w:r>
-        <w:t xml:space="preserve"> as a random effect, centered on a </w:t>
-      </w:r>
-      <w:proofErr w:type="spellStart"/>
-      <w:r>
-        <w:t>Hyperparameter</w:t>
-      </w:r>
-      <w:proofErr w:type="spellEnd"/>
-      <w:r>
-        <w:t xml:space="preserve">: a </w:t>
+      <w:r>
+        <w:t xml:space="preserve">is estimated as a random effect, centered on a </w:t>
+      </w:r>
+      <w:r>
+        <w:t xml:space="preserve">Hyperparameter: a </w:t>
       </w:r>
       <w:r>
         <w:t>mean across all strata (</w:t>
@@ -2190,7 +1986,7 @@
           <v:shape id="_x0000_i1027" type="#_x0000_t75" style="width:15pt;height:18.75pt" o:ole="">
             <v:imagedata r:id="rId9" o:title=""/>
           </v:shape>
-          <o:OLEObject Type="Embed" ProgID="Equation.DSMT4" ShapeID="_x0000_i1027" DrawAspect="Content" ObjectID="_1644666176" r:id="rId10"/>
+          <o:OLEObject Type="Embed" ProgID="Equation.DSMT4" ShapeID="_x0000_i1027" DrawAspect="Content" ObjectID="_1644820908" r:id="rId10"/>
         </w:object>
       </w:r>
       <w:r>
@@ -2394,15 +2190,7 @@
         </m:sSubSup>
       </m:oMath>
       <w:r>
-        <w:t>controlling the s</w:t>
-      </w:r>
-      <w:proofErr w:type="spellStart"/>
-      <w:r>
-        <w:t>hrinkage</w:t>
-      </w:r>
-      <w:proofErr w:type="spellEnd"/>
-      <w:r>
-        <w:t xml:space="preserve"> towards a first-degree polynomial (i.e., a line). </w:t>
+        <w:t xml:space="preserve">controlling the shrinkage towards a first-degree polynomial (i.e., a line). </w:t>
       </w:r>
       <w:r>
         <w:t>These variance parameters (</w:t>
@@ -2491,15 +2279,7 @@
         <w:t xml:space="preserve"> and the variation in complexity among strata</w:t>
       </w:r>
       <w:r>
-        <w:t xml:space="preserve"> (</w:t>
-      </w:r>
-      <w:proofErr w:type="spellStart"/>
-      <w:r>
-        <w:t>Crainiceanu</w:t>
-      </w:r>
-      <w:proofErr w:type="spellEnd"/>
-      <w:r>
-        <w:t xml:space="preserve"> et al. 2005)</w:t>
+        <w:t xml:space="preserve"> (Crainiceanu et al. 2005)</w:t>
       </w:r>
       <w:r>
         <w:t xml:space="preserve">. </w:t>
@@ -2547,16 +2327,11 @@
         <w:t>rd</w:t>
       </w:r>
       <w:r>
-        <w:t xml:space="preserve">-degree polynomial </w:t>
-      </w:r>
-      <w:proofErr w:type="gramStart"/>
-      <w:r>
-        <w:t>spline</w:t>
+        <w:t>-degree polynomial spline</w:t>
       </w:r>
       <w:r>
         <w:t xml:space="preserve"> </w:t>
       </w:r>
-      <w:proofErr w:type="gramEnd"/>
       <m:oMath>
         <m:r>
           <m:rPr>
@@ -2712,15 +2487,7 @@
         <w:t xml:space="preserve">in R, </w:t>
       </w:r>
       <w:r>
-        <w:t xml:space="preserve">following </w:t>
-      </w:r>
-      <w:proofErr w:type="spellStart"/>
-      <w:r>
-        <w:t>Crainiceanu</w:t>
-      </w:r>
-      <w:proofErr w:type="spellEnd"/>
-      <w:r>
-        <w:t xml:space="preserve"> et al (2005)</w:t>
+        <w:t>following Crainiceanu et al (2005)</w:t>
       </w:r>
       <w:r>
         <w:t>.</w:t>
@@ -2744,13 +2511,8 @@
         <w:t>the</w:t>
       </w:r>
       <w:r>
-        <w:t xml:space="preserve"> </w:t>
-      </w:r>
-      <w:proofErr w:type="spellStart"/>
-      <w:r>
-        <w:t>jagam</w:t>
-      </w:r>
-      <w:proofErr w:type="spellEnd"/>
+        <w:t xml:space="preserve"> jagam</w:t>
+      </w:r>
       <w:r>
         <w:t xml:space="preserve"> function in the</w:t>
       </w:r>
@@ -2758,18 +2520,10 @@
         <w:t xml:space="preserve"> R-packag</w:t>
       </w:r>
       <w:r>
-        <w:t xml:space="preserve">e </w:t>
-      </w:r>
-      <w:proofErr w:type="spellStart"/>
-      <w:r>
-        <w:t>m</w:t>
-      </w:r>
-      <w:r>
-        <w:t>gcv</w:t>
-      </w:r>
-      <w:proofErr w:type="spellEnd"/>
-      <w:r>
-        <w:t xml:space="preserve"> (i.e., model GS </w:t>
+        <w:t>e m</w:t>
+      </w:r>
+      <w:r>
+        <w:t xml:space="preserve">gcv (i.e., model GS </w:t>
       </w:r>
       <w:r>
         <w:t xml:space="preserve">in Pedersen et al. </w:t>
@@ -2799,29 +2553,13 @@
         <w:t xml:space="preserve"> analy</w:t>
       </w:r>
       <w:r>
-        <w:t xml:space="preserve">sis of the same data using </w:t>
-      </w:r>
-      <w:proofErr w:type="spellStart"/>
-      <w:r>
-        <w:t>mgcv</w:t>
-      </w:r>
-      <w:proofErr w:type="spellEnd"/>
-      <w:r>
-        <w:t xml:space="preserve">. </w:t>
+        <w:t xml:space="preserve">sis of the same data using mgcv. </w:t>
       </w:r>
       <w:r>
         <w:t>However, when we tried to implement a fully Bayesian versi</w:t>
       </w:r>
       <w:r>
-        <w:t xml:space="preserve">on of the </w:t>
-      </w:r>
-      <w:proofErr w:type="spellStart"/>
-      <w:r>
-        <w:t>mgcv</w:t>
-      </w:r>
-      <w:proofErr w:type="spellEnd"/>
-      <w:r>
-        <w:t xml:space="preserve"> parameterization, parameter convergence was significantly less efficient</w:t>
+        <w:t>on of the mgcv parameterization, parameter convergence was significantly less efficient</w:t>
       </w:r>
       <w:r>
         <w:t xml:space="preserve"> (&gt; </w:t>
@@ -2888,13 +2626,8 @@
         <w:t xml:space="preserve">following </w:t>
       </w:r>
       <w:r>
-        <w:t xml:space="preserve">the default setting in the R-package </w:t>
-      </w:r>
-      <w:proofErr w:type="spellStart"/>
-      <w:r>
-        <w:t>bbsBayes</w:t>
-      </w:r>
-      <w:proofErr w:type="spellEnd"/>
+        <w:t>the default setting in the R-package bbsBayes</w:t>
+      </w:r>
       <w:r>
         <w:t xml:space="preserve"> (Edwards and Smith unpublished)</w:t>
       </w:r>
@@ -2952,18 +2685,10 @@
         <w:t>Prior distributions on the variance components of the G</w:t>
       </w:r>
       <w:r>
-        <w:t>AM-</w:t>
-      </w:r>
-      <w:proofErr w:type="gramStart"/>
-      <w:r>
-        <w:t>coefficients</w:t>
-      </w:r>
-      <w:r>
-        <w:t>,</w:t>
-      </w:r>
-      <w:proofErr w:type="gramEnd"/>
-      <w:r>
-        <w:t xml:space="preserve"> </w:t>
+        <w:t>AM-coefficients</w:t>
+      </w:r>
+      <w:r>
+        <w:t xml:space="preserve">, </w:t>
       </w:r>
       <w:r>
         <w:t>were set following</w:t>
@@ -2972,26 +2697,10 @@
         <w:t xml:space="preserve"> advice in</w:t>
       </w:r>
       <w:r>
-        <w:t xml:space="preserve"> </w:t>
-      </w:r>
-      <w:proofErr w:type="spellStart"/>
-      <w:r>
-        <w:t>Crainiceanu</w:t>
-      </w:r>
-      <w:proofErr w:type="spellEnd"/>
-      <w:r>
-        <w:t xml:space="preserve"> et al (2005)</w:t>
-      </w:r>
-      <w:r>
-        <w:t xml:space="preserve"> and </w:t>
-      </w:r>
-      <w:proofErr w:type="spellStart"/>
-      <w:r>
-        <w:t>Gelman</w:t>
-      </w:r>
-      <w:proofErr w:type="spellEnd"/>
-      <w:r>
-        <w:t xml:space="preserve"> (200</w:t>
+        <w:t xml:space="preserve"> Crainiceanu et al (2005)</w:t>
+      </w:r>
+      <w:r>
+        <w:t xml:space="preserve"> and Gelman (200</w:t>
       </w:r>
       <w:r>
         <w:t>6</w:t>
@@ -3285,15 +2994,7 @@
         <w:t xml:space="preserve"> departures from the smoothed trajectory (</w:t>
       </w:r>
       <w:r>
-        <w:t xml:space="preserve">conceptually similar to the model described in </w:t>
-      </w:r>
-      <w:proofErr w:type="spellStart"/>
-      <w:r>
-        <w:t>Knape</w:t>
-      </w:r>
-      <w:proofErr w:type="spellEnd"/>
-      <w:r>
-        <w:t xml:space="preserve"> 2016, and </w:t>
+        <w:t xml:space="preserve">conceptually similar to the model described in Knape 2016, and </w:t>
       </w:r>
       <w:r>
         <w:t xml:space="preserve">hereafter referred to as the </w:t>
@@ -4127,15 +3828,7 @@
         <w:t xml:space="preserve"> </w:t>
       </w:r>
       <w:r>
-        <w:t xml:space="preserve">that account for variations in relative abundance among strata and among observer-route combinations, as well as the parameters that account for </w:t>
-      </w:r>
-      <w:proofErr w:type="spellStart"/>
-      <w:r>
-        <w:t>overdispersion</w:t>
-      </w:r>
-      <w:proofErr w:type="spellEnd"/>
-      <w:r>
-        <w:t xml:space="preserve"> and </w:t>
+        <w:t xml:space="preserve">that account for variations in relative abundance among strata and among observer-route combinations, as well as the parameters that account for overdispersion and </w:t>
       </w:r>
       <w:r>
         <w:t xml:space="preserve">the effect of </w:t>
@@ -4167,15 +3860,7 @@
         <w:t xml:space="preserve"> (Plummer 2003)</w:t>
       </w:r>
       <w:r>
-        <w:t xml:space="preserve">, and an R-package </w:t>
-      </w:r>
-      <w:proofErr w:type="spellStart"/>
-      <w:r>
-        <w:t>bbsBayes</w:t>
-      </w:r>
-      <w:proofErr w:type="spellEnd"/>
-      <w:r>
-        <w:t xml:space="preserve"> (Edwards and Smith unpublished) to access the BBS data and run all of the models used here</w:t>
+        <w:t>, and an R-package bbsBayes (Edwards and Smith unpublished) to access the BBS data and run all of the models used here</w:t>
       </w:r>
       <w:r>
         <w:t xml:space="preserve">. </w:t>
@@ -4208,29 +3893,13 @@
         <w:t>)</w:t>
       </w:r>
       <w:r>
-        <w:t xml:space="preserve">. In addition, all of the models used here </w:t>
-      </w:r>
-      <w:proofErr w:type="gramStart"/>
-      <w:r>
-        <w:t>can be applied</w:t>
-      </w:r>
-      <w:proofErr w:type="gramEnd"/>
-      <w:r>
-        <w:t xml:space="preserve"> to the BBS data using </w:t>
+        <w:t xml:space="preserve">. In addition, all of the models used here can be applied to the BBS data using </w:t>
       </w:r>
       <w:r>
         <w:t>the</w:t>
       </w:r>
       <w:r>
-        <w:t xml:space="preserve"> R-package “</w:t>
-      </w:r>
-      <w:proofErr w:type="spellStart"/>
-      <w:r>
-        <w:t>bbsBayes</w:t>
-      </w:r>
-      <w:proofErr w:type="spellEnd"/>
-      <w:r>
-        <w:t xml:space="preserve">” currently available </w:t>
+        <w:t xml:space="preserve"> R-package “bbsBayes” currently available </w:t>
       </w:r>
       <w:r>
         <w:rPr>
@@ -4252,7 +3921,6 @@
       </w:r>
     </w:p>
     <w:p>
-      <w:proofErr w:type="gramStart"/>
       <w:r>
         <w:t xml:space="preserve">We used a temporally and spatially stratified, </w:t>
       </w:r>
@@ -4290,19 +3958,7 @@
         <w:t>V</w:t>
       </w:r>
       <w:r>
-        <w:t>-folds included some observations from every combination of strata and years.</w:t>
-      </w:r>
-      <w:proofErr w:type="gramEnd"/>
-      <w:r>
-        <w:t xml:space="preserve"> We chose this approach over </w:t>
-      </w:r>
-      <w:proofErr w:type="gramStart"/>
-      <w:r>
-        <w:t>a leave-one-out approach using a random subset of counts (e.g., Link et al. 2019), because we wanted to assess the predictive success across all counts in the dataset, and because we wanted to explore the temporal and spatial patterns in predictive success</w:t>
-      </w:r>
-      <w:proofErr w:type="gramEnd"/>
-      <w:r>
-        <w:t>. We followed a similar procedure to that outlined in Link et al. 2017 to implement the cross-validation in a parallel computing en</w:t>
+        <w:t>-folds included some observations from every combination of strata and years. We chose this approach over a leave-one-out approach using a random subset of counts (e.g., Link et al. 2019), because we wanted to assess the predictive success across all counts in the dataset, and because we wanted to explore the temporal and spatial patterns in predictive success. We followed a similar procedure to that outlined in Link et al. 2017 to implement the cross-validation in a parallel computing en</w:t>
       </w:r>
       <w:r>
         <w:t>vironment, using the R-</w:t>
@@ -4311,13 +3967,8 @@
         <w:t>package</w:t>
       </w:r>
       <w:r>
-        <w:t xml:space="preserve"> </w:t>
-      </w:r>
-      <w:proofErr w:type="spellStart"/>
-      <w:r>
-        <w:t>foreach</w:t>
-      </w:r>
-      <w:proofErr w:type="spellEnd"/>
+        <w:t xml:space="preserve"> foreach</w:t>
+      </w:r>
       <w:r>
         <w:t xml:space="preserve"> (Microsoft and Weston 2019)</w:t>
       </w:r>
@@ -4325,23 +3976,7 @@
         <w:t>.</w:t>
       </w:r>
       <w:r>
-        <w:t xml:space="preserve"> We did not calculate WAIC because previous work has shown that WAIC </w:t>
-      </w:r>
-      <w:proofErr w:type="gramStart"/>
-      <w:r>
-        <w:t>does</w:t>
-      </w:r>
-      <w:proofErr w:type="gramEnd"/>
-      <w:r>
-        <w:t xml:space="preserve"> not approximate </w:t>
-      </w:r>
-      <w:proofErr w:type="spellStart"/>
-      <w:r>
-        <w:t>loocv</w:t>
-      </w:r>
-      <w:proofErr w:type="spellEnd"/>
-      <w:r>
-        <w:t xml:space="preserve"> well fo</w:t>
+        <w:t xml:space="preserve"> We did not calculate WAIC because previous work has shown that WAIC does not approximate loocv well fo</w:t>
       </w:r>
       <w:r>
         <w:t>r the BBS data (Link et al. 2017 and Link et al. 2019</w:t>
@@ -4410,24 +4045,46 @@
         <w:t>9</w:t>
       </w:r>
       <w:r>
+        <w:t>, Vehtari et al. 2017</w:t>
+      </w:r>
+      <w:r>
+        <w:t xml:space="preserve">). </w:t>
+      </w:r>
+      <w:r>
+        <w:t>F</w:t>
+      </w:r>
+      <w:r>
+        <w:t>or a given model-</w:t>
+      </w:r>
+      <w:r>
+        <w:rPr>
+          <w:i/>
+        </w:rPr>
+        <w:t>M</w:t>
+      </w:r>
+      <w:r>
         <w:t xml:space="preserve">, </w:t>
       </w:r>
-      <w:proofErr w:type="spellStart"/>
-      <w:r>
-        <w:t>Vehtari</w:t>
-      </w:r>
-      <w:proofErr w:type="spellEnd"/>
-      <w:r>
-        <w:t xml:space="preserve"> et al. 2017</w:t>
-      </w:r>
-      <w:r>
-        <w:t xml:space="preserve">). </w:t>
-      </w:r>
-      <w:r>
-        <w:t>F</w:t>
-      </w:r>
-      <w:r>
-        <w:t>or a given model-</w:t>
+      <w:r>
+        <w:t xml:space="preserve">elpd </w:t>
+      </w:r>
+      <w:r>
+        <w:t xml:space="preserve">is </w:t>
+      </w:r>
+      <w:r>
+        <w:t xml:space="preserve">the </w:t>
+      </w:r>
+      <w:r>
+        <w:t xml:space="preserve">estimated </w:t>
+      </w:r>
+      <w:r>
+        <w:t xml:space="preserve">log posterior probability for </w:t>
+      </w:r>
+      <w:r>
+        <w:t>each observation</w:t>
+      </w:r>
+      <w:r>
+        <w:t>-i, for the model-</w:t>
       </w:r>
       <w:r>
         <w:rPr>
@@ -4436,64 +4093,13 @@
         <w:t>M</w:t>
       </w:r>
       <w:r>
-        <w:t xml:space="preserve">, </w:t>
-      </w:r>
-      <w:proofErr w:type="spellStart"/>
-      <w:r>
-        <w:t>elpd</w:t>
-      </w:r>
-      <w:proofErr w:type="spellEnd"/>
-      <w:r>
-        <w:t xml:space="preserve"> </w:t>
-      </w:r>
-      <w:r>
-        <w:t xml:space="preserve">is </w:t>
-      </w:r>
-      <w:r>
-        <w:t xml:space="preserve">the </w:t>
-      </w:r>
-      <w:r>
-        <w:t xml:space="preserve">estimated </w:t>
-      </w:r>
-      <w:r>
-        <w:t xml:space="preserve">log posterior probability for </w:t>
-      </w:r>
-      <w:r>
-        <w:t>each observation</w:t>
-      </w:r>
-      <w:r>
-        <w:t>-</w:t>
-      </w:r>
-      <w:proofErr w:type="spellStart"/>
-      <w:r>
-        <w:t>i</w:t>
-      </w:r>
-      <w:proofErr w:type="spellEnd"/>
-      <w:r>
-        <w:t>, for the model-</w:t>
-      </w:r>
-      <w:r>
-        <w:rPr>
-          <w:i/>
-        </w:rPr>
-        <w:t>M</w:t>
-      </w:r>
-      <w:r>
         <w:t xml:space="preserve"> fit to all data except those in the set-</w:t>
       </w:r>
       <w:r>
         <w:t>v</w:t>
       </w:r>
       <w:r>
-        <w:t xml:space="preserve"> that includes </w:t>
-      </w:r>
-      <w:proofErr w:type="spellStart"/>
-      <w:r>
-        <w:t>i</w:t>
-      </w:r>
-      <w:proofErr w:type="spellEnd"/>
-      <w:r>
-        <w:t xml:space="preserve"> (</w:t>
+        <w:t xml:space="preserve"> that includes i (</w:t>
       </w:r>
       <m:oMath>
         <m:sSub>
@@ -4750,15 +4356,7 @@
         <w:t xml:space="preserve">arger values </w:t>
       </w:r>
       <w:r>
-        <w:t xml:space="preserve">or </w:t>
-      </w:r>
-      <w:proofErr w:type="spellStart"/>
-      <w:r>
-        <w:t>elpd</w:t>
-      </w:r>
-      <w:proofErr w:type="spellEnd"/>
-      <w:r>
-        <w:t xml:space="preserve"> </w:t>
+        <w:t xml:space="preserve">or elpd </w:t>
       </w:r>
       <w:r>
         <w:t xml:space="preserve">indicate </w:t>
@@ -4852,31 +4450,7 @@
     </w:p>
     <w:p>
       <w:r>
-        <w:t xml:space="preserve">We have not summed </w:t>
-      </w:r>
-      <w:proofErr w:type="spellStart"/>
-      <w:r>
-        <w:t>elpd</w:t>
-      </w:r>
-      <w:proofErr w:type="spellEnd"/>
-      <w:r>
-        <w:t xml:space="preserve"> values to generate BPIC values (Link et al. 2019)</w:t>
-      </w:r>
-      <w:proofErr w:type="gramStart"/>
-      <w:r>
-        <w:t>,</w:t>
-      </w:r>
-      <w:proofErr w:type="gramEnd"/>
-      <w:r>
-        <w:t xml:space="preserve"> instead, we have compared model-based estimates of mean difference in </w:t>
-      </w:r>
-      <w:proofErr w:type="spellStart"/>
-      <w:r>
-        <w:t>elpd</w:t>
-      </w:r>
-      <w:proofErr w:type="spellEnd"/>
-      <w:r>
-        <w:t xml:space="preserve"> between pairs of models. </w:t>
+        <w:t xml:space="preserve">We have not summed elpd values to generate BPIC values (Link et al. 2019), instead, we have compared model-based estimates of mean difference in elpd between pairs of models. </w:t>
       </w:r>
       <w:r>
         <w:t xml:space="preserve">To compare the prediction error between pairs of models, we calculated the </w:t>
@@ -4887,13 +4461,8 @@
       <w:r>
         <w:t xml:space="preserve"> the </w:t>
       </w:r>
-      <w:proofErr w:type="spellStart"/>
-      <w:r>
-        <w:t>elpd</w:t>
-      </w:r>
-      <w:proofErr w:type="spellEnd"/>
-      <w:r>
-        <w:t xml:space="preserve"> </w:t>
+      <w:r>
+        <w:t xml:space="preserve">elpd </w:t>
       </w:r>
       <w:r>
         <w:t>of</w:t>
@@ -4941,11 +4510,9 @@
       <w:r>
         <w:t xml:space="preserve">) under models 1 and 2, </w:t>
       </w:r>
-      <w:proofErr w:type="gramStart"/>
       <w:r>
         <w:t xml:space="preserve">as </w:t>
       </w:r>
-      <w:proofErr w:type="gramEnd"/>
       <m:oMath>
         <m:sSubSup>
           <m:sSubSupPr>
@@ -5370,15 +4937,7 @@
         <w:t xml:space="preserve"> indicate more support for model 1</w:t>
       </w:r>
       <w:r>
-        <w:t xml:space="preserve">. We </w:t>
-      </w:r>
-      <w:proofErr w:type="spellStart"/>
-      <w:r>
-        <w:t>analysed</w:t>
-      </w:r>
-      <w:proofErr w:type="spellEnd"/>
-      <w:r>
-        <w:t xml:space="preserve"> these </w:t>
+        <w:t xml:space="preserve">. We analysed these </w:t>
       </w:r>
       <m:oMath>
         <m:sSubSup>
@@ -5425,29 +4984,13 @@
         <w:t>imbalances in the BBS-data among years and regions</w:t>
       </w:r>
       <w:r>
-        <w:t>, and the inherent uncertainty associated with any cross-validation statistic (</w:t>
-      </w:r>
-      <w:proofErr w:type="spellStart"/>
-      <w:r>
-        <w:t>Vehtari</w:t>
-      </w:r>
-      <w:proofErr w:type="spellEnd"/>
-      <w:r>
-        <w:t xml:space="preserve"> et al. 2017, and Link et al. 2017)</w:t>
+        <w:t>, and the inherent uncertainty associated with any cross-validation statistic (Vehtari et al. 2017, and Link et al. 2017)</w:t>
       </w:r>
       <w:r>
         <w:t>. This model treated the</w:t>
       </w:r>
       <w:r>
-        <w:t xml:space="preserve"> </w:t>
-      </w:r>
-      <w:proofErr w:type="spellStart"/>
-      <w:r>
-        <w:t>elpd</w:t>
-      </w:r>
-      <w:proofErr w:type="spellEnd"/>
-      <w:r>
-        <w:t xml:space="preserve"> differences for a count from a given year-t and stratum-s (</w:t>
+        <w:t xml:space="preserve"> elpd differences for a count from a given year-t and stratum-s (</w:t>
       </w:r>
       <m:oMath>
         <m:sSubSup>
@@ -5859,13 +5402,8 @@
         <w:t xml:space="preserve"> was our estimate of the</w:t>
       </w:r>
       <w:r>
-        <w:t xml:space="preserve"> overall comparison of the mean difference in predictive fit for Model 1 – Model </w:t>
-      </w:r>
-      <w:proofErr w:type="gramStart"/>
-      <w:r>
-        <w:t>2  (</w:t>
-      </w:r>
-      <w:proofErr w:type="gramEnd"/>
+        <w:t xml:space="preserve"> overall comparison of the mean difference in predictive fit for Model 1 – Model 2  (</w:t>
+      </w:r>
       <m:oMath>
         <m:sSubSup>
           <m:sSubSupPr>
@@ -5954,15 +5492,7 @@
         </m:sSub>
       </m:oMath>
       <w:r>
-        <w:t xml:space="preserve"> was the estimate of the mean diffe</w:t>
-      </w:r>
-      <w:proofErr w:type="spellStart"/>
-      <w:r>
-        <w:t>rence</w:t>
-      </w:r>
-      <w:proofErr w:type="spellEnd"/>
-      <w:r>
-        <w:t xml:space="preserve"> in stratum s, and </w:t>
+        <w:t xml:space="preserve"> was the estimate of the mean difference in stratum s, and </w:t>
       </w:r>
       <m:oMath>
         <m:r>
@@ -6095,15 +5625,7 @@
       </w:r>
       <w:r>
         <w:lastRenderedPageBreak/>
-        <w:t>distribution would give an inappropriately large weight to a few extremely poorly predicted counts (</w:t>
-      </w:r>
-      <w:proofErr w:type="spellStart"/>
-      <w:r>
-        <w:t>Gelman</w:t>
-      </w:r>
-      <w:proofErr w:type="spellEnd"/>
-      <w:r>
-        <w:t xml:space="preserve"> et al. 2014). In essence, our model is simply a “robust” version of the z-score approach (Lange et al. 1989), and with the added hierarchical parameters to account for the spatial and temporal imbalance in the BBS data.</w:t>
+        <w:t>distribution would give an inappropriately large weight to a few extremely poorly predicted counts (Gelman et al. 2014). In essence, our model is simply a “robust” version of the z-score approach (Lange et al. 1989), and with the added hierarchical parameters to account for the spatial and temporal imbalance in the BBS data.</w:t>
       </w:r>
     </w:p>
     <w:p>
@@ -6490,19 +6012,11 @@
       </m:oMathPara>
     </w:p>
     <w:p>
-      <w:proofErr w:type="gramStart"/>
       <w:r>
         <w:rPr>
           <w:rFonts w:eastAsiaTheme="minorEastAsia"/>
         </w:rPr>
-        <w:t>where</w:t>
-      </w:r>
-      <w:proofErr w:type="gramEnd"/>
-      <w:r>
-        <w:rPr>
-          <w:rFonts w:eastAsiaTheme="minorEastAsia"/>
-        </w:rPr>
-        <w:t xml:space="preserve"> </w:t>
+        <w:t xml:space="preserve">where </w:t>
       </w:r>
       <m:oMath>
         <m:sSub>
@@ -6536,21 +6050,7 @@
         <w:rPr>
           <w:rFonts w:eastAsiaTheme="minorEastAsia"/>
         </w:rPr>
-        <w:t xml:space="preserve"> repr</w:t>
-      </w:r>
-      <w:proofErr w:type="spellStart"/>
-      <w:r>
-        <w:rPr>
-          <w:rFonts w:eastAsiaTheme="minorEastAsia"/>
-        </w:rPr>
-        <w:t>esents</w:t>
-      </w:r>
-      <w:proofErr w:type="spellEnd"/>
-      <w:r>
-        <w:rPr>
-          <w:rFonts w:eastAsiaTheme="minorEastAsia"/>
-        </w:rPr>
-        <w:t xml:space="preserve"> the annua</w:t>
+        <w:t xml:space="preserve"> represents the annua</w:t>
       </w:r>
       <w:r>
         <w:rPr>
@@ -6694,7 +6194,6 @@
       <w:r>
         <w:t xml:space="preserve"> in a given stratum and averaged across the collection of predictions. </w:t>
       </w:r>
-      <w:proofErr w:type="gramStart"/>
       <w:r>
         <w:t xml:space="preserve">More precisely, in </w:t>
       </w:r>
@@ -6747,15 +6246,7 @@
         <w:t xml:space="preserve">) </w:t>
       </w:r>
       <w:r>
-        <w:t xml:space="preserve">are </w:t>
-      </w:r>
-      <w:proofErr w:type="spellStart"/>
-      <w:r>
-        <w:t>exponentiated</w:t>
-      </w:r>
-      <w:proofErr w:type="spellEnd"/>
-      <w:r>
-        <w:t xml:space="preserve"> sums of the </w:t>
+        <w:t xml:space="preserve">are exponentiated sums of the </w:t>
       </w:r>
       <w:r>
         <w:t>relevant</w:t>
@@ -6832,11 +6323,7 @@
         <w:t>, routes where the species has never been observed are dropped from the analysis)</w:t>
       </w:r>
       <w:r>
-        <w:t>.</w:t>
-      </w:r>
-      <w:proofErr w:type="gramEnd"/>
-      <w:r>
-        <w:t xml:space="preserve"> These components</w:t>
+        <w:t>. These components</w:t>
       </w:r>
       <w:r>
         <w:t xml:space="preserve"> </w:t>
@@ -6969,27 +6456,11 @@
         </m:sSubSup>
       </m:oMath>
       <w:r>
-        <w:t>) is problematic, because it assumes that a global estimate of variance among observers and routes represents the true observer-route variance within each stratum equally well, and it assumes that the distribution of the estimated observer-route effects is approximately normal (</w:t>
-      </w:r>
-      <w:proofErr w:type="spellStart"/>
-      <w:r>
-        <w:t>Duan</w:t>
-      </w:r>
-      <w:proofErr w:type="spellEnd"/>
-      <w:r>
-        <w:t xml:space="preserve"> 1983). For many species, one or both of these two </w:t>
+        <w:t xml:space="preserve">) is problematic, because it assumes that a global estimate of variance among observers and routes represents the true observer-route variance within each stratum equally well, and it assumes that the distribution of the estimated observer-route effects is approximately normal (Duan 1983). For many species, one or both of these two </w:t>
       </w:r>
       <w:r>
         <w:lastRenderedPageBreak/>
-        <w:t xml:space="preserve">assumptions </w:t>
-      </w:r>
-      <w:proofErr w:type="gramStart"/>
-      <w:r>
-        <w:t>are not well supported</w:t>
-      </w:r>
-      <w:proofErr w:type="gramEnd"/>
-      <w:r>
-        <w:t xml:space="preserve"> and as a result, annual indices for some species and regions are over-estimated (Smith et al. 2015). </w:t>
+        <w:t xml:space="preserve">assumptions are not well supported and as a result, annual indices for some species and regions are over-estimated (Smith et al. 2015). </w:t>
       </w:r>
     </w:p>
     <w:p>
@@ -7209,19 +6680,11 @@
           <w:rFonts w:eastAsiaTheme="minorEastAsia"/>
         </w:rPr>
       </w:pPr>
-      <w:proofErr w:type="gramStart"/>
       <w:r>
         <w:rPr>
           <w:rFonts w:eastAsiaTheme="minorEastAsia"/>
         </w:rPr>
-        <w:t>we</w:t>
-      </w:r>
-      <w:proofErr w:type="gramEnd"/>
-      <w:r>
-        <w:rPr>
-          <w:rFonts w:eastAsiaTheme="minorEastAsia"/>
-        </w:rPr>
-        <w:t xml:space="preserve"> calculated the annual indices as follows: </w:t>
+        <w:t xml:space="preserve">we calculated the annual indices as follows: </w:t>
       </w:r>
     </w:p>
     <w:p>
@@ -7506,15 +6969,7 @@
     </w:p>
     <w:p>
       <w:r>
-        <w:t xml:space="preserve">So that instead of relying on the half-variance, </w:t>
-      </w:r>
-      <w:proofErr w:type="gramStart"/>
-      <w:r>
-        <w:t>log-normal</w:t>
-      </w:r>
-      <w:proofErr w:type="gramEnd"/>
-      <w:r>
-        <w:t xml:space="preserve"> re-scaling factor (</w:t>
+        <w:t>So that instead of relying on the half-variance, log-normal re-scaling factor (</w:t>
       </w:r>
       <m:oMath>
         <m:r>
@@ -7746,29 +7201,7 @@
         <w:rPr>
           <w:rFonts w:eastAsiaTheme="minorEastAsia"/>
         </w:rPr>
-        <w:t xml:space="preserve"> (</w:t>
-      </w:r>
-      <w:proofErr w:type="spellStart"/>
-      <w:r>
-        <w:rPr>
-          <w:rFonts w:eastAsiaTheme="minorEastAsia"/>
-        </w:rPr>
-        <w:t>i.e.</w:t>
-      </w:r>
-      <w:proofErr w:type="gramStart"/>
-      <w:r>
-        <w:rPr>
-          <w:rFonts w:eastAsiaTheme="minorEastAsia"/>
-        </w:rPr>
-        <w:t>,the</w:t>
-      </w:r>
-      <w:proofErr w:type="spellEnd"/>
-      <w:proofErr w:type="gramEnd"/>
-      <w:r>
-        <w:rPr>
-          <w:rFonts w:eastAsiaTheme="minorEastAsia"/>
-        </w:rPr>
-        <w:t xml:space="preserve"> standard approach)</w:t>
+        <w:t xml:space="preserve"> (i.e.,the standard approach)</w:t>
       </w:r>
       <w:r>
         <w:rPr>
@@ -7987,15 +7420,7 @@
         <w:t>.</w:t>
       </w:r>
       <w:r>
-        <w:t xml:space="preserve"> In the R-package </w:t>
-      </w:r>
-      <w:proofErr w:type="spellStart"/>
-      <w:r>
-        <w:t>bbsBayes</w:t>
-      </w:r>
-      <w:proofErr w:type="spellEnd"/>
-      <w:r>
-        <w:t xml:space="preserve">, both versions of N are available </w:t>
+        <w:t xml:space="preserve"> In the R-package bbsBayes, both versions of N are available </w:t>
       </w:r>
       <w:r>
         <w:t>for</w:t>
@@ -8592,16 +8017,11 @@
       </m:oMathPara>
     </w:p>
     <w:p>
-      <w:proofErr w:type="gramStart"/>
       <w:r>
         <w:t>a</w:t>
       </w:r>
       <w:r>
-        <w:t>nd</w:t>
-      </w:r>
-      <w:proofErr w:type="gramEnd"/>
-      <w:r>
-        <w:t xml:space="preserve"> a second</w:t>
+        <w:t>nd a second</w:t>
       </w:r>
       <w:r>
         <w:t xml:space="preserve">, </w:t>
@@ -9060,16 +8480,8 @@
         <w:rPr>
           <w:rFonts w:eastAsiaTheme="minorEastAsia"/>
         </w:rPr>
-        <w:t xml:space="preserve"> </w:t>
-      </w:r>
-      <w:proofErr w:type="gramStart"/>
-      <w:r>
-        <w:rPr>
-          <w:rFonts w:eastAsiaTheme="minorEastAsia"/>
-        </w:rPr>
-        <w:t xml:space="preserve">and </w:t>
-      </w:r>
-      <w:proofErr w:type="gramEnd"/>
+        <w:t xml:space="preserve"> and </w:t>
+      </w:r>
       <m:oMath>
         <m:sSub>
           <m:sSubPr>
@@ -9209,15 +8621,7 @@
         <w:t xml:space="preserve"> (i.e., removing the year-effect fluctuations)</w:t>
       </w:r>
       <w:r>
-        <w:t xml:space="preserve">. In the R-package </w:t>
-      </w:r>
-      <w:proofErr w:type="spellStart"/>
-      <w:r>
-        <w:t>bbsBayes</w:t>
-      </w:r>
-      <w:proofErr w:type="spellEnd"/>
-      <w:r>
-        <w:t xml:space="preserve">, </w:t>
+        <w:t xml:space="preserve">. In the R-package bbsBayes, </w:t>
       </w:r>
       <w:r>
         <w:t>both versions of the population trajectories are available for the GAMYE model</w:t>
@@ -9449,15 +8853,7 @@
         <w:t>9</w:t>
       </w:r>
       <w:r>
-        <w:t xml:space="preserve">). Although the mapped </w:t>
-      </w:r>
-      <w:proofErr w:type="spellStart"/>
-      <w:r>
-        <w:t>colours</w:t>
-      </w:r>
-      <w:proofErr w:type="spellEnd"/>
-      <w:r>
-        <w:t xml:space="preserve"> only represent the point-estimates, they</w:t>
+        <w:t>). Although the mapped colours only represent the point-estimates, they</w:t>
       </w:r>
       <w:r>
         <w:t xml:space="preserve"> suggest</w:t>
@@ -9476,274 +8872,6 @@
       </w:r>
       <w:r>
         <w:t>.</w:t>
-      </w:r>
-    </w:p>
-    <w:p>
-      <w:pPr>
-        <w:rPr>
-          <w:highlight w:val="yellow"/>
-        </w:rPr>
-      </w:pPr>
-      <w:r>
-        <w:rPr>
-          <w:highlight w:val="yellow"/>
-        </w:rPr>
-        <w:lastRenderedPageBreak/>
-        <w:t>Practical considerations:</w:t>
-      </w:r>
-    </w:p>
-    <w:p>
-      <w:pPr>
-        <w:rPr>
-          <w:highlight w:val="yellow"/>
-        </w:rPr>
-      </w:pPr>
-      <w:r>
-        <w:rPr>
-          <w:highlight w:val="yellow"/>
-        </w:rPr>
-        <w:t>Computational time.</w:t>
-      </w:r>
-    </w:p>
-    <w:p>
-      <w:pPr>
-        <w:rPr>
-          <w:highlight w:val="yellow"/>
-        </w:rPr>
-      </w:pPr>
-    </w:p>
-    <w:p>
-      <w:pPr>
-        <w:rPr>
-          <w:highlight w:val="yellow"/>
-        </w:rPr>
-      </w:pPr>
-      <w:r>
-        <w:rPr>
-          <w:highlight w:val="yellow"/>
-        </w:rPr>
-        <w:t xml:space="preserve">Both GAMs clearly outperform the standard model. </w:t>
-      </w:r>
-      <w:r>
-        <w:rPr>
-          <w:highlight w:val="yellow"/>
-        </w:rPr>
-        <w:t xml:space="preserve">Out-perform the standard model in all cases here. </w:t>
-      </w:r>
-    </w:p>
-    <w:p>
-      <w:r>
-        <w:rPr>
-          <w:highlight w:val="yellow"/>
-        </w:rPr>
-        <w:t xml:space="preserve">Similar to the difference model. </w:t>
-      </w:r>
-      <w:r>
-        <w:rPr>
-          <w:highlight w:val="yellow"/>
-        </w:rPr>
-        <w:t xml:space="preserve">The survey-wide population trajectories for the </w:t>
-      </w:r>
-      <w:r>
-        <w:rPr>
-          <w:highlight w:val="yellow"/>
-        </w:rPr>
-        <w:t>GAMYE</w:t>
-      </w:r>
-      <w:r>
-        <w:rPr>
-          <w:highlight w:val="yellow"/>
-        </w:rPr>
-        <w:t xml:space="preserve"> models are very similar to trajectories from the </w:t>
-      </w:r>
-      <w:r>
-        <w:rPr>
-          <w:highlight w:val="yellow"/>
-        </w:rPr>
-        <w:t>DIFFERENCE</w:t>
-      </w:r>
-      <w:r>
-        <w:rPr>
-          <w:highlight w:val="yellow"/>
-        </w:rPr>
-        <w:t xml:space="preserve"> model. Trajectories from the GAM</w:t>
-      </w:r>
-      <w:r>
-        <w:rPr>
-          <w:highlight w:val="yellow"/>
-        </w:rPr>
-        <w:t xml:space="preserve">, </w:t>
-      </w:r>
-      <w:r>
-        <w:rPr>
-          <w:highlight w:val="yellow"/>
-        </w:rPr>
-        <w:t xml:space="preserve">follow the overall pattern of the </w:t>
-      </w:r>
-      <w:r>
-        <w:rPr>
-          <w:highlight w:val="yellow"/>
-        </w:rPr>
-        <w:t>GAMYE</w:t>
-      </w:r>
-      <w:r>
-        <w:rPr>
-          <w:highlight w:val="yellow"/>
-        </w:rPr>
-        <w:t xml:space="preserve"> and</w:t>
-      </w:r>
-      <w:r>
-        <w:rPr>
-          <w:highlight w:val="yellow"/>
-        </w:rPr>
-        <w:t xml:space="preserve"> are generally similar to</w:t>
-      </w:r>
-      <w:r>
-        <w:rPr>
-          <w:highlight w:val="yellow"/>
-        </w:rPr>
-        <w:t xml:space="preserve"> the </w:t>
-      </w:r>
-      <w:r>
-        <w:rPr>
-          <w:highlight w:val="yellow"/>
-        </w:rPr>
-        <w:t>DIFFERENCE</w:t>
-      </w:r>
-      <w:r>
-        <w:rPr>
-          <w:highlight w:val="yellow"/>
-        </w:rPr>
-        <w:t xml:space="preserve"> model</w:t>
-      </w:r>
-      <w:r>
-        <w:rPr>
-          <w:highlight w:val="yellow"/>
-        </w:rPr>
-        <w:t xml:space="preserve">, but </w:t>
-      </w:r>
-      <w:r>
-        <w:rPr>
-          <w:highlight w:val="yellow"/>
-        </w:rPr>
-        <w:t>show effectively no</w:t>
-      </w:r>
-      <w:r>
-        <w:rPr>
-          <w:highlight w:val="yellow"/>
-        </w:rPr>
-        <w:t xml:space="preserve"> </w:t>
-      </w:r>
-      <w:r>
-        <w:rPr>
-          <w:highlight w:val="yellow"/>
-        </w:rPr>
-        <w:t xml:space="preserve">annual fluctuations. Trajectories from </w:t>
-      </w:r>
-      <w:r>
-        <w:rPr>
-          <w:highlight w:val="yellow"/>
-        </w:rPr>
-        <w:t>all four models are very similar</w:t>
-      </w:r>
-      <w:r>
-        <w:rPr>
-          <w:highlight w:val="yellow"/>
-        </w:rPr>
-        <w:t xml:space="preserve"> in the </w:t>
-      </w:r>
-      <w:r>
-        <w:rPr>
-          <w:highlight w:val="yellow"/>
-        </w:rPr>
-        <w:t>latter</w:t>
-      </w:r>
-      <w:r>
-        <w:rPr>
-          <w:highlight w:val="yellow"/>
-        </w:rPr>
-        <w:t xml:space="preserve"> half</w:t>
-      </w:r>
-      <w:r>
-        <w:rPr>
-          <w:highlight w:val="yellow"/>
-        </w:rPr>
-        <w:t xml:space="preserve"> of the time-series</w:t>
-      </w:r>
-      <w:r>
-        <w:rPr>
-          <w:highlight w:val="yellow"/>
-        </w:rPr>
-        <w:t xml:space="preserve"> when there are more data</w:t>
-      </w:r>
-      <w:r>
-        <w:rPr>
-          <w:highlight w:val="yellow"/>
-        </w:rPr>
-        <w:t xml:space="preserve">, but less </w:t>
-      </w:r>
-      <w:r>
-        <w:rPr>
-          <w:highlight w:val="yellow"/>
-        </w:rPr>
-        <w:t>similar</w:t>
-      </w:r>
-      <w:r>
-        <w:rPr>
-          <w:highlight w:val="yellow"/>
-        </w:rPr>
-        <w:t xml:space="preserve"> in the earlier portion of the time-series</w:t>
-      </w:r>
-      <w:r>
-        <w:rPr>
-          <w:highlight w:val="yellow"/>
-        </w:rPr>
-        <w:t xml:space="preserve"> when there are fewer data (Figure 1 [panel of 4 species plots with continental trajectories])</w:t>
-      </w:r>
-      <w:r>
-        <w:rPr>
-          <w:highlight w:val="yellow"/>
-        </w:rPr>
-        <w:t>.</w:t>
-      </w:r>
-      <w:r>
-        <w:rPr>
-          <w:highlight w:val="yellow"/>
-        </w:rPr>
-        <w:t xml:space="preserve"> The overall cross-validation results suggest that the </w:t>
-      </w:r>
-      <w:r>
-        <w:rPr>
-          <w:highlight w:val="yellow"/>
-        </w:rPr>
-        <w:t>GAMYE</w:t>
-      </w:r>
-      <w:r>
-        <w:rPr>
-          <w:highlight w:val="yellow"/>
-        </w:rPr>
-        <w:t xml:space="preserve"> and the </w:t>
-      </w:r>
-      <w:r>
-        <w:rPr>
-          <w:highlight w:val="yellow"/>
-        </w:rPr>
-        <w:t>DIFFERENCE</w:t>
-      </w:r>
-      <w:r>
-        <w:rPr>
-          <w:highlight w:val="yellow"/>
-        </w:rPr>
-        <w:t xml:space="preserve"> models are comparable in their prediction accuracy, at least for these species, and outperformed both of the other models.</w:t>
-      </w:r>
-      <w:r>
-        <w:t xml:space="preserve"> </w:t>
-      </w:r>
-    </w:p>
-    <w:p/>
-    <w:p>
-      <w:r>
-        <w:br w:type="page"/>
       </w:r>
     </w:p>
     <w:p>
@@ -9753,19 +8881,8 @@
       </w:r>
     </w:p>
     <w:p>
-      <w:commentRangeStart w:id="0"/>
-      <w:r>
-        <w:t xml:space="preserve">Using </w:t>
-      </w:r>
-      <w:commentRangeEnd w:id="0"/>
-      <w:r>
-        <w:rPr>
-          <w:rStyle w:val="CommentReference"/>
-        </w:rPr>
-        <w:commentReference w:id="0"/>
-      </w:r>
-      <w:r>
-        <w:t>semi-parametric GAM smooths</w:t>
+      <w:r>
+        <w:t>Using semi-parametric GAM smooths</w:t>
       </w:r>
       <w:r>
         <w:t xml:space="preserve"> in a hierarchical Bayesian framework,</w:t>
@@ -9797,13 +8914,8 @@
       <w:r>
         <w:t xml:space="preserve"> (</w:t>
       </w:r>
-      <w:proofErr w:type="spellStart"/>
-      <w:r>
-        <w:t>Fewster</w:t>
-      </w:r>
-      <w:proofErr w:type="spellEnd"/>
-      <w:r>
-        <w:t xml:space="preserve"> et al. 2000, </w:t>
+      <w:r>
+        <w:t xml:space="preserve">Fewster et al. 2000, </w:t>
       </w:r>
       <w:r>
         <w:t>Wood 2017</w:t>
@@ -9895,15 +9007,7 @@
         <w:t>the GAMYE. It allows the user to estimate and visualize separate trends and trajectories that include or exclude the annual fluctuations</w:t>
       </w:r>
       <w:r>
-        <w:t xml:space="preserve"> (</w:t>
-      </w:r>
-      <w:proofErr w:type="spellStart"/>
-      <w:r>
-        <w:t>Knape</w:t>
-      </w:r>
-      <w:proofErr w:type="spellEnd"/>
-      <w:r>
-        <w:t xml:space="preserve"> 2016)</w:t>
+        <w:t xml:space="preserve"> (Knape 2016)</w:t>
       </w:r>
       <w:r>
         <w:t xml:space="preserve">. </w:t>
@@ -9969,15 +9073,7 @@
         <w:t xml:space="preserve"> derived from the smooth</w:t>
       </w:r>
       <w:r>
-        <w:t xml:space="preserve"> component are responsive to medium-term changes and so </w:t>
-      </w:r>
-      <w:proofErr w:type="gramStart"/>
-      <w:r>
-        <w:t>can be used</w:t>
-      </w:r>
-      <w:proofErr w:type="gramEnd"/>
-      <w:r>
-        <w:t xml:space="preserve"> to ide</w:t>
+        <w:t xml:space="preserve"> component are responsive to medium-term changes and so can be used to ide</w:t>
       </w:r>
       <w:r>
         <w:t xml:space="preserve">ntify change points in trends such as </w:t>
@@ -10013,29 +9109,13 @@
         <w:t xml:space="preserve">Canada’s </w:t>
       </w:r>
       <w:r>
-        <w:t xml:space="preserve">COSEWIC species at risk </w:t>
-      </w:r>
-      <w:proofErr w:type="spellStart"/>
-      <w:r>
-        <w:t>assesments</w:t>
-      </w:r>
-      <w:proofErr w:type="spellEnd"/>
-      <w:r>
-        <w:t xml:space="preserve"> (</w:t>
+        <w:t>COSEWIC species at risk assesments (</w:t>
       </w:r>
       <w:r>
         <w:t>IUCN 2019</w:t>
       </w:r>
       <w:r>
-        <w:t xml:space="preserve">). If the estimated rate of population decline is strongly dependent on the particular year in which a species </w:t>
-      </w:r>
-      <w:proofErr w:type="gramStart"/>
-      <w:r>
-        <w:t>is assessed</w:t>
-      </w:r>
-      <w:proofErr w:type="gramEnd"/>
-      <w:r>
-        <w:t>, there is an increased risk of inaccurate assessments</w:t>
+        <w:t>). If the estimated rate of population decline is strongly dependent on the particular year in which a species is assessed, there is an increased risk of inaccurate assessments</w:t>
       </w:r>
       <w:r>
         <w:t xml:space="preserve">, leading to </w:t>
@@ -10140,288 +9220,235 @@
         <w:t>. In addition</w:t>
       </w:r>
       <w:r>
-        <w:t xml:space="preserve"> for custom analyses (Edwards and Smith, </w:t>
-      </w:r>
-      <w:proofErr w:type="spellStart"/>
-      <w:r>
-        <w:t>bbsBayes</w:t>
-      </w:r>
-      <w:proofErr w:type="spellEnd"/>
+        <w:t xml:space="preserve"> for custom analyses (Edwards and Smith, bbsBayes)</w:t>
+      </w:r>
+      <w:r>
+        <w:t xml:space="preserve"> the GAMYE structure make</w:t>
+      </w:r>
+      <w:r>
+        <w:t>s</w:t>
+      </w:r>
+      <w:r>
+        <w:t xml:space="preserve"> it relatively easy for a researcher</w:t>
+      </w:r>
+      <w:r>
+        <w:t xml:space="preserve"> to</w:t>
+      </w:r>
+      <w:r>
+        <w:t xml:space="preserve"> simultaneously model the effect of annual covariates</w:t>
+      </w:r>
+      <w:r>
+        <w:t xml:space="preserve"> </w:t>
+      </w:r>
+      <w:r>
+        <w:t>on the yearly fluctuations</w:t>
+      </w:r>
+      <w:r>
+        <w:t xml:space="preserve"> (e.g., spruce cone cycles)</w:t>
+      </w:r>
+      <w:r>
+        <w:t xml:space="preserve"> and other covariates on the smooth component</w:t>
+      </w:r>
+      <w:r>
+        <w:t xml:space="preserve"> (e.g., climate cycles)</w:t>
+      </w:r>
+      <w:r>
+        <w:t xml:space="preserve">. </w:t>
+      </w:r>
+      <w:r>
+        <w:t xml:space="preserve"> </w:t>
+      </w:r>
+    </w:p>
+    <w:p>
+      <w:r>
+        <w:t xml:space="preserve">Predictive accuracy varies in space and time. </w:t>
+      </w:r>
+    </w:p>
+    <w:p>
+      <w:r>
+        <w:t xml:space="preserve">Overall, the </w:t>
+      </w:r>
+      <w:r>
+        <w:t>cross-validation</w:t>
+      </w:r>
+      <w:r>
+        <w:t xml:space="preserve"> comparisons </w:t>
+      </w:r>
+      <w:r>
+        <w:t>generally</w:t>
+      </w:r>
+      <w:r>
+        <w:t xml:space="preserve"> support the GAMYE, GAM, or DIFFERENCE model over the SLOPE model for </w:t>
+      </w:r>
+      <w:r>
+        <w:t xml:space="preserve">the species considered here. </w:t>
+      </w:r>
+      <w:r>
+        <w:t xml:space="preserve">For Barn Swallow, the overall difference in predictive fit and particularly the increasing predictive error of the SLOPE model in the earliest years, </w:t>
+      </w:r>
+      <w:r>
+        <w:t>stron</w:t>
+      </w:r>
+      <w:r>
+        <w:t xml:space="preserve">gly suggests that in the </w:t>
+      </w:r>
+      <w:r>
+        <w:t>period</w:t>
+      </w:r>
+      <w:r>
+        <w:t xml:space="preserve"> between the start of the BBS (1966) and approximately 1983 (Smith et al. 2015), Barn Swallow populations increased. </w:t>
+      </w:r>
+      <w:r>
+        <w:t>All models agree however, that since the mid-1980’s their population have decreased.</w:t>
+      </w:r>
+    </w:p>
+    <w:p>
+      <w:r>
+        <w:t xml:space="preserve">The overall predictive fit assessments </w:t>
+      </w:r>
+      <w:r>
+        <w:t xml:space="preserve">provided some clear guidance on model selection for the species here, but not in all cases. </w:t>
+      </w:r>
+      <w:r>
+        <w:t>The SLOPE model compared poorly against most other models in the overall assessment</w:t>
+      </w:r>
+      <w:r>
+        <w:t xml:space="preserve">, similar to the overall pattern in Link et al. </w:t>
+      </w:r>
+      <w:r>
+        <w:t>2020</w:t>
+      </w:r>
+      <w:r>
+        <w:t>. However among the other three models, most of the overall comparisons failed to clearly support one model. In addition</w:t>
+      </w:r>
+      <w:r>
+        <w:t>,</w:t>
+      </w:r>
+      <w:r>
+        <w:t xml:space="preserve"> for a given species the best model depended on the portion of the time-series and the species’ range. </w:t>
+      </w:r>
+      <w:r>
+        <w:t xml:space="preserve">These temporal and spatial patterns in predictive fit complicate the selection among models, given the </w:t>
+      </w:r>
+      <w:r>
+        <w:t>varied uses of the BBS status and trend estimates (</w:t>
+      </w:r>
+      <w:r>
+        <w:t>Rosenberg et al. 2017</w:t>
+      </w:r>
+      <w:r>
+        <w:t>). For example, the best model is unclear if one were interested in the best estimate of trend for Barn Swallows between 1966, when the GAMYE is preferred, and 1983, when the DIFFERENCE model is preferred</w:t>
+      </w:r>
+      <w:r>
+        <w:t xml:space="preserve">. </w:t>
+      </w:r>
+      <w:r>
+        <w:t>One could consider a weighted mean prediction across the two models, or a re-parameteri</w:t>
+      </w:r>
+      <w:r>
+        <w:t>zation of one of the two models.</w:t>
+      </w:r>
+      <w:r>
+        <w:t xml:space="preserve">  </w:t>
+      </w:r>
+    </w:p>
+    <w:p>
+      <w:r>
+        <w:t xml:space="preserve">In general, estimates of predictive accuracy are one aspect of a thoughtful model building and assessment process, but are insufficient </w:t>
+      </w:r>
+      <w:r>
+        <w:t>on their own (Gelman et al. 2013</w:t>
+      </w:r>
+      <w:r>
+        <w:t xml:space="preserve"> pg 180, Burnham and Anderson 2002</w:t>
+      </w:r>
+      <w:r>
+        <w:t xml:space="preserve"> pg 16</w:t>
+      </w:r>
       <w:r>
         <w:t>)</w:t>
       </w:r>
       <w:r>
-        <w:t xml:space="preserve"> the GAMYE structure make</w:t>
-      </w:r>
-      <w:r>
-        <w:t>s</w:t>
-      </w:r>
-      <w:r>
-        <w:t xml:space="preserve"> it relatively easy for a researcher</w:t>
-      </w:r>
-      <w:r>
-        <w:t xml:space="preserve"> to</w:t>
-      </w:r>
-      <w:r>
-        <w:t xml:space="preserve"> simultaneously model the effect of annual covariates</w:t>
+        <w:t>, particularly in situations where there is little or no clear difference in predictive accuracy</w:t>
+      </w:r>
+      <w:r>
+        <w:t>, and yet differences in model predictions</w:t>
+      </w:r>
+      <w:r>
+        <w:t xml:space="preserve">. The conceptual fit of the model to the relevant biological processes and the </w:t>
+      </w:r>
+      <w:r>
+        <w:t>objectives</w:t>
+      </w:r>
+      <w:r>
+        <w:t xml:space="preserve"> of the model’s estimates are vital considerations when choosing a model</w:t>
+      </w:r>
+      <w:r>
+        <w:t xml:space="preserve"> (</w:t>
+      </w:r>
+      <w:r>
+        <w:t>Chatfield 1995, Burnham and Anderson 2002</w:t>
+      </w:r>
+      <w:r>
+        <w:t>)</w:t>
+      </w:r>
+      <w:r>
+        <w:t xml:space="preserve">. </w:t>
+      </w:r>
+      <w:r>
+        <w:t>Of course, we are not suggesting that</w:t>
+      </w:r>
+      <w:r>
+        <w:t xml:space="preserve"> models be selected based on a particular pattern in the results (Link et al. </w:t>
+      </w:r>
+      <w:r>
+        <w:t>2020</w:t>
+      </w:r>
+      <w:r>
+        <w:t xml:space="preserve">). On the contrary, the </w:t>
+      </w:r>
+      <w:r>
+        <w:t xml:space="preserve">necessary </w:t>
+      </w:r>
+      <w:r>
+        <w:t xml:space="preserve">subjective </w:t>
+      </w:r>
+      <w:r>
+        <w:t>process occurs before any quantitative analyses</w:t>
+      </w:r>
+      <w:r>
+        <w:t>, and relies on</w:t>
+      </w:r>
+      <w:r>
+        <w:t xml:space="preserve"> “careful thinking” to balance</w:t>
       </w:r>
       <w:r>
         <w:t xml:space="preserve"> </w:t>
       </w:r>
       <w:r>
-        <w:t>on the yearly fluctuations</w:t>
-      </w:r>
-      <w:r>
-        <w:t xml:space="preserve"> (e.g., spruce cone cycles)</w:t>
-      </w:r>
-      <w:r>
-        <w:t xml:space="preserve"> and other covariates on the smooth component</w:t>
-      </w:r>
-      <w:r>
-        <w:t xml:space="preserve"> (e.g., climate cycles)</w:t>
+        <w:t>the pr</w:t>
+      </w:r>
+      <w:r>
+        <w:t>oblem</w:t>
+      </w:r>
+      <w:r>
+        <w:t>/</w:t>
+      </w:r>
+      <w:r>
+        <w:t>objectives;</w:t>
+      </w:r>
+      <w:r>
+        <w:t xml:space="preserve"> the theory or model</w:t>
+      </w:r>
+      <w:r>
+        <w:t>;</w:t>
+      </w:r>
+      <w:r>
+        <w:t xml:space="preserve"> and the data (Chatfield 1995)</w:t>
       </w:r>
       <w:r>
         <w:t xml:space="preserve">. </w:t>
       </w:r>
-      <w:r>
-        <w:t xml:space="preserve"> </w:t>
-      </w:r>
-    </w:p>
-    <w:p>
-      <w:r>
-        <w:t xml:space="preserve">Predictive accuracy varies in space and time. </w:t>
-      </w:r>
-    </w:p>
-    <w:p>
-      <w:r>
-        <w:t xml:space="preserve">Overall, the </w:t>
-      </w:r>
-      <w:r>
-        <w:t>cross-validation</w:t>
-      </w:r>
-      <w:r>
-        <w:t xml:space="preserve"> comparisons </w:t>
-      </w:r>
-      <w:r>
-        <w:t>generally</w:t>
-      </w:r>
-      <w:r>
-        <w:t xml:space="preserve"> support the GAMYE, GAM, or DIFFERENCE model over the SLOPE model for </w:t>
-      </w:r>
-      <w:r>
-        <w:t xml:space="preserve">the species considered here. </w:t>
-      </w:r>
-      <w:r>
-        <w:t xml:space="preserve">For Barn Swallow, the overall difference in predictive fit and particularly the increasing predictive error of the SLOPE model in the earliest years, </w:t>
-      </w:r>
-      <w:r>
-        <w:t>stron</w:t>
-      </w:r>
-      <w:r>
-        <w:t xml:space="preserve">gly suggests that in the </w:t>
-      </w:r>
-      <w:r>
-        <w:t>period</w:t>
-      </w:r>
-      <w:r>
-        <w:t xml:space="preserve"> between the start of the BBS (1966) and approximately 1983 (Smith et al. 2015), Barn Swallow populations increased. </w:t>
-      </w:r>
-      <w:r>
-        <w:t xml:space="preserve">All models agree however, that since the </w:t>
-      </w:r>
-      <w:proofErr w:type="gramStart"/>
-      <w:r>
-        <w:t>mid-1980’s</w:t>
-      </w:r>
-      <w:proofErr w:type="gramEnd"/>
-      <w:r>
-        <w:t xml:space="preserve"> their population have decreased.</w:t>
-      </w:r>
-    </w:p>
-    <w:p>
-      <w:r>
-        <w:t xml:space="preserve">The overall predictive fit assessments </w:t>
-      </w:r>
-      <w:r>
-        <w:t xml:space="preserve">provided some clear guidance on model selection for the species here, but not in all cases. </w:t>
-      </w:r>
-      <w:r>
-        <w:t>The SLOPE model compared poorly against most other models in the overall assessment</w:t>
-      </w:r>
-      <w:r>
-        <w:t xml:space="preserve">, similar to the overall pattern in Link et al. </w:t>
-      </w:r>
-      <w:r>
-        <w:t>2020</w:t>
-      </w:r>
-      <w:r>
-        <w:t xml:space="preserve">. </w:t>
-      </w:r>
-      <w:proofErr w:type="gramStart"/>
-      <w:r>
-        <w:t>However</w:t>
-      </w:r>
-      <w:proofErr w:type="gramEnd"/>
-      <w:r>
-        <w:t xml:space="preserve"> among the other three models, most of the overall comparisons failed to clearly support one model. In addition</w:t>
-      </w:r>
-      <w:r>
-        <w:t>,</w:t>
-      </w:r>
-      <w:r>
-        <w:t xml:space="preserve"> for a given species the best model depended on the portion of the time-series and the species’ range. </w:t>
-      </w:r>
-      <w:r>
-        <w:t xml:space="preserve">These temporal and spatial patterns in predictive fit complicate the selection among models, given the </w:t>
-      </w:r>
-      <w:r>
-        <w:t>varied uses of the BBS status and trend estimates (</w:t>
-      </w:r>
-      <w:r>
-        <w:t>Rosenberg et al. 2017</w:t>
-      </w:r>
-      <w:r>
-        <w:t>). For example, the best model is unclear if one were interested in the best estimate of trend for Barn Swallows between 1966, when the GAMYE is preferred, and 1983, when the DIFFERENCE model is preferred</w:t>
-      </w:r>
-      <w:r>
-        <w:t xml:space="preserve">. </w:t>
-      </w:r>
-      <w:r>
-        <w:t>One could consider a weighted mean prediction across the two models, or a re-parameteri</w:t>
-      </w:r>
-      <w:r>
-        <w:t>zation of one of the two models.</w:t>
-      </w:r>
-      <w:r>
-        <w:t xml:space="preserve">  </w:t>
-      </w:r>
-    </w:p>
-    <w:p>
-      <w:r>
-        <w:t xml:space="preserve">In general, estimates of predictive accuracy are one aspect of a thoughtful model building and assessment process, but are insufficient </w:t>
-      </w:r>
-      <w:r>
-        <w:t>on their own (</w:t>
-      </w:r>
-      <w:proofErr w:type="spellStart"/>
-      <w:r>
-        <w:t>Gelman</w:t>
-      </w:r>
-      <w:proofErr w:type="spellEnd"/>
-      <w:r>
-        <w:t xml:space="preserve"> et al. 2013</w:t>
-      </w:r>
-      <w:r>
-        <w:t xml:space="preserve"> </w:t>
-      </w:r>
-      <w:proofErr w:type="spellStart"/>
-      <w:r>
-        <w:t>pg</w:t>
-      </w:r>
-      <w:proofErr w:type="spellEnd"/>
-      <w:r>
-        <w:t xml:space="preserve"> 180, Burnham and Anderson 2002</w:t>
-      </w:r>
-      <w:r>
-        <w:t xml:space="preserve"> </w:t>
-      </w:r>
-      <w:proofErr w:type="spellStart"/>
-      <w:r>
-        <w:t>pg</w:t>
-      </w:r>
-      <w:proofErr w:type="spellEnd"/>
-      <w:r>
-        <w:t xml:space="preserve"> 16</w:t>
-      </w:r>
-      <w:r>
-        <w:t>)</w:t>
-      </w:r>
-      <w:r>
-        <w:t>, particularly in situations where there is little or no clear difference in predictive accuracy</w:t>
-      </w:r>
-      <w:r>
-        <w:t>, and yet differences in model predictions</w:t>
-      </w:r>
-      <w:r>
-        <w:t xml:space="preserve">. The conceptual fit of the model to the relevant biological processes and the </w:t>
-      </w:r>
-      <w:r>
-        <w:t>objectives</w:t>
-      </w:r>
-      <w:r>
-        <w:t xml:space="preserve"> of the model’s estimates are vital considerations when choosing a model</w:t>
-      </w:r>
-      <w:r>
-        <w:t xml:space="preserve"> (</w:t>
-      </w:r>
-      <w:r>
-        <w:t>Chatfield 1995, Burnham and Anderson 2002</w:t>
-      </w:r>
-      <w:r>
-        <w:t>)</w:t>
-      </w:r>
-      <w:r>
-        <w:t xml:space="preserve">. </w:t>
-      </w:r>
-      <w:r>
-        <w:t>Of course, we are not suggesting that</w:t>
-      </w:r>
-      <w:r>
-        <w:t xml:space="preserve"> models be selected based on a particular pattern in the results (Link et al. </w:t>
-      </w:r>
-      <w:r>
-        <w:t>2020</w:t>
-      </w:r>
-      <w:r>
-        <w:t xml:space="preserve">). On the contrary, the </w:t>
-      </w:r>
-      <w:r>
-        <w:t xml:space="preserve">necessary </w:t>
-      </w:r>
-      <w:r>
-        <w:t xml:space="preserve">subjective </w:t>
-      </w:r>
-      <w:r>
-        <w:t>process occurs before any quantitative analyses</w:t>
-      </w:r>
-      <w:r>
-        <w:t>, and relies on</w:t>
-      </w:r>
-      <w:r>
-        <w:t xml:space="preserve"> “careful thinking” to balance</w:t>
-      </w:r>
-      <w:r>
-        <w:t xml:space="preserve"> </w:t>
-      </w:r>
-      <w:r>
-        <w:t>the pr</w:t>
-      </w:r>
-      <w:r>
-        <w:t>oblem</w:t>
-      </w:r>
-      <w:r>
-        <w:t>/</w:t>
-      </w:r>
-      <w:r>
-        <w:t>objectives;</w:t>
-      </w:r>
-      <w:r>
-        <w:t xml:space="preserve"> the th</w:t>
-      </w:r>
-      <w:bookmarkStart w:id="1" w:name="_GoBack"/>
-      <w:bookmarkEnd w:id="1"/>
-      <w:r>
-        <w:t>eory or model</w:t>
-      </w:r>
-      <w:r>
-        <w:t>;</w:t>
-      </w:r>
-      <w:r>
-        <w:t xml:space="preserve"> and the data (Chatfield 1995)</w:t>
-      </w:r>
-      <w:r>
-        <w:t xml:space="preserve">. </w:t>
-      </w:r>
     </w:p>
     <w:p>
       <w:r>
@@ -10430,13 +9457,8 @@
       <w:r>
         <w:t xml:space="preserve"> for the BBS </w:t>
       </w:r>
-      <w:proofErr w:type="gramStart"/>
-      <w:r>
-        <w:t>should also be informed</w:t>
-      </w:r>
-      <w:proofErr w:type="gramEnd"/>
-      <w:r>
-        <w:t xml:space="preserve"> by a careful consideration of the</w:t>
+      <w:r>
+        <w:t>should also be informed by a careful consideration of the</w:t>
       </w:r>
       <w:r>
         <w:t xml:space="preserve"> goals of the analyses and how they relate to the</w:t>
@@ -10476,15 +9498,7 @@
         <w:t xml:space="preserve"> The SLOPE model is similarly problematic if</w:t>
       </w:r>
       <w:r>
-        <w:t xml:space="preserve"> BBS status and trend estimates </w:t>
-      </w:r>
-      <w:proofErr w:type="gramStart"/>
-      <w:r>
-        <w:t>are used</w:t>
-      </w:r>
-      <w:proofErr w:type="gramEnd"/>
-      <w:r>
-        <w:t xml:space="preserve"> to assess the recovery (e.g., a change in the rate of decline) </w:t>
+        <w:t xml:space="preserve"> BBS status and trend estimates are used to assess the recovery (e.g., a change in the rate of decline) </w:t>
       </w:r>
       <w:r>
         <w:t xml:space="preserve">of a species at risk (e.g., </w:t>
@@ -10538,18 +9552,10 @@
         <w:t>.</w:t>
       </w:r>
       <w:r>
-        <w:t xml:space="preserve"> This conceptual consideration of the appropriate set of </w:t>
-      </w:r>
-      <w:proofErr w:type="spellStart"/>
-      <w:r>
-        <w:t>aprior</w:t>
-      </w:r>
-      <w:r>
-        <w:t>i</w:t>
-      </w:r>
-      <w:proofErr w:type="spellEnd"/>
-      <w:r>
-        <w:t xml:space="preserve"> models is further complicated in that</w:t>
+        <w:t xml:space="preserve"> This conceptual consideration of the appropriate set of aprior</w:t>
+      </w:r>
+      <w:r>
+        <w:t>i models is further complicated in that</w:t>
       </w:r>
       <w:r>
         <w:t xml:space="preserve"> </w:t>
@@ -10591,15 +9597,7 @@
         <w:t xml:space="preserve"> potential </w:t>
       </w:r>
       <w:r>
-        <w:t xml:space="preserve">conflicts between the model structures (“constraints on the model parameters” </w:t>
-      </w:r>
-      <w:proofErr w:type="spellStart"/>
-      <w:r>
-        <w:t>sensu</w:t>
-      </w:r>
-      <w:proofErr w:type="spellEnd"/>
-      <w:r>
-        <w:t xml:space="preserve"> Chatfield 1995) and </w:t>
+        <w:t xml:space="preserve">conflicts between the model structures (“constraints on the model parameters” sensu Chatfield 1995) and </w:t>
       </w:r>
       <w:r>
         <w:t>the objectives of the use of the</w:t>
@@ -10619,37 +9617,21 @@
     </w:p>
     <w:p>
       <w:r>
-        <w:t xml:space="preserve">Using all data </w:t>
-      </w:r>
-      <w:proofErr w:type="gramStart"/>
-      <w:r>
-        <w:t>in a 15-fold cross-validations</w:t>
-      </w:r>
-      <w:proofErr w:type="gramEnd"/>
-      <w:r>
-        <w:t xml:space="preserve"> allowed us to explore the spatial and temporal variation in fit, and to compare the fit across all data used in the model. Estimates of predictive fit from a random selection of BBS counts </w:t>
-      </w:r>
-      <w:proofErr w:type="gramStart"/>
-      <w:r>
-        <w:t>are biased</w:t>
-      </w:r>
-      <w:proofErr w:type="gramEnd"/>
+        <w:t xml:space="preserve">Using all data in a 15-fold cross-validations allowed us to explore the spatial and temporal variation in fit, and to compare the fit across all data used in the model. Estimates of predictive fit from a random selection of BBS counts are biased </w:t>
+      </w:r>
+      <w:r>
+        <w:t>because of the strong spatial and temporal dependencies in t</w:t>
+      </w:r>
+      <w:r>
+        <w:t>he BBS data (Roberts et al. 2017</w:t>
+      </w:r>
+      <w:r>
+        <w:t>). However, because our folds were</w:t>
+      </w:r>
       <w:r>
         <w:t xml:space="preserve"> </w:t>
       </w:r>
       <w:r>
-        <w:t>because of the strong spatial and temporal dependencies in t</w:t>
-      </w:r>
-      <w:r>
-        <w:t>he BBS data (Roberts et al. 2017</w:t>
-      </w:r>
-      <w:r>
-        <w:t>). However, because our folds were</w:t>
-      </w:r>
-      <w:r>
-        <w:t xml:space="preserve"> </w:t>
-      </w:r>
-      <w:r>
         <w:t>identical across models,</w:t>
       </w:r>
       <w:r>
@@ -10662,11 +9644,7 @@
         <w:t xml:space="preserve"> unbiased</w:t>
       </w:r>
       <w:r>
-        <w:t xml:space="preserve">. </w:t>
-      </w:r>
-      <w:proofErr w:type="gramStart"/>
-      <w:r>
-        <w:t>We are exploring options for blocked cross-validations, such as leaving 1-year out, and/or 1-stratum out strategies</w:t>
+        <w:t>. We are exploring options for blocked cross-validations, such as leaving 1-year out, and/or 1-stratum out strategies</w:t>
       </w:r>
       <w:r>
         <w:t>, but a generic approach is complicated</w:t>
@@ -10690,33 +9668,13 @@
         <w:t xml:space="preserve"> the complex</w:t>
       </w:r>
       <w:r>
-        <w:t xml:space="preserve"> hierarchy of relationships among routes, observers, repeated observations over time, and the underlying spatial dependence of the biological processes.</w:t>
-      </w:r>
-      <w:proofErr w:type="gramEnd"/>
-      <w:r>
-        <w:t xml:space="preserve"> In addition, spatial and temporal blocking can limit the kinds of models compared</w:t>
-      </w:r>
-      <w:r>
-        <w:t xml:space="preserve"> (e.g., </w:t>
-      </w:r>
-      <w:proofErr w:type="spellStart"/>
-      <w:r>
-        <w:t>Gelman</w:t>
-      </w:r>
-      <w:proofErr w:type="spellEnd"/>
-      <w:r>
-        <w:t xml:space="preserve"> et al. 2013</w:t>
-      </w:r>
-      <w:r>
-        <w:t xml:space="preserve"> </w:t>
-      </w:r>
-      <w:proofErr w:type="spellStart"/>
-      <w:r>
-        <w:t>pg</w:t>
-      </w:r>
-      <w:proofErr w:type="spellEnd"/>
-      <w:r>
-        <w:t xml:space="preserve"> 180)</w:t>
+        <w:t xml:space="preserve"> hierarchy of relationships among routes, observers, repeated observations over time, and the underlying spatial dependence of the biological processes. In addition, spatial and temporal blocking can limit the kinds of models compared</w:t>
+      </w:r>
+      <w:r>
+        <w:t xml:space="preserve"> (e.g., Gelman et al. 2013</w:t>
+      </w:r>
+      <w:r>
+        <w:t xml:space="preserve"> pg 180)</w:t>
       </w:r>
       <w:r>
         <w:t>. For example,</w:t>
@@ -10788,35 +9746,56 @@
         <w:rPr>
           <w:rStyle w:val="self-citation-authors"/>
         </w:rPr>
-        <w:t xml:space="preserve">. Model selection and </w:t>
-      </w:r>
-      <w:proofErr w:type="spellStart"/>
-      <w:r>
+        <w:t>. Model selection and multimodel inference: a practical information-theoretic approach. Second edition. Springer-Verlag, New York, New York, USA.</w:t>
+      </w:r>
+    </w:p>
+    <w:p>
+      <w:pPr>
         <w:rPr>
           <w:rStyle w:val="self-citation-authors"/>
         </w:rPr>
-        <w:t>multimodel</w:t>
-      </w:r>
-      <w:proofErr w:type="spellEnd"/>
+      </w:pPr>
       <w:r>
         <w:rPr>
           <w:rStyle w:val="self-citation-authors"/>
         </w:rPr>
-        <w:t xml:space="preserve"> inference: a practical information-theoretic approach. Second edition. Springer-</w:t>
-      </w:r>
-      <w:proofErr w:type="spellStart"/>
+        <w:t xml:space="preserve">Chatfield, C. </w:t>
+      </w:r>
       <w:r>
         <w:rPr>
           <w:rStyle w:val="self-citation-authors"/>
         </w:rPr>
-        <w:t>Verlag</w:t>
-      </w:r>
-      <w:proofErr w:type="spellEnd"/>
+        <w:t>(</w:t>
+      </w:r>
       <w:r>
         <w:rPr>
           <w:rStyle w:val="self-citation-authors"/>
         </w:rPr>
-        <w:t>, New York, New York, USA.</w:t>
+        <w:t>1995</w:t>
+      </w:r>
+      <w:r>
+        <w:rPr>
+          <w:rStyle w:val="self-citation-authors"/>
+        </w:rPr>
+        <w:t>)</w:t>
+      </w:r>
+      <w:r>
+        <w:rPr>
+          <w:rStyle w:val="self-citation-authors"/>
+        </w:rPr>
+        <w:t>. Model uncertainty, data mining and statistic</w:t>
+      </w:r>
+      <w:r>
+        <w:rPr>
+          <w:rStyle w:val="self-citation-authors"/>
+        </w:rPr>
+        <w:t>al inference (with discussion).</w:t>
+      </w:r>
+      <w:r>
+        <w:rPr>
+          <w:rStyle w:val="self-citation-authors"/>
+        </w:rPr>
+        <w:t xml:space="preserve"> Journal of the Royal Statistical Society (London), Series A 158:419–466.</w:t>
       </w:r>
     </w:p>
     <w:p>
@@ -10829,107 +9808,105 @@
         <w:rPr>
           <w:rStyle w:val="self-citation-authors"/>
         </w:rPr>
-        <w:t xml:space="preserve">Chatfield, C. </w:t>
-      </w:r>
-      <w:r>
-        <w:rPr>
-          <w:rStyle w:val="self-citation-authors"/>
-        </w:rPr>
-        <w:t>(</w:t>
-      </w:r>
-      <w:r>
-        <w:rPr>
-          <w:rStyle w:val="self-citation-authors"/>
-        </w:rPr>
-        <w:t>1995</w:t>
-      </w:r>
-      <w:r>
-        <w:rPr>
-          <w:rStyle w:val="self-citation-authors"/>
-        </w:rPr>
-        <w:t>)</w:t>
-      </w:r>
-      <w:r>
-        <w:rPr>
-          <w:rStyle w:val="self-citation-authors"/>
-        </w:rPr>
-        <w:t>. Model uncertainty, data mining and statistic</w:t>
-      </w:r>
-      <w:r>
-        <w:rPr>
-          <w:rStyle w:val="self-citation-authors"/>
-        </w:rPr>
-        <w:t>al inference (with discussion).</w:t>
-      </w:r>
-      <w:r>
-        <w:rPr>
-          <w:rStyle w:val="self-citation-authors"/>
-        </w:rPr>
-        <w:t xml:space="preserve"> Journal of the Royal Statistical Society (London), Series </w:t>
-      </w:r>
-      <w:proofErr w:type="gramStart"/>
-      <w:r>
-        <w:rPr>
-          <w:rStyle w:val="self-citation-authors"/>
-        </w:rPr>
-        <w:t>A</w:t>
-      </w:r>
-      <w:proofErr w:type="gramEnd"/>
-      <w:r>
-        <w:rPr>
-          <w:rStyle w:val="self-citation-authors"/>
-        </w:rPr>
-        <w:t xml:space="preserve"> 158:419–466.</w:t>
-      </w:r>
-    </w:p>
-    <w:p>
-      <w:pPr>
-        <w:rPr>
-          <w:rStyle w:val="self-citation-authors"/>
-        </w:rPr>
-      </w:pPr>
-      <w:r>
-        <w:rPr>
-          <w:rStyle w:val="self-citation-authors"/>
-        </w:rPr>
         <w:t xml:space="preserve">COSEWIC. 2012. COSEWIC assessment and status report on the Wood Thrush </w:t>
       </w:r>
-      <w:proofErr w:type="spellStart"/>
       <w:r>
         <w:rPr>
           <w:rStyle w:val="self-citation-authors"/>
           <w:i/>
         </w:rPr>
-        <w:t>Hylocichla</w:t>
-      </w:r>
-      <w:proofErr w:type="spellEnd"/>
+        <w:t>Hylocichla mustelina</w:t>
+      </w:r>
       <w:r>
         <w:rPr>
           <w:rStyle w:val="self-citation-authors"/>
-          <w:i/>
+        </w:rPr>
+        <w:t xml:space="preserve"> in Canada. Committee on the Status of Endangered Wildlif</w:t>
+      </w:r>
+      <w:r>
+        <w:rPr>
+          <w:rStyle w:val="self-citation-authors"/>
+        </w:rPr>
+        <w:t>e in Canada. Ottawa.</w:t>
+      </w:r>
+    </w:p>
+    <w:p>
+      <w:pPr>
+        <w:rPr>
+          <w:rStyle w:val="self-citation-authors"/>
+        </w:rPr>
+      </w:pPr>
+      <w:r>
+        <w:rPr>
+          <w:rStyle w:val="self-citation-authors"/>
+        </w:rPr>
+        <w:t>Crainiceanu C</w:t>
+      </w:r>
+      <w:r>
+        <w:rPr>
+          <w:rStyle w:val="self-citation-authors"/>
+        </w:rPr>
+        <w:t xml:space="preserve">M, Ruppert D, Wand MP (2005).  </w:t>
+      </w:r>
+      <w:r>
+        <w:rPr>
+          <w:rStyle w:val="self-citation-authors"/>
+        </w:rPr>
+        <w:t>Bayesian A</w:t>
+      </w:r>
+      <w:r>
+        <w:rPr>
+          <w:rStyle w:val="self-citation-authors"/>
+        </w:rPr>
+        <w:t>nalysis for Penalized Spline Re</w:t>
+      </w:r>
+      <w:r>
+        <w:rPr>
+          <w:rStyle w:val="self-citation-authors"/>
+        </w:rPr>
+        <w:t>gression Using W</w:t>
+      </w:r>
+      <w:r>
+        <w:rPr>
+          <w:rStyle w:val="self-citation-authors"/>
+        </w:rPr>
+        <w:t>inBUGS.</w:t>
+      </w:r>
+      <w:r>
+        <w:rPr>
+          <w:rStyle w:val="self-citation-authors"/>
         </w:rPr>
         <w:t xml:space="preserve"> </w:t>
       </w:r>
-      <w:proofErr w:type="spellStart"/>
       <w:r>
         <w:rPr>
           <w:rStyle w:val="self-citation-authors"/>
-          <w:i/>
-        </w:rPr>
-        <w:t>mustelina</w:t>
-      </w:r>
-      <w:proofErr w:type="spellEnd"/>
+        </w:rPr>
+        <w:t>Journal of Statistical Software,</w:t>
+      </w:r>
       <w:r>
         <w:rPr>
           <w:rStyle w:val="self-citation-authors"/>
         </w:rPr>
-        <w:t xml:space="preserve"> in Canada. Committee on the Status of Endangered Wildlif</w:t>
+        <w:t xml:space="preserve"> </w:t>
       </w:r>
       <w:r>
         <w:rPr>
           <w:rStyle w:val="self-citation-authors"/>
         </w:rPr>
-        <w:t>e in Canada. Ottawa.</w:t>
+        <w:t>14</w:t>
+      </w:r>
+      <w:r>
+        <w:rPr>
+          <w:rStyle w:val="self-citation-authors"/>
+        </w:rPr>
+        <w:t xml:space="preserve"> </w:t>
+      </w:r>
+      <w:r>
+        <w:rPr>
+          <w:rStyle w:val="self-citation-authors"/>
+        </w:rPr>
+        <w:t>(14)</w:t>
       </w:r>
     </w:p>
     <w:p>
@@ -10938,203 +9915,62 @@
           <w:rStyle w:val="self-citation-authors"/>
         </w:rPr>
       </w:pPr>
-      <w:proofErr w:type="spellStart"/>
       <w:r>
         <w:rPr>
           <w:rStyle w:val="self-citation-authors"/>
         </w:rPr>
-        <w:t>Crainiceanu</w:t>
-      </w:r>
-      <w:proofErr w:type="spellEnd"/>
+        <w:t>Duan</w:t>
+      </w:r>
       <w:r>
         <w:rPr>
           <w:rStyle w:val="self-citation-authors"/>
         </w:rPr>
-        <w:t xml:space="preserve"> C</w:t>
+        <w:t>, N</w:t>
       </w:r>
       <w:r>
         <w:rPr>
           <w:rStyle w:val="self-citation-authors"/>
         </w:rPr>
-        <w:t xml:space="preserve">M, </w:t>
-      </w:r>
-      <w:proofErr w:type="spellStart"/>
+        <w:t>. 1983. Smearing Estimate: A Nonparametric Retransformation Method</w:t>
+      </w:r>
       <w:r>
         <w:rPr>
           <w:rStyle w:val="self-citation-authors"/>
         </w:rPr>
-        <w:t>Ruppert</w:t>
-      </w:r>
-      <w:proofErr w:type="spellEnd"/>
+        <w:t>.</w:t>
+      </w:r>
       <w:r>
         <w:rPr>
           <w:rStyle w:val="self-citation-authors"/>
         </w:rPr>
-        <w:t xml:space="preserve"> D, Wand MP (2005).  </w:t>
+        <w:t xml:space="preserve"> Journal of the American Statistica</w:t>
       </w:r>
       <w:r>
         <w:rPr>
           <w:rStyle w:val="self-citation-authors"/>
         </w:rPr>
-        <w:t>Bayesian A</w:t>
+        <w:t xml:space="preserve">l Association, Vol. 78, No. 383, </w:t>
       </w:r>
       <w:r>
         <w:rPr>
           <w:rStyle w:val="self-citation-authors"/>
         </w:rPr>
-        <w:t>nalysis for Penalized Spline Re</w:t>
-      </w:r>
-      <w:r>
+        <w:t>pp. 605-610</w:t>
+      </w:r>
+    </w:p>
+    <w:p>
+      <w:pPr>
         <w:rPr>
           <w:rStyle w:val="self-citation-authors"/>
         </w:rPr>
-        <w:t xml:space="preserve">gression Using </w:t>
-      </w:r>
-      <w:proofErr w:type="spellStart"/>
-      <w:r>
-        <w:rPr>
-          <w:rStyle w:val="self-citation-authors"/>
-        </w:rPr>
-        <w:t>W</w:t>
-      </w:r>
-      <w:r>
-        <w:rPr>
-          <w:rStyle w:val="self-citation-authors"/>
-        </w:rPr>
-        <w:t>inBUGS</w:t>
-      </w:r>
-      <w:proofErr w:type="spellEnd"/>
-      <w:r>
-        <w:rPr>
-          <w:rStyle w:val="self-citation-authors"/>
-        </w:rPr>
-        <w:t>.</w:t>
-      </w:r>
-      <w:r>
-        <w:rPr>
-          <w:rStyle w:val="self-citation-authors"/>
-        </w:rPr>
-        <w:t xml:space="preserve"> </w:t>
-      </w:r>
-      <w:r>
-        <w:rPr>
-          <w:rStyle w:val="self-citation-authors"/>
-        </w:rPr>
-        <w:t>Journal of Statistical Software,</w:t>
-      </w:r>
-      <w:r>
-        <w:rPr>
-          <w:rStyle w:val="self-citation-authors"/>
-        </w:rPr>
-        <w:t xml:space="preserve"> </w:t>
-      </w:r>
-      <w:r>
-        <w:rPr>
-          <w:rStyle w:val="self-citation-authors"/>
-        </w:rPr>
-        <w:t>14</w:t>
-      </w:r>
-      <w:r>
-        <w:rPr>
-          <w:rStyle w:val="self-citation-authors"/>
-        </w:rPr>
-        <w:t xml:space="preserve"> </w:t>
-      </w:r>
-      <w:r>
-        <w:rPr>
-          <w:rStyle w:val="self-citation-authors"/>
-        </w:rPr>
-        <w:t>(14)</w:t>
-      </w:r>
-    </w:p>
-    <w:p>
-      <w:pPr>
-        <w:rPr>
-          <w:rStyle w:val="self-citation-authors"/>
-        </w:rPr>
       </w:pPr>
-      <w:proofErr w:type="spellStart"/>
-      <w:r>
-        <w:rPr>
-          <w:rStyle w:val="self-citation-authors"/>
-        </w:rPr>
-        <w:t>Duan</w:t>
-      </w:r>
-      <w:proofErr w:type="spellEnd"/>
-      <w:r>
-        <w:rPr>
-          <w:rStyle w:val="self-citation-authors"/>
-        </w:rPr>
-        <w:t>, N</w:t>
-      </w:r>
-      <w:r>
-        <w:rPr>
-          <w:rStyle w:val="self-citation-authors"/>
-        </w:rPr>
-        <w:t>. 1983. Smearing Estimate: A Nonparametric Retransformation Method</w:t>
-      </w:r>
-      <w:r>
-        <w:rPr>
-          <w:rStyle w:val="self-citation-authors"/>
-        </w:rPr>
-        <w:t>.</w:t>
-      </w:r>
-      <w:r>
-        <w:rPr>
-          <w:rStyle w:val="self-citation-authors"/>
-        </w:rPr>
-        <w:t xml:space="preserve"> Journal of the American Statistica</w:t>
-      </w:r>
-      <w:r>
-        <w:rPr>
-          <w:rStyle w:val="self-citation-authors"/>
-        </w:rPr>
-        <w:t xml:space="preserve">l Association, Vol. 78, No. 383, </w:t>
-      </w:r>
-      <w:r>
-        <w:rPr>
-          <w:rStyle w:val="self-citation-authors"/>
-        </w:rPr>
-        <w:t>pp. 605-610</w:t>
-      </w:r>
-    </w:p>
-    <w:p>
-      <w:pPr>
-        <w:rPr>
-          <w:rStyle w:val="self-citation-authors"/>
-        </w:rPr>
-      </w:pPr>
       <w:r>
         <w:t xml:space="preserve">Environment Climate Change Canada </w:t>
       </w:r>
       <w:r>
-        <w:t>(2016). Recovery Strategy for the Canada Warbler (</w:t>
-      </w:r>
-      <w:proofErr w:type="spellStart"/>
-      <w:r>
-        <w:t>Cardellina</w:t>
-      </w:r>
-      <w:proofErr w:type="spellEnd"/>
-      <w:r>
-        <w:t xml:space="preserve"> </w:t>
-      </w:r>
-      <w:proofErr w:type="spellStart"/>
-      <w:r>
-        <w:t>canadensis</w:t>
-      </w:r>
-      <w:proofErr w:type="spellEnd"/>
-      <w:r>
-        <w:t xml:space="preserve">) in Canada. Species at Risk Act Recovery Strategy Series. Environment Canada, Ottawa. </w:t>
-      </w:r>
-      <w:proofErr w:type="gramStart"/>
-      <w:r>
-        <w:t>vii</w:t>
-      </w:r>
-      <w:proofErr w:type="gramEnd"/>
-      <w:r>
-        <w:t xml:space="preserve"> + 56 pp. Available at: </w:t>
-      </w:r>
-      <w:hyperlink r:id="rId13" w:history="1">
+        <w:t xml:space="preserve">(2016). Recovery Strategy for the Canada Warbler (Cardellina canadensis) in Canada. Species at Risk Act Recovery Strategy Series. Environment Canada, Ottawa. vii + 56 pp. Available at: </w:t>
+      </w:r>
+      <w:hyperlink r:id="rId11" w:history="1">
         <w:r>
           <w:rPr>
             <w:rStyle w:val="Hyperlink"/>
@@ -11158,246 +9994,117 @@
           <w:rStyle w:val="self-citation-authors"/>
         </w:rPr>
       </w:pPr>
-      <w:proofErr w:type="spellStart"/>
       <w:r>
         <w:rPr>
           <w:rStyle w:val="self-citation-authors"/>
         </w:rPr>
-        <w:t>Fewster</w:t>
-      </w:r>
-      <w:proofErr w:type="spellEnd"/>
+        <w:t>Fewster, R. M., S. T.Buckland, G. M.Siriwardena, S. R.Baillie, and J. D.Wilson</w:t>
+      </w:r>
       <w:r>
         <w:rPr>
           <w:rStyle w:val="self-citation-authors"/>
         </w:rPr>
-        <w:t xml:space="preserve">, R. M., S. </w:t>
-      </w:r>
-      <w:proofErr w:type="spellStart"/>
+        <w:t xml:space="preserve"> </w:t>
+      </w:r>
       <w:r>
         <w:rPr>
           <w:rStyle w:val="self-citation-authors"/>
         </w:rPr>
-        <w:t>T.Buckland</w:t>
-      </w:r>
-      <w:proofErr w:type="spellEnd"/>
+        <w:t>(2000). Analysis of population trends for farmland birds using generalized additive models. Ecology</w:t>
+      </w:r>
       <w:r>
         <w:rPr>
           <w:rStyle w:val="self-citation-authors"/>
         </w:rPr>
-        <w:t xml:space="preserve">, G. </w:t>
-      </w:r>
-      <w:proofErr w:type="spellStart"/>
+        <w:t xml:space="preserve"> </w:t>
+      </w:r>
       <w:r>
         <w:rPr>
           <w:rStyle w:val="self-citation-authors"/>
         </w:rPr>
-        <w:t>M.Siriwardena</w:t>
-      </w:r>
-      <w:proofErr w:type="spellEnd"/>
-      <w:r>
+        <w:t>81:1970–1984.</w:t>
+      </w:r>
+    </w:p>
+    <w:p>
+      <w:pPr>
         <w:rPr>
           <w:rStyle w:val="self-citation-authors"/>
         </w:rPr>
-        <w:t xml:space="preserve">, S. </w:t>
-      </w:r>
-      <w:proofErr w:type="spellStart"/>
+      </w:pPr>
       <w:r>
         <w:rPr>
           <w:rStyle w:val="self-citation-authors"/>
         </w:rPr>
-        <w:t>R.Baillie</w:t>
-      </w:r>
-      <w:proofErr w:type="spellEnd"/>
-      <w:r>
+        <w:t>Gelman, A. 2006. Prior distributions for variance parameters in hierarchical models. Bayesian Analysis. 1:515-533.</w:t>
+      </w:r>
+    </w:p>
+    <w:p>
+      <w:r>
+        <w:t>Gelman, A., J. Hwang, and A. Vehtari (2014).</w:t>
+      </w:r>
+      <w:r>
+        <w:t xml:space="preserve"> Understanding predictive information criteria for Bayesian models</w:t>
+      </w:r>
+      <w:r>
+        <w:t xml:space="preserve">. </w:t>
+      </w:r>
+      <w:r>
+        <w:t>Stat</w:t>
+      </w:r>
+      <w:r>
+        <w:t>istics and</w:t>
+      </w:r>
+      <w:r>
+        <w:t xml:space="preserve"> Comput</w:t>
+      </w:r>
+      <w:r>
+        <w:t>ing 24:</w:t>
+      </w:r>
+      <w:r>
+        <w:t>997</w:t>
+      </w:r>
+      <w:r>
+        <w:t>-1016</w:t>
+      </w:r>
+      <w:r>
+        <w:t xml:space="preserve">. </w:t>
+      </w:r>
+    </w:p>
+    <w:p>
+      <w:pPr>
         <w:rPr>
           <w:rStyle w:val="self-citation-authors"/>
         </w:rPr>
-        <w:t xml:space="preserve">, and J. </w:t>
-      </w:r>
-      <w:proofErr w:type="spellStart"/>
+      </w:pPr>
       <w:r>
         <w:rPr>
           <w:rStyle w:val="self-citation-authors"/>
         </w:rPr>
-        <w:t>D.Wilson</w:t>
-      </w:r>
-      <w:proofErr w:type="spellEnd"/>
+        <w:t>Gelman,</w:t>
+      </w:r>
       <w:r>
         <w:rPr>
           <w:rStyle w:val="self-citation-authors"/>
         </w:rPr>
-        <w:t xml:space="preserve"> </w:t>
+        <w:t xml:space="preserve"> A.,</w:t>
       </w:r>
       <w:r>
         <w:rPr>
           <w:rStyle w:val="self-citation-authors"/>
         </w:rPr>
-        <w:t>(2000). Analysis of population trends for farmland birds using generalized additive models. Ecology</w:t>
+        <w:t xml:space="preserve"> J. B. Carlin, H. S. Stern, D. B. Dunson, A. Vehtari and D. B. Rubin. (</w:t>
       </w:r>
       <w:r>
         <w:rPr>
           <w:rStyle w:val="self-citation-authors"/>
         </w:rPr>
-        <w:t xml:space="preserve"> </w:t>
+        <w:t>2013</w:t>
       </w:r>
       <w:r>
         <w:rPr>
           <w:rStyle w:val="self-citation-authors"/>
         </w:rPr>
-        <w:t>81:1970–1984.</w:t>
-      </w:r>
-    </w:p>
-    <w:p>
-      <w:pPr>
-        <w:rPr>
-          <w:rStyle w:val="self-citation-authors"/>
-        </w:rPr>
-      </w:pPr>
-      <w:proofErr w:type="spellStart"/>
-      <w:r>
-        <w:rPr>
-          <w:rStyle w:val="self-citation-authors"/>
-        </w:rPr>
-        <w:t>Gelman</w:t>
-      </w:r>
-      <w:proofErr w:type="spellEnd"/>
-      <w:r>
-        <w:rPr>
-          <w:rStyle w:val="self-citation-authors"/>
-        </w:rPr>
-        <w:t xml:space="preserve">, A. 2006. Prior distributions for variance parameters in hierarchical models. Bayesian Analysis. </w:t>
-      </w:r>
-      <w:proofErr w:type="gramStart"/>
-      <w:r>
-        <w:rPr>
-          <w:rStyle w:val="self-citation-authors"/>
-        </w:rPr>
-        <w:t>1:</w:t>
-      </w:r>
-      <w:proofErr w:type="gramEnd"/>
-      <w:r>
-        <w:rPr>
-          <w:rStyle w:val="self-citation-authors"/>
-        </w:rPr>
-        <w:t>515-533.</w:t>
-      </w:r>
-    </w:p>
-    <w:p>
-      <w:proofErr w:type="spellStart"/>
-      <w:r>
-        <w:t>Gelman</w:t>
-      </w:r>
-      <w:proofErr w:type="spellEnd"/>
-      <w:r>
-        <w:t xml:space="preserve">, A., J. Hwang, and A. </w:t>
-      </w:r>
-      <w:proofErr w:type="spellStart"/>
-      <w:r>
-        <w:t>Vehtari</w:t>
-      </w:r>
-      <w:proofErr w:type="spellEnd"/>
-      <w:r>
-        <w:t xml:space="preserve"> (2014).</w:t>
-      </w:r>
-      <w:r>
-        <w:t xml:space="preserve"> Understanding predictive information criteria for Bayesian models</w:t>
-      </w:r>
-      <w:r>
-        <w:t xml:space="preserve">. </w:t>
-      </w:r>
-      <w:r>
-        <w:t>Stat</w:t>
-      </w:r>
-      <w:r>
-        <w:t>istics and</w:t>
-      </w:r>
-      <w:r>
-        <w:t xml:space="preserve"> Comput</w:t>
-      </w:r>
-      <w:r>
-        <w:t>ing 24:</w:t>
-      </w:r>
-      <w:r>
-        <w:t>997</w:t>
-      </w:r>
-      <w:r>
-        <w:t>-1016</w:t>
-      </w:r>
-      <w:r>
-        <w:t xml:space="preserve">. </w:t>
-      </w:r>
-    </w:p>
-    <w:p>
-      <w:pPr>
-        <w:rPr>
-          <w:rStyle w:val="self-citation-authors"/>
-        </w:rPr>
-      </w:pPr>
-      <w:proofErr w:type="spellStart"/>
-      <w:r>
-        <w:rPr>
-          <w:rStyle w:val="self-citation-authors"/>
-        </w:rPr>
-        <w:t>Gelman</w:t>
-      </w:r>
-      <w:proofErr w:type="spellEnd"/>
-      <w:r>
-        <w:rPr>
-          <w:rStyle w:val="self-citation-authors"/>
-        </w:rPr>
-        <w:t>,</w:t>
-      </w:r>
-      <w:r>
-        <w:rPr>
-          <w:rStyle w:val="self-citation-authors"/>
-        </w:rPr>
-        <w:t xml:space="preserve"> A.,</w:t>
-      </w:r>
-      <w:r>
-        <w:rPr>
-          <w:rStyle w:val="self-citation-authors"/>
-        </w:rPr>
-        <w:t xml:space="preserve"> J. B. Carlin, H. S. Stern, D. B. Dunson, A. </w:t>
-      </w:r>
-      <w:proofErr w:type="spellStart"/>
-      <w:r>
-        <w:rPr>
-          <w:rStyle w:val="self-citation-authors"/>
-        </w:rPr>
-        <w:t>Vehtari</w:t>
-      </w:r>
-      <w:proofErr w:type="spellEnd"/>
-      <w:r>
-        <w:rPr>
-          <w:rStyle w:val="self-citation-authors"/>
-        </w:rPr>
-        <w:t xml:space="preserve"> and D. B. Rubin. (</w:t>
-      </w:r>
-      <w:r>
-        <w:rPr>
-          <w:rStyle w:val="self-citation-authors"/>
-        </w:rPr>
-        <w:t>2013</w:t>
-      </w:r>
-      <w:r>
-        <w:rPr>
-          <w:rStyle w:val="self-citation-authors"/>
-        </w:rPr>
-        <w:t xml:space="preserve">), Bayesian Data </w:t>
-      </w:r>
-      <w:proofErr w:type="gramStart"/>
-      <w:r>
-        <w:rPr>
-          <w:rStyle w:val="self-citation-authors"/>
-        </w:rPr>
-        <w:t>Analysis ,</w:t>
-      </w:r>
-      <w:proofErr w:type="gramEnd"/>
-      <w:r>
-        <w:rPr>
-          <w:rStyle w:val="self-citation-authors"/>
-        </w:rPr>
-        <w:t xml:space="preserve"> Chapman and Hall/CRC </w:t>
+        <w:t xml:space="preserve">), Bayesian Data Analysis , Chapman and Hall/CRC </w:t>
       </w:r>
       <w:r>
         <w:rPr>
@@ -11428,7 +10135,7 @@
         </w:rPr>
         <w:t xml:space="preserve">IUCN Standards and Petitions Committee. 2019. Guidelines for Using the IUCN Red List Categories and Criteria. Version 14. Prepared by the Standards and Petitions Committee. Downloadable from </w:t>
       </w:r>
-      <w:hyperlink r:id="rId14" w:history="1">
+      <w:hyperlink r:id="rId12" w:history="1">
         <w:r>
           <w:rPr>
             <w:rStyle w:val="Hyperlink"/>
@@ -11536,7 +10243,7 @@
         </w:rPr>
         <w:t xml:space="preserve">DOI: </w:t>
       </w:r>
-      <w:hyperlink r:id="rId15" w:history="1">
+      <w:hyperlink r:id="rId13" w:history="1">
         <w:r>
           <w:rPr>
             <w:rStyle w:val="Hyperlink"/>
@@ -11549,21 +10256,8 @@
       </w:r>
     </w:p>
     <w:p>
-      <w:proofErr w:type="spellStart"/>
-      <w:r>
-        <w:t>Knape</w:t>
-      </w:r>
-      <w:proofErr w:type="spellEnd"/>
-      <w:r>
-        <w:t xml:space="preserve">, J. (2016). Decomposing trends in Swedish bird populations using generalized additive mixed models. </w:t>
-      </w:r>
-      <w:proofErr w:type="gramStart"/>
-      <w:r>
-        <w:t>Journal  of</w:t>
-      </w:r>
-      <w:proofErr w:type="gramEnd"/>
-      <w:r>
-        <w:t xml:space="preserve">  Applied  Ecology, 53, 1852–1861.</w:t>
+      <w:r>
+        <w:t>Knape, J. (2016). Decomposing trends in Swedish bird populations using generalized additive mixed models. Journal  of  Applied  Ecology, 53, 1852–1861.</w:t>
       </w:r>
     </w:p>
     <w:p>
@@ -11604,39 +10298,9 @@
         <w:rPr>
           <w:rStyle w:val="self-citation-authors"/>
         </w:rPr>
-        <w:t xml:space="preserve">Microsoft and Steve Weston (2019). </w:t>
-      </w:r>
-      <w:proofErr w:type="spellStart"/>
-      <w:proofErr w:type="gramStart"/>
-      <w:r>
-        <w:rPr>
-          <w:rStyle w:val="self-citation-authors"/>
-        </w:rPr>
-        <w:t>foreach</w:t>
-      </w:r>
-      <w:proofErr w:type="spellEnd"/>
-      <w:proofErr w:type="gramEnd"/>
-      <w:r>
-        <w:rPr>
-          <w:rStyle w:val="self-citation-authors"/>
-        </w:rPr>
-        <w:t xml:space="preserve">: Provides </w:t>
-      </w:r>
-      <w:proofErr w:type="spellStart"/>
-      <w:r>
-        <w:rPr>
-          <w:rStyle w:val="self-citation-authors"/>
-        </w:rPr>
-        <w:t>Foreach</w:t>
-      </w:r>
-      <w:proofErr w:type="spellEnd"/>
-      <w:r>
-        <w:rPr>
-          <w:rStyle w:val="self-citation-authors"/>
-        </w:rPr>
-        <w:t xml:space="preserve"> Looping Construct. R package version 1.4.7. </w:t>
-      </w:r>
-      <w:hyperlink r:id="rId16" w:history="1">
+        <w:t xml:space="preserve">Microsoft and Steve Weston (2019). foreach: Provides Foreach Looping Construct. R package version 1.4.7. </w:t>
+      </w:r>
+      <w:hyperlink r:id="rId14" w:history="1">
         <w:r>
           <w:rPr>
             <w:rStyle w:val="Hyperlink"/>
@@ -11679,23 +10343,9 @@
         <w:rPr>
           <w:rStyle w:val="self-citation-authors"/>
         </w:rPr>
-        <w:t xml:space="preserve">. The State of Canada’s Birds, 2019. Environment and Climate Change Canada, Ottawa, Canada. </w:t>
-      </w:r>
-      <w:proofErr w:type="gramStart"/>
-      <w:r>
-        <w:rPr>
-          <w:rStyle w:val="self-citation-authors"/>
-        </w:rPr>
-        <w:t>12</w:t>
-      </w:r>
-      <w:proofErr w:type="gramEnd"/>
-      <w:r>
-        <w:rPr>
-          <w:rStyle w:val="self-citation-authors"/>
-        </w:rPr>
-        <w:t xml:space="preserve"> pages. </w:t>
-      </w:r>
-      <w:hyperlink r:id="rId17" w:history="1">
+        <w:t xml:space="preserve">. The State of Canada’s Birds, 2019. Environment and Climate Change Canada, Ottawa, Canada. 12 pages. </w:t>
+      </w:r>
+      <w:hyperlink r:id="rId15" w:history="1">
         <w:r>
           <w:rPr>
             <w:rStyle w:val="Hyperlink"/>
@@ -11716,7 +10366,7 @@
         </w:rPr>
         <w:t xml:space="preserve">Partners in Flight. 2019. Avian Conservation Assessment Database, version 2019. Available at </w:t>
       </w:r>
-      <w:hyperlink r:id="rId18" w:history="1">
+      <w:hyperlink r:id="rId16" w:history="1">
         <w:r>
           <w:rPr>
             <w:rStyle w:val="Hyperlink"/>
@@ -11752,25 +10402,9 @@
     </w:p>
     <w:p>
       <w:r>
-        <w:t xml:space="preserve">Pedersen EJ, Miller DL, Simpson GL, Ross N. 2019. Hierarchical generalized additive models in ecology: an introduction with </w:t>
-      </w:r>
-      <w:proofErr w:type="spellStart"/>
-      <w:r>
-        <w:t>mgcv</w:t>
-      </w:r>
-      <w:proofErr w:type="spellEnd"/>
-      <w:r>
-        <w:t xml:space="preserve">. </w:t>
-      </w:r>
-      <w:proofErr w:type="spellStart"/>
-      <w:r>
-        <w:t>PeerJ</w:t>
-      </w:r>
-      <w:proofErr w:type="spellEnd"/>
-      <w:r>
-        <w:t xml:space="preserve"> 7:e6876 </w:t>
-      </w:r>
-      <w:hyperlink r:id="rId19" w:history="1">
+        <w:t xml:space="preserve">Pedersen EJ, Miller DL, Simpson GL, Ross N. 2019. Hierarchical generalized additive models in ecology: an introduction with mgcv. PeerJ 7:e6876 </w:t>
+      </w:r>
+      <w:hyperlink r:id="rId17" w:history="1">
         <w:r>
           <w:rPr>
             <w:rStyle w:val="Hyperlink"/>
@@ -11787,183 +10421,69 @@
     </w:p>
     <w:p>
       <w:r>
-        <w:t xml:space="preserve">R Core Team (2019). R: A language and environment for statistical computing. R  Foundation for Statistical Computing, Vienna, Austria. </w:t>
-      </w:r>
-      <w:proofErr w:type="gramStart"/>
-      <w:r>
-        <w:t xml:space="preserve">URL  </w:t>
-      </w:r>
-      <w:proofErr w:type="gramEnd"/>
-      <w:r>
-        <w:fldChar w:fldCharType="begin"/>
-      </w:r>
-      <w:r>
-        <w:instrText xml:space="preserve"> HYPERLINK "https://www.R-project.org/" </w:instrText>
-      </w:r>
-      <w:r>
-        <w:fldChar w:fldCharType="separate"/>
-      </w:r>
-      <w:r>
-        <w:rPr>
-          <w:rStyle w:val="Hyperlink"/>
-        </w:rPr>
-        <w:t>https://www.R-project.org/</w:t>
-      </w:r>
-      <w:r>
-        <w:rPr>
-          <w:rStyle w:val="Hyperlink"/>
-        </w:rPr>
-        <w:fldChar w:fldCharType="end"/>
-      </w:r>
+        <w:t xml:space="preserve">R Core Team (2019). R: A language and environment for statistical computing. R  Foundation for Statistical Computing, Vienna, Austria. URL  </w:t>
+      </w:r>
+      <w:hyperlink r:id="rId18" w:history="1">
+        <w:r>
+          <w:rPr>
+            <w:rStyle w:val="Hyperlink"/>
+          </w:rPr>
+          <w:t>https://www.R-project.org/</w:t>
+        </w:r>
+      </w:hyperlink>
       <w:r>
         <w:t>.</w:t>
       </w:r>
     </w:p>
     <w:p>
       <w:r>
-        <w:t xml:space="preserve">Roberts, D. R., V. </w:t>
-      </w:r>
-      <w:proofErr w:type="spellStart"/>
-      <w:r>
-        <w:t>Bahn</w:t>
-      </w:r>
-      <w:proofErr w:type="spellEnd"/>
-      <w:r>
-        <w:t xml:space="preserve">, S. </w:t>
-      </w:r>
-      <w:proofErr w:type="spellStart"/>
-      <w:r>
-        <w:t>Ciuti</w:t>
-      </w:r>
-      <w:proofErr w:type="spellEnd"/>
-      <w:r>
-        <w:t xml:space="preserve">, M. S. Boyce, J. </w:t>
-      </w:r>
-      <w:proofErr w:type="spellStart"/>
-      <w:r>
-        <w:t>Elith</w:t>
-      </w:r>
-      <w:proofErr w:type="spellEnd"/>
-      <w:r>
-        <w:t xml:space="preserve">, G. </w:t>
-      </w:r>
-      <w:proofErr w:type="spellStart"/>
-      <w:r>
-        <w:t>Guillera-Arroita</w:t>
-      </w:r>
-      <w:proofErr w:type="spellEnd"/>
-      <w:r>
-        <w:t xml:space="preserve">, S. </w:t>
-      </w:r>
-      <w:proofErr w:type="spellStart"/>
-      <w:r>
-        <w:t>Hauenstein</w:t>
-      </w:r>
-      <w:proofErr w:type="spellEnd"/>
-      <w:r>
-        <w:t xml:space="preserve">, J. J. </w:t>
-      </w:r>
-      <w:proofErr w:type="spellStart"/>
-      <w:r>
-        <w:t>Lahoz-Monfort</w:t>
-      </w:r>
-      <w:proofErr w:type="spellEnd"/>
-      <w:r>
-        <w:t xml:space="preserve">, B. Schroder, W. </w:t>
-      </w:r>
-      <w:proofErr w:type="spellStart"/>
-      <w:r>
-        <w:t>Thuiller</w:t>
-      </w:r>
-      <w:proofErr w:type="spellEnd"/>
-      <w:r>
-        <w:t xml:space="preserve">, D. I. Warton, B. A. </w:t>
-      </w:r>
-      <w:proofErr w:type="spellStart"/>
-      <w:r>
-        <w:t>Wintle</w:t>
-      </w:r>
-      <w:proofErr w:type="spellEnd"/>
-      <w:r>
-        <w:t xml:space="preserve">, F. </w:t>
-      </w:r>
-      <w:proofErr w:type="spellStart"/>
-      <w:r>
-        <w:t>Hartig</w:t>
-      </w:r>
-      <w:proofErr w:type="spellEnd"/>
-      <w:r>
-        <w:t xml:space="preserve">, and C. F. </w:t>
-      </w:r>
-      <w:proofErr w:type="spellStart"/>
-      <w:r>
-        <w:t>Dormann</w:t>
-      </w:r>
-      <w:proofErr w:type="spellEnd"/>
-      <w:r>
-        <w:t xml:space="preserve">. 2017. Cross-validation strategies for data with temporal, spatial, hierarchical or phylogenetic structure. - </w:t>
-      </w:r>
-      <w:proofErr w:type="spellStart"/>
-      <w:r>
-        <w:t>Ecography</w:t>
-      </w:r>
-      <w:proofErr w:type="spellEnd"/>
+        <w:t>Roberts, D. R., V. Bahn, S. Ciuti, M. S. Boyce, J. Elith, G. Guillera-Arroita, S. Hauenstein, J. J. Lahoz-Monfort, B. Schroder, W. Thuiller, D. I. Warton, B. A. Wintle, F. Hartig, and C. F. Dormann. 2017. Cross-validation strategies for data with temporal, spatial, hierarchical or phylogenetic structure. - Ecography doi: 10.1111/ecog.02881.</w:t>
+      </w:r>
+    </w:p>
+    <w:p>
+      <w:r>
+        <w:t>Rosenbe</w:t>
+      </w:r>
+      <w:r>
+        <w:t xml:space="preserve">rg, K. V., P. J. Blancher, J. C. Stanton, and A. O. </w:t>
+      </w:r>
+      <w:r>
+        <w:t>Panjabi</w:t>
+      </w:r>
+      <w:r>
+        <w:t xml:space="preserve"> (2017). Use of North </w:t>
+      </w:r>
+      <w:r>
+        <w:t>American</w:t>
+      </w:r>
+      <w:r>
+        <w:t xml:space="preserve"> Breeding Bird Survey Data </w:t>
+      </w:r>
+      <w:r>
+        <w:t>in</w:t>
+      </w:r>
       <w:r>
         <w:t xml:space="preserve"> </w:t>
       </w:r>
-      <w:proofErr w:type="spellStart"/>
-      <w:r>
-        <w:t>doi</w:t>
-      </w:r>
-      <w:proofErr w:type="spellEnd"/>
-      <w:r>
-        <w:t>: 10.1111/ecog.02881.</w:t>
-      </w:r>
-    </w:p>
-    <w:p>
-      <w:r>
-        <w:t>Rosenbe</w:t>
-      </w:r>
-      <w:r>
-        <w:t xml:space="preserve">rg, K. V., P. J. Blancher, J. C. Stanton, and A. O. </w:t>
-      </w:r>
-      <w:r>
-        <w:t>Panjabi</w:t>
-      </w:r>
-      <w:r>
-        <w:t xml:space="preserve"> (2017). Use of North </w:t>
-      </w:r>
-      <w:r>
-        <w:t>American</w:t>
-      </w:r>
-      <w:r>
-        <w:t xml:space="preserve"> Breeding Bird Survey Data </w:t>
-      </w:r>
-      <w:r>
-        <w:t>in</w:t>
+      <w:r>
+        <w:t>avi</w:t>
+      </w:r>
+      <w:r>
+        <w:t xml:space="preserve">an conservation assessments. </w:t>
+      </w:r>
+      <w:r>
+        <w:t xml:space="preserve">The Condor:  </w:t>
+      </w:r>
+      <w:r>
+        <w:t>O</w:t>
+      </w:r>
+      <w:r>
+        <w:t>rnithological</w:t>
       </w:r>
       <w:r>
         <w:t xml:space="preserve"> </w:t>
       </w:r>
       <w:r>
-        <w:t>avi</w:t>
-      </w:r>
-      <w:r>
-        <w:t xml:space="preserve">an conservation assessments. </w:t>
-      </w:r>
-      <w:r>
-        <w:t xml:space="preserve">The Condor:  </w:t>
-      </w:r>
-      <w:r>
-        <w:t>O</w:t>
-      </w:r>
-      <w:r>
-        <w:t>rnithological</w:t>
-      </w:r>
-      <w:r>
-        <w:t xml:space="preserve"> </w:t>
-      </w:r>
-      <w:r>
         <w:t xml:space="preserve">Applications </w:t>
       </w:r>
       <w:r>
@@ -11972,15 +10492,7 @@
     </w:p>
     <w:p>
       <w:r>
-        <w:t xml:space="preserve">Rosenberg, K. V., </w:t>
-      </w:r>
-      <w:proofErr w:type="spellStart"/>
-      <w:r>
-        <w:t>Dokter</w:t>
-      </w:r>
-      <w:proofErr w:type="spellEnd"/>
-      <w:r>
-        <w:t xml:space="preserve">, A. M., Blancher, P. J., Sauer, J. R., Smith, A. C., Smith, P. A., </w:t>
+        <w:t xml:space="preserve">Rosenberg, K. V., Dokter, A. M., Blancher, P. J., Sauer, J. R., Smith, A. C., Smith, P. A., </w:t>
       </w:r>
       <w:r>
         <w:t>Stanton</w:t>
@@ -11995,13 +10507,8 @@
         <w:t>, A.,</w:t>
       </w:r>
       <w:r>
-        <w:t xml:space="preserve"> </w:t>
-      </w:r>
-      <w:proofErr w:type="spellStart"/>
-      <w:r>
-        <w:t>Helft</w:t>
-      </w:r>
-      <w:proofErr w:type="spellEnd"/>
+        <w:t xml:space="preserve"> Helft</w:t>
+      </w:r>
       <w:r>
         <w:t>, L.</w:t>
       </w:r>
@@ -12031,50 +10538,18 @@
     </w:p>
     <w:p>
       <w:r>
-        <w:t xml:space="preserve">Sauer, J.R., J.E. Hines, J.E. Fallon, K.L. </w:t>
-      </w:r>
-      <w:proofErr w:type="spellStart"/>
-      <w:r>
-        <w:t>Pardieck</w:t>
-      </w:r>
-      <w:proofErr w:type="spellEnd"/>
-      <w:r>
-        <w:t>, D.J. Ziolkowski Jr., and W.A. Link. 2014. The North American Breeding Bird Survey, Results and Analysis 1966 – 2013. Version 01.30.2015 USGS Patuxent Wildlife Research Center, Laurel, MD.</w:t>
+        <w:t>Sauer, J.R., J.E. Hines, J.E. Fallon, K.L. Pardieck, D.J. Ziolkowski Jr., and W.A. Link. 2014. The North American Breeding Bird Survey, Results and Analysis 1966 – 2013. Version 01.30.2015 USGS Patuxent Wildlife Research Center, Laurel, MD.</w:t>
       </w:r>
     </w:p>
     <w:p>
       <w:r>
         <w:lastRenderedPageBreak/>
-        <w:t xml:space="preserve">Smith A.C., M.-A.R. Hudson, C. </w:t>
-      </w:r>
-      <w:proofErr w:type="spellStart"/>
-      <w:r>
-        <w:t>Downes</w:t>
-      </w:r>
-      <w:proofErr w:type="spellEnd"/>
-      <w:r>
-        <w:t>, and C.M. Francis (2014). Estimating breeding bird survey trends and annual indices for Canada: how do the new hierarchical Bayesian estimates differ from previous estimates. Canadian Field-Naturalist 128:119-134.</w:t>
-      </w:r>
-    </w:p>
-    <w:p>
-      <w:r>
-        <w:t xml:space="preserve">Smith, A. C., M.-A.R. Hudson, C. </w:t>
-      </w:r>
-      <w:proofErr w:type="spellStart"/>
-      <w:r>
-        <w:t>Downes</w:t>
-      </w:r>
-      <w:proofErr w:type="spellEnd"/>
-      <w:r>
-        <w:t xml:space="preserve">, and C.M. Francis (2015). Change points in the population trends of aerial-insectivorous birds in North America: synchronized in time across species and regions. </w:t>
-      </w:r>
-      <w:proofErr w:type="spellStart"/>
-      <w:r>
-        <w:t>PLoS</w:t>
-      </w:r>
-      <w:proofErr w:type="spellEnd"/>
-      <w:r>
-        <w:t xml:space="preserve"> One 10:e0130768.</w:t>
+        <w:t>Smith A.C., M.-A.R. Hudson, C. Downes, and C.M. Francis (2014). Estimating breeding bird survey trends and annual indices for Canada: how do the new hierarchical Bayesian estimates differ from previous estimates. Canadian Field-Naturalist 128:119-134.</w:t>
+      </w:r>
+    </w:p>
+    <w:p>
+      <w:r>
+        <w:t>Smith, A. C., M.-A.R. Hudson, C. Downes, and C.M. Francis (2015). Change points in the population trends of aerial-insectivorous birds in North America: synchronized in time across species and regions. PLoS One 10:e0130768.</w:t>
       </w:r>
     </w:p>
     <w:p>
@@ -12095,29 +10570,8 @@
       </w:r>
     </w:p>
     <w:p>
-      <w:proofErr w:type="spellStart"/>
-      <w:r>
-        <w:t>Vehtari</w:t>
-      </w:r>
-      <w:proofErr w:type="spellEnd"/>
-      <w:r>
-        <w:t xml:space="preserve">, A., </w:t>
-      </w:r>
-      <w:proofErr w:type="spellStart"/>
-      <w:r>
-        <w:t>Gelman</w:t>
-      </w:r>
-      <w:proofErr w:type="spellEnd"/>
-      <w:r>
-        <w:t xml:space="preserve">, A., and </w:t>
-      </w:r>
-      <w:proofErr w:type="spellStart"/>
-      <w:r>
-        <w:t>Gabry</w:t>
-      </w:r>
-      <w:proofErr w:type="spellEnd"/>
-      <w:r>
-        <w:t xml:space="preserve">, J. (2017). Practical Bayesian model evaluation using leave-one-out cross-validation and WAIC. </w:t>
+      <w:r>
+        <w:t xml:space="preserve">Vehtari, A., Gelman, A., and Gabry, J. (2017). Practical Bayesian model evaluation using leave-one-out cross-validation and WAIC. </w:t>
       </w:r>
       <w:r>
         <w:rPr>
@@ -12126,28 +10580,12 @@
         <w:t>Statistics and Computing</w:t>
       </w:r>
       <w:r>
-        <w:t xml:space="preserve">. 27(5), 1413--1432. </w:t>
-      </w:r>
-      <w:proofErr w:type="gramStart"/>
-      <w:r>
-        <w:t>doi:</w:t>
-      </w:r>
-      <w:proofErr w:type="gramEnd"/>
-      <w:r>
-        <w:t>10.1007/s11222-016-9696-4.</w:t>
-      </w:r>
-    </w:p>
-    <w:p>
-      <w:r>
-        <w:t>Wickham, H. ggplot2: Elegant Graphics for Data Analysis. Springer-</w:t>
-      </w:r>
-      <w:proofErr w:type="spellStart"/>
-      <w:r>
-        <w:t>Verlag</w:t>
-      </w:r>
-      <w:proofErr w:type="spellEnd"/>
-      <w:r>
-        <w:t xml:space="preserve"> New York, 2016.</w:t>
+        <w:t>. 27(5), 1413--1432. doi:10.1007/s11222-016-9696-4.</w:t>
+      </w:r>
+    </w:p>
+    <w:p>
+      <w:r>
+        <w:t>Wickham, H. ggplot2: Elegant Graphics for Data Analysis. Springer-Verlag New York, 2016.</w:t>
       </w:r>
     </w:p>
     <w:p>
@@ -12236,11 +10674,7 @@
     </w:p>
     <w:p>
       <w:r>
-        <w:t xml:space="preserve">Wood, S. N. Generalized additive models: an introduction with R; </w:t>
-      </w:r>
-      <w:proofErr w:type="gramStart"/>
-      <w:r>
-        <w:t>2</w:t>
+        <w:t>Wood, S. N. Generalized additive models: an introduction with R; 2</w:t>
       </w:r>
       <w:r>
         <w:rPr>
@@ -12248,7 +10682,6 @@
         </w:rPr>
         <w:t>nd</w:t>
       </w:r>
-      <w:proofErr w:type="gramEnd"/>
       <w:r>
         <w:t xml:space="preserve"> ed. CRC Press. Portland, OR, 2017</w:t>
       </w:r>
@@ -12276,62 +10709,68 @@
       <w:r>
         <w:t>Figure 1. Survey-wide population trajectories for Barn Swallow (</w:t>
       </w:r>
-      <w:proofErr w:type="spellStart"/>
       <w:r>
         <w:rPr>
           <w:rStyle w:val="lrzxr"/>
           <w:i/>
         </w:rPr>
-        <w:t>Hirundo</w:t>
-      </w:r>
-      <w:proofErr w:type="spellEnd"/>
+        <w:t>Hirundo rustica</w:t>
+      </w:r>
       <w:r>
         <w:rPr>
           <w:rStyle w:val="lrzxr"/>
-          <w:i/>
-        </w:rPr>
-        <w:t xml:space="preserve"> </w:t>
-      </w:r>
-      <w:proofErr w:type="spellStart"/>
+        </w:rPr>
+        <w:t>) estimated from the BBS</w:t>
+      </w:r>
       <w:r>
         <w:rPr>
           <w:rStyle w:val="lrzxr"/>
-          <w:i/>
-        </w:rPr>
-        <w:t>rustica</w:t>
-      </w:r>
-      <w:proofErr w:type="spellEnd"/>
+        </w:rPr>
+        <w:t xml:space="preserve"> using two models described here that include a GAM smoothing function to model change over time (GAM and GAMYE) and a third trajectory estimated using the standard slope-based model used for BBS status and trend assessments since 2011 (SLOPE). </w:t>
+      </w:r>
       <w:r>
         <w:rPr>
           <w:rStyle w:val="lrzxr"/>
         </w:rPr>
-        <w:t>) estimated from the BBS</w:t>
-      </w:r>
-      <w:r>
+        <w:t>The stacked dots along the x-axis indicate the approximate number of BBS counts used in the model; each dot represents 50 counts.</w:t>
+      </w:r>
+    </w:p>
+    <w:p>
+      <w:pPr>
         <w:rPr>
           <w:rStyle w:val="lrzxr"/>
         </w:rPr>
-        <w:t xml:space="preserve"> using two models described here that include a GAM smoothing function to model </w:t>
-      </w:r>
-      <w:proofErr w:type="spellStart"/>
-      <w:r>
+      </w:pPr>
+    </w:p>
+    <w:p>
+      <w:pPr>
         <w:rPr>
           <w:rStyle w:val="lrzxr"/>
         </w:rPr>
-        <w:t>change over</w:t>
-      </w:r>
-      <w:proofErr w:type="spellEnd"/>
+      </w:pPr>
       <w:r>
         <w:rPr>
           <w:rStyle w:val="lrzxr"/>
         </w:rPr>
-        <w:t xml:space="preserve"> time (GAM and GAMYE) and a third trajectory estimated using the standard slope-based model used for BBS status and trend assessments since 2011 (SLOPE). </w:t>
+        <w:t xml:space="preserve">Figure 2. </w:t>
       </w:r>
       <w:r>
         <w:rPr>
           <w:rStyle w:val="lrzxr"/>
         </w:rPr>
-        <w:t>The stacked dots along the x-axis indicate the approximate number of BBS counts used in the model; each dot represents 50 counts.</w:t>
+        <w:t>Variation among the spatial strata in the random-effect smooth components of the GAMYE model applied to Barn Swallow data from the BBS</w:t>
+      </w:r>
+      <w:r>
+        <w:rPr>
+          <w:rStyle w:val="lrzxr"/>
+        </w:rPr>
+        <w:t>. Grey lines show the strata-level random-effect smooths, and the black lines shows the survey-wide mean trajectory</w:t>
+      </w:r>
+      <w:r>
+        <w:rPr>
+          <w:rStyle w:val="lrzxr"/>
+        </w:rPr>
+        <w:t xml:space="preserve">. </w:t>
       </w:r>
     </w:p>
     <w:p>
@@ -12351,95 +10790,43 @@
         <w:rPr>
           <w:rStyle w:val="lrzxr"/>
         </w:rPr>
-        <w:t xml:space="preserve">Figure 2. </w:t>
+        <w:t>Figure 3. Stratum-level predictions for Barn Swallow population trajectories</w:t>
       </w:r>
       <w:r>
         <w:rPr>
           <w:rStyle w:val="lrzxr"/>
         </w:rPr>
-        <w:t>Variation among the spatial strata in the random-effect smooth components of the GAMYE model applied to Barn Swallow data from the BBS</w:t>
+        <w:t xml:space="preserve"> in BCR 23</w:t>
       </w:r>
       <w:r>
         <w:rPr>
           <w:rStyle w:val="lrzxr"/>
         </w:rPr>
-        <w:t>. Grey lines show the strata-level random-effect smooths, and the black lines shows the survey-wide mean trajectory</w:t>
+        <w:t xml:space="preserve"> from GAM and GAMYE</w:t>
       </w:r>
       <w:r>
         <w:rPr>
           <w:rStyle w:val="lrzxr"/>
         </w:rPr>
+        <w:t xml:space="preserve"> against the predictions from the SLOPE model. T</w:t>
+      </w:r>
+      <w:r>
+        <w:rPr>
+          <w:rStyle w:val="lrzxr"/>
+        </w:rPr>
+        <w:t>he similarity of the overall patterns in the GAMs as compared to the SLOPE estimates, demonstrates the inferential benefits of the sharing of information among regions on the shape of the trajectory</w:t>
+      </w:r>
+      <w:r>
+        <w:rPr>
+          <w:rStyle w:val="lrzxr"/>
+        </w:rPr>
         <w:t xml:space="preserve">. </w:t>
       </w:r>
-    </w:p>
-    <w:p>
-      <w:pPr>
+      <w:r>
         <w:rPr>
           <w:rStyle w:val="lrzxr"/>
         </w:rPr>
-      </w:pPr>
-    </w:p>
-    <w:p>
-      <w:pPr>
-        <w:rPr>
-          <w:rStyle w:val="lrzxr"/>
-        </w:rPr>
-      </w:pPr>
-      <w:r>
-        <w:rPr>
-          <w:rStyle w:val="lrzxr"/>
-        </w:rPr>
-        <w:t>Figure 3. Stratum-level predictions for Barn Swallow population trajectories</w:t>
-      </w:r>
-      <w:r>
-        <w:rPr>
-          <w:rStyle w:val="lrzxr"/>
-        </w:rPr>
-        <w:t xml:space="preserve"> in BCR 23</w:t>
-      </w:r>
-      <w:r>
-        <w:rPr>
-          <w:rStyle w:val="lrzxr"/>
-        </w:rPr>
-        <w:t xml:space="preserve"> from GAM and GAMYE</w:t>
-      </w:r>
-      <w:r>
-        <w:rPr>
-          <w:rStyle w:val="lrzxr"/>
-        </w:rPr>
-        <w:t xml:space="preserve"> against the predictions from the SLOPE model. T</w:t>
-      </w:r>
-      <w:r>
-        <w:rPr>
-          <w:rStyle w:val="lrzxr"/>
-        </w:rPr>
-        <w:t>he similarity of the overall patterns in the GAMs as compared to the SLOPE estimates, demonstrates the inferential benefits of the sharing of information among regions on the shape of the trajectory</w:t>
-      </w:r>
-      <w:r>
-        <w:rPr>
-          <w:rStyle w:val="lrzxr"/>
-        </w:rPr>
-        <w:t xml:space="preserve">. </w:t>
-      </w:r>
-      <w:r>
-        <w:rPr>
-          <w:rStyle w:val="lrzxr"/>
-        </w:rPr>
-        <w:t xml:space="preserve">In most </w:t>
-      </w:r>
-      <w:proofErr w:type="gramStart"/>
-      <w:r>
-        <w:rPr>
-          <w:rStyle w:val="lrzxr"/>
-        </w:rPr>
-        <w:t>strata</w:t>
-      </w:r>
-      <w:proofErr w:type="gramEnd"/>
-      <w:r>
-        <w:rPr>
-          <w:rStyle w:val="lrzxr"/>
-        </w:rPr>
-        <w:t xml:space="preserve"> the</w:t>
+        <w:t>In most strata the</w:t>
       </w:r>
       <w:r>
         <w:rPr>
@@ -12703,28 +11090,12 @@
         </w:rPr>
         <w:t xml:space="preserve"> (</w:t>
       </w:r>
-      <w:proofErr w:type="spellStart"/>
       <w:r>
         <w:rPr>
           <w:i/>
         </w:rPr>
-        <w:t>Hylocichla</w:t>
-      </w:r>
-      <w:proofErr w:type="spellEnd"/>
-      <w:r>
-        <w:rPr>
-          <w:i/>
-        </w:rPr>
-        <w:t xml:space="preserve"> </w:t>
-      </w:r>
-      <w:proofErr w:type="spellStart"/>
-      <w:r>
-        <w:rPr>
-          <w:i/>
-        </w:rPr>
-        <w:t>mustelina</w:t>
-      </w:r>
-      <w:proofErr w:type="spellEnd"/>
+        <w:t>Hylocichla mustelina</w:t>
+      </w:r>
       <w:r>
         <w:rPr>
           <w:rStyle w:val="lrzxr"/>
@@ -12962,33 +11333,6 @@
     </w:sectPr>
   </w:body>
 </w:document>
-</file>
-
-<file path=word/comments.xml><?xml version="1.0" encoding="utf-8"?>
-<w:comments xmlns:wpc="http://schemas.microsoft.com/office/word/2010/wordprocessingCanvas" xmlns:cx="http://schemas.microsoft.com/office/drawing/2014/chartex" xmlns:cx1="http://schemas.microsoft.com/office/drawing/2015/9/8/chartex" xmlns:mc="http://schemas.openxmlformats.org/markup-compatibility/2006" xmlns:o="urn:schemas-microsoft-com:office:office" xmlns:r="http://schemas.openxmlformats.org/officeDocument/2006/relationships" xmlns:m="http://schemas.openxmlformats.org/officeDocument/2006/math" xmlns:v="urn:schemas-microsoft-com:vml" xmlns:wp14="http://schemas.microsoft.com/office/word/2010/wordprocessingDrawing" xmlns:wp="http://schemas.openxmlformats.org/drawingml/2006/wordprocessingDrawing" xmlns:w10="urn:schemas-microsoft-com:office:word" xmlns:w="http://schemas.openxmlformats.org/wordprocessingml/2006/main" xmlns:w14="http://schemas.microsoft.com/office/word/2010/wordml" xmlns:w15="http://schemas.microsoft.com/office/word/2012/wordml" xmlns:w16se="http://schemas.microsoft.com/office/word/2015/wordml/symex" xmlns:wpg="http://schemas.microsoft.com/office/word/2010/wordprocessingGroup" xmlns:wpi="http://schemas.microsoft.com/office/word/2010/wordprocessingInk" xmlns:wne="http://schemas.microsoft.com/office/word/2006/wordml" xmlns:wps="http://schemas.microsoft.com/office/word/2010/wordprocessingShape" mc:Ignorable="w14 w15 w16se wp14">
-  <w:comment w:id="0" w:author="Smith,Adam C. [NCR]" w:date="2020-02-06T19:57:00Z" w:initials="SC[">
-    <w:p>
-      <w:pPr>
-        <w:pStyle w:val="CommentText"/>
-      </w:pPr>
-      <w:r>
-        <w:rPr>
-          <w:rStyle w:val="CommentReference"/>
-        </w:rPr>
-        <w:annotationRef/>
-      </w:r>
-      <w:r>
-        <w:t>Summary of key benefits</w:t>
-      </w:r>
-    </w:p>
-  </w:comment>
-</w:comments>
-</file>
-
-<file path=word/commentsExtended.xml><?xml version="1.0" encoding="utf-8"?>
-<w15:commentsEx xmlns:wpc="http://schemas.microsoft.com/office/word/2010/wordprocessingCanvas" xmlns:cx="http://schemas.microsoft.com/office/drawing/2014/chartex" xmlns:cx1="http://schemas.microsoft.com/office/drawing/2015/9/8/chartex" xmlns:mc="http://schemas.openxmlformats.org/markup-compatibility/2006" xmlns:o="urn:schemas-microsoft-com:office:office" xmlns:r="http://schemas.openxmlformats.org/officeDocument/2006/relationships" xmlns:m="http://schemas.openxmlformats.org/officeDocument/2006/math" xmlns:v="urn:schemas-microsoft-com:vml" xmlns:wp14="http://schemas.microsoft.com/office/word/2010/wordprocessingDrawing" xmlns:wp="http://schemas.openxmlformats.org/drawingml/2006/wordprocessingDrawing" xmlns:w10="urn:schemas-microsoft-com:office:word" xmlns:w="http://schemas.openxmlformats.org/wordprocessingml/2006/main" xmlns:w14="http://schemas.microsoft.com/office/word/2010/wordml" xmlns:w15="http://schemas.microsoft.com/office/word/2012/wordml" xmlns:w16se="http://schemas.microsoft.com/office/word/2015/wordml/symex" xmlns:wpg="http://schemas.microsoft.com/office/word/2010/wordprocessingGroup" xmlns:wpi="http://schemas.microsoft.com/office/word/2010/wordprocessingInk" xmlns:wne="http://schemas.microsoft.com/office/word/2006/wordml" xmlns:wps="http://schemas.microsoft.com/office/word/2010/wordprocessingShape" mc:Ignorable="w14 w15 w16se wp14">
-  <w15:commentEx w15:paraId="5F95C32A" w15:done="0"/>
-</w15:commentsEx>
 </file>
 
 <file path=word/numbering.xml><?xml version="1.0" encoding="utf-8"?>
@@ -13110,14 +11454,6 @@
     <w:abstractNumId w:val="0"/>
   </w:num>
 </w:numbering>
-</file>
-
-<file path=word/people.xml><?xml version="1.0" encoding="utf-8"?>
-<w15:people xmlns:wpc="http://schemas.microsoft.com/office/word/2010/wordprocessingCanvas" xmlns:cx="http://schemas.microsoft.com/office/drawing/2014/chartex" xmlns:cx1="http://schemas.microsoft.com/office/drawing/2015/9/8/chartex" xmlns:mc="http://schemas.openxmlformats.org/markup-compatibility/2006" xmlns:o="urn:schemas-microsoft-com:office:office" xmlns:r="http://schemas.openxmlformats.org/officeDocument/2006/relationships" xmlns:m="http://schemas.openxmlformats.org/officeDocument/2006/math" xmlns:v="urn:schemas-microsoft-com:vml" xmlns:wp14="http://schemas.microsoft.com/office/word/2010/wordprocessingDrawing" xmlns:wp="http://schemas.openxmlformats.org/drawingml/2006/wordprocessingDrawing" xmlns:w10="urn:schemas-microsoft-com:office:word" xmlns:w="http://schemas.openxmlformats.org/wordprocessingml/2006/main" xmlns:w14="http://schemas.microsoft.com/office/word/2010/wordml" xmlns:w15="http://schemas.microsoft.com/office/word/2012/wordml" xmlns:w16se="http://schemas.microsoft.com/office/word/2015/wordml/symex" xmlns:wpg="http://schemas.microsoft.com/office/word/2010/wordprocessingGroup" xmlns:wpi="http://schemas.microsoft.com/office/word/2010/wordprocessingInk" xmlns:wne="http://schemas.microsoft.com/office/word/2006/wordml" xmlns:wps="http://schemas.microsoft.com/office/word/2010/wordprocessingShape" mc:Ignorable="w14 w15 w16se wp14">
-  <w15:person w15:author="Smith,Adam C. [NCR]">
-    <w15:presenceInfo w15:providerId="AD" w15:userId="S-1-5-21-2086016090-1259623561-1170935872-57827"/>
-  </w15:person>
-</w15:people>
 </file>
 
 <file path=word/styles.xml><?xml version="1.0" encoding="utf-8"?>

</xml_diff>